<commit_message>
[VM:Susmitha.palacherla@9/25/2014 12:14:44 PM] Internal version 2. Updates per SCR 13515.
git-tfs-id: [https://tfs.omnicloud.local/tfs/cco%20program/]$/eCoaching_V2;C13725
</commit_message>
<xml_diff>
--- a/Unit Test/CCO_eCoaching_DIM_Table_Maintenance_DB_UTD.docx
+++ b/Unit Test/CCO_eCoaching_DIM_Table_Maintenance_DB_UTD.docx
@@ -177,8 +177,6 @@
           <w:szCs w:val="18"/>
         </w:rPr>
       </w:pPr>
-      <w:bookmarkStart w:id="0" w:name="_GoBack"/>
-      <w:bookmarkEnd w:id="0"/>
     </w:p>
     <w:p>
       <w:pPr>
@@ -261,7 +259,7 @@
           <w:sz w:val="18"/>
           <w:szCs w:val="18"/>
         </w:rPr>
-        <w:t>July 11, 2014</w:t>
+        <w:t>September 25, 2014</w:t>
       </w:r>
       <w:r>
         <w:rPr>
@@ -325,7 +323,7 @@
       <w:tblGrid>
         <w:gridCol w:w="1128"/>
         <w:gridCol w:w="928"/>
-        <w:gridCol w:w="4422"/>
+        <w:gridCol w:w="5560"/>
         <w:gridCol w:w="1844"/>
       </w:tblGrid>
       <w:tr>
@@ -350,19 +348,19 @@
                 <w:i/>
               </w:rPr>
             </w:pPr>
-            <w:bookmarkStart w:id="1" w:name="_Toc487957378"/>
-            <w:bookmarkStart w:id="2" w:name="_Toc487957406"/>
-            <w:bookmarkStart w:id="3" w:name="_Toc487957442"/>
-            <w:bookmarkStart w:id="4" w:name="_Toc488815784"/>
-            <w:bookmarkStart w:id="5" w:name="_Toc489175849"/>
+            <w:bookmarkStart w:id="0" w:name="_Toc487957378"/>
+            <w:bookmarkStart w:id="1" w:name="_Toc487957406"/>
+            <w:bookmarkStart w:id="2" w:name="_Toc487957442"/>
+            <w:bookmarkStart w:id="3" w:name="_Toc488815784"/>
+            <w:bookmarkStart w:id="4" w:name="_Toc489175849"/>
             <w:r>
               <w:t>Date</w:t>
             </w:r>
+            <w:bookmarkEnd w:id="0"/>
             <w:bookmarkEnd w:id="1"/>
             <w:bookmarkEnd w:id="2"/>
             <w:bookmarkEnd w:id="3"/>
             <w:bookmarkEnd w:id="4"/>
-            <w:bookmarkEnd w:id="5"/>
           </w:p>
         </w:tc>
         <w:tc>
@@ -399,19 +397,19 @@
                 <w:i/>
               </w:rPr>
             </w:pPr>
-            <w:bookmarkStart w:id="6" w:name="_Toc487957379"/>
-            <w:bookmarkStart w:id="7" w:name="_Toc487957407"/>
-            <w:bookmarkStart w:id="8" w:name="_Toc487957443"/>
-            <w:bookmarkStart w:id="9" w:name="_Toc488815785"/>
-            <w:bookmarkStart w:id="10" w:name="_Toc489175850"/>
+            <w:bookmarkStart w:id="5" w:name="_Toc487957379"/>
+            <w:bookmarkStart w:id="6" w:name="_Toc487957407"/>
+            <w:bookmarkStart w:id="7" w:name="_Toc487957443"/>
+            <w:bookmarkStart w:id="8" w:name="_Toc488815785"/>
+            <w:bookmarkStart w:id="9" w:name="_Toc489175850"/>
             <w:r>
               <w:t>Change Description</w:t>
             </w:r>
+            <w:bookmarkEnd w:id="5"/>
             <w:bookmarkEnd w:id="6"/>
             <w:bookmarkEnd w:id="7"/>
             <w:bookmarkEnd w:id="8"/>
             <w:bookmarkEnd w:id="9"/>
-            <w:bookmarkEnd w:id="10"/>
           </w:p>
         </w:tc>
         <w:tc>
@@ -431,19 +429,19 @@
                 <w:i/>
               </w:rPr>
             </w:pPr>
-            <w:bookmarkStart w:id="11" w:name="_Toc487957380"/>
-            <w:bookmarkStart w:id="12" w:name="_Toc487957408"/>
-            <w:bookmarkStart w:id="13" w:name="_Toc487957444"/>
-            <w:bookmarkStart w:id="14" w:name="_Toc488815786"/>
-            <w:bookmarkStart w:id="15" w:name="_Toc489175851"/>
+            <w:bookmarkStart w:id="10" w:name="_Toc487957380"/>
+            <w:bookmarkStart w:id="11" w:name="_Toc487957408"/>
+            <w:bookmarkStart w:id="12" w:name="_Toc487957444"/>
+            <w:bookmarkStart w:id="13" w:name="_Toc488815786"/>
+            <w:bookmarkStart w:id="14" w:name="_Toc489175851"/>
             <w:r>
               <w:t>Author</w:t>
             </w:r>
+            <w:bookmarkEnd w:id="10"/>
             <w:bookmarkEnd w:id="11"/>
             <w:bookmarkEnd w:id="12"/>
             <w:bookmarkEnd w:id="13"/>
             <w:bookmarkEnd w:id="14"/>
-            <w:bookmarkEnd w:id="15"/>
           </w:p>
         </w:tc>
       </w:tr>
@@ -545,7 +543,11 @@
               <w:right w:val="single" w:sz="6" w:space="0" w:color="C0C0C0"/>
             </w:tcBorders>
           </w:tcPr>
-          <w:p/>
+          <w:p>
+            <w:r>
+              <w:t>09/24/2014</w:t>
+            </w:r>
+          </w:p>
         </w:tc>
         <w:tc>
           <w:tcPr>
@@ -557,7 +559,11 @@
               <w:right w:val="single" w:sz="6" w:space="0" w:color="C0C0C0"/>
             </w:tcBorders>
           </w:tcPr>
-          <w:p/>
+          <w:p>
+            <w:r>
+              <w:t>2.0</w:t>
+            </w:r>
+          </w:p>
         </w:tc>
         <w:tc>
           <w:tcPr>
@@ -569,7 +575,19 @@
               <w:right w:val="single" w:sz="6" w:space="0" w:color="C0C0C0"/>
             </w:tcBorders>
           </w:tcPr>
-          <w:p/>
+          <w:p>
+            <w:r>
+              <w:t xml:space="preserve">SCR – 13515 Update Receiver values in </w:t>
+            </w:r>
+            <w:proofErr w:type="spellStart"/>
+            <w:r>
+              <w:t>Email_Notifications</w:t>
+            </w:r>
+            <w:proofErr w:type="spellEnd"/>
+            <w:r>
+              <w:t xml:space="preserve"> table</w:t>
+            </w:r>
+          </w:p>
         </w:tc>
         <w:tc>
           <w:tcPr>
@@ -581,7 +599,11 @@
               <w:right w:val="single" w:sz="6" w:space="0" w:color="C0C0C0"/>
             </w:tcBorders>
           </w:tcPr>
-          <w:p/>
+          <w:p>
+            <w:r>
+              <w:t>Susmitha Palacherla</w:t>
+            </w:r>
+          </w:p>
         </w:tc>
       </w:tr>
       <w:tr>
@@ -807,7 +829,7 @@
           <w:r>
             <w:fldChar w:fldCharType="separate"/>
           </w:r>
-          <w:hyperlink w:anchor="_Toc392834925" w:history="1">
+          <w:hyperlink w:anchor="_Toc399409425" w:history="1">
             <w:r>
               <w:rPr>
                 <w:rStyle w:val="Hyperlink"/>
@@ -850,7 +872,95 @@
                 <w:noProof/>
                 <w:webHidden/>
               </w:rPr>
-              <w:instrText xml:space="preserve"> PAGEREF _Toc392834925 \h </w:instrText>
+              <w:instrText xml:space="preserve"> PAGEREF _Toc399409425 \h </w:instrText>
+            </w:r>
+            <w:r>
+              <w:rPr>
+                <w:noProof/>
+                <w:webHidden/>
+              </w:rPr>
+            </w:r>
+            <w:r>
+              <w:rPr>
+                <w:noProof/>
+                <w:webHidden/>
+              </w:rPr>
+              <w:fldChar w:fldCharType="separate"/>
+            </w:r>
+            <w:r>
+              <w:rPr>
+                <w:noProof/>
+                <w:webHidden/>
+              </w:rPr>
+              <w:t>4</w:t>
+            </w:r>
+            <w:r>
+              <w:rPr>
+                <w:noProof/>
+                <w:webHidden/>
+              </w:rPr>
+              <w:fldChar w:fldCharType="end"/>
+            </w:r>
+          </w:hyperlink>
+        </w:p>
+        <w:p>
+          <w:pPr>
+            <w:pStyle w:val="TOC2"/>
+            <w:tabs>
+              <w:tab w:val="left" w:pos="660"/>
+              <w:tab w:val="right" w:leader="dot" w:pos="13670"/>
+            </w:tabs>
+            <w:rPr>
+              <w:rFonts w:asciiTheme="minorHAnsi" w:eastAsiaTheme="minorEastAsia" w:hAnsiTheme="minorHAnsi" w:cstheme="minorBidi"/>
+              <w:noProof/>
+              <w:sz w:val="22"/>
+              <w:szCs w:val="22"/>
+            </w:rPr>
+          </w:pPr>
+          <w:hyperlink w:anchor="_Toc399409426" w:history="1">
+            <w:r>
+              <w:rPr>
+                <w:rStyle w:val="Hyperlink"/>
+                <w:noProof/>
+              </w:rPr>
+              <w:t>2.</w:t>
+            </w:r>
+            <w:r>
+              <w:rPr>
+                <w:rFonts w:asciiTheme="minorHAnsi" w:eastAsiaTheme="minorEastAsia" w:hAnsiTheme="minorHAnsi" w:cstheme="minorBidi"/>
+                <w:noProof/>
+                <w:sz w:val="22"/>
+                <w:szCs w:val="22"/>
+              </w:rPr>
+              <w:tab/>
+            </w:r>
+            <w:r>
+              <w:rPr>
+                <w:rStyle w:val="Hyperlink"/>
+                <w:noProof/>
+              </w:rPr>
+              <w:t>SCR 13515 Update Receiver values in Email_Notifications table</w:t>
+            </w:r>
+            <w:r>
+              <w:rPr>
+                <w:noProof/>
+                <w:webHidden/>
+              </w:rPr>
+              <w:tab/>
+            </w:r>
+            <w:r>
+              <w:rPr>
+                <w:noProof/>
+                <w:webHidden/>
+              </w:rPr>
+              <w:fldChar w:fldCharType="begin"/>
+            </w:r>
+            <w:r>
+              <w:rPr>
+                <w:noProof/>
+                <w:webHidden/>
+              </w:rPr>
+              <w:instrText xml:space="preserve"> PAGEREF _Toc399409426 \h </w:instrText>
             </w:r>
             <w:r>
               <w:rPr>
@@ -899,6 +1009,16 @@
           <w:sz w:val="18"/>
         </w:rPr>
       </w:pPr>
+    </w:p>
+    <w:p/>
+    <w:p/>
+    <w:p/>
+    <w:p/>
+    <w:p/>
+    <w:p/>
+    <w:p>
+      <w:bookmarkStart w:id="15" w:name="_GoBack"/>
+      <w:bookmarkEnd w:id="15"/>
     </w:p>
     <w:p/>
     <w:p/>
@@ -928,13 +1048,6 @@
     <w:p/>
     <w:p/>
     <w:p/>
-    <w:p/>
-    <w:p/>
-    <w:p/>
-    <w:p/>
-    <w:p/>
-    <w:p/>
-    <w:p/>
     <w:p>
       <w:pPr>
         <w:pStyle w:val="Heading2"/>
@@ -944,7 +1057,7 @@
         </w:numPr>
       </w:pPr>
       <w:bookmarkStart w:id="16" w:name="_Toc391395339"/>
-      <w:bookmarkStart w:id="17" w:name="_Toc392834925"/>
+      <w:bookmarkStart w:id="17" w:name="_Toc399409425"/>
       <w:r>
         <w:t>SCR 1</w:t>
       </w:r>
@@ -1156,10 +1269,7 @@
           </w:tcPr>
           <w:p>
             <w:r>
-              <w:t xml:space="preserve">Added new value </w:t>
-            </w:r>
-            <w:r>
-              <w:t xml:space="preserve">‘ETS’ </w:t>
+              <w:t xml:space="preserve">Added new value ‘ETS’ </w:t>
             </w:r>
             <w:proofErr w:type="gramStart"/>
             <w:r>
@@ -1181,10 +1291,7 @@
               <w:t>DIM_Sub_Coaching_Reason]</w:t>
             </w:r>
             <w:r>
-              <w:t>table</w:t>
-            </w:r>
-            <w:r>
-              <w:t>.</w:t>
+              <w:t>table.</w:t>
             </w:r>
           </w:p>
         </w:tc>
@@ -1837,6 +1944,2229 @@
         <w:t xml:space="preserve">      </w:t>
       </w:r>
     </w:p>
+    <w:p/>
+    <w:p>
+      <w:pPr>
+        <w:pStyle w:val="Heading2"/>
+        <w:numPr>
+          <w:ilvl w:val="0"/>
+          <w:numId w:val="44"/>
+        </w:numPr>
+      </w:pPr>
+      <w:bookmarkStart w:id="18" w:name="_Toc399409426"/>
+      <w:r>
+        <w:t>SCR 13</w:t>
+      </w:r>
+      <w:r>
+        <w:t>515</w:t>
+      </w:r>
+      <w:r>
+        <w:t xml:space="preserve"> Update Receiver values in </w:t>
+      </w:r>
+      <w:proofErr w:type="spellStart"/>
+      <w:r>
+        <w:t>Email_Notifications</w:t>
+      </w:r>
+      <w:proofErr w:type="spellEnd"/>
+      <w:r>
+        <w:t xml:space="preserve"> table</w:t>
+      </w:r>
+      <w:bookmarkEnd w:id="18"/>
+    </w:p>
+    <w:p/>
+    <w:tbl>
+      <w:tblPr>
+        <w:tblW w:w="0" w:type="auto"/>
+        <w:tblInd w:w="-612" w:type="dxa"/>
+        <w:tblBorders>
+          <w:top w:val="single" w:sz="4" w:space="0" w:color="auto"/>
+          <w:left w:val="single" w:sz="4" w:space="0" w:color="auto"/>
+          <w:bottom w:val="single" w:sz="4" w:space="0" w:color="auto"/>
+          <w:right w:val="single" w:sz="4" w:space="0" w:color="auto"/>
+          <w:insideH w:val="single" w:sz="4" w:space="0" w:color="auto"/>
+          <w:insideV w:val="single" w:sz="4" w:space="0" w:color="auto"/>
+        </w:tblBorders>
+        <w:tblLayout w:type="fixed"/>
+        <w:tblLook w:val="0000" w:firstRow="0" w:lastRow="0" w:firstColumn="0" w:lastColumn="0" w:noHBand="0" w:noVBand="0"/>
+      </w:tblPr>
+      <w:tblGrid>
+        <w:gridCol w:w="2549"/>
+        <w:gridCol w:w="10455"/>
+      </w:tblGrid>
+      <w:tr>
+        <w:trPr>
+          <w:tblHeader/>
+        </w:trPr>
+        <w:tc>
+          <w:tcPr>
+            <w:tcW w:w="2549" w:type="dxa"/>
+            <w:shd w:val="solid" w:color="auto" w:fill="000000"/>
+          </w:tcPr>
+          <w:p>
+            <w:r>
+              <w:t>Item</w:t>
+            </w:r>
+          </w:p>
+        </w:tc>
+        <w:tc>
+          <w:tcPr>
+            <w:tcW w:w="10455" w:type="dxa"/>
+            <w:shd w:val="solid" w:color="auto" w:fill="000000"/>
+          </w:tcPr>
+          <w:p>
+            <w:r>
+              <w:t>Description</w:t>
+            </w:r>
+          </w:p>
+        </w:tc>
+      </w:tr>
+      <w:tr>
+        <w:tc>
+          <w:tcPr>
+            <w:tcW w:w="2549" w:type="dxa"/>
+          </w:tcPr>
+          <w:p>
+            <w:r>
+              <w:t>Change Type</w:t>
+            </w:r>
+          </w:p>
+        </w:tc>
+        <w:tc>
+          <w:tcPr>
+            <w:tcW w:w="10455" w:type="dxa"/>
+          </w:tcPr>
+          <w:p>
+            <w:r>
+              <w:t>Change</w:t>
+            </w:r>
+          </w:p>
+        </w:tc>
+      </w:tr>
+      <w:tr>
+        <w:tc>
+          <w:tcPr>
+            <w:tcW w:w="2549" w:type="dxa"/>
+          </w:tcPr>
+          <w:p>
+            <w:r>
+              <w:t>Change Description</w:t>
+            </w:r>
+          </w:p>
+        </w:tc>
+        <w:tc>
+          <w:tcPr>
+            <w:tcW w:w="10455" w:type="dxa"/>
+          </w:tcPr>
+          <w:p>
+            <w:r>
+              <w:t xml:space="preserve">Update receiver values for Supervisor and Quality modules in </w:t>
+            </w:r>
+            <w:proofErr w:type="spellStart"/>
+            <w:r>
+              <w:t>Email_Notifications</w:t>
+            </w:r>
+            <w:proofErr w:type="spellEnd"/>
+            <w:r>
+              <w:t xml:space="preserve"> table. Previously Receiver values were based on the status of the </w:t>
+            </w:r>
+            <w:proofErr w:type="spellStart"/>
+            <w:r>
+              <w:t>eCL</w:t>
+            </w:r>
+            <w:proofErr w:type="spellEnd"/>
+            <w:r>
+              <w:t xml:space="preserve"> which was a level higher than the desired recipient. With this change the recipient value will be based on the level rather than the actual verbiage in the status of the log.</w:t>
+            </w:r>
+          </w:p>
+        </w:tc>
+      </w:tr>
+      <w:tr>
+        <w:tc>
+          <w:tcPr>
+            <w:tcW w:w="2549" w:type="dxa"/>
+          </w:tcPr>
+          <w:p>
+            <w:r>
+              <w:t>Test Environment</w:t>
+            </w:r>
+          </w:p>
+        </w:tc>
+        <w:tc>
+          <w:tcPr>
+            <w:tcW w:w="10455" w:type="dxa"/>
+          </w:tcPr>
+          <w:p>
+            <w:proofErr w:type="spellStart"/>
+            <w:r>
+              <w:t>eCoaching_Dev</w:t>
+            </w:r>
+            <w:proofErr w:type="spellEnd"/>
+            <w:r>
+              <w:t xml:space="preserve"> database on vrivfssdbt02\scord01,1437 </w:t>
+            </w:r>
+          </w:p>
+        </w:tc>
+      </w:tr>
+      <w:tr>
+        <w:tc>
+          <w:tcPr>
+            <w:tcW w:w="2549" w:type="dxa"/>
+          </w:tcPr>
+          <w:p>
+            <w:r>
+              <w:t>Code Modules created/updated</w:t>
+            </w:r>
+          </w:p>
+        </w:tc>
+        <w:tc>
+          <w:tcPr>
+            <w:tcW w:w="10455" w:type="dxa"/>
+          </w:tcPr>
+          <w:p>
+            <w:r>
+              <w:t>NA</w:t>
+            </w:r>
+          </w:p>
+          <w:p/>
+        </w:tc>
+      </w:tr>
+      <w:tr>
+        <w:tc>
+          <w:tcPr>
+            <w:tcW w:w="2549" w:type="dxa"/>
+          </w:tcPr>
+          <w:p>
+            <w:r>
+              <w:t>Code doc</w:t>
+            </w:r>
+          </w:p>
+        </w:tc>
+        <w:tc>
+          <w:tcPr>
+            <w:tcW w:w="10455" w:type="dxa"/>
+          </w:tcPr>
+          <w:p>
+            <w:r>
+              <w:t>CCO_eCoaching_Dimension_Table_Data.xlsx</w:t>
+            </w:r>
+          </w:p>
+        </w:tc>
+      </w:tr>
+      <w:tr>
+        <w:tc>
+          <w:tcPr>
+            <w:tcW w:w="2549" w:type="dxa"/>
+          </w:tcPr>
+          <w:p>
+            <w:r>
+              <w:t>Notes</w:t>
+            </w:r>
+          </w:p>
+        </w:tc>
+        <w:tc>
+          <w:tcPr>
+            <w:tcW w:w="10455" w:type="dxa"/>
+          </w:tcPr>
+          <w:p>
+            <w:r>
+              <w:t xml:space="preserve">Deleted all rows </w:t>
+            </w:r>
+            <w:r>
+              <w:rPr>
+                <w:rFonts w:ascii="Courier New" w:hAnsi="Courier New" w:cs="Courier New"/>
+                <w:noProof/>
+                <w:color w:val="008000"/>
+              </w:rPr>
+              <w:t>where [Module]in ('Supervisor' ,'Quality')</w:t>
+            </w:r>
+            <w:r>
+              <w:rPr>
+                <w:rFonts w:ascii="Courier New" w:hAnsi="Courier New" w:cs="Courier New"/>
+                <w:noProof/>
+                <w:color w:val="008000"/>
+              </w:rPr>
+              <w:t xml:space="preserve">from </w:t>
+            </w:r>
+            <w:r>
+              <w:rPr>
+                <w:rFonts w:ascii="Courier New" w:hAnsi="Courier New" w:cs="Courier New"/>
+                <w:noProof/>
+                <w:color w:val="008000"/>
+              </w:rPr>
+              <w:t>[EC].[Email_Notifications]</w:t>
+            </w:r>
+            <w:r>
+              <w:rPr>
+                <w:rFonts w:ascii="Courier New" w:hAnsi="Courier New" w:cs="Courier New"/>
+                <w:noProof/>
+                <w:color w:val="008000"/>
+              </w:rPr>
+              <w:t xml:space="preserve"> </w:t>
+            </w:r>
+            <w:r>
+              <w:lastRenderedPageBreak/>
+              <w:t>and inserted new rows. Less number of  rows inserted as rows for conditions that currently do ot exist have not been re-inserted</w:t>
+            </w:r>
+            <w:r>
+              <w:rPr>
+                <w:rFonts w:ascii="Courier New" w:hAnsi="Courier New" w:cs="Courier New"/>
+                <w:noProof/>
+                <w:color w:val="008000"/>
+              </w:rPr>
+              <w:t>.</w:t>
+            </w:r>
+          </w:p>
+        </w:tc>
+      </w:tr>
+    </w:tbl>
+    <w:p/>
+    <w:tbl>
+      <w:tblPr>
+        <w:tblW w:w="13500" w:type="dxa"/>
+        <w:tblInd w:w="-612" w:type="dxa"/>
+        <w:tblBorders>
+          <w:top w:val="double" w:sz="4" w:space="0" w:color="auto"/>
+          <w:left w:val="double" w:sz="4" w:space="0" w:color="auto"/>
+          <w:bottom w:val="double" w:sz="4" w:space="0" w:color="auto"/>
+          <w:right w:val="double" w:sz="4" w:space="0" w:color="auto"/>
+          <w:insideH w:val="single" w:sz="6" w:space="0" w:color="auto"/>
+          <w:insideV w:val="single" w:sz="6" w:space="0" w:color="auto"/>
+        </w:tblBorders>
+        <w:tblLayout w:type="fixed"/>
+        <w:tblLook w:val="0000" w:firstRow="0" w:lastRow="0" w:firstColumn="0" w:lastColumn="0" w:noHBand="0" w:noVBand="0"/>
+      </w:tblPr>
+      <w:tblGrid>
+        <w:gridCol w:w="900"/>
+        <w:gridCol w:w="3960"/>
+        <w:gridCol w:w="4500"/>
+        <w:gridCol w:w="1260"/>
+        <w:gridCol w:w="2880"/>
+      </w:tblGrid>
+      <w:tr>
+        <w:trPr>
+          <w:cantSplit/>
+          <w:tblHeader/>
+        </w:trPr>
+        <w:tc>
+          <w:tcPr>
+            <w:tcW w:w="900" w:type="dxa"/>
+            <w:shd w:val="clear" w:color="auto" w:fill="A6A6A6"/>
+          </w:tcPr>
+          <w:p>
+            <w:pPr>
+              <w:rPr>
+                <w:i/>
+              </w:rPr>
+            </w:pPr>
+            <w:r>
+              <w:t>TEST#</w:t>
+            </w:r>
+          </w:p>
+        </w:tc>
+        <w:tc>
+          <w:tcPr>
+            <w:tcW w:w="3960" w:type="dxa"/>
+            <w:shd w:val="clear" w:color="auto" w:fill="A6A6A6"/>
+          </w:tcPr>
+          <w:p>
+            <w:pPr>
+              <w:rPr>
+                <w:i/>
+              </w:rPr>
+            </w:pPr>
+            <w:r>
+              <w:t>ACTION</w:t>
+            </w:r>
+          </w:p>
+        </w:tc>
+        <w:tc>
+          <w:tcPr>
+            <w:tcW w:w="4500" w:type="dxa"/>
+            <w:shd w:val="clear" w:color="auto" w:fill="A6A6A6"/>
+          </w:tcPr>
+          <w:p>
+            <w:pPr>
+              <w:rPr>
+                <w:i/>
+              </w:rPr>
+            </w:pPr>
+            <w:r>
+              <w:t xml:space="preserve">EXPECTED RESULTS </w:t>
+            </w:r>
+          </w:p>
+        </w:tc>
+        <w:tc>
+          <w:tcPr>
+            <w:tcW w:w="1260" w:type="dxa"/>
+            <w:shd w:val="clear" w:color="auto" w:fill="A6A6A6"/>
+          </w:tcPr>
+          <w:p>
+            <w:pPr>
+              <w:rPr>
+                <w:i/>
+              </w:rPr>
+            </w:pPr>
+            <w:r>
+              <w:t>RESULTS</w:t>
+            </w:r>
+          </w:p>
+          <w:p>
+            <w:pPr>
+              <w:rPr>
+                <w:i/>
+              </w:rPr>
+            </w:pPr>
+            <w:r>
+              <w:t>P/F/I</w:t>
+            </w:r>
+          </w:p>
+        </w:tc>
+        <w:tc>
+          <w:tcPr>
+            <w:tcW w:w="2880" w:type="dxa"/>
+            <w:shd w:val="clear" w:color="auto" w:fill="A6A6A6"/>
+          </w:tcPr>
+          <w:p>
+            <w:pPr>
+              <w:rPr>
+                <w:i/>
+              </w:rPr>
+            </w:pPr>
+            <w:r>
+              <w:t>COMMENTS</w:t>
+            </w:r>
+          </w:p>
+        </w:tc>
+      </w:tr>
+      <w:tr>
+        <w:trPr>
+          <w:cantSplit/>
+        </w:trPr>
+        <w:tc>
+          <w:tcPr>
+            <w:tcW w:w="900" w:type="dxa"/>
+          </w:tcPr>
+          <w:p>
+            <w:pPr>
+              <w:overflowPunct/>
+              <w:textAlignment w:val="auto"/>
+              <w:rPr>
+                <w:rFonts w:asciiTheme="minorHAnsi" w:hAnsiTheme="minorHAnsi"/>
+                <w:bCs/>
+              </w:rPr>
+            </w:pPr>
+            <w:r>
+              <w:rPr>
+                <w:rFonts w:asciiTheme="minorHAnsi" w:hAnsiTheme="minorHAnsi"/>
+                <w:bCs/>
+              </w:rPr>
+              <w:t>1.</w:t>
+            </w:r>
+          </w:p>
+        </w:tc>
+        <w:tc>
+          <w:tcPr>
+            <w:tcW w:w="3960" w:type="dxa"/>
+          </w:tcPr>
+          <w:p>
+            <w:pPr>
+              <w:overflowPunct/>
+              <w:textAlignment w:val="auto"/>
+              <w:rPr>
+                <w:rFonts w:asciiTheme="minorHAnsi" w:hAnsiTheme="minorHAnsi"/>
+                <w:bCs/>
+              </w:rPr>
+            </w:pPr>
+            <w:r>
+              <w:rPr>
+                <w:rFonts w:asciiTheme="minorHAnsi" w:hAnsiTheme="minorHAnsi"/>
+                <w:bCs/>
+              </w:rPr>
+              <w:t xml:space="preserve">Query </w:t>
+            </w:r>
+          </w:p>
+          <w:p>
+            <w:pPr>
+              <w:overflowPunct/>
+              <w:textAlignment w:val="auto"/>
+              <w:rPr>
+                <w:rFonts w:asciiTheme="minorHAnsi" w:hAnsiTheme="minorHAnsi"/>
+                <w:bCs/>
+              </w:rPr>
+            </w:pPr>
+          </w:p>
+          <w:p>
+            <w:pPr>
+              <w:overflowPunct/>
+              <w:textAlignment w:val="auto"/>
+              <w:rPr>
+                <w:rFonts w:asciiTheme="minorHAnsi" w:hAnsiTheme="minorHAnsi"/>
+                <w:bCs/>
+              </w:rPr>
+            </w:pPr>
+            <w:r>
+              <w:rPr>
+                <w:rFonts w:asciiTheme="minorHAnsi" w:hAnsiTheme="minorHAnsi"/>
+                <w:bCs/>
+              </w:rPr>
+              <w:t>SELECT * FROM [EC].[Email_Notifications]</w:t>
+            </w:r>
+          </w:p>
+          <w:p>
+            <w:pPr>
+              <w:overflowPunct/>
+              <w:textAlignment w:val="auto"/>
+              <w:rPr>
+                <w:rFonts w:asciiTheme="minorHAnsi" w:hAnsiTheme="minorHAnsi"/>
+                <w:bCs/>
+              </w:rPr>
+            </w:pPr>
+            <w:r>
+              <w:rPr>
+                <w:rFonts w:asciiTheme="minorHAnsi" w:hAnsiTheme="minorHAnsi"/>
+                <w:bCs/>
+              </w:rPr>
+              <w:t xml:space="preserve">  where [Module]= 'Supervisor' </w:t>
+            </w:r>
+          </w:p>
+          <w:p>
+            <w:pPr>
+              <w:overflowPunct/>
+              <w:textAlignment w:val="auto"/>
+              <w:rPr>
+                <w:rFonts w:asciiTheme="minorHAnsi" w:hAnsiTheme="minorHAnsi"/>
+                <w:bCs/>
+              </w:rPr>
+            </w:pPr>
+            <w:r>
+              <w:rPr>
+                <w:rFonts w:asciiTheme="minorHAnsi" w:hAnsiTheme="minorHAnsi"/>
+                <w:bCs/>
+              </w:rPr>
+              <w:t xml:space="preserve">  and [Source]= 'Direct'</w:t>
+            </w:r>
+          </w:p>
+          <w:p>
+            <w:pPr>
+              <w:overflowPunct/>
+              <w:textAlignment w:val="auto"/>
+              <w:rPr>
+                <w:rFonts w:asciiTheme="minorHAnsi" w:hAnsiTheme="minorHAnsi"/>
+                <w:bCs/>
+              </w:rPr>
+            </w:pPr>
+            <w:r>
+              <w:rPr>
+                <w:rFonts w:asciiTheme="minorHAnsi" w:hAnsiTheme="minorHAnsi"/>
+                <w:bCs/>
+              </w:rPr>
+              <w:t xml:space="preserve">  </w:t>
+            </w:r>
+            <w:r>
+              <w:rPr>
+                <w:rFonts w:asciiTheme="minorHAnsi" w:hAnsiTheme="minorHAnsi"/>
+                <w:bCs/>
+              </w:rPr>
+              <w:tab/>
+              <w:t xml:space="preserve">   and[isCSE]= 0</w:t>
+            </w:r>
+          </w:p>
+          <w:p>
+            <w:pPr>
+              <w:overflowPunct/>
+              <w:textAlignment w:val="auto"/>
+              <w:rPr>
+                <w:rFonts w:asciiTheme="minorHAnsi" w:hAnsiTheme="minorHAnsi"/>
+                <w:bCs/>
+              </w:rPr>
+            </w:pPr>
+            <w:r>
+              <w:rPr>
+                <w:rFonts w:asciiTheme="minorHAnsi" w:hAnsiTheme="minorHAnsi"/>
+                <w:bCs/>
+              </w:rPr>
+              <w:t>GO</w:t>
+            </w:r>
+          </w:p>
+        </w:tc>
+        <w:tc>
+          <w:tcPr>
+            <w:tcW w:w="4500" w:type="dxa"/>
+          </w:tcPr>
+          <w:p>
+            <w:r>
+              <w:t>Expecting 5 rows of data</w:t>
+            </w:r>
+          </w:p>
+          <w:p>
+            <w:r>
+              <w:t xml:space="preserve">Status =’ </w:t>
+            </w:r>
+            <w:r>
+              <w:t>Pending Employee Review</w:t>
+            </w:r>
+            <w:r>
+              <w:t>’</w:t>
+            </w:r>
+          </w:p>
+          <w:p>
+            <w:r>
+              <w:t>Recipient = ‘</w:t>
+            </w:r>
+            <w:r>
+              <w:t>Employee</w:t>
+            </w:r>
+            <w:r>
+              <w:t>’</w:t>
+            </w:r>
+          </w:p>
+        </w:tc>
+        <w:tc>
+          <w:tcPr>
+            <w:tcW w:w="1260" w:type="dxa"/>
+          </w:tcPr>
+          <w:p>
+            <w:pPr>
+              <w:rPr>
+                <w:rFonts w:asciiTheme="minorHAnsi" w:hAnsiTheme="minorHAnsi"/>
+                <w:bCs/>
+              </w:rPr>
+            </w:pPr>
+            <w:r>
+              <w:rPr>
+                <w:rFonts w:asciiTheme="minorHAnsi" w:hAnsiTheme="minorHAnsi"/>
+                <w:bCs/>
+              </w:rPr>
+              <w:t>P</w:t>
+            </w:r>
+          </w:p>
+        </w:tc>
+        <w:tc>
+          <w:tcPr>
+            <w:tcW w:w="2880" w:type="dxa"/>
+          </w:tcPr>
+          <w:p>
+            <w:pPr>
+              <w:rPr>
+                <w:rFonts w:asciiTheme="minorHAnsi" w:hAnsiTheme="minorHAnsi"/>
+                <w:bCs/>
+              </w:rPr>
+            </w:pPr>
+          </w:p>
+          <w:p>
+            <w:pPr>
+              <w:rPr>
+                <w:rFonts w:asciiTheme="minorHAnsi" w:hAnsiTheme="minorHAnsi"/>
+                <w:bCs/>
+              </w:rPr>
+            </w:pPr>
+          </w:p>
+        </w:tc>
+      </w:tr>
+      <w:tr>
+        <w:trPr>
+          <w:cantSplit/>
+        </w:trPr>
+        <w:tc>
+          <w:tcPr>
+            <w:tcW w:w="900" w:type="dxa"/>
+          </w:tcPr>
+          <w:p>
+            <w:pPr>
+              <w:rPr>
+                <w:rFonts w:asciiTheme="minorHAnsi" w:hAnsiTheme="minorHAnsi"/>
+                <w:bCs/>
+              </w:rPr>
+            </w:pPr>
+            <w:r>
+              <w:rPr>
+                <w:rFonts w:asciiTheme="minorHAnsi" w:hAnsiTheme="minorHAnsi"/>
+                <w:bCs/>
+              </w:rPr>
+              <w:t>2</w:t>
+            </w:r>
+          </w:p>
+        </w:tc>
+        <w:tc>
+          <w:tcPr>
+            <w:tcW w:w="3960" w:type="dxa"/>
+          </w:tcPr>
+          <w:p>
+            <w:pPr>
+              <w:overflowPunct/>
+              <w:textAlignment w:val="auto"/>
+              <w:rPr>
+                <w:rFonts w:asciiTheme="minorHAnsi" w:hAnsiTheme="minorHAnsi"/>
+                <w:bCs/>
+              </w:rPr>
+            </w:pPr>
+            <w:r>
+              <w:rPr>
+                <w:rFonts w:asciiTheme="minorHAnsi" w:hAnsiTheme="minorHAnsi"/>
+                <w:bCs/>
+              </w:rPr>
+              <w:t>SELECT * FROM [EC].[Email_Notifications]</w:t>
+            </w:r>
+          </w:p>
+          <w:p>
+            <w:pPr>
+              <w:overflowPunct/>
+              <w:textAlignment w:val="auto"/>
+              <w:rPr>
+                <w:rFonts w:asciiTheme="minorHAnsi" w:hAnsiTheme="minorHAnsi"/>
+                <w:bCs/>
+              </w:rPr>
+            </w:pPr>
+            <w:r>
+              <w:rPr>
+                <w:rFonts w:asciiTheme="minorHAnsi" w:hAnsiTheme="minorHAnsi"/>
+                <w:bCs/>
+              </w:rPr>
+              <w:t xml:space="preserve">  where [Module]= 'Supervisor' </w:t>
+            </w:r>
+          </w:p>
+          <w:p>
+            <w:pPr>
+              <w:overflowPunct/>
+              <w:textAlignment w:val="auto"/>
+              <w:rPr>
+                <w:rFonts w:asciiTheme="minorHAnsi" w:hAnsiTheme="minorHAnsi"/>
+                <w:bCs/>
+              </w:rPr>
+            </w:pPr>
+            <w:r>
+              <w:rPr>
+                <w:rFonts w:asciiTheme="minorHAnsi" w:hAnsiTheme="minorHAnsi"/>
+                <w:bCs/>
+              </w:rPr>
+              <w:t xml:space="preserve">  and [Source]= 'Direct'</w:t>
+            </w:r>
+          </w:p>
+          <w:p>
+            <w:pPr>
+              <w:overflowPunct/>
+              <w:textAlignment w:val="auto"/>
+              <w:rPr>
+                <w:rFonts w:asciiTheme="minorHAnsi" w:hAnsiTheme="minorHAnsi"/>
+                <w:bCs/>
+              </w:rPr>
+            </w:pPr>
+            <w:r>
+              <w:rPr>
+                <w:rFonts w:asciiTheme="minorHAnsi" w:hAnsiTheme="minorHAnsi"/>
+                <w:bCs/>
+              </w:rPr>
+              <w:t xml:space="preserve">    and [</w:t>
+            </w:r>
+            <w:proofErr w:type="spellStart"/>
+            <w:r>
+              <w:rPr>
+                <w:rFonts w:asciiTheme="minorHAnsi" w:hAnsiTheme="minorHAnsi"/>
+                <w:bCs/>
+              </w:rPr>
+              <w:t>isCSE</w:t>
+            </w:r>
+            <w:proofErr w:type="spellEnd"/>
+            <w:r>
+              <w:rPr>
+                <w:rFonts w:asciiTheme="minorHAnsi" w:hAnsiTheme="minorHAnsi"/>
+                <w:bCs/>
+              </w:rPr>
+              <w:t>]= 1</w:t>
+            </w:r>
+          </w:p>
+          <w:p>
+            <w:pPr>
+              <w:rPr>
+                <w:rFonts w:asciiTheme="minorHAnsi" w:hAnsiTheme="minorHAnsi"/>
+                <w:bCs/>
+              </w:rPr>
+            </w:pPr>
+            <w:r>
+              <w:rPr>
+                <w:rFonts w:asciiTheme="minorHAnsi" w:hAnsiTheme="minorHAnsi"/>
+                <w:bCs/>
+              </w:rPr>
+              <w:t>GO</w:t>
+            </w:r>
+          </w:p>
+        </w:tc>
+        <w:tc>
+          <w:tcPr>
+            <w:tcW w:w="4500" w:type="dxa"/>
+          </w:tcPr>
+          <w:p>
+            <w:r>
+              <w:t>Expecting 5 rows of data</w:t>
+            </w:r>
+          </w:p>
+          <w:p>
+            <w:r>
+              <w:t xml:space="preserve">Status =’ </w:t>
+            </w:r>
+            <w:r>
+              <w:t>Pending Sr. Manager Review</w:t>
+            </w:r>
+            <w:r>
+              <w:t>’</w:t>
+            </w:r>
+          </w:p>
+          <w:p>
+            <w:pPr>
+              <w:rPr>
+                <w:rFonts w:asciiTheme="minorHAnsi" w:hAnsiTheme="minorHAnsi"/>
+                <w:bCs/>
+              </w:rPr>
+            </w:pPr>
+            <w:r>
+              <w:t>Recipient = ‘Manager’</w:t>
+            </w:r>
+          </w:p>
+        </w:tc>
+        <w:tc>
+          <w:tcPr>
+            <w:tcW w:w="1260" w:type="dxa"/>
+          </w:tcPr>
+          <w:p>
+            <w:pPr>
+              <w:rPr>
+                <w:rFonts w:asciiTheme="minorHAnsi" w:hAnsiTheme="minorHAnsi"/>
+                <w:bCs/>
+              </w:rPr>
+            </w:pPr>
+            <w:r>
+              <w:rPr>
+                <w:rFonts w:asciiTheme="minorHAnsi" w:hAnsiTheme="minorHAnsi"/>
+                <w:bCs/>
+              </w:rPr>
+              <w:t>P</w:t>
+            </w:r>
+          </w:p>
+        </w:tc>
+        <w:tc>
+          <w:tcPr>
+            <w:tcW w:w="2880" w:type="dxa"/>
+          </w:tcPr>
+          <w:p>
+            <w:pPr>
+              <w:rPr>
+                <w:rFonts w:asciiTheme="minorHAnsi" w:hAnsiTheme="minorHAnsi"/>
+                <w:bCs/>
+              </w:rPr>
+            </w:pPr>
+          </w:p>
+        </w:tc>
+      </w:tr>
+      <w:tr>
+        <w:trPr>
+          <w:cantSplit/>
+          <w:trHeight w:val="1272"/>
+        </w:trPr>
+        <w:tc>
+          <w:tcPr>
+            <w:tcW w:w="900" w:type="dxa"/>
+          </w:tcPr>
+          <w:p>
+            <w:pPr>
+              <w:rPr>
+                <w:rFonts w:asciiTheme="minorHAnsi" w:hAnsiTheme="minorHAnsi"/>
+                <w:bCs/>
+              </w:rPr>
+            </w:pPr>
+            <w:r>
+              <w:rPr>
+                <w:rFonts w:asciiTheme="minorHAnsi" w:hAnsiTheme="minorHAnsi"/>
+                <w:bCs/>
+              </w:rPr>
+              <w:t>3</w:t>
+            </w:r>
+          </w:p>
+        </w:tc>
+        <w:tc>
+          <w:tcPr>
+            <w:tcW w:w="3960" w:type="dxa"/>
+          </w:tcPr>
+          <w:p>
+            <w:pPr>
+              <w:overflowPunct/>
+              <w:textAlignment w:val="auto"/>
+              <w:rPr>
+                <w:rFonts w:asciiTheme="minorHAnsi" w:hAnsiTheme="minorHAnsi"/>
+                <w:bCs/>
+              </w:rPr>
+            </w:pPr>
+            <w:r>
+              <w:rPr>
+                <w:rFonts w:asciiTheme="minorHAnsi" w:hAnsiTheme="minorHAnsi"/>
+                <w:bCs/>
+              </w:rPr>
+              <w:t>SELECT * FROM [EC].[Email_Notifications]</w:t>
+            </w:r>
+          </w:p>
+          <w:p>
+            <w:pPr>
+              <w:overflowPunct/>
+              <w:textAlignment w:val="auto"/>
+              <w:rPr>
+                <w:rFonts w:asciiTheme="minorHAnsi" w:hAnsiTheme="minorHAnsi"/>
+                <w:bCs/>
+              </w:rPr>
+            </w:pPr>
+            <w:r>
+              <w:rPr>
+                <w:rFonts w:asciiTheme="minorHAnsi" w:hAnsiTheme="minorHAnsi"/>
+                <w:bCs/>
+              </w:rPr>
+              <w:t xml:space="preserve">  where [Module]= 'Supervisor' </w:t>
+            </w:r>
+          </w:p>
+          <w:p>
+            <w:pPr>
+              <w:overflowPunct/>
+              <w:textAlignment w:val="auto"/>
+              <w:rPr>
+                <w:rFonts w:asciiTheme="minorHAnsi" w:hAnsiTheme="minorHAnsi"/>
+                <w:bCs/>
+              </w:rPr>
+            </w:pPr>
+            <w:r>
+              <w:rPr>
+                <w:rFonts w:asciiTheme="minorHAnsi" w:hAnsiTheme="minorHAnsi"/>
+                <w:bCs/>
+              </w:rPr>
+              <w:t xml:space="preserve">   and  [Source]= 'inDirect'</w:t>
+            </w:r>
+          </w:p>
+          <w:p>
+            <w:pPr>
+              <w:overflowPunct/>
+              <w:textAlignment w:val="auto"/>
+              <w:rPr>
+                <w:rFonts w:asciiTheme="minorHAnsi" w:hAnsiTheme="minorHAnsi"/>
+                <w:bCs/>
+              </w:rPr>
+            </w:pPr>
+            <w:r>
+              <w:rPr>
+                <w:rFonts w:asciiTheme="minorHAnsi" w:hAnsiTheme="minorHAnsi"/>
+                <w:bCs/>
+              </w:rPr>
+              <w:tab/>
+              <w:t xml:space="preserve">   and[isCSE]= 0</w:t>
+            </w:r>
+          </w:p>
+          <w:p>
+            <w:pPr>
+              <w:overflowPunct/>
+              <w:textAlignment w:val="auto"/>
+              <w:rPr>
+                <w:rFonts w:asciiTheme="minorHAnsi" w:hAnsiTheme="minorHAnsi"/>
+                <w:bCs/>
+              </w:rPr>
+            </w:pPr>
+            <w:r>
+              <w:rPr>
+                <w:rFonts w:asciiTheme="minorHAnsi" w:hAnsiTheme="minorHAnsi"/>
+                <w:bCs/>
+              </w:rPr>
+              <w:t>GO</w:t>
+            </w:r>
+          </w:p>
+        </w:tc>
+        <w:tc>
+          <w:tcPr>
+            <w:tcW w:w="4500" w:type="dxa"/>
+          </w:tcPr>
+          <w:p>
+            <w:r>
+              <w:t>Expecting 5 rows of data</w:t>
+            </w:r>
+          </w:p>
+          <w:p>
+            <w:r>
+              <w:t xml:space="preserve">Status =’ </w:t>
+            </w:r>
+            <w:r>
+              <w:t>Pending Manager Review</w:t>
+            </w:r>
+            <w:r>
+              <w:t>’</w:t>
+            </w:r>
+          </w:p>
+          <w:p>
+            <w:pPr>
+              <w:rPr>
+                <w:rFonts w:asciiTheme="minorHAnsi" w:hAnsiTheme="minorHAnsi"/>
+                <w:bCs/>
+              </w:rPr>
+            </w:pPr>
+            <w:r>
+              <w:t>Recipient = ‘</w:t>
+            </w:r>
+            <w:r>
+              <w:t>’Supervisor’</w:t>
+            </w:r>
+          </w:p>
+        </w:tc>
+        <w:tc>
+          <w:tcPr>
+            <w:tcW w:w="1260" w:type="dxa"/>
+          </w:tcPr>
+          <w:p>
+            <w:pPr>
+              <w:rPr>
+                <w:rFonts w:asciiTheme="minorHAnsi" w:hAnsiTheme="minorHAnsi"/>
+                <w:bCs/>
+              </w:rPr>
+            </w:pPr>
+            <w:r>
+              <w:rPr>
+                <w:rFonts w:asciiTheme="minorHAnsi" w:hAnsiTheme="minorHAnsi"/>
+                <w:bCs/>
+              </w:rPr>
+              <w:t>P</w:t>
+            </w:r>
+          </w:p>
+        </w:tc>
+        <w:tc>
+          <w:tcPr>
+            <w:tcW w:w="2880" w:type="dxa"/>
+          </w:tcPr>
+          <w:p>
+            <w:pPr>
+              <w:rPr>
+                <w:rFonts w:asciiTheme="minorHAnsi" w:hAnsiTheme="minorHAnsi"/>
+                <w:bCs/>
+              </w:rPr>
+            </w:pPr>
+          </w:p>
+        </w:tc>
+      </w:tr>
+      <w:tr>
+        <w:trPr>
+          <w:cantSplit/>
+        </w:trPr>
+        <w:tc>
+          <w:tcPr>
+            <w:tcW w:w="900" w:type="dxa"/>
+          </w:tcPr>
+          <w:p>
+            <w:pPr>
+              <w:rPr>
+                <w:rFonts w:asciiTheme="minorHAnsi" w:hAnsiTheme="minorHAnsi"/>
+                <w:bCs/>
+              </w:rPr>
+            </w:pPr>
+            <w:r>
+              <w:rPr>
+                <w:rFonts w:asciiTheme="minorHAnsi" w:hAnsiTheme="minorHAnsi"/>
+                <w:bCs/>
+              </w:rPr>
+              <w:t>4</w:t>
+            </w:r>
+          </w:p>
+        </w:tc>
+        <w:tc>
+          <w:tcPr>
+            <w:tcW w:w="3960" w:type="dxa"/>
+          </w:tcPr>
+          <w:p>
+            <w:pPr>
+              <w:overflowPunct/>
+              <w:textAlignment w:val="auto"/>
+              <w:rPr>
+                <w:rFonts w:asciiTheme="minorHAnsi" w:hAnsiTheme="minorHAnsi"/>
+                <w:bCs/>
+              </w:rPr>
+            </w:pPr>
+            <w:r>
+              <w:rPr>
+                <w:rFonts w:asciiTheme="minorHAnsi" w:hAnsiTheme="minorHAnsi"/>
+                <w:bCs/>
+              </w:rPr>
+              <w:t>SELECT * FROM [EC].[</w:t>
+            </w:r>
+            <w:proofErr w:type="spellStart"/>
+            <w:r>
+              <w:rPr>
+                <w:rFonts w:asciiTheme="minorHAnsi" w:hAnsiTheme="minorHAnsi"/>
+                <w:bCs/>
+              </w:rPr>
+              <w:t>Email_Notifications</w:t>
+            </w:r>
+            <w:proofErr w:type="spellEnd"/>
+            <w:r>
+              <w:rPr>
+                <w:rFonts w:asciiTheme="minorHAnsi" w:hAnsiTheme="minorHAnsi"/>
+                <w:bCs/>
+              </w:rPr>
+              <w:t>]</w:t>
+            </w:r>
+          </w:p>
+          <w:p>
+            <w:pPr>
+              <w:overflowPunct/>
+              <w:textAlignment w:val="auto"/>
+              <w:rPr>
+                <w:rFonts w:asciiTheme="minorHAnsi" w:hAnsiTheme="minorHAnsi"/>
+                <w:bCs/>
+              </w:rPr>
+            </w:pPr>
+            <w:r>
+              <w:rPr>
+                <w:rFonts w:asciiTheme="minorHAnsi" w:hAnsiTheme="minorHAnsi"/>
+                <w:bCs/>
+              </w:rPr>
+              <w:t xml:space="preserve">  where [Module]= 'Supervisor' </w:t>
+            </w:r>
+          </w:p>
+          <w:p>
+            <w:pPr>
+              <w:overflowPunct/>
+              <w:textAlignment w:val="auto"/>
+              <w:rPr>
+                <w:rFonts w:asciiTheme="minorHAnsi" w:hAnsiTheme="minorHAnsi"/>
+                <w:bCs/>
+              </w:rPr>
+            </w:pPr>
+            <w:r>
+              <w:rPr>
+                <w:rFonts w:asciiTheme="minorHAnsi" w:hAnsiTheme="minorHAnsi"/>
+                <w:bCs/>
+              </w:rPr>
+              <w:t xml:space="preserve">   and  [Source]= '</w:t>
+            </w:r>
+            <w:proofErr w:type="spellStart"/>
+            <w:r>
+              <w:rPr>
+                <w:rFonts w:asciiTheme="minorHAnsi" w:hAnsiTheme="minorHAnsi"/>
+                <w:bCs/>
+              </w:rPr>
+              <w:t>inDirect</w:t>
+            </w:r>
+            <w:proofErr w:type="spellEnd"/>
+            <w:r>
+              <w:rPr>
+                <w:rFonts w:asciiTheme="minorHAnsi" w:hAnsiTheme="minorHAnsi"/>
+                <w:bCs/>
+              </w:rPr>
+              <w:t>'</w:t>
+            </w:r>
+          </w:p>
+          <w:p>
+            <w:pPr>
+              <w:overflowPunct/>
+              <w:textAlignment w:val="auto"/>
+              <w:rPr>
+                <w:rFonts w:asciiTheme="minorHAnsi" w:hAnsiTheme="minorHAnsi"/>
+                <w:bCs/>
+              </w:rPr>
+            </w:pPr>
+            <w:r>
+              <w:rPr>
+                <w:rFonts w:asciiTheme="minorHAnsi" w:hAnsiTheme="minorHAnsi"/>
+                <w:bCs/>
+              </w:rPr>
+              <w:tab/>
+              <w:t xml:space="preserve">   and[</w:t>
+            </w:r>
+            <w:proofErr w:type="spellStart"/>
+            <w:r>
+              <w:rPr>
+                <w:rFonts w:asciiTheme="minorHAnsi" w:hAnsiTheme="minorHAnsi"/>
+                <w:bCs/>
+              </w:rPr>
+              <w:t>isCSE</w:t>
+            </w:r>
+            <w:proofErr w:type="spellEnd"/>
+            <w:r>
+              <w:rPr>
+                <w:rFonts w:asciiTheme="minorHAnsi" w:hAnsiTheme="minorHAnsi"/>
+                <w:bCs/>
+              </w:rPr>
+              <w:t xml:space="preserve">]= </w:t>
+            </w:r>
+            <w:r>
+              <w:rPr>
+                <w:rFonts w:asciiTheme="minorHAnsi" w:hAnsiTheme="minorHAnsi"/>
+                <w:bCs/>
+              </w:rPr>
+              <w:t>1</w:t>
+            </w:r>
+          </w:p>
+          <w:p>
+            <w:pPr>
+              <w:rPr>
+                <w:rFonts w:asciiTheme="minorHAnsi" w:hAnsiTheme="minorHAnsi"/>
+                <w:bCs/>
+              </w:rPr>
+            </w:pPr>
+            <w:r>
+              <w:rPr>
+                <w:rFonts w:asciiTheme="minorHAnsi" w:hAnsiTheme="minorHAnsi"/>
+                <w:bCs/>
+              </w:rPr>
+              <w:t>GO</w:t>
+            </w:r>
+          </w:p>
+        </w:tc>
+        <w:tc>
+          <w:tcPr>
+            <w:tcW w:w="4500" w:type="dxa"/>
+          </w:tcPr>
+          <w:p>
+            <w:r>
+              <w:t>Expecting 5 rows of data</w:t>
+            </w:r>
+          </w:p>
+          <w:p>
+            <w:r>
+              <w:t xml:space="preserve">Status =’ </w:t>
+            </w:r>
+            <w:r>
+              <w:t>Pending Sr. Manager Review</w:t>
+            </w:r>
+            <w:r>
+              <w:t>’</w:t>
+            </w:r>
+          </w:p>
+          <w:p>
+            <w:pPr>
+              <w:rPr>
+                <w:rFonts w:asciiTheme="minorHAnsi" w:hAnsiTheme="minorHAnsi"/>
+                <w:bCs/>
+              </w:rPr>
+            </w:pPr>
+            <w:r>
+              <w:t>Recipient = ‘Manager’</w:t>
+            </w:r>
+          </w:p>
+        </w:tc>
+        <w:tc>
+          <w:tcPr>
+            <w:tcW w:w="1260" w:type="dxa"/>
+          </w:tcPr>
+          <w:p>
+            <w:pPr>
+              <w:rPr>
+                <w:rFonts w:asciiTheme="minorHAnsi" w:hAnsiTheme="minorHAnsi"/>
+                <w:bCs/>
+              </w:rPr>
+            </w:pPr>
+            <w:r>
+              <w:rPr>
+                <w:rFonts w:asciiTheme="minorHAnsi" w:hAnsiTheme="minorHAnsi"/>
+                <w:bCs/>
+              </w:rPr>
+              <w:t>P</w:t>
+            </w:r>
+          </w:p>
+        </w:tc>
+        <w:tc>
+          <w:tcPr>
+            <w:tcW w:w="2880" w:type="dxa"/>
+          </w:tcPr>
+          <w:p>
+            <w:pPr>
+              <w:rPr>
+                <w:rFonts w:asciiTheme="minorHAnsi" w:hAnsiTheme="minorHAnsi"/>
+                <w:bCs/>
+              </w:rPr>
+            </w:pPr>
+          </w:p>
+        </w:tc>
+      </w:tr>
+      <w:tr>
+        <w:trPr>
+          <w:cantSplit/>
+        </w:trPr>
+        <w:tc>
+          <w:tcPr>
+            <w:tcW w:w="900" w:type="dxa"/>
+          </w:tcPr>
+          <w:p>
+            <w:pPr>
+              <w:rPr>
+                <w:rFonts w:asciiTheme="minorHAnsi" w:hAnsiTheme="minorHAnsi"/>
+                <w:bCs/>
+              </w:rPr>
+            </w:pPr>
+            <w:r>
+              <w:rPr>
+                <w:rFonts w:asciiTheme="minorHAnsi" w:hAnsiTheme="minorHAnsi"/>
+                <w:bCs/>
+              </w:rPr>
+              <w:t>5</w:t>
+            </w:r>
+          </w:p>
+        </w:tc>
+        <w:tc>
+          <w:tcPr>
+            <w:tcW w:w="3960" w:type="dxa"/>
+          </w:tcPr>
+          <w:p>
+            <w:pPr>
+              <w:overflowPunct/>
+              <w:textAlignment w:val="auto"/>
+              <w:rPr>
+                <w:rFonts w:asciiTheme="minorHAnsi" w:hAnsiTheme="minorHAnsi"/>
+                <w:bCs/>
+              </w:rPr>
+            </w:pPr>
+            <w:r>
+              <w:rPr>
+                <w:rFonts w:asciiTheme="minorHAnsi" w:hAnsiTheme="minorHAnsi"/>
+                <w:bCs/>
+              </w:rPr>
+              <w:t xml:space="preserve">Query </w:t>
+            </w:r>
+          </w:p>
+          <w:p>
+            <w:pPr>
+              <w:overflowPunct/>
+              <w:textAlignment w:val="auto"/>
+              <w:rPr>
+                <w:rFonts w:asciiTheme="minorHAnsi" w:hAnsiTheme="minorHAnsi"/>
+                <w:bCs/>
+              </w:rPr>
+            </w:pPr>
+          </w:p>
+          <w:p>
+            <w:pPr>
+              <w:overflowPunct/>
+              <w:textAlignment w:val="auto"/>
+              <w:rPr>
+                <w:rFonts w:asciiTheme="minorHAnsi" w:hAnsiTheme="minorHAnsi"/>
+                <w:bCs/>
+              </w:rPr>
+            </w:pPr>
+            <w:r>
+              <w:rPr>
+                <w:rFonts w:asciiTheme="minorHAnsi" w:hAnsiTheme="minorHAnsi"/>
+                <w:bCs/>
+              </w:rPr>
+              <w:t>SELECT * FROM [EC].[</w:t>
+            </w:r>
+            <w:proofErr w:type="spellStart"/>
+            <w:r>
+              <w:rPr>
+                <w:rFonts w:asciiTheme="minorHAnsi" w:hAnsiTheme="minorHAnsi"/>
+                <w:bCs/>
+              </w:rPr>
+              <w:t>Email_Notifications</w:t>
+            </w:r>
+            <w:proofErr w:type="spellEnd"/>
+            <w:r>
+              <w:rPr>
+                <w:rFonts w:asciiTheme="minorHAnsi" w:hAnsiTheme="minorHAnsi"/>
+                <w:bCs/>
+              </w:rPr>
+              <w:t>]</w:t>
+            </w:r>
+          </w:p>
+          <w:p>
+            <w:pPr>
+              <w:overflowPunct/>
+              <w:textAlignment w:val="auto"/>
+              <w:rPr>
+                <w:rFonts w:asciiTheme="minorHAnsi" w:hAnsiTheme="minorHAnsi"/>
+                <w:bCs/>
+              </w:rPr>
+            </w:pPr>
+            <w:r>
+              <w:rPr>
+                <w:rFonts w:asciiTheme="minorHAnsi" w:hAnsiTheme="minorHAnsi"/>
+                <w:bCs/>
+              </w:rPr>
+              <w:t xml:space="preserve">  where [Module]= '</w:t>
+            </w:r>
+            <w:r>
+              <w:rPr>
+                <w:rFonts w:asciiTheme="minorHAnsi" w:hAnsiTheme="minorHAnsi"/>
+                <w:bCs/>
+              </w:rPr>
+              <w:t>Quality</w:t>
+            </w:r>
+            <w:r>
+              <w:rPr>
+                <w:rFonts w:asciiTheme="minorHAnsi" w:hAnsiTheme="minorHAnsi"/>
+                <w:bCs/>
+              </w:rPr>
+              <w:t xml:space="preserve">' </w:t>
+            </w:r>
+          </w:p>
+          <w:p>
+            <w:pPr>
+              <w:overflowPunct/>
+              <w:textAlignment w:val="auto"/>
+              <w:rPr>
+                <w:rFonts w:asciiTheme="minorHAnsi" w:hAnsiTheme="minorHAnsi"/>
+                <w:bCs/>
+              </w:rPr>
+            </w:pPr>
+            <w:r>
+              <w:rPr>
+                <w:rFonts w:asciiTheme="minorHAnsi" w:hAnsiTheme="minorHAnsi"/>
+                <w:bCs/>
+              </w:rPr>
+              <w:t xml:space="preserve">  and [Source]= 'Direct'</w:t>
+            </w:r>
+          </w:p>
+          <w:p>
+            <w:pPr>
+              <w:overflowPunct/>
+              <w:textAlignment w:val="auto"/>
+              <w:rPr>
+                <w:rFonts w:asciiTheme="minorHAnsi" w:hAnsiTheme="minorHAnsi"/>
+                <w:bCs/>
+              </w:rPr>
+            </w:pPr>
+            <w:r>
+              <w:rPr>
+                <w:rFonts w:asciiTheme="minorHAnsi" w:hAnsiTheme="minorHAnsi"/>
+                <w:bCs/>
+              </w:rPr>
+              <w:t xml:space="preserve">  </w:t>
+            </w:r>
+            <w:r>
+              <w:rPr>
+                <w:rFonts w:asciiTheme="minorHAnsi" w:hAnsiTheme="minorHAnsi"/>
+                <w:bCs/>
+              </w:rPr>
+              <w:tab/>
+              <w:t xml:space="preserve">   and[</w:t>
+            </w:r>
+            <w:proofErr w:type="spellStart"/>
+            <w:r>
+              <w:rPr>
+                <w:rFonts w:asciiTheme="minorHAnsi" w:hAnsiTheme="minorHAnsi"/>
+                <w:bCs/>
+              </w:rPr>
+              <w:t>isCSE</w:t>
+            </w:r>
+            <w:proofErr w:type="spellEnd"/>
+            <w:r>
+              <w:rPr>
+                <w:rFonts w:asciiTheme="minorHAnsi" w:hAnsiTheme="minorHAnsi"/>
+                <w:bCs/>
+              </w:rPr>
+              <w:t>]= 0</w:t>
+            </w:r>
+          </w:p>
+          <w:p>
+            <w:pPr>
+              <w:overflowPunct/>
+              <w:textAlignment w:val="auto"/>
+              <w:rPr>
+                <w:rFonts w:asciiTheme="minorHAnsi" w:hAnsiTheme="minorHAnsi"/>
+                <w:bCs/>
+              </w:rPr>
+            </w:pPr>
+            <w:r>
+              <w:rPr>
+                <w:rFonts w:asciiTheme="minorHAnsi" w:hAnsiTheme="minorHAnsi"/>
+                <w:bCs/>
+              </w:rPr>
+              <w:t>GO</w:t>
+            </w:r>
+          </w:p>
+        </w:tc>
+        <w:tc>
+          <w:tcPr>
+            <w:tcW w:w="4500" w:type="dxa"/>
+          </w:tcPr>
+          <w:p>
+            <w:r>
+              <w:t xml:space="preserve">Expecting </w:t>
+            </w:r>
+            <w:r>
+              <w:t>10</w:t>
+            </w:r>
+            <w:r>
+              <w:t xml:space="preserve"> rows of data</w:t>
+            </w:r>
+          </w:p>
+          <w:p>
+            <w:r>
+              <w:t xml:space="preserve">Status =’ </w:t>
+            </w:r>
+            <w:r>
+              <w:t>Pending Employee Review</w:t>
+            </w:r>
+            <w:r>
+              <w:t>’</w:t>
+            </w:r>
+          </w:p>
+          <w:p>
+            <w:r>
+              <w:t>Recipient = ‘</w:t>
+            </w:r>
+            <w:r>
+              <w:t>Employee</w:t>
+            </w:r>
+            <w:r>
+              <w:t>’</w:t>
+            </w:r>
+          </w:p>
+        </w:tc>
+        <w:tc>
+          <w:tcPr>
+            <w:tcW w:w="1260" w:type="dxa"/>
+          </w:tcPr>
+          <w:p>
+            <w:pPr>
+              <w:rPr>
+                <w:rFonts w:asciiTheme="minorHAnsi" w:hAnsiTheme="minorHAnsi"/>
+                <w:bCs/>
+              </w:rPr>
+            </w:pPr>
+            <w:r>
+              <w:rPr>
+                <w:rFonts w:asciiTheme="minorHAnsi" w:hAnsiTheme="minorHAnsi"/>
+                <w:bCs/>
+              </w:rPr>
+              <w:t>P</w:t>
+            </w:r>
+          </w:p>
+        </w:tc>
+        <w:tc>
+          <w:tcPr>
+            <w:tcW w:w="2880" w:type="dxa"/>
+          </w:tcPr>
+          <w:p>
+            <w:pPr>
+              <w:rPr>
+                <w:rFonts w:asciiTheme="minorHAnsi" w:hAnsiTheme="minorHAnsi"/>
+                <w:bCs/>
+              </w:rPr>
+            </w:pPr>
+          </w:p>
+        </w:tc>
+      </w:tr>
+      <w:tr>
+        <w:trPr>
+          <w:cantSplit/>
+        </w:trPr>
+        <w:tc>
+          <w:tcPr>
+            <w:tcW w:w="900" w:type="dxa"/>
+          </w:tcPr>
+          <w:p>
+            <w:pPr>
+              <w:rPr>
+                <w:rFonts w:asciiTheme="minorHAnsi" w:hAnsiTheme="minorHAnsi"/>
+                <w:bCs/>
+              </w:rPr>
+            </w:pPr>
+            <w:r>
+              <w:rPr>
+                <w:rFonts w:asciiTheme="minorHAnsi" w:hAnsiTheme="minorHAnsi"/>
+                <w:bCs/>
+              </w:rPr>
+              <w:lastRenderedPageBreak/>
+              <w:t>6</w:t>
+            </w:r>
+          </w:p>
+        </w:tc>
+        <w:tc>
+          <w:tcPr>
+            <w:tcW w:w="3960" w:type="dxa"/>
+          </w:tcPr>
+          <w:p>
+            <w:pPr>
+              <w:overflowPunct/>
+              <w:textAlignment w:val="auto"/>
+              <w:rPr>
+                <w:rFonts w:asciiTheme="minorHAnsi" w:hAnsiTheme="minorHAnsi"/>
+                <w:bCs/>
+              </w:rPr>
+            </w:pPr>
+            <w:r>
+              <w:rPr>
+                <w:rFonts w:asciiTheme="minorHAnsi" w:hAnsiTheme="minorHAnsi"/>
+                <w:bCs/>
+              </w:rPr>
+              <w:t>SELECT * FROM [EC].[</w:t>
+            </w:r>
+            <w:proofErr w:type="spellStart"/>
+            <w:r>
+              <w:rPr>
+                <w:rFonts w:asciiTheme="minorHAnsi" w:hAnsiTheme="minorHAnsi"/>
+                <w:bCs/>
+              </w:rPr>
+              <w:t>Email_Notifications</w:t>
+            </w:r>
+            <w:proofErr w:type="spellEnd"/>
+            <w:r>
+              <w:rPr>
+                <w:rFonts w:asciiTheme="minorHAnsi" w:hAnsiTheme="minorHAnsi"/>
+                <w:bCs/>
+              </w:rPr>
+              <w:t>]</w:t>
+            </w:r>
+          </w:p>
+          <w:p>
+            <w:pPr>
+              <w:overflowPunct/>
+              <w:textAlignment w:val="auto"/>
+              <w:rPr>
+                <w:rFonts w:asciiTheme="minorHAnsi" w:hAnsiTheme="minorHAnsi"/>
+                <w:bCs/>
+              </w:rPr>
+            </w:pPr>
+            <w:r>
+              <w:rPr>
+                <w:rFonts w:asciiTheme="minorHAnsi" w:hAnsiTheme="minorHAnsi"/>
+                <w:bCs/>
+              </w:rPr>
+              <w:t xml:space="preserve">  where [Module]= '</w:t>
+            </w:r>
+            <w:r>
+              <w:rPr>
+                <w:rFonts w:asciiTheme="minorHAnsi" w:hAnsiTheme="minorHAnsi"/>
+                <w:bCs/>
+              </w:rPr>
+              <w:t>Quality</w:t>
+            </w:r>
+            <w:r>
+              <w:rPr>
+                <w:rFonts w:asciiTheme="minorHAnsi" w:hAnsiTheme="minorHAnsi"/>
+                <w:bCs/>
+              </w:rPr>
+              <w:t xml:space="preserve">' </w:t>
+            </w:r>
+          </w:p>
+          <w:p>
+            <w:pPr>
+              <w:overflowPunct/>
+              <w:textAlignment w:val="auto"/>
+              <w:rPr>
+                <w:rFonts w:asciiTheme="minorHAnsi" w:hAnsiTheme="minorHAnsi"/>
+                <w:bCs/>
+              </w:rPr>
+            </w:pPr>
+            <w:r>
+              <w:rPr>
+                <w:rFonts w:asciiTheme="minorHAnsi" w:hAnsiTheme="minorHAnsi"/>
+                <w:bCs/>
+              </w:rPr>
+              <w:t xml:space="preserve">  and [Source]= 'Direct'</w:t>
+            </w:r>
+          </w:p>
+          <w:p>
+            <w:pPr>
+              <w:overflowPunct/>
+              <w:textAlignment w:val="auto"/>
+              <w:rPr>
+                <w:rFonts w:asciiTheme="minorHAnsi" w:hAnsiTheme="minorHAnsi"/>
+                <w:bCs/>
+              </w:rPr>
+            </w:pPr>
+            <w:r>
+              <w:rPr>
+                <w:rFonts w:asciiTheme="minorHAnsi" w:hAnsiTheme="minorHAnsi"/>
+                <w:bCs/>
+              </w:rPr>
+              <w:t xml:space="preserve">    and [</w:t>
+            </w:r>
+            <w:proofErr w:type="spellStart"/>
+            <w:r>
+              <w:rPr>
+                <w:rFonts w:asciiTheme="minorHAnsi" w:hAnsiTheme="minorHAnsi"/>
+                <w:bCs/>
+              </w:rPr>
+              <w:t>isCSE</w:t>
+            </w:r>
+            <w:proofErr w:type="spellEnd"/>
+            <w:r>
+              <w:rPr>
+                <w:rFonts w:asciiTheme="minorHAnsi" w:hAnsiTheme="minorHAnsi"/>
+                <w:bCs/>
+              </w:rPr>
+              <w:t>]= 1</w:t>
+            </w:r>
+          </w:p>
+          <w:p>
+            <w:pPr>
+              <w:rPr>
+                <w:rFonts w:asciiTheme="minorHAnsi" w:hAnsiTheme="minorHAnsi"/>
+                <w:bCs/>
+              </w:rPr>
+            </w:pPr>
+            <w:r>
+              <w:rPr>
+                <w:rFonts w:asciiTheme="minorHAnsi" w:hAnsiTheme="minorHAnsi"/>
+                <w:bCs/>
+              </w:rPr>
+              <w:t>GO</w:t>
+            </w:r>
+          </w:p>
+        </w:tc>
+        <w:tc>
+          <w:tcPr>
+            <w:tcW w:w="4500" w:type="dxa"/>
+          </w:tcPr>
+          <w:p>
+            <w:r>
+              <w:t xml:space="preserve">Expecting </w:t>
+            </w:r>
+            <w:r>
+              <w:t>0 rows</w:t>
+            </w:r>
+          </w:p>
+          <w:p>
+            <w:pPr>
+              <w:rPr>
+                <w:rFonts w:asciiTheme="minorHAnsi" w:hAnsiTheme="minorHAnsi"/>
+                <w:bCs/>
+              </w:rPr>
+            </w:pPr>
+            <w:r>
+              <w:t xml:space="preserve">No conditions exist for Quality where </w:t>
+            </w:r>
+            <w:proofErr w:type="spellStart"/>
+            <w:r>
+              <w:t>isCSE</w:t>
+            </w:r>
+            <w:proofErr w:type="spellEnd"/>
+            <w:r>
+              <w:t xml:space="preserve"> =1</w:t>
+            </w:r>
+          </w:p>
+        </w:tc>
+        <w:tc>
+          <w:tcPr>
+            <w:tcW w:w="1260" w:type="dxa"/>
+          </w:tcPr>
+          <w:p>
+            <w:pPr>
+              <w:rPr>
+                <w:rFonts w:asciiTheme="minorHAnsi" w:hAnsiTheme="minorHAnsi"/>
+                <w:bCs/>
+              </w:rPr>
+            </w:pPr>
+            <w:r>
+              <w:rPr>
+                <w:rFonts w:asciiTheme="minorHAnsi" w:hAnsiTheme="minorHAnsi"/>
+                <w:bCs/>
+              </w:rPr>
+              <w:t>P</w:t>
+            </w:r>
+          </w:p>
+        </w:tc>
+        <w:tc>
+          <w:tcPr>
+            <w:tcW w:w="2880" w:type="dxa"/>
+          </w:tcPr>
+          <w:p>
+            <w:pPr>
+              <w:rPr>
+                <w:rFonts w:asciiTheme="minorHAnsi" w:hAnsiTheme="minorHAnsi"/>
+                <w:bCs/>
+              </w:rPr>
+            </w:pPr>
+          </w:p>
+        </w:tc>
+      </w:tr>
+      <w:tr>
+        <w:trPr>
+          <w:cantSplit/>
+        </w:trPr>
+        <w:tc>
+          <w:tcPr>
+            <w:tcW w:w="900" w:type="dxa"/>
+          </w:tcPr>
+          <w:p>
+            <w:pPr>
+              <w:rPr>
+                <w:rFonts w:asciiTheme="minorHAnsi" w:hAnsiTheme="minorHAnsi"/>
+                <w:bCs/>
+              </w:rPr>
+            </w:pPr>
+            <w:r>
+              <w:rPr>
+                <w:rFonts w:asciiTheme="minorHAnsi" w:hAnsiTheme="minorHAnsi"/>
+                <w:bCs/>
+              </w:rPr>
+              <w:t>7</w:t>
+            </w:r>
+          </w:p>
+        </w:tc>
+        <w:tc>
+          <w:tcPr>
+            <w:tcW w:w="3960" w:type="dxa"/>
+          </w:tcPr>
+          <w:p>
+            <w:pPr>
+              <w:overflowPunct/>
+              <w:textAlignment w:val="auto"/>
+              <w:rPr>
+                <w:rFonts w:asciiTheme="minorHAnsi" w:hAnsiTheme="minorHAnsi"/>
+                <w:bCs/>
+              </w:rPr>
+            </w:pPr>
+            <w:r>
+              <w:rPr>
+                <w:rFonts w:asciiTheme="minorHAnsi" w:hAnsiTheme="minorHAnsi"/>
+                <w:bCs/>
+              </w:rPr>
+              <w:t>SELECT * FROM [EC].[</w:t>
+            </w:r>
+            <w:proofErr w:type="spellStart"/>
+            <w:r>
+              <w:rPr>
+                <w:rFonts w:asciiTheme="minorHAnsi" w:hAnsiTheme="minorHAnsi"/>
+                <w:bCs/>
+              </w:rPr>
+              <w:t>Email_Notifications</w:t>
+            </w:r>
+            <w:proofErr w:type="spellEnd"/>
+            <w:r>
+              <w:rPr>
+                <w:rFonts w:asciiTheme="minorHAnsi" w:hAnsiTheme="minorHAnsi"/>
+                <w:bCs/>
+              </w:rPr>
+              <w:t>]</w:t>
+            </w:r>
+          </w:p>
+          <w:p>
+            <w:pPr>
+              <w:overflowPunct/>
+              <w:textAlignment w:val="auto"/>
+              <w:rPr>
+                <w:rFonts w:asciiTheme="minorHAnsi" w:hAnsiTheme="minorHAnsi"/>
+                <w:bCs/>
+              </w:rPr>
+            </w:pPr>
+            <w:r>
+              <w:rPr>
+                <w:rFonts w:asciiTheme="minorHAnsi" w:hAnsiTheme="minorHAnsi"/>
+                <w:bCs/>
+              </w:rPr>
+              <w:t xml:space="preserve">  where [Module]= </w:t>
+            </w:r>
+            <w:r>
+              <w:rPr>
+                <w:rFonts w:asciiTheme="minorHAnsi" w:hAnsiTheme="minorHAnsi"/>
+                <w:bCs/>
+              </w:rPr>
+              <w:t>'Quality</w:t>
+            </w:r>
+            <w:r>
+              <w:rPr>
+                <w:rFonts w:asciiTheme="minorHAnsi" w:hAnsiTheme="minorHAnsi"/>
+                <w:bCs/>
+              </w:rPr>
+              <w:t xml:space="preserve">' </w:t>
+            </w:r>
+          </w:p>
+          <w:p>
+            <w:pPr>
+              <w:overflowPunct/>
+              <w:textAlignment w:val="auto"/>
+              <w:rPr>
+                <w:rFonts w:asciiTheme="minorHAnsi" w:hAnsiTheme="minorHAnsi"/>
+                <w:bCs/>
+              </w:rPr>
+            </w:pPr>
+            <w:r>
+              <w:rPr>
+                <w:rFonts w:asciiTheme="minorHAnsi" w:hAnsiTheme="minorHAnsi"/>
+                <w:bCs/>
+              </w:rPr>
+              <w:t xml:space="preserve">   and  [Source]= '</w:t>
+            </w:r>
+            <w:proofErr w:type="spellStart"/>
+            <w:r>
+              <w:rPr>
+                <w:rFonts w:asciiTheme="minorHAnsi" w:hAnsiTheme="minorHAnsi"/>
+                <w:bCs/>
+              </w:rPr>
+              <w:t>inDirect</w:t>
+            </w:r>
+            <w:proofErr w:type="spellEnd"/>
+            <w:r>
+              <w:rPr>
+                <w:rFonts w:asciiTheme="minorHAnsi" w:hAnsiTheme="minorHAnsi"/>
+                <w:bCs/>
+              </w:rPr>
+              <w:t>'</w:t>
+            </w:r>
+          </w:p>
+          <w:p>
+            <w:pPr>
+              <w:overflowPunct/>
+              <w:textAlignment w:val="auto"/>
+              <w:rPr>
+                <w:rFonts w:asciiTheme="minorHAnsi" w:hAnsiTheme="minorHAnsi"/>
+                <w:bCs/>
+              </w:rPr>
+            </w:pPr>
+            <w:r>
+              <w:rPr>
+                <w:rFonts w:asciiTheme="minorHAnsi" w:hAnsiTheme="minorHAnsi"/>
+                <w:bCs/>
+              </w:rPr>
+              <w:tab/>
+              <w:t xml:space="preserve">   and[</w:t>
+            </w:r>
+            <w:proofErr w:type="spellStart"/>
+            <w:r>
+              <w:rPr>
+                <w:rFonts w:asciiTheme="minorHAnsi" w:hAnsiTheme="minorHAnsi"/>
+                <w:bCs/>
+              </w:rPr>
+              <w:t>isCSE</w:t>
+            </w:r>
+            <w:proofErr w:type="spellEnd"/>
+            <w:r>
+              <w:rPr>
+                <w:rFonts w:asciiTheme="minorHAnsi" w:hAnsiTheme="minorHAnsi"/>
+                <w:bCs/>
+              </w:rPr>
+              <w:t>]= 0</w:t>
+            </w:r>
+          </w:p>
+          <w:p>
+            <w:pPr>
+              <w:overflowPunct/>
+              <w:textAlignment w:val="auto"/>
+              <w:rPr>
+                <w:rFonts w:asciiTheme="minorHAnsi" w:hAnsiTheme="minorHAnsi"/>
+                <w:bCs/>
+              </w:rPr>
+            </w:pPr>
+            <w:r>
+              <w:rPr>
+                <w:rFonts w:asciiTheme="minorHAnsi" w:hAnsiTheme="minorHAnsi"/>
+                <w:bCs/>
+              </w:rPr>
+              <w:t>GO</w:t>
+            </w:r>
+          </w:p>
+        </w:tc>
+        <w:tc>
+          <w:tcPr>
+            <w:tcW w:w="4500" w:type="dxa"/>
+          </w:tcPr>
+          <w:p>
+            <w:r>
+              <w:t xml:space="preserve">Expecting </w:t>
+            </w:r>
+            <w:r>
+              <w:t>10</w:t>
+            </w:r>
+            <w:r>
+              <w:t xml:space="preserve"> rows of data</w:t>
+            </w:r>
+          </w:p>
+          <w:p>
+            <w:r>
+              <w:t xml:space="preserve">Status =’ </w:t>
+            </w:r>
+            <w:r>
+              <w:t>Pending Quality Lead Review</w:t>
+            </w:r>
+            <w:r>
+              <w:t>’</w:t>
+            </w:r>
+          </w:p>
+          <w:p>
+            <w:pPr>
+              <w:rPr>
+                <w:rFonts w:asciiTheme="minorHAnsi" w:hAnsiTheme="minorHAnsi"/>
+                <w:bCs/>
+              </w:rPr>
+            </w:pPr>
+            <w:r>
+              <w:t xml:space="preserve">Recipient = </w:t>
+            </w:r>
+            <w:r>
+              <w:t>’Supervisor’</w:t>
+            </w:r>
+          </w:p>
+        </w:tc>
+        <w:tc>
+          <w:tcPr>
+            <w:tcW w:w="1260" w:type="dxa"/>
+          </w:tcPr>
+          <w:p>
+            <w:pPr>
+              <w:rPr>
+                <w:rFonts w:asciiTheme="minorHAnsi" w:hAnsiTheme="minorHAnsi"/>
+                <w:bCs/>
+              </w:rPr>
+            </w:pPr>
+            <w:r>
+              <w:rPr>
+                <w:rFonts w:asciiTheme="minorHAnsi" w:hAnsiTheme="minorHAnsi"/>
+                <w:bCs/>
+              </w:rPr>
+              <w:t>P</w:t>
+            </w:r>
+          </w:p>
+        </w:tc>
+        <w:tc>
+          <w:tcPr>
+            <w:tcW w:w="2880" w:type="dxa"/>
+          </w:tcPr>
+          <w:p>
+            <w:pPr>
+              <w:rPr>
+                <w:rFonts w:asciiTheme="minorHAnsi" w:hAnsiTheme="minorHAnsi"/>
+                <w:bCs/>
+              </w:rPr>
+            </w:pPr>
+          </w:p>
+        </w:tc>
+      </w:tr>
+      <w:tr>
+        <w:trPr>
+          <w:cantSplit/>
+        </w:trPr>
+        <w:tc>
+          <w:tcPr>
+            <w:tcW w:w="900" w:type="dxa"/>
+          </w:tcPr>
+          <w:p>
+            <w:pPr>
+              <w:rPr>
+                <w:rFonts w:asciiTheme="minorHAnsi" w:hAnsiTheme="minorHAnsi"/>
+                <w:bCs/>
+              </w:rPr>
+            </w:pPr>
+            <w:r>
+              <w:rPr>
+                <w:rFonts w:asciiTheme="minorHAnsi" w:hAnsiTheme="minorHAnsi"/>
+                <w:bCs/>
+              </w:rPr>
+              <w:t>8</w:t>
+            </w:r>
+          </w:p>
+        </w:tc>
+        <w:tc>
+          <w:tcPr>
+            <w:tcW w:w="3960" w:type="dxa"/>
+          </w:tcPr>
+          <w:p>
+            <w:pPr>
+              <w:overflowPunct/>
+              <w:textAlignment w:val="auto"/>
+              <w:rPr>
+                <w:rFonts w:asciiTheme="minorHAnsi" w:hAnsiTheme="minorHAnsi"/>
+                <w:bCs/>
+              </w:rPr>
+            </w:pPr>
+            <w:r>
+              <w:rPr>
+                <w:rFonts w:asciiTheme="minorHAnsi" w:hAnsiTheme="minorHAnsi"/>
+                <w:bCs/>
+              </w:rPr>
+              <w:t>SELECT * FROM [EC].[</w:t>
+            </w:r>
+            <w:proofErr w:type="spellStart"/>
+            <w:r>
+              <w:rPr>
+                <w:rFonts w:asciiTheme="minorHAnsi" w:hAnsiTheme="minorHAnsi"/>
+                <w:bCs/>
+              </w:rPr>
+              <w:t>Email_Notifications</w:t>
+            </w:r>
+            <w:proofErr w:type="spellEnd"/>
+            <w:r>
+              <w:rPr>
+                <w:rFonts w:asciiTheme="minorHAnsi" w:hAnsiTheme="minorHAnsi"/>
+                <w:bCs/>
+              </w:rPr>
+              <w:t>]</w:t>
+            </w:r>
+          </w:p>
+          <w:p>
+            <w:pPr>
+              <w:overflowPunct/>
+              <w:textAlignment w:val="auto"/>
+              <w:rPr>
+                <w:rFonts w:asciiTheme="minorHAnsi" w:hAnsiTheme="minorHAnsi"/>
+                <w:bCs/>
+              </w:rPr>
+            </w:pPr>
+            <w:r>
+              <w:rPr>
+                <w:rFonts w:asciiTheme="minorHAnsi" w:hAnsiTheme="minorHAnsi"/>
+                <w:bCs/>
+              </w:rPr>
+              <w:t xml:space="preserve">  where [Module]= </w:t>
+            </w:r>
+            <w:r>
+              <w:rPr>
+                <w:rFonts w:asciiTheme="minorHAnsi" w:hAnsiTheme="minorHAnsi"/>
+                <w:bCs/>
+              </w:rPr>
+              <w:t>'Quality</w:t>
+            </w:r>
+            <w:r>
+              <w:rPr>
+                <w:rFonts w:asciiTheme="minorHAnsi" w:hAnsiTheme="minorHAnsi"/>
+                <w:bCs/>
+              </w:rPr>
+              <w:t xml:space="preserve">' </w:t>
+            </w:r>
+          </w:p>
+          <w:p>
+            <w:pPr>
+              <w:overflowPunct/>
+              <w:textAlignment w:val="auto"/>
+              <w:rPr>
+                <w:rFonts w:asciiTheme="minorHAnsi" w:hAnsiTheme="minorHAnsi"/>
+                <w:bCs/>
+              </w:rPr>
+            </w:pPr>
+            <w:r>
+              <w:rPr>
+                <w:rFonts w:asciiTheme="minorHAnsi" w:hAnsiTheme="minorHAnsi"/>
+                <w:bCs/>
+              </w:rPr>
+              <w:t xml:space="preserve">   and  [Source]= '</w:t>
+            </w:r>
+            <w:proofErr w:type="spellStart"/>
+            <w:r>
+              <w:rPr>
+                <w:rFonts w:asciiTheme="minorHAnsi" w:hAnsiTheme="minorHAnsi"/>
+                <w:bCs/>
+              </w:rPr>
+              <w:t>inDirect</w:t>
+            </w:r>
+            <w:proofErr w:type="spellEnd"/>
+            <w:r>
+              <w:rPr>
+                <w:rFonts w:asciiTheme="minorHAnsi" w:hAnsiTheme="minorHAnsi"/>
+                <w:bCs/>
+              </w:rPr>
+              <w:t>'</w:t>
+            </w:r>
+          </w:p>
+          <w:p>
+            <w:pPr>
+              <w:overflowPunct/>
+              <w:textAlignment w:val="auto"/>
+              <w:rPr>
+                <w:rFonts w:asciiTheme="minorHAnsi" w:hAnsiTheme="minorHAnsi"/>
+                <w:bCs/>
+              </w:rPr>
+            </w:pPr>
+            <w:r>
+              <w:rPr>
+                <w:rFonts w:asciiTheme="minorHAnsi" w:hAnsiTheme="minorHAnsi"/>
+                <w:bCs/>
+              </w:rPr>
+              <w:tab/>
+              <w:t xml:space="preserve">   and[</w:t>
+            </w:r>
+            <w:proofErr w:type="spellStart"/>
+            <w:r>
+              <w:rPr>
+                <w:rFonts w:asciiTheme="minorHAnsi" w:hAnsiTheme="minorHAnsi"/>
+                <w:bCs/>
+              </w:rPr>
+              <w:t>isCSE</w:t>
+            </w:r>
+            <w:proofErr w:type="spellEnd"/>
+            <w:r>
+              <w:rPr>
+                <w:rFonts w:asciiTheme="minorHAnsi" w:hAnsiTheme="minorHAnsi"/>
+                <w:bCs/>
+              </w:rPr>
+              <w:t xml:space="preserve">]= </w:t>
+            </w:r>
+            <w:r>
+              <w:rPr>
+                <w:rFonts w:asciiTheme="minorHAnsi" w:hAnsiTheme="minorHAnsi"/>
+                <w:bCs/>
+              </w:rPr>
+              <w:t>1</w:t>
+            </w:r>
+          </w:p>
+          <w:p>
+            <w:pPr>
+              <w:rPr>
+                <w:rFonts w:asciiTheme="minorHAnsi" w:hAnsiTheme="minorHAnsi"/>
+                <w:bCs/>
+              </w:rPr>
+            </w:pPr>
+            <w:r>
+              <w:rPr>
+                <w:rFonts w:asciiTheme="minorHAnsi" w:hAnsiTheme="minorHAnsi"/>
+                <w:bCs/>
+              </w:rPr>
+              <w:t>GO</w:t>
+            </w:r>
+          </w:p>
+        </w:tc>
+        <w:tc>
+          <w:tcPr>
+            <w:tcW w:w="4500" w:type="dxa"/>
+          </w:tcPr>
+          <w:p>
+            <w:r>
+              <w:t>Expecting 0 rows</w:t>
+            </w:r>
+          </w:p>
+          <w:p>
+            <w:pPr>
+              <w:rPr>
+                <w:rFonts w:asciiTheme="minorHAnsi" w:hAnsiTheme="minorHAnsi"/>
+                <w:bCs/>
+              </w:rPr>
+            </w:pPr>
+            <w:r>
+              <w:t xml:space="preserve">No conditions exist for Quality where </w:t>
+            </w:r>
+            <w:proofErr w:type="spellStart"/>
+            <w:r>
+              <w:t>isCSE</w:t>
+            </w:r>
+            <w:proofErr w:type="spellEnd"/>
+            <w:r>
+              <w:t xml:space="preserve"> =1</w:t>
+            </w:r>
+          </w:p>
+        </w:tc>
+        <w:tc>
+          <w:tcPr>
+            <w:tcW w:w="1260" w:type="dxa"/>
+          </w:tcPr>
+          <w:p>
+            <w:pPr>
+              <w:rPr>
+                <w:rFonts w:asciiTheme="minorHAnsi" w:hAnsiTheme="minorHAnsi"/>
+                <w:bCs/>
+              </w:rPr>
+            </w:pPr>
+            <w:r>
+              <w:rPr>
+                <w:rFonts w:asciiTheme="minorHAnsi" w:hAnsiTheme="minorHAnsi"/>
+                <w:bCs/>
+              </w:rPr>
+              <w:t>P</w:t>
+            </w:r>
+          </w:p>
+        </w:tc>
+        <w:tc>
+          <w:tcPr>
+            <w:tcW w:w="2880" w:type="dxa"/>
+          </w:tcPr>
+          <w:p>
+            <w:pPr>
+              <w:rPr>
+                <w:rFonts w:asciiTheme="minorHAnsi" w:hAnsiTheme="minorHAnsi"/>
+                <w:bCs/>
+              </w:rPr>
+            </w:pPr>
+          </w:p>
+        </w:tc>
+      </w:tr>
+    </w:tbl>
+    <w:p/>
     <w:sectPr>
       <w:headerReference w:type="default" r:id="rId9"/>
       <w:footerReference w:type="default" r:id="rId10"/>
@@ -2081,7 +4411,7 @@
         <w:sz w:val="18"/>
         <w:szCs w:val="18"/>
       </w:rPr>
-      <w:t>4</w:t>
+      <w:t>6</w:t>
     </w:r>
     <w:r>
       <w:rPr>
@@ -4601,7 +6931,7 @@
   <w:abstractNum w:abstractNumId="20">
     <w:nsid w:val="388921D8"/>
     <w:multiLevelType w:val="hybridMultilevel"/>
-    <w:tmpl w:val="792879D8"/>
+    <w:tmpl w:val="3CCA675A"/>
     <w:lvl w:ilvl="0" w:tplc="0409000F">
       <w:start w:val="1"/>
       <w:numFmt w:val="decimal"/>
@@ -5176,6 +7506,122 @@
     </w:lvl>
   </w:abstractNum>
   <w:abstractNum w:abstractNumId="25">
+    <w:nsid w:val="45E5174E"/>
+    <w:multiLevelType w:val="hybridMultilevel"/>
+    <w:tmpl w:val="792879D8"/>
+    <w:lvl w:ilvl="0" w:tplc="0409000F">
+      <w:start w:val="1"/>
+      <w:numFmt w:val="decimal"/>
+      <w:lvlText w:val="%1."/>
+      <w:lvlJc w:val="left"/>
+      <w:pPr>
+        <w:tabs>
+          <w:tab w:val="num" w:pos="720"/>
+        </w:tabs>
+        <w:ind w:left="720" w:hanging="360"/>
+      </w:pPr>
+    </w:lvl>
+    <w:lvl w:ilvl="1" w:tplc="4056895E">
+      <w:start w:val="1"/>
+      <w:numFmt w:val="decimal"/>
+      <w:lvlText w:val="%2."/>
+      <w:lvlJc w:val="left"/>
+      <w:pPr>
+        <w:tabs>
+          <w:tab w:val="num" w:pos="1440"/>
+        </w:tabs>
+        <w:ind w:left="1440" w:hanging="360"/>
+      </w:pPr>
+      <w:rPr>
+        <w:rFonts w:hint="default"/>
+      </w:rPr>
+    </w:lvl>
+    <w:lvl w:ilvl="2" w:tplc="0409001B" w:tentative="1">
+      <w:start w:val="1"/>
+      <w:numFmt w:val="lowerRoman"/>
+      <w:lvlText w:val="%3."/>
+      <w:lvlJc w:val="right"/>
+      <w:pPr>
+        <w:tabs>
+          <w:tab w:val="num" w:pos="2160"/>
+        </w:tabs>
+        <w:ind w:left="2160" w:hanging="180"/>
+      </w:pPr>
+    </w:lvl>
+    <w:lvl w:ilvl="3" w:tplc="0409000F" w:tentative="1">
+      <w:start w:val="1"/>
+      <w:numFmt w:val="decimal"/>
+      <w:lvlText w:val="%4."/>
+      <w:lvlJc w:val="left"/>
+      <w:pPr>
+        <w:tabs>
+          <w:tab w:val="num" w:pos="2880"/>
+        </w:tabs>
+        <w:ind w:left="2880" w:hanging="360"/>
+      </w:pPr>
+    </w:lvl>
+    <w:lvl w:ilvl="4" w:tplc="04090019" w:tentative="1">
+      <w:start w:val="1"/>
+      <w:numFmt w:val="lowerLetter"/>
+      <w:lvlText w:val="%5."/>
+      <w:lvlJc w:val="left"/>
+      <w:pPr>
+        <w:tabs>
+          <w:tab w:val="num" w:pos="3600"/>
+        </w:tabs>
+        <w:ind w:left="3600" w:hanging="360"/>
+      </w:pPr>
+    </w:lvl>
+    <w:lvl w:ilvl="5" w:tplc="0409001B" w:tentative="1">
+      <w:start w:val="1"/>
+      <w:numFmt w:val="lowerRoman"/>
+      <w:lvlText w:val="%6."/>
+      <w:lvlJc w:val="right"/>
+      <w:pPr>
+        <w:tabs>
+          <w:tab w:val="num" w:pos="4320"/>
+        </w:tabs>
+        <w:ind w:left="4320" w:hanging="180"/>
+      </w:pPr>
+    </w:lvl>
+    <w:lvl w:ilvl="6" w:tplc="0409000F" w:tentative="1">
+      <w:start w:val="1"/>
+      <w:numFmt w:val="decimal"/>
+      <w:lvlText w:val="%7."/>
+      <w:lvlJc w:val="left"/>
+      <w:pPr>
+        <w:tabs>
+          <w:tab w:val="num" w:pos="5040"/>
+        </w:tabs>
+        <w:ind w:left="5040" w:hanging="360"/>
+      </w:pPr>
+    </w:lvl>
+    <w:lvl w:ilvl="7" w:tplc="04090019" w:tentative="1">
+      <w:start w:val="1"/>
+      <w:numFmt w:val="lowerLetter"/>
+      <w:lvlText w:val="%8."/>
+      <w:lvlJc w:val="left"/>
+      <w:pPr>
+        <w:tabs>
+          <w:tab w:val="num" w:pos="5760"/>
+        </w:tabs>
+        <w:ind w:left="5760" w:hanging="360"/>
+      </w:pPr>
+    </w:lvl>
+    <w:lvl w:ilvl="8" w:tplc="0409001B" w:tentative="1">
+      <w:start w:val="1"/>
+      <w:numFmt w:val="lowerRoman"/>
+      <w:lvlText w:val="%9."/>
+      <w:lvlJc w:val="right"/>
+      <w:pPr>
+        <w:tabs>
+          <w:tab w:val="num" w:pos="6480"/>
+        </w:tabs>
+        <w:ind w:left="6480" w:hanging="180"/>
+      </w:pPr>
+    </w:lvl>
+  </w:abstractNum>
+  <w:abstractNum w:abstractNumId="26">
     <w:nsid w:val="46F97645"/>
     <w:multiLevelType w:val="hybridMultilevel"/>
     <w:tmpl w:val="209EBA04"/>
@@ -5291,7 +7737,7 @@
       </w:pPr>
     </w:lvl>
   </w:abstractNum>
-  <w:abstractNum w:abstractNumId="26">
+  <w:abstractNum w:abstractNumId="27">
     <w:nsid w:val="4C9B20E6"/>
     <w:multiLevelType w:val="hybridMultilevel"/>
     <w:tmpl w:val="126AE5BC"/>
@@ -5403,7 +7849,7 @@
       </w:rPr>
     </w:lvl>
   </w:abstractNum>
-  <w:abstractNum w:abstractNumId="27">
+  <w:abstractNum w:abstractNumId="28">
     <w:nsid w:val="4E5C7770"/>
     <w:multiLevelType w:val="hybridMultilevel"/>
     <w:tmpl w:val="792879D8"/>
@@ -5519,7 +7965,7 @@
       </w:pPr>
     </w:lvl>
   </w:abstractNum>
-  <w:abstractNum w:abstractNumId="28">
+  <w:abstractNum w:abstractNumId="29">
     <w:nsid w:val="53702ED4"/>
     <w:multiLevelType w:val="hybridMultilevel"/>
     <w:tmpl w:val="3AA8A74C"/>
@@ -5635,7 +8081,7 @@
       </w:pPr>
     </w:lvl>
   </w:abstractNum>
-  <w:abstractNum w:abstractNumId="29">
+  <w:abstractNum w:abstractNumId="30">
     <w:nsid w:val="539842C9"/>
     <w:multiLevelType w:val="hybridMultilevel"/>
     <w:tmpl w:val="C74EA7BA"/>
@@ -5748,7 +8194,7 @@
       </w:rPr>
     </w:lvl>
   </w:abstractNum>
-  <w:abstractNum w:abstractNumId="30">
+  <w:abstractNum w:abstractNumId="31">
     <w:nsid w:val="5401667C"/>
     <w:multiLevelType w:val="hybridMultilevel"/>
     <w:tmpl w:val="E382842E"/>
@@ -5864,7 +8310,7 @@
       </w:pPr>
     </w:lvl>
   </w:abstractNum>
-  <w:abstractNum w:abstractNumId="31">
+  <w:abstractNum w:abstractNumId="32">
     <w:nsid w:val="549B0DE4"/>
     <w:multiLevelType w:val="hybridMultilevel"/>
     <w:tmpl w:val="48D81DDE"/>
@@ -5980,7 +8426,7 @@
       </w:pPr>
     </w:lvl>
   </w:abstractNum>
-  <w:abstractNum w:abstractNumId="32">
+  <w:abstractNum w:abstractNumId="33">
     <w:nsid w:val="56B24556"/>
     <w:multiLevelType w:val="hybridMultilevel"/>
     <w:tmpl w:val="9FD655A2"/>
@@ -6096,7 +8542,7 @@
       </w:pPr>
     </w:lvl>
   </w:abstractNum>
-  <w:abstractNum w:abstractNumId="33">
+  <w:abstractNum w:abstractNumId="34">
     <w:nsid w:val="5DE158AC"/>
     <w:multiLevelType w:val="hybridMultilevel"/>
     <w:tmpl w:val="CAEA02D2"/>
@@ -6208,7 +8654,7 @@
       </w:rPr>
     </w:lvl>
   </w:abstractNum>
-  <w:abstractNum w:abstractNumId="34">
+  <w:abstractNum w:abstractNumId="35">
     <w:nsid w:val="6173565D"/>
     <w:multiLevelType w:val="hybridMultilevel"/>
     <w:tmpl w:val="AE2EAB6E"/>
@@ -6324,7 +8770,7 @@
       </w:pPr>
     </w:lvl>
   </w:abstractNum>
-  <w:abstractNum w:abstractNumId="35">
+  <w:abstractNum w:abstractNumId="36">
     <w:nsid w:val="61BE7D53"/>
     <w:multiLevelType w:val="hybridMultilevel"/>
     <w:tmpl w:val="792879D8"/>
@@ -6440,7 +8886,7 @@
       </w:pPr>
     </w:lvl>
   </w:abstractNum>
-  <w:abstractNum w:abstractNumId="36">
+  <w:abstractNum w:abstractNumId="37">
     <w:nsid w:val="685F4D90"/>
     <w:multiLevelType w:val="hybridMultilevel"/>
     <w:tmpl w:val="C3DC4A78"/>
@@ -6556,7 +9002,7 @@
       </w:pPr>
     </w:lvl>
   </w:abstractNum>
-  <w:abstractNum w:abstractNumId="37">
+  <w:abstractNum w:abstractNumId="38">
     <w:nsid w:val="72E4602F"/>
     <w:multiLevelType w:val="hybridMultilevel"/>
     <w:tmpl w:val="578AA676"/>
@@ -6669,7 +9115,7 @@
       </w:rPr>
     </w:lvl>
   </w:abstractNum>
-  <w:abstractNum w:abstractNumId="38">
+  <w:abstractNum w:abstractNumId="39">
     <w:nsid w:val="751865FF"/>
     <w:multiLevelType w:val="hybridMultilevel"/>
     <w:tmpl w:val="8520B256"/>
@@ -6782,7 +9228,7 @@
       </w:rPr>
     </w:lvl>
   </w:abstractNum>
-  <w:abstractNum w:abstractNumId="39">
+  <w:abstractNum w:abstractNumId="40">
     <w:nsid w:val="7772191E"/>
     <w:multiLevelType w:val="hybridMultilevel"/>
     <w:tmpl w:val="A5229042"/>
@@ -6895,7 +9341,7 @@
       </w:rPr>
     </w:lvl>
   </w:abstractNum>
-  <w:abstractNum w:abstractNumId="40">
+  <w:abstractNum w:abstractNumId="41">
     <w:nsid w:val="77C34D39"/>
     <w:multiLevelType w:val="hybridMultilevel"/>
     <w:tmpl w:val="AC8875F2"/>
@@ -7008,7 +9454,7 @@
       </w:rPr>
     </w:lvl>
   </w:abstractNum>
-  <w:abstractNum w:abstractNumId="41">
+  <w:abstractNum w:abstractNumId="42">
     <w:nsid w:val="78982537"/>
     <w:multiLevelType w:val="hybridMultilevel"/>
     <w:tmpl w:val="AAB80878"/>
@@ -7121,7 +9567,7 @@
       </w:rPr>
     </w:lvl>
   </w:abstractNum>
-  <w:abstractNum w:abstractNumId="42">
+  <w:abstractNum w:abstractNumId="43">
     <w:nsid w:val="7CA0584B"/>
     <w:multiLevelType w:val="hybridMultilevel"/>
     <w:tmpl w:val="D68A2706"/>
@@ -7234,7 +9680,7 @@
       </w:rPr>
     </w:lvl>
   </w:abstractNum>
-  <w:abstractNum w:abstractNumId="43">
+  <w:abstractNum w:abstractNumId="44">
     <w:nsid w:val="7E776907"/>
     <w:multiLevelType w:val="hybridMultilevel"/>
     <w:tmpl w:val="4BE6163E"/>
@@ -7323,7 +9769,7 @@
       </w:pPr>
     </w:lvl>
   </w:abstractNum>
-  <w:abstractNum w:abstractNumId="44">
+  <w:abstractNum w:abstractNumId="45">
     <w:nsid w:val="7F7339A7"/>
     <w:multiLevelType w:val="hybridMultilevel"/>
     <w:tmpl w:val="F9863208"/>
@@ -7437,7 +9883,7 @@
     </w:lvl>
   </w:abstractNum>
   <w:num w:numId="1">
-    <w:abstractNumId w:val="27"/>
+    <w:abstractNumId w:val="28"/>
   </w:num>
   <w:num w:numId="2">
     <w:abstractNumId w:val="12"/>
@@ -7452,10 +9898,10 @@
     <w:abstractNumId w:val="9"/>
   </w:num>
   <w:num w:numId="6">
-    <w:abstractNumId w:val="30"/>
+    <w:abstractNumId w:val="31"/>
   </w:num>
   <w:num w:numId="7">
-    <w:abstractNumId w:val="36"/>
+    <w:abstractNumId w:val="37"/>
   </w:num>
   <w:num w:numId="8">
     <w:abstractNumId w:val="2"/>
@@ -7467,7 +9913,7 @@
     <w:abstractNumId w:val="24"/>
   </w:num>
   <w:num w:numId="11">
-    <w:abstractNumId w:val="28"/>
+    <w:abstractNumId w:val="29"/>
   </w:num>
   <w:num w:numId="12">
     <w:abstractNumId w:val="13"/>
@@ -7476,37 +9922,37 @@
     <w:abstractNumId w:val="6"/>
   </w:num>
   <w:num w:numId="14">
-    <w:abstractNumId w:val="29"/>
+    <w:abstractNumId w:val="30"/>
   </w:num>
   <w:num w:numId="15">
-    <w:abstractNumId w:val="39"/>
+    <w:abstractNumId w:val="40"/>
   </w:num>
   <w:num w:numId="16">
-    <w:abstractNumId w:val="41"/>
+    <w:abstractNumId w:val="42"/>
   </w:num>
   <w:num w:numId="17">
-    <w:abstractNumId w:val="42"/>
+    <w:abstractNumId w:val="43"/>
   </w:num>
   <w:num w:numId="18">
     <w:abstractNumId w:val="5"/>
   </w:num>
   <w:num w:numId="19">
-    <w:abstractNumId w:val="44"/>
+    <w:abstractNumId w:val="45"/>
   </w:num>
   <w:num w:numId="20">
-    <w:abstractNumId w:val="38"/>
+    <w:abstractNumId w:val="39"/>
   </w:num>
   <w:num w:numId="21">
     <w:abstractNumId w:val="11"/>
   </w:num>
   <w:num w:numId="22">
-    <w:abstractNumId w:val="33"/>
+    <w:abstractNumId w:val="34"/>
   </w:num>
   <w:num w:numId="23">
     <w:abstractNumId w:val="8"/>
   </w:num>
   <w:num w:numId="24">
-    <w:abstractNumId w:val="32"/>
+    <w:abstractNumId w:val="33"/>
   </w:num>
   <w:num w:numId="25">
     <w:abstractNumId w:val="15"/>
@@ -7521,7 +9967,7 @@
     <w:abstractNumId w:val="4"/>
   </w:num>
   <w:num w:numId="29">
-    <w:abstractNumId w:val="31"/>
+    <w:abstractNumId w:val="32"/>
   </w:num>
   <w:num w:numId="30">
     <w:abstractNumId w:val="1"/>
@@ -7530,7 +9976,7 @@
     <w:abstractNumId w:val="18"/>
   </w:num>
   <w:num w:numId="32">
-    <w:abstractNumId w:val="25"/>
+    <w:abstractNumId w:val="26"/>
   </w:num>
   <w:num w:numId="33">
     <w:abstractNumId w:val="3"/>
@@ -7539,7 +9985,7 @@
     <w:abstractNumId w:val="23"/>
   </w:num>
   <w:num w:numId="35">
-    <w:abstractNumId w:val="34"/>
+    <w:abstractNumId w:val="35"/>
   </w:num>
   <w:num w:numId="36">
     <w:abstractNumId w:val="10"/>
@@ -7551,25 +9997,28 @@
     <w:abstractNumId w:val="22"/>
   </w:num>
   <w:num w:numId="39">
-    <w:abstractNumId w:val="40"/>
+    <w:abstractNumId w:val="41"/>
   </w:num>
   <w:num w:numId="40">
-    <w:abstractNumId w:val="37"/>
+    <w:abstractNumId w:val="38"/>
   </w:num>
   <w:num w:numId="41">
-    <w:abstractNumId w:val="26"/>
+    <w:abstractNumId w:val="27"/>
   </w:num>
   <w:num w:numId="42">
     <w:abstractNumId w:val="19"/>
   </w:num>
   <w:num w:numId="43">
-    <w:abstractNumId w:val="43"/>
+    <w:abstractNumId w:val="44"/>
   </w:num>
   <w:num w:numId="44">
     <w:abstractNumId w:val="20"/>
   </w:num>
   <w:num w:numId="45">
-    <w:abstractNumId w:val="35"/>
+    <w:abstractNumId w:val="36"/>
+  </w:num>
+  <w:num w:numId="46">
+    <w:abstractNumId w:val="25"/>
   </w:num>
   <w:numIdMacAtCleanup w:val="26"/>
 </w:numbering>
@@ -9387,7 +11836,7 @@
 </file>
 
 <file path=customXml/itemProps1.xml><?xml version="1.0" encoding="utf-8"?>
-<ds:datastoreItem xmlns:ds="http://schemas.openxmlformats.org/officeDocument/2006/customXml" ds:itemID="{B2517C99-3FA0-4C74-8249-61E9E7F31193}">
+<ds:datastoreItem xmlns:ds="http://schemas.openxmlformats.org/officeDocument/2006/customXml" ds:itemID="{F8C4A15B-4992-4506-8A7B-0DE4CD8B7172}">
   <ds:schemaRefs>
     <ds:schemaRef ds:uri="http://schemas.openxmlformats.org/officeDocument/2006/bibliography"/>
   </ds:schemaRefs>

</xml_diff>

<commit_message>
[VM:Susmitha.palacherla@10/27/2014 9:26:08 AM] Internal version 3. Updated per SCR 13609.
git-tfs-id: [https://tfs.omnicloud.local/tfs/cco%20program/]$/eCoaching_V2;C13766
</commit_message>
<xml_diff>
--- a/Unit Test/CCO_eCoaching_DIM_Table_Maintenance_DB_UTD.docx
+++ b/Unit Test/CCO_eCoaching_DIM_Table_Maintenance_DB_UTD.docx
@@ -259,7 +259,7 @@
           <w:sz w:val="18"/>
           <w:szCs w:val="18"/>
         </w:rPr>
-        <w:t>September 25, 2014</w:t>
+        <w:t>October 27, 2014</w:t>
       </w:r>
       <w:r>
         <w:rPr>
@@ -323,7 +323,7 @@
       <w:tblGrid>
         <w:gridCol w:w="1128"/>
         <w:gridCol w:w="928"/>
-        <w:gridCol w:w="5560"/>
+        <w:gridCol w:w="5782"/>
         <w:gridCol w:w="1844"/>
       </w:tblGrid>
       <w:tr>
@@ -617,7 +617,11 @@
               <w:right w:val="single" w:sz="6" w:space="0" w:color="C0C0C0"/>
             </w:tcBorders>
           </w:tcPr>
-          <w:p/>
+          <w:p>
+            <w:r>
+              <w:t>10/27/2014</w:t>
+            </w:r>
+          </w:p>
         </w:tc>
         <w:tc>
           <w:tcPr>
@@ -629,7 +633,11 @@
               <w:right w:val="single" w:sz="6" w:space="0" w:color="C0C0C0"/>
             </w:tcBorders>
           </w:tcPr>
-          <w:p/>
+          <w:p>
+            <w:r>
+              <w:t>3.0</w:t>
+            </w:r>
+          </w:p>
         </w:tc>
         <w:tc>
           <w:tcPr>
@@ -641,7 +649,14 @@
               <w:right w:val="single" w:sz="6" w:space="0" w:color="C0C0C0"/>
             </w:tcBorders>
           </w:tcPr>
-          <w:p/>
+          <w:p>
+            <w:r>
+              <w:t xml:space="preserve">SCR – 13609 - </w:t>
+            </w:r>
+            <w:r>
+              <w:t>Quality Alignment Specialist to receive coaching logs</w:t>
+            </w:r>
+          </w:p>
         </w:tc>
         <w:tc>
           <w:tcPr>
@@ -653,7 +668,16 @@
               <w:right w:val="single" w:sz="6" w:space="0" w:color="C0C0C0"/>
             </w:tcBorders>
           </w:tcPr>
-          <w:p/>
+          <w:p>
+            <w:r>
+              <w:t xml:space="preserve">Susmitha </w:t>
+            </w:r>
+            <w:proofErr w:type="spellStart"/>
+            <w:r>
+              <w:t>Palachrela</w:t>
+            </w:r>
+            <w:proofErr w:type="spellEnd"/>
+          </w:p>
         </w:tc>
       </w:tr>
       <w:tr>
@@ -829,7 +853,7 @@
           <w:r>
             <w:fldChar w:fldCharType="separate"/>
           </w:r>
-          <w:hyperlink w:anchor="_Toc399409425" w:history="1">
+          <w:hyperlink w:anchor="_Toc402165239" w:history="1">
             <w:r>
               <w:rPr>
                 <w:rStyle w:val="Hyperlink"/>
@@ -872,7 +896,7 @@
                 <w:noProof/>
                 <w:webHidden/>
               </w:rPr>
-              <w:instrText xml:space="preserve"> PAGEREF _Toc399409425 \h </w:instrText>
+              <w:instrText xml:space="preserve"> PAGEREF _Toc402165239 \h </w:instrText>
             </w:r>
             <w:r>
               <w:rPr>
@@ -917,7 +941,7 @@
               <w:szCs w:val="22"/>
             </w:rPr>
           </w:pPr>
-          <w:hyperlink w:anchor="_Toc399409426" w:history="1">
+          <w:hyperlink w:anchor="_Toc402165240" w:history="1">
             <w:r>
               <w:rPr>
                 <w:rStyle w:val="Hyperlink"/>
@@ -960,7 +984,7 @@
                 <w:noProof/>
                 <w:webHidden/>
               </w:rPr>
-              <w:instrText xml:space="preserve"> PAGEREF _Toc399409426 \h </w:instrText>
+              <w:instrText xml:space="preserve"> PAGEREF _Toc402165240 \h </w:instrText>
             </w:r>
             <w:r>
               <w:rPr>
@@ -981,6 +1005,94 @@
                 <w:webHidden/>
               </w:rPr>
               <w:t>4</w:t>
+            </w:r>
+            <w:r>
+              <w:rPr>
+                <w:noProof/>
+                <w:webHidden/>
+              </w:rPr>
+              <w:fldChar w:fldCharType="end"/>
+            </w:r>
+          </w:hyperlink>
+        </w:p>
+        <w:p>
+          <w:pPr>
+            <w:pStyle w:val="TOC2"/>
+            <w:tabs>
+              <w:tab w:val="left" w:pos="660"/>
+              <w:tab w:val="right" w:leader="dot" w:pos="13670"/>
+            </w:tabs>
+            <w:rPr>
+              <w:rFonts w:asciiTheme="minorHAnsi" w:eastAsiaTheme="minorEastAsia" w:hAnsiTheme="minorHAnsi" w:cstheme="minorBidi"/>
+              <w:noProof/>
+              <w:sz w:val="22"/>
+              <w:szCs w:val="22"/>
+            </w:rPr>
+          </w:pPr>
+          <w:hyperlink w:anchor="_Toc402165241" w:history="1">
+            <w:r>
+              <w:rPr>
+                <w:rStyle w:val="Hyperlink"/>
+                <w:noProof/>
+              </w:rPr>
+              <w:t>3.</w:t>
+            </w:r>
+            <w:r>
+              <w:rPr>
+                <w:rFonts w:asciiTheme="minorHAnsi" w:eastAsiaTheme="minorEastAsia" w:hAnsiTheme="minorHAnsi" w:cstheme="minorBidi"/>
+                <w:noProof/>
+                <w:sz w:val="22"/>
+                <w:szCs w:val="22"/>
+              </w:rPr>
+              <w:tab/>
+            </w:r>
+            <w:r>
+              <w:rPr>
+                <w:rStyle w:val="Hyperlink"/>
+                <w:noProof/>
+              </w:rPr>
+              <w:t>SCR 13609 Quality Alignment Specialists to receive Coaching Logs</w:t>
+            </w:r>
+            <w:r>
+              <w:rPr>
+                <w:noProof/>
+                <w:webHidden/>
+              </w:rPr>
+              <w:tab/>
+            </w:r>
+            <w:r>
+              <w:rPr>
+                <w:noProof/>
+                <w:webHidden/>
+              </w:rPr>
+              <w:fldChar w:fldCharType="begin"/>
+            </w:r>
+            <w:r>
+              <w:rPr>
+                <w:noProof/>
+                <w:webHidden/>
+              </w:rPr>
+              <w:instrText xml:space="preserve"> PAGEREF _Toc402165241 \h </w:instrText>
+            </w:r>
+            <w:r>
+              <w:rPr>
+                <w:noProof/>
+                <w:webHidden/>
+              </w:rPr>
+            </w:r>
+            <w:r>
+              <w:rPr>
+                <w:noProof/>
+                <w:webHidden/>
+              </w:rPr>
+              <w:fldChar w:fldCharType="separate"/>
+            </w:r>
+            <w:r>
+              <w:rPr>
+                <w:noProof/>
+                <w:webHidden/>
+              </w:rPr>
+              <w:t>6</w:t>
             </w:r>
             <w:r>
               <w:rPr>
@@ -1057,7 +1169,7 @@
         </w:numPr>
       </w:pPr>
       <w:bookmarkStart w:id="16" w:name="_Toc391395339"/>
-      <w:bookmarkStart w:id="17" w:name="_Toc399409425"/>
+      <w:bookmarkStart w:id="17" w:name="_Toc402165239"/>
       <w:r>
         <w:t>SCR 1</w:t>
       </w:r>
@@ -1953,15 +2065,9 @@
           <w:numId w:val="44"/>
         </w:numPr>
       </w:pPr>
-      <w:bookmarkStart w:id="18" w:name="_Toc399409426"/>
+      <w:bookmarkStart w:id="18" w:name="_Toc402165240"/>
       <w:r>
-        <w:t>SCR 13</w:t>
-      </w:r>
-      <w:r>
-        <w:t>515</w:t>
-      </w:r>
-      <w:r>
-        <w:t xml:space="preserve"> Update Receiver values in </w:t>
+        <w:t xml:space="preserve">SCR 13515 Update Receiver values in </w:t>
       </w:r>
       <w:proofErr w:type="spellStart"/>
       <w:r>
@@ -2159,6 +2265,7 @@
           </w:tcPr>
           <w:p>
             <w:r>
+              <w:lastRenderedPageBreak/>
               <w:t>Notes</w:t>
             </w:r>
           </w:p>
@@ -2177,34 +2284,9 @@
                 <w:noProof/>
                 <w:color w:val="008000"/>
               </w:rPr>
-              <w:t>where [Module]in ('Supervisor' ,'Quality')</w:t>
-            </w:r>
-            <w:r>
-              <w:rPr>
-                <w:rFonts w:ascii="Courier New" w:hAnsi="Courier New" w:cs="Courier New"/>
-                <w:noProof/>
-                <w:color w:val="008000"/>
-              </w:rPr>
-              <w:t xml:space="preserve">from </w:t>
-            </w:r>
-            <w:r>
-              <w:rPr>
-                <w:rFonts w:ascii="Courier New" w:hAnsi="Courier New" w:cs="Courier New"/>
-                <w:noProof/>
-                <w:color w:val="008000"/>
-              </w:rPr>
-              <w:t>[EC].[Email_Notifications]</w:t>
-            </w:r>
-            <w:r>
-              <w:rPr>
-                <w:rFonts w:ascii="Courier New" w:hAnsi="Courier New" w:cs="Courier New"/>
-                <w:noProof/>
-                <w:color w:val="008000"/>
-              </w:rPr>
-              <w:t xml:space="preserve"> </w:t>
-            </w:r>
-            <w:r>
-              <w:lastRenderedPageBreak/>
+              <w:t xml:space="preserve">where [Module]in ('Supervisor' ,'Quality')from [EC].[Email_Notifications] </w:t>
+            </w:r>
+            <w:r>
               <w:t>and inserted new rows. Less number of  rows inserted as rows for conditions that currently do ot exist have not been re-inserted</w:t>
             </w:r>
             <w:r>
@@ -2511,13 +2593,7 @@
           </w:p>
           <w:p>
             <w:r>
-              <w:t>Recipient = ‘</w:t>
-            </w:r>
-            <w:r>
-              <w:t>Employee</w:t>
-            </w:r>
-            <w:r>
-              <w:t>’</w:t>
+              <w:t>Recipient = ‘Employee’</w:t>
             </w:r>
           </w:p>
         </w:tc>
@@ -2901,10 +2977,7 @@
               </w:rPr>
             </w:pPr>
             <w:r>
-              <w:t>Recipient = ‘</w:t>
-            </w:r>
-            <w:r>
-              <w:t>’Supervisor’</w:t>
+              <w:t>Recipient = ‘’Supervisor’</w:t>
             </w:r>
           </w:p>
         </w:tc>
@@ -3377,13 +3450,7 @@
           </w:tcPr>
           <w:p>
             <w:r>
-              <w:t xml:space="preserve">Expecting </w:t>
-            </w:r>
-            <w:r>
-              <w:t>10</w:t>
-            </w:r>
-            <w:r>
-              <w:t xml:space="preserve"> rows of data</w:t>
+              <w:t>Expecting 10 rows of data</w:t>
             </w:r>
           </w:p>
           <w:p>
@@ -3399,13 +3466,7 @@
           </w:p>
           <w:p>
             <w:r>
-              <w:t>Recipient = ‘</w:t>
-            </w:r>
-            <w:r>
-              <w:t>Employee</w:t>
-            </w:r>
-            <w:r>
-              <w:t>’</w:t>
+              <w:t>Recipient = ‘Employee’</w:t>
             </w:r>
           </w:p>
         </w:tc>
@@ -3608,10 +3669,7 @@
           </w:tcPr>
           <w:p>
             <w:r>
-              <w:t xml:space="preserve">Expecting </w:t>
-            </w:r>
-            <w:r>
-              <w:t>0 rows</w:t>
+              <w:t>Expecting 0 rows</w:t>
             </w:r>
           </w:p>
           <w:p>
@@ -3851,13 +3909,7 @@
           </w:tcPr>
           <w:p>
             <w:r>
-              <w:t xml:space="preserve">Expecting </w:t>
-            </w:r>
-            <w:r>
-              <w:t>10</w:t>
-            </w:r>
-            <w:r>
-              <w:t xml:space="preserve"> rows of data</w:t>
+              <w:t>Expecting 10 rows of data</w:t>
             </w:r>
           </w:p>
           <w:p>
@@ -3879,10 +3931,7 @@
               </w:rPr>
             </w:pPr>
             <w:r>
-              <w:t xml:space="preserve">Recipient = </w:t>
-            </w:r>
-            <w:r>
-              <w:t>’Supervisor’</w:t>
+              <w:t>Recipient = ’Supervisor’</w:t>
             </w:r>
           </w:p>
         </w:tc>
@@ -4166,6 +4215,1689 @@
         </w:tc>
       </w:tr>
     </w:tbl>
+    <w:p/>
+    <w:p>
+      <w:pPr>
+        <w:pStyle w:val="Heading2"/>
+        <w:numPr>
+          <w:ilvl w:val="0"/>
+          <w:numId w:val="44"/>
+        </w:numPr>
+      </w:pPr>
+      <w:bookmarkStart w:id="19" w:name="_Toc402165241"/>
+      <w:r>
+        <w:t>SCR 13</w:t>
+      </w:r>
+      <w:r>
+        <w:t>609</w:t>
+      </w:r>
+      <w:r>
+        <w:t xml:space="preserve"> </w:t>
+      </w:r>
+      <w:r>
+        <w:t>Quality Alignment Specialists to receive Coaching Logs</w:t>
+      </w:r>
+      <w:bookmarkEnd w:id="19"/>
+    </w:p>
+    <w:p/>
+    <w:tbl>
+      <w:tblPr>
+        <w:tblW w:w="0" w:type="auto"/>
+        <w:tblInd w:w="-612" w:type="dxa"/>
+        <w:tblBorders>
+          <w:top w:val="single" w:sz="4" w:space="0" w:color="auto"/>
+          <w:left w:val="single" w:sz="4" w:space="0" w:color="auto"/>
+          <w:bottom w:val="single" w:sz="4" w:space="0" w:color="auto"/>
+          <w:right w:val="single" w:sz="4" w:space="0" w:color="auto"/>
+          <w:insideH w:val="single" w:sz="4" w:space="0" w:color="auto"/>
+          <w:insideV w:val="single" w:sz="4" w:space="0" w:color="auto"/>
+        </w:tblBorders>
+        <w:tblLayout w:type="fixed"/>
+        <w:tblLook w:val="0000" w:firstRow="0" w:lastRow="0" w:firstColumn="0" w:lastColumn="0" w:noHBand="0" w:noVBand="0"/>
+      </w:tblPr>
+      <w:tblGrid>
+        <w:gridCol w:w="2549"/>
+        <w:gridCol w:w="10455"/>
+      </w:tblGrid>
+      <w:tr>
+        <w:trPr>
+          <w:tblHeader/>
+        </w:trPr>
+        <w:tc>
+          <w:tcPr>
+            <w:tcW w:w="2549" w:type="dxa"/>
+            <w:shd w:val="solid" w:color="auto" w:fill="000000"/>
+          </w:tcPr>
+          <w:p>
+            <w:r>
+              <w:t>Item</w:t>
+            </w:r>
+          </w:p>
+        </w:tc>
+        <w:tc>
+          <w:tcPr>
+            <w:tcW w:w="10455" w:type="dxa"/>
+            <w:shd w:val="solid" w:color="auto" w:fill="000000"/>
+          </w:tcPr>
+          <w:p>
+            <w:r>
+              <w:t>Description</w:t>
+            </w:r>
+          </w:p>
+        </w:tc>
+      </w:tr>
+      <w:tr>
+        <w:tc>
+          <w:tcPr>
+            <w:tcW w:w="2549" w:type="dxa"/>
+          </w:tcPr>
+          <w:p>
+            <w:r>
+              <w:t>Change Type</w:t>
+            </w:r>
+          </w:p>
+        </w:tc>
+        <w:tc>
+          <w:tcPr>
+            <w:tcW w:w="10455" w:type="dxa"/>
+          </w:tcPr>
+          <w:p>
+            <w:r>
+              <w:t>Change</w:t>
+            </w:r>
+          </w:p>
+        </w:tc>
+      </w:tr>
+      <w:tr>
+        <w:tc>
+          <w:tcPr>
+            <w:tcW w:w="2549" w:type="dxa"/>
+          </w:tcPr>
+          <w:p>
+            <w:r>
+              <w:t>Change Description</w:t>
+            </w:r>
+          </w:p>
+        </w:tc>
+        <w:tc>
+          <w:tcPr>
+            <w:tcW w:w="10455" w:type="dxa"/>
+          </w:tcPr>
+          <w:p>
+            <w:r>
+              <w:t xml:space="preserve">Add a </w:t>
+            </w:r>
+            <w:r>
+              <w:t>job code WACQ03 to the list of job codes that can receive Quality Coaching logs</w:t>
+            </w:r>
+          </w:p>
+        </w:tc>
+      </w:tr>
+      <w:tr>
+        <w:tc>
+          <w:tcPr>
+            <w:tcW w:w="2549" w:type="dxa"/>
+          </w:tcPr>
+          <w:p>
+            <w:r>
+              <w:t>Test Environment</w:t>
+            </w:r>
+          </w:p>
+        </w:tc>
+        <w:tc>
+          <w:tcPr>
+            <w:tcW w:w="10455" w:type="dxa"/>
+          </w:tcPr>
+          <w:p>
+            <w:proofErr w:type="spellStart"/>
+            <w:r>
+              <w:t>eCoaching_Dev</w:t>
+            </w:r>
+            <w:proofErr w:type="spellEnd"/>
+            <w:r>
+              <w:t xml:space="preserve"> database on vrivfssdbt02\scord01,1437 </w:t>
+            </w:r>
+          </w:p>
+        </w:tc>
+      </w:tr>
+      <w:tr>
+        <w:tc>
+          <w:tcPr>
+            <w:tcW w:w="2549" w:type="dxa"/>
+          </w:tcPr>
+          <w:p>
+            <w:r>
+              <w:t>Code Modules created/updated</w:t>
+            </w:r>
+          </w:p>
+        </w:tc>
+        <w:tc>
+          <w:tcPr>
+            <w:tcW w:w="10455" w:type="dxa"/>
+          </w:tcPr>
+          <w:p>
+            <w:r>
+              <w:t>NA</w:t>
+            </w:r>
+          </w:p>
+          <w:p/>
+        </w:tc>
+      </w:tr>
+      <w:tr>
+        <w:tc>
+          <w:tcPr>
+            <w:tcW w:w="2549" w:type="dxa"/>
+          </w:tcPr>
+          <w:p>
+            <w:r>
+              <w:t>Code doc</w:t>
+            </w:r>
+          </w:p>
+        </w:tc>
+        <w:tc>
+          <w:tcPr>
+            <w:tcW w:w="10455" w:type="dxa"/>
+          </w:tcPr>
+          <w:p>
+            <w:r>
+              <w:t>CCO_eCoaching_Dimension_Table_Data.xlsx</w:t>
+            </w:r>
+          </w:p>
+        </w:tc>
+      </w:tr>
+      <w:tr>
+        <w:tc>
+          <w:tcPr>
+            <w:tcW w:w="2549" w:type="dxa"/>
+          </w:tcPr>
+          <w:p>
+            <w:r>
+              <w:t>Notes</w:t>
+            </w:r>
+          </w:p>
+        </w:tc>
+        <w:tc>
+          <w:tcPr>
+            <w:tcW w:w="10455" w:type="dxa"/>
+          </w:tcPr>
+          <w:p>
+            <w:r>
+              <w:t xml:space="preserve">Added new </w:t>
+            </w:r>
+            <w:r>
+              <w:t xml:space="preserve">record for </w:t>
+            </w:r>
+            <w:proofErr w:type="spellStart"/>
+            <w:r>
+              <w:t>job_code</w:t>
+            </w:r>
+            <w:proofErr w:type="spellEnd"/>
+            <w:r>
+              <w:t xml:space="preserve"> WACQ03</w:t>
+            </w:r>
+            <w:r>
+              <w:t xml:space="preserve"> in  </w:t>
+            </w:r>
+            <w:r>
+              <w:rPr>
+                <w:rFonts w:ascii="Courier New" w:hAnsi="Courier New" w:cs="Courier New"/>
+                <w:noProof/>
+              </w:rPr>
+              <w:t>[EC]</w:t>
+            </w:r>
+            <w:r>
+              <w:rPr>
+                <w:rFonts w:ascii="Courier New" w:hAnsi="Courier New" w:cs="Courier New"/>
+                <w:noProof/>
+                <w:color w:val="808080"/>
+              </w:rPr>
+              <w:t>.</w:t>
+            </w:r>
+            <w:r>
+              <w:rPr>
+                <w:rFonts w:ascii="Courier New" w:hAnsi="Courier New" w:cs="Courier New"/>
+                <w:noProof/>
+              </w:rPr>
+              <w:t>[Employee_Selection]</w:t>
+            </w:r>
+            <w:r>
+              <w:rPr>
+                <w:rFonts w:ascii="Courier New" w:hAnsi="Courier New" w:cs="Courier New"/>
+                <w:noProof/>
+              </w:rPr>
+              <w:t>table</w:t>
+            </w:r>
+          </w:p>
+        </w:tc>
+      </w:tr>
+    </w:tbl>
+    <w:p/>
+    <w:tbl>
+      <w:tblPr>
+        <w:tblW w:w="13500" w:type="dxa"/>
+        <w:tblInd w:w="-612" w:type="dxa"/>
+        <w:tblBorders>
+          <w:top w:val="double" w:sz="4" w:space="0" w:color="auto"/>
+          <w:left w:val="double" w:sz="4" w:space="0" w:color="auto"/>
+          <w:bottom w:val="double" w:sz="4" w:space="0" w:color="auto"/>
+          <w:right w:val="double" w:sz="4" w:space="0" w:color="auto"/>
+          <w:insideH w:val="single" w:sz="6" w:space="0" w:color="auto"/>
+          <w:insideV w:val="single" w:sz="6" w:space="0" w:color="auto"/>
+        </w:tblBorders>
+        <w:tblLayout w:type="fixed"/>
+        <w:tblLook w:val="0000" w:firstRow="0" w:lastRow="0" w:firstColumn="0" w:lastColumn="0" w:noHBand="0" w:noVBand="0"/>
+      </w:tblPr>
+      <w:tblGrid>
+        <w:gridCol w:w="900"/>
+        <w:gridCol w:w="3960"/>
+        <w:gridCol w:w="4500"/>
+        <w:gridCol w:w="1260"/>
+        <w:gridCol w:w="2880"/>
+      </w:tblGrid>
+      <w:tr>
+        <w:trPr>
+          <w:cantSplit/>
+          <w:tblHeader/>
+        </w:trPr>
+        <w:tc>
+          <w:tcPr>
+            <w:tcW w:w="900" w:type="dxa"/>
+            <w:shd w:val="clear" w:color="auto" w:fill="A6A6A6"/>
+          </w:tcPr>
+          <w:p>
+            <w:pPr>
+              <w:rPr>
+                <w:i/>
+              </w:rPr>
+            </w:pPr>
+            <w:r>
+              <w:t>TEST#</w:t>
+            </w:r>
+          </w:p>
+        </w:tc>
+        <w:tc>
+          <w:tcPr>
+            <w:tcW w:w="3960" w:type="dxa"/>
+            <w:shd w:val="clear" w:color="auto" w:fill="A6A6A6"/>
+          </w:tcPr>
+          <w:p>
+            <w:pPr>
+              <w:rPr>
+                <w:i/>
+              </w:rPr>
+            </w:pPr>
+            <w:r>
+              <w:t>ACTION</w:t>
+            </w:r>
+          </w:p>
+        </w:tc>
+        <w:tc>
+          <w:tcPr>
+            <w:tcW w:w="4500" w:type="dxa"/>
+            <w:shd w:val="clear" w:color="auto" w:fill="A6A6A6"/>
+          </w:tcPr>
+          <w:p>
+            <w:pPr>
+              <w:rPr>
+                <w:i/>
+              </w:rPr>
+            </w:pPr>
+            <w:r>
+              <w:t xml:space="preserve">EXPECTED RESULTS </w:t>
+            </w:r>
+          </w:p>
+        </w:tc>
+        <w:tc>
+          <w:tcPr>
+            <w:tcW w:w="1260" w:type="dxa"/>
+            <w:shd w:val="clear" w:color="auto" w:fill="A6A6A6"/>
+          </w:tcPr>
+          <w:p>
+            <w:pPr>
+              <w:rPr>
+                <w:i/>
+              </w:rPr>
+            </w:pPr>
+            <w:r>
+              <w:t>RESULTS</w:t>
+            </w:r>
+          </w:p>
+          <w:p>
+            <w:pPr>
+              <w:rPr>
+                <w:i/>
+              </w:rPr>
+            </w:pPr>
+            <w:r>
+              <w:t>P/F/I</w:t>
+            </w:r>
+          </w:p>
+        </w:tc>
+        <w:tc>
+          <w:tcPr>
+            <w:tcW w:w="2880" w:type="dxa"/>
+            <w:shd w:val="clear" w:color="auto" w:fill="A6A6A6"/>
+          </w:tcPr>
+          <w:p>
+            <w:pPr>
+              <w:rPr>
+                <w:i/>
+              </w:rPr>
+            </w:pPr>
+            <w:r>
+              <w:t>COMMENTS</w:t>
+            </w:r>
+          </w:p>
+        </w:tc>
+      </w:tr>
+      <w:tr>
+        <w:trPr>
+          <w:cantSplit/>
+        </w:trPr>
+        <w:tc>
+          <w:tcPr>
+            <w:tcW w:w="900" w:type="dxa"/>
+          </w:tcPr>
+          <w:p>
+            <w:pPr>
+              <w:rPr>
+                <w:i/>
+              </w:rPr>
+            </w:pPr>
+            <w:r>
+              <w:rPr>
+                <w:rFonts w:asciiTheme="minorHAnsi" w:hAnsiTheme="minorHAnsi"/>
+                <w:bCs/>
+              </w:rPr>
+              <w:lastRenderedPageBreak/>
+              <w:t>1.</w:t>
+            </w:r>
+          </w:p>
+        </w:tc>
+        <w:tc>
+          <w:tcPr>
+            <w:tcW w:w="3960" w:type="dxa"/>
+          </w:tcPr>
+          <w:p>
+            <w:pPr>
+              <w:overflowPunct/>
+              <w:textAlignment w:val="auto"/>
+            </w:pPr>
+            <w:r>
+              <w:t xml:space="preserve">Query the table for the newly added </w:t>
+            </w:r>
+            <w:r>
+              <w:t>record</w:t>
+            </w:r>
+          </w:p>
+          <w:p>
+            <w:pPr>
+              <w:overflowPunct/>
+              <w:textAlignment w:val="auto"/>
+              <w:rPr>
+                <w:rFonts w:ascii="Courier New" w:hAnsi="Courier New" w:cs="Courier New"/>
+                <w:noProof/>
+                <w:color w:val="0000FF"/>
+              </w:rPr>
+            </w:pPr>
+          </w:p>
+          <w:p>
+            <w:pPr>
+              <w:overflowPunct/>
+              <w:textAlignment w:val="auto"/>
+              <w:rPr>
+                <w:rFonts w:ascii="Courier New" w:hAnsi="Courier New" w:cs="Courier New"/>
+                <w:noProof/>
+              </w:rPr>
+            </w:pPr>
+            <w:r>
+              <w:rPr>
+                <w:rFonts w:ascii="Courier New" w:hAnsi="Courier New" w:cs="Courier New"/>
+                <w:noProof/>
+                <w:color w:val="0000FF"/>
+              </w:rPr>
+              <w:t>SELECT</w:t>
+            </w:r>
+            <w:r>
+              <w:rPr>
+                <w:rFonts w:ascii="Courier New" w:hAnsi="Courier New" w:cs="Courier New"/>
+                <w:noProof/>
+              </w:rPr>
+              <w:t xml:space="preserve"> [Job_Code]</w:t>
+            </w:r>
+          </w:p>
+          <w:p>
+            <w:pPr>
+              <w:overflowPunct/>
+              <w:textAlignment w:val="auto"/>
+              <w:rPr>
+                <w:rFonts w:ascii="Courier New" w:hAnsi="Courier New" w:cs="Courier New"/>
+                <w:noProof/>
+              </w:rPr>
+            </w:pPr>
+            <w:r>
+              <w:rPr>
+                <w:rFonts w:ascii="Courier New" w:hAnsi="Courier New" w:cs="Courier New"/>
+                <w:noProof/>
+              </w:rPr>
+              <w:t xml:space="preserve">      </w:t>
+            </w:r>
+            <w:r>
+              <w:rPr>
+                <w:rFonts w:ascii="Courier New" w:hAnsi="Courier New" w:cs="Courier New"/>
+                <w:noProof/>
+                <w:color w:val="808080"/>
+              </w:rPr>
+              <w:t>,</w:t>
+            </w:r>
+            <w:r>
+              <w:rPr>
+                <w:rFonts w:ascii="Courier New" w:hAnsi="Courier New" w:cs="Courier New"/>
+                <w:noProof/>
+              </w:rPr>
+              <w:t>[Job_Code_Description]</w:t>
+            </w:r>
+          </w:p>
+          <w:p>
+            <w:pPr>
+              <w:overflowPunct/>
+              <w:textAlignment w:val="auto"/>
+              <w:rPr>
+                <w:rFonts w:ascii="Courier New" w:hAnsi="Courier New" w:cs="Courier New"/>
+                <w:noProof/>
+              </w:rPr>
+            </w:pPr>
+            <w:r>
+              <w:rPr>
+                <w:rFonts w:ascii="Courier New" w:hAnsi="Courier New" w:cs="Courier New"/>
+                <w:noProof/>
+              </w:rPr>
+              <w:t xml:space="preserve">      </w:t>
+            </w:r>
+            <w:r>
+              <w:rPr>
+                <w:rFonts w:ascii="Courier New" w:hAnsi="Courier New" w:cs="Courier New"/>
+                <w:noProof/>
+                <w:color w:val="808080"/>
+              </w:rPr>
+              <w:t>,</w:t>
+            </w:r>
+            <w:r>
+              <w:rPr>
+                <w:rFonts w:ascii="Courier New" w:hAnsi="Courier New" w:cs="Courier New"/>
+                <w:noProof/>
+              </w:rPr>
+              <w:t>[isCSR]</w:t>
+            </w:r>
+          </w:p>
+          <w:p>
+            <w:pPr>
+              <w:overflowPunct/>
+              <w:textAlignment w:val="auto"/>
+              <w:rPr>
+                <w:rFonts w:ascii="Courier New" w:hAnsi="Courier New" w:cs="Courier New"/>
+                <w:noProof/>
+              </w:rPr>
+            </w:pPr>
+            <w:r>
+              <w:rPr>
+                <w:rFonts w:ascii="Courier New" w:hAnsi="Courier New" w:cs="Courier New"/>
+                <w:noProof/>
+              </w:rPr>
+              <w:t xml:space="preserve">      </w:t>
+            </w:r>
+            <w:r>
+              <w:rPr>
+                <w:rFonts w:ascii="Courier New" w:hAnsi="Courier New" w:cs="Courier New"/>
+                <w:noProof/>
+                <w:color w:val="808080"/>
+              </w:rPr>
+              <w:t>,</w:t>
+            </w:r>
+            <w:r>
+              <w:rPr>
+                <w:rFonts w:ascii="Courier New" w:hAnsi="Courier New" w:cs="Courier New"/>
+                <w:noProof/>
+              </w:rPr>
+              <w:t>[isSupervisor]</w:t>
+            </w:r>
+          </w:p>
+          <w:p>
+            <w:pPr>
+              <w:overflowPunct/>
+              <w:textAlignment w:val="auto"/>
+              <w:rPr>
+                <w:rFonts w:ascii="Courier New" w:hAnsi="Courier New" w:cs="Courier New"/>
+                <w:noProof/>
+              </w:rPr>
+            </w:pPr>
+            <w:r>
+              <w:rPr>
+                <w:rFonts w:ascii="Courier New" w:hAnsi="Courier New" w:cs="Courier New"/>
+                <w:noProof/>
+              </w:rPr>
+              <w:t xml:space="preserve">      </w:t>
+            </w:r>
+            <w:r>
+              <w:rPr>
+                <w:rFonts w:ascii="Courier New" w:hAnsi="Courier New" w:cs="Courier New"/>
+                <w:noProof/>
+                <w:color w:val="808080"/>
+              </w:rPr>
+              <w:t>,</w:t>
+            </w:r>
+            <w:r>
+              <w:rPr>
+                <w:rFonts w:ascii="Courier New" w:hAnsi="Courier New" w:cs="Courier New"/>
+                <w:noProof/>
+              </w:rPr>
+              <w:t>[isQuality]</w:t>
+            </w:r>
+          </w:p>
+          <w:p>
+            <w:pPr>
+              <w:overflowPunct/>
+              <w:textAlignment w:val="auto"/>
+              <w:rPr>
+                <w:rFonts w:ascii="Courier New" w:hAnsi="Courier New" w:cs="Courier New"/>
+                <w:noProof/>
+              </w:rPr>
+            </w:pPr>
+            <w:r>
+              <w:rPr>
+                <w:rFonts w:ascii="Courier New" w:hAnsi="Courier New" w:cs="Courier New"/>
+                <w:noProof/>
+              </w:rPr>
+              <w:t xml:space="preserve">  </w:t>
+            </w:r>
+            <w:r>
+              <w:rPr>
+                <w:rFonts w:ascii="Courier New" w:hAnsi="Courier New" w:cs="Courier New"/>
+                <w:noProof/>
+                <w:color w:val="0000FF"/>
+              </w:rPr>
+              <w:t>FROM</w:t>
+            </w:r>
+            <w:r>
+              <w:rPr>
+                <w:rFonts w:ascii="Courier New" w:hAnsi="Courier New" w:cs="Courier New"/>
+                <w:noProof/>
+              </w:rPr>
+              <w:t xml:space="preserve"> [EC]</w:t>
+            </w:r>
+            <w:r>
+              <w:rPr>
+                <w:rFonts w:ascii="Courier New" w:hAnsi="Courier New" w:cs="Courier New"/>
+                <w:noProof/>
+                <w:color w:val="808080"/>
+              </w:rPr>
+              <w:t>.</w:t>
+            </w:r>
+            <w:r>
+              <w:rPr>
+                <w:rFonts w:ascii="Courier New" w:hAnsi="Courier New" w:cs="Courier New"/>
+                <w:noProof/>
+              </w:rPr>
+              <w:t>[Employee_Selection]</w:t>
+            </w:r>
+          </w:p>
+          <w:p>
+            <w:pPr>
+              <w:overflowPunct/>
+              <w:textAlignment w:val="auto"/>
+              <w:rPr>
+                <w:rFonts w:ascii="Courier New" w:hAnsi="Courier New" w:cs="Courier New"/>
+                <w:noProof/>
+                <w:color w:val="FF0000"/>
+              </w:rPr>
+            </w:pPr>
+            <w:r>
+              <w:rPr>
+                <w:rFonts w:ascii="Courier New" w:hAnsi="Courier New" w:cs="Courier New"/>
+                <w:noProof/>
+              </w:rPr>
+              <w:t xml:space="preserve">  </w:t>
+            </w:r>
+            <w:r>
+              <w:rPr>
+                <w:rFonts w:ascii="Courier New" w:hAnsi="Courier New" w:cs="Courier New"/>
+                <w:noProof/>
+                <w:color w:val="0000FF"/>
+              </w:rPr>
+              <w:t>where</w:t>
+            </w:r>
+            <w:r>
+              <w:rPr>
+                <w:rFonts w:ascii="Courier New" w:hAnsi="Courier New" w:cs="Courier New"/>
+                <w:noProof/>
+              </w:rPr>
+              <w:t xml:space="preserve"> job_code </w:t>
+            </w:r>
+            <w:r>
+              <w:rPr>
+                <w:rFonts w:ascii="Courier New" w:hAnsi="Courier New" w:cs="Courier New"/>
+                <w:noProof/>
+                <w:color w:val="808080"/>
+              </w:rPr>
+              <w:t>=</w:t>
+            </w:r>
+            <w:r>
+              <w:rPr>
+                <w:rFonts w:ascii="Courier New" w:hAnsi="Courier New" w:cs="Courier New"/>
+                <w:noProof/>
+              </w:rPr>
+              <w:t xml:space="preserve"> </w:t>
+            </w:r>
+            <w:r>
+              <w:rPr>
+                <w:rFonts w:ascii="Courier New" w:hAnsi="Courier New" w:cs="Courier New"/>
+                <w:noProof/>
+                <w:color w:val="FF0000"/>
+              </w:rPr>
+              <w:t>'WACQ03'</w:t>
+            </w:r>
+          </w:p>
+          <w:p>
+            <w:pPr>
+              <w:overflowPunct/>
+              <w:textAlignment w:val="auto"/>
+              <w:rPr>
+                <w:rFonts w:ascii="Courier New" w:hAnsi="Courier New" w:cs="Courier New"/>
+                <w:noProof/>
+                <w:color w:val="0000FF"/>
+              </w:rPr>
+            </w:pPr>
+            <w:r>
+              <w:rPr>
+                <w:rFonts w:ascii="Courier New" w:hAnsi="Courier New" w:cs="Courier New"/>
+                <w:noProof/>
+                <w:color w:val="0000FF"/>
+              </w:rPr>
+              <w:t>GO</w:t>
+            </w:r>
+          </w:p>
+          <w:p>
+            <w:pPr>
+              <w:overflowPunct/>
+              <w:textAlignment w:val="auto"/>
+              <w:rPr>
+                <w:rFonts w:ascii="Courier New" w:hAnsi="Courier New" w:cs="Courier New"/>
+                <w:noProof/>
+                <w:color w:val="0000FF"/>
+              </w:rPr>
+            </w:pPr>
+          </w:p>
+          <w:p>
+            <w:pPr>
+              <w:overflowPunct/>
+              <w:textAlignment w:val="auto"/>
+              <w:rPr>
+                <w:rFonts w:ascii="Courier New" w:hAnsi="Courier New" w:cs="Courier New"/>
+                <w:noProof/>
+                <w:color w:val="0000FF"/>
+              </w:rPr>
+            </w:pPr>
+          </w:p>
+          <w:p/>
+        </w:tc>
+        <w:tc>
+          <w:tcPr>
+            <w:tcW w:w="4500" w:type="dxa"/>
+          </w:tcPr>
+          <w:p>
+            <w:r>
+              <w:t>Expect</w:t>
+            </w:r>
+            <w:r>
+              <w:t xml:space="preserve">ing record to be returned </w:t>
+            </w:r>
+          </w:p>
+          <w:p>
+            <w:pPr>
+              <w:rPr>
+                <w:rFonts w:ascii="Courier New" w:hAnsi="Courier New" w:cs="Courier New"/>
+                <w:noProof/>
+              </w:rPr>
+            </w:pPr>
+            <w:r>
+              <w:rPr>
+                <w:rFonts w:ascii="Courier New" w:hAnsi="Courier New" w:cs="Courier New"/>
+                <w:noProof/>
+              </w:rPr>
+              <w:t>Job_Code</w:t>
+            </w:r>
+            <w:r>
+              <w:rPr>
+                <w:rFonts w:ascii="Courier New" w:hAnsi="Courier New" w:cs="Courier New"/>
+                <w:noProof/>
+              </w:rPr>
+              <w:tab/>
+              <w:t>Job_Code_Description</w:t>
+            </w:r>
+            <w:r>
+              <w:rPr>
+                <w:rFonts w:ascii="Courier New" w:hAnsi="Courier New" w:cs="Courier New"/>
+                <w:noProof/>
+              </w:rPr>
+              <w:tab/>
+              <w:t>isCSR</w:t>
+            </w:r>
+            <w:r>
+              <w:rPr>
+                <w:rFonts w:ascii="Courier New" w:hAnsi="Courier New" w:cs="Courier New"/>
+                <w:noProof/>
+              </w:rPr>
+              <w:tab/>
+              <w:t>isSupervisor</w:t>
+            </w:r>
+            <w:r>
+              <w:rPr>
+                <w:rFonts w:ascii="Courier New" w:hAnsi="Courier New" w:cs="Courier New"/>
+                <w:noProof/>
+              </w:rPr>
+              <w:tab/>
+              <w:t>isQuality</w:t>
+            </w:r>
+          </w:p>
+          <w:p>
+            <w:r>
+              <w:rPr>
+                <w:rFonts w:ascii="Courier New" w:hAnsi="Courier New" w:cs="Courier New"/>
+                <w:noProof/>
+              </w:rPr>
+              <w:t>WACQ03</w:t>
+            </w:r>
+            <w:r>
+              <w:rPr>
+                <w:rFonts w:ascii="Courier New" w:hAnsi="Courier New" w:cs="Courier New"/>
+                <w:noProof/>
+              </w:rPr>
+              <w:tab/>
+              <w:t>Sr Monitor, Quality (CS)</w:t>
+            </w:r>
+            <w:r>
+              <w:rPr>
+                <w:rFonts w:ascii="Courier New" w:hAnsi="Courier New" w:cs="Courier New"/>
+                <w:noProof/>
+              </w:rPr>
+              <w:tab/>
+              <w:t>0</w:t>
+            </w:r>
+            <w:r>
+              <w:rPr>
+                <w:rFonts w:ascii="Courier New" w:hAnsi="Courier New" w:cs="Courier New"/>
+                <w:noProof/>
+              </w:rPr>
+              <w:tab/>
+              <w:t>0</w:t>
+            </w:r>
+            <w:r>
+              <w:rPr>
+                <w:rFonts w:ascii="Courier New" w:hAnsi="Courier New" w:cs="Courier New"/>
+                <w:noProof/>
+              </w:rPr>
+              <w:tab/>
+              <w:t>1</w:t>
+            </w:r>
+          </w:p>
+        </w:tc>
+        <w:tc>
+          <w:tcPr>
+            <w:tcW w:w="1260" w:type="dxa"/>
+          </w:tcPr>
+          <w:p>
+            <w:pPr>
+              <w:rPr>
+                <w:rFonts w:asciiTheme="minorHAnsi" w:hAnsiTheme="minorHAnsi"/>
+                <w:bCs/>
+              </w:rPr>
+            </w:pPr>
+            <w:r>
+              <w:rPr>
+                <w:rFonts w:asciiTheme="minorHAnsi" w:hAnsiTheme="minorHAnsi"/>
+                <w:bCs/>
+              </w:rPr>
+              <w:t>P</w:t>
+            </w:r>
+          </w:p>
+        </w:tc>
+        <w:tc>
+          <w:tcPr>
+            <w:tcW w:w="2880" w:type="dxa"/>
+          </w:tcPr>
+          <w:p>
+            <w:pPr>
+              <w:rPr>
+                <w:rFonts w:asciiTheme="minorHAnsi" w:hAnsiTheme="minorHAnsi"/>
+                <w:bCs/>
+              </w:rPr>
+            </w:pPr>
+          </w:p>
+          <w:p>
+            <w:pPr>
+              <w:rPr>
+                <w:rFonts w:asciiTheme="minorHAnsi" w:hAnsiTheme="minorHAnsi"/>
+                <w:bCs/>
+              </w:rPr>
+            </w:pPr>
+          </w:p>
+        </w:tc>
+      </w:tr>
+      <w:tr>
+        <w:trPr>
+          <w:cantSplit/>
+        </w:trPr>
+        <w:tc>
+          <w:tcPr>
+            <w:tcW w:w="900" w:type="dxa"/>
+          </w:tcPr>
+          <w:p>
+            <w:pPr>
+              <w:rPr>
+                <w:i/>
+              </w:rPr>
+            </w:pPr>
+          </w:p>
+        </w:tc>
+        <w:tc>
+          <w:tcPr>
+            <w:tcW w:w="3960" w:type="dxa"/>
+          </w:tcPr>
+          <w:p/>
+        </w:tc>
+        <w:tc>
+          <w:tcPr>
+            <w:tcW w:w="4500" w:type="dxa"/>
+          </w:tcPr>
+          <w:p/>
+        </w:tc>
+        <w:tc>
+          <w:tcPr>
+            <w:tcW w:w="1260" w:type="dxa"/>
+          </w:tcPr>
+          <w:p>
+            <w:pPr>
+              <w:rPr>
+                <w:rFonts w:asciiTheme="minorHAnsi" w:hAnsiTheme="minorHAnsi"/>
+                <w:bCs/>
+              </w:rPr>
+            </w:pPr>
+          </w:p>
+        </w:tc>
+        <w:tc>
+          <w:tcPr>
+            <w:tcW w:w="2880" w:type="dxa"/>
+          </w:tcPr>
+          <w:p>
+            <w:pPr>
+              <w:rPr>
+                <w:rFonts w:asciiTheme="minorHAnsi" w:hAnsiTheme="minorHAnsi"/>
+                <w:bCs/>
+              </w:rPr>
+            </w:pPr>
+          </w:p>
+        </w:tc>
+      </w:tr>
+      <w:tr>
+        <w:trPr>
+          <w:cantSplit/>
+        </w:trPr>
+        <w:tc>
+          <w:tcPr>
+            <w:tcW w:w="900" w:type="dxa"/>
+          </w:tcPr>
+          <w:p>
+            <w:pPr>
+              <w:rPr>
+                <w:rFonts w:asciiTheme="minorHAnsi" w:hAnsiTheme="minorHAnsi"/>
+                <w:bCs/>
+              </w:rPr>
+            </w:pPr>
+            <w:r>
+              <w:rPr>
+                <w:rFonts w:asciiTheme="minorHAnsi" w:hAnsiTheme="minorHAnsi"/>
+                <w:bCs/>
+              </w:rPr>
+              <w:lastRenderedPageBreak/>
+              <w:t xml:space="preserve">2. </w:t>
+            </w:r>
+          </w:p>
+        </w:tc>
+        <w:tc>
+          <w:tcPr>
+            <w:tcW w:w="3960" w:type="dxa"/>
+          </w:tcPr>
+          <w:p>
+            <w:pPr>
+              <w:overflowPunct/>
+              <w:textAlignment w:val="auto"/>
+            </w:pPr>
+            <w:r>
+              <w:t xml:space="preserve">Execute </w:t>
+            </w:r>
+            <w:proofErr w:type="spellStart"/>
+            <w:r>
+              <w:t>sp</w:t>
+            </w:r>
+            <w:proofErr w:type="spellEnd"/>
+            <w:r>
+              <w:t xml:space="preserve"> </w:t>
+            </w:r>
+            <w:r>
+              <w:t>[EC].[sp_Select_Employees_By_Module]</w:t>
+            </w:r>
+            <w:r>
+              <w:t xml:space="preserve"> and verify that the Employees with that job code are being returned.</w:t>
+            </w:r>
+          </w:p>
+          <w:p>
+            <w:pPr>
+              <w:overflowPunct/>
+              <w:textAlignment w:val="auto"/>
+            </w:pPr>
+          </w:p>
+          <w:p>
+            <w:pPr>
+              <w:overflowPunct/>
+              <w:textAlignment w:val="auto"/>
+            </w:pPr>
+            <w:r>
+              <w:t>Prep: Update an employee record to have that job code</w:t>
+            </w:r>
+          </w:p>
+          <w:p>
+            <w:pPr>
+              <w:overflowPunct/>
+              <w:textAlignment w:val="auto"/>
+            </w:pPr>
+          </w:p>
+          <w:p>
+            <w:pPr>
+              <w:overflowPunct/>
+              <w:textAlignment w:val="auto"/>
+              <w:rPr>
+                <w:rFonts w:ascii="Courier New" w:hAnsi="Courier New" w:cs="Courier New"/>
+                <w:noProof/>
+              </w:rPr>
+            </w:pPr>
+            <w:r>
+              <w:rPr>
+                <w:rFonts w:ascii="Courier New" w:hAnsi="Courier New" w:cs="Courier New"/>
+                <w:noProof/>
+                <w:color w:val="0000FF"/>
+              </w:rPr>
+              <w:t>update</w:t>
+            </w:r>
+            <w:r>
+              <w:rPr>
+                <w:rFonts w:ascii="Courier New" w:hAnsi="Courier New" w:cs="Courier New"/>
+                <w:noProof/>
+              </w:rPr>
+              <w:t xml:space="preserve"> [EC]</w:t>
+            </w:r>
+            <w:r>
+              <w:rPr>
+                <w:rFonts w:ascii="Courier New" w:hAnsi="Courier New" w:cs="Courier New"/>
+                <w:noProof/>
+                <w:color w:val="808080"/>
+              </w:rPr>
+              <w:t>.</w:t>
+            </w:r>
+            <w:r>
+              <w:rPr>
+                <w:rFonts w:ascii="Courier New" w:hAnsi="Courier New" w:cs="Courier New"/>
+                <w:noProof/>
+              </w:rPr>
+              <w:t>[Employee_Hierarchy]</w:t>
+            </w:r>
+          </w:p>
+          <w:p>
+            <w:pPr>
+              <w:overflowPunct/>
+              <w:textAlignment w:val="auto"/>
+              <w:rPr>
+                <w:rFonts w:ascii="Courier New" w:hAnsi="Courier New" w:cs="Courier New"/>
+                <w:noProof/>
+                <w:color w:val="FF0000"/>
+              </w:rPr>
+            </w:pPr>
+            <w:r>
+              <w:rPr>
+                <w:rFonts w:ascii="Courier New" w:hAnsi="Courier New" w:cs="Courier New"/>
+                <w:noProof/>
+                <w:color w:val="0000FF"/>
+              </w:rPr>
+              <w:t>set</w:t>
+            </w:r>
+            <w:r>
+              <w:rPr>
+                <w:rFonts w:ascii="Courier New" w:hAnsi="Courier New" w:cs="Courier New"/>
+                <w:noProof/>
+              </w:rPr>
+              <w:t xml:space="preserve"> [Emp_Job_Code]</w:t>
+            </w:r>
+            <w:r>
+              <w:rPr>
+                <w:rFonts w:ascii="Courier New" w:hAnsi="Courier New" w:cs="Courier New"/>
+                <w:noProof/>
+                <w:color w:val="808080"/>
+              </w:rPr>
+              <w:t>=</w:t>
+            </w:r>
+            <w:r>
+              <w:rPr>
+                <w:rFonts w:ascii="Courier New" w:hAnsi="Courier New" w:cs="Courier New"/>
+                <w:noProof/>
+              </w:rPr>
+              <w:t xml:space="preserve"> </w:t>
+            </w:r>
+            <w:r>
+              <w:rPr>
+                <w:rFonts w:ascii="Courier New" w:hAnsi="Courier New" w:cs="Courier New"/>
+                <w:noProof/>
+                <w:color w:val="FF0000"/>
+              </w:rPr>
+              <w:t>'WACQ03'</w:t>
+            </w:r>
+          </w:p>
+          <w:p>
+            <w:pPr>
+              <w:overflowPunct/>
+              <w:textAlignment w:val="auto"/>
+              <w:rPr>
+                <w:rFonts w:ascii="Courier New" w:hAnsi="Courier New" w:cs="Courier New"/>
+                <w:noProof/>
+                <w:color w:val="FF0000"/>
+              </w:rPr>
+            </w:pPr>
+            <w:r>
+              <w:rPr>
+                <w:rFonts w:ascii="Courier New" w:hAnsi="Courier New" w:cs="Courier New"/>
+                <w:noProof/>
+                <w:color w:val="0000FF"/>
+              </w:rPr>
+              <w:t>where</w:t>
+            </w:r>
+            <w:r>
+              <w:rPr>
+                <w:rFonts w:ascii="Courier New" w:hAnsi="Courier New" w:cs="Courier New"/>
+                <w:noProof/>
+              </w:rPr>
+              <w:t xml:space="preserve"> [Emp_LanID]</w:t>
+            </w:r>
+            <w:r>
+              <w:rPr>
+                <w:rFonts w:ascii="Courier New" w:hAnsi="Courier New" w:cs="Courier New"/>
+                <w:noProof/>
+                <w:color w:val="808080"/>
+              </w:rPr>
+              <w:t>=</w:t>
+            </w:r>
+            <w:r>
+              <w:rPr>
+                <w:rFonts w:ascii="Courier New" w:hAnsi="Courier New" w:cs="Courier New"/>
+                <w:noProof/>
+              </w:rPr>
+              <w:t xml:space="preserve"> </w:t>
+            </w:r>
+            <w:r>
+              <w:rPr>
+                <w:rFonts w:ascii="Courier New" w:hAnsi="Courier New" w:cs="Courier New"/>
+                <w:noProof/>
+                <w:color w:val="FF0000"/>
+              </w:rPr>
+              <w:t>'jourdain.augustin'</w:t>
+            </w:r>
+          </w:p>
+          <w:p>
+            <w:pPr>
+              <w:overflowPunct/>
+              <w:textAlignment w:val="auto"/>
+              <w:rPr>
+                <w:rFonts w:ascii="Courier New" w:hAnsi="Courier New" w:cs="Courier New"/>
+                <w:noProof/>
+                <w:color w:val="FF0000"/>
+              </w:rPr>
+            </w:pPr>
+          </w:p>
+          <w:p>
+            <w:pPr>
+              <w:overflowPunct/>
+              <w:textAlignment w:val="auto"/>
+              <w:rPr>
+                <w:rFonts w:ascii="Courier New" w:hAnsi="Courier New" w:cs="Courier New"/>
+                <w:noProof/>
+                <w:color w:val="FF0000"/>
+              </w:rPr>
+            </w:pPr>
+          </w:p>
+          <w:p>
+            <w:pPr>
+              <w:overflowPunct/>
+              <w:textAlignment w:val="auto"/>
+              <w:rPr>
+                <w:rFonts w:ascii="Courier New" w:hAnsi="Courier New" w:cs="Courier New"/>
+                <w:noProof/>
+              </w:rPr>
+            </w:pPr>
+            <w:r>
+              <w:rPr>
+                <w:rFonts w:ascii="Courier New" w:hAnsi="Courier New" w:cs="Courier New"/>
+                <w:noProof/>
+                <w:color w:val="0000FF"/>
+              </w:rPr>
+              <w:t>USE</w:t>
+            </w:r>
+            <w:r>
+              <w:rPr>
+                <w:rFonts w:ascii="Courier New" w:hAnsi="Courier New" w:cs="Courier New"/>
+                <w:noProof/>
+              </w:rPr>
+              <w:t xml:space="preserve"> [eCoachingDev]</w:t>
+            </w:r>
+          </w:p>
+          <w:p>
+            <w:pPr>
+              <w:overflowPunct/>
+              <w:textAlignment w:val="auto"/>
+              <w:rPr>
+                <w:rFonts w:ascii="Courier New" w:hAnsi="Courier New" w:cs="Courier New"/>
+                <w:noProof/>
+                <w:color w:val="0000FF"/>
+              </w:rPr>
+            </w:pPr>
+            <w:r>
+              <w:rPr>
+                <w:rFonts w:ascii="Courier New" w:hAnsi="Courier New" w:cs="Courier New"/>
+                <w:noProof/>
+                <w:color w:val="0000FF"/>
+              </w:rPr>
+              <w:t>GO</w:t>
+            </w:r>
+          </w:p>
+          <w:p>
+            <w:pPr>
+              <w:overflowPunct/>
+              <w:textAlignment w:val="auto"/>
+              <w:rPr>
+                <w:rFonts w:ascii="Courier New" w:hAnsi="Courier New" w:cs="Courier New"/>
+                <w:noProof/>
+                <w:color w:val="0000FF"/>
+              </w:rPr>
+            </w:pPr>
+          </w:p>
+          <w:p>
+            <w:pPr>
+              <w:overflowPunct/>
+              <w:textAlignment w:val="auto"/>
+              <w:rPr>
+                <w:rFonts w:ascii="Courier New" w:hAnsi="Courier New" w:cs="Courier New"/>
+                <w:noProof/>
+                <w:color w:val="0000FF"/>
+              </w:rPr>
+            </w:pPr>
+            <w:r>
+              <w:rPr>
+                <w:rFonts w:ascii="Courier New" w:hAnsi="Courier New" w:cs="Courier New"/>
+                <w:noProof/>
+                <w:color w:val="0000FF"/>
+              </w:rPr>
+              <w:t>DECLARE</w:t>
+            </w:r>
+            <w:r>
+              <w:rPr>
+                <w:rFonts w:ascii="Courier New" w:hAnsi="Courier New" w:cs="Courier New"/>
+                <w:noProof/>
+              </w:rPr>
+              <w:tab/>
+              <w:t xml:space="preserve">@return_value </w:t>
+            </w:r>
+            <w:r>
+              <w:rPr>
+                <w:rFonts w:ascii="Courier New" w:hAnsi="Courier New" w:cs="Courier New"/>
+                <w:noProof/>
+                <w:color w:val="0000FF"/>
+              </w:rPr>
+              <w:t>int</w:t>
+            </w:r>
+          </w:p>
+          <w:p>
+            <w:pPr>
+              <w:overflowPunct/>
+              <w:textAlignment w:val="auto"/>
+              <w:rPr>
+                <w:rFonts w:ascii="Courier New" w:hAnsi="Courier New" w:cs="Courier New"/>
+                <w:noProof/>
+                <w:color w:val="0000FF"/>
+              </w:rPr>
+            </w:pPr>
+          </w:p>
+          <w:p>
+            <w:pPr>
+              <w:overflowPunct/>
+              <w:textAlignment w:val="auto"/>
+              <w:rPr>
+                <w:rFonts w:ascii="Courier New" w:hAnsi="Courier New" w:cs="Courier New"/>
+                <w:noProof/>
+              </w:rPr>
+            </w:pPr>
+            <w:r>
+              <w:rPr>
+                <w:rFonts w:ascii="Courier New" w:hAnsi="Courier New" w:cs="Courier New"/>
+                <w:noProof/>
+                <w:color w:val="0000FF"/>
+              </w:rPr>
+              <w:t>EXEC</w:t>
+            </w:r>
+            <w:r>
+              <w:rPr>
+                <w:rFonts w:ascii="Courier New" w:hAnsi="Courier New" w:cs="Courier New"/>
+                <w:noProof/>
+              </w:rPr>
+              <w:tab/>
+              <w:t xml:space="preserve">@return_value </w:t>
+            </w:r>
+            <w:r>
+              <w:rPr>
+                <w:rFonts w:ascii="Courier New" w:hAnsi="Courier New" w:cs="Courier New"/>
+                <w:noProof/>
+                <w:color w:val="808080"/>
+              </w:rPr>
+              <w:t>=</w:t>
+            </w:r>
+            <w:r>
+              <w:rPr>
+                <w:rFonts w:ascii="Courier New" w:hAnsi="Courier New" w:cs="Courier New"/>
+                <w:noProof/>
+              </w:rPr>
+              <w:t xml:space="preserve"> [EC]</w:t>
+            </w:r>
+            <w:r>
+              <w:rPr>
+                <w:rFonts w:ascii="Courier New" w:hAnsi="Courier New" w:cs="Courier New"/>
+                <w:noProof/>
+                <w:color w:val="808080"/>
+              </w:rPr>
+              <w:t>.</w:t>
+            </w:r>
+            <w:r>
+              <w:rPr>
+                <w:rFonts w:ascii="Courier New" w:hAnsi="Courier New" w:cs="Courier New"/>
+                <w:noProof/>
+              </w:rPr>
+              <w:t>[sp_Select_Employees_By_Module]</w:t>
+            </w:r>
+          </w:p>
+          <w:p>
+            <w:pPr>
+              <w:overflowPunct/>
+              <w:textAlignment w:val="auto"/>
+              <w:rPr>
+                <w:rFonts w:ascii="Courier New" w:hAnsi="Courier New" w:cs="Courier New"/>
+                <w:noProof/>
+                <w:color w:val="808080"/>
+              </w:rPr>
+            </w:pPr>
+            <w:r>
+              <w:rPr>
+                <w:rFonts w:ascii="Courier New" w:hAnsi="Courier New" w:cs="Courier New"/>
+                <w:noProof/>
+                <w:color w:val="0000FF"/>
+              </w:rPr>
+              <w:tab/>
+            </w:r>
+            <w:r>
+              <w:rPr>
+                <w:rFonts w:ascii="Courier New" w:hAnsi="Courier New" w:cs="Courier New"/>
+                <w:noProof/>
+                <w:color w:val="0000FF"/>
+              </w:rPr>
+              <w:tab/>
+            </w:r>
+            <w:r>
+              <w:rPr>
+                <w:rFonts w:ascii="Courier New" w:hAnsi="Courier New" w:cs="Courier New"/>
+                <w:noProof/>
+              </w:rPr>
+              <w:t xml:space="preserve">@strModulein </w:t>
+            </w:r>
+            <w:r>
+              <w:rPr>
+                <w:rFonts w:ascii="Courier New" w:hAnsi="Courier New" w:cs="Courier New"/>
+                <w:noProof/>
+                <w:color w:val="808080"/>
+              </w:rPr>
+              <w:t>=</w:t>
+            </w:r>
+            <w:r>
+              <w:rPr>
+                <w:rFonts w:ascii="Courier New" w:hAnsi="Courier New" w:cs="Courier New"/>
+                <w:noProof/>
+              </w:rPr>
+              <w:t xml:space="preserve"> </w:t>
+            </w:r>
+            <w:r>
+              <w:rPr>
+                <w:rFonts w:ascii="Courier New" w:hAnsi="Courier New" w:cs="Courier New"/>
+                <w:noProof/>
+                <w:color w:val="FF0000"/>
+              </w:rPr>
+              <w:t>N'Quality'</w:t>
+            </w:r>
+            <w:r>
+              <w:rPr>
+                <w:rFonts w:ascii="Courier New" w:hAnsi="Courier New" w:cs="Courier New"/>
+                <w:noProof/>
+                <w:color w:val="808080"/>
+              </w:rPr>
+              <w:t>,</w:t>
+            </w:r>
+          </w:p>
+          <w:p>
+            <w:pPr>
+              <w:overflowPunct/>
+              <w:textAlignment w:val="auto"/>
+              <w:rPr>
+                <w:rFonts w:ascii="Courier New" w:hAnsi="Courier New" w:cs="Courier New"/>
+                <w:noProof/>
+                <w:color w:val="808080"/>
+              </w:rPr>
+            </w:pPr>
+            <w:r>
+              <w:rPr>
+                <w:rFonts w:ascii="Courier New" w:hAnsi="Courier New" w:cs="Courier New"/>
+                <w:noProof/>
+              </w:rPr>
+              <w:tab/>
+            </w:r>
+            <w:r>
+              <w:rPr>
+                <w:rFonts w:ascii="Courier New" w:hAnsi="Courier New" w:cs="Courier New"/>
+                <w:noProof/>
+              </w:rPr>
+              <w:tab/>
+              <w:t xml:space="preserve">@strCSRSitein </w:t>
+            </w:r>
+            <w:r>
+              <w:rPr>
+                <w:rFonts w:ascii="Courier New" w:hAnsi="Courier New" w:cs="Courier New"/>
+                <w:noProof/>
+                <w:color w:val="808080"/>
+              </w:rPr>
+              <w:t>=</w:t>
+            </w:r>
+            <w:r>
+              <w:rPr>
+                <w:rFonts w:ascii="Courier New" w:hAnsi="Courier New" w:cs="Courier New"/>
+                <w:noProof/>
+              </w:rPr>
+              <w:t xml:space="preserve"> </w:t>
+            </w:r>
+            <w:r>
+              <w:rPr>
+                <w:rFonts w:ascii="Courier New" w:hAnsi="Courier New" w:cs="Courier New"/>
+                <w:noProof/>
+                <w:color w:val="808080"/>
+              </w:rPr>
+              <w:t>NULL</w:t>
+            </w:r>
+          </w:p>
+          <w:p>
+            <w:pPr>
+              <w:overflowPunct/>
+              <w:textAlignment w:val="auto"/>
+              <w:rPr>
+                <w:rFonts w:ascii="Courier New" w:hAnsi="Courier New" w:cs="Courier New"/>
+                <w:noProof/>
+                <w:color w:val="808080"/>
+              </w:rPr>
+            </w:pPr>
+          </w:p>
+          <w:p>
+            <w:pPr>
+              <w:overflowPunct/>
+              <w:textAlignment w:val="auto"/>
+              <w:rPr>
+                <w:rFonts w:ascii="Courier New" w:hAnsi="Courier New" w:cs="Courier New"/>
+                <w:noProof/>
+              </w:rPr>
+            </w:pPr>
+            <w:r>
+              <w:rPr>
+                <w:rFonts w:ascii="Courier New" w:hAnsi="Courier New" w:cs="Courier New"/>
+                <w:noProof/>
+                <w:color w:val="0000FF"/>
+              </w:rPr>
+              <w:t>SELECT</w:t>
+            </w:r>
+            <w:r>
+              <w:rPr>
+                <w:rFonts w:ascii="Courier New" w:hAnsi="Courier New" w:cs="Courier New"/>
+                <w:noProof/>
+              </w:rPr>
+              <w:tab/>
+            </w:r>
+            <w:r>
+              <w:rPr>
+                <w:rFonts w:ascii="Courier New" w:hAnsi="Courier New" w:cs="Courier New"/>
+                <w:noProof/>
+                <w:color w:val="FF0000"/>
+              </w:rPr>
+              <w:t>'Return Value'</w:t>
+            </w:r>
+            <w:r>
+              <w:rPr>
+                <w:rFonts w:ascii="Courier New" w:hAnsi="Courier New" w:cs="Courier New"/>
+                <w:noProof/>
+              </w:rPr>
+              <w:t xml:space="preserve"> </w:t>
+            </w:r>
+            <w:r>
+              <w:rPr>
+                <w:rFonts w:ascii="Courier New" w:hAnsi="Courier New" w:cs="Courier New"/>
+                <w:noProof/>
+                <w:color w:val="808080"/>
+              </w:rPr>
+              <w:t>=</w:t>
+            </w:r>
+            <w:r>
+              <w:rPr>
+                <w:rFonts w:ascii="Courier New" w:hAnsi="Courier New" w:cs="Courier New"/>
+                <w:noProof/>
+              </w:rPr>
+              <w:t xml:space="preserve"> @return_value</w:t>
+            </w:r>
+          </w:p>
+          <w:p>
+            <w:pPr>
+              <w:overflowPunct/>
+              <w:textAlignment w:val="auto"/>
+              <w:rPr>
+                <w:rFonts w:ascii="Courier New" w:hAnsi="Courier New" w:cs="Courier New"/>
+                <w:noProof/>
+              </w:rPr>
+            </w:pPr>
+          </w:p>
+          <w:p>
+            <w:pPr>
+              <w:overflowPunct/>
+              <w:textAlignment w:val="auto"/>
+              <w:rPr>
+                <w:rFonts w:ascii="Courier New" w:hAnsi="Courier New" w:cs="Courier New"/>
+                <w:noProof/>
+                <w:color w:val="0000FF"/>
+              </w:rPr>
+            </w:pPr>
+            <w:r>
+              <w:rPr>
+                <w:rFonts w:ascii="Courier New" w:hAnsi="Courier New" w:cs="Courier New"/>
+                <w:noProof/>
+                <w:color w:val="0000FF"/>
+              </w:rPr>
+              <w:t>GO</w:t>
+            </w:r>
+          </w:p>
+          <w:p>
+            <w:pPr>
+              <w:overflowPunct/>
+              <w:textAlignment w:val="auto"/>
+            </w:pPr>
+          </w:p>
+          <w:p>
+            <w:pPr>
+              <w:rPr>
+                <w:rFonts w:asciiTheme="minorHAnsi" w:hAnsiTheme="minorHAnsi"/>
+                <w:bCs/>
+              </w:rPr>
+            </w:pPr>
+          </w:p>
+        </w:tc>
+        <w:tc>
+          <w:tcPr>
+            <w:tcW w:w="4500" w:type="dxa"/>
+          </w:tcPr>
+          <w:p>
+            <w:pPr>
+              <w:rPr>
+                <w:rFonts w:asciiTheme="minorHAnsi" w:hAnsiTheme="minorHAnsi"/>
+                <w:bCs/>
+              </w:rPr>
+            </w:pPr>
+            <w:r>
+              <w:rPr>
+                <w:rFonts w:asciiTheme="minorHAnsi" w:hAnsiTheme="minorHAnsi"/>
+                <w:bCs/>
+              </w:rPr>
+              <w:t xml:space="preserve">Verify that </w:t>
+            </w:r>
+            <w:proofErr w:type="spellStart"/>
+            <w:r>
+              <w:rPr>
+                <w:rFonts w:asciiTheme="minorHAnsi" w:hAnsiTheme="minorHAnsi"/>
+                <w:bCs/>
+              </w:rPr>
+              <w:t>Jourdains</w:t>
+            </w:r>
+            <w:proofErr w:type="spellEnd"/>
+            <w:r>
+              <w:rPr>
+                <w:rFonts w:asciiTheme="minorHAnsi" w:hAnsiTheme="minorHAnsi"/>
+                <w:bCs/>
+              </w:rPr>
+              <w:t xml:space="preserve"> name is in the returned result set</w:t>
+            </w:r>
+          </w:p>
+        </w:tc>
+        <w:tc>
+          <w:tcPr>
+            <w:tcW w:w="1260" w:type="dxa"/>
+          </w:tcPr>
+          <w:p>
+            <w:pPr>
+              <w:rPr>
+                <w:rFonts w:asciiTheme="minorHAnsi" w:hAnsiTheme="minorHAnsi"/>
+                <w:bCs/>
+              </w:rPr>
+            </w:pPr>
+            <w:r>
+              <w:rPr>
+                <w:rFonts w:asciiTheme="minorHAnsi" w:hAnsiTheme="minorHAnsi"/>
+                <w:bCs/>
+              </w:rPr>
+              <w:t>P</w:t>
+            </w:r>
+          </w:p>
+        </w:tc>
+        <w:tc>
+          <w:tcPr>
+            <w:tcW w:w="2880" w:type="dxa"/>
+          </w:tcPr>
+          <w:p>
+            <w:pPr>
+              <w:rPr>
+                <w:rFonts w:asciiTheme="minorHAnsi" w:hAnsiTheme="minorHAnsi"/>
+                <w:bCs/>
+              </w:rPr>
+            </w:pPr>
+          </w:p>
+        </w:tc>
+      </w:tr>
+      <w:tr>
+        <w:trPr>
+          <w:cantSplit/>
+        </w:trPr>
+        <w:tc>
+          <w:tcPr>
+            <w:tcW w:w="900" w:type="dxa"/>
+          </w:tcPr>
+          <w:p>
+            <w:pPr>
+              <w:rPr>
+                <w:rFonts w:asciiTheme="minorHAnsi" w:hAnsiTheme="minorHAnsi"/>
+                <w:bCs/>
+              </w:rPr>
+            </w:pPr>
+          </w:p>
+        </w:tc>
+        <w:tc>
+          <w:tcPr>
+            <w:tcW w:w="3960" w:type="dxa"/>
+          </w:tcPr>
+          <w:p>
+            <w:pPr>
+              <w:rPr>
+                <w:rFonts w:asciiTheme="minorHAnsi" w:hAnsiTheme="minorHAnsi"/>
+                <w:bCs/>
+              </w:rPr>
+            </w:pPr>
+          </w:p>
+        </w:tc>
+        <w:tc>
+          <w:tcPr>
+            <w:tcW w:w="4500" w:type="dxa"/>
+          </w:tcPr>
+          <w:p>
+            <w:pPr>
+              <w:rPr>
+                <w:rFonts w:asciiTheme="minorHAnsi" w:hAnsiTheme="minorHAnsi"/>
+                <w:bCs/>
+              </w:rPr>
+            </w:pPr>
+          </w:p>
+        </w:tc>
+        <w:tc>
+          <w:tcPr>
+            <w:tcW w:w="1260" w:type="dxa"/>
+          </w:tcPr>
+          <w:p>
+            <w:pPr>
+              <w:rPr>
+                <w:rFonts w:asciiTheme="minorHAnsi" w:hAnsiTheme="minorHAnsi"/>
+                <w:bCs/>
+              </w:rPr>
+            </w:pPr>
+          </w:p>
+        </w:tc>
+        <w:tc>
+          <w:tcPr>
+            <w:tcW w:w="2880" w:type="dxa"/>
+          </w:tcPr>
+          <w:p>
+            <w:pPr>
+              <w:rPr>
+                <w:rFonts w:asciiTheme="minorHAnsi" w:hAnsiTheme="minorHAnsi"/>
+                <w:bCs/>
+              </w:rPr>
+            </w:pPr>
+          </w:p>
+        </w:tc>
+      </w:tr>
+    </w:tbl>
+    <w:p>
+      <w:r>
+        <w:t xml:space="preserve">      </w:t>
+      </w:r>
+    </w:p>
     <w:p/>
     <w:sectPr>
       <w:headerReference w:type="default" r:id="rId9"/>
@@ -4411,7 +6143,7 @@
         <w:sz w:val="18"/>
         <w:szCs w:val="18"/>
       </w:rPr>
-      <w:t>6</w:t>
+      <w:t>8</w:t>
     </w:r>
     <w:r>
       <w:rPr>
@@ -6931,7 +8663,7 @@
   <w:abstractNum w:abstractNumId="20">
     <w:nsid w:val="388921D8"/>
     <w:multiLevelType w:val="hybridMultilevel"/>
-    <w:tmpl w:val="3CCA675A"/>
+    <w:tmpl w:val="9634AF82"/>
     <w:lvl w:ilvl="0" w:tplc="0409000F">
       <w:start w:val="1"/>
       <w:numFmt w:val="decimal"/>
@@ -9003,6 +10735,122 @@
     </w:lvl>
   </w:abstractNum>
   <w:abstractNum w:abstractNumId="38">
+    <w:nsid w:val="6BAC7F89"/>
+    <w:multiLevelType w:val="hybridMultilevel"/>
+    <w:tmpl w:val="3CCA675A"/>
+    <w:lvl w:ilvl="0" w:tplc="0409000F">
+      <w:start w:val="1"/>
+      <w:numFmt w:val="decimal"/>
+      <w:lvlText w:val="%1."/>
+      <w:lvlJc w:val="left"/>
+      <w:pPr>
+        <w:tabs>
+          <w:tab w:val="num" w:pos="720"/>
+        </w:tabs>
+        <w:ind w:left="720" w:hanging="360"/>
+      </w:pPr>
+    </w:lvl>
+    <w:lvl w:ilvl="1" w:tplc="4056895E">
+      <w:start w:val="1"/>
+      <w:numFmt w:val="decimal"/>
+      <w:lvlText w:val="%2."/>
+      <w:lvlJc w:val="left"/>
+      <w:pPr>
+        <w:tabs>
+          <w:tab w:val="num" w:pos="1440"/>
+        </w:tabs>
+        <w:ind w:left="1440" w:hanging="360"/>
+      </w:pPr>
+      <w:rPr>
+        <w:rFonts w:hint="default"/>
+      </w:rPr>
+    </w:lvl>
+    <w:lvl w:ilvl="2" w:tplc="0409001B" w:tentative="1">
+      <w:start w:val="1"/>
+      <w:numFmt w:val="lowerRoman"/>
+      <w:lvlText w:val="%3."/>
+      <w:lvlJc w:val="right"/>
+      <w:pPr>
+        <w:tabs>
+          <w:tab w:val="num" w:pos="2160"/>
+        </w:tabs>
+        <w:ind w:left="2160" w:hanging="180"/>
+      </w:pPr>
+    </w:lvl>
+    <w:lvl w:ilvl="3" w:tplc="0409000F" w:tentative="1">
+      <w:start w:val="1"/>
+      <w:numFmt w:val="decimal"/>
+      <w:lvlText w:val="%4."/>
+      <w:lvlJc w:val="left"/>
+      <w:pPr>
+        <w:tabs>
+          <w:tab w:val="num" w:pos="2880"/>
+        </w:tabs>
+        <w:ind w:left="2880" w:hanging="360"/>
+      </w:pPr>
+    </w:lvl>
+    <w:lvl w:ilvl="4" w:tplc="04090019" w:tentative="1">
+      <w:start w:val="1"/>
+      <w:numFmt w:val="lowerLetter"/>
+      <w:lvlText w:val="%5."/>
+      <w:lvlJc w:val="left"/>
+      <w:pPr>
+        <w:tabs>
+          <w:tab w:val="num" w:pos="3600"/>
+        </w:tabs>
+        <w:ind w:left="3600" w:hanging="360"/>
+      </w:pPr>
+    </w:lvl>
+    <w:lvl w:ilvl="5" w:tplc="0409001B" w:tentative="1">
+      <w:start w:val="1"/>
+      <w:numFmt w:val="lowerRoman"/>
+      <w:lvlText w:val="%6."/>
+      <w:lvlJc w:val="right"/>
+      <w:pPr>
+        <w:tabs>
+          <w:tab w:val="num" w:pos="4320"/>
+        </w:tabs>
+        <w:ind w:left="4320" w:hanging="180"/>
+      </w:pPr>
+    </w:lvl>
+    <w:lvl w:ilvl="6" w:tplc="0409000F" w:tentative="1">
+      <w:start w:val="1"/>
+      <w:numFmt w:val="decimal"/>
+      <w:lvlText w:val="%7."/>
+      <w:lvlJc w:val="left"/>
+      <w:pPr>
+        <w:tabs>
+          <w:tab w:val="num" w:pos="5040"/>
+        </w:tabs>
+        <w:ind w:left="5040" w:hanging="360"/>
+      </w:pPr>
+    </w:lvl>
+    <w:lvl w:ilvl="7" w:tplc="04090019" w:tentative="1">
+      <w:start w:val="1"/>
+      <w:numFmt w:val="lowerLetter"/>
+      <w:lvlText w:val="%8."/>
+      <w:lvlJc w:val="left"/>
+      <w:pPr>
+        <w:tabs>
+          <w:tab w:val="num" w:pos="5760"/>
+        </w:tabs>
+        <w:ind w:left="5760" w:hanging="360"/>
+      </w:pPr>
+    </w:lvl>
+    <w:lvl w:ilvl="8" w:tplc="0409001B" w:tentative="1">
+      <w:start w:val="1"/>
+      <w:numFmt w:val="lowerRoman"/>
+      <w:lvlText w:val="%9."/>
+      <w:lvlJc w:val="right"/>
+      <w:pPr>
+        <w:tabs>
+          <w:tab w:val="num" w:pos="6480"/>
+        </w:tabs>
+        <w:ind w:left="6480" w:hanging="180"/>
+      </w:pPr>
+    </w:lvl>
+  </w:abstractNum>
+  <w:abstractNum w:abstractNumId="39">
     <w:nsid w:val="72E4602F"/>
     <w:multiLevelType w:val="hybridMultilevel"/>
     <w:tmpl w:val="578AA676"/>
@@ -9115,7 +10963,7 @@
       </w:rPr>
     </w:lvl>
   </w:abstractNum>
-  <w:abstractNum w:abstractNumId="39">
+  <w:abstractNum w:abstractNumId="40">
     <w:nsid w:val="751865FF"/>
     <w:multiLevelType w:val="hybridMultilevel"/>
     <w:tmpl w:val="8520B256"/>
@@ -9228,7 +11076,7 @@
       </w:rPr>
     </w:lvl>
   </w:abstractNum>
-  <w:abstractNum w:abstractNumId="40">
+  <w:abstractNum w:abstractNumId="41">
     <w:nsid w:val="7772191E"/>
     <w:multiLevelType w:val="hybridMultilevel"/>
     <w:tmpl w:val="A5229042"/>
@@ -9341,7 +11189,7 @@
       </w:rPr>
     </w:lvl>
   </w:abstractNum>
-  <w:abstractNum w:abstractNumId="41">
+  <w:abstractNum w:abstractNumId="42">
     <w:nsid w:val="77C34D39"/>
     <w:multiLevelType w:val="hybridMultilevel"/>
     <w:tmpl w:val="AC8875F2"/>
@@ -9454,7 +11302,7 @@
       </w:rPr>
     </w:lvl>
   </w:abstractNum>
-  <w:abstractNum w:abstractNumId="42">
+  <w:abstractNum w:abstractNumId="43">
     <w:nsid w:val="78982537"/>
     <w:multiLevelType w:val="hybridMultilevel"/>
     <w:tmpl w:val="AAB80878"/>
@@ -9567,7 +11415,7 @@
       </w:rPr>
     </w:lvl>
   </w:abstractNum>
-  <w:abstractNum w:abstractNumId="43">
+  <w:abstractNum w:abstractNumId="44">
     <w:nsid w:val="7CA0584B"/>
     <w:multiLevelType w:val="hybridMultilevel"/>
     <w:tmpl w:val="D68A2706"/>
@@ -9680,7 +11528,7 @@
       </w:rPr>
     </w:lvl>
   </w:abstractNum>
-  <w:abstractNum w:abstractNumId="44">
+  <w:abstractNum w:abstractNumId="45">
     <w:nsid w:val="7E776907"/>
     <w:multiLevelType w:val="hybridMultilevel"/>
     <w:tmpl w:val="4BE6163E"/>
@@ -9769,7 +11617,7 @@
       </w:pPr>
     </w:lvl>
   </w:abstractNum>
-  <w:abstractNum w:abstractNumId="45">
+  <w:abstractNum w:abstractNumId="46">
     <w:nsid w:val="7F7339A7"/>
     <w:multiLevelType w:val="hybridMultilevel"/>
     <w:tmpl w:val="F9863208"/>
@@ -9925,22 +11773,22 @@
     <w:abstractNumId w:val="30"/>
   </w:num>
   <w:num w:numId="15">
-    <w:abstractNumId w:val="40"/>
+    <w:abstractNumId w:val="41"/>
   </w:num>
   <w:num w:numId="16">
-    <w:abstractNumId w:val="42"/>
+    <w:abstractNumId w:val="43"/>
   </w:num>
   <w:num w:numId="17">
-    <w:abstractNumId w:val="43"/>
+    <w:abstractNumId w:val="44"/>
   </w:num>
   <w:num w:numId="18">
     <w:abstractNumId w:val="5"/>
   </w:num>
   <w:num w:numId="19">
-    <w:abstractNumId w:val="45"/>
+    <w:abstractNumId w:val="46"/>
   </w:num>
   <w:num w:numId="20">
-    <w:abstractNumId w:val="39"/>
+    <w:abstractNumId w:val="40"/>
   </w:num>
   <w:num w:numId="21">
     <w:abstractNumId w:val="11"/>
@@ -9997,10 +11845,10 @@
     <w:abstractNumId w:val="22"/>
   </w:num>
   <w:num w:numId="39">
-    <w:abstractNumId w:val="41"/>
+    <w:abstractNumId w:val="42"/>
   </w:num>
   <w:num w:numId="40">
-    <w:abstractNumId w:val="38"/>
+    <w:abstractNumId w:val="39"/>
   </w:num>
   <w:num w:numId="41">
     <w:abstractNumId w:val="27"/>
@@ -10009,7 +11857,7 @@
     <w:abstractNumId w:val="19"/>
   </w:num>
   <w:num w:numId="43">
-    <w:abstractNumId w:val="44"/>
+    <w:abstractNumId w:val="45"/>
   </w:num>
   <w:num w:numId="44">
     <w:abstractNumId w:val="20"/>
@@ -10019,6 +11867,9 @@
   </w:num>
   <w:num w:numId="46">
     <w:abstractNumId w:val="25"/>
+  </w:num>
+  <w:num w:numId="47">
+    <w:abstractNumId w:val="38"/>
   </w:num>
   <w:numIdMacAtCleanup w:val="26"/>
 </w:numbering>
@@ -10247,6 +12098,7 @@
   <w:style w:type="character" w:default="1" w:styleId="DefaultParagraphFont">
     <w:name w:val="Default Paragraph Font"/>
     <w:uiPriority w:val="1"/>
+    <w:semiHidden/>
     <w:unhideWhenUsed/>
   </w:style>
   <w:style w:type="table" w:default="1" w:styleId="TableNormal">
@@ -11009,6 +12861,7 @@
   <w:style w:type="character" w:default="1" w:styleId="DefaultParagraphFont">
     <w:name w:val="Default Paragraph Font"/>
     <w:uiPriority w:val="1"/>
+    <w:semiHidden/>
     <w:unhideWhenUsed/>
   </w:style>
   <w:style w:type="table" w:default="1" w:styleId="TableNormal">
@@ -11836,7 +13689,7 @@
 </file>
 
 <file path=customXml/itemProps1.xml><?xml version="1.0" encoding="utf-8"?>
-<ds:datastoreItem xmlns:ds="http://schemas.openxmlformats.org/officeDocument/2006/customXml" ds:itemID="{F8C4A15B-4992-4506-8A7B-0DE4CD8B7172}">
+<ds:datastoreItem xmlns:ds="http://schemas.openxmlformats.org/officeDocument/2006/customXml" ds:itemID="{2EF95869-2ADB-4AA1-966F-9F9CAE9359D6}">
   <ds:schemaRefs>
     <ds:schemaRef ds:uri="http://schemas.openxmlformats.org/officeDocument/2006/bibliography"/>
   </ds:schemaRefs>

</xml_diff>

<commit_message>
Internal version 7.0 Updated for SCR 15075.
git-tfs-id: [https://tfs.omnicloud.local/tfs/cco%20program/]$/eCoaching_V2;C32371
</commit_message>
<xml_diff>
--- a/Unit Test/CCO_eCoaching_DIM_Table_Maintenance_DB_UTD.docx
+++ b/Unit Test/CCO_eCoaching_DIM_Table_Maintenance_DB_UTD.docx
@@ -257,7 +257,7 @@
           <w:sz w:val="18"/>
           <w:szCs w:val="18"/>
         </w:rPr>
-        <w:t>June 8, 2015</w:t>
+        <w:t>June 11, 2015</w:t>
       </w:r>
       <w:r>
         <w:rPr>
@@ -321,7 +321,7 @@
       <w:tblGrid>
         <w:gridCol w:w="1128"/>
         <w:gridCol w:w="928"/>
-        <w:gridCol w:w="5782"/>
+        <w:gridCol w:w="6882"/>
         <w:gridCol w:w="1844"/>
       </w:tblGrid>
       <w:tr>
@@ -854,6 +854,72 @@
           <w:p>
             <w:r>
               <w:t>SCR - 15008 – Additional job codes for sup module submission</w:t>
+            </w:r>
+          </w:p>
+        </w:tc>
+        <w:tc>
+          <w:tcPr>
+            <w:tcW w:w="0" w:type="auto"/>
+            <w:tcBorders>
+              <w:top w:val="single" w:sz="6" w:space="0" w:color="C0C0C0"/>
+              <w:left w:val="single" w:sz="6" w:space="0" w:color="C0C0C0"/>
+              <w:bottom w:val="single" w:sz="6" w:space="0" w:color="C0C0C0"/>
+              <w:right w:val="single" w:sz="6" w:space="0" w:color="C0C0C0"/>
+            </w:tcBorders>
+          </w:tcPr>
+          <w:p>
+            <w:r>
+              <w:t>Susmitha Palacherla</w:t>
+            </w:r>
+          </w:p>
+        </w:tc>
+      </w:tr>
+      <w:tr>
+        <w:tc>
+          <w:tcPr>
+            <w:tcW w:w="0" w:type="auto"/>
+            <w:tcBorders>
+              <w:top w:val="single" w:sz="6" w:space="0" w:color="C0C0C0"/>
+              <w:left w:val="single" w:sz="6" w:space="0" w:color="C0C0C0"/>
+              <w:bottom w:val="single" w:sz="6" w:space="0" w:color="C0C0C0"/>
+              <w:right w:val="single" w:sz="6" w:space="0" w:color="C0C0C0"/>
+            </w:tcBorders>
+          </w:tcPr>
+          <w:p>
+            <w:r>
+              <w:t>06/11/2015</w:t>
+            </w:r>
+          </w:p>
+        </w:tc>
+        <w:tc>
+          <w:tcPr>
+            <w:tcW w:w="0" w:type="auto"/>
+            <w:tcBorders>
+              <w:top w:val="single" w:sz="6" w:space="0" w:color="C0C0C0"/>
+              <w:left w:val="single" w:sz="6" w:space="0" w:color="C0C0C0"/>
+              <w:bottom w:val="single" w:sz="6" w:space="0" w:color="C0C0C0"/>
+              <w:right w:val="single" w:sz="6" w:space="0" w:color="C0C0C0"/>
+            </w:tcBorders>
+          </w:tcPr>
+          <w:p>
+            <w:r>
+              <w:t>7.0</w:t>
+            </w:r>
+          </w:p>
+        </w:tc>
+        <w:tc>
+          <w:tcPr>
+            <w:tcW w:w="0" w:type="auto"/>
+            <w:tcBorders>
+              <w:top w:val="single" w:sz="6" w:space="0" w:color="C0C0C0"/>
+              <w:left w:val="single" w:sz="6" w:space="0" w:color="C0C0C0"/>
+              <w:bottom w:val="single" w:sz="6" w:space="0" w:color="C0C0C0"/>
+              <w:right w:val="single" w:sz="6" w:space="0" w:color="C0C0C0"/>
+            </w:tcBorders>
+          </w:tcPr>
+          <w:p>
+            <w:r>
+              <w:t>SCR – 15075 – Set Reinforcement to 1 for non CSE Training sub coaching reasons</w:t>
             </w:r>
           </w:p>
         </w:tc>
@@ -947,7 +1013,7 @@
           <w:r>
             <w:fldChar w:fldCharType="separate"/>
           </w:r>
-          <w:hyperlink w:anchor="_Toc421532825" w:history="1">
+          <w:hyperlink w:anchor="_Toc421801229" w:history="1">
             <w:r>
               <w:rPr>
                 <w:rStyle w:val="Hyperlink"/>
@@ -990,7 +1056,7 @@
                 <w:noProof/>
                 <w:webHidden/>
               </w:rPr>
-              <w:instrText xml:space="preserve"> PAGEREF _Toc421532825 \h </w:instrText>
+              <w:instrText xml:space="preserve"> PAGEREF _Toc421801229 \h </w:instrText>
             </w:r>
             <w:r>
               <w:rPr>
@@ -1035,7 +1101,7 @@
               <w:szCs w:val="22"/>
             </w:rPr>
           </w:pPr>
-          <w:hyperlink w:anchor="_Toc421532826" w:history="1">
+          <w:hyperlink w:anchor="_Toc421801230" w:history="1">
             <w:r>
               <w:rPr>
                 <w:rStyle w:val="Hyperlink"/>
@@ -1078,7 +1144,7 @@
                 <w:noProof/>
                 <w:webHidden/>
               </w:rPr>
-              <w:instrText xml:space="preserve"> PAGEREF _Toc421532826 \h </w:instrText>
+              <w:instrText xml:space="preserve"> PAGEREF _Toc421801230 \h </w:instrText>
             </w:r>
             <w:r>
               <w:rPr>
@@ -1123,7 +1189,7 @@
               <w:szCs w:val="22"/>
             </w:rPr>
           </w:pPr>
-          <w:hyperlink w:anchor="_Toc421532827" w:history="1">
+          <w:hyperlink w:anchor="_Toc421801231" w:history="1">
             <w:r>
               <w:rPr>
                 <w:rStyle w:val="Hyperlink"/>
@@ -1166,7 +1232,7 @@
                 <w:noProof/>
                 <w:webHidden/>
               </w:rPr>
-              <w:instrText xml:space="preserve"> PAGEREF _Toc421532827 \h </w:instrText>
+              <w:instrText xml:space="preserve"> PAGEREF _Toc421801231 \h </w:instrText>
             </w:r>
             <w:r>
               <w:rPr>
@@ -1211,7 +1277,7 @@
               <w:szCs w:val="22"/>
             </w:rPr>
           </w:pPr>
-          <w:hyperlink w:anchor="_Toc421532828" w:history="1">
+          <w:hyperlink w:anchor="_Toc421801232" w:history="1">
             <w:r>
               <w:rPr>
                 <w:rStyle w:val="Hyperlink"/>
@@ -1254,7 +1320,7 @@
                 <w:noProof/>
                 <w:webHidden/>
               </w:rPr>
-              <w:instrText xml:space="preserve"> PAGEREF _Toc421532828 \h </w:instrText>
+              <w:instrText xml:space="preserve"> PAGEREF _Toc421801232 \h </w:instrText>
             </w:r>
             <w:r>
               <w:rPr>
@@ -1299,7 +1365,7 @@
               <w:szCs w:val="22"/>
             </w:rPr>
           </w:pPr>
-          <w:hyperlink w:anchor="_Toc421532829" w:history="1">
+          <w:hyperlink w:anchor="_Toc421801233" w:history="1">
             <w:r>
               <w:rPr>
                 <w:rStyle w:val="Hyperlink"/>
@@ -1342,7 +1408,7 @@
                 <w:noProof/>
                 <w:webHidden/>
               </w:rPr>
-              <w:instrText xml:space="preserve"> PAGEREF _Toc421532829 \h </w:instrText>
+              <w:instrText xml:space="preserve"> PAGEREF _Toc421801233 \h </w:instrText>
             </w:r>
             <w:r>
               <w:rPr>
@@ -1387,7 +1453,7 @@
               <w:szCs w:val="22"/>
             </w:rPr>
           </w:pPr>
-          <w:hyperlink w:anchor="_Toc421532830" w:history="1">
+          <w:hyperlink w:anchor="_Toc421801234" w:history="1">
             <w:r>
               <w:rPr>
                 <w:rStyle w:val="Hyperlink"/>
@@ -1430,7 +1496,7 @@
                 <w:noProof/>
                 <w:webHidden/>
               </w:rPr>
-              <w:instrText xml:space="preserve"> PAGEREF _Toc421532830 \h </w:instrText>
+              <w:instrText xml:space="preserve"> PAGEREF _Toc421801234 \h </w:instrText>
             </w:r>
             <w:r>
               <w:rPr>
@@ -1451,6 +1517,94 @@
                 <w:webHidden/>
               </w:rPr>
               <w:t>17</w:t>
+            </w:r>
+            <w:r>
+              <w:rPr>
+                <w:noProof/>
+                <w:webHidden/>
+              </w:rPr>
+              <w:fldChar w:fldCharType="end"/>
+            </w:r>
+          </w:hyperlink>
+        </w:p>
+        <w:p>
+          <w:pPr>
+            <w:pStyle w:val="TOC2"/>
+            <w:tabs>
+              <w:tab w:val="left" w:pos="660"/>
+              <w:tab w:val="right" w:leader="dot" w:pos="13670"/>
+            </w:tabs>
+            <w:rPr>
+              <w:rFonts w:asciiTheme="minorHAnsi" w:eastAsiaTheme="minorEastAsia" w:hAnsiTheme="minorHAnsi" w:cstheme="minorBidi"/>
+              <w:noProof/>
+              <w:sz w:val="22"/>
+              <w:szCs w:val="22"/>
+            </w:rPr>
+          </w:pPr>
+          <w:hyperlink w:anchor="_Toc421801235" w:history="1">
+            <w:r>
+              <w:rPr>
+                <w:rStyle w:val="Hyperlink"/>
+                <w:noProof/>
+              </w:rPr>
+              <w:t>7.</w:t>
+            </w:r>
+            <w:r>
+              <w:rPr>
+                <w:rFonts w:asciiTheme="minorHAnsi" w:eastAsiaTheme="minorEastAsia" w:hAnsiTheme="minorHAnsi" w:cstheme="minorBidi"/>
+                <w:noProof/>
+                <w:sz w:val="22"/>
+                <w:szCs w:val="22"/>
+              </w:rPr>
+              <w:tab/>
+            </w:r>
+            <w:r>
+              <w:rPr>
+                <w:rStyle w:val="Hyperlink"/>
+                <w:noProof/>
+              </w:rPr>
+              <w:t>SCR 15075 Set Reinforcement to 1 for non CSE subCoaching Reasons for Training Module.</w:t>
+            </w:r>
+            <w:r>
+              <w:rPr>
+                <w:noProof/>
+                <w:webHidden/>
+              </w:rPr>
+              <w:tab/>
+            </w:r>
+            <w:r>
+              <w:rPr>
+                <w:noProof/>
+                <w:webHidden/>
+              </w:rPr>
+              <w:fldChar w:fldCharType="begin"/>
+            </w:r>
+            <w:r>
+              <w:rPr>
+                <w:noProof/>
+                <w:webHidden/>
+              </w:rPr>
+              <w:instrText xml:space="preserve"> PAGEREF _Toc421801235 \h </w:instrText>
+            </w:r>
+            <w:r>
+              <w:rPr>
+                <w:noProof/>
+                <w:webHidden/>
+              </w:rPr>
+            </w:r>
+            <w:r>
+              <w:rPr>
+                <w:noProof/>
+                <w:webHidden/>
+              </w:rPr>
+              <w:fldChar w:fldCharType="separate"/>
+            </w:r>
+            <w:r>
+              <w:rPr>
+                <w:noProof/>
+                <w:webHidden/>
+              </w:rPr>
+              <w:t>18</w:t>
             </w:r>
             <w:r>
               <w:rPr>
@@ -1482,7 +1636,10 @@
     </w:p>
     <w:p/>
     <w:p/>
-    <w:p/>
+    <w:p>
+      <w:bookmarkStart w:id="15" w:name="_GoBack"/>
+      <w:bookmarkEnd w:id="15"/>
+    </w:p>
     <w:p/>
     <w:p/>
     <w:p/>
@@ -1523,8 +1680,8 @@
           <w:numId w:val="2"/>
         </w:numPr>
       </w:pPr>
-      <w:bookmarkStart w:id="15" w:name="_Toc391395339"/>
-      <w:bookmarkStart w:id="16" w:name="_Toc421532825"/>
+      <w:bookmarkStart w:id="16" w:name="_Toc391395339"/>
+      <w:bookmarkStart w:id="17" w:name="_Toc421801229"/>
       <w:r>
         <w:t>SCR 1</w:t>
       </w:r>
@@ -1540,9 +1697,9 @@
       <w:r>
         <w:t>ew sub Coaching Reason value</w:t>
       </w:r>
-      <w:bookmarkEnd w:id="16"/>
+      <w:bookmarkEnd w:id="17"/>
     </w:p>
-    <w:bookmarkEnd w:id="15"/>
+    <w:bookmarkEnd w:id="16"/>
     <w:p/>
     <w:tbl>
       <w:tblPr>
@@ -2403,7 +2560,7 @@
           <w:numId w:val="2"/>
         </w:numPr>
       </w:pPr>
-      <w:bookmarkStart w:id="17" w:name="_Toc421532826"/>
+      <w:bookmarkStart w:id="18" w:name="_Toc421801230"/>
       <w:r>
         <w:t xml:space="preserve">SCR 13515 Update Receiver values in </w:t>
       </w:r>
@@ -2415,7 +2572,7 @@
       <w:r>
         <w:t xml:space="preserve"> table</w:t>
       </w:r>
-      <w:bookmarkEnd w:id="17"/>
+      <w:bookmarkEnd w:id="18"/>
     </w:p>
     <w:p/>
     <w:tbl>
@@ -2511,7 +2668,11 @@
             </w:r>
             <w:proofErr w:type="spellEnd"/>
             <w:r>
-              <w:t xml:space="preserve"> table. Previously Receiver values were based on the status of the </w:t>
+              <w:t xml:space="preserve"> table. Previously Receiver values were </w:t>
+            </w:r>
+            <w:r>
+              <w:lastRenderedPageBreak/>
+              <w:t xml:space="preserve">based on the status of the </w:t>
             </w:r>
             <w:proofErr w:type="spellStart"/>
             <w:r>
@@ -2519,11 +2680,7 @@
             </w:r>
             <w:proofErr w:type="spellEnd"/>
             <w:r>
-              <w:t xml:space="preserve"> which was a level higher than the desired recipient. With this change the recipient value will be </w:t>
-            </w:r>
-            <w:r>
-              <w:lastRenderedPageBreak/>
-              <w:t>based on the level rather than the actual verbiage in the status of the log.</w:t>
+              <w:t xml:space="preserve"> which was a level higher than the desired recipient. With this change the recipient value will be based on the level rather than the actual verbiage in the status of the log.</w:t>
             </w:r>
           </w:p>
         </w:tc>
@@ -4561,11 +4718,11 @@
           <w:numId w:val="2"/>
         </w:numPr>
       </w:pPr>
-      <w:bookmarkStart w:id="18" w:name="_Toc421532827"/>
+      <w:bookmarkStart w:id="19" w:name="_Toc421801231"/>
       <w:r>
         <w:t>SCR 13609 Quality Alignment Specialists to receive Coaching Logs</w:t>
       </w:r>
-      <w:bookmarkEnd w:id="18"/>
+      <w:bookmarkEnd w:id="19"/>
     </w:p>
     <w:p/>
     <w:tbl>
@@ -6216,11 +6373,11 @@
           <w:numId w:val="2"/>
         </w:numPr>
       </w:pPr>
-      <w:bookmarkStart w:id="19" w:name="_Toc421532828"/>
+      <w:bookmarkStart w:id="20" w:name="_Toc421801232"/>
       <w:r>
         <w:t>SCR 13653 Changes for supporting LSA Module value</w:t>
       </w:r>
-      <w:bookmarkEnd w:id="19"/>
+      <w:bookmarkEnd w:id="20"/>
     </w:p>
     <w:p/>
     <w:tbl>
@@ -11367,11 +11524,11 @@
           <w:numId w:val="2"/>
         </w:numPr>
       </w:pPr>
-      <w:bookmarkStart w:id="20" w:name="_Toc421532829"/>
+      <w:bookmarkStart w:id="21" w:name="_Toc421801233"/>
       <w:r>
         <w:t>SCR 14512 Changes for supporting Training Module</w:t>
       </w:r>
-      <w:bookmarkEnd w:id="20"/>
+      <w:bookmarkEnd w:id="21"/>
     </w:p>
     <w:p/>
     <w:tbl>
@@ -18468,11 +18625,11 @@
           <w:numId w:val="2"/>
         </w:numPr>
       </w:pPr>
-      <w:bookmarkStart w:id="21" w:name="_Toc421532830"/>
+      <w:bookmarkStart w:id="22" w:name="_Toc421801234"/>
       <w:r>
         <w:t>SCR 15008 Additional job codes for Sup Module submission</w:t>
       </w:r>
-      <w:bookmarkEnd w:id="21"/>
+      <w:bookmarkEnd w:id="22"/>
     </w:p>
     <w:p/>
     <w:tbl>
@@ -18764,8 +18921,6 @@
             </w:r>
           </w:p>
           <w:p>
-            <w:bookmarkStart w:id="22" w:name="_GoBack"/>
-            <w:bookmarkEnd w:id="22"/>
             <w:r>
               <w:rPr>
                 <w:rFonts w:ascii="Courier New" w:hAnsi="Courier New" w:cs="Courier New"/>
@@ -19912,6 +20067,1173 @@
       </w:tr>
     </w:tbl>
     <w:p/>
+    <w:p>
+      <w:pPr>
+        <w:pStyle w:val="Heading2"/>
+        <w:numPr>
+          <w:ilvl w:val="0"/>
+          <w:numId w:val="2"/>
+        </w:numPr>
+      </w:pPr>
+      <w:bookmarkStart w:id="23" w:name="_Toc421801235"/>
+      <w:r>
+        <w:t>SCR 1</w:t>
+      </w:r>
+      <w:r>
+        <w:t>5075</w:t>
+      </w:r>
+      <w:r>
+        <w:t xml:space="preserve"> </w:t>
+      </w:r>
+      <w:r>
+        <w:t xml:space="preserve">Set Reinforcement to 1 for non CSE </w:t>
+      </w:r>
+      <w:proofErr w:type="spellStart"/>
+      <w:r>
+        <w:t>subCoaching</w:t>
+      </w:r>
+      <w:proofErr w:type="spellEnd"/>
+      <w:r>
+        <w:t xml:space="preserve"> Reasons for Training Module.</w:t>
+      </w:r>
+      <w:bookmarkEnd w:id="23"/>
+    </w:p>
+    <w:p/>
+    <w:tbl>
+      <w:tblPr>
+        <w:tblW w:w="0" w:type="auto"/>
+        <w:tblInd w:w="-612" w:type="dxa"/>
+        <w:tblBorders>
+          <w:top w:val="single" w:sz="4" w:space="0" w:color="auto"/>
+          <w:left w:val="single" w:sz="4" w:space="0" w:color="auto"/>
+          <w:bottom w:val="single" w:sz="4" w:space="0" w:color="auto"/>
+          <w:right w:val="single" w:sz="4" w:space="0" w:color="auto"/>
+          <w:insideH w:val="single" w:sz="4" w:space="0" w:color="auto"/>
+          <w:insideV w:val="single" w:sz="4" w:space="0" w:color="auto"/>
+        </w:tblBorders>
+        <w:tblLayout w:type="fixed"/>
+        <w:tblLook w:val="0000" w:firstRow="0" w:lastRow="0" w:firstColumn="0" w:lastColumn="0" w:noHBand="0" w:noVBand="0"/>
+      </w:tblPr>
+      <w:tblGrid>
+        <w:gridCol w:w="2549"/>
+        <w:gridCol w:w="10455"/>
+      </w:tblGrid>
+      <w:tr>
+        <w:trPr>
+          <w:tblHeader/>
+        </w:trPr>
+        <w:tc>
+          <w:tcPr>
+            <w:tcW w:w="2549" w:type="dxa"/>
+            <w:shd w:val="solid" w:color="auto" w:fill="000000"/>
+          </w:tcPr>
+          <w:p>
+            <w:r>
+              <w:t>Item</w:t>
+            </w:r>
+          </w:p>
+        </w:tc>
+        <w:tc>
+          <w:tcPr>
+            <w:tcW w:w="10455" w:type="dxa"/>
+            <w:shd w:val="solid" w:color="auto" w:fill="000000"/>
+          </w:tcPr>
+          <w:p>
+            <w:r>
+              <w:t>Description</w:t>
+            </w:r>
+          </w:p>
+        </w:tc>
+      </w:tr>
+      <w:tr>
+        <w:tc>
+          <w:tcPr>
+            <w:tcW w:w="2549" w:type="dxa"/>
+          </w:tcPr>
+          <w:p>
+            <w:r>
+              <w:t>Change Type</w:t>
+            </w:r>
+          </w:p>
+        </w:tc>
+        <w:tc>
+          <w:tcPr>
+            <w:tcW w:w="10455" w:type="dxa"/>
+          </w:tcPr>
+          <w:p>
+            <w:r>
+              <w:t>Change</w:t>
+            </w:r>
+          </w:p>
+        </w:tc>
+      </w:tr>
+      <w:tr>
+        <w:tc>
+          <w:tcPr>
+            <w:tcW w:w="2549" w:type="dxa"/>
+          </w:tcPr>
+          <w:p>
+            <w:r>
+              <w:t>Change Description</w:t>
+            </w:r>
+          </w:p>
+        </w:tc>
+        <w:tc>
+          <w:tcPr>
+            <w:tcW w:w="10455" w:type="dxa"/>
+          </w:tcPr>
+          <w:p>
+            <w:r>
+              <w:rPr>
+                <w:rStyle w:val="f2027"/>
+                <w:rFonts w:ascii="Arial" w:hAnsi="Arial" w:cs="Arial"/>
+                <w:color w:val="333333"/>
+              </w:rPr>
+              <w:t>A</w:t>
+            </w:r>
+            <w:r>
+              <w:rPr>
+                <w:rStyle w:val="f2027"/>
+                <w:rFonts w:ascii="Arial" w:hAnsi="Arial" w:cs="Arial"/>
+                <w:color w:val="333333"/>
+              </w:rPr>
+              <w:t xml:space="preserve">llow display of both opportunity and reinforcement radio buttons on the training module submission page. </w:t>
+            </w:r>
+          </w:p>
+        </w:tc>
+      </w:tr>
+      <w:tr>
+        <w:tc>
+          <w:tcPr>
+            <w:tcW w:w="2549" w:type="dxa"/>
+          </w:tcPr>
+          <w:p>
+            <w:r>
+              <w:t>Test Environment</w:t>
+            </w:r>
+          </w:p>
+        </w:tc>
+        <w:tc>
+          <w:tcPr>
+            <w:tcW w:w="10455" w:type="dxa"/>
+          </w:tcPr>
+          <w:p>
+            <w:proofErr w:type="spellStart"/>
+            <w:r>
+              <w:t>eCoaching_Dev</w:t>
+            </w:r>
+            <w:proofErr w:type="spellEnd"/>
+            <w:r>
+              <w:t xml:space="preserve"> database on vrivfssdbt02\scord01,1437 </w:t>
+            </w:r>
+          </w:p>
+        </w:tc>
+      </w:tr>
+      <w:tr>
+        <w:tc>
+          <w:tcPr>
+            <w:tcW w:w="2549" w:type="dxa"/>
+          </w:tcPr>
+          <w:p>
+            <w:r>
+              <w:t>Code Modules created/updated</w:t>
+            </w:r>
+          </w:p>
+        </w:tc>
+        <w:tc>
+          <w:tcPr>
+            <w:tcW w:w="10455" w:type="dxa"/>
+          </w:tcPr>
+          <w:p>
+            <w:r>
+              <w:t xml:space="preserve">Table </w:t>
+            </w:r>
+            <w:r>
+              <w:rPr>
+                <w:rFonts w:ascii="Courier New" w:hAnsi="Courier New" w:cs="Courier New"/>
+                <w:noProof/>
+              </w:rPr>
+              <w:t>[EC]</w:t>
+            </w:r>
+            <w:r>
+              <w:rPr>
+                <w:rFonts w:ascii="Courier New" w:hAnsi="Courier New" w:cs="Courier New"/>
+                <w:noProof/>
+                <w:color w:val="808080"/>
+              </w:rPr>
+              <w:t>.</w:t>
+            </w:r>
+            <w:r>
+              <w:rPr>
+                <w:rFonts w:ascii="Courier New" w:hAnsi="Courier New" w:cs="Courier New"/>
+                <w:noProof/>
+              </w:rPr>
+              <w:t>[Coaching_Reason_Selection]</w:t>
+            </w:r>
+          </w:p>
+          <w:p/>
+        </w:tc>
+      </w:tr>
+      <w:tr>
+        <w:tc>
+          <w:tcPr>
+            <w:tcW w:w="2549" w:type="dxa"/>
+          </w:tcPr>
+          <w:p>
+            <w:r>
+              <w:t>Code doc</w:t>
+            </w:r>
+          </w:p>
+        </w:tc>
+        <w:tc>
+          <w:tcPr>
+            <w:tcW w:w="10455" w:type="dxa"/>
+          </w:tcPr>
+          <w:p>
+            <w:r>
+              <w:t>CCO_eCoaching_Dimension_Table_Data.xlsx</w:t>
+            </w:r>
+          </w:p>
+        </w:tc>
+      </w:tr>
+      <w:tr>
+        <w:tc>
+          <w:tcPr>
+            <w:tcW w:w="2549" w:type="dxa"/>
+          </w:tcPr>
+          <w:p>
+            <w:r>
+              <w:t>Notes</w:t>
+            </w:r>
+          </w:p>
+        </w:tc>
+        <w:tc>
+          <w:tcPr>
+            <w:tcW w:w="10455" w:type="dxa"/>
+          </w:tcPr>
+          <w:p>
+            <w:r>
+              <w:t>Counts as of this SCR on 06/11/2015</w:t>
+            </w:r>
+          </w:p>
+          <w:p>
+            <w:r>
+              <w:t>There are total 142 records in table for Training module.</w:t>
+            </w:r>
+          </w:p>
+          <w:p>
+            <w:r>
+              <w:t>10 CSE</w:t>
+            </w:r>
+          </w:p>
+          <w:p>
+            <w:r>
+              <w:t>17 Recognition</w:t>
+            </w:r>
+          </w:p>
+          <w:p/>
+          <w:p>
+            <w:r>
+              <w:t>So after this SCR is completed there should be total of 132 records for Training module where Reinforcement = 1</w:t>
+            </w:r>
+          </w:p>
+          <w:p>
+            <w:r>
+              <w:t>And total of 125 records where Opportunity =1</w:t>
+            </w:r>
+          </w:p>
+        </w:tc>
+      </w:tr>
+    </w:tbl>
+    <w:p/>
+    <w:tbl>
+      <w:tblPr>
+        <w:tblW w:w="13500" w:type="dxa"/>
+        <w:tblInd w:w="-612" w:type="dxa"/>
+        <w:tblBorders>
+          <w:top w:val="double" w:sz="4" w:space="0" w:color="auto"/>
+          <w:left w:val="double" w:sz="4" w:space="0" w:color="auto"/>
+          <w:bottom w:val="double" w:sz="4" w:space="0" w:color="auto"/>
+          <w:right w:val="double" w:sz="4" w:space="0" w:color="auto"/>
+          <w:insideH w:val="single" w:sz="6" w:space="0" w:color="auto"/>
+          <w:insideV w:val="single" w:sz="6" w:space="0" w:color="auto"/>
+        </w:tblBorders>
+        <w:tblLayout w:type="fixed"/>
+        <w:tblLook w:val="0000" w:firstRow="0" w:lastRow="0" w:firstColumn="0" w:lastColumn="0" w:noHBand="0" w:noVBand="0"/>
+      </w:tblPr>
+      <w:tblGrid>
+        <w:gridCol w:w="900"/>
+        <w:gridCol w:w="3960"/>
+        <w:gridCol w:w="4500"/>
+        <w:gridCol w:w="1260"/>
+        <w:gridCol w:w="2880"/>
+      </w:tblGrid>
+      <w:tr>
+        <w:trPr>
+          <w:cantSplit/>
+          <w:tblHeader/>
+        </w:trPr>
+        <w:tc>
+          <w:tcPr>
+            <w:tcW w:w="900" w:type="dxa"/>
+            <w:shd w:val="clear" w:color="auto" w:fill="A6A6A6"/>
+          </w:tcPr>
+          <w:p>
+            <w:pPr>
+              <w:rPr>
+                <w:i/>
+              </w:rPr>
+            </w:pPr>
+            <w:r>
+              <w:t>TEST#</w:t>
+            </w:r>
+          </w:p>
+        </w:tc>
+        <w:tc>
+          <w:tcPr>
+            <w:tcW w:w="3960" w:type="dxa"/>
+            <w:shd w:val="clear" w:color="auto" w:fill="A6A6A6"/>
+          </w:tcPr>
+          <w:p>
+            <w:pPr>
+              <w:rPr>
+                <w:i/>
+              </w:rPr>
+            </w:pPr>
+            <w:r>
+              <w:t>ACTION</w:t>
+            </w:r>
+          </w:p>
+        </w:tc>
+        <w:tc>
+          <w:tcPr>
+            <w:tcW w:w="4500" w:type="dxa"/>
+            <w:shd w:val="clear" w:color="auto" w:fill="A6A6A6"/>
+          </w:tcPr>
+          <w:p>
+            <w:pPr>
+              <w:rPr>
+                <w:i/>
+              </w:rPr>
+            </w:pPr>
+            <w:r>
+              <w:t xml:space="preserve">EXPECTED RESULTS </w:t>
+            </w:r>
+          </w:p>
+        </w:tc>
+        <w:tc>
+          <w:tcPr>
+            <w:tcW w:w="1260" w:type="dxa"/>
+            <w:shd w:val="clear" w:color="auto" w:fill="A6A6A6"/>
+          </w:tcPr>
+          <w:p>
+            <w:pPr>
+              <w:rPr>
+                <w:i/>
+              </w:rPr>
+            </w:pPr>
+            <w:r>
+              <w:t>RESULTS</w:t>
+            </w:r>
+          </w:p>
+          <w:p>
+            <w:pPr>
+              <w:rPr>
+                <w:i/>
+              </w:rPr>
+            </w:pPr>
+            <w:r>
+              <w:t>P/F/I</w:t>
+            </w:r>
+          </w:p>
+        </w:tc>
+        <w:tc>
+          <w:tcPr>
+            <w:tcW w:w="2880" w:type="dxa"/>
+            <w:shd w:val="clear" w:color="auto" w:fill="A6A6A6"/>
+          </w:tcPr>
+          <w:p>
+            <w:pPr>
+              <w:rPr>
+                <w:i/>
+              </w:rPr>
+            </w:pPr>
+            <w:r>
+              <w:t>COMMENTS</w:t>
+            </w:r>
+          </w:p>
+        </w:tc>
+      </w:tr>
+      <w:tr>
+        <w:trPr>
+          <w:cantSplit/>
+        </w:trPr>
+        <w:tc>
+          <w:tcPr>
+            <w:tcW w:w="900" w:type="dxa"/>
+          </w:tcPr>
+          <w:p>
+            <w:pPr>
+              <w:rPr>
+                <w:i/>
+              </w:rPr>
+            </w:pPr>
+            <w:r>
+              <w:rPr>
+                <w:rFonts w:asciiTheme="minorHAnsi" w:hAnsiTheme="minorHAnsi"/>
+                <w:bCs/>
+              </w:rPr>
+              <w:lastRenderedPageBreak/>
+              <w:t>7.1</w:t>
+            </w:r>
+          </w:p>
+        </w:tc>
+        <w:tc>
+          <w:tcPr>
+            <w:tcW w:w="3960" w:type="dxa"/>
+          </w:tcPr>
+          <w:p>
+            <w:pPr>
+              <w:overflowPunct/>
+              <w:textAlignment w:val="auto"/>
+              <w:rPr>
+                <w:rFonts w:ascii="Courier New" w:hAnsi="Courier New" w:cs="Courier New"/>
+                <w:noProof/>
+                <w:color w:val="808080"/>
+              </w:rPr>
+            </w:pPr>
+            <w:r>
+              <w:rPr>
+                <w:rFonts w:ascii="Courier New" w:hAnsi="Courier New" w:cs="Courier New"/>
+                <w:noProof/>
+                <w:color w:val="0000FF"/>
+              </w:rPr>
+              <w:t>SELECT</w:t>
+            </w:r>
+            <w:r>
+              <w:rPr>
+                <w:rFonts w:ascii="Courier New" w:hAnsi="Courier New" w:cs="Courier New"/>
+                <w:noProof/>
+              </w:rPr>
+              <w:t xml:space="preserve"> </w:t>
+            </w:r>
+            <w:r>
+              <w:rPr>
+                <w:rFonts w:ascii="Courier New" w:hAnsi="Courier New" w:cs="Courier New"/>
+                <w:noProof/>
+                <w:color w:val="FF00FF"/>
+              </w:rPr>
+              <w:t>COUNT</w:t>
+            </w:r>
+            <w:r>
+              <w:rPr>
+                <w:rFonts w:ascii="Courier New" w:hAnsi="Courier New" w:cs="Courier New"/>
+                <w:noProof/>
+                <w:color w:val="808080"/>
+              </w:rPr>
+              <w:t>(*)</w:t>
+            </w:r>
+          </w:p>
+          <w:p>
+            <w:pPr>
+              <w:overflowPunct/>
+              <w:textAlignment w:val="auto"/>
+              <w:rPr>
+                <w:rFonts w:ascii="Courier New" w:hAnsi="Courier New" w:cs="Courier New"/>
+                <w:noProof/>
+              </w:rPr>
+            </w:pPr>
+            <w:r>
+              <w:rPr>
+                <w:rFonts w:ascii="Courier New" w:hAnsi="Courier New" w:cs="Courier New"/>
+                <w:noProof/>
+              </w:rPr>
+              <w:t xml:space="preserve">  </w:t>
+            </w:r>
+            <w:r>
+              <w:rPr>
+                <w:rFonts w:ascii="Courier New" w:hAnsi="Courier New" w:cs="Courier New"/>
+                <w:noProof/>
+                <w:color w:val="0000FF"/>
+              </w:rPr>
+              <w:t>FROM</w:t>
+            </w:r>
+            <w:r>
+              <w:rPr>
+                <w:rFonts w:ascii="Courier New" w:hAnsi="Courier New" w:cs="Courier New"/>
+                <w:noProof/>
+              </w:rPr>
+              <w:t xml:space="preserve"> [EC]</w:t>
+            </w:r>
+            <w:r>
+              <w:rPr>
+                <w:rFonts w:ascii="Courier New" w:hAnsi="Courier New" w:cs="Courier New"/>
+                <w:noProof/>
+                <w:color w:val="808080"/>
+              </w:rPr>
+              <w:t>.</w:t>
+            </w:r>
+            <w:r>
+              <w:rPr>
+                <w:rFonts w:ascii="Courier New" w:hAnsi="Courier New" w:cs="Courier New"/>
+                <w:noProof/>
+              </w:rPr>
+              <w:t>[Coaching_Reason_Selection]</w:t>
+            </w:r>
+          </w:p>
+          <w:p>
+            <w:pPr>
+              <w:overflowPunct/>
+              <w:textAlignment w:val="auto"/>
+              <w:rPr>
+                <w:rFonts w:ascii="Courier New" w:hAnsi="Courier New" w:cs="Courier New"/>
+                <w:noProof/>
+              </w:rPr>
+            </w:pPr>
+            <w:r>
+              <w:rPr>
+                <w:rFonts w:ascii="Courier New" w:hAnsi="Courier New" w:cs="Courier New"/>
+                <w:noProof/>
+              </w:rPr>
+              <w:t xml:space="preserve">  </w:t>
+            </w:r>
+            <w:r>
+              <w:rPr>
+                <w:rFonts w:ascii="Courier New" w:hAnsi="Courier New" w:cs="Courier New"/>
+                <w:noProof/>
+                <w:color w:val="0000FF"/>
+              </w:rPr>
+              <w:t>where</w:t>
+            </w:r>
+            <w:r>
+              <w:rPr>
+                <w:rFonts w:ascii="Courier New" w:hAnsi="Courier New" w:cs="Courier New"/>
+                <w:noProof/>
+              </w:rPr>
+              <w:t xml:space="preserve"> [Training]</w:t>
+            </w:r>
+            <w:r>
+              <w:rPr>
+                <w:rFonts w:ascii="Courier New" w:hAnsi="Courier New" w:cs="Courier New"/>
+                <w:noProof/>
+                <w:color w:val="808080"/>
+              </w:rPr>
+              <w:t>=</w:t>
+            </w:r>
+            <w:r>
+              <w:rPr>
+                <w:rFonts w:ascii="Courier New" w:hAnsi="Courier New" w:cs="Courier New"/>
+                <w:noProof/>
+              </w:rPr>
+              <w:t xml:space="preserve"> 1</w:t>
+            </w:r>
+          </w:p>
+          <w:p>
+            <w:pPr>
+              <w:overflowPunct/>
+              <w:textAlignment w:val="auto"/>
+              <w:rPr>
+                <w:rFonts w:ascii="Courier New" w:hAnsi="Courier New" w:cs="Courier New"/>
+                <w:noProof/>
+              </w:rPr>
+            </w:pPr>
+            <w:r>
+              <w:rPr>
+                <w:rFonts w:ascii="Courier New" w:hAnsi="Courier New" w:cs="Courier New"/>
+                <w:noProof/>
+              </w:rPr>
+              <w:t xml:space="preserve">  </w:t>
+            </w:r>
+            <w:r>
+              <w:rPr>
+                <w:rFonts w:ascii="Courier New" w:hAnsi="Courier New" w:cs="Courier New"/>
+                <w:noProof/>
+                <w:color w:val="808080"/>
+              </w:rPr>
+              <w:t>and</w:t>
+            </w:r>
+            <w:r>
+              <w:rPr>
+                <w:rFonts w:ascii="Courier New" w:hAnsi="Courier New" w:cs="Courier New"/>
+                <w:noProof/>
+              </w:rPr>
+              <w:t xml:space="preserve"> [isReinforcement]</w:t>
+            </w:r>
+            <w:r>
+              <w:rPr>
+                <w:rFonts w:ascii="Courier New" w:hAnsi="Courier New" w:cs="Courier New"/>
+                <w:noProof/>
+                <w:color w:val="808080"/>
+              </w:rPr>
+              <w:t>=</w:t>
+            </w:r>
+            <w:r>
+              <w:rPr>
+                <w:rFonts w:ascii="Courier New" w:hAnsi="Courier New" w:cs="Courier New"/>
+                <w:noProof/>
+              </w:rPr>
+              <w:t xml:space="preserve"> 1</w:t>
+            </w:r>
+          </w:p>
+          <w:p>
+            <w:pPr>
+              <w:overflowPunct/>
+              <w:textAlignment w:val="auto"/>
+              <w:rPr>
+                <w:rFonts w:ascii="Courier New" w:hAnsi="Courier New" w:cs="Courier New"/>
+                <w:noProof/>
+                <w:color w:val="0000FF"/>
+              </w:rPr>
+            </w:pPr>
+            <w:r>
+              <w:rPr>
+                <w:rFonts w:ascii="Courier New" w:hAnsi="Courier New" w:cs="Courier New"/>
+                <w:noProof/>
+                <w:color w:val="0000FF"/>
+              </w:rPr>
+              <w:t>GO</w:t>
+            </w:r>
+          </w:p>
+          <w:p>
+            <w:pPr>
+              <w:overflowPunct/>
+              <w:textAlignment w:val="auto"/>
+              <w:rPr>
+                <w:rFonts w:ascii="Courier New" w:hAnsi="Courier New" w:cs="Courier New"/>
+                <w:noProof/>
+                <w:color w:val="0000FF"/>
+              </w:rPr>
+            </w:pPr>
+          </w:p>
+          <w:p/>
+        </w:tc>
+        <w:tc>
+          <w:tcPr>
+            <w:tcW w:w="4500" w:type="dxa"/>
+          </w:tcPr>
+          <w:p>
+            <w:r>
+              <w:t>132</w:t>
+            </w:r>
+          </w:p>
+        </w:tc>
+        <w:tc>
+          <w:tcPr>
+            <w:tcW w:w="1260" w:type="dxa"/>
+          </w:tcPr>
+          <w:p>
+            <w:pPr>
+              <w:rPr>
+                <w:rFonts w:asciiTheme="minorHAnsi" w:hAnsiTheme="minorHAnsi"/>
+                <w:bCs/>
+              </w:rPr>
+            </w:pPr>
+            <w:r>
+              <w:rPr>
+                <w:rFonts w:asciiTheme="minorHAnsi" w:hAnsiTheme="minorHAnsi"/>
+                <w:bCs/>
+              </w:rPr>
+              <w:t>P</w:t>
+            </w:r>
+          </w:p>
+        </w:tc>
+        <w:tc>
+          <w:tcPr>
+            <w:tcW w:w="2880" w:type="dxa"/>
+          </w:tcPr>
+          <w:p>
+            <w:pPr>
+              <w:rPr>
+                <w:rFonts w:asciiTheme="minorHAnsi" w:hAnsiTheme="minorHAnsi"/>
+                <w:bCs/>
+              </w:rPr>
+            </w:pPr>
+          </w:p>
+          <w:p>
+            <w:pPr>
+              <w:rPr>
+                <w:rFonts w:asciiTheme="minorHAnsi" w:hAnsiTheme="minorHAnsi"/>
+                <w:bCs/>
+              </w:rPr>
+            </w:pPr>
+          </w:p>
+        </w:tc>
+      </w:tr>
+      <w:tr>
+        <w:trPr>
+          <w:cantSplit/>
+        </w:trPr>
+        <w:tc>
+          <w:tcPr>
+            <w:tcW w:w="900" w:type="dxa"/>
+          </w:tcPr>
+          <w:p>
+            <w:pPr>
+              <w:rPr>
+                <w:i/>
+              </w:rPr>
+            </w:pPr>
+            <w:r>
+              <w:rPr>
+                <w:rFonts w:asciiTheme="minorHAnsi" w:hAnsiTheme="minorHAnsi"/>
+                <w:bCs/>
+              </w:rPr>
+              <w:t>7.2</w:t>
+            </w:r>
+          </w:p>
+        </w:tc>
+        <w:tc>
+          <w:tcPr>
+            <w:tcW w:w="3960" w:type="dxa"/>
+          </w:tcPr>
+          <w:p>
+            <w:pPr>
+              <w:overflowPunct/>
+              <w:textAlignment w:val="auto"/>
+              <w:rPr>
+                <w:rFonts w:ascii="Courier New" w:hAnsi="Courier New" w:cs="Courier New"/>
+                <w:noProof/>
+                <w:color w:val="808080"/>
+              </w:rPr>
+            </w:pPr>
+            <w:r>
+              <w:rPr>
+                <w:rFonts w:ascii="Courier New" w:hAnsi="Courier New" w:cs="Courier New"/>
+                <w:noProof/>
+                <w:color w:val="0000FF"/>
+              </w:rPr>
+              <w:t>SELECT</w:t>
+            </w:r>
+            <w:r>
+              <w:rPr>
+                <w:rFonts w:ascii="Courier New" w:hAnsi="Courier New" w:cs="Courier New"/>
+                <w:noProof/>
+              </w:rPr>
+              <w:t xml:space="preserve"> </w:t>
+            </w:r>
+            <w:r>
+              <w:rPr>
+                <w:rFonts w:ascii="Courier New" w:hAnsi="Courier New" w:cs="Courier New"/>
+                <w:noProof/>
+                <w:color w:val="FF00FF"/>
+              </w:rPr>
+              <w:t>COUNT</w:t>
+            </w:r>
+            <w:r>
+              <w:rPr>
+                <w:rFonts w:ascii="Courier New" w:hAnsi="Courier New" w:cs="Courier New"/>
+                <w:noProof/>
+                <w:color w:val="808080"/>
+              </w:rPr>
+              <w:t>(*)</w:t>
+            </w:r>
+          </w:p>
+          <w:p>
+            <w:pPr>
+              <w:overflowPunct/>
+              <w:textAlignment w:val="auto"/>
+              <w:rPr>
+                <w:rFonts w:ascii="Courier New" w:hAnsi="Courier New" w:cs="Courier New"/>
+                <w:noProof/>
+              </w:rPr>
+            </w:pPr>
+            <w:r>
+              <w:rPr>
+                <w:rFonts w:ascii="Courier New" w:hAnsi="Courier New" w:cs="Courier New"/>
+                <w:noProof/>
+              </w:rPr>
+              <w:t xml:space="preserve">  </w:t>
+            </w:r>
+            <w:r>
+              <w:rPr>
+                <w:rFonts w:ascii="Courier New" w:hAnsi="Courier New" w:cs="Courier New"/>
+                <w:noProof/>
+                <w:color w:val="0000FF"/>
+              </w:rPr>
+              <w:t>FROM</w:t>
+            </w:r>
+            <w:r>
+              <w:rPr>
+                <w:rFonts w:ascii="Courier New" w:hAnsi="Courier New" w:cs="Courier New"/>
+                <w:noProof/>
+              </w:rPr>
+              <w:t xml:space="preserve"> [EC]</w:t>
+            </w:r>
+            <w:r>
+              <w:rPr>
+                <w:rFonts w:ascii="Courier New" w:hAnsi="Courier New" w:cs="Courier New"/>
+                <w:noProof/>
+                <w:color w:val="808080"/>
+              </w:rPr>
+              <w:t>.</w:t>
+            </w:r>
+            <w:r>
+              <w:rPr>
+                <w:rFonts w:ascii="Courier New" w:hAnsi="Courier New" w:cs="Courier New"/>
+                <w:noProof/>
+              </w:rPr>
+              <w:t>[Coaching_Reason_Selection]</w:t>
+            </w:r>
+          </w:p>
+          <w:p>
+            <w:pPr>
+              <w:overflowPunct/>
+              <w:textAlignment w:val="auto"/>
+              <w:rPr>
+                <w:rFonts w:ascii="Courier New" w:hAnsi="Courier New" w:cs="Courier New"/>
+                <w:noProof/>
+              </w:rPr>
+            </w:pPr>
+            <w:r>
+              <w:rPr>
+                <w:rFonts w:ascii="Courier New" w:hAnsi="Courier New" w:cs="Courier New"/>
+                <w:noProof/>
+              </w:rPr>
+              <w:t xml:space="preserve">  </w:t>
+            </w:r>
+            <w:r>
+              <w:rPr>
+                <w:rFonts w:ascii="Courier New" w:hAnsi="Courier New" w:cs="Courier New"/>
+                <w:noProof/>
+                <w:color w:val="0000FF"/>
+              </w:rPr>
+              <w:t>where</w:t>
+            </w:r>
+            <w:r>
+              <w:rPr>
+                <w:rFonts w:ascii="Courier New" w:hAnsi="Courier New" w:cs="Courier New"/>
+                <w:noProof/>
+              </w:rPr>
+              <w:t xml:space="preserve"> [Training]</w:t>
+            </w:r>
+            <w:r>
+              <w:rPr>
+                <w:rFonts w:ascii="Courier New" w:hAnsi="Courier New" w:cs="Courier New"/>
+                <w:noProof/>
+                <w:color w:val="808080"/>
+              </w:rPr>
+              <w:t>=</w:t>
+            </w:r>
+            <w:r>
+              <w:rPr>
+                <w:rFonts w:ascii="Courier New" w:hAnsi="Courier New" w:cs="Courier New"/>
+                <w:noProof/>
+              </w:rPr>
+              <w:t xml:space="preserve"> 1</w:t>
+            </w:r>
+          </w:p>
+          <w:p>
+            <w:pPr>
+              <w:overflowPunct/>
+              <w:textAlignment w:val="auto"/>
+              <w:rPr>
+                <w:rFonts w:ascii="Courier New" w:hAnsi="Courier New" w:cs="Courier New"/>
+                <w:noProof/>
+              </w:rPr>
+            </w:pPr>
+            <w:r>
+              <w:rPr>
+                <w:rFonts w:ascii="Courier New" w:hAnsi="Courier New" w:cs="Courier New"/>
+                <w:noProof/>
+              </w:rPr>
+              <w:t xml:space="preserve">  </w:t>
+            </w:r>
+            <w:r>
+              <w:rPr>
+                <w:rFonts w:ascii="Courier New" w:hAnsi="Courier New" w:cs="Courier New"/>
+                <w:noProof/>
+                <w:color w:val="808080"/>
+              </w:rPr>
+              <w:t>and</w:t>
+            </w:r>
+            <w:r>
+              <w:rPr>
+                <w:rFonts w:ascii="Courier New" w:hAnsi="Courier New" w:cs="Courier New"/>
+                <w:noProof/>
+              </w:rPr>
+              <w:t xml:space="preserve"> [isOpportunity]</w:t>
+            </w:r>
+            <w:r>
+              <w:rPr>
+                <w:rFonts w:ascii="Courier New" w:hAnsi="Courier New" w:cs="Courier New"/>
+                <w:noProof/>
+                <w:color w:val="808080"/>
+              </w:rPr>
+              <w:t>=</w:t>
+            </w:r>
+            <w:r>
+              <w:rPr>
+                <w:rFonts w:ascii="Courier New" w:hAnsi="Courier New" w:cs="Courier New"/>
+                <w:noProof/>
+              </w:rPr>
+              <w:t xml:space="preserve"> 1</w:t>
+            </w:r>
+          </w:p>
+          <w:p>
+            <w:pPr>
+              <w:overflowPunct/>
+              <w:textAlignment w:val="auto"/>
+              <w:rPr>
+                <w:rFonts w:ascii="Courier New" w:hAnsi="Courier New" w:cs="Courier New"/>
+                <w:noProof/>
+                <w:color w:val="0000FF"/>
+              </w:rPr>
+            </w:pPr>
+            <w:r>
+              <w:rPr>
+                <w:rFonts w:ascii="Courier New" w:hAnsi="Courier New" w:cs="Courier New"/>
+                <w:noProof/>
+                <w:color w:val="0000FF"/>
+              </w:rPr>
+              <w:t>GO</w:t>
+            </w:r>
+          </w:p>
+          <w:p/>
+        </w:tc>
+        <w:tc>
+          <w:tcPr>
+            <w:tcW w:w="4500" w:type="dxa"/>
+          </w:tcPr>
+          <w:p>
+            <w:r>
+              <w:t>125</w:t>
+            </w:r>
+          </w:p>
+        </w:tc>
+        <w:tc>
+          <w:tcPr>
+            <w:tcW w:w="1260" w:type="dxa"/>
+          </w:tcPr>
+          <w:p>
+            <w:pPr>
+              <w:rPr>
+                <w:rFonts w:asciiTheme="minorHAnsi" w:hAnsiTheme="minorHAnsi"/>
+                <w:bCs/>
+              </w:rPr>
+            </w:pPr>
+            <w:r>
+              <w:rPr>
+                <w:rFonts w:asciiTheme="minorHAnsi" w:hAnsiTheme="minorHAnsi"/>
+                <w:bCs/>
+              </w:rPr>
+              <w:t>P</w:t>
+            </w:r>
+          </w:p>
+        </w:tc>
+        <w:tc>
+          <w:tcPr>
+            <w:tcW w:w="2880" w:type="dxa"/>
+          </w:tcPr>
+          <w:p>
+            <w:pPr>
+              <w:rPr>
+                <w:rFonts w:asciiTheme="minorHAnsi" w:hAnsiTheme="minorHAnsi"/>
+                <w:bCs/>
+              </w:rPr>
+            </w:pPr>
+          </w:p>
+        </w:tc>
+      </w:tr>
+      <w:tr>
+        <w:trPr>
+          <w:cantSplit/>
+        </w:trPr>
+        <w:tc>
+          <w:tcPr>
+            <w:tcW w:w="900" w:type="dxa"/>
+          </w:tcPr>
+          <w:p>
+            <w:pPr>
+              <w:rPr>
+                <w:rFonts w:asciiTheme="minorHAnsi" w:hAnsiTheme="minorHAnsi"/>
+                <w:bCs/>
+              </w:rPr>
+            </w:pPr>
+            <w:r>
+              <w:rPr>
+                <w:rFonts w:asciiTheme="minorHAnsi" w:hAnsiTheme="minorHAnsi"/>
+                <w:bCs/>
+              </w:rPr>
+              <w:t>7.3</w:t>
+            </w:r>
+          </w:p>
+        </w:tc>
+        <w:tc>
+          <w:tcPr>
+            <w:tcW w:w="3960" w:type="dxa"/>
+          </w:tcPr>
+          <w:p>
+            <w:pPr>
+              <w:rPr>
+                <w:rFonts w:asciiTheme="minorHAnsi" w:hAnsiTheme="minorHAnsi"/>
+                <w:bCs/>
+              </w:rPr>
+            </w:pPr>
+            <w:r>
+              <w:rPr>
+                <w:rFonts w:asciiTheme="minorHAnsi" w:hAnsiTheme="minorHAnsi"/>
+                <w:bCs/>
+              </w:rPr>
+              <w:t>Check the display of the values in UI.</w:t>
+            </w:r>
+          </w:p>
+          <w:p>
+            <w:pPr>
+              <w:rPr>
+                <w:rFonts w:asciiTheme="minorHAnsi" w:hAnsiTheme="minorHAnsi"/>
+                <w:bCs/>
+              </w:rPr>
+            </w:pPr>
+          </w:p>
+          <w:p>
+            <w:pPr>
+              <w:rPr>
+                <w:rFonts w:asciiTheme="minorHAnsi" w:hAnsiTheme="minorHAnsi"/>
+                <w:bCs/>
+              </w:rPr>
+            </w:pPr>
+            <w:r>
+              <w:rPr>
+                <w:rFonts w:asciiTheme="minorHAnsi" w:hAnsiTheme="minorHAnsi"/>
+                <w:bCs/>
+              </w:rPr>
+              <w:t>Open UI Submission page and start going through the process of submitting and notice the layout of Opportunity and Reinforcement radio buttons.</w:t>
+            </w:r>
+          </w:p>
+        </w:tc>
+        <w:tc>
+          <w:tcPr>
+            <w:tcW w:w="4500" w:type="dxa"/>
+          </w:tcPr>
+          <w:p>
+            <w:pPr>
+              <w:rPr>
+                <w:rFonts w:asciiTheme="minorHAnsi" w:hAnsiTheme="minorHAnsi"/>
+                <w:bCs/>
+              </w:rPr>
+            </w:pPr>
+            <w:r>
+              <w:rPr>
+                <w:rFonts w:asciiTheme="minorHAnsi" w:hAnsiTheme="minorHAnsi"/>
+                <w:bCs/>
+              </w:rPr>
+              <w:t>Opportunity and Reinforcement should be side by side and not one below the other.</w:t>
+            </w:r>
+          </w:p>
+          <w:p>
+            <w:pPr>
+              <w:rPr>
+                <w:rFonts w:asciiTheme="minorHAnsi" w:hAnsiTheme="minorHAnsi"/>
+                <w:bCs/>
+              </w:rPr>
+            </w:pPr>
+          </w:p>
+        </w:tc>
+        <w:tc>
+          <w:tcPr>
+            <w:tcW w:w="1260" w:type="dxa"/>
+          </w:tcPr>
+          <w:p>
+            <w:pPr>
+              <w:rPr>
+                <w:rFonts w:asciiTheme="minorHAnsi" w:hAnsiTheme="minorHAnsi"/>
+                <w:bCs/>
+              </w:rPr>
+            </w:pPr>
+            <w:r>
+              <w:rPr>
+                <w:rFonts w:asciiTheme="minorHAnsi" w:hAnsiTheme="minorHAnsi"/>
+                <w:bCs/>
+              </w:rPr>
+              <w:t>P</w:t>
+            </w:r>
+          </w:p>
+        </w:tc>
+        <w:tc>
+          <w:tcPr>
+            <w:tcW w:w="2880" w:type="dxa"/>
+          </w:tcPr>
+          <w:p>
+            <w:pPr>
+              <w:rPr>
+                <w:rFonts w:asciiTheme="minorHAnsi" w:hAnsiTheme="minorHAnsi"/>
+                <w:bCs/>
+              </w:rPr>
+            </w:pPr>
+          </w:p>
+        </w:tc>
+      </w:tr>
+      <w:tr>
+        <w:trPr>
+          <w:cantSplit/>
+        </w:trPr>
+        <w:tc>
+          <w:tcPr>
+            <w:tcW w:w="900" w:type="dxa"/>
+          </w:tcPr>
+          <w:p>
+            <w:pPr>
+              <w:rPr>
+                <w:rFonts w:asciiTheme="minorHAnsi" w:hAnsiTheme="minorHAnsi"/>
+                <w:bCs/>
+              </w:rPr>
+            </w:pPr>
+          </w:p>
+        </w:tc>
+        <w:tc>
+          <w:tcPr>
+            <w:tcW w:w="3960" w:type="dxa"/>
+          </w:tcPr>
+          <w:p>
+            <w:pPr>
+              <w:rPr>
+                <w:rFonts w:asciiTheme="minorHAnsi" w:hAnsiTheme="minorHAnsi"/>
+                <w:bCs/>
+              </w:rPr>
+            </w:pPr>
+          </w:p>
+        </w:tc>
+        <w:tc>
+          <w:tcPr>
+            <w:tcW w:w="4500" w:type="dxa"/>
+          </w:tcPr>
+          <w:p>
+            <w:pPr>
+              <w:rPr>
+                <w:rFonts w:asciiTheme="minorHAnsi" w:hAnsiTheme="minorHAnsi"/>
+                <w:bCs/>
+              </w:rPr>
+            </w:pPr>
+          </w:p>
+        </w:tc>
+        <w:tc>
+          <w:tcPr>
+            <w:tcW w:w="1260" w:type="dxa"/>
+          </w:tcPr>
+          <w:p>
+            <w:pPr>
+              <w:rPr>
+                <w:rFonts w:asciiTheme="minorHAnsi" w:hAnsiTheme="minorHAnsi"/>
+                <w:bCs/>
+              </w:rPr>
+            </w:pPr>
+          </w:p>
+        </w:tc>
+        <w:tc>
+          <w:tcPr>
+            <w:tcW w:w="2880" w:type="dxa"/>
+          </w:tcPr>
+          <w:p>
+            <w:pPr>
+              <w:rPr>
+                <w:rFonts w:asciiTheme="minorHAnsi" w:hAnsiTheme="minorHAnsi"/>
+                <w:bCs/>
+              </w:rPr>
+            </w:pPr>
+          </w:p>
+        </w:tc>
+      </w:tr>
+    </w:tbl>
     <w:p/>
     <w:sectPr>
       <w:headerReference w:type="default" r:id="rId9"/>
@@ -20067,7 +21389,7 @@
         <w:sz w:val="18"/>
         <w:szCs w:val="18"/>
       </w:rPr>
-      <w:t>18</w:t>
+      <w:t>3</w:t>
     </w:r>
     <w:r>
       <w:rPr>
@@ -20116,7 +21438,7 @@
         <w:sz w:val="18"/>
         <w:szCs w:val="18"/>
       </w:rPr>
-      <w:t>18</w:t>
+      <w:t>19</w:t>
     </w:r>
     <w:r>
       <w:rPr>
@@ -20332,7 +21654,7 @@
   <w:abstractNum w:abstractNumId="0">
     <w:nsid w:val="388921D8"/>
     <w:multiLevelType w:val="hybridMultilevel"/>
-    <w:tmpl w:val="18DAB43C"/>
+    <w:tmpl w:val="BA1AEA04"/>
     <w:lvl w:ilvl="0" w:tplc="0409000F">
       <w:start w:val="1"/>
       <w:numFmt w:val="decimal"/>
@@ -20557,11 +21879,130 @@
       </w:rPr>
     </w:lvl>
   </w:abstractNum>
+  <w:abstractNum w:abstractNumId="2">
+    <w:nsid w:val="61C46C33"/>
+    <w:multiLevelType w:val="hybridMultilevel"/>
+    <w:tmpl w:val="18DAB43C"/>
+    <w:lvl w:ilvl="0" w:tplc="0409000F">
+      <w:start w:val="1"/>
+      <w:numFmt w:val="decimal"/>
+      <w:lvlText w:val="%1."/>
+      <w:lvlJc w:val="left"/>
+      <w:pPr>
+        <w:tabs>
+          <w:tab w:val="num" w:pos="720"/>
+        </w:tabs>
+        <w:ind w:left="720" w:hanging="360"/>
+      </w:pPr>
+    </w:lvl>
+    <w:lvl w:ilvl="1" w:tplc="4056895E">
+      <w:start w:val="1"/>
+      <w:numFmt w:val="decimal"/>
+      <w:lvlText w:val="%2."/>
+      <w:lvlJc w:val="left"/>
+      <w:pPr>
+        <w:tabs>
+          <w:tab w:val="num" w:pos="1440"/>
+        </w:tabs>
+        <w:ind w:left="1440" w:hanging="360"/>
+      </w:pPr>
+      <w:rPr>
+        <w:rFonts w:hint="default"/>
+      </w:rPr>
+    </w:lvl>
+    <w:lvl w:ilvl="2" w:tplc="0409001B" w:tentative="1">
+      <w:start w:val="1"/>
+      <w:numFmt w:val="lowerRoman"/>
+      <w:lvlText w:val="%3."/>
+      <w:lvlJc w:val="right"/>
+      <w:pPr>
+        <w:tabs>
+          <w:tab w:val="num" w:pos="2160"/>
+        </w:tabs>
+        <w:ind w:left="2160" w:hanging="180"/>
+      </w:pPr>
+    </w:lvl>
+    <w:lvl w:ilvl="3" w:tplc="0409000F" w:tentative="1">
+      <w:start w:val="1"/>
+      <w:numFmt w:val="decimal"/>
+      <w:lvlText w:val="%4."/>
+      <w:lvlJc w:val="left"/>
+      <w:pPr>
+        <w:tabs>
+          <w:tab w:val="num" w:pos="2880"/>
+        </w:tabs>
+        <w:ind w:left="2880" w:hanging="360"/>
+      </w:pPr>
+    </w:lvl>
+    <w:lvl w:ilvl="4" w:tplc="04090019" w:tentative="1">
+      <w:start w:val="1"/>
+      <w:numFmt w:val="lowerLetter"/>
+      <w:lvlText w:val="%5."/>
+      <w:lvlJc w:val="left"/>
+      <w:pPr>
+        <w:tabs>
+          <w:tab w:val="num" w:pos="3600"/>
+        </w:tabs>
+        <w:ind w:left="3600" w:hanging="360"/>
+      </w:pPr>
+    </w:lvl>
+    <w:lvl w:ilvl="5" w:tplc="0409001B" w:tentative="1">
+      <w:start w:val="1"/>
+      <w:numFmt w:val="lowerRoman"/>
+      <w:lvlText w:val="%6."/>
+      <w:lvlJc w:val="right"/>
+      <w:pPr>
+        <w:tabs>
+          <w:tab w:val="num" w:pos="4320"/>
+        </w:tabs>
+        <w:ind w:left="4320" w:hanging="180"/>
+      </w:pPr>
+    </w:lvl>
+    <w:lvl w:ilvl="6" w:tplc="0409000F" w:tentative="1">
+      <w:start w:val="1"/>
+      <w:numFmt w:val="decimal"/>
+      <w:lvlText w:val="%7."/>
+      <w:lvlJc w:val="left"/>
+      <w:pPr>
+        <w:tabs>
+          <w:tab w:val="num" w:pos="5040"/>
+        </w:tabs>
+        <w:ind w:left="5040" w:hanging="360"/>
+      </w:pPr>
+    </w:lvl>
+    <w:lvl w:ilvl="7" w:tplc="04090019" w:tentative="1">
+      <w:start w:val="1"/>
+      <w:numFmt w:val="lowerLetter"/>
+      <w:lvlText w:val="%8."/>
+      <w:lvlJc w:val="left"/>
+      <w:pPr>
+        <w:tabs>
+          <w:tab w:val="num" w:pos="5760"/>
+        </w:tabs>
+        <w:ind w:left="5760" w:hanging="360"/>
+      </w:pPr>
+    </w:lvl>
+    <w:lvl w:ilvl="8" w:tplc="0409001B" w:tentative="1">
+      <w:start w:val="1"/>
+      <w:numFmt w:val="lowerRoman"/>
+      <w:lvlText w:val="%9."/>
+      <w:lvlJc w:val="right"/>
+      <w:pPr>
+        <w:tabs>
+          <w:tab w:val="num" w:pos="6480"/>
+        </w:tabs>
+        <w:ind w:left="6480" w:hanging="180"/>
+      </w:pPr>
+    </w:lvl>
+  </w:abstractNum>
   <w:num w:numId="1">
     <w:abstractNumId w:val="1"/>
   </w:num>
   <w:num w:numId="2">
     <w:abstractNumId w:val="0"/>
+  </w:num>
+  <w:num w:numId="3">
+    <w:abstractNumId w:val="2"/>
   </w:num>
   <w:numIdMacAtCleanup w:val="2"/>
 </w:numbering>
@@ -21359,6 +22800,11 @@
       <w:bCs/>
     </w:rPr>
   </w:style>
+  <w:style w:type="character" w:customStyle="1" w:styleId="f2027">
+    <w:name w:val="f2027"/>
+    <w:basedOn w:val="DefaultParagraphFont"/>
+    <w:rsid w:val="000831D0"/>
+  </w:style>
 </w:styles>
 </file>
 
@@ -22154,6 +23600,11 @@
       <w:bCs/>
     </w:rPr>
   </w:style>
+  <w:style w:type="character" w:customStyle="1" w:styleId="f2027">
+    <w:name w:val="f2027"/>
+    <w:basedOn w:val="DefaultParagraphFont"/>
+    <w:rsid w:val="000831D0"/>
+  </w:style>
 </w:styles>
 </file>
 
@@ -22445,7 +23896,7 @@
 </file>
 
 <file path=customXml/itemProps1.xml><?xml version="1.0" encoding="utf-8"?>
-<ds:datastoreItem xmlns:ds="http://schemas.openxmlformats.org/officeDocument/2006/customXml" ds:itemID="{3ADF8ED8-E14B-45E8-AB96-5B3185B79855}">
+<ds:datastoreItem xmlns:ds="http://schemas.openxmlformats.org/officeDocument/2006/customXml" ds:itemID="{8F91194F-248C-473B-9B1A-CDB91627189A}">
   <ds:schemaRefs>
     <ds:schemaRef ds:uri="http://schemas.openxmlformats.org/officeDocument/2006/bibliography"/>
   </ds:schemaRefs>

</xml_diff>

<commit_message>
Internal version 8.0 TFS 604.
git-tfs-id: [https://tfs.omnicloud.local/tfs/cco%20program/]$/eCoaching_V2;C32835
</commit_message>
<xml_diff>
--- a/Unit Test/CCO_eCoaching_DIM_Table_Maintenance_DB_UTD.docx
+++ b/Unit Test/CCO_eCoaching_DIM_Table_Maintenance_DB_UTD.docx
@@ -257,7 +257,7 @@
           <w:sz w:val="18"/>
           <w:szCs w:val="18"/>
         </w:rPr>
-        <w:t>June 11, 2015</w:t>
+        <w:t>September 1, 2015</w:t>
       </w:r>
       <w:r>
         <w:rPr>
@@ -937,6 +937,85 @@
             <w:r>
               <w:t>Susmitha Palacherla</w:t>
             </w:r>
+          </w:p>
+        </w:tc>
+      </w:tr>
+      <w:tr>
+        <w:tc>
+          <w:tcPr>
+            <w:tcW w:w="0" w:type="auto"/>
+            <w:tcBorders>
+              <w:top w:val="single" w:sz="6" w:space="0" w:color="C0C0C0"/>
+              <w:left w:val="single" w:sz="6" w:space="0" w:color="C0C0C0"/>
+              <w:bottom w:val="single" w:sz="6" w:space="0" w:color="C0C0C0"/>
+              <w:right w:val="single" w:sz="6" w:space="0" w:color="C0C0C0"/>
+            </w:tcBorders>
+          </w:tcPr>
+          <w:p>
+            <w:r>
+              <w:t>09/01/2015</w:t>
+            </w:r>
+          </w:p>
+        </w:tc>
+        <w:tc>
+          <w:tcPr>
+            <w:tcW w:w="0" w:type="auto"/>
+            <w:tcBorders>
+              <w:top w:val="single" w:sz="6" w:space="0" w:color="C0C0C0"/>
+              <w:left w:val="single" w:sz="6" w:space="0" w:color="C0C0C0"/>
+              <w:bottom w:val="single" w:sz="6" w:space="0" w:color="C0C0C0"/>
+              <w:right w:val="single" w:sz="6" w:space="0" w:color="C0C0C0"/>
+            </w:tcBorders>
+          </w:tcPr>
+          <w:p>
+            <w:r>
+              <w:t>8.0</w:t>
+            </w:r>
+          </w:p>
+        </w:tc>
+        <w:tc>
+          <w:tcPr>
+            <w:tcW w:w="0" w:type="auto"/>
+            <w:tcBorders>
+              <w:top w:val="single" w:sz="6" w:space="0" w:color="C0C0C0"/>
+              <w:left w:val="single" w:sz="6" w:space="0" w:color="C0C0C0"/>
+              <w:bottom w:val="single" w:sz="6" w:space="0" w:color="C0C0C0"/>
+              <w:right w:val="single" w:sz="6" w:space="0" w:color="C0C0C0"/>
+            </w:tcBorders>
+          </w:tcPr>
+          <w:p>
+            <w:r>
+              <w:t xml:space="preserve">TFS 604 – Add additional AHT </w:t>
+            </w:r>
+            <w:proofErr w:type="spellStart"/>
+            <w:r>
+              <w:t>subcoaching</w:t>
+            </w:r>
+            <w:proofErr w:type="spellEnd"/>
+            <w:r>
+              <w:t xml:space="preserve"> reason for CSR and SUP modules</w:t>
+            </w:r>
+          </w:p>
+        </w:tc>
+        <w:tc>
+          <w:tcPr>
+            <w:tcW w:w="0" w:type="auto"/>
+            <w:tcBorders>
+              <w:top w:val="single" w:sz="6" w:space="0" w:color="C0C0C0"/>
+              <w:left w:val="single" w:sz="6" w:space="0" w:color="C0C0C0"/>
+              <w:bottom w:val="single" w:sz="6" w:space="0" w:color="C0C0C0"/>
+              <w:right w:val="single" w:sz="6" w:space="0" w:color="C0C0C0"/>
+            </w:tcBorders>
+          </w:tcPr>
+          <w:p>
+            <w:r>
+              <w:t xml:space="preserve">Susmitha </w:t>
+            </w:r>
+            <w:proofErr w:type="spellStart"/>
+            <w:r>
+              <w:t>palacherla</w:t>
+            </w:r>
+            <w:proofErr w:type="spellEnd"/>
           </w:p>
         </w:tc>
       </w:tr>
@@ -1013,7 +1092,7 @@
           <w:r>
             <w:fldChar w:fldCharType="separate"/>
           </w:r>
-          <w:hyperlink w:anchor="_Toc421801229" w:history="1">
+          <w:hyperlink w:anchor="_Toc428882780" w:history="1">
             <w:r>
               <w:rPr>
                 <w:rStyle w:val="Hyperlink"/>
@@ -1056,7 +1135,7 @@
                 <w:noProof/>
                 <w:webHidden/>
               </w:rPr>
-              <w:instrText xml:space="preserve"> PAGEREF _Toc421801229 \h </w:instrText>
+              <w:instrText xml:space="preserve"> PAGEREF _Toc428882780 \h </w:instrText>
             </w:r>
             <w:r>
               <w:rPr>
@@ -1101,7 +1180,7 @@
               <w:szCs w:val="22"/>
             </w:rPr>
           </w:pPr>
-          <w:hyperlink w:anchor="_Toc421801230" w:history="1">
+          <w:hyperlink w:anchor="_Toc428882781" w:history="1">
             <w:r>
               <w:rPr>
                 <w:rStyle w:val="Hyperlink"/>
@@ -1144,7 +1223,7 @@
                 <w:noProof/>
                 <w:webHidden/>
               </w:rPr>
-              <w:instrText xml:space="preserve"> PAGEREF _Toc421801230 \h </w:instrText>
+              <w:instrText xml:space="preserve"> PAGEREF _Toc428882781 \h </w:instrText>
             </w:r>
             <w:r>
               <w:rPr>
@@ -1189,7 +1268,7 @@
               <w:szCs w:val="22"/>
             </w:rPr>
           </w:pPr>
-          <w:hyperlink w:anchor="_Toc421801231" w:history="1">
+          <w:hyperlink w:anchor="_Toc428882782" w:history="1">
             <w:r>
               <w:rPr>
                 <w:rStyle w:val="Hyperlink"/>
@@ -1232,7 +1311,7 @@
                 <w:noProof/>
                 <w:webHidden/>
               </w:rPr>
-              <w:instrText xml:space="preserve"> PAGEREF _Toc421801231 \h </w:instrText>
+              <w:instrText xml:space="preserve"> PAGEREF _Toc428882782 \h </w:instrText>
             </w:r>
             <w:r>
               <w:rPr>
@@ -1277,7 +1356,7 @@
               <w:szCs w:val="22"/>
             </w:rPr>
           </w:pPr>
-          <w:hyperlink w:anchor="_Toc421801232" w:history="1">
+          <w:hyperlink w:anchor="_Toc428882783" w:history="1">
             <w:r>
               <w:rPr>
                 <w:rStyle w:val="Hyperlink"/>
@@ -1320,7 +1399,7 @@
                 <w:noProof/>
                 <w:webHidden/>
               </w:rPr>
-              <w:instrText xml:space="preserve"> PAGEREF _Toc421801232 \h </w:instrText>
+              <w:instrText xml:space="preserve"> PAGEREF _Toc428882783 \h </w:instrText>
             </w:r>
             <w:r>
               <w:rPr>
@@ -1365,7 +1444,7 @@
               <w:szCs w:val="22"/>
             </w:rPr>
           </w:pPr>
-          <w:hyperlink w:anchor="_Toc421801233" w:history="1">
+          <w:hyperlink w:anchor="_Toc428882784" w:history="1">
             <w:r>
               <w:rPr>
                 <w:rStyle w:val="Hyperlink"/>
@@ -1408,7 +1487,7 @@
                 <w:noProof/>
                 <w:webHidden/>
               </w:rPr>
-              <w:instrText xml:space="preserve"> PAGEREF _Toc421801233 \h </w:instrText>
+              <w:instrText xml:space="preserve"> PAGEREF _Toc428882784 \h </w:instrText>
             </w:r>
             <w:r>
               <w:rPr>
@@ -1453,7 +1532,7 @@
               <w:szCs w:val="22"/>
             </w:rPr>
           </w:pPr>
-          <w:hyperlink w:anchor="_Toc421801234" w:history="1">
+          <w:hyperlink w:anchor="_Toc428882785" w:history="1">
             <w:r>
               <w:rPr>
                 <w:rStyle w:val="Hyperlink"/>
@@ -1496,7 +1575,7 @@
                 <w:noProof/>
                 <w:webHidden/>
               </w:rPr>
-              <w:instrText xml:space="preserve"> PAGEREF _Toc421801234 \h </w:instrText>
+              <w:instrText xml:space="preserve"> PAGEREF _Toc428882785 \h </w:instrText>
             </w:r>
             <w:r>
               <w:rPr>
@@ -1541,7 +1620,7 @@
               <w:szCs w:val="22"/>
             </w:rPr>
           </w:pPr>
-          <w:hyperlink w:anchor="_Toc421801235" w:history="1">
+          <w:hyperlink w:anchor="_Toc428882786" w:history="1">
             <w:r>
               <w:rPr>
                 <w:rStyle w:val="Hyperlink"/>
@@ -1584,7 +1663,7 @@
                 <w:noProof/>
                 <w:webHidden/>
               </w:rPr>
-              <w:instrText xml:space="preserve"> PAGEREF _Toc421801235 \h </w:instrText>
+              <w:instrText xml:space="preserve"> PAGEREF _Toc428882786 \h </w:instrText>
             </w:r>
             <w:r>
               <w:rPr>
@@ -1605,6 +1684,94 @@
                 <w:webHidden/>
               </w:rPr>
               <w:t>18</w:t>
+            </w:r>
+            <w:r>
+              <w:rPr>
+                <w:noProof/>
+                <w:webHidden/>
+              </w:rPr>
+              <w:fldChar w:fldCharType="end"/>
+            </w:r>
+          </w:hyperlink>
+        </w:p>
+        <w:p>
+          <w:pPr>
+            <w:pStyle w:val="TOC2"/>
+            <w:tabs>
+              <w:tab w:val="left" w:pos="660"/>
+              <w:tab w:val="right" w:leader="dot" w:pos="13670"/>
+            </w:tabs>
+            <w:rPr>
+              <w:rFonts w:asciiTheme="minorHAnsi" w:eastAsiaTheme="minorEastAsia" w:hAnsiTheme="minorHAnsi" w:cstheme="minorBidi"/>
+              <w:noProof/>
+              <w:sz w:val="22"/>
+              <w:szCs w:val="22"/>
+            </w:rPr>
+          </w:pPr>
+          <w:hyperlink w:anchor="_Toc428882787" w:history="1">
+            <w:r>
+              <w:rPr>
+                <w:rStyle w:val="Hyperlink"/>
+                <w:noProof/>
+              </w:rPr>
+              <w:t>8.</w:t>
+            </w:r>
+            <w:r>
+              <w:rPr>
+                <w:rFonts w:asciiTheme="minorHAnsi" w:eastAsiaTheme="minorEastAsia" w:hAnsiTheme="minorHAnsi" w:cstheme="minorBidi"/>
+                <w:noProof/>
+                <w:sz w:val="22"/>
+                <w:szCs w:val="22"/>
+              </w:rPr>
+              <w:tab/>
+            </w:r>
+            <w:r>
+              <w:rPr>
+                <w:rStyle w:val="Hyperlink"/>
+                <w:noProof/>
+              </w:rPr>
+              <w:t>TFS 604 – Additional AHT Sub Coaching Reason for CSR and SUP Modules.</w:t>
+            </w:r>
+            <w:r>
+              <w:rPr>
+                <w:noProof/>
+                <w:webHidden/>
+              </w:rPr>
+              <w:tab/>
+            </w:r>
+            <w:r>
+              <w:rPr>
+                <w:noProof/>
+                <w:webHidden/>
+              </w:rPr>
+              <w:fldChar w:fldCharType="begin"/>
+            </w:r>
+            <w:r>
+              <w:rPr>
+                <w:noProof/>
+                <w:webHidden/>
+              </w:rPr>
+              <w:instrText xml:space="preserve"> PAGEREF _Toc428882787 \h </w:instrText>
+            </w:r>
+            <w:r>
+              <w:rPr>
+                <w:noProof/>
+                <w:webHidden/>
+              </w:rPr>
+            </w:r>
+            <w:r>
+              <w:rPr>
+                <w:noProof/>
+                <w:webHidden/>
+              </w:rPr>
+              <w:fldChar w:fldCharType="separate"/>
+            </w:r>
+            <w:r>
+              <w:rPr>
+                <w:noProof/>
+                <w:webHidden/>
+              </w:rPr>
+              <w:t>19</w:t>
             </w:r>
             <w:r>
               <w:rPr>
@@ -1636,12 +1803,12 @@
     </w:p>
     <w:p/>
     <w:p/>
+    <w:p/>
+    <w:p/>
     <w:p>
       <w:bookmarkStart w:id="15" w:name="_GoBack"/>
       <w:bookmarkEnd w:id="15"/>
     </w:p>
-    <w:p/>
-    <w:p/>
     <w:p/>
     <w:p/>
     <w:p/>
@@ -1681,7 +1848,7 @@
         </w:numPr>
       </w:pPr>
       <w:bookmarkStart w:id="16" w:name="_Toc391395339"/>
-      <w:bookmarkStart w:id="17" w:name="_Toc421801229"/>
+      <w:bookmarkStart w:id="17" w:name="_Toc428882780"/>
       <w:r>
         <w:t>SCR 1</w:t>
       </w:r>
@@ -2560,7 +2727,7 @@
           <w:numId w:val="2"/>
         </w:numPr>
       </w:pPr>
-      <w:bookmarkStart w:id="18" w:name="_Toc421801230"/>
+      <w:bookmarkStart w:id="18" w:name="_Toc428882781"/>
       <w:r>
         <w:t xml:space="preserve">SCR 13515 Update Receiver values in </w:t>
       </w:r>
@@ -2628,6 +2795,7 @@
           </w:tcPr>
           <w:p>
             <w:r>
+              <w:lastRenderedPageBreak/>
               <w:t>Change Type</w:t>
             </w:r>
           </w:p>
@@ -2668,11 +2836,7 @@
             </w:r>
             <w:proofErr w:type="spellEnd"/>
             <w:r>
-              <w:t xml:space="preserve"> table. Previously Receiver values were </w:t>
-            </w:r>
-            <w:r>
-              <w:lastRenderedPageBreak/>
-              <w:t xml:space="preserve">based on the status of the </w:t>
+              <w:t xml:space="preserve"> table. Previously Receiver values were based on the status of the </w:t>
             </w:r>
             <w:proofErr w:type="spellStart"/>
             <w:r>
@@ -2692,7 +2856,6 @@
           </w:tcPr>
           <w:p>
             <w:r>
-              <w:lastRenderedPageBreak/>
               <w:t>Test Environment</w:t>
             </w:r>
           </w:p>
@@ -2936,7 +3099,7 @@
                 <w:rFonts w:asciiTheme="minorHAnsi" w:hAnsiTheme="minorHAnsi"/>
                 <w:bCs/>
               </w:rPr>
-              <w:t>1.</w:t>
+              <w:t>2.1</w:t>
             </w:r>
           </w:p>
         </w:tc>
@@ -3153,7 +3316,7 @@
                 <w:rFonts w:asciiTheme="minorHAnsi" w:hAnsiTheme="minorHAnsi"/>
                 <w:bCs/>
               </w:rPr>
-              <w:t>2</w:t>
+              <w:t>2.2</w:t>
             </w:r>
           </w:p>
         </w:tc>
@@ -3348,7 +3511,7 @@
                 <w:rFonts w:asciiTheme="minorHAnsi" w:hAnsiTheme="minorHAnsi"/>
                 <w:bCs/>
               </w:rPr>
-              <w:t>3</w:t>
+              <w:t>2.3</w:t>
             </w:r>
           </w:p>
         </w:tc>
@@ -3529,7 +3692,7 @@
                 <w:rFonts w:asciiTheme="minorHAnsi" w:hAnsiTheme="minorHAnsi"/>
                 <w:bCs/>
               </w:rPr>
-              <w:t>4</w:t>
+              <w:t>2.4</w:t>
             </w:r>
           </w:p>
         </w:tc>
@@ -3764,7 +3927,7 @@
                 <w:bCs/>
               </w:rPr>
               <w:lastRenderedPageBreak/>
-              <w:t>5</w:t>
+              <w:t>2.5</w:t>
             </w:r>
           </w:p>
         </w:tc>
@@ -4019,7 +4182,7 @@
                 <w:rFonts w:asciiTheme="minorHAnsi" w:hAnsiTheme="minorHAnsi"/>
                 <w:bCs/>
               </w:rPr>
-              <w:t>6</w:t>
+              <w:t>2.6</w:t>
             </w:r>
           </w:p>
         </w:tc>
@@ -4240,7 +4403,7 @@
                 <w:rFonts w:asciiTheme="minorHAnsi" w:hAnsiTheme="minorHAnsi"/>
                 <w:bCs/>
               </w:rPr>
-              <w:t>7</w:t>
+              <w:t>2.7</w:t>
             </w:r>
           </w:p>
         </w:tc>
@@ -4483,7 +4646,7 @@
                 <w:rFonts w:asciiTheme="minorHAnsi" w:hAnsiTheme="minorHAnsi"/>
                 <w:bCs/>
               </w:rPr>
-              <w:t>8</w:t>
+              <w:t>2.8</w:t>
             </w:r>
           </w:p>
         </w:tc>
@@ -4718,7 +4881,7 @@
           <w:numId w:val="2"/>
         </w:numPr>
       </w:pPr>
-      <w:bookmarkStart w:id="19" w:name="_Toc421801231"/>
+      <w:bookmarkStart w:id="19" w:name="_Toc428882782"/>
       <w:r>
         <w:t>SCR 13609 Quality Alignment Specialists to receive Coaching Logs</w:t>
       </w:r>
@@ -5074,7 +5237,7 @@
                 <w:bCs/>
               </w:rPr>
               <w:lastRenderedPageBreak/>
-              <w:t>1.</w:t>
+              <w:t>3.1</w:t>
             </w:r>
           </w:p>
         </w:tc>
@@ -5620,7 +5783,14 @@
                 <w:bCs/>
               </w:rPr>
               <w:lastRenderedPageBreak/>
-              <w:t xml:space="preserve">2. </w:t>
+              <w:t>3.2</w:t>
+            </w:r>
+            <w:r>
+              <w:rPr>
+                <w:rFonts w:asciiTheme="minorHAnsi" w:hAnsiTheme="minorHAnsi"/>
+                <w:bCs/>
+              </w:rPr>
+              <w:t xml:space="preserve"> </w:t>
             </w:r>
           </w:p>
         </w:tc>
@@ -6373,7 +6543,7 @@
           <w:numId w:val="2"/>
         </w:numPr>
       </w:pPr>
-      <w:bookmarkStart w:id="20" w:name="_Toc421801232"/>
+      <w:bookmarkStart w:id="20" w:name="_Toc428882783"/>
       <w:r>
         <w:t>SCR 13653 Changes for supporting LSA Module value</w:t>
       </w:r>
@@ -6698,7 +6868,7 @@
                 <w:rFonts w:asciiTheme="minorHAnsi" w:hAnsiTheme="minorHAnsi"/>
                 <w:bCs/>
               </w:rPr>
-              <w:t>1.</w:t>
+              <w:t>4.1</w:t>
             </w:r>
           </w:p>
         </w:tc>
@@ -6933,7 +7103,7 @@
                 <w:rFonts w:asciiTheme="minorHAnsi" w:hAnsiTheme="minorHAnsi"/>
                 <w:bCs/>
               </w:rPr>
-              <w:t>2.</w:t>
+              <w:t>4.2</w:t>
             </w:r>
           </w:p>
         </w:tc>
@@ -7439,7 +7609,7 @@
                 <w:rFonts w:asciiTheme="minorHAnsi" w:hAnsiTheme="minorHAnsi"/>
                 <w:bCs/>
               </w:rPr>
-              <w:t>3.</w:t>
+              <w:t>4.3</w:t>
             </w:r>
           </w:p>
         </w:tc>
@@ -8004,7 +8174,7 @@
                 <w:bCs/>
               </w:rPr>
               <w:lastRenderedPageBreak/>
-              <w:t>4.</w:t>
+              <w:t>4.4</w:t>
             </w:r>
           </w:p>
         </w:tc>
@@ -8626,7 +8796,7 @@
                 <w:bCs/>
               </w:rPr>
               <w:lastRenderedPageBreak/>
-              <w:t>5.</w:t>
+              <w:t>4.5</w:t>
             </w:r>
           </w:p>
         </w:tc>
@@ -9684,7 +9854,7 @@
                 <w:rFonts w:asciiTheme="minorHAnsi" w:hAnsiTheme="minorHAnsi"/>
                 <w:bCs/>
               </w:rPr>
-              <w:t>6.</w:t>
+              <w:t>4.6</w:t>
             </w:r>
           </w:p>
         </w:tc>
@@ -10574,7 +10744,14 @@
                 <w:bCs/>
               </w:rPr>
               <w:lastRenderedPageBreak/>
-              <w:t xml:space="preserve">7. </w:t>
+              <w:t>4.7</w:t>
+            </w:r>
+            <w:r>
+              <w:rPr>
+                <w:rFonts w:asciiTheme="minorHAnsi" w:hAnsiTheme="minorHAnsi"/>
+                <w:bCs/>
+              </w:rPr>
+              <w:t xml:space="preserve"> </w:t>
             </w:r>
           </w:p>
         </w:tc>
@@ -11367,7 +11544,14 @@
                 <w:rFonts w:asciiTheme="minorHAnsi" w:hAnsiTheme="minorHAnsi"/>
                 <w:bCs/>
               </w:rPr>
-              <w:t xml:space="preserve">8. </w:t>
+              <w:t>4.8</w:t>
+            </w:r>
+            <w:r>
+              <w:rPr>
+                <w:rFonts w:asciiTheme="minorHAnsi" w:hAnsiTheme="minorHAnsi"/>
+                <w:bCs/>
+              </w:rPr>
+              <w:t xml:space="preserve"> </w:t>
             </w:r>
           </w:p>
         </w:tc>
@@ -11524,7 +11708,7 @@
           <w:numId w:val="2"/>
         </w:numPr>
       </w:pPr>
-      <w:bookmarkStart w:id="21" w:name="_Toc421801233"/>
+      <w:bookmarkStart w:id="21" w:name="_Toc428882784"/>
       <w:r>
         <w:t>SCR 14512 Changes for supporting Training Module</w:t>
       </w:r>
@@ -11850,7 +12034,7 @@
                 <w:rFonts w:asciiTheme="minorHAnsi" w:hAnsiTheme="minorHAnsi"/>
                 <w:bCs/>
               </w:rPr>
-              <w:t>1.</w:t>
+              <w:t>5.1</w:t>
             </w:r>
           </w:p>
         </w:tc>
@@ -12139,7 +12323,7 @@
                 <w:rFonts w:asciiTheme="minorHAnsi" w:hAnsiTheme="minorHAnsi"/>
                 <w:bCs/>
               </w:rPr>
-              <w:t>2.</w:t>
+              <w:t>5.2</w:t>
             </w:r>
           </w:p>
         </w:tc>
@@ -13090,7 +13274,7 @@
                 <w:rFonts w:asciiTheme="minorHAnsi" w:hAnsiTheme="minorHAnsi"/>
                 <w:bCs/>
               </w:rPr>
-              <w:t>3.</w:t>
+              <w:t>5.3</w:t>
             </w:r>
           </w:p>
         </w:tc>
@@ -14200,7 +14384,7 @@
                 <w:rFonts w:asciiTheme="minorHAnsi" w:hAnsiTheme="minorHAnsi"/>
                 <w:bCs/>
               </w:rPr>
-              <w:t>4.</w:t>
+              <w:t>5.4</w:t>
             </w:r>
           </w:p>
         </w:tc>
@@ -16027,7 +16211,7 @@
                 <w:bCs/>
               </w:rPr>
               <w:lastRenderedPageBreak/>
-              <w:t>5.</w:t>
+              <w:t>5.5</w:t>
             </w:r>
           </w:p>
         </w:tc>
@@ -16260,7 +16444,7 @@
                 <w:rFonts w:asciiTheme="minorHAnsi" w:hAnsiTheme="minorHAnsi"/>
                 <w:bCs/>
               </w:rPr>
-              <w:t>6.</w:t>
+              <w:t>5.6</w:t>
             </w:r>
           </w:p>
         </w:tc>
@@ -16644,7 +16828,7 @@
                 <w:rFonts w:asciiTheme="minorHAnsi" w:hAnsiTheme="minorHAnsi"/>
                 <w:bCs/>
               </w:rPr>
-              <w:t>7.</w:t>
+              <w:t>5.7</w:t>
             </w:r>
           </w:p>
         </w:tc>
@@ -17257,7 +17441,7 @@
                 <w:bCs/>
               </w:rPr>
               <w:lastRenderedPageBreak/>
-              <w:t>8.</w:t>
+              <w:t>5.8</w:t>
             </w:r>
           </w:p>
         </w:tc>
@@ -17590,7 +17774,7 @@
                 <w:rFonts w:asciiTheme="minorHAnsi" w:hAnsiTheme="minorHAnsi"/>
                 <w:bCs/>
               </w:rPr>
-              <w:t>9.</w:t>
+              <w:t>5.9</w:t>
             </w:r>
           </w:p>
         </w:tc>
@@ -18105,7 +18289,7 @@
                 <w:rFonts w:asciiTheme="minorHAnsi" w:hAnsiTheme="minorHAnsi"/>
                 <w:bCs/>
               </w:rPr>
-              <w:t>10.</w:t>
+              <w:t>5.10</w:t>
             </w:r>
           </w:p>
         </w:tc>
@@ -18625,7 +18809,7 @@
           <w:numId w:val="2"/>
         </w:numPr>
       </w:pPr>
-      <w:bookmarkStart w:id="22" w:name="_Toc421801234"/>
+      <w:bookmarkStart w:id="22" w:name="_Toc428882785"/>
       <w:r>
         <w:t>SCR 15008 Additional job codes for Sup Module submission</w:t>
       </w:r>
@@ -20075,18 +20259,9 @@
           <w:numId w:val="2"/>
         </w:numPr>
       </w:pPr>
-      <w:bookmarkStart w:id="23" w:name="_Toc421801235"/>
+      <w:bookmarkStart w:id="23" w:name="_Toc428882786"/>
       <w:r>
-        <w:t>SCR 1</w:t>
-      </w:r>
-      <w:r>
-        <w:t>5075</w:t>
-      </w:r>
-      <w:r>
-        <w:t xml:space="preserve"> </w:t>
-      </w:r>
-      <w:r>
-        <w:t xml:space="preserve">Set Reinforcement to 1 for non CSE </w:t>
+        <w:t xml:space="preserve">SCR 15075 Set Reinforcement to 1 for non CSE </w:t>
       </w:r>
       <w:proofErr w:type="spellStart"/>
       <w:r>
@@ -20189,15 +20364,7 @@
                 <w:rFonts w:ascii="Arial" w:hAnsi="Arial" w:cs="Arial"/>
                 <w:color w:val="333333"/>
               </w:rPr>
-              <w:t>A</w:t>
-            </w:r>
-            <w:r>
-              <w:rPr>
-                <w:rStyle w:val="f2027"/>
-                <w:rFonts w:ascii="Arial" w:hAnsi="Arial" w:cs="Arial"/>
-                <w:color w:val="333333"/>
-              </w:rPr>
-              <w:t xml:space="preserve">llow display of both opportunity and reinforcement radio buttons on the training module submission page. </w:t>
+              <w:t xml:space="preserve">Allow display of both opportunity and reinforcement radio buttons on the training module submission page. </w:t>
             </w:r>
           </w:p>
         </w:tc>
@@ -21118,6 +21285,2171 @@
                 <w:bCs/>
               </w:rPr>
               <w:t>Opportunity and Reinforcement should be side by side and not one below the other.</w:t>
+            </w:r>
+          </w:p>
+          <w:p>
+            <w:pPr>
+              <w:rPr>
+                <w:rFonts w:asciiTheme="minorHAnsi" w:hAnsiTheme="minorHAnsi"/>
+                <w:bCs/>
+              </w:rPr>
+            </w:pPr>
+          </w:p>
+        </w:tc>
+        <w:tc>
+          <w:tcPr>
+            <w:tcW w:w="1260" w:type="dxa"/>
+          </w:tcPr>
+          <w:p>
+            <w:pPr>
+              <w:rPr>
+                <w:rFonts w:asciiTheme="minorHAnsi" w:hAnsiTheme="minorHAnsi"/>
+                <w:bCs/>
+              </w:rPr>
+            </w:pPr>
+            <w:r>
+              <w:rPr>
+                <w:rFonts w:asciiTheme="minorHAnsi" w:hAnsiTheme="minorHAnsi"/>
+                <w:bCs/>
+              </w:rPr>
+              <w:t>P</w:t>
+            </w:r>
+          </w:p>
+        </w:tc>
+        <w:tc>
+          <w:tcPr>
+            <w:tcW w:w="2880" w:type="dxa"/>
+          </w:tcPr>
+          <w:p>
+            <w:pPr>
+              <w:rPr>
+                <w:rFonts w:asciiTheme="minorHAnsi" w:hAnsiTheme="minorHAnsi"/>
+                <w:bCs/>
+              </w:rPr>
+            </w:pPr>
+          </w:p>
+        </w:tc>
+      </w:tr>
+      <w:tr>
+        <w:trPr>
+          <w:cantSplit/>
+        </w:trPr>
+        <w:tc>
+          <w:tcPr>
+            <w:tcW w:w="900" w:type="dxa"/>
+          </w:tcPr>
+          <w:p>
+            <w:pPr>
+              <w:rPr>
+                <w:rFonts w:asciiTheme="minorHAnsi" w:hAnsiTheme="minorHAnsi"/>
+                <w:bCs/>
+              </w:rPr>
+            </w:pPr>
+          </w:p>
+        </w:tc>
+        <w:tc>
+          <w:tcPr>
+            <w:tcW w:w="3960" w:type="dxa"/>
+          </w:tcPr>
+          <w:p>
+            <w:pPr>
+              <w:rPr>
+                <w:rFonts w:asciiTheme="minorHAnsi" w:hAnsiTheme="minorHAnsi"/>
+                <w:bCs/>
+              </w:rPr>
+            </w:pPr>
+          </w:p>
+        </w:tc>
+        <w:tc>
+          <w:tcPr>
+            <w:tcW w:w="4500" w:type="dxa"/>
+          </w:tcPr>
+          <w:p>
+            <w:pPr>
+              <w:rPr>
+                <w:rFonts w:asciiTheme="minorHAnsi" w:hAnsiTheme="minorHAnsi"/>
+                <w:bCs/>
+              </w:rPr>
+            </w:pPr>
+          </w:p>
+        </w:tc>
+        <w:tc>
+          <w:tcPr>
+            <w:tcW w:w="1260" w:type="dxa"/>
+          </w:tcPr>
+          <w:p>
+            <w:pPr>
+              <w:rPr>
+                <w:rFonts w:asciiTheme="minorHAnsi" w:hAnsiTheme="minorHAnsi"/>
+                <w:bCs/>
+              </w:rPr>
+            </w:pPr>
+          </w:p>
+        </w:tc>
+        <w:tc>
+          <w:tcPr>
+            <w:tcW w:w="2880" w:type="dxa"/>
+          </w:tcPr>
+          <w:p>
+            <w:pPr>
+              <w:rPr>
+                <w:rFonts w:asciiTheme="minorHAnsi" w:hAnsiTheme="minorHAnsi"/>
+                <w:bCs/>
+              </w:rPr>
+            </w:pPr>
+          </w:p>
+        </w:tc>
+      </w:tr>
+    </w:tbl>
+    <w:p/>
+    <w:p/>
+    <w:p>
+      <w:pPr>
+        <w:pStyle w:val="Heading2"/>
+        <w:numPr>
+          <w:ilvl w:val="0"/>
+          <w:numId w:val="2"/>
+        </w:numPr>
+      </w:pPr>
+      <w:bookmarkStart w:id="24" w:name="_Toc428882787"/>
+      <w:r>
+        <w:t>TFS 604 – Additional AHT Sub Coaching Reason for CSR and SUP Modules</w:t>
+      </w:r>
+      <w:r>
+        <w:t>.</w:t>
+      </w:r>
+      <w:bookmarkEnd w:id="24"/>
+    </w:p>
+    <w:p/>
+    <w:tbl>
+      <w:tblPr>
+        <w:tblW w:w="0" w:type="auto"/>
+        <w:tblInd w:w="-612" w:type="dxa"/>
+        <w:tblBorders>
+          <w:top w:val="single" w:sz="4" w:space="0" w:color="auto"/>
+          <w:left w:val="single" w:sz="4" w:space="0" w:color="auto"/>
+          <w:bottom w:val="single" w:sz="4" w:space="0" w:color="auto"/>
+          <w:right w:val="single" w:sz="4" w:space="0" w:color="auto"/>
+          <w:insideH w:val="single" w:sz="4" w:space="0" w:color="auto"/>
+          <w:insideV w:val="single" w:sz="4" w:space="0" w:color="auto"/>
+        </w:tblBorders>
+        <w:tblLayout w:type="fixed"/>
+        <w:tblLook w:val="0000" w:firstRow="0" w:lastRow="0" w:firstColumn="0" w:lastColumn="0" w:noHBand="0" w:noVBand="0"/>
+      </w:tblPr>
+      <w:tblGrid>
+        <w:gridCol w:w="2549"/>
+        <w:gridCol w:w="10455"/>
+      </w:tblGrid>
+      <w:tr>
+        <w:trPr>
+          <w:tblHeader/>
+        </w:trPr>
+        <w:tc>
+          <w:tcPr>
+            <w:tcW w:w="2549" w:type="dxa"/>
+            <w:shd w:val="solid" w:color="auto" w:fill="000000"/>
+          </w:tcPr>
+          <w:p>
+            <w:r>
+              <w:t>Item</w:t>
+            </w:r>
+          </w:p>
+        </w:tc>
+        <w:tc>
+          <w:tcPr>
+            <w:tcW w:w="10455" w:type="dxa"/>
+            <w:shd w:val="solid" w:color="auto" w:fill="000000"/>
+          </w:tcPr>
+          <w:p>
+            <w:r>
+              <w:t>Description</w:t>
+            </w:r>
+          </w:p>
+        </w:tc>
+      </w:tr>
+      <w:tr>
+        <w:tc>
+          <w:tcPr>
+            <w:tcW w:w="2549" w:type="dxa"/>
+          </w:tcPr>
+          <w:p>
+            <w:r>
+              <w:t>Change Type</w:t>
+            </w:r>
+          </w:p>
+        </w:tc>
+        <w:tc>
+          <w:tcPr>
+            <w:tcW w:w="10455" w:type="dxa"/>
+          </w:tcPr>
+          <w:p>
+            <w:r>
+              <w:t>Change</w:t>
+            </w:r>
+          </w:p>
+        </w:tc>
+      </w:tr>
+      <w:tr>
+        <w:tc>
+          <w:tcPr>
+            <w:tcW w:w="2549" w:type="dxa"/>
+          </w:tcPr>
+          <w:p>
+            <w:r>
+              <w:t>Change Description</w:t>
+            </w:r>
+          </w:p>
+        </w:tc>
+        <w:tc>
+          <w:tcPr>
+            <w:tcW w:w="10455" w:type="dxa"/>
+          </w:tcPr>
+          <w:p>
+            <w:r>
+              <w:t xml:space="preserve">Add </w:t>
+            </w:r>
+            <w:r>
+              <w:t>Additional AHT Sub Coaching Reason for CSR and SUP Modules</w:t>
+            </w:r>
+          </w:p>
+        </w:tc>
+      </w:tr>
+      <w:tr>
+        <w:tc>
+          <w:tcPr>
+            <w:tcW w:w="2549" w:type="dxa"/>
+          </w:tcPr>
+          <w:p>
+            <w:r>
+              <w:t>Test Environment</w:t>
+            </w:r>
+          </w:p>
+        </w:tc>
+        <w:tc>
+          <w:tcPr>
+            <w:tcW w:w="10455" w:type="dxa"/>
+          </w:tcPr>
+          <w:p>
+            <w:proofErr w:type="spellStart"/>
+            <w:r>
+              <w:t>eCoaching_Dev</w:t>
+            </w:r>
+            <w:proofErr w:type="spellEnd"/>
+            <w:r>
+              <w:t xml:space="preserve"> database on vrivfssdbt02\scord01,1437 </w:t>
+            </w:r>
+          </w:p>
+        </w:tc>
+      </w:tr>
+      <w:tr>
+        <w:tc>
+          <w:tcPr>
+            <w:tcW w:w="2549" w:type="dxa"/>
+          </w:tcPr>
+          <w:p>
+            <w:r>
+              <w:t>Code Modules created/updated</w:t>
+            </w:r>
+          </w:p>
+        </w:tc>
+        <w:tc>
+          <w:tcPr>
+            <w:tcW w:w="10455" w:type="dxa"/>
+          </w:tcPr>
+          <w:p>
+            <w:r>
+              <w:t xml:space="preserve">Table </w:t>
+            </w:r>
+            <w:r>
+              <w:t>[EC].[</w:t>
+            </w:r>
+            <w:proofErr w:type="spellStart"/>
+            <w:r>
+              <w:t>DIM_Sub_Coaching_Reason</w:t>
+            </w:r>
+            <w:proofErr w:type="spellEnd"/>
+          </w:p>
+          <w:p>
+            <w:r>
+              <w:t xml:space="preserve">Table </w:t>
+            </w:r>
+            <w:r>
+              <w:rPr>
+                <w:rFonts w:ascii="Courier New" w:hAnsi="Courier New" w:cs="Courier New"/>
+                <w:noProof/>
+              </w:rPr>
+              <w:t>[EC]</w:t>
+            </w:r>
+            <w:r>
+              <w:rPr>
+                <w:rFonts w:ascii="Courier New" w:hAnsi="Courier New" w:cs="Courier New"/>
+                <w:noProof/>
+                <w:color w:val="808080"/>
+              </w:rPr>
+              <w:t>.</w:t>
+            </w:r>
+            <w:r>
+              <w:rPr>
+                <w:rFonts w:ascii="Courier New" w:hAnsi="Courier New" w:cs="Courier New"/>
+                <w:noProof/>
+              </w:rPr>
+              <w:t>[Coaching_Reason_Selection]</w:t>
+            </w:r>
+          </w:p>
+          <w:p/>
+        </w:tc>
+      </w:tr>
+      <w:tr>
+        <w:tc>
+          <w:tcPr>
+            <w:tcW w:w="2549" w:type="dxa"/>
+          </w:tcPr>
+          <w:p>
+            <w:r>
+              <w:t>Code doc</w:t>
+            </w:r>
+          </w:p>
+        </w:tc>
+        <w:tc>
+          <w:tcPr>
+            <w:tcW w:w="10455" w:type="dxa"/>
+          </w:tcPr>
+          <w:p>
+            <w:r>
+              <w:t>CCO_eCoaching_Dimension_Table_Data.xlsx</w:t>
+            </w:r>
+          </w:p>
+        </w:tc>
+      </w:tr>
+      <w:tr>
+        <w:tc>
+          <w:tcPr>
+            <w:tcW w:w="2549" w:type="dxa"/>
+          </w:tcPr>
+          <w:p>
+            <w:r>
+              <w:t>Notes</w:t>
+            </w:r>
+          </w:p>
+        </w:tc>
+        <w:tc>
+          <w:tcPr>
+            <w:tcW w:w="10455" w:type="dxa"/>
+          </w:tcPr>
+          <w:p>
+            <w:r>
+              <w:t xml:space="preserve">New </w:t>
+            </w:r>
+            <w:proofErr w:type="spellStart"/>
+            <w:r>
+              <w:t>Subcoaching</w:t>
+            </w:r>
+            <w:proofErr w:type="spellEnd"/>
+            <w:r>
+              <w:t xml:space="preserve"> reason id is 230</w:t>
+            </w:r>
+          </w:p>
+        </w:tc>
+      </w:tr>
+    </w:tbl>
+    <w:p/>
+    <w:tbl>
+      <w:tblPr>
+        <w:tblW w:w="13500" w:type="dxa"/>
+        <w:tblInd w:w="-612" w:type="dxa"/>
+        <w:tblBorders>
+          <w:top w:val="double" w:sz="4" w:space="0" w:color="auto"/>
+          <w:left w:val="double" w:sz="4" w:space="0" w:color="auto"/>
+          <w:bottom w:val="double" w:sz="4" w:space="0" w:color="auto"/>
+          <w:right w:val="double" w:sz="4" w:space="0" w:color="auto"/>
+          <w:insideH w:val="single" w:sz="6" w:space="0" w:color="auto"/>
+          <w:insideV w:val="single" w:sz="6" w:space="0" w:color="auto"/>
+        </w:tblBorders>
+        <w:tblLayout w:type="fixed"/>
+        <w:tblLook w:val="0000" w:firstRow="0" w:lastRow="0" w:firstColumn="0" w:lastColumn="0" w:noHBand="0" w:noVBand="0"/>
+      </w:tblPr>
+      <w:tblGrid>
+        <w:gridCol w:w="900"/>
+        <w:gridCol w:w="3960"/>
+        <w:gridCol w:w="4500"/>
+        <w:gridCol w:w="1260"/>
+        <w:gridCol w:w="2880"/>
+      </w:tblGrid>
+      <w:tr>
+        <w:trPr>
+          <w:cantSplit/>
+          <w:tblHeader/>
+        </w:trPr>
+        <w:tc>
+          <w:tcPr>
+            <w:tcW w:w="900" w:type="dxa"/>
+            <w:shd w:val="clear" w:color="auto" w:fill="A6A6A6"/>
+          </w:tcPr>
+          <w:p>
+            <w:pPr>
+              <w:rPr>
+                <w:i/>
+              </w:rPr>
+            </w:pPr>
+            <w:r>
+              <w:lastRenderedPageBreak/>
+              <w:t>TEST#</w:t>
+            </w:r>
+          </w:p>
+        </w:tc>
+        <w:tc>
+          <w:tcPr>
+            <w:tcW w:w="3960" w:type="dxa"/>
+            <w:shd w:val="clear" w:color="auto" w:fill="A6A6A6"/>
+          </w:tcPr>
+          <w:p>
+            <w:pPr>
+              <w:rPr>
+                <w:i/>
+              </w:rPr>
+            </w:pPr>
+            <w:r>
+              <w:t>ACTION</w:t>
+            </w:r>
+          </w:p>
+        </w:tc>
+        <w:tc>
+          <w:tcPr>
+            <w:tcW w:w="4500" w:type="dxa"/>
+            <w:shd w:val="clear" w:color="auto" w:fill="A6A6A6"/>
+          </w:tcPr>
+          <w:p>
+            <w:pPr>
+              <w:rPr>
+                <w:i/>
+              </w:rPr>
+            </w:pPr>
+            <w:r>
+              <w:t xml:space="preserve">EXPECTED RESULTS </w:t>
+            </w:r>
+          </w:p>
+        </w:tc>
+        <w:tc>
+          <w:tcPr>
+            <w:tcW w:w="1260" w:type="dxa"/>
+            <w:shd w:val="clear" w:color="auto" w:fill="A6A6A6"/>
+          </w:tcPr>
+          <w:p>
+            <w:pPr>
+              <w:rPr>
+                <w:i/>
+              </w:rPr>
+            </w:pPr>
+            <w:r>
+              <w:t>RESULTS</w:t>
+            </w:r>
+          </w:p>
+          <w:p>
+            <w:pPr>
+              <w:rPr>
+                <w:i/>
+              </w:rPr>
+            </w:pPr>
+            <w:r>
+              <w:t>P/F/I</w:t>
+            </w:r>
+          </w:p>
+        </w:tc>
+        <w:tc>
+          <w:tcPr>
+            <w:tcW w:w="2880" w:type="dxa"/>
+            <w:shd w:val="clear" w:color="auto" w:fill="A6A6A6"/>
+          </w:tcPr>
+          <w:p>
+            <w:pPr>
+              <w:rPr>
+                <w:i/>
+              </w:rPr>
+            </w:pPr>
+            <w:r>
+              <w:t>COMMENTS</w:t>
+            </w:r>
+          </w:p>
+        </w:tc>
+      </w:tr>
+      <w:tr>
+        <w:trPr>
+          <w:cantSplit/>
+        </w:trPr>
+        <w:tc>
+          <w:tcPr>
+            <w:tcW w:w="900" w:type="dxa"/>
+          </w:tcPr>
+          <w:p>
+            <w:pPr>
+              <w:rPr>
+                <w:i/>
+              </w:rPr>
+            </w:pPr>
+            <w:r>
+              <w:rPr>
+                <w:rFonts w:asciiTheme="minorHAnsi" w:hAnsiTheme="minorHAnsi"/>
+                <w:bCs/>
+              </w:rPr>
+              <w:t>8.1</w:t>
+            </w:r>
+          </w:p>
+        </w:tc>
+        <w:tc>
+          <w:tcPr>
+            <w:tcW w:w="3960" w:type="dxa"/>
+          </w:tcPr>
+          <w:p>
+            <w:r>
+              <w:t xml:space="preserve">Verify </w:t>
+            </w:r>
+            <w:r>
+              <w:t xml:space="preserve">new reason is added in table </w:t>
+            </w:r>
+            <w:r>
+              <w:t>[EC].[</w:t>
+            </w:r>
+            <w:proofErr w:type="spellStart"/>
+            <w:r>
+              <w:t>DIM_Sub_Coaching_Reason</w:t>
+            </w:r>
+            <w:proofErr w:type="spellEnd"/>
+          </w:p>
+          <w:p/>
+          <w:p>
+            <w:pPr>
+              <w:overflowPunct/>
+              <w:textAlignment w:val="auto"/>
+              <w:rPr>
+                <w:rFonts w:ascii="Courier New" w:hAnsi="Courier New" w:cs="Courier New"/>
+                <w:noProof/>
+              </w:rPr>
+            </w:pPr>
+            <w:r>
+              <w:rPr>
+                <w:rFonts w:ascii="Courier New" w:hAnsi="Courier New" w:cs="Courier New"/>
+                <w:noProof/>
+                <w:color w:val="0000FF"/>
+              </w:rPr>
+              <w:t>SELECT</w:t>
+            </w:r>
+            <w:r>
+              <w:rPr>
+                <w:rFonts w:ascii="Courier New" w:hAnsi="Courier New" w:cs="Courier New"/>
+                <w:noProof/>
+              </w:rPr>
+              <w:t xml:space="preserve"> </w:t>
+            </w:r>
+            <w:r>
+              <w:rPr>
+                <w:rFonts w:ascii="Courier New" w:hAnsi="Courier New" w:cs="Courier New"/>
+                <w:noProof/>
+                <w:color w:val="808080"/>
+              </w:rPr>
+              <w:t>*</w:t>
+            </w:r>
+            <w:r>
+              <w:rPr>
+                <w:rFonts w:ascii="Courier New" w:hAnsi="Courier New" w:cs="Courier New"/>
+                <w:noProof/>
+              </w:rPr>
+              <w:t xml:space="preserve"> </w:t>
+            </w:r>
+            <w:r>
+              <w:rPr>
+                <w:rFonts w:ascii="Courier New" w:hAnsi="Courier New" w:cs="Courier New"/>
+                <w:noProof/>
+                <w:color w:val="0000FF"/>
+              </w:rPr>
+              <w:t>FROM</w:t>
+            </w:r>
+            <w:r>
+              <w:rPr>
+                <w:rFonts w:ascii="Courier New" w:hAnsi="Courier New" w:cs="Courier New"/>
+                <w:noProof/>
+              </w:rPr>
+              <w:t xml:space="preserve"> [EC]</w:t>
+            </w:r>
+            <w:r>
+              <w:rPr>
+                <w:rFonts w:ascii="Courier New" w:hAnsi="Courier New" w:cs="Courier New"/>
+                <w:noProof/>
+                <w:color w:val="808080"/>
+              </w:rPr>
+              <w:t>.</w:t>
+            </w:r>
+            <w:r>
+              <w:rPr>
+                <w:rFonts w:ascii="Courier New" w:hAnsi="Courier New" w:cs="Courier New"/>
+                <w:noProof/>
+              </w:rPr>
+              <w:t>[DIM_Sub_Coaching_Reason]</w:t>
+            </w:r>
+          </w:p>
+          <w:p>
+            <w:pPr>
+              <w:overflowPunct/>
+              <w:textAlignment w:val="auto"/>
+              <w:rPr>
+                <w:rFonts w:ascii="Courier New" w:hAnsi="Courier New" w:cs="Courier New"/>
+                <w:noProof/>
+                <w:color w:val="0000FF"/>
+              </w:rPr>
+            </w:pPr>
+            <w:r>
+              <w:rPr>
+                <w:rFonts w:ascii="Courier New" w:hAnsi="Courier New" w:cs="Courier New"/>
+                <w:noProof/>
+                <w:color w:val="0000FF"/>
+              </w:rPr>
+              <w:t>GO</w:t>
+            </w:r>
+          </w:p>
+          <w:p/>
+          <w:p/>
+          <w:p/>
+        </w:tc>
+        <w:tc>
+          <w:tcPr>
+            <w:tcW w:w="4500" w:type="dxa"/>
+          </w:tcPr>
+          <w:p>
+            <w:r>
+              <w:t>1 row returned.</w:t>
+            </w:r>
+          </w:p>
+        </w:tc>
+        <w:tc>
+          <w:tcPr>
+            <w:tcW w:w="1260" w:type="dxa"/>
+          </w:tcPr>
+          <w:p>
+            <w:pPr>
+              <w:rPr>
+                <w:rFonts w:asciiTheme="minorHAnsi" w:hAnsiTheme="minorHAnsi"/>
+                <w:bCs/>
+              </w:rPr>
+            </w:pPr>
+            <w:r>
+              <w:rPr>
+                <w:rFonts w:asciiTheme="minorHAnsi" w:hAnsiTheme="minorHAnsi"/>
+                <w:bCs/>
+              </w:rPr>
+              <w:t>P</w:t>
+            </w:r>
+          </w:p>
+        </w:tc>
+        <w:tc>
+          <w:tcPr>
+            <w:tcW w:w="2880" w:type="dxa"/>
+          </w:tcPr>
+          <w:p>
+            <w:pPr>
+              <w:rPr>
+                <w:rFonts w:asciiTheme="minorHAnsi" w:hAnsiTheme="minorHAnsi"/>
+                <w:bCs/>
+              </w:rPr>
+            </w:pPr>
+          </w:p>
+          <w:p>
+            <w:pPr>
+              <w:rPr>
+                <w:rFonts w:asciiTheme="minorHAnsi" w:hAnsiTheme="minorHAnsi"/>
+                <w:bCs/>
+              </w:rPr>
+            </w:pPr>
+          </w:p>
+        </w:tc>
+      </w:tr>
+      <w:tr>
+        <w:trPr>
+          <w:cantSplit/>
+        </w:trPr>
+        <w:tc>
+          <w:tcPr>
+            <w:tcW w:w="900" w:type="dxa"/>
+          </w:tcPr>
+          <w:p>
+            <w:pPr>
+              <w:rPr>
+                <w:i/>
+              </w:rPr>
+            </w:pPr>
+            <w:r>
+              <w:rPr>
+                <w:rFonts w:asciiTheme="minorHAnsi" w:hAnsiTheme="minorHAnsi"/>
+                <w:bCs/>
+              </w:rPr>
+              <w:t>8.2</w:t>
+            </w:r>
+          </w:p>
+        </w:tc>
+        <w:tc>
+          <w:tcPr>
+            <w:tcW w:w="3960" w:type="dxa"/>
+          </w:tcPr>
+          <w:p>
+            <w:r>
+              <w:rPr>
+                <w:rFonts w:ascii="Courier New" w:hAnsi="Courier New" w:cs="Courier New"/>
+                <w:noProof/>
+              </w:rPr>
+              <w:t xml:space="preserve">Verify data row in </w:t>
+            </w:r>
+            <w:r>
+              <w:rPr>
+                <w:rFonts w:ascii="Courier New" w:hAnsi="Courier New" w:cs="Courier New"/>
+                <w:noProof/>
+              </w:rPr>
+              <w:t xml:space="preserve">Table </w:t>
+            </w:r>
+            <w:r>
+              <w:rPr>
+                <w:rFonts w:ascii="Courier New" w:hAnsi="Courier New" w:cs="Courier New"/>
+                <w:noProof/>
+              </w:rPr>
+              <w:t>[EC]</w:t>
+            </w:r>
+            <w:r>
+              <w:rPr>
+                <w:rFonts w:ascii="Courier New" w:hAnsi="Courier New" w:cs="Courier New"/>
+                <w:noProof/>
+                <w:color w:val="808080"/>
+              </w:rPr>
+              <w:t>.</w:t>
+            </w:r>
+            <w:r>
+              <w:rPr>
+                <w:rFonts w:ascii="Courier New" w:hAnsi="Courier New" w:cs="Courier New"/>
+                <w:noProof/>
+              </w:rPr>
+              <w:t>[Coaching_Reason_Selection]</w:t>
+            </w:r>
+          </w:p>
+          <w:p>
+            <w:pPr>
+              <w:overflowPunct/>
+              <w:textAlignment w:val="auto"/>
+              <w:rPr>
+                <w:rFonts w:ascii="Courier New" w:hAnsi="Courier New" w:cs="Courier New"/>
+                <w:noProof/>
+              </w:rPr>
+            </w:pPr>
+            <w:r>
+              <w:rPr>
+                <w:rFonts w:ascii="Courier New" w:hAnsi="Courier New" w:cs="Courier New"/>
+                <w:noProof/>
+                <w:color w:val="0000FF"/>
+              </w:rPr>
+              <w:t>SELECT</w:t>
+            </w:r>
+            <w:r>
+              <w:rPr>
+                <w:rFonts w:ascii="Courier New" w:hAnsi="Courier New" w:cs="Courier New"/>
+                <w:noProof/>
+              </w:rPr>
+              <w:t xml:space="preserve"> </w:t>
+            </w:r>
+            <w:r>
+              <w:rPr>
+                <w:rFonts w:ascii="Courier New" w:hAnsi="Courier New" w:cs="Courier New"/>
+                <w:noProof/>
+                <w:color w:val="808080"/>
+              </w:rPr>
+              <w:t>*</w:t>
+            </w:r>
+            <w:r>
+              <w:rPr>
+                <w:rFonts w:ascii="Courier New" w:hAnsi="Courier New" w:cs="Courier New"/>
+                <w:noProof/>
+              </w:rPr>
+              <w:t xml:space="preserve">   </w:t>
+            </w:r>
+            <w:r>
+              <w:rPr>
+                <w:rFonts w:ascii="Courier New" w:hAnsi="Courier New" w:cs="Courier New"/>
+                <w:noProof/>
+                <w:color w:val="0000FF"/>
+              </w:rPr>
+              <w:t>FROM</w:t>
+            </w:r>
+            <w:r>
+              <w:rPr>
+                <w:rFonts w:ascii="Courier New" w:hAnsi="Courier New" w:cs="Courier New"/>
+                <w:noProof/>
+              </w:rPr>
+              <w:t xml:space="preserve"> [EC]</w:t>
+            </w:r>
+            <w:r>
+              <w:rPr>
+                <w:rFonts w:ascii="Courier New" w:hAnsi="Courier New" w:cs="Courier New"/>
+                <w:noProof/>
+                <w:color w:val="808080"/>
+              </w:rPr>
+              <w:t>.</w:t>
+            </w:r>
+            <w:r>
+              <w:rPr>
+                <w:rFonts w:ascii="Courier New" w:hAnsi="Courier New" w:cs="Courier New"/>
+                <w:noProof/>
+              </w:rPr>
+              <w:t>[Coaching_Reason_Selection]</w:t>
+            </w:r>
+          </w:p>
+          <w:p>
+            <w:pPr>
+              <w:overflowPunct/>
+              <w:textAlignment w:val="auto"/>
+              <w:rPr>
+                <w:rFonts w:ascii="Courier New" w:hAnsi="Courier New" w:cs="Courier New"/>
+                <w:noProof/>
+              </w:rPr>
+            </w:pPr>
+            <w:r>
+              <w:rPr>
+                <w:rFonts w:ascii="Courier New" w:hAnsi="Courier New" w:cs="Courier New"/>
+                <w:noProof/>
+              </w:rPr>
+              <w:t xml:space="preserve">  </w:t>
+            </w:r>
+            <w:r>
+              <w:rPr>
+                <w:rFonts w:ascii="Courier New" w:hAnsi="Courier New" w:cs="Courier New"/>
+                <w:noProof/>
+                <w:color w:val="0000FF"/>
+              </w:rPr>
+              <w:t>where</w:t>
+            </w:r>
+            <w:r>
+              <w:rPr>
+                <w:rFonts w:ascii="Courier New" w:hAnsi="Courier New" w:cs="Courier New"/>
+                <w:noProof/>
+              </w:rPr>
+              <w:t xml:space="preserve"> SubCoachingReasonID </w:t>
+            </w:r>
+            <w:r>
+              <w:rPr>
+                <w:rFonts w:ascii="Courier New" w:hAnsi="Courier New" w:cs="Courier New"/>
+                <w:noProof/>
+                <w:color w:val="808080"/>
+              </w:rPr>
+              <w:t>=</w:t>
+            </w:r>
+            <w:r>
+              <w:rPr>
+                <w:rFonts w:ascii="Courier New" w:hAnsi="Courier New" w:cs="Courier New"/>
+                <w:noProof/>
+              </w:rPr>
+              <w:t xml:space="preserve"> 230</w:t>
+            </w:r>
+          </w:p>
+          <w:p>
+            <w:r>
+              <w:rPr>
+                <w:rFonts w:ascii="Courier New" w:hAnsi="Courier New" w:cs="Courier New"/>
+                <w:noProof/>
+                <w:color w:val="0000FF"/>
+              </w:rPr>
+              <w:t>GO</w:t>
+            </w:r>
+          </w:p>
+          <w:p>
+            <w:pPr>
+              <w:overflowPunct/>
+              <w:textAlignment w:val="auto"/>
+              <w:rPr>
+                <w:rFonts w:ascii="Courier New" w:hAnsi="Courier New" w:cs="Courier New"/>
+                <w:noProof/>
+                <w:color w:val="0000FF"/>
+              </w:rPr>
+            </w:pPr>
+          </w:p>
+          <w:p/>
+        </w:tc>
+        <w:tc>
+          <w:tcPr>
+            <w:tcW w:w="4500" w:type="dxa"/>
+          </w:tcPr>
+          <w:p>
+            <w:r>
+              <w:t>1 row returned.</w:t>
+            </w:r>
+          </w:p>
+          <w:p>
+            <w:r>
+              <w:t>Set to true for CSR and SUP and 0 for other Modules.</w:t>
+            </w:r>
+          </w:p>
+          <w:p>
+            <w:r>
+              <w:t>Set to True Active</w:t>
+            </w:r>
+          </w:p>
+          <w:p>
+            <w:r>
+              <w:t>Set to True for Direct and Indirect</w:t>
+            </w:r>
+          </w:p>
+          <w:p>
+            <w:r>
+              <w:t xml:space="preserve">Set to True for </w:t>
+            </w:r>
+            <w:proofErr w:type="spellStart"/>
+            <w:r>
+              <w:t>Opp</w:t>
+            </w:r>
+            <w:proofErr w:type="spellEnd"/>
+            <w:r>
+              <w:t xml:space="preserve"> and Reinforcement</w:t>
+            </w:r>
+          </w:p>
+          <w:p>
+            <w:r>
+              <w:t xml:space="preserve">Set to False for </w:t>
+            </w:r>
+            <w:proofErr w:type="spellStart"/>
+            <w:r>
+              <w:t>SplReason</w:t>
+            </w:r>
+            <w:proofErr w:type="spellEnd"/>
+            <w:r>
+              <w:t xml:space="preserve"> and </w:t>
+            </w:r>
+            <w:proofErr w:type="spellStart"/>
+            <w:r>
+              <w:t>SplPriority</w:t>
+            </w:r>
+            <w:proofErr w:type="spellEnd"/>
+          </w:p>
+        </w:tc>
+        <w:tc>
+          <w:tcPr>
+            <w:tcW w:w="1260" w:type="dxa"/>
+          </w:tcPr>
+          <w:p>
+            <w:pPr>
+              <w:rPr>
+                <w:rFonts w:asciiTheme="minorHAnsi" w:hAnsiTheme="minorHAnsi"/>
+                <w:bCs/>
+              </w:rPr>
+            </w:pPr>
+            <w:r>
+              <w:rPr>
+                <w:rFonts w:asciiTheme="minorHAnsi" w:hAnsiTheme="minorHAnsi"/>
+                <w:bCs/>
+              </w:rPr>
+              <w:t>P</w:t>
+            </w:r>
+          </w:p>
+        </w:tc>
+        <w:tc>
+          <w:tcPr>
+            <w:tcW w:w="2880" w:type="dxa"/>
+          </w:tcPr>
+          <w:p>
+            <w:pPr>
+              <w:rPr>
+                <w:rFonts w:asciiTheme="minorHAnsi" w:hAnsiTheme="minorHAnsi"/>
+                <w:bCs/>
+              </w:rPr>
+            </w:pPr>
+          </w:p>
+        </w:tc>
+      </w:tr>
+      <w:tr>
+        <w:tc>
+          <w:tcPr>
+            <w:tcW w:w="900" w:type="dxa"/>
+          </w:tcPr>
+          <w:p>
+            <w:pPr>
+              <w:rPr>
+                <w:rFonts w:asciiTheme="minorHAnsi" w:hAnsiTheme="minorHAnsi"/>
+                <w:bCs/>
+              </w:rPr>
+            </w:pPr>
+            <w:r>
+              <w:rPr>
+                <w:rFonts w:asciiTheme="minorHAnsi" w:hAnsiTheme="minorHAnsi"/>
+                <w:bCs/>
+              </w:rPr>
+              <w:t>8.3</w:t>
+            </w:r>
+          </w:p>
+        </w:tc>
+        <w:tc>
+          <w:tcPr>
+            <w:tcW w:w="3960" w:type="dxa"/>
+          </w:tcPr>
+          <w:p>
+            <w:pPr>
+              <w:rPr>
+                <w:rFonts w:ascii="Courier New" w:hAnsi="Courier New" w:cs="Courier New"/>
+                <w:noProof/>
+              </w:rPr>
+            </w:pPr>
+            <w:r>
+              <w:rPr>
+                <w:rFonts w:asciiTheme="minorHAnsi" w:hAnsiTheme="minorHAnsi"/>
+                <w:bCs/>
+              </w:rPr>
+              <w:t xml:space="preserve">Check several combinations of procedure </w:t>
+            </w:r>
+            <w:r>
+              <w:rPr>
+                <w:rFonts w:ascii="Courier New" w:hAnsi="Courier New" w:cs="Courier New"/>
+                <w:noProof/>
+              </w:rPr>
+              <w:t>[EC]</w:t>
+            </w:r>
+            <w:r>
+              <w:rPr>
+                <w:rFonts w:ascii="Courier New" w:hAnsi="Courier New" w:cs="Courier New"/>
+                <w:noProof/>
+                <w:color w:val="808080"/>
+              </w:rPr>
+              <w:t>.</w:t>
+            </w:r>
+            <w:r>
+              <w:rPr>
+                <w:rFonts w:ascii="Courier New" w:hAnsi="Courier New" w:cs="Courier New"/>
+                <w:noProof/>
+              </w:rPr>
+              <w:t>[sp_Select_SubCoachingReasons_By_Reason]</w:t>
+            </w:r>
+            <w:r>
+              <w:rPr>
+                <w:rFonts w:ascii="Courier New" w:hAnsi="Courier New" w:cs="Courier New"/>
+                <w:noProof/>
+              </w:rPr>
+              <w:t>for both Direct and Indirect submissions.</w:t>
+            </w:r>
+          </w:p>
+          <w:p>
+            <w:pPr>
+              <w:overflowPunct/>
+              <w:textAlignment w:val="auto"/>
+              <w:rPr>
+                <w:rFonts w:ascii="Courier New" w:hAnsi="Courier New" w:cs="Courier New"/>
+                <w:noProof/>
+                <w:color w:val="0000FF"/>
+              </w:rPr>
+            </w:pPr>
+            <w:r>
+              <w:rPr>
+                <w:rFonts w:ascii="Courier New" w:hAnsi="Courier New" w:cs="Courier New"/>
+                <w:noProof/>
+                <w:color w:val="0000FF"/>
+              </w:rPr>
+              <w:t>DECLARE</w:t>
+            </w:r>
+            <w:r>
+              <w:rPr>
+                <w:rFonts w:ascii="Courier New" w:hAnsi="Courier New" w:cs="Courier New"/>
+                <w:noProof/>
+              </w:rPr>
+              <w:tab/>
+              <w:t xml:space="preserve">@return_value </w:t>
+            </w:r>
+            <w:r>
+              <w:rPr>
+                <w:rFonts w:ascii="Courier New" w:hAnsi="Courier New" w:cs="Courier New"/>
+                <w:noProof/>
+                <w:color w:val="0000FF"/>
+              </w:rPr>
+              <w:t>int</w:t>
+            </w:r>
+          </w:p>
+          <w:p>
+            <w:pPr>
+              <w:overflowPunct/>
+              <w:textAlignment w:val="auto"/>
+              <w:rPr>
+                <w:rFonts w:ascii="Courier New" w:hAnsi="Courier New" w:cs="Courier New"/>
+                <w:noProof/>
+                <w:color w:val="0000FF"/>
+              </w:rPr>
+            </w:pPr>
+          </w:p>
+          <w:p>
+            <w:pPr>
+              <w:overflowPunct/>
+              <w:textAlignment w:val="auto"/>
+              <w:rPr>
+                <w:rFonts w:ascii="Courier New" w:hAnsi="Courier New" w:cs="Courier New"/>
+                <w:noProof/>
+              </w:rPr>
+            </w:pPr>
+            <w:r>
+              <w:rPr>
+                <w:rFonts w:ascii="Courier New" w:hAnsi="Courier New" w:cs="Courier New"/>
+                <w:noProof/>
+                <w:color w:val="0000FF"/>
+              </w:rPr>
+              <w:t>EXEC</w:t>
+            </w:r>
+            <w:r>
+              <w:rPr>
+                <w:rFonts w:ascii="Courier New" w:hAnsi="Courier New" w:cs="Courier New"/>
+                <w:noProof/>
+              </w:rPr>
+              <w:tab/>
+              <w:t xml:space="preserve">@return_value </w:t>
+            </w:r>
+            <w:r>
+              <w:rPr>
+                <w:rFonts w:ascii="Courier New" w:hAnsi="Courier New" w:cs="Courier New"/>
+                <w:noProof/>
+                <w:color w:val="808080"/>
+              </w:rPr>
+              <w:t>=</w:t>
+            </w:r>
+            <w:r>
+              <w:rPr>
+                <w:rFonts w:ascii="Courier New" w:hAnsi="Courier New" w:cs="Courier New"/>
+                <w:noProof/>
+              </w:rPr>
+              <w:t xml:space="preserve"> [EC]</w:t>
+            </w:r>
+            <w:r>
+              <w:rPr>
+                <w:rFonts w:ascii="Courier New" w:hAnsi="Courier New" w:cs="Courier New"/>
+                <w:noProof/>
+                <w:color w:val="808080"/>
+              </w:rPr>
+              <w:t>.</w:t>
+            </w:r>
+            <w:r>
+              <w:rPr>
+                <w:rFonts w:ascii="Courier New" w:hAnsi="Courier New" w:cs="Courier New"/>
+                <w:noProof/>
+              </w:rPr>
+              <w:t>[sp_Select_SubCoachingReasons_By_Reason]</w:t>
+            </w:r>
+          </w:p>
+          <w:p>
+            <w:pPr>
+              <w:overflowPunct/>
+              <w:textAlignment w:val="auto"/>
+              <w:rPr>
+                <w:rFonts w:ascii="Courier New" w:hAnsi="Courier New" w:cs="Courier New"/>
+                <w:noProof/>
+                <w:color w:val="808080"/>
+              </w:rPr>
+            </w:pPr>
+            <w:r>
+              <w:rPr>
+                <w:rFonts w:ascii="Courier New" w:hAnsi="Courier New" w:cs="Courier New"/>
+                <w:noProof/>
+                <w:color w:val="0000FF"/>
+              </w:rPr>
+              <w:tab/>
+            </w:r>
+            <w:r>
+              <w:rPr>
+                <w:rFonts w:ascii="Courier New" w:hAnsi="Courier New" w:cs="Courier New"/>
+                <w:noProof/>
+                <w:color w:val="0000FF"/>
+              </w:rPr>
+              <w:tab/>
+            </w:r>
+            <w:r>
+              <w:rPr>
+                <w:rFonts w:ascii="Courier New" w:hAnsi="Courier New" w:cs="Courier New"/>
+                <w:noProof/>
+              </w:rPr>
+              <w:t xml:space="preserve">@strReasonin </w:t>
+            </w:r>
+            <w:r>
+              <w:rPr>
+                <w:rFonts w:ascii="Courier New" w:hAnsi="Courier New" w:cs="Courier New"/>
+                <w:noProof/>
+                <w:color w:val="808080"/>
+              </w:rPr>
+              <w:t>=</w:t>
+            </w:r>
+            <w:r>
+              <w:rPr>
+                <w:rFonts w:ascii="Courier New" w:hAnsi="Courier New" w:cs="Courier New"/>
+                <w:noProof/>
+              </w:rPr>
+              <w:t xml:space="preserve"> </w:t>
+            </w:r>
+            <w:r>
+              <w:rPr>
+                <w:rFonts w:ascii="Courier New" w:hAnsi="Courier New" w:cs="Courier New"/>
+                <w:noProof/>
+                <w:color w:val="FF0000"/>
+              </w:rPr>
+              <w:t>N'AHT'</w:t>
+            </w:r>
+            <w:r>
+              <w:rPr>
+                <w:rFonts w:ascii="Courier New" w:hAnsi="Courier New" w:cs="Courier New"/>
+                <w:noProof/>
+                <w:color w:val="808080"/>
+              </w:rPr>
+              <w:t>,</w:t>
+            </w:r>
+          </w:p>
+          <w:p>
+            <w:pPr>
+              <w:overflowPunct/>
+              <w:textAlignment w:val="auto"/>
+              <w:rPr>
+                <w:rFonts w:ascii="Courier New" w:hAnsi="Courier New" w:cs="Courier New"/>
+                <w:noProof/>
+                <w:color w:val="008000"/>
+              </w:rPr>
+            </w:pPr>
+            <w:r>
+              <w:rPr>
+                <w:rFonts w:ascii="Courier New" w:hAnsi="Courier New" w:cs="Courier New"/>
+                <w:noProof/>
+              </w:rPr>
+              <w:tab/>
+            </w:r>
+            <w:r>
+              <w:rPr>
+                <w:rFonts w:ascii="Courier New" w:hAnsi="Courier New" w:cs="Courier New"/>
+                <w:noProof/>
+              </w:rPr>
+              <w:tab/>
+            </w:r>
+            <w:r>
+              <w:rPr>
+                <w:rFonts w:ascii="Courier New" w:hAnsi="Courier New" w:cs="Courier New"/>
+                <w:noProof/>
+                <w:color w:val="008000"/>
+              </w:rPr>
+              <w:t>--@strModulein = N'CSR',</w:t>
+            </w:r>
+          </w:p>
+          <w:p>
+            <w:pPr>
+              <w:overflowPunct/>
+              <w:textAlignment w:val="auto"/>
+              <w:rPr>
+                <w:rFonts w:ascii="Courier New" w:hAnsi="Courier New" w:cs="Courier New"/>
+                <w:noProof/>
+                <w:color w:val="008000"/>
+              </w:rPr>
+            </w:pPr>
+            <w:r>
+              <w:rPr>
+                <w:rFonts w:ascii="Courier New" w:hAnsi="Courier New" w:cs="Courier New"/>
+                <w:noProof/>
+              </w:rPr>
+              <w:tab/>
+            </w:r>
+            <w:r>
+              <w:rPr>
+                <w:rFonts w:ascii="Courier New" w:hAnsi="Courier New" w:cs="Courier New"/>
+                <w:noProof/>
+              </w:rPr>
+              <w:tab/>
+            </w:r>
+            <w:r>
+              <w:rPr>
+                <w:rFonts w:ascii="Courier New" w:hAnsi="Courier New" w:cs="Courier New"/>
+                <w:noProof/>
+                <w:color w:val="008000"/>
+              </w:rPr>
+              <w:t>--@strModulein = N'Supervisor',</w:t>
+            </w:r>
+          </w:p>
+          <w:p>
+            <w:pPr>
+              <w:overflowPunct/>
+              <w:textAlignment w:val="auto"/>
+              <w:rPr>
+                <w:rFonts w:ascii="Courier New" w:hAnsi="Courier New" w:cs="Courier New"/>
+                <w:noProof/>
+                <w:color w:val="008000"/>
+              </w:rPr>
+            </w:pPr>
+            <w:r>
+              <w:rPr>
+                <w:rFonts w:ascii="Courier New" w:hAnsi="Courier New" w:cs="Courier New"/>
+                <w:noProof/>
+              </w:rPr>
+              <w:tab/>
+            </w:r>
+            <w:r>
+              <w:rPr>
+                <w:rFonts w:ascii="Courier New" w:hAnsi="Courier New" w:cs="Courier New"/>
+                <w:noProof/>
+              </w:rPr>
+              <w:tab/>
+            </w:r>
+            <w:r>
+              <w:rPr>
+                <w:rFonts w:ascii="Courier New" w:hAnsi="Courier New" w:cs="Courier New"/>
+                <w:noProof/>
+                <w:color w:val="008000"/>
+              </w:rPr>
+              <w:t>--@strModulein = N'Quality',</w:t>
+            </w:r>
+          </w:p>
+          <w:p>
+            <w:pPr>
+              <w:overflowPunct/>
+              <w:textAlignment w:val="auto"/>
+              <w:rPr>
+                <w:rFonts w:ascii="Courier New" w:hAnsi="Courier New" w:cs="Courier New"/>
+                <w:noProof/>
+                <w:color w:val="008000"/>
+              </w:rPr>
+            </w:pPr>
+            <w:r>
+              <w:rPr>
+                <w:rFonts w:ascii="Courier New" w:hAnsi="Courier New" w:cs="Courier New"/>
+                <w:noProof/>
+              </w:rPr>
+              <w:tab/>
+            </w:r>
+            <w:r>
+              <w:rPr>
+                <w:rFonts w:ascii="Courier New" w:hAnsi="Courier New" w:cs="Courier New"/>
+                <w:noProof/>
+              </w:rPr>
+              <w:tab/>
+            </w:r>
+            <w:r>
+              <w:rPr>
+                <w:rFonts w:ascii="Courier New" w:hAnsi="Courier New" w:cs="Courier New"/>
+                <w:noProof/>
+                <w:color w:val="008000"/>
+              </w:rPr>
+              <w:t>--@strModulein = N'LSA',</w:t>
+            </w:r>
+          </w:p>
+          <w:p>
+            <w:pPr>
+              <w:overflowPunct/>
+              <w:textAlignment w:val="auto"/>
+              <w:rPr>
+                <w:rFonts w:ascii="Courier New" w:hAnsi="Courier New" w:cs="Courier New"/>
+                <w:noProof/>
+                <w:color w:val="008000"/>
+              </w:rPr>
+            </w:pPr>
+            <w:r>
+              <w:rPr>
+                <w:rFonts w:ascii="Courier New" w:hAnsi="Courier New" w:cs="Courier New"/>
+                <w:noProof/>
+              </w:rPr>
+              <w:lastRenderedPageBreak/>
+              <w:tab/>
+            </w:r>
+            <w:r>
+              <w:rPr>
+                <w:rFonts w:ascii="Courier New" w:hAnsi="Courier New" w:cs="Courier New"/>
+                <w:noProof/>
+              </w:rPr>
+              <w:tab/>
+            </w:r>
+            <w:r>
+              <w:rPr>
+                <w:rFonts w:ascii="Courier New" w:hAnsi="Courier New" w:cs="Courier New"/>
+                <w:noProof/>
+                <w:color w:val="008000"/>
+              </w:rPr>
+              <w:t>--@strModulein = N'Training',</w:t>
+            </w:r>
+          </w:p>
+          <w:p>
+            <w:pPr>
+              <w:overflowPunct/>
+              <w:textAlignment w:val="auto"/>
+              <w:rPr>
+                <w:rFonts w:ascii="Courier New" w:hAnsi="Courier New" w:cs="Courier New"/>
+                <w:noProof/>
+                <w:color w:val="808080"/>
+              </w:rPr>
+            </w:pPr>
+            <w:r>
+              <w:rPr>
+                <w:rFonts w:ascii="Courier New" w:hAnsi="Courier New" w:cs="Courier New"/>
+                <w:noProof/>
+              </w:rPr>
+              <w:tab/>
+            </w:r>
+            <w:r>
+              <w:rPr>
+                <w:rFonts w:ascii="Courier New" w:hAnsi="Courier New" w:cs="Courier New"/>
+                <w:noProof/>
+              </w:rPr>
+              <w:tab/>
+              <w:t xml:space="preserve">@strSourcein </w:t>
+            </w:r>
+            <w:r>
+              <w:rPr>
+                <w:rFonts w:ascii="Courier New" w:hAnsi="Courier New" w:cs="Courier New"/>
+                <w:noProof/>
+                <w:color w:val="808080"/>
+              </w:rPr>
+              <w:t>=</w:t>
+            </w:r>
+            <w:r>
+              <w:rPr>
+                <w:rFonts w:ascii="Courier New" w:hAnsi="Courier New" w:cs="Courier New"/>
+                <w:noProof/>
+              </w:rPr>
+              <w:t xml:space="preserve"> </w:t>
+            </w:r>
+            <w:r>
+              <w:rPr>
+                <w:rFonts w:ascii="Courier New" w:hAnsi="Courier New" w:cs="Courier New"/>
+                <w:noProof/>
+                <w:color w:val="FF0000"/>
+              </w:rPr>
+              <w:t>N'Direct'</w:t>
+            </w:r>
+            <w:r>
+              <w:rPr>
+                <w:rFonts w:ascii="Courier New" w:hAnsi="Courier New" w:cs="Courier New"/>
+                <w:noProof/>
+                <w:color w:val="808080"/>
+              </w:rPr>
+              <w:t>,</w:t>
+            </w:r>
+          </w:p>
+          <w:p>
+            <w:pPr>
+              <w:overflowPunct/>
+              <w:textAlignment w:val="auto"/>
+              <w:rPr>
+                <w:rFonts w:ascii="Courier New" w:hAnsi="Courier New" w:cs="Courier New"/>
+                <w:noProof/>
+                <w:color w:val="FF0000"/>
+              </w:rPr>
+            </w:pPr>
+            <w:r>
+              <w:rPr>
+                <w:rFonts w:ascii="Courier New" w:hAnsi="Courier New" w:cs="Courier New"/>
+                <w:noProof/>
+              </w:rPr>
+              <w:tab/>
+            </w:r>
+            <w:r>
+              <w:rPr>
+                <w:rFonts w:ascii="Courier New" w:hAnsi="Courier New" w:cs="Courier New"/>
+                <w:noProof/>
+              </w:rPr>
+              <w:tab/>
+              <w:t xml:space="preserve">@nvcEmpLanIDin </w:t>
+            </w:r>
+            <w:r>
+              <w:rPr>
+                <w:rFonts w:ascii="Courier New" w:hAnsi="Courier New" w:cs="Courier New"/>
+                <w:noProof/>
+                <w:color w:val="808080"/>
+              </w:rPr>
+              <w:t>=</w:t>
+            </w:r>
+            <w:r>
+              <w:rPr>
+                <w:rFonts w:ascii="Courier New" w:hAnsi="Courier New" w:cs="Courier New"/>
+                <w:noProof/>
+              </w:rPr>
+              <w:t xml:space="preserve"> </w:t>
+            </w:r>
+            <w:r>
+              <w:rPr>
+                <w:rFonts w:ascii="Courier New" w:hAnsi="Courier New" w:cs="Courier New"/>
+                <w:noProof/>
+                <w:color w:val="FF0000"/>
+              </w:rPr>
+              <w:t>N'Susmitha.palacherla'</w:t>
+            </w:r>
+          </w:p>
+          <w:p>
+            <w:pPr>
+              <w:overflowPunct/>
+              <w:textAlignment w:val="auto"/>
+              <w:rPr>
+                <w:rFonts w:ascii="Courier New" w:hAnsi="Courier New" w:cs="Courier New"/>
+                <w:noProof/>
+                <w:color w:val="FF0000"/>
+              </w:rPr>
+            </w:pPr>
+          </w:p>
+          <w:p>
+            <w:pPr>
+              <w:overflowPunct/>
+              <w:textAlignment w:val="auto"/>
+              <w:rPr>
+                <w:rFonts w:ascii="Courier New" w:hAnsi="Courier New" w:cs="Courier New"/>
+                <w:noProof/>
+              </w:rPr>
+            </w:pPr>
+            <w:r>
+              <w:rPr>
+                <w:rFonts w:ascii="Courier New" w:hAnsi="Courier New" w:cs="Courier New"/>
+                <w:noProof/>
+                <w:color w:val="0000FF"/>
+              </w:rPr>
+              <w:t>SELECT</w:t>
+            </w:r>
+            <w:r>
+              <w:rPr>
+                <w:rFonts w:ascii="Courier New" w:hAnsi="Courier New" w:cs="Courier New"/>
+                <w:noProof/>
+              </w:rPr>
+              <w:tab/>
+            </w:r>
+            <w:r>
+              <w:rPr>
+                <w:rFonts w:ascii="Courier New" w:hAnsi="Courier New" w:cs="Courier New"/>
+                <w:noProof/>
+                <w:color w:val="FF0000"/>
+              </w:rPr>
+              <w:t>'Return Value'</w:t>
+            </w:r>
+            <w:r>
+              <w:rPr>
+                <w:rFonts w:ascii="Courier New" w:hAnsi="Courier New" w:cs="Courier New"/>
+                <w:noProof/>
+              </w:rPr>
+              <w:t xml:space="preserve"> </w:t>
+            </w:r>
+            <w:r>
+              <w:rPr>
+                <w:rFonts w:ascii="Courier New" w:hAnsi="Courier New" w:cs="Courier New"/>
+                <w:noProof/>
+                <w:color w:val="808080"/>
+              </w:rPr>
+              <w:t>=</w:t>
+            </w:r>
+            <w:r>
+              <w:rPr>
+                <w:rFonts w:ascii="Courier New" w:hAnsi="Courier New" w:cs="Courier New"/>
+                <w:noProof/>
+              </w:rPr>
+              <w:t xml:space="preserve"> @return_value</w:t>
+            </w:r>
+          </w:p>
+          <w:p>
+            <w:pPr>
+              <w:overflowPunct/>
+              <w:textAlignment w:val="auto"/>
+              <w:rPr>
+                <w:rFonts w:ascii="Courier New" w:hAnsi="Courier New" w:cs="Courier New"/>
+                <w:noProof/>
+              </w:rPr>
+            </w:pPr>
+          </w:p>
+          <w:p>
+            <w:pPr>
+              <w:overflowPunct/>
+              <w:textAlignment w:val="auto"/>
+              <w:rPr>
+                <w:rFonts w:ascii="Courier New" w:hAnsi="Courier New" w:cs="Courier New"/>
+                <w:noProof/>
+                <w:color w:val="0000FF"/>
+              </w:rPr>
+            </w:pPr>
+            <w:r>
+              <w:rPr>
+                <w:rFonts w:ascii="Courier New" w:hAnsi="Courier New" w:cs="Courier New"/>
+                <w:noProof/>
+                <w:color w:val="0000FF"/>
+              </w:rPr>
+              <w:t>GO</w:t>
+            </w:r>
+          </w:p>
+          <w:p>
+            <w:pPr>
+              <w:overflowPunct/>
+              <w:textAlignment w:val="auto"/>
+              <w:rPr>
+                <w:rFonts w:ascii="Courier New" w:hAnsi="Courier New" w:cs="Courier New"/>
+                <w:noProof/>
+                <w:color w:val="0000FF"/>
+              </w:rPr>
+            </w:pPr>
+          </w:p>
+          <w:p>
+            <w:pPr>
+              <w:overflowPunct/>
+              <w:textAlignment w:val="auto"/>
+              <w:rPr>
+                <w:rFonts w:ascii="Courier New" w:hAnsi="Courier New" w:cs="Courier New"/>
+                <w:noProof/>
+                <w:color w:val="0000FF"/>
+              </w:rPr>
+            </w:pPr>
+          </w:p>
+          <w:p>
+            <w:pPr>
+              <w:overflowPunct/>
+              <w:textAlignment w:val="auto"/>
+              <w:rPr>
+                <w:rFonts w:ascii="Courier New" w:hAnsi="Courier New" w:cs="Courier New"/>
+                <w:noProof/>
+                <w:color w:val="0000FF"/>
+              </w:rPr>
+            </w:pPr>
+            <w:r>
+              <w:rPr>
+                <w:rFonts w:ascii="Courier New" w:hAnsi="Courier New" w:cs="Courier New"/>
+                <w:noProof/>
+                <w:color w:val="0000FF"/>
+              </w:rPr>
+              <w:t>DECLARE</w:t>
+            </w:r>
+            <w:r>
+              <w:rPr>
+                <w:rFonts w:ascii="Courier New" w:hAnsi="Courier New" w:cs="Courier New"/>
+                <w:noProof/>
+              </w:rPr>
+              <w:tab/>
+              <w:t xml:space="preserve">@return_value </w:t>
+            </w:r>
+            <w:r>
+              <w:rPr>
+                <w:rFonts w:ascii="Courier New" w:hAnsi="Courier New" w:cs="Courier New"/>
+                <w:noProof/>
+                <w:color w:val="0000FF"/>
+              </w:rPr>
+              <w:t>int</w:t>
+            </w:r>
+          </w:p>
+          <w:p>
+            <w:pPr>
+              <w:overflowPunct/>
+              <w:textAlignment w:val="auto"/>
+              <w:rPr>
+                <w:rFonts w:ascii="Courier New" w:hAnsi="Courier New" w:cs="Courier New"/>
+                <w:noProof/>
+                <w:color w:val="0000FF"/>
+              </w:rPr>
+            </w:pPr>
+          </w:p>
+          <w:p>
+            <w:pPr>
+              <w:overflowPunct/>
+              <w:textAlignment w:val="auto"/>
+              <w:rPr>
+                <w:rFonts w:ascii="Courier New" w:hAnsi="Courier New" w:cs="Courier New"/>
+                <w:noProof/>
+              </w:rPr>
+            </w:pPr>
+            <w:r>
+              <w:rPr>
+                <w:rFonts w:ascii="Courier New" w:hAnsi="Courier New" w:cs="Courier New"/>
+                <w:noProof/>
+                <w:color w:val="0000FF"/>
+              </w:rPr>
+              <w:t>EXEC</w:t>
+            </w:r>
+            <w:r>
+              <w:rPr>
+                <w:rFonts w:ascii="Courier New" w:hAnsi="Courier New" w:cs="Courier New"/>
+                <w:noProof/>
+              </w:rPr>
+              <w:tab/>
+              <w:t xml:space="preserve">@return_value </w:t>
+            </w:r>
+            <w:r>
+              <w:rPr>
+                <w:rFonts w:ascii="Courier New" w:hAnsi="Courier New" w:cs="Courier New"/>
+                <w:noProof/>
+                <w:color w:val="808080"/>
+              </w:rPr>
+              <w:t>=</w:t>
+            </w:r>
+            <w:r>
+              <w:rPr>
+                <w:rFonts w:ascii="Courier New" w:hAnsi="Courier New" w:cs="Courier New"/>
+                <w:noProof/>
+              </w:rPr>
+              <w:t xml:space="preserve"> [EC]</w:t>
+            </w:r>
+            <w:r>
+              <w:rPr>
+                <w:rFonts w:ascii="Courier New" w:hAnsi="Courier New" w:cs="Courier New"/>
+                <w:noProof/>
+                <w:color w:val="808080"/>
+              </w:rPr>
+              <w:t>.</w:t>
+            </w:r>
+            <w:r>
+              <w:rPr>
+                <w:rFonts w:ascii="Courier New" w:hAnsi="Courier New" w:cs="Courier New"/>
+                <w:noProof/>
+              </w:rPr>
+              <w:t>[sp_Select_SubCoachingReasons_By_Reason]</w:t>
+            </w:r>
+          </w:p>
+          <w:p>
+            <w:pPr>
+              <w:overflowPunct/>
+              <w:textAlignment w:val="auto"/>
+              <w:rPr>
+                <w:rFonts w:ascii="Courier New" w:hAnsi="Courier New" w:cs="Courier New"/>
+                <w:noProof/>
+                <w:color w:val="808080"/>
+              </w:rPr>
+            </w:pPr>
+            <w:r>
+              <w:rPr>
+                <w:rFonts w:ascii="Courier New" w:hAnsi="Courier New" w:cs="Courier New"/>
+                <w:noProof/>
+                <w:color w:val="0000FF"/>
+              </w:rPr>
+              <w:tab/>
+            </w:r>
+            <w:r>
+              <w:rPr>
+                <w:rFonts w:ascii="Courier New" w:hAnsi="Courier New" w:cs="Courier New"/>
+                <w:noProof/>
+                <w:color w:val="0000FF"/>
+              </w:rPr>
+              <w:tab/>
+            </w:r>
+            <w:r>
+              <w:rPr>
+                <w:rFonts w:ascii="Courier New" w:hAnsi="Courier New" w:cs="Courier New"/>
+                <w:noProof/>
+              </w:rPr>
+              <w:t xml:space="preserve">@strReasonin </w:t>
+            </w:r>
+            <w:r>
+              <w:rPr>
+                <w:rFonts w:ascii="Courier New" w:hAnsi="Courier New" w:cs="Courier New"/>
+                <w:noProof/>
+                <w:color w:val="808080"/>
+              </w:rPr>
+              <w:t>=</w:t>
+            </w:r>
+            <w:r>
+              <w:rPr>
+                <w:rFonts w:ascii="Courier New" w:hAnsi="Courier New" w:cs="Courier New"/>
+                <w:noProof/>
+              </w:rPr>
+              <w:t xml:space="preserve"> </w:t>
+            </w:r>
+            <w:r>
+              <w:rPr>
+                <w:rFonts w:ascii="Courier New" w:hAnsi="Courier New" w:cs="Courier New"/>
+                <w:noProof/>
+                <w:color w:val="FF0000"/>
+              </w:rPr>
+              <w:t>N'AHT'</w:t>
+            </w:r>
+            <w:r>
+              <w:rPr>
+                <w:rFonts w:ascii="Courier New" w:hAnsi="Courier New" w:cs="Courier New"/>
+                <w:noProof/>
+                <w:color w:val="808080"/>
+              </w:rPr>
+              <w:t>,</w:t>
+            </w:r>
+          </w:p>
+          <w:p>
+            <w:pPr>
+              <w:overflowPunct/>
+              <w:textAlignment w:val="auto"/>
+              <w:rPr>
+                <w:rFonts w:ascii="Courier New" w:hAnsi="Courier New" w:cs="Courier New"/>
+                <w:noProof/>
+                <w:color w:val="008000"/>
+              </w:rPr>
+            </w:pPr>
+            <w:r>
+              <w:rPr>
+                <w:rFonts w:ascii="Courier New" w:hAnsi="Courier New" w:cs="Courier New"/>
+                <w:noProof/>
+              </w:rPr>
+              <w:tab/>
+            </w:r>
+            <w:r>
+              <w:rPr>
+                <w:rFonts w:ascii="Courier New" w:hAnsi="Courier New" w:cs="Courier New"/>
+                <w:noProof/>
+              </w:rPr>
+              <w:tab/>
+            </w:r>
+            <w:r>
+              <w:rPr>
+                <w:rFonts w:ascii="Courier New" w:hAnsi="Courier New" w:cs="Courier New"/>
+                <w:noProof/>
+                <w:color w:val="008000"/>
+              </w:rPr>
+              <w:t>--@strModulein = N'CSR',</w:t>
+            </w:r>
+          </w:p>
+          <w:p>
+            <w:pPr>
+              <w:overflowPunct/>
+              <w:textAlignment w:val="auto"/>
+              <w:rPr>
+                <w:rFonts w:ascii="Courier New" w:hAnsi="Courier New" w:cs="Courier New"/>
+                <w:noProof/>
+                <w:color w:val="008000"/>
+              </w:rPr>
+            </w:pPr>
+            <w:r>
+              <w:rPr>
+                <w:rFonts w:ascii="Courier New" w:hAnsi="Courier New" w:cs="Courier New"/>
+                <w:noProof/>
+              </w:rPr>
+              <w:tab/>
+            </w:r>
+            <w:r>
+              <w:rPr>
+                <w:rFonts w:ascii="Courier New" w:hAnsi="Courier New" w:cs="Courier New"/>
+                <w:noProof/>
+              </w:rPr>
+              <w:tab/>
+            </w:r>
+            <w:r>
+              <w:rPr>
+                <w:rFonts w:ascii="Courier New" w:hAnsi="Courier New" w:cs="Courier New"/>
+                <w:noProof/>
+                <w:color w:val="008000"/>
+              </w:rPr>
+              <w:t>--@strModulein = N'Supervisor',</w:t>
+            </w:r>
+          </w:p>
+          <w:p>
+            <w:pPr>
+              <w:overflowPunct/>
+              <w:textAlignment w:val="auto"/>
+              <w:rPr>
+                <w:rFonts w:ascii="Courier New" w:hAnsi="Courier New" w:cs="Courier New"/>
+                <w:noProof/>
+                <w:color w:val="008000"/>
+              </w:rPr>
+            </w:pPr>
+            <w:r>
+              <w:rPr>
+                <w:rFonts w:ascii="Courier New" w:hAnsi="Courier New" w:cs="Courier New"/>
+                <w:noProof/>
+              </w:rPr>
+              <w:tab/>
+            </w:r>
+            <w:r>
+              <w:rPr>
+                <w:rFonts w:ascii="Courier New" w:hAnsi="Courier New" w:cs="Courier New"/>
+                <w:noProof/>
+              </w:rPr>
+              <w:tab/>
+            </w:r>
+            <w:r>
+              <w:rPr>
+                <w:rFonts w:ascii="Courier New" w:hAnsi="Courier New" w:cs="Courier New"/>
+                <w:noProof/>
+                <w:color w:val="008000"/>
+              </w:rPr>
+              <w:t>--@strModulein = N'Quality',</w:t>
+            </w:r>
+          </w:p>
+          <w:p>
+            <w:pPr>
+              <w:overflowPunct/>
+              <w:textAlignment w:val="auto"/>
+              <w:rPr>
+                <w:rFonts w:ascii="Courier New" w:hAnsi="Courier New" w:cs="Courier New"/>
+                <w:noProof/>
+                <w:color w:val="008000"/>
+              </w:rPr>
+            </w:pPr>
+            <w:r>
+              <w:rPr>
+                <w:rFonts w:ascii="Courier New" w:hAnsi="Courier New" w:cs="Courier New"/>
+                <w:noProof/>
+              </w:rPr>
+              <w:tab/>
+            </w:r>
+            <w:r>
+              <w:rPr>
+                <w:rFonts w:ascii="Courier New" w:hAnsi="Courier New" w:cs="Courier New"/>
+                <w:noProof/>
+              </w:rPr>
+              <w:tab/>
+            </w:r>
+            <w:r>
+              <w:rPr>
+                <w:rFonts w:ascii="Courier New" w:hAnsi="Courier New" w:cs="Courier New"/>
+                <w:noProof/>
+                <w:color w:val="008000"/>
+              </w:rPr>
+              <w:t>--@strModulein = N'LSA',</w:t>
+            </w:r>
+          </w:p>
+          <w:p>
+            <w:pPr>
+              <w:overflowPunct/>
+              <w:textAlignment w:val="auto"/>
+              <w:rPr>
+                <w:rFonts w:ascii="Courier New" w:hAnsi="Courier New" w:cs="Courier New"/>
+                <w:noProof/>
+                <w:color w:val="008000"/>
+              </w:rPr>
+            </w:pPr>
+            <w:r>
+              <w:rPr>
+                <w:rFonts w:ascii="Courier New" w:hAnsi="Courier New" w:cs="Courier New"/>
+                <w:noProof/>
+              </w:rPr>
+              <w:tab/>
+            </w:r>
+            <w:r>
+              <w:rPr>
+                <w:rFonts w:ascii="Courier New" w:hAnsi="Courier New" w:cs="Courier New"/>
+                <w:noProof/>
+              </w:rPr>
+              <w:tab/>
+            </w:r>
+            <w:r>
+              <w:rPr>
+                <w:rFonts w:ascii="Courier New" w:hAnsi="Courier New" w:cs="Courier New"/>
+                <w:noProof/>
+                <w:color w:val="008000"/>
+              </w:rPr>
+              <w:t>--@strModulein = N'Training',</w:t>
+            </w:r>
+          </w:p>
+          <w:p>
+            <w:pPr>
+              <w:overflowPunct/>
+              <w:textAlignment w:val="auto"/>
+              <w:rPr>
+                <w:rFonts w:ascii="Courier New" w:hAnsi="Courier New" w:cs="Courier New"/>
+                <w:noProof/>
+                <w:color w:val="808080"/>
+              </w:rPr>
+            </w:pPr>
+            <w:r>
+              <w:rPr>
+                <w:rFonts w:ascii="Courier New" w:hAnsi="Courier New" w:cs="Courier New"/>
+                <w:noProof/>
+              </w:rPr>
+              <w:tab/>
+            </w:r>
+            <w:r>
+              <w:rPr>
+                <w:rFonts w:ascii="Courier New" w:hAnsi="Courier New" w:cs="Courier New"/>
+                <w:noProof/>
+              </w:rPr>
+              <w:tab/>
+              <w:t xml:space="preserve">@strSourcein </w:t>
+            </w:r>
+            <w:r>
+              <w:rPr>
+                <w:rFonts w:ascii="Courier New" w:hAnsi="Courier New" w:cs="Courier New"/>
+                <w:noProof/>
+                <w:color w:val="808080"/>
+              </w:rPr>
+              <w:t>=</w:t>
+            </w:r>
+            <w:r>
+              <w:rPr>
+                <w:rFonts w:ascii="Courier New" w:hAnsi="Courier New" w:cs="Courier New"/>
+                <w:noProof/>
+              </w:rPr>
+              <w:t xml:space="preserve"> </w:t>
+            </w:r>
+            <w:r>
+              <w:rPr>
+                <w:rFonts w:ascii="Courier New" w:hAnsi="Courier New" w:cs="Courier New"/>
+                <w:noProof/>
+                <w:color w:val="FF0000"/>
+              </w:rPr>
+              <w:t>N'Indirect'</w:t>
+            </w:r>
+            <w:r>
+              <w:rPr>
+                <w:rFonts w:ascii="Courier New" w:hAnsi="Courier New" w:cs="Courier New"/>
+                <w:noProof/>
+                <w:color w:val="808080"/>
+              </w:rPr>
+              <w:t>,</w:t>
+            </w:r>
+          </w:p>
+          <w:p>
+            <w:pPr>
+              <w:overflowPunct/>
+              <w:textAlignment w:val="auto"/>
+              <w:rPr>
+                <w:rFonts w:ascii="Courier New" w:hAnsi="Courier New" w:cs="Courier New"/>
+                <w:noProof/>
+                <w:color w:val="FF0000"/>
+              </w:rPr>
+            </w:pPr>
+            <w:r>
+              <w:rPr>
+                <w:rFonts w:ascii="Courier New" w:hAnsi="Courier New" w:cs="Courier New"/>
+                <w:noProof/>
+              </w:rPr>
+              <w:tab/>
+            </w:r>
+            <w:r>
+              <w:rPr>
+                <w:rFonts w:ascii="Courier New" w:hAnsi="Courier New" w:cs="Courier New"/>
+                <w:noProof/>
+              </w:rPr>
+              <w:tab/>
+              <w:t xml:space="preserve">@nvcEmpLanIDin </w:t>
+            </w:r>
+            <w:r>
+              <w:rPr>
+                <w:rFonts w:ascii="Courier New" w:hAnsi="Courier New" w:cs="Courier New"/>
+                <w:noProof/>
+                <w:color w:val="808080"/>
+              </w:rPr>
+              <w:t>=</w:t>
+            </w:r>
+            <w:r>
+              <w:rPr>
+                <w:rFonts w:ascii="Courier New" w:hAnsi="Courier New" w:cs="Courier New"/>
+                <w:noProof/>
+              </w:rPr>
+              <w:t xml:space="preserve"> </w:t>
+            </w:r>
+            <w:r>
+              <w:rPr>
+                <w:rFonts w:ascii="Courier New" w:hAnsi="Courier New" w:cs="Courier New"/>
+                <w:noProof/>
+                <w:color w:val="FF0000"/>
+              </w:rPr>
+              <w:t>N'Susmitha.palacherla'</w:t>
+            </w:r>
+          </w:p>
+          <w:p>
+            <w:pPr>
+              <w:overflowPunct/>
+              <w:textAlignment w:val="auto"/>
+              <w:rPr>
+                <w:rFonts w:ascii="Courier New" w:hAnsi="Courier New" w:cs="Courier New"/>
+                <w:noProof/>
+                <w:color w:val="FF0000"/>
+              </w:rPr>
+            </w:pPr>
+          </w:p>
+          <w:p>
+            <w:pPr>
+              <w:overflowPunct/>
+              <w:textAlignment w:val="auto"/>
+              <w:rPr>
+                <w:rFonts w:ascii="Courier New" w:hAnsi="Courier New" w:cs="Courier New"/>
+                <w:noProof/>
+              </w:rPr>
+            </w:pPr>
+            <w:r>
+              <w:rPr>
+                <w:rFonts w:ascii="Courier New" w:hAnsi="Courier New" w:cs="Courier New"/>
+                <w:noProof/>
+                <w:color w:val="0000FF"/>
+              </w:rPr>
+              <w:t>SELECT</w:t>
+            </w:r>
+            <w:r>
+              <w:rPr>
+                <w:rFonts w:ascii="Courier New" w:hAnsi="Courier New" w:cs="Courier New"/>
+                <w:noProof/>
+              </w:rPr>
+              <w:tab/>
+            </w:r>
+            <w:r>
+              <w:rPr>
+                <w:rFonts w:ascii="Courier New" w:hAnsi="Courier New" w:cs="Courier New"/>
+                <w:noProof/>
+                <w:color w:val="FF0000"/>
+              </w:rPr>
+              <w:t>'Return Value'</w:t>
+            </w:r>
+            <w:r>
+              <w:rPr>
+                <w:rFonts w:ascii="Courier New" w:hAnsi="Courier New" w:cs="Courier New"/>
+                <w:noProof/>
+              </w:rPr>
+              <w:t xml:space="preserve"> </w:t>
+            </w:r>
+            <w:r>
+              <w:rPr>
+                <w:rFonts w:ascii="Courier New" w:hAnsi="Courier New" w:cs="Courier New"/>
+                <w:noProof/>
+                <w:color w:val="808080"/>
+              </w:rPr>
+              <w:t>=</w:t>
+            </w:r>
+            <w:r>
+              <w:rPr>
+                <w:rFonts w:ascii="Courier New" w:hAnsi="Courier New" w:cs="Courier New"/>
+                <w:noProof/>
+              </w:rPr>
+              <w:t xml:space="preserve"> @return_value</w:t>
+            </w:r>
+          </w:p>
+          <w:p>
+            <w:pPr>
+              <w:overflowPunct/>
+              <w:textAlignment w:val="auto"/>
+              <w:rPr>
+                <w:rFonts w:ascii="Courier New" w:hAnsi="Courier New" w:cs="Courier New"/>
+                <w:noProof/>
+              </w:rPr>
+            </w:pPr>
+          </w:p>
+          <w:p>
+            <w:pPr>
+              <w:overflowPunct/>
+              <w:textAlignment w:val="auto"/>
+              <w:rPr>
+                <w:rFonts w:ascii="Courier New" w:hAnsi="Courier New" w:cs="Courier New"/>
+                <w:noProof/>
+                <w:color w:val="0000FF"/>
+              </w:rPr>
+            </w:pPr>
+            <w:r>
+              <w:rPr>
+                <w:rFonts w:ascii="Courier New" w:hAnsi="Courier New" w:cs="Courier New"/>
+                <w:noProof/>
+                <w:color w:val="0000FF"/>
+              </w:rPr>
+              <w:t>GO</w:t>
+            </w:r>
+          </w:p>
+          <w:p>
+            <w:pPr>
+              <w:rPr>
+                <w:rFonts w:asciiTheme="minorHAnsi" w:hAnsiTheme="minorHAnsi"/>
+                <w:bCs/>
+              </w:rPr>
+            </w:pPr>
+          </w:p>
+        </w:tc>
+        <w:tc>
+          <w:tcPr>
+            <w:tcW w:w="4500" w:type="dxa"/>
+          </w:tcPr>
+          <w:p>
+            <w:pPr>
+              <w:rPr>
+                <w:rFonts w:asciiTheme="minorHAnsi" w:hAnsiTheme="minorHAnsi"/>
+                <w:bCs/>
+              </w:rPr>
+            </w:pPr>
+            <w:proofErr w:type="spellStart"/>
+            <w:r>
+              <w:rPr>
+                <w:rFonts w:asciiTheme="minorHAnsi" w:hAnsiTheme="minorHAnsi"/>
+                <w:bCs/>
+              </w:rPr>
+              <w:lastRenderedPageBreak/>
+              <w:t>Subcoaching</w:t>
+            </w:r>
+            <w:proofErr w:type="spellEnd"/>
+            <w:r>
+              <w:rPr>
+                <w:rFonts w:asciiTheme="minorHAnsi" w:hAnsiTheme="minorHAnsi"/>
+                <w:bCs/>
+              </w:rPr>
+              <w:t xml:space="preserve"> reason is returned for CSR and SUP modules and not returned for other Modules.</w:t>
             </w:r>
           </w:p>
           <w:p>
@@ -21438,7 +23770,7 @@
         <w:sz w:val="18"/>
         <w:szCs w:val="18"/>
       </w:rPr>
-      <w:t>19</w:t>
+      <w:t>22</w:t>
     </w:r>
     <w:r>
       <w:rPr>
@@ -21652,7 +23984,7 @@
 <file path=word/numbering.xml><?xml version="1.0" encoding="utf-8"?>
 <w:numbering xmlns:wpc="http://schemas.microsoft.com/office/word/2010/wordprocessingCanvas" xmlns:mc="http://schemas.openxmlformats.org/markup-compatibility/2006" xmlns:o="urn:schemas-microsoft-com:office:office" xmlns:r="http://schemas.openxmlformats.org/officeDocument/2006/relationships" xmlns:m="http://schemas.openxmlformats.org/officeDocument/2006/math" xmlns:v="urn:schemas-microsoft-com:vml" xmlns:wp14="http://schemas.microsoft.com/office/word/2010/wordprocessingDrawing" xmlns:wp="http://schemas.openxmlformats.org/drawingml/2006/wordprocessingDrawing" xmlns:w10="urn:schemas-microsoft-com:office:word" xmlns:w="http://schemas.openxmlformats.org/wordprocessingml/2006/main" xmlns:w14="http://schemas.microsoft.com/office/word/2010/wordml" xmlns:wpg="http://schemas.microsoft.com/office/word/2010/wordprocessingGroup" xmlns:wpi="http://schemas.microsoft.com/office/word/2010/wordprocessingInk" xmlns:wne="http://schemas.microsoft.com/office/word/2006/wordml" xmlns:wps="http://schemas.microsoft.com/office/word/2010/wordprocessingShape" mc:Ignorable="w14 wp14">
   <w:abstractNum w:abstractNumId="0">
-    <w:nsid w:val="388921D8"/>
+    <w:nsid w:val="281036F4"/>
     <w:multiLevelType w:val="hybridMultilevel"/>
     <w:tmpl w:val="BA1AEA04"/>
     <w:lvl w:ilvl="0" w:tplc="0409000F">
@@ -21768,6 +24100,122 @@
     </w:lvl>
   </w:abstractNum>
   <w:abstractNum w:abstractNumId="1">
+    <w:nsid w:val="388921D8"/>
+    <w:multiLevelType w:val="hybridMultilevel"/>
+    <w:tmpl w:val="CF1E3B96"/>
+    <w:lvl w:ilvl="0" w:tplc="0409000F">
+      <w:start w:val="1"/>
+      <w:numFmt w:val="decimal"/>
+      <w:lvlText w:val="%1."/>
+      <w:lvlJc w:val="left"/>
+      <w:pPr>
+        <w:tabs>
+          <w:tab w:val="num" w:pos="720"/>
+        </w:tabs>
+        <w:ind w:left="720" w:hanging="360"/>
+      </w:pPr>
+    </w:lvl>
+    <w:lvl w:ilvl="1" w:tplc="4056895E">
+      <w:start w:val="1"/>
+      <w:numFmt w:val="decimal"/>
+      <w:lvlText w:val="%2."/>
+      <w:lvlJc w:val="left"/>
+      <w:pPr>
+        <w:tabs>
+          <w:tab w:val="num" w:pos="1440"/>
+        </w:tabs>
+        <w:ind w:left="1440" w:hanging="360"/>
+      </w:pPr>
+      <w:rPr>
+        <w:rFonts w:hint="default"/>
+      </w:rPr>
+    </w:lvl>
+    <w:lvl w:ilvl="2" w:tplc="0409001B" w:tentative="1">
+      <w:start w:val="1"/>
+      <w:numFmt w:val="lowerRoman"/>
+      <w:lvlText w:val="%3."/>
+      <w:lvlJc w:val="right"/>
+      <w:pPr>
+        <w:tabs>
+          <w:tab w:val="num" w:pos="2160"/>
+        </w:tabs>
+        <w:ind w:left="2160" w:hanging="180"/>
+      </w:pPr>
+    </w:lvl>
+    <w:lvl w:ilvl="3" w:tplc="0409000F" w:tentative="1">
+      <w:start w:val="1"/>
+      <w:numFmt w:val="decimal"/>
+      <w:lvlText w:val="%4."/>
+      <w:lvlJc w:val="left"/>
+      <w:pPr>
+        <w:tabs>
+          <w:tab w:val="num" w:pos="2880"/>
+        </w:tabs>
+        <w:ind w:left="2880" w:hanging="360"/>
+      </w:pPr>
+    </w:lvl>
+    <w:lvl w:ilvl="4" w:tplc="04090019" w:tentative="1">
+      <w:start w:val="1"/>
+      <w:numFmt w:val="lowerLetter"/>
+      <w:lvlText w:val="%5."/>
+      <w:lvlJc w:val="left"/>
+      <w:pPr>
+        <w:tabs>
+          <w:tab w:val="num" w:pos="3600"/>
+        </w:tabs>
+        <w:ind w:left="3600" w:hanging="360"/>
+      </w:pPr>
+    </w:lvl>
+    <w:lvl w:ilvl="5" w:tplc="0409001B" w:tentative="1">
+      <w:start w:val="1"/>
+      <w:numFmt w:val="lowerRoman"/>
+      <w:lvlText w:val="%6."/>
+      <w:lvlJc w:val="right"/>
+      <w:pPr>
+        <w:tabs>
+          <w:tab w:val="num" w:pos="4320"/>
+        </w:tabs>
+        <w:ind w:left="4320" w:hanging="180"/>
+      </w:pPr>
+    </w:lvl>
+    <w:lvl w:ilvl="6" w:tplc="0409000F" w:tentative="1">
+      <w:start w:val="1"/>
+      <w:numFmt w:val="decimal"/>
+      <w:lvlText w:val="%7."/>
+      <w:lvlJc w:val="left"/>
+      <w:pPr>
+        <w:tabs>
+          <w:tab w:val="num" w:pos="5040"/>
+        </w:tabs>
+        <w:ind w:left="5040" w:hanging="360"/>
+      </w:pPr>
+    </w:lvl>
+    <w:lvl w:ilvl="7" w:tplc="04090019" w:tentative="1">
+      <w:start w:val="1"/>
+      <w:numFmt w:val="lowerLetter"/>
+      <w:lvlText w:val="%8."/>
+      <w:lvlJc w:val="left"/>
+      <w:pPr>
+        <w:tabs>
+          <w:tab w:val="num" w:pos="5760"/>
+        </w:tabs>
+        <w:ind w:left="5760" w:hanging="360"/>
+      </w:pPr>
+    </w:lvl>
+    <w:lvl w:ilvl="8" w:tplc="0409001B" w:tentative="1">
+      <w:start w:val="1"/>
+      <w:numFmt w:val="lowerRoman"/>
+      <w:lvlText w:val="%9."/>
+      <w:lvlJc w:val="right"/>
+      <w:pPr>
+        <w:tabs>
+          <w:tab w:val="num" w:pos="6480"/>
+        </w:tabs>
+        <w:ind w:left="6480" w:hanging="180"/>
+      </w:pPr>
+    </w:lvl>
+  </w:abstractNum>
+  <w:abstractNum w:abstractNumId="2">
     <w:nsid w:val="4C9B20E6"/>
     <w:multiLevelType w:val="hybridMultilevel"/>
     <w:tmpl w:val="126AE5BC"/>
@@ -21879,7 +24327,7 @@
       </w:rPr>
     </w:lvl>
   </w:abstractNum>
-  <w:abstractNum w:abstractNumId="2">
+  <w:abstractNum w:abstractNumId="3">
     <w:nsid w:val="61C46C33"/>
     <w:multiLevelType w:val="hybridMultilevel"/>
     <w:tmpl w:val="18DAB43C"/>
@@ -21996,13 +24444,16 @@
     </w:lvl>
   </w:abstractNum>
   <w:num w:numId="1">
+    <w:abstractNumId w:val="2"/>
+  </w:num>
+  <w:num w:numId="2">
     <w:abstractNumId w:val="1"/>
   </w:num>
-  <w:num w:numId="2">
+  <w:num w:numId="3">
+    <w:abstractNumId w:val="3"/>
+  </w:num>
+  <w:num w:numId="4">
     <w:abstractNumId w:val="0"/>
-  </w:num>
-  <w:num w:numId="3">
-    <w:abstractNumId w:val="2"/>
   </w:num>
   <w:numIdMacAtCleanup w:val="2"/>
 </w:numbering>
@@ -23896,7 +26347,7 @@
 </file>
 
 <file path=customXml/itemProps1.xml><?xml version="1.0" encoding="utf-8"?>
-<ds:datastoreItem xmlns:ds="http://schemas.openxmlformats.org/officeDocument/2006/customXml" ds:itemID="{8F91194F-248C-473B-9B1A-CDB91627189A}">
+<ds:datastoreItem xmlns:ds="http://schemas.openxmlformats.org/officeDocument/2006/customXml" ds:itemID="{98036E2D-2F4F-405C-AB5F-1EF79301B368}">
   <ds:schemaRefs>
     <ds:schemaRef ds:uri="http://schemas.openxmlformats.org/officeDocument/2006/bibliography"/>
   </ds:schemaRefs>

</xml_diff>

<commit_message>
Internal version 9.0 TFS 667.
git-tfs-id: [https://tfs.omnicloud.local/tfs/cco%20program/]$/eCoaching_V2;C32843
</commit_message>
<xml_diff>
--- a/Unit Test/CCO_eCoaching_DIM_Table_Maintenance_DB_UTD.docx
+++ b/Unit Test/CCO_eCoaching_DIM_Table_Maintenance_DB_UTD.docx
@@ -257,7 +257,7 @@
           <w:sz w:val="18"/>
           <w:szCs w:val="18"/>
         </w:rPr>
-        <w:t>September 1, 2015</w:t>
+        <w:t>September 2, 2015</w:t>
       </w:r>
       <w:r>
         <w:rPr>
@@ -1011,11 +1011,78 @@
             <w:r>
               <w:t xml:space="preserve">Susmitha </w:t>
             </w:r>
-            <w:proofErr w:type="spellStart"/>
-            <w:r>
-              <w:t>palacherla</w:t>
-            </w:r>
-            <w:proofErr w:type="spellEnd"/>
+            <w:r>
+              <w:t>P</w:t>
+            </w:r>
+            <w:r>
+              <w:t>alacherla</w:t>
+            </w:r>
+          </w:p>
+        </w:tc>
+      </w:tr>
+      <w:tr>
+        <w:tc>
+          <w:tcPr>
+            <w:tcW w:w="0" w:type="auto"/>
+            <w:tcBorders>
+              <w:top w:val="single" w:sz="6" w:space="0" w:color="C0C0C0"/>
+              <w:left w:val="single" w:sz="6" w:space="0" w:color="C0C0C0"/>
+              <w:bottom w:val="single" w:sz="6" w:space="0" w:color="C0C0C0"/>
+              <w:right w:val="single" w:sz="6" w:space="0" w:color="C0C0C0"/>
+            </w:tcBorders>
+          </w:tcPr>
+          <w:p>
+            <w:r>
+              <w:t>09/02/2015</w:t>
+            </w:r>
+          </w:p>
+        </w:tc>
+        <w:tc>
+          <w:tcPr>
+            <w:tcW w:w="0" w:type="auto"/>
+            <w:tcBorders>
+              <w:top w:val="single" w:sz="6" w:space="0" w:color="C0C0C0"/>
+              <w:left w:val="single" w:sz="6" w:space="0" w:color="C0C0C0"/>
+              <w:bottom w:val="single" w:sz="6" w:space="0" w:color="C0C0C0"/>
+              <w:right w:val="single" w:sz="6" w:space="0" w:color="C0C0C0"/>
+            </w:tcBorders>
+          </w:tcPr>
+          <w:p>
+            <w:r>
+              <w:t>9.0</w:t>
+            </w:r>
+          </w:p>
+        </w:tc>
+        <w:tc>
+          <w:tcPr>
+            <w:tcW w:w="0" w:type="auto"/>
+            <w:tcBorders>
+              <w:top w:val="single" w:sz="6" w:space="0" w:color="C0C0C0"/>
+              <w:left w:val="single" w:sz="6" w:space="0" w:color="C0C0C0"/>
+              <w:bottom w:val="single" w:sz="6" w:space="0" w:color="C0C0C0"/>
+              <w:right w:val="single" w:sz="6" w:space="0" w:color="C0C0C0"/>
+            </w:tcBorders>
+          </w:tcPr>
+          <w:p>
+            <w:r>
+              <w:t xml:space="preserve">TFS – 667 – Allow submission to all modules for job code WPOP70 </w:t>
+            </w:r>
+          </w:p>
+        </w:tc>
+        <w:tc>
+          <w:tcPr>
+            <w:tcW w:w="0" w:type="auto"/>
+            <w:tcBorders>
+              <w:top w:val="single" w:sz="6" w:space="0" w:color="C0C0C0"/>
+              <w:left w:val="single" w:sz="6" w:space="0" w:color="C0C0C0"/>
+              <w:bottom w:val="single" w:sz="6" w:space="0" w:color="C0C0C0"/>
+              <w:right w:val="single" w:sz="6" w:space="0" w:color="C0C0C0"/>
+            </w:tcBorders>
+          </w:tcPr>
+          <w:p>
+            <w:r>
+              <w:t>Susmitha Palacherla</w:t>
+            </w:r>
           </w:p>
         </w:tc>
       </w:tr>
@@ -1092,7 +1159,7 @@
           <w:r>
             <w:fldChar w:fldCharType="separate"/>
           </w:r>
-          <w:hyperlink w:anchor="_Toc428882780" w:history="1">
+          <w:hyperlink w:anchor="_Toc428960332" w:history="1">
             <w:r>
               <w:rPr>
                 <w:rStyle w:val="Hyperlink"/>
@@ -1135,7 +1202,7 @@
                 <w:noProof/>
                 <w:webHidden/>
               </w:rPr>
-              <w:instrText xml:space="preserve"> PAGEREF _Toc428882780 \h </w:instrText>
+              <w:instrText xml:space="preserve"> PAGEREF _Toc428960332 \h </w:instrText>
             </w:r>
             <w:r>
               <w:rPr>
@@ -1180,7 +1247,7 @@
               <w:szCs w:val="22"/>
             </w:rPr>
           </w:pPr>
-          <w:hyperlink w:anchor="_Toc428882781" w:history="1">
+          <w:hyperlink w:anchor="_Toc428960333" w:history="1">
             <w:r>
               <w:rPr>
                 <w:rStyle w:val="Hyperlink"/>
@@ -1223,7 +1290,7 @@
                 <w:noProof/>
                 <w:webHidden/>
               </w:rPr>
-              <w:instrText xml:space="preserve"> PAGEREF _Toc428882781 \h </w:instrText>
+              <w:instrText xml:space="preserve"> PAGEREF _Toc428960333 \h </w:instrText>
             </w:r>
             <w:r>
               <w:rPr>
@@ -1268,7 +1335,7 @@
               <w:szCs w:val="22"/>
             </w:rPr>
           </w:pPr>
-          <w:hyperlink w:anchor="_Toc428882782" w:history="1">
+          <w:hyperlink w:anchor="_Toc428960334" w:history="1">
             <w:r>
               <w:rPr>
                 <w:rStyle w:val="Hyperlink"/>
@@ -1311,7 +1378,7 @@
                 <w:noProof/>
                 <w:webHidden/>
               </w:rPr>
-              <w:instrText xml:space="preserve"> PAGEREF _Toc428882782 \h </w:instrText>
+              <w:instrText xml:space="preserve"> PAGEREF _Toc428960334 \h </w:instrText>
             </w:r>
             <w:r>
               <w:rPr>
@@ -1356,7 +1423,7 @@
               <w:szCs w:val="22"/>
             </w:rPr>
           </w:pPr>
-          <w:hyperlink w:anchor="_Toc428882783" w:history="1">
+          <w:hyperlink w:anchor="_Toc428960335" w:history="1">
             <w:r>
               <w:rPr>
                 <w:rStyle w:val="Hyperlink"/>
@@ -1399,7 +1466,7 @@
                 <w:noProof/>
                 <w:webHidden/>
               </w:rPr>
-              <w:instrText xml:space="preserve"> PAGEREF _Toc428882783 \h </w:instrText>
+              <w:instrText xml:space="preserve"> PAGEREF _Toc428960335 \h </w:instrText>
             </w:r>
             <w:r>
               <w:rPr>
@@ -1444,7 +1511,7 @@
               <w:szCs w:val="22"/>
             </w:rPr>
           </w:pPr>
-          <w:hyperlink w:anchor="_Toc428882784" w:history="1">
+          <w:hyperlink w:anchor="_Toc428960336" w:history="1">
             <w:r>
               <w:rPr>
                 <w:rStyle w:val="Hyperlink"/>
@@ -1487,7 +1554,7 @@
                 <w:noProof/>
                 <w:webHidden/>
               </w:rPr>
-              <w:instrText xml:space="preserve"> PAGEREF _Toc428882784 \h </w:instrText>
+              <w:instrText xml:space="preserve"> PAGEREF _Toc428960336 \h </w:instrText>
             </w:r>
             <w:r>
               <w:rPr>
@@ -1532,7 +1599,7 @@
               <w:szCs w:val="22"/>
             </w:rPr>
           </w:pPr>
-          <w:hyperlink w:anchor="_Toc428882785" w:history="1">
+          <w:hyperlink w:anchor="_Toc428960337" w:history="1">
             <w:r>
               <w:rPr>
                 <w:rStyle w:val="Hyperlink"/>
@@ -1575,7 +1642,7 @@
                 <w:noProof/>
                 <w:webHidden/>
               </w:rPr>
-              <w:instrText xml:space="preserve"> PAGEREF _Toc428882785 \h </w:instrText>
+              <w:instrText xml:space="preserve"> PAGEREF _Toc428960337 \h </w:instrText>
             </w:r>
             <w:r>
               <w:rPr>
@@ -1620,7 +1687,7 @@
               <w:szCs w:val="22"/>
             </w:rPr>
           </w:pPr>
-          <w:hyperlink w:anchor="_Toc428882786" w:history="1">
+          <w:hyperlink w:anchor="_Toc428960338" w:history="1">
             <w:r>
               <w:rPr>
                 <w:rStyle w:val="Hyperlink"/>
@@ -1663,7 +1730,7 @@
                 <w:noProof/>
                 <w:webHidden/>
               </w:rPr>
-              <w:instrText xml:space="preserve"> PAGEREF _Toc428882786 \h </w:instrText>
+              <w:instrText xml:space="preserve"> PAGEREF _Toc428960338 \h </w:instrText>
             </w:r>
             <w:r>
               <w:rPr>
@@ -1708,7 +1775,7 @@
               <w:szCs w:val="22"/>
             </w:rPr>
           </w:pPr>
-          <w:hyperlink w:anchor="_Toc428882787" w:history="1">
+          <w:hyperlink w:anchor="_Toc428960339" w:history="1">
             <w:r>
               <w:rPr>
                 <w:rStyle w:val="Hyperlink"/>
@@ -1751,7 +1818,7 @@
                 <w:noProof/>
                 <w:webHidden/>
               </w:rPr>
-              <w:instrText xml:space="preserve"> PAGEREF _Toc428882787 \h </w:instrText>
+              <w:instrText xml:space="preserve"> PAGEREF _Toc428960339 \h </w:instrText>
             </w:r>
             <w:r>
               <w:rPr>
@@ -1772,6 +1839,94 @@
                 <w:webHidden/>
               </w:rPr>
               <w:t>19</w:t>
+            </w:r>
+            <w:r>
+              <w:rPr>
+                <w:noProof/>
+                <w:webHidden/>
+              </w:rPr>
+              <w:fldChar w:fldCharType="end"/>
+            </w:r>
+          </w:hyperlink>
+        </w:p>
+        <w:p>
+          <w:pPr>
+            <w:pStyle w:val="TOC2"/>
+            <w:tabs>
+              <w:tab w:val="left" w:pos="660"/>
+              <w:tab w:val="right" w:leader="dot" w:pos="13670"/>
+            </w:tabs>
+            <w:rPr>
+              <w:rFonts w:asciiTheme="minorHAnsi" w:eastAsiaTheme="minorEastAsia" w:hAnsiTheme="minorHAnsi" w:cstheme="minorBidi"/>
+              <w:noProof/>
+              <w:sz w:val="22"/>
+              <w:szCs w:val="22"/>
+            </w:rPr>
+          </w:pPr>
+          <w:hyperlink w:anchor="_Toc428960340" w:history="1">
+            <w:r>
+              <w:rPr>
+                <w:rStyle w:val="Hyperlink"/>
+                <w:noProof/>
+              </w:rPr>
+              <w:t>9.</w:t>
+            </w:r>
+            <w:r>
+              <w:rPr>
+                <w:rFonts w:asciiTheme="minorHAnsi" w:eastAsiaTheme="minorEastAsia" w:hAnsiTheme="minorHAnsi" w:cstheme="minorBidi"/>
+                <w:noProof/>
+                <w:sz w:val="22"/>
+                <w:szCs w:val="22"/>
+              </w:rPr>
+              <w:tab/>
+            </w:r>
+            <w:r>
+              <w:rPr>
+                <w:rStyle w:val="Hyperlink"/>
+                <w:noProof/>
+              </w:rPr>
+              <w:t>TFS 667- Allow submission to all modules for job code WPOP70</w:t>
+            </w:r>
+            <w:r>
+              <w:rPr>
+                <w:noProof/>
+                <w:webHidden/>
+              </w:rPr>
+              <w:tab/>
+            </w:r>
+            <w:r>
+              <w:rPr>
+                <w:noProof/>
+                <w:webHidden/>
+              </w:rPr>
+              <w:fldChar w:fldCharType="begin"/>
+            </w:r>
+            <w:r>
+              <w:rPr>
+                <w:noProof/>
+                <w:webHidden/>
+              </w:rPr>
+              <w:instrText xml:space="preserve"> PAGEREF _Toc428960340 \h </w:instrText>
+            </w:r>
+            <w:r>
+              <w:rPr>
+                <w:noProof/>
+                <w:webHidden/>
+              </w:rPr>
+            </w:r>
+            <w:r>
+              <w:rPr>
+                <w:noProof/>
+                <w:webHidden/>
+              </w:rPr>
+              <w:fldChar w:fldCharType="separate"/>
+            </w:r>
+            <w:r>
+              <w:rPr>
+                <w:noProof/>
+                <w:webHidden/>
+              </w:rPr>
+              <w:t>22</w:t>
             </w:r>
             <w:r>
               <w:rPr>
@@ -1805,10 +1960,6 @@
     <w:p/>
     <w:p/>
     <w:p/>
-    <w:p>
-      <w:bookmarkStart w:id="15" w:name="_GoBack"/>
-      <w:bookmarkEnd w:id="15"/>
-    </w:p>
     <w:p/>
     <w:p/>
     <w:p/>
@@ -1818,6 +1969,10 @@
     <w:p/>
     <w:p/>
     <w:p/>
+    <w:p>
+      <w:bookmarkStart w:id="15" w:name="_GoBack"/>
+      <w:bookmarkEnd w:id="15"/>
+    </w:p>
     <w:p/>
     <w:p/>
     <w:p/>
@@ -1848,7 +2003,7 @@
         </w:numPr>
       </w:pPr>
       <w:bookmarkStart w:id="16" w:name="_Toc391395339"/>
-      <w:bookmarkStart w:id="17" w:name="_Toc428882780"/>
+      <w:bookmarkStart w:id="17" w:name="_Toc428960332"/>
       <w:r>
         <w:t>SCR 1</w:t>
       </w:r>
@@ -2727,7 +2882,7 @@
           <w:numId w:val="2"/>
         </w:numPr>
       </w:pPr>
-      <w:bookmarkStart w:id="18" w:name="_Toc428882781"/>
+      <w:bookmarkStart w:id="18" w:name="_Toc428960333"/>
       <w:r>
         <w:t xml:space="preserve">SCR 13515 Update Receiver values in </w:t>
       </w:r>
@@ -2772,6 +2927,7 @@
           </w:tcPr>
           <w:p>
             <w:r>
+              <w:lastRenderedPageBreak/>
               <w:t>Item</w:t>
             </w:r>
           </w:p>
@@ -2795,7 +2951,6 @@
           </w:tcPr>
           <w:p>
             <w:r>
-              <w:lastRenderedPageBreak/>
               <w:t>Change Type</w:t>
             </w:r>
           </w:p>
@@ -4881,7 +5036,7 @@
           <w:numId w:val="2"/>
         </w:numPr>
       </w:pPr>
-      <w:bookmarkStart w:id="19" w:name="_Toc428882782"/>
+      <w:bookmarkStart w:id="19" w:name="_Toc428960334"/>
       <w:r>
         <w:t>SCR 13609 Quality Alignment Specialists to receive Coaching Logs</w:t>
       </w:r>
@@ -6543,7 +6698,7 @@
           <w:numId w:val="2"/>
         </w:numPr>
       </w:pPr>
-      <w:bookmarkStart w:id="20" w:name="_Toc428882783"/>
+      <w:bookmarkStart w:id="20" w:name="_Toc428960335"/>
       <w:r>
         <w:t>SCR 13653 Changes for supporting LSA Module value</w:t>
       </w:r>
@@ -11708,7 +11863,7 @@
           <w:numId w:val="2"/>
         </w:numPr>
       </w:pPr>
-      <w:bookmarkStart w:id="21" w:name="_Toc428882784"/>
+      <w:bookmarkStart w:id="21" w:name="_Toc428960336"/>
       <w:r>
         <w:t>SCR 14512 Changes for supporting Training Module</w:t>
       </w:r>
@@ -18809,7 +18964,7 @@
           <w:numId w:val="2"/>
         </w:numPr>
       </w:pPr>
-      <w:bookmarkStart w:id="22" w:name="_Toc428882785"/>
+      <w:bookmarkStart w:id="22" w:name="_Toc428960337"/>
       <w:r>
         <w:t>SCR 15008 Additional job codes for Sup Module submission</w:t>
       </w:r>
@@ -20259,7 +20414,7 @@
           <w:numId w:val="2"/>
         </w:numPr>
       </w:pPr>
-      <w:bookmarkStart w:id="23" w:name="_Toc428882786"/>
+      <w:bookmarkStart w:id="23" w:name="_Toc428960338"/>
       <w:r>
         <w:t xml:space="preserve">SCR 15075 Set Reinforcement to 1 for non CSE </w:t>
       </w:r>
@@ -21411,12 +21566,9 @@
           <w:numId w:val="2"/>
         </w:numPr>
       </w:pPr>
-      <w:bookmarkStart w:id="24" w:name="_Toc428882787"/>
+      <w:bookmarkStart w:id="24" w:name="_Toc428960339"/>
       <w:r>
-        <w:t>TFS 604 – Additional AHT Sub Coaching Reason for CSR and SUP Modules</w:t>
-      </w:r>
-      <w:r>
-        <w:t>.</w:t>
+        <w:t>TFS 604 – Additional AHT Sub Coaching Reason for CSR and SUP Modules.</w:t>
       </w:r>
       <w:bookmarkEnd w:id="24"/>
     </w:p>
@@ -21506,10 +21658,7 @@
           </w:tcPr>
           <w:p>
             <w:r>
-              <w:t xml:space="preserve">Add </w:t>
-            </w:r>
-            <w:r>
-              <w:t>Additional AHT Sub Coaching Reason for CSR and SUP Modules</w:t>
+              <w:t>Add Additional AHT Sub Coaching Reason for CSR and SUP Modules</w:t>
             </w:r>
           </w:p>
         </w:tc>
@@ -21994,14 +22143,7 @@
                 <w:rFonts w:ascii="Courier New" w:hAnsi="Courier New" w:cs="Courier New"/>
                 <w:noProof/>
               </w:rPr>
-              <w:t xml:space="preserve">Verify data row in </w:t>
-            </w:r>
-            <w:r>
-              <w:rPr>
-                <w:rFonts w:ascii="Courier New" w:hAnsi="Courier New" w:cs="Courier New"/>
-                <w:noProof/>
-              </w:rPr>
-              <w:t xml:space="preserve">Table </w:t>
+              <w:t xml:space="preserve">Verify data row in Table </w:t>
             </w:r>
             <w:r>
               <w:rPr>
@@ -22315,14 +22457,7 @@
                 <w:rFonts w:ascii="Courier New" w:hAnsi="Courier New" w:cs="Courier New"/>
                 <w:noProof/>
               </w:rPr>
-              <w:t>[sp_Select_SubCoachingReasons_By_Reason]</w:t>
-            </w:r>
-            <w:r>
-              <w:rPr>
-                <w:rFonts w:ascii="Courier New" w:hAnsi="Courier New" w:cs="Courier New"/>
-                <w:noProof/>
-              </w:rPr>
-              <w:t>for both Direct and Indirect submissions.</w:t>
+              <w:t>[sp_Select_SubCoachingReasons_By_Reason]for both Direct and Indirect submissions.</w:t>
             </w:r>
           </w:p>
           <w:p>
@@ -23554,6 +23689,966 @@
         <w:tc>
           <w:tcPr>
             <w:tcW w:w="2880" w:type="dxa"/>
+          </w:tcPr>
+          <w:p>
+            <w:pPr>
+              <w:rPr>
+                <w:rFonts w:asciiTheme="minorHAnsi" w:hAnsiTheme="minorHAnsi"/>
+                <w:bCs/>
+              </w:rPr>
+            </w:pPr>
+          </w:p>
+        </w:tc>
+      </w:tr>
+    </w:tbl>
+    <w:p/>
+    <w:p/>
+    <w:p>
+      <w:pPr>
+        <w:pStyle w:val="Heading2"/>
+        <w:numPr>
+          <w:ilvl w:val="0"/>
+          <w:numId w:val="2"/>
+        </w:numPr>
+      </w:pPr>
+      <w:bookmarkStart w:id="25" w:name="_Toc428960340"/>
+      <w:r>
+        <w:t>TFS 667- Allow submission to all modules for job code WPOP70</w:t>
+      </w:r>
+      <w:bookmarkEnd w:id="25"/>
+    </w:p>
+    <w:p/>
+    <w:tbl>
+      <w:tblPr>
+        <w:tblW w:w="0" w:type="auto"/>
+        <w:tblInd w:w="-612" w:type="dxa"/>
+        <w:tblBorders>
+          <w:top w:val="single" w:sz="4" w:space="0" w:color="auto"/>
+          <w:left w:val="single" w:sz="4" w:space="0" w:color="auto"/>
+          <w:bottom w:val="single" w:sz="4" w:space="0" w:color="auto"/>
+          <w:right w:val="single" w:sz="4" w:space="0" w:color="auto"/>
+          <w:insideH w:val="single" w:sz="4" w:space="0" w:color="auto"/>
+          <w:insideV w:val="single" w:sz="4" w:space="0" w:color="auto"/>
+        </w:tblBorders>
+        <w:tblLayout w:type="fixed"/>
+        <w:tblLook w:val="0000" w:firstRow="0" w:lastRow="0" w:firstColumn="0" w:lastColumn="0" w:noHBand="0" w:noVBand="0"/>
+      </w:tblPr>
+      <w:tblGrid>
+        <w:gridCol w:w="2549"/>
+        <w:gridCol w:w="10455"/>
+      </w:tblGrid>
+      <w:tr>
+        <w:trPr>
+          <w:tblHeader/>
+        </w:trPr>
+        <w:tc>
+          <w:tcPr>
+            <w:tcW w:w="2549" w:type="dxa"/>
+            <w:shd w:val="solid" w:color="auto" w:fill="000000"/>
+          </w:tcPr>
+          <w:p>
+            <w:r>
+              <w:t>Item</w:t>
+            </w:r>
+          </w:p>
+        </w:tc>
+        <w:tc>
+          <w:tcPr>
+            <w:tcW w:w="10455" w:type="dxa"/>
+            <w:shd w:val="solid" w:color="auto" w:fill="000000"/>
+          </w:tcPr>
+          <w:p>
+            <w:r>
+              <w:t>Description</w:t>
+            </w:r>
+          </w:p>
+        </w:tc>
+      </w:tr>
+      <w:tr>
+        <w:tc>
+          <w:tcPr>
+            <w:tcW w:w="2549" w:type="dxa"/>
+          </w:tcPr>
+          <w:p>
+            <w:r>
+              <w:t>Change Type</w:t>
+            </w:r>
+          </w:p>
+        </w:tc>
+        <w:tc>
+          <w:tcPr>
+            <w:tcW w:w="10455" w:type="dxa"/>
+          </w:tcPr>
+          <w:p>
+            <w:r>
+              <w:t>Change</w:t>
+            </w:r>
+          </w:p>
+        </w:tc>
+      </w:tr>
+      <w:tr>
+        <w:tc>
+          <w:tcPr>
+            <w:tcW w:w="2549" w:type="dxa"/>
+          </w:tcPr>
+          <w:p>
+            <w:r>
+              <w:t>Change Description</w:t>
+            </w:r>
+          </w:p>
+        </w:tc>
+        <w:tc>
+          <w:tcPr>
+            <w:tcW w:w="10455" w:type="dxa"/>
+          </w:tcPr>
+          <w:p>
+            <w:r>
+              <w:t>Allow submission to all modules for job code WPOP70</w:t>
+            </w:r>
+          </w:p>
+          <w:p/>
+          <w:p/>
+        </w:tc>
+      </w:tr>
+      <w:tr>
+        <w:trPr>
+          <w:trHeight w:val="368"/>
+        </w:trPr>
+        <w:tc>
+          <w:tcPr>
+            <w:tcW w:w="2549" w:type="dxa"/>
+          </w:tcPr>
+          <w:p>
+            <w:r>
+              <w:t>Test Environment</w:t>
+            </w:r>
+          </w:p>
+        </w:tc>
+        <w:tc>
+          <w:tcPr>
+            <w:tcW w:w="10455" w:type="dxa"/>
+          </w:tcPr>
+          <w:p>
+            <w:proofErr w:type="spellStart"/>
+            <w:r>
+              <w:t>eCoaching_Dev</w:t>
+            </w:r>
+            <w:proofErr w:type="spellEnd"/>
+            <w:r>
+              <w:t xml:space="preserve"> database on vrivfssdbt02\scord01,1437 </w:t>
+            </w:r>
+          </w:p>
+        </w:tc>
+      </w:tr>
+      <w:tr>
+        <w:tc>
+          <w:tcPr>
+            <w:tcW w:w="2549" w:type="dxa"/>
+          </w:tcPr>
+          <w:p>
+            <w:r>
+              <w:t>Code Modules created/updated</w:t>
+            </w:r>
+          </w:p>
+        </w:tc>
+        <w:tc>
+          <w:tcPr>
+            <w:tcW w:w="10455" w:type="dxa"/>
+          </w:tcPr>
+          <w:p>
+            <w:r>
+              <w:rPr>
+                <w:rFonts w:ascii="Courier New" w:hAnsi="Courier New" w:cs="Courier New"/>
+                <w:noProof/>
+              </w:rPr>
+              <w:t>[Module_Submission]</w:t>
+            </w:r>
+          </w:p>
+        </w:tc>
+      </w:tr>
+      <w:tr>
+        <w:tc>
+          <w:tcPr>
+            <w:tcW w:w="2549" w:type="dxa"/>
+          </w:tcPr>
+          <w:p>
+            <w:r>
+              <w:t>Code doc</w:t>
+            </w:r>
+          </w:p>
+        </w:tc>
+        <w:tc>
+          <w:tcPr>
+            <w:tcW w:w="10455" w:type="dxa"/>
+          </w:tcPr>
+          <w:p>
+            <w:r>
+              <w:t>CCO_eCoaching_Dimension_Table_Data.xlsx</w:t>
+            </w:r>
+          </w:p>
+        </w:tc>
+      </w:tr>
+      <w:tr>
+        <w:tc>
+          <w:tcPr>
+            <w:tcW w:w="2549" w:type="dxa"/>
+          </w:tcPr>
+          <w:p>
+            <w:r>
+              <w:t>Notes</w:t>
+            </w:r>
+          </w:p>
+        </w:tc>
+        <w:tc>
+          <w:tcPr>
+            <w:tcW w:w="10455" w:type="dxa"/>
+          </w:tcPr>
+          <w:p>
+            <w:r>
+              <w:t>Add job code to Module submission table and set all modules to 1</w:t>
+            </w:r>
+          </w:p>
+        </w:tc>
+      </w:tr>
+    </w:tbl>
+    <w:p/>
+    <w:tbl>
+      <w:tblPr>
+        <w:tblW w:w="0" w:type="auto"/>
+        <w:tblInd w:w="-612" w:type="dxa"/>
+        <w:tblBorders>
+          <w:top w:val="double" w:sz="4" w:space="0" w:color="auto"/>
+          <w:left w:val="double" w:sz="4" w:space="0" w:color="auto"/>
+          <w:bottom w:val="double" w:sz="4" w:space="0" w:color="auto"/>
+          <w:right w:val="double" w:sz="4" w:space="0" w:color="auto"/>
+          <w:insideH w:val="single" w:sz="6" w:space="0" w:color="auto"/>
+          <w:insideV w:val="single" w:sz="6" w:space="0" w:color="auto"/>
+        </w:tblBorders>
+        <w:tblLayout w:type="fixed"/>
+        <w:tblLook w:val="0000" w:firstRow="0" w:lastRow="0" w:firstColumn="0" w:lastColumn="0" w:noHBand="0" w:noVBand="0"/>
+      </w:tblPr>
+      <w:tblGrid>
+        <w:gridCol w:w="794"/>
+        <w:gridCol w:w="5506"/>
+        <w:gridCol w:w="4320"/>
+        <w:gridCol w:w="1170"/>
+        <w:gridCol w:w="1260"/>
+      </w:tblGrid>
+      <w:tr>
+        <w:trPr>
+          <w:tblHeader/>
+        </w:trPr>
+        <w:tc>
+          <w:tcPr>
+            <w:tcW w:w="794" w:type="dxa"/>
+            <w:shd w:val="clear" w:color="auto" w:fill="A6A6A6"/>
+          </w:tcPr>
+          <w:p>
+            <w:pPr>
+              <w:rPr>
+                <w:i/>
+              </w:rPr>
+            </w:pPr>
+            <w:r>
+              <w:t>TEST#</w:t>
+            </w:r>
+          </w:p>
+        </w:tc>
+        <w:tc>
+          <w:tcPr>
+            <w:tcW w:w="5506" w:type="dxa"/>
+            <w:shd w:val="clear" w:color="auto" w:fill="A6A6A6"/>
+          </w:tcPr>
+          <w:p>
+            <w:pPr>
+              <w:rPr>
+                <w:i/>
+              </w:rPr>
+            </w:pPr>
+            <w:r>
+              <w:t>ACTION</w:t>
+            </w:r>
+          </w:p>
+        </w:tc>
+        <w:tc>
+          <w:tcPr>
+            <w:tcW w:w="4320" w:type="dxa"/>
+            <w:shd w:val="clear" w:color="auto" w:fill="A6A6A6"/>
+          </w:tcPr>
+          <w:p>
+            <w:pPr>
+              <w:rPr>
+                <w:i/>
+              </w:rPr>
+            </w:pPr>
+            <w:r>
+              <w:t xml:space="preserve">EXPECTED RESULTS </w:t>
+            </w:r>
+          </w:p>
+        </w:tc>
+        <w:tc>
+          <w:tcPr>
+            <w:tcW w:w="1170" w:type="dxa"/>
+            <w:shd w:val="clear" w:color="auto" w:fill="A6A6A6"/>
+          </w:tcPr>
+          <w:p>
+            <w:pPr>
+              <w:rPr>
+                <w:i/>
+              </w:rPr>
+            </w:pPr>
+            <w:r>
+              <w:t>RESULTS</w:t>
+            </w:r>
+          </w:p>
+          <w:p>
+            <w:pPr>
+              <w:rPr>
+                <w:i/>
+              </w:rPr>
+            </w:pPr>
+            <w:r>
+              <w:t>P/F/I</w:t>
+            </w:r>
+          </w:p>
+        </w:tc>
+        <w:tc>
+          <w:tcPr>
+            <w:tcW w:w="1260" w:type="dxa"/>
+            <w:shd w:val="clear" w:color="auto" w:fill="A6A6A6"/>
+          </w:tcPr>
+          <w:p>
+            <w:pPr>
+              <w:rPr>
+                <w:i/>
+              </w:rPr>
+            </w:pPr>
+            <w:r>
+              <w:t>COMMENTS</w:t>
+            </w:r>
+          </w:p>
+        </w:tc>
+      </w:tr>
+      <w:tr>
+        <w:tc>
+          <w:tcPr>
+            <w:tcW w:w="794" w:type="dxa"/>
+          </w:tcPr>
+          <w:p>
+            <w:pPr>
+              <w:rPr>
+                <w:rFonts w:asciiTheme="minorHAnsi" w:hAnsiTheme="minorHAnsi"/>
+                <w:bCs/>
+              </w:rPr>
+            </w:pPr>
+            <w:r>
+              <w:rPr>
+                <w:rFonts w:asciiTheme="minorHAnsi" w:hAnsiTheme="minorHAnsi"/>
+                <w:bCs/>
+              </w:rPr>
+              <w:t>9.1</w:t>
+            </w:r>
+          </w:p>
+        </w:tc>
+        <w:tc>
+          <w:tcPr>
+            <w:tcW w:w="5506" w:type="dxa"/>
+          </w:tcPr>
+          <w:p>
+            <w:pPr>
+              <w:overflowPunct/>
+              <w:textAlignment w:val="auto"/>
+              <w:rPr>
+                <w:rFonts w:ascii="Courier New" w:hAnsi="Courier New" w:cs="Courier New"/>
+                <w:noProof/>
+                <w:color w:val="808080"/>
+              </w:rPr>
+            </w:pPr>
+            <w:r>
+              <w:rPr>
+                <w:rFonts w:ascii="Courier New" w:hAnsi="Courier New" w:cs="Courier New"/>
+                <w:noProof/>
+                <w:color w:val="0000FF"/>
+              </w:rPr>
+              <w:t>SELECT</w:t>
+            </w:r>
+            <w:r>
+              <w:rPr>
+                <w:rFonts w:ascii="Courier New" w:hAnsi="Courier New" w:cs="Courier New"/>
+                <w:noProof/>
+              </w:rPr>
+              <w:t xml:space="preserve"> </w:t>
+            </w:r>
+            <w:r>
+              <w:rPr>
+                <w:rFonts w:ascii="Courier New" w:hAnsi="Courier New" w:cs="Courier New"/>
+                <w:noProof/>
+                <w:color w:val="808080"/>
+              </w:rPr>
+              <w:t>*</w:t>
+            </w:r>
+          </w:p>
+          <w:p>
+            <w:pPr>
+              <w:overflowPunct/>
+              <w:textAlignment w:val="auto"/>
+              <w:rPr>
+                <w:rFonts w:ascii="Courier New" w:hAnsi="Courier New" w:cs="Courier New"/>
+                <w:noProof/>
+              </w:rPr>
+            </w:pPr>
+            <w:r>
+              <w:rPr>
+                <w:rFonts w:ascii="Courier New" w:hAnsi="Courier New" w:cs="Courier New"/>
+                <w:noProof/>
+              </w:rPr>
+              <w:t xml:space="preserve">  </w:t>
+            </w:r>
+            <w:r>
+              <w:rPr>
+                <w:rFonts w:ascii="Courier New" w:hAnsi="Courier New" w:cs="Courier New"/>
+                <w:noProof/>
+                <w:color w:val="0000FF"/>
+              </w:rPr>
+              <w:t>FROM</w:t>
+            </w:r>
+            <w:r>
+              <w:rPr>
+                <w:rFonts w:ascii="Courier New" w:hAnsi="Courier New" w:cs="Courier New"/>
+                <w:noProof/>
+              </w:rPr>
+              <w:t xml:space="preserve"> [EC]</w:t>
+            </w:r>
+            <w:r>
+              <w:rPr>
+                <w:rFonts w:ascii="Courier New" w:hAnsi="Courier New" w:cs="Courier New"/>
+                <w:noProof/>
+                <w:color w:val="808080"/>
+              </w:rPr>
+              <w:t>.</w:t>
+            </w:r>
+            <w:r>
+              <w:rPr>
+                <w:rFonts w:ascii="Courier New" w:hAnsi="Courier New" w:cs="Courier New"/>
+                <w:noProof/>
+              </w:rPr>
+              <w:t>[Module_Submission]</w:t>
+            </w:r>
+          </w:p>
+          <w:p>
+            <w:pPr>
+              <w:overflowPunct/>
+              <w:textAlignment w:val="auto"/>
+              <w:rPr>
+                <w:rFonts w:ascii="Courier New" w:hAnsi="Courier New" w:cs="Courier New"/>
+                <w:noProof/>
+                <w:color w:val="FF0000"/>
+              </w:rPr>
+            </w:pPr>
+            <w:r>
+              <w:rPr>
+                <w:rFonts w:ascii="Courier New" w:hAnsi="Courier New" w:cs="Courier New"/>
+                <w:noProof/>
+              </w:rPr>
+              <w:t xml:space="preserve">   </w:t>
+            </w:r>
+            <w:r>
+              <w:rPr>
+                <w:rFonts w:ascii="Courier New" w:hAnsi="Courier New" w:cs="Courier New"/>
+                <w:noProof/>
+                <w:color w:val="0000FF"/>
+              </w:rPr>
+              <w:t>where</w:t>
+            </w:r>
+            <w:r>
+              <w:rPr>
+                <w:rFonts w:ascii="Courier New" w:hAnsi="Courier New" w:cs="Courier New"/>
+                <w:noProof/>
+              </w:rPr>
+              <w:t xml:space="preserve"> job_code </w:t>
+            </w:r>
+            <w:r>
+              <w:rPr>
+                <w:rFonts w:ascii="Courier New" w:hAnsi="Courier New" w:cs="Courier New"/>
+                <w:noProof/>
+                <w:color w:val="808080"/>
+              </w:rPr>
+              <w:t>=</w:t>
+            </w:r>
+            <w:r>
+              <w:rPr>
+                <w:rFonts w:ascii="Courier New" w:hAnsi="Courier New" w:cs="Courier New"/>
+                <w:noProof/>
+              </w:rPr>
+              <w:t xml:space="preserve"> </w:t>
+            </w:r>
+            <w:r>
+              <w:rPr>
+                <w:rFonts w:ascii="Courier New" w:hAnsi="Courier New" w:cs="Courier New"/>
+                <w:noProof/>
+                <w:color w:val="FF0000"/>
+              </w:rPr>
+              <w:t>'WPOP70'</w:t>
+            </w:r>
+          </w:p>
+          <w:p>
+            <w:pPr>
+              <w:overflowPunct/>
+              <w:textAlignment w:val="auto"/>
+              <w:rPr>
+                <w:rFonts w:ascii="Courier New" w:hAnsi="Courier New" w:cs="Courier New"/>
+                <w:noProof/>
+                <w:color w:val="FF0000"/>
+              </w:rPr>
+            </w:pPr>
+          </w:p>
+          <w:p>
+            <w:pPr>
+              <w:overflowPunct/>
+              <w:textAlignment w:val="auto"/>
+              <w:rPr>
+                <w:rFonts w:ascii="Courier New" w:hAnsi="Courier New" w:cs="Courier New"/>
+                <w:noProof/>
+                <w:color w:val="0000FF"/>
+              </w:rPr>
+            </w:pPr>
+            <w:r>
+              <w:rPr>
+                <w:rFonts w:ascii="Courier New" w:hAnsi="Courier New" w:cs="Courier New"/>
+                <w:noProof/>
+                <w:color w:val="0000FF"/>
+              </w:rPr>
+              <w:t>GO</w:t>
+            </w:r>
+          </w:p>
+        </w:tc>
+        <w:tc>
+          <w:tcPr>
+            <w:tcW w:w="4320" w:type="dxa"/>
+          </w:tcPr>
+          <w:p>
+            <w:pPr>
+              <w:ind w:firstLine="720"/>
+              <w:rPr>
+                <w:bCs/>
+              </w:rPr>
+            </w:pPr>
+            <w:r>
+              <w:rPr>
+                <w:bCs/>
+              </w:rPr>
+              <w:t>Row returned with all modules set to 1</w:t>
+            </w:r>
+          </w:p>
+        </w:tc>
+        <w:tc>
+          <w:tcPr>
+            <w:tcW w:w="1170" w:type="dxa"/>
+          </w:tcPr>
+          <w:p>
+            <w:pPr>
+              <w:rPr>
+                <w:rFonts w:asciiTheme="minorHAnsi" w:hAnsiTheme="minorHAnsi"/>
+                <w:bCs/>
+              </w:rPr>
+            </w:pPr>
+            <w:r>
+              <w:rPr>
+                <w:rFonts w:asciiTheme="minorHAnsi" w:hAnsiTheme="minorHAnsi"/>
+                <w:bCs/>
+              </w:rPr>
+              <w:t>P</w:t>
+            </w:r>
+          </w:p>
+        </w:tc>
+        <w:tc>
+          <w:tcPr>
+            <w:tcW w:w="1260" w:type="dxa"/>
+          </w:tcPr>
+          <w:p>
+            <w:pPr>
+              <w:rPr>
+                <w:rFonts w:asciiTheme="minorHAnsi" w:hAnsiTheme="minorHAnsi"/>
+                <w:bCs/>
+              </w:rPr>
+            </w:pPr>
+          </w:p>
+        </w:tc>
+      </w:tr>
+      <w:tr>
+        <w:tc>
+          <w:tcPr>
+            <w:tcW w:w="794" w:type="dxa"/>
+          </w:tcPr>
+          <w:p>
+            <w:pPr>
+              <w:rPr>
+                <w:rFonts w:asciiTheme="minorHAnsi" w:hAnsiTheme="minorHAnsi"/>
+                <w:bCs/>
+              </w:rPr>
+            </w:pPr>
+            <w:r>
+              <w:rPr>
+                <w:rFonts w:asciiTheme="minorHAnsi" w:hAnsiTheme="minorHAnsi"/>
+                <w:bCs/>
+              </w:rPr>
+              <w:t>9.2</w:t>
+            </w:r>
+          </w:p>
+        </w:tc>
+        <w:tc>
+          <w:tcPr>
+            <w:tcW w:w="5506" w:type="dxa"/>
+          </w:tcPr>
+          <w:p>
+            <w:pPr>
+              <w:overflowPunct/>
+              <w:textAlignment w:val="auto"/>
+            </w:pPr>
+            <w:r>
+              <w:t>Update my job codeto WPOP70 and verify available moduled from UI</w:t>
+            </w:r>
+          </w:p>
+          <w:p>
+            <w:pPr>
+              <w:overflowPunct/>
+              <w:textAlignment w:val="auto"/>
+              <w:rPr>
+                <w:rFonts w:ascii="Courier New" w:hAnsi="Courier New" w:cs="Courier New"/>
+                <w:noProof/>
+                <w:color w:val="0000FF"/>
+              </w:rPr>
+            </w:pPr>
+          </w:p>
+          <w:p>
+            <w:pPr>
+              <w:overflowPunct/>
+              <w:textAlignment w:val="auto"/>
+            </w:pPr>
+            <w:r>
+              <w:t>Or run</w:t>
+            </w:r>
+          </w:p>
+          <w:p>
+            <w:pPr>
+              <w:overflowPunct/>
+              <w:textAlignment w:val="auto"/>
+              <w:rPr>
+                <w:rFonts w:ascii="Courier New" w:hAnsi="Courier New" w:cs="Courier New"/>
+                <w:noProof/>
+                <w:color w:val="0000FF"/>
+              </w:rPr>
+            </w:pPr>
+          </w:p>
+          <w:p>
+            <w:pPr>
+              <w:overflowPunct/>
+              <w:textAlignment w:val="auto"/>
+              <w:rPr>
+                <w:rFonts w:ascii="Courier New" w:hAnsi="Courier New" w:cs="Courier New"/>
+                <w:noProof/>
+                <w:color w:val="0000FF"/>
+              </w:rPr>
+            </w:pPr>
+            <w:r>
+              <w:rPr>
+                <w:rFonts w:ascii="Courier New" w:hAnsi="Courier New" w:cs="Courier New"/>
+                <w:noProof/>
+                <w:color w:val="0000FF"/>
+              </w:rPr>
+              <w:t>DECLARE</w:t>
+            </w:r>
+            <w:r>
+              <w:rPr>
+                <w:rFonts w:ascii="Courier New" w:hAnsi="Courier New" w:cs="Courier New"/>
+                <w:noProof/>
+              </w:rPr>
+              <w:tab/>
+              <w:t xml:space="preserve">@return_value </w:t>
+            </w:r>
+            <w:r>
+              <w:rPr>
+                <w:rFonts w:ascii="Courier New" w:hAnsi="Courier New" w:cs="Courier New"/>
+                <w:noProof/>
+                <w:color w:val="0000FF"/>
+              </w:rPr>
+              <w:t>int</w:t>
+            </w:r>
+          </w:p>
+          <w:p>
+            <w:pPr>
+              <w:overflowPunct/>
+              <w:textAlignment w:val="auto"/>
+              <w:rPr>
+                <w:rFonts w:ascii="Courier New" w:hAnsi="Courier New" w:cs="Courier New"/>
+                <w:noProof/>
+                <w:color w:val="0000FF"/>
+              </w:rPr>
+            </w:pPr>
+          </w:p>
+          <w:p>
+            <w:pPr>
+              <w:overflowPunct/>
+              <w:textAlignment w:val="auto"/>
+              <w:rPr>
+                <w:rFonts w:ascii="Courier New" w:hAnsi="Courier New" w:cs="Courier New"/>
+                <w:noProof/>
+              </w:rPr>
+            </w:pPr>
+            <w:r>
+              <w:rPr>
+                <w:rFonts w:ascii="Courier New" w:hAnsi="Courier New" w:cs="Courier New"/>
+                <w:noProof/>
+                <w:color w:val="0000FF"/>
+              </w:rPr>
+              <w:t>EXEC</w:t>
+            </w:r>
+            <w:r>
+              <w:rPr>
+                <w:rFonts w:ascii="Courier New" w:hAnsi="Courier New" w:cs="Courier New"/>
+                <w:noProof/>
+              </w:rPr>
+              <w:tab/>
+              <w:t xml:space="preserve">@return_value </w:t>
+            </w:r>
+            <w:r>
+              <w:rPr>
+                <w:rFonts w:ascii="Courier New" w:hAnsi="Courier New" w:cs="Courier New"/>
+                <w:noProof/>
+                <w:color w:val="808080"/>
+              </w:rPr>
+              <w:t>=</w:t>
+            </w:r>
+            <w:r>
+              <w:rPr>
+                <w:rFonts w:ascii="Courier New" w:hAnsi="Courier New" w:cs="Courier New"/>
+                <w:noProof/>
+              </w:rPr>
+              <w:t xml:space="preserve"> [EC]</w:t>
+            </w:r>
+            <w:r>
+              <w:rPr>
+                <w:rFonts w:ascii="Courier New" w:hAnsi="Courier New" w:cs="Courier New"/>
+                <w:noProof/>
+                <w:color w:val="808080"/>
+              </w:rPr>
+              <w:t>.</w:t>
+            </w:r>
+            <w:r>
+              <w:rPr>
+                <w:rFonts w:ascii="Courier New" w:hAnsi="Courier New" w:cs="Courier New"/>
+                <w:noProof/>
+              </w:rPr>
+              <w:t>[sp_Select_Modules_By_Job_Code]</w:t>
+            </w:r>
+          </w:p>
+          <w:p>
+            <w:pPr>
+              <w:overflowPunct/>
+              <w:textAlignment w:val="auto"/>
+              <w:rPr>
+                <w:rFonts w:ascii="Courier New" w:hAnsi="Courier New" w:cs="Courier New"/>
+                <w:noProof/>
+                <w:color w:val="FF0000"/>
+              </w:rPr>
+            </w:pPr>
+            <w:r>
+              <w:rPr>
+                <w:rFonts w:ascii="Courier New" w:hAnsi="Courier New" w:cs="Courier New"/>
+                <w:noProof/>
+                <w:color w:val="0000FF"/>
+              </w:rPr>
+              <w:tab/>
+            </w:r>
+            <w:r>
+              <w:rPr>
+                <w:rFonts w:ascii="Courier New" w:hAnsi="Courier New" w:cs="Courier New"/>
+                <w:noProof/>
+                <w:color w:val="0000FF"/>
+              </w:rPr>
+              <w:tab/>
+            </w:r>
+            <w:r>
+              <w:rPr>
+                <w:rFonts w:ascii="Courier New" w:hAnsi="Courier New" w:cs="Courier New"/>
+                <w:noProof/>
+              </w:rPr>
+              <w:t xml:space="preserve">@nvcEmpLanIDin </w:t>
+            </w:r>
+            <w:r>
+              <w:rPr>
+                <w:rFonts w:ascii="Courier New" w:hAnsi="Courier New" w:cs="Courier New"/>
+                <w:noProof/>
+                <w:color w:val="808080"/>
+              </w:rPr>
+              <w:t>=</w:t>
+            </w:r>
+            <w:r>
+              <w:rPr>
+                <w:rFonts w:ascii="Courier New" w:hAnsi="Courier New" w:cs="Courier New"/>
+                <w:noProof/>
+              </w:rPr>
+              <w:t xml:space="preserve"> </w:t>
+            </w:r>
+            <w:r>
+              <w:rPr>
+                <w:rFonts w:ascii="Courier New" w:hAnsi="Courier New" w:cs="Courier New"/>
+                <w:noProof/>
+                <w:color w:val="FF0000"/>
+              </w:rPr>
+              <w:t>N'susmitha.palacherla'</w:t>
+            </w:r>
+          </w:p>
+          <w:p>
+            <w:pPr>
+              <w:overflowPunct/>
+              <w:textAlignment w:val="auto"/>
+              <w:rPr>
+                <w:rFonts w:ascii="Courier New" w:hAnsi="Courier New" w:cs="Courier New"/>
+                <w:noProof/>
+                <w:color w:val="FF0000"/>
+              </w:rPr>
+            </w:pPr>
+          </w:p>
+          <w:p>
+            <w:pPr>
+              <w:overflowPunct/>
+              <w:textAlignment w:val="auto"/>
+              <w:rPr>
+                <w:rFonts w:ascii="Courier New" w:hAnsi="Courier New" w:cs="Courier New"/>
+                <w:noProof/>
+              </w:rPr>
+            </w:pPr>
+            <w:r>
+              <w:rPr>
+                <w:rFonts w:ascii="Courier New" w:hAnsi="Courier New" w:cs="Courier New"/>
+                <w:noProof/>
+                <w:color w:val="0000FF"/>
+              </w:rPr>
+              <w:t>SELECT</w:t>
+            </w:r>
+            <w:r>
+              <w:rPr>
+                <w:rFonts w:ascii="Courier New" w:hAnsi="Courier New" w:cs="Courier New"/>
+                <w:noProof/>
+              </w:rPr>
+              <w:tab/>
+            </w:r>
+            <w:r>
+              <w:rPr>
+                <w:rFonts w:ascii="Courier New" w:hAnsi="Courier New" w:cs="Courier New"/>
+                <w:noProof/>
+                <w:color w:val="FF0000"/>
+              </w:rPr>
+              <w:t>'Return Value'</w:t>
+            </w:r>
+            <w:r>
+              <w:rPr>
+                <w:rFonts w:ascii="Courier New" w:hAnsi="Courier New" w:cs="Courier New"/>
+                <w:noProof/>
+              </w:rPr>
+              <w:t xml:space="preserve"> </w:t>
+            </w:r>
+            <w:r>
+              <w:rPr>
+                <w:rFonts w:ascii="Courier New" w:hAnsi="Courier New" w:cs="Courier New"/>
+                <w:noProof/>
+                <w:color w:val="808080"/>
+              </w:rPr>
+              <w:t>=</w:t>
+            </w:r>
+            <w:r>
+              <w:rPr>
+                <w:rFonts w:ascii="Courier New" w:hAnsi="Courier New" w:cs="Courier New"/>
+                <w:noProof/>
+              </w:rPr>
+              <w:t xml:space="preserve"> @return_value</w:t>
+            </w:r>
+          </w:p>
+          <w:p>
+            <w:pPr>
+              <w:overflowPunct/>
+              <w:textAlignment w:val="auto"/>
+              <w:rPr>
+                <w:rFonts w:ascii="Courier New" w:hAnsi="Courier New" w:cs="Courier New"/>
+                <w:noProof/>
+              </w:rPr>
+            </w:pPr>
+          </w:p>
+          <w:p>
+            <w:pPr>
+              <w:overflowPunct/>
+              <w:textAlignment w:val="auto"/>
+              <w:rPr>
+                <w:rFonts w:ascii="Courier New" w:hAnsi="Courier New" w:cs="Courier New"/>
+                <w:noProof/>
+                <w:color w:val="0000FF"/>
+              </w:rPr>
+            </w:pPr>
+            <w:r>
+              <w:rPr>
+                <w:rFonts w:ascii="Courier New" w:hAnsi="Courier New" w:cs="Courier New"/>
+                <w:noProof/>
+                <w:color w:val="0000FF"/>
+              </w:rPr>
+              <w:t>GO</w:t>
+            </w:r>
+          </w:p>
+          <w:p>
+            <w:pPr>
+              <w:overflowPunct/>
+              <w:textAlignment w:val="auto"/>
+              <w:rPr>
+                <w:rFonts w:ascii="Courier New" w:hAnsi="Courier New" w:cs="Courier New"/>
+                <w:noProof/>
+                <w:color w:val="0000FF"/>
+              </w:rPr>
+            </w:pPr>
+          </w:p>
+        </w:tc>
+        <w:tc>
+          <w:tcPr>
+            <w:tcW w:w="4320" w:type="dxa"/>
+          </w:tcPr>
+          <w:p>
+            <w:pPr>
+              <w:ind w:firstLine="720"/>
+              <w:rPr>
+                <w:bCs/>
+              </w:rPr>
+            </w:pPr>
+            <w:r>
+              <w:rPr>
+                <w:bCs/>
+              </w:rPr>
+              <w:lastRenderedPageBreak/>
+              <w:t>All 5 modules should appear in the drop down.</w:t>
+            </w:r>
+          </w:p>
+        </w:tc>
+        <w:tc>
+          <w:tcPr>
+            <w:tcW w:w="1170" w:type="dxa"/>
+          </w:tcPr>
+          <w:p>
+            <w:pPr>
+              <w:rPr>
+                <w:rFonts w:asciiTheme="minorHAnsi" w:hAnsiTheme="minorHAnsi"/>
+                <w:bCs/>
+              </w:rPr>
+            </w:pPr>
+            <w:r>
+              <w:rPr>
+                <w:rFonts w:asciiTheme="minorHAnsi" w:hAnsiTheme="minorHAnsi"/>
+                <w:bCs/>
+              </w:rPr>
+              <w:t>P</w:t>
+            </w:r>
+          </w:p>
+        </w:tc>
+        <w:tc>
+          <w:tcPr>
+            <w:tcW w:w="1260" w:type="dxa"/>
           </w:tcPr>
           <w:p>
             <w:pPr>
@@ -23721,7 +24816,7 @@
         <w:sz w:val="18"/>
         <w:szCs w:val="18"/>
       </w:rPr>
-      <w:t>3</w:t>
+      <w:t>1</w:t>
     </w:r>
     <w:r>
       <w:rPr>
@@ -23770,7 +24865,7 @@
         <w:sz w:val="18"/>
         <w:szCs w:val="18"/>
       </w:rPr>
-      <w:t>22</w:t>
+      <w:t>23</w:t>
     </w:r>
     <w:r>
       <w:rPr>
@@ -24100,7 +25195,239 @@
     </w:lvl>
   </w:abstractNum>
   <w:abstractNum w:abstractNumId="1">
+    <w:nsid w:val="2E326F6D"/>
+    <w:multiLevelType w:val="hybridMultilevel"/>
+    <w:tmpl w:val="C9EAC716"/>
+    <w:lvl w:ilvl="0" w:tplc="0409000F">
+      <w:start w:val="1"/>
+      <w:numFmt w:val="decimal"/>
+      <w:lvlText w:val="%1."/>
+      <w:lvlJc w:val="left"/>
+      <w:pPr>
+        <w:tabs>
+          <w:tab w:val="num" w:pos="720"/>
+        </w:tabs>
+        <w:ind w:left="720" w:hanging="360"/>
+      </w:pPr>
+    </w:lvl>
+    <w:lvl w:ilvl="1" w:tplc="4056895E">
+      <w:start w:val="1"/>
+      <w:numFmt w:val="decimal"/>
+      <w:lvlText w:val="%2."/>
+      <w:lvlJc w:val="left"/>
+      <w:pPr>
+        <w:tabs>
+          <w:tab w:val="num" w:pos="1440"/>
+        </w:tabs>
+        <w:ind w:left="1440" w:hanging="360"/>
+      </w:pPr>
+      <w:rPr>
+        <w:rFonts w:hint="default"/>
+      </w:rPr>
+    </w:lvl>
+    <w:lvl w:ilvl="2" w:tplc="0409001B" w:tentative="1">
+      <w:start w:val="1"/>
+      <w:numFmt w:val="lowerRoman"/>
+      <w:lvlText w:val="%3."/>
+      <w:lvlJc w:val="right"/>
+      <w:pPr>
+        <w:tabs>
+          <w:tab w:val="num" w:pos="2160"/>
+        </w:tabs>
+        <w:ind w:left="2160" w:hanging="180"/>
+      </w:pPr>
+    </w:lvl>
+    <w:lvl w:ilvl="3" w:tplc="0409000F" w:tentative="1">
+      <w:start w:val="1"/>
+      <w:numFmt w:val="decimal"/>
+      <w:lvlText w:val="%4."/>
+      <w:lvlJc w:val="left"/>
+      <w:pPr>
+        <w:tabs>
+          <w:tab w:val="num" w:pos="2880"/>
+        </w:tabs>
+        <w:ind w:left="2880" w:hanging="360"/>
+      </w:pPr>
+    </w:lvl>
+    <w:lvl w:ilvl="4" w:tplc="04090019" w:tentative="1">
+      <w:start w:val="1"/>
+      <w:numFmt w:val="lowerLetter"/>
+      <w:lvlText w:val="%5."/>
+      <w:lvlJc w:val="left"/>
+      <w:pPr>
+        <w:tabs>
+          <w:tab w:val="num" w:pos="3600"/>
+        </w:tabs>
+        <w:ind w:left="3600" w:hanging="360"/>
+      </w:pPr>
+    </w:lvl>
+    <w:lvl w:ilvl="5" w:tplc="0409001B" w:tentative="1">
+      <w:start w:val="1"/>
+      <w:numFmt w:val="lowerRoman"/>
+      <w:lvlText w:val="%6."/>
+      <w:lvlJc w:val="right"/>
+      <w:pPr>
+        <w:tabs>
+          <w:tab w:val="num" w:pos="4320"/>
+        </w:tabs>
+        <w:ind w:left="4320" w:hanging="180"/>
+      </w:pPr>
+    </w:lvl>
+    <w:lvl w:ilvl="6" w:tplc="0409000F" w:tentative="1">
+      <w:start w:val="1"/>
+      <w:numFmt w:val="decimal"/>
+      <w:lvlText w:val="%7."/>
+      <w:lvlJc w:val="left"/>
+      <w:pPr>
+        <w:tabs>
+          <w:tab w:val="num" w:pos="5040"/>
+        </w:tabs>
+        <w:ind w:left="5040" w:hanging="360"/>
+      </w:pPr>
+    </w:lvl>
+    <w:lvl w:ilvl="7" w:tplc="04090019" w:tentative="1">
+      <w:start w:val="1"/>
+      <w:numFmt w:val="lowerLetter"/>
+      <w:lvlText w:val="%8."/>
+      <w:lvlJc w:val="left"/>
+      <w:pPr>
+        <w:tabs>
+          <w:tab w:val="num" w:pos="5760"/>
+        </w:tabs>
+        <w:ind w:left="5760" w:hanging="360"/>
+      </w:pPr>
+    </w:lvl>
+    <w:lvl w:ilvl="8" w:tplc="0409001B" w:tentative="1">
+      <w:start w:val="1"/>
+      <w:numFmt w:val="lowerRoman"/>
+      <w:lvlText w:val="%9."/>
+      <w:lvlJc w:val="right"/>
+      <w:pPr>
+        <w:tabs>
+          <w:tab w:val="num" w:pos="6480"/>
+        </w:tabs>
+        <w:ind w:left="6480" w:hanging="180"/>
+      </w:pPr>
+    </w:lvl>
+  </w:abstractNum>
+  <w:abstractNum w:abstractNumId="2">
     <w:nsid w:val="388921D8"/>
+    <w:multiLevelType w:val="hybridMultilevel"/>
+    <w:tmpl w:val="C9EAC716"/>
+    <w:lvl w:ilvl="0" w:tplc="0409000F">
+      <w:start w:val="1"/>
+      <w:numFmt w:val="decimal"/>
+      <w:lvlText w:val="%1."/>
+      <w:lvlJc w:val="left"/>
+      <w:pPr>
+        <w:tabs>
+          <w:tab w:val="num" w:pos="720"/>
+        </w:tabs>
+        <w:ind w:left="720" w:hanging="360"/>
+      </w:pPr>
+    </w:lvl>
+    <w:lvl w:ilvl="1" w:tplc="4056895E">
+      <w:start w:val="1"/>
+      <w:numFmt w:val="decimal"/>
+      <w:lvlText w:val="%2."/>
+      <w:lvlJc w:val="left"/>
+      <w:pPr>
+        <w:tabs>
+          <w:tab w:val="num" w:pos="1440"/>
+        </w:tabs>
+        <w:ind w:left="1440" w:hanging="360"/>
+      </w:pPr>
+      <w:rPr>
+        <w:rFonts w:hint="default"/>
+      </w:rPr>
+    </w:lvl>
+    <w:lvl w:ilvl="2" w:tplc="0409001B" w:tentative="1">
+      <w:start w:val="1"/>
+      <w:numFmt w:val="lowerRoman"/>
+      <w:lvlText w:val="%3."/>
+      <w:lvlJc w:val="right"/>
+      <w:pPr>
+        <w:tabs>
+          <w:tab w:val="num" w:pos="2160"/>
+        </w:tabs>
+        <w:ind w:left="2160" w:hanging="180"/>
+      </w:pPr>
+    </w:lvl>
+    <w:lvl w:ilvl="3" w:tplc="0409000F" w:tentative="1">
+      <w:start w:val="1"/>
+      <w:numFmt w:val="decimal"/>
+      <w:lvlText w:val="%4."/>
+      <w:lvlJc w:val="left"/>
+      <w:pPr>
+        <w:tabs>
+          <w:tab w:val="num" w:pos="2880"/>
+        </w:tabs>
+        <w:ind w:left="2880" w:hanging="360"/>
+      </w:pPr>
+    </w:lvl>
+    <w:lvl w:ilvl="4" w:tplc="04090019" w:tentative="1">
+      <w:start w:val="1"/>
+      <w:numFmt w:val="lowerLetter"/>
+      <w:lvlText w:val="%5."/>
+      <w:lvlJc w:val="left"/>
+      <w:pPr>
+        <w:tabs>
+          <w:tab w:val="num" w:pos="3600"/>
+        </w:tabs>
+        <w:ind w:left="3600" w:hanging="360"/>
+      </w:pPr>
+    </w:lvl>
+    <w:lvl w:ilvl="5" w:tplc="0409001B" w:tentative="1">
+      <w:start w:val="1"/>
+      <w:numFmt w:val="lowerRoman"/>
+      <w:lvlText w:val="%6."/>
+      <w:lvlJc w:val="right"/>
+      <w:pPr>
+        <w:tabs>
+          <w:tab w:val="num" w:pos="4320"/>
+        </w:tabs>
+        <w:ind w:left="4320" w:hanging="180"/>
+      </w:pPr>
+    </w:lvl>
+    <w:lvl w:ilvl="6" w:tplc="0409000F" w:tentative="1">
+      <w:start w:val="1"/>
+      <w:numFmt w:val="decimal"/>
+      <w:lvlText w:val="%7."/>
+      <w:lvlJc w:val="left"/>
+      <w:pPr>
+        <w:tabs>
+          <w:tab w:val="num" w:pos="5040"/>
+        </w:tabs>
+        <w:ind w:left="5040" w:hanging="360"/>
+      </w:pPr>
+    </w:lvl>
+    <w:lvl w:ilvl="7" w:tplc="04090019" w:tentative="1">
+      <w:start w:val="1"/>
+      <w:numFmt w:val="lowerLetter"/>
+      <w:lvlText w:val="%8."/>
+      <w:lvlJc w:val="left"/>
+      <w:pPr>
+        <w:tabs>
+          <w:tab w:val="num" w:pos="5760"/>
+        </w:tabs>
+        <w:ind w:left="5760" w:hanging="360"/>
+      </w:pPr>
+    </w:lvl>
+    <w:lvl w:ilvl="8" w:tplc="0409001B" w:tentative="1">
+      <w:start w:val="1"/>
+      <w:numFmt w:val="lowerRoman"/>
+      <w:lvlText w:val="%9."/>
+      <w:lvlJc w:val="right"/>
+      <w:pPr>
+        <w:tabs>
+          <w:tab w:val="num" w:pos="6480"/>
+        </w:tabs>
+        <w:ind w:left="6480" w:hanging="180"/>
+      </w:pPr>
+    </w:lvl>
+  </w:abstractNum>
+  <w:abstractNum w:abstractNumId="3">
+    <w:nsid w:val="43264037"/>
     <w:multiLevelType w:val="hybridMultilevel"/>
     <w:tmpl w:val="CF1E3B96"/>
     <w:lvl w:ilvl="0" w:tplc="0409000F">
@@ -24215,7 +25542,7 @@
       </w:pPr>
     </w:lvl>
   </w:abstractNum>
-  <w:abstractNum w:abstractNumId="2">
+  <w:abstractNum w:abstractNumId="4">
     <w:nsid w:val="4C9B20E6"/>
     <w:multiLevelType w:val="hybridMultilevel"/>
     <w:tmpl w:val="126AE5BC"/>
@@ -24327,7 +25654,7 @@
       </w:rPr>
     </w:lvl>
   </w:abstractNum>
-  <w:abstractNum w:abstractNumId="3">
+  <w:abstractNum w:abstractNumId="5">
     <w:nsid w:val="61C46C33"/>
     <w:multiLevelType w:val="hybridMultilevel"/>
     <w:tmpl w:val="18DAB43C"/>
@@ -24444,16 +25771,22 @@
     </w:lvl>
   </w:abstractNum>
   <w:num w:numId="1">
+    <w:abstractNumId w:val="4"/>
+  </w:num>
+  <w:num w:numId="2">
     <w:abstractNumId w:val="2"/>
   </w:num>
-  <w:num w:numId="2">
-    <w:abstractNumId w:val="1"/>
-  </w:num>
   <w:num w:numId="3">
-    <w:abstractNumId w:val="3"/>
+    <w:abstractNumId w:val="5"/>
   </w:num>
   <w:num w:numId="4">
     <w:abstractNumId w:val="0"/>
+  </w:num>
+  <w:num w:numId="5">
+    <w:abstractNumId w:val="3"/>
+  </w:num>
+  <w:num w:numId="6">
+    <w:abstractNumId w:val="1"/>
   </w:num>
   <w:numIdMacAtCleanup w:val="2"/>
 </w:numbering>
@@ -26347,7 +27680,7 @@
 </file>
 
 <file path=customXml/itemProps1.xml><?xml version="1.0" encoding="utf-8"?>
-<ds:datastoreItem xmlns:ds="http://schemas.openxmlformats.org/officeDocument/2006/customXml" ds:itemID="{98036E2D-2F4F-405C-AB5F-1EF79301B368}">
+<ds:datastoreItem xmlns:ds="http://schemas.openxmlformats.org/officeDocument/2006/customXml" ds:itemID="{92B71DB9-F6E7-459D-B977-0D8DB4712E1C}">
   <ds:schemaRefs>
     <ds:schemaRef ds:uri="http://schemas.openxmlformats.org/officeDocument/2006/bibliography"/>
   </ds:schemaRefs>

</xml_diff>

<commit_message>
Internal version 10. TFS 841.
git-tfs-id: [https://tfs.omnicloud.local/tfs/cco%20program/]$/eCoaching_V2;C33227
</commit_message>
<xml_diff>
--- a/Unit Test/CCO_eCoaching_DIM_Table_Maintenance_DB_UTD.docx
+++ b/Unit Test/CCO_eCoaching_DIM_Table_Maintenance_DB_UTD.docx
@@ -257,7 +257,7 @@
           <w:sz w:val="18"/>
           <w:szCs w:val="18"/>
         </w:rPr>
-        <w:t>September 2, 2015</w:t>
+        <w:t>October 6, 2015</w:t>
       </w:r>
       <w:r>
         <w:rPr>
@@ -1086,6 +1086,72 @@
           </w:p>
         </w:tc>
       </w:tr>
+      <w:tr>
+        <w:tc>
+          <w:tcPr>
+            <w:tcW w:w="0" w:type="auto"/>
+            <w:tcBorders>
+              <w:top w:val="single" w:sz="6" w:space="0" w:color="C0C0C0"/>
+              <w:left w:val="single" w:sz="6" w:space="0" w:color="C0C0C0"/>
+              <w:bottom w:val="single" w:sz="6" w:space="0" w:color="C0C0C0"/>
+              <w:right w:val="single" w:sz="6" w:space="0" w:color="C0C0C0"/>
+            </w:tcBorders>
+          </w:tcPr>
+          <w:p>
+            <w:r>
+              <w:t>10/06/2015</w:t>
+            </w:r>
+          </w:p>
+        </w:tc>
+        <w:tc>
+          <w:tcPr>
+            <w:tcW w:w="0" w:type="auto"/>
+            <w:tcBorders>
+              <w:top w:val="single" w:sz="6" w:space="0" w:color="C0C0C0"/>
+              <w:left w:val="single" w:sz="6" w:space="0" w:color="C0C0C0"/>
+              <w:bottom w:val="single" w:sz="6" w:space="0" w:color="C0C0C0"/>
+              <w:right w:val="single" w:sz="6" w:space="0" w:color="C0C0C0"/>
+            </w:tcBorders>
+          </w:tcPr>
+          <w:p>
+            <w:r>
+              <w:t>10.0</w:t>
+            </w:r>
+          </w:p>
+        </w:tc>
+        <w:tc>
+          <w:tcPr>
+            <w:tcW w:w="0" w:type="auto"/>
+            <w:tcBorders>
+              <w:top w:val="single" w:sz="6" w:space="0" w:color="C0C0C0"/>
+              <w:left w:val="single" w:sz="6" w:space="0" w:color="C0C0C0"/>
+              <w:bottom w:val="single" w:sz="6" w:space="0" w:color="C0C0C0"/>
+              <w:right w:val="single" w:sz="6" w:space="0" w:color="C0C0C0"/>
+            </w:tcBorders>
+          </w:tcPr>
+          <w:p>
+            <w:r>
+              <w:t>TFS- 841 – Allow Sup module submissions for WACQ13</w:t>
+            </w:r>
+          </w:p>
+        </w:tc>
+        <w:tc>
+          <w:tcPr>
+            <w:tcW w:w="0" w:type="auto"/>
+            <w:tcBorders>
+              <w:top w:val="single" w:sz="6" w:space="0" w:color="C0C0C0"/>
+              <w:left w:val="single" w:sz="6" w:space="0" w:color="C0C0C0"/>
+              <w:bottom w:val="single" w:sz="6" w:space="0" w:color="C0C0C0"/>
+              <w:right w:val="single" w:sz="6" w:space="0" w:color="C0C0C0"/>
+            </w:tcBorders>
+          </w:tcPr>
+          <w:p>
+            <w:r>
+              <w:t>Susmitha Palacherla</w:t>
+            </w:r>
+          </w:p>
+        </w:tc>
+      </w:tr>
     </w:tbl>
     <w:p>
       <w:pPr>
@@ -1103,6 +1169,8 @@
       <w:r>
         <w:br w:type="page"/>
       </w:r>
+      <w:bookmarkStart w:id="15" w:name="_GoBack"/>
+      <w:bookmarkEnd w:id="15"/>
     </w:p>
     <w:p/>
     <w:sdt>
@@ -1159,7 +1227,7 @@
           <w:r>
             <w:fldChar w:fldCharType="separate"/>
           </w:r>
-          <w:hyperlink w:anchor="_Toc428960332" w:history="1">
+          <w:hyperlink w:anchor="_Toc431891792" w:history="1">
             <w:r>
               <w:rPr>
                 <w:rStyle w:val="Hyperlink"/>
@@ -1202,7 +1270,7 @@
                 <w:noProof/>
                 <w:webHidden/>
               </w:rPr>
-              <w:instrText xml:space="preserve"> PAGEREF _Toc428960332 \h </w:instrText>
+              <w:instrText xml:space="preserve"> PAGEREF _Toc431891792 \h </w:instrText>
             </w:r>
             <w:r>
               <w:rPr>
@@ -1247,7 +1315,7 @@
               <w:szCs w:val="22"/>
             </w:rPr>
           </w:pPr>
-          <w:hyperlink w:anchor="_Toc428960333" w:history="1">
+          <w:hyperlink w:anchor="_Toc431891793" w:history="1">
             <w:r>
               <w:rPr>
                 <w:rStyle w:val="Hyperlink"/>
@@ -1290,7 +1358,7 @@
                 <w:noProof/>
                 <w:webHidden/>
               </w:rPr>
-              <w:instrText xml:space="preserve"> PAGEREF _Toc428960333 \h </w:instrText>
+              <w:instrText xml:space="preserve"> PAGEREF _Toc431891793 \h </w:instrText>
             </w:r>
             <w:r>
               <w:rPr>
@@ -1310,7 +1378,7 @@
                 <w:noProof/>
                 <w:webHidden/>
               </w:rPr>
-              <w:t>4</w:t>
+              <w:t>5</w:t>
             </w:r>
             <w:r>
               <w:rPr>
@@ -1335,7 +1403,7 @@
               <w:szCs w:val="22"/>
             </w:rPr>
           </w:pPr>
-          <w:hyperlink w:anchor="_Toc428960334" w:history="1">
+          <w:hyperlink w:anchor="_Toc431891794" w:history="1">
             <w:r>
               <w:rPr>
                 <w:rStyle w:val="Hyperlink"/>
@@ -1378,7 +1446,7 @@
                 <w:noProof/>
                 <w:webHidden/>
               </w:rPr>
-              <w:instrText xml:space="preserve"> PAGEREF _Toc428960334 \h </w:instrText>
+              <w:instrText xml:space="preserve"> PAGEREF _Toc431891794 \h </w:instrText>
             </w:r>
             <w:r>
               <w:rPr>
@@ -1423,7 +1491,7 @@
               <w:szCs w:val="22"/>
             </w:rPr>
           </w:pPr>
-          <w:hyperlink w:anchor="_Toc428960335" w:history="1">
+          <w:hyperlink w:anchor="_Toc431891795" w:history="1">
             <w:r>
               <w:rPr>
                 <w:rStyle w:val="Hyperlink"/>
@@ -1466,7 +1534,7 @@
                 <w:noProof/>
                 <w:webHidden/>
               </w:rPr>
-              <w:instrText xml:space="preserve"> PAGEREF _Toc428960335 \h </w:instrText>
+              <w:instrText xml:space="preserve"> PAGEREF _Toc431891795 \h </w:instrText>
             </w:r>
             <w:r>
               <w:rPr>
@@ -1511,7 +1579,7 @@
               <w:szCs w:val="22"/>
             </w:rPr>
           </w:pPr>
-          <w:hyperlink w:anchor="_Toc428960336" w:history="1">
+          <w:hyperlink w:anchor="_Toc431891796" w:history="1">
             <w:r>
               <w:rPr>
                 <w:rStyle w:val="Hyperlink"/>
@@ -1554,7 +1622,7 @@
                 <w:noProof/>
                 <w:webHidden/>
               </w:rPr>
-              <w:instrText xml:space="preserve"> PAGEREF _Toc428960336 \h </w:instrText>
+              <w:instrText xml:space="preserve"> PAGEREF _Toc431891796 \h </w:instrText>
             </w:r>
             <w:r>
               <w:rPr>
@@ -1599,7 +1667,7 @@
               <w:szCs w:val="22"/>
             </w:rPr>
           </w:pPr>
-          <w:hyperlink w:anchor="_Toc428960337" w:history="1">
+          <w:hyperlink w:anchor="_Toc431891797" w:history="1">
             <w:r>
               <w:rPr>
                 <w:rStyle w:val="Hyperlink"/>
@@ -1642,7 +1710,7 @@
                 <w:noProof/>
                 <w:webHidden/>
               </w:rPr>
-              <w:instrText xml:space="preserve"> PAGEREF _Toc428960337 \h </w:instrText>
+              <w:instrText xml:space="preserve"> PAGEREF _Toc431891797 \h </w:instrText>
             </w:r>
             <w:r>
               <w:rPr>
@@ -1687,7 +1755,7 @@
               <w:szCs w:val="22"/>
             </w:rPr>
           </w:pPr>
-          <w:hyperlink w:anchor="_Toc428960338" w:history="1">
+          <w:hyperlink w:anchor="_Toc431891798" w:history="1">
             <w:r>
               <w:rPr>
                 <w:rStyle w:val="Hyperlink"/>
@@ -1730,7 +1798,7 @@
                 <w:noProof/>
                 <w:webHidden/>
               </w:rPr>
-              <w:instrText xml:space="preserve"> PAGEREF _Toc428960338 \h </w:instrText>
+              <w:instrText xml:space="preserve"> PAGEREF _Toc431891798 \h </w:instrText>
             </w:r>
             <w:r>
               <w:rPr>
@@ -1775,7 +1843,7 @@
               <w:szCs w:val="22"/>
             </w:rPr>
           </w:pPr>
-          <w:hyperlink w:anchor="_Toc428960339" w:history="1">
+          <w:hyperlink w:anchor="_Toc431891799" w:history="1">
             <w:r>
               <w:rPr>
                 <w:rStyle w:val="Hyperlink"/>
@@ -1818,7 +1886,7 @@
                 <w:noProof/>
                 <w:webHidden/>
               </w:rPr>
-              <w:instrText xml:space="preserve"> PAGEREF _Toc428960339 \h </w:instrText>
+              <w:instrText xml:space="preserve"> PAGEREF _Toc431891799 \h </w:instrText>
             </w:r>
             <w:r>
               <w:rPr>
@@ -1863,7 +1931,7 @@
               <w:szCs w:val="22"/>
             </w:rPr>
           </w:pPr>
-          <w:hyperlink w:anchor="_Toc428960340" w:history="1">
+          <w:hyperlink w:anchor="_Toc431891800" w:history="1">
             <w:r>
               <w:rPr>
                 <w:rStyle w:val="Hyperlink"/>
@@ -1906,7 +1974,7 @@
                 <w:noProof/>
                 <w:webHidden/>
               </w:rPr>
-              <w:instrText xml:space="preserve"> PAGEREF _Toc428960340 \h </w:instrText>
+              <w:instrText xml:space="preserve"> PAGEREF _Toc431891800 \h </w:instrText>
             </w:r>
             <w:r>
               <w:rPr>
@@ -1927,6 +1995,94 @@
                 <w:webHidden/>
               </w:rPr>
               <w:t>22</w:t>
+            </w:r>
+            <w:r>
+              <w:rPr>
+                <w:noProof/>
+                <w:webHidden/>
+              </w:rPr>
+              <w:fldChar w:fldCharType="end"/>
+            </w:r>
+          </w:hyperlink>
+        </w:p>
+        <w:p>
+          <w:pPr>
+            <w:pStyle w:val="TOC2"/>
+            <w:tabs>
+              <w:tab w:val="left" w:pos="880"/>
+              <w:tab w:val="right" w:leader="dot" w:pos="13670"/>
+            </w:tabs>
+            <w:rPr>
+              <w:rFonts w:asciiTheme="minorHAnsi" w:eastAsiaTheme="minorEastAsia" w:hAnsiTheme="minorHAnsi" w:cstheme="minorBidi"/>
+              <w:noProof/>
+              <w:sz w:val="22"/>
+              <w:szCs w:val="22"/>
+            </w:rPr>
+          </w:pPr>
+          <w:hyperlink w:anchor="_Toc431891801" w:history="1">
+            <w:r>
+              <w:rPr>
+                <w:rStyle w:val="Hyperlink"/>
+                <w:noProof/>
+              </w:rPr>
+              <w:t>10.</w:t>
+            </w:r>
+            <w:r>
+              <w:rPr>
+                <w:rFonts w:asciiTheme="minorHAnsi" w:eastAsiaTheme="minorEastAsia" w:hAnsiTheme="minorHAnsi" w:cstheme="minorBidi"/>
+                <w:noProof/>
+                <w:sz w:val="22"/>
+                <w:szCs w:val="22"/>
+              </w:rPr>
+              <w:tab/>
+            </w:r>
+            <w:r>
+              <w:rPr>
+                <w:rStyle w:val="Hyperlink"/>
+                <w:noProof/>
+              </w:rPr>
+              <w:t>TFS 841- Allow supervisor Module Submissions for WACQ13</w:t>
+            </w:r>
+            <w:r>
+              <w:rPr>
+                <w:noProof/>
+                <w:webHidden/>
+              </w:rPr>
+              <w:tab/>
+            </w:r>
+            <w:r>
+              <w:rPr>
+                <w:noProof/>
+                <w:webHidden/>
+              </w:rPr>
+              <w:fldChar w:fldCharType="begin"/>
+            </w:r>
+            <w:r>
+              <w:rPr>
+                <w:noProof/>
+                <w:webHidden/>
+              </w:rPr>
+              <w:instrText xml:space="preserve"> PAGEREF _Toc431891801 \h </w:instrText>
+            </w:r>
+            <w:r>
+              <w:rPr>
+                <w:noProof/>
+                <w:webHidden/>
+              </w:rPr>
+            </w:r>
+            <w:r>
+              <w:rPr>
+                <w:noProof/>
+                <w:webHidden/>
+              </w:rPr>
+              <w:fldChar w:fldCharType="separate"/>
+            </w:r>
+            <w:r>
+              <w:rPr>
+                <w:noProof/>
+                <w:webHidden/>
+              </w:rPr>
+              <w:t>23</w:t>
             </w:r>
             <w:r>
               <w:rPr>
@@ -1969,10 +2125,7 @@
     <w:p/>
     <w:p/>
     <w:p/>
-    <w:p>
-      <w:bookmarkStart w:id="15" w:name="_GoBack"/>
-      <w:bookmarkEnd w:id="15"/>
-    </w:p>
+    <w:p/>
     <w:p/>
     <w:p/>
     <w:p/>
@@ -2003,7 +2156,7 @@
         </w:numPr>
       </w:pPr>
       <w:bookmarkStart w:id="16" w:name="_Toc391395339"/>
-      <w:bookmarkStart w:id="17" w:name="_Toc428960332"/>
+      <w:bookmarkStart w:id="17" w:name="_Toc431891792"/>
       <w:r>
         <w:t>SCR 1</w:t>
       </w:r>
@@ -2882,8 +3035,9 @@
           <w:numId w:val="2"/>
         </w:numPr>
       </w:pPr>
-      <w:bookmarkStart w:id="18" w:name="_Toc428960333"/>
+      <w:bookmarkStart w:id="18" w:name="_Toc431891793"/>
       <w:r>
+        <w:lastRenderedPageBreak/>
         <w:t xml:space="preserve">SCR 13515 Update Receiver values in </w:t>
       </w:r>
       <w:proofErr w:type="spellStart"/>
@@ -2927,7 +3081,6 @@
           </w:tcPr>
           <w:p>
             <w:r>
-              <w:lastRenderedPageBreak/>
               <w:t>Item</w:t>
             </w:r>
           </w:p>
@@ -5036,7 +5189,7 @@
           <w:numId w:val="2"/>
         </w:numPr>
       </w:pPr>
-      <w:bookmarkStart w:id="19" w:name="_Toc428960334"/>
+      <w:bookmarkStart w:id="19" w:name="_Toc431891794"/>
       <w:r>
         <w:t>SCR 13609 Quality Alignment Specialists to receive Coaching Logs</w:t>
       </w:r>
@@ -6698,7 +6851,7 @@
           <w:numId w:val="2"/>
         </w:numPr>
       </w:pPr>
-      <w:bookmarkStart w:id="20" w:name="_Toc428960335"/>
+      <w:bookmarkStart w:id="20" w:name="_Toc431891795"/>
       <w:r>
         <w:t>SCR 13653 Changes for supporting LSA Module value</w:t>
       </w:r>
@@ -11863,7 +12016,7 @@
           <w:numId w:val="2"/>
         </w:numPr>
       </w:pPr>
-      <w:bookmarkStart w:id="21" w:name="_Toc428960336"/>
+      <w:bookmarkStart w:id="21" w:name="_Toc431891796"/>
       <w:r>
         <w:t>SCR 14512 Changes for supporting Training Module</w:t>
       </w:r>
@@ -18964,7 +19117,7 @@
           <w:numId w:val="2"/>
         </w:numPr>
       </w:pPr>
-      <w:bookmarkStart w:id="22" w:name="_Toc428960337"/>
+      <w:bookmarkStart w:id="22" w:name="_Toc431891797"/>
       <w:r>
         <w:t>SCR 15008 Additional job codes for Sup Module submission</w:t>
       </w:r>
@@ -20414,7 +20567,7 @@
           <w:numId w:val="2"/>
         </w:numPr>
       </w:pPr>
-      <w:bookmarkStart w:id="23" w:name="_Toc428960338"/>
+      <w:bookmarkStart w:id="23" w:name="_Toc431891798"/>
       <w:r>
         <w:t xml:space="preserve">SCR 15075 Set Reinforcement to 1 for non CSE </w:t>
       </w:r>
@@ -21566,7 +21719,7 @@
           <w:numId w:val="2"/>
         </w:numPr>
       </w:pPr>
-      <w:bookmarkStart w:id="24" w:name="_Toc428960339"/>
+      <w:bookmarkStart w:id="24" w:name="_Toc431891799"/>
       <w:r>
         <w:t>TFS 604 – Additional AHT Sub Coaching Reason for CSR and SUP Modules.</w:t>
       </w:r>
@@ -23711,7 +23864,7 @@
           <w:numId w:val="2"/>
         </w:numPr>
       </w:pPr>
-      <w:bookmarkStart w:id="25" w:name="_Toc428960340"/>
+      <w:bookmarkStart w:id="25" w:name="_Toc431891800"/>
       <w:r>
         <w:t>TFS 667- Allow submission to all modules for job code WPOP70</w:t>
       </w:r>
@@ -24623,6 +24776,1125 @@
               </w:rPr>
               <w:lastRenderedPageBreak/>
               <w:t>All 5 modules should appear in the drop down.</w:t>
+            </w:r>
+          </w:p>
+        </w:tc>
+        <w:tc>
+          <w:tcPr>
+            <w:tcW w:w="1170" w:type="dxa"/>
+          </w:tcPr>
+          <w:p>
+            <w:pPr>
+              <w:rPr>
+                <w:rFonts w:asciiTheme="minorHAnsi" w:hAnsiTheme="minorHAnsi"/>
+                <w:bCs/>
+              </w:rPr>
+            </w:pPr>
+            <w:r>
+              <w:rPr>
+                <w:rFonts w:asciiTheme="minorHAnsi" w:hAnsiTheme="minorHAnsi"/>
+                <w:bCs/>
+              </w:rPr>
+              <w:t>P</w:t>
+            </w:r>
+          </w:p>
+        </w:tc>
+        <w:tc>
+          <w:tcPr>
+            <w:tcW w:w="1260" w:type="dxa"/>
+          </w:tcPr>
+          <w:p>
+            <w:pPr>
+              <w:rPr>
+                <w:rFonts w:asciiTheme="minorHAnsi" w:hAnsiTheme="minorHAnsi"/>
+                <w:bCs/>
+              </w:rPr>
+            </w:pPr>
+          </w:p>
+        </w:tc>
+      </w:tr>
+    </w:tbl>
+    <w:p/>
+    <w:p/>
+    <w:p>
+      <w:pPr>
+        <w:pStyle w:val="Heading2"/>
+        <w:numPr>
+          <w:ilvl w:val="0"/>
+          <w:numId w:val="2"/>
+        </w:numPr>
+      </w:pPr>
+      <w:bookmarkStart w:id="26" w:name="_Toc431891801"/>
+      <w:r>
+        <w:t xml:space="preserve">TFS </w:t>
+      </w:r>
+      <w:r>
+        <w:t>841</w:t>
+      </w:r>
+      <w:r>
+        <w:t xml:space="preserve">- </w:t>
+      </w:r>
+      <w:r>
+        <w:t>Allow supervisor Module Submissions for WACQ13</w:t>
+      </w:r>
+      <w:bookmarkEnd w:id="26"/>
+    </w:p>
+    <w:p/>
+    <w:tbl>
+      <w:tblPr>
+        <w:tblW w:w="0" w:type="auto"/>
+        <w:tblInd w:w="-612" w:type="dxa"/>
+        <w:tblBorders>
+          <w:top w:val="single" w:sz="4" w:space="0" w:color="auto"/>
+          <w:left w:val="single" w:sz="4" w:space="0" w:color="auto"/>
+          <w:bottom w:val="single" w:sz="4" w:space="0" w:color="auto"/>
+          <w:right w:val="single" w:sz="4" w:space="0" w:color="auto"/>
+          <w:insideH w:val="single" w:sz="4" w:space="0" w:color="auto"/>
+          <w:insideV w:val="single" w:sz="4" w:space="0" w:color="auto"/>
+        </w:tblBorders>
+        <w:tblLayout w:type="fixed"/>
+        <w:tblLook w:val="0000" w:firstRow="0" w:lastRow="0" w:firstColumn="0" w:lastColumn="0" w:noHBand="0" w:noVBand="0"/>
+      </w:tblPr>
+      <w:tblGrid>
+        <w:gridCol w:w="2549"/>
+        <w:gridCol w:w="10455"/>
+      </w:tblGrid>
+      <w:tr>
+        <w:trPr>
+          <w:tblHeader/>
+        </w:trPr>
+        <w:tc>
+          <w:tcPr>
+            <w:tcW w:w="2549" w:type="dxa"/>
+            <w:shd w:val="solid" w:color="auto" w:fill="000000"/>
+          </w:tcPr>
+          <w:p>
+            <w:r>
+              <w:t>Item</w:t>
+            </w:r>
+          </w:p>
+        </w:tc>
+        <w:tc>
+          <w:tcPr>
+            <w:tcW w:w="10455" w:type="dxa"/>
+            <w:shd w:val="solid" w:color="auto" w:fill="000000"/>
+          </w:tcPr>
+          <w:p>
+            <w:r>
+              <w:t>Description</w:t>
+            </w:r>
+          </w:p>
+        </w:tc>
+      </w:tr>
+      <w:tr>
+        <w:tc>
+          <w:tcPr>
+            <w:tcW w:w="2549" w:type="dxa"/>
+          </w:tcPr>
+          <w:p>
+            <w:r>
+              <w:t>Change Type</w:t>
+            </w:r>
+          </w:p>
+        </w:tc>
+        <w:tc>
+          <w:tcPr>
+            <w:tcW w:w="10455" w:type="dxa"/>
+          </w:tcPr>
+          <w:p>
+            <w:r>
+              <w:t>Change</w:t>
+            </w:r>
+          </w:p>
+        </w:tc>
+      </w:tr>
+      <w:tr>
+        <w:tc>
+          <w:tcPr>
+            <w:tcW w:w="2549" w:type="dxa"/>
+          </w:tcPr>
+          <w:p>
+            <w:r>
+              <w:t>Change Description</w:t>
+            </w:r>
+          </w:p>
+        </w:tc>
+        <w:tc>
+          <w:tcPr>
+            <w:tcW w:w="10455" w:type="dxa"/>
+          </w:tcPr>
+          <w:p>
+            <w:r>
+              <w:t xml:space="preserve">Allow </w:t>
+            </w:r>
+            <w:r>
+              <w:t>Sup module submission to job code WACQ13</w:t>
+            </w:r>
+          </w:p>
+          <w:p/>
+          <w:p/>
+        </w:tc>
+      </w:tr>
+      <w:tr>
+        <w:trPr>
+          <w:trHeight w:val="368"/>
+        </w:trPr>
+        <w:tc>
+          <w:tcPr>
+            <w:tcW w:w="2549" w:type="dxa"/>
+          </w:tcPr>
+          <w:p>
+            <w:r>
+              <w:t>Test Environment</w:t>
+            </w:r>
+          </w:p>
+        </w:tc>
+        <w:tc>
+          <w:tcPr>
+            <w:tcW w:w="10455" w:type="dxa"/>
+          </w:tcPr>
+          <w:p>
+            <w:proofErr w:type="spellStart"/>
+            <w:r>
+              <w:t>eCoaching_Dev</w:t>
+            </w:r>
+            <w:proofErr w:type="spellEnd"/>
+            <w:r>
+              <w:t xml:space="preserve"> database on vrivfssdbt02\scord01,1437 </w:t>
+            </w:r>
+          </w:p>
+        </w:tc>
+      </w:tr>
+      <w:tr>
+        <w:tc>
+          <w:tcPr>
+            <w:tcW w:w="2549" w:type="dxa"/>
+          </w:tcPr>
+          <w:p>
+            <w:r>
+              <w:t>Code Modules created/updated</w:t>
+            </w:r>
+          </w:p>
+        </w:tc>
+        <w:tc>
+          <w:tcPr>
+            <w:tcW w:w="10455" w:type="dxa"/>
+          </w:tcPr>
+          <w:p>
+            <w:r>
+              <w:rPr>
+                <w:rFonts w:ascii="Courier New" w:hAnsi="Courier New" w:cs="Courier New"/>
+                <w:noProof/>
+              </w:rPr>
+              <w:t>[Module_Submission]</w:t>
+            </w:r>
+          </w:p>
+        </w:tc>
+      </w:tr>
+      <w:tr>
+        <w:tc>
+          <w:tcPr>
+            <w:tcW w:w="2549" w:type="dxa"/>
+          </w:tcPr>
+          <w:p>
+            <w:r>
+              <w:t>Code doc</w:t>
+            </w:r>
+          </w:p>
+        </w:tc>
+        <w:tc>
+          <w:tcPr>
+            <w:tcW w:w="10455" w:type="dxa"/>
+          </w:tcPr>
+          <w:p>
+            <w:r>
+              <w:t>CCO_eCoaching_Dimension_Table_Data.xlsx</w:t>
+            </w:r>
+          </w:p>
+        </w:tc>
+      </w:tr>
+      <w:tr>
+        <w:tc>
+          <w:tcPr>
+            <w:tcW w:w="2549" w:type="dxa"/>
+          </w:tcPr>
+          <w:p>
+            <w:r>
+              <w:t>Notes</w:t>
+            </w:r>
+          </w:p>
+        </w:tc>
+        <w:tc>
+          <w:tcPr>
+            <w:tcW w:w="10455" w:type="dxa"/>
+          </w:tcPr>
+          <w:p>
+            <w:r>
+              <w:t>Set [Supervisor] = 1 for job code WACQ13</w:t>
+            </w:r>
+          </w:p>
+        </w:tc>
+      </w:tr>
+    </w:tbl>
+    <w:p/>
+    <w:tbl>
+      <w:tblPr>
+        <w:tblW w:w="0" w:type="auto"/>
+        <w:tblInd w:w="-612" w:type="dxa"/>
+        <w:tblBorders>
+          <w:top w:val="double" w:sz="4" w:space="0" w:color="auto"/>
+          <w:left w:val="double" w:sz="4" w:space="0" w:color="auto"/>
+          <w:bottom w:val="double" w:sz="4" w:space="0" w:color="auto"/>
+          <w:right w:val="double" w:sz="4" w:space="0" w:color="auto"/>
+          <w:insideH w:val="single" w:sz="6" w:space="0" w:color="auto"/>
+          <w:insideV w:val="single" w:sz="6" w:space="0" w:color="auto"/>
+        </w:tblBorders>
+        <w:tblLayout w:type="fixed"/>
+        <w:tblLook w:val="0000" w:firstRow="0" w:lastRow="0" w:firstColumn="0" w:lastColumn="0" w:noHBand="0" w:noVBand="0"/>
+      </w:tblPr>
+      <w:tblGrid>
+        <w:gridCol w:w="794"/>
+        <w:gridCol w:w="5506"/>
+        <w:gridCol w:w="4320"/>
+        <w:gridCol w:w="1170"/>
+        <w:gridCol w:w="1260"/>
+      </w:tblGrid>
+      <w:tr>
+        <w:trPr>
+          <w:tblHeader/>
+        </w:trPr>
+        <w:tc>
+          <w:tcPr>
+            <w:tcW w:w="794" w:type="dxa"/>
+            <w:shd w:val="clear" w:color="auto" w:fill="A6A6A6"/>
+          </w:tcPr>
+          <w:p>
+            <w:pPr>
+              <w:rPr>
+                <w:i/>
+              </w:rPr>
+            </w:pPr>
+            <w:r>
+              <w:t>TEST#</w:t>
+            </w:r>
+          </w:p>
+        </w:tc>
+        <w:tc>
+          <w:tcPr>
+            <w:tcW w:w="5506" w:type="dxa"/>
+            <w:shd w:val="clear" w:color="auto" w:fill="A6A6A6"/>
+          </w:tcPr>
+          <w:p>
+            <w:pPr>
+              <w:rPr>
+                <w:i/>
+              </w:rPr>
+            </w:pPr>
+            <w:r>
+              <w:t>ACTION</w:t>
+            </w:r>
+          </w:p>
+        </w:tc>
+        <w:tc>
+          <w:tcPr>
+            <w:tcW w:w="4320" w:type="dxa"/>
+            <w:shd w:val="clear" w:color="auto" w:fill="A6A6A6"/>
+          </w:tcPr>
+          <w:p>
+            <w:pPr>
+              <w:rPr>
+                <w:i/>
+              </w:rPr>
+            </w:pPr>
+            <w:r>
+              <w:t xml:space="preserve">EXPECTED RESULTS </w:t>
+            </w:r>
+          </w:p>
+        </w:tc>
+        <w:tc>
+          <w:tcPr>
+            <w:tcW w:w="1170" w:type="dxa"/>
+            <w:shd w:val="clear" w:color="auto" w:fill="A6A6A6"/>
+          </w:tcPr>
+          <w:p>
+            <w:pPr>
+              <w:rPr>
+                <w:i/>
+              </w:rPr>
+            </w:pPr>
+            <w:r>
+              <w:t>RESULTS</w:t>
+            </w:r>
+          </w:p>
+          <w:p>
+            <w:pPr>
+              <w:rPr>
+                <w:i/>
+              </w:rPr>
+            </w:pPr>
+            <w:r>
+              <w:t>P/F/I</w:t>
+            </w:r>
+          </w:p>
+        </w:tc>
+        <w:tc>
+          <w:tcPr>
+            <w:tcW w:w="1260" w:type="dxa"/>
+            <w:shd w:val="clear" w:color="auto" w:fill="A6A6A6"/>
+          </w:tcPr>
+          <w:p>
+            <w:pPr>
+              <w:rPr>
+                <w:i/>
+              </w:rPr>
+            </w:pPr>
+            <w:r>
+              <w:t>COMMENTS</w:t>
+            </w:r>
+          </w:p>
+        </w:tc>
+      </w:tr>
+      <w:tr>
+        <w:tc>
+          <w:tcPr>
+            <w:tcW w:w="794" w:type="dxa"/>
+          </w:tcPr>
+          <w:p>
+            <w:pPr>
+              <w:rPr>
+                <w:rFonts w:asciiTheme="minorHAnsi" w:hAnsiTheme="minorHAnsi"/>
+                <w:bCs/>
+              </w:rPr>
+            </w:pPr>
+            <w:r>
+              <w:rPr>
+                <w:rFonts w:asciiTheme="minorHAnsi" w:hAnsiTheme="minorHAnsi"/>
+                <w:bCs/>
+              </w:rPr>
+              <w:t>10.1</w:t>
+            </w:r>
+          </w:p>
+        </w:tc>
+        <w:tc>
+          <w:tcPr>
+            <w:tcW w:w="5506" w:type="dxa"/>
+          </w:tcPr>
+          <w:p>
+            <w:pPr>
+              <w:overflowPunct/>
+              <w:textAlignment w:val="auto"/>
+              <w:rPr>
+                <w:rFonts w:ascii="Courier New" w:hAnsi="Courier New" w:cs="Courier New"/>
+                <w:noProof/>
+                <w:color w:val="808080"/>
+              </w:rPr>
+            </w:pPr>
+            <w:r>
+              <w:rPr>
+                <w:rFonts w:ascii="Courier New" w:hAnsi="Courier New" w:cs="Courier New"/>
+                <w:noProof/>
+                <w:color w:val="0000FF"/>
+              </w:rPr>
+              <w:t>SELECT</w:t>
+            </w:r>
+            <w:r>
+              <w:rPr>
+                <w:rFonts w:ascii="Courier New" w:hAnsi="Courier New" w:cs="Courier New"/>
+                <w:noProof/>
+              </w:rPr>
+              <w:t xml:space="preserve"> </w:t>
+            </w:r>
+            <w:r>
+              <w:rPr>
+                <w:rFonts w:ascii="Courier New" w:hAnsi="Courier New" w:cs="Courier New"/>
+                <w:noProof/>
+                <w:color w:val="808080"/>
+              </w:rPr>
+              <w:t>*</w:t>
+            </w:r>
+          </w:p>
+          <w:p>
+            <w:pPr>
+              <w:overflowPunct/>
+              <w:textAlignment w:val="auto"/>
+              <w:rPr>
+                <w:rFonts w:ascii="Courier New" w:hAnsi="Courier New" w:cs="Courier New"/>
+                <w:noProof/>
+              </w:rPr>
+            </w:pPr>
+            <w:r>
+              <w:rPr>
+                <w:rFonts w:ascii="Courier New" w:hAnsi="Courier New" w:cs="Courier New"/>
+                <w:noProof/>
+              </w:rPr>
+              <w:t xml:space="preserve">  </w:t>
+            </w:r>
+            <w:r>
+              <w:rPr>
+                <w:rFonts w:ascii="Courier New" w:hAnsi="Courier New" w:cs="Courier New"/>
+                <w:noProof/>
+                <w:color w:val="0000FF"/>
+              </w:rPr>
+              <w:t>FROM</w:t>
+            </w:r>
+            <w:r>
+              <w:rPr>
+                <w:rFonts w:ascii="Courier New" w:hAnsi="Courier New" w:cs="Courier New"/>
+                <w:noProof/>
+              </w:rPr>
+              <w:t xml:space="preserve"> [EC]</w:t>
+            </w:r>
+            <w:r>
+              <w:rPr>
+                <w:rFonts w:ascii="Courier New" w:hAnsi="Courier New" w:cs="Courier New"/>
+                <w:noProof/>
+                <w:color w:val="808080"/>
+              </w:rPr>
+              <w:t>.</w:t>
+            </w:r>
+            <w:r>
+              <w:rPr>
+                <w:rFonts w:ascii="Courier New" w:hAnsi="Courier New" w:cs="Courier New"/>
+                <w:noProof/>
+              </w:rPr>
+              <w:t>[Module_Submission]</w:t>
+            </w:r>
+          </w:p>
+          <w:p>
+            <w:pPr>
+              <w:overflowPunct/>
+              <w:textAlignment w:val="auto"/>
+              <w:rPr>
+                <w:rFonts w:ascii="Courier New" w:hAnsi="Courier New" w:cs="Courier New"/>
+                <w:noProof/>
+                <w:color w:val="FF0000"/>
+              </w:rPr>
+            </w:pPr>
+            <w:r>
+              <w:rPr>
+                <w:rFonts w:ascii="Courier New" w:hAnsi="Courier New" w:cs="Courier New"/>
+                <w:noProof/>
+              </w:rPr>
+              <w:t xml:space="preserve">  </w:t>
+            </w:r>
+            <w:r>
+              <w:rPr>
+                <w:rFonts w:ascii="Courier New" w:hAnsi="Courier New" w:cs="Courier New"/>
+                <w:noProof/>
+                <w:color w:val="0000FF"/>
+              </w:rPr>
+              <w:t>where</w:t>
+            </w:r>
+            <w:r>
+              <w:rPr>
+                <w:rFonts w:ascii="Courier New" w:hAnsi="Courier New" w:cs="Courier New"/>
+                <w:noProof/>
+              </w:rPr>
+              <w:t xml:space="preserve"> [Job_Code]</w:t>
+            </w:r>
+            <w:r>
+              <w:rPr>
+                <w:rFonts w:ascii="Courier New" w:hAnsi="Courier New" w:cs="Courier New"/>
+                <w:noProof/>
+                <w:color w:val="808080"/>
+              </w:rPr>
+              <w:t>=</w:t>
+            </w:r>
+            <w:r>
+              <w:rPr>
+                <w:rFonts w:ascii="Courier New" w:hAnsi="Courier New" w:cs="Courier New"/>
+                <w:noProof/>
+              </w:rPr>
+              <w:t xml:space="preserve"> </w:t>
+            </w:r>
+            <w:r>
+              <w:rPr>
+                <w:rFonts w:ascii="Courier New" w:hAnsi="Courier New" w:cs="Courier New"/>
+                <w:noProof/>
+                <w:color w:val="FF0000"/>
+              </w:rPr>
+              <w:t>'WACQ13'</w:t>
+            </w:r>
+          </w:p>
+          <w:p>
+            <w:pPr>
+              <w:overflowPunct/>
+              <w:textAlignment w:val="auto"/>
+              <w:rPr>
+                <w:rFonts w:ascii="Courier New" w:hAnsi="Courier New" w:cs="Courier New"/>
+                <w:noProof/>
+                <w:color w:val="0000FF"/>
+              </w:rPr>
+            </w:pPr>
+            <w:r>
+              <w:rPr>
+                <w:rFonts w:ascii="Courier New" w:hAnsi="Courier New" w:cs="Courier New"/>
+                <w:noProof/>
+                <w:color w:val="0000FF"/>
+              </w:rPr>
+              <w:t>GO</w:t>
+            </w:r>
+          </w:p>
+        </w:tc>
+        <w:tc>
+          <w:tcPr>
+            <w:tcW w:w="4320" w:type="dxa"/>
+          </w:tcPr>
+          <w:p>
+            <w:pPr>
+              <w:ind w:firstLine="720"/>
+              <w:rPr>
+                <w:bCs/>
+              </w:rPr>
+            </w:pPr>
+            <w:r>
+              <w:rPr>
+                <w:bCs/>
+              </w:rPr>
+              <w:t>Row</w:t>
+            </w:r>
+            <w:r>
+              <w:rPr>
+                <w:bCs/>
+              </w:rPr>
+              <w:t>s row with sup = 1</w:t>
+            </w:r>
+          </w:p>
+        </w:tc>
+        <w:tc>
+          <w:tcPr>
+            <w:tcW w:w="1170" w:type="dxa"/>
+          </w:tcPr>
+          <w:p>
+            <w:pPr>
+              <w:rPr>
+                <w:rFonts w:asciiTheme="minorHAnsi" w:hAnsiTheme="minorHAnsi"/>
+                <w:bCs/>
+              </w:rPr>
+            </w:pPr>
+            <w:r>
+              <w:rPr>
+                <w:rFonts w:asciiTheme="minorHAnsi" w:hAnsiTheme="minorHAnsi"/>
+                <w:bCs/>
+              </w:rPr>
+              <w:t>P</w:t>
+            </w:r>
+          </w:p>
+        </w:tc>
+        <w:tc>
+          <w:tcPr>
+            <w:tcW w:w="1260" w:type="dxa"/>
+          </w:tcPr>
+          <w:p>
+            <w:pPr>
+              <w:rPr>
+                <w:rFonts w:asciiTheme="minorHAnsi" w:hAnsiTheme="minorHAnsi"/>
+                <w:bCs/>
+              </w:rPr>
+            </w:pPr>
+          </w:p>
+        </w:tc>
+      </w:tr>
+      <w:tr>
+        <w:tc>
+          <w:tcPr>
+            <w:tcW w:w="794" w:type="dxa"/>
+          </w:tcPr>
+          <w:p>
+            <w:pPr>
+              <w:rPr>
+                <w:rFonts w:asciiTheme="minorHAnsi" w:hAnsiTheme="minorHAnsi"/>
+                <w:bCs/>
+              </w:rPr>
+            </w:pPr>
+            <w:r>
+              <w:rPr>
+                <w:rFonts w:asciiTheme="minorHAnsi" w:hAnsiTheme="minorHAnsi"/>
+                <w:bCs/>
+              </w:rPr>
+              <w:t>10/2</w:t>
+            </w:r>
+          </w:p>
+        </w:tc>
+        <w:tc>
+          <w:tcPr>
+            <w:tcW w:w="5506" w:type="dxa"/>
+          </w:tcPr>
+          <w:p>
+            <w:pPr>
+              <w:overflowPunct/>
+              <w:textAlignment w:val="auto"/>
+            </w:pPr>
+            <w:r>
+              <w:t xml:space="preserve">Update my job </w:t>
+            </w:r>
+            <w:proofErr w:type="spellStart"/>
+            <w:r>
+              <w:t>codeto</w:t>
+            </w:r>
+            <w:proofErr w:type="spellEnd"/>
+            <w:r>
+              <w:t xml:space="preserve"> W</w:t>
+            </w:r>
+            <w:r>
+              <w:t>ACQ13</w:t>
+            </w:r>
+            <w:r>
+              <w:t xml:space="preserve"> and verify available </w:t>
+            </w:r>
+            <w:proofErr w:type="spellStart"/>
+            <w:r>
+              <w:t>moduled</w:t>
+            </w:r>
+            <w:proofErr w:type="spellEnd"/>
+            <w:r>
+              <w:t xml:space="preserve"> from UI</w:t>
+            </w:r>
+          </w:p>
+          <w:p>
+            <w:pPr>
+              <w:overflowPunct/>
+              <w:textAlignment w:val="auto"/>
+              <w:rPr>
+                <w:rFonts w:ascii="Courier New" w:hAnsi="Courier New" w:cs="Courier New"/>
+                <w:noProof/>
+                <w:color w:val="0000FF"/>
+              </w:rPr>
+            </w:pPr>
+          </w:p>
+          <w:p>
+            <w:pPr>
+              <w:overflowPunct/>
+              <w:textAlignment w:val="auto"/>
+            </w:pPr>
+            <w:r>
+              <w:t>Or run</w:t>
+            </w:r>
+          </w:p>
+          <w:p>
+            <w:pPr>
+              <w:overflowPunct/>
+              <w:textAlignment w:val="auto"/>
+              <w:rPr>
+                <w:rFonts w:ascii="Courier New" w:hAnsi="Courier New" w:cs="Courier New"/>
+                <w:noProof/>
+                <w:color w:val="0000FF"/>
+              </w:rPr>
+            </w:pPr>
+          </w:p>
+          <w:p>
+            <w:pPr>
+              <w:overflowPunct/>
+              <w:textAlignment w:val="auto"/>
+              <w:rPr>
+                <w:rFonts w:ascii="Courier New" w:hAnsi="Courier New" w:cs="Courier New"/>
+                <w:noProof/>
+                <w:color w:val="0000FF"/>
+              </w:rPr>
+            </w:pPr>
+            <w:r>
+              <w:rPr>
+                <w:rFonts w:ascii="Courier New" w:hAnsi="Courier New" w:cs="Courier New"/>
+                <w:noProof/>
+                <w:color w:val="0000FF"/>
+              </w:rPr>
+              <w:t>DECLARE</w:t>
+            </w:r>
+            <w:r>
+              <w:rPr>
+                <w:rFonts w:ascii="Courier New" w:hAnsi="Courier New" w:cs="Courier New"/>
+                <w:noProof/>
+              </w:rPr>
+              <w:tab/>
+              <w:t xml:space="preserve">@return_value </w:t>
+            </w:r>
+            <w:r>
+              <w:rPr>
+                <w:rFonts w:ascii="Courier New" w:hAnsi="Courier New" w:cs="Courier New"/>
+                <w:noProof/>
+                <w:color w:val="0000FF"/>
+              </w:rPr>
+              <w:t>int</w:t>
+            </w:r>
+          </w:p>
+          <w:p>
+            <w:pPr>
+              <w:overflowPunct/>
+              <w:textAlignment w:val="auto"/>
+              <w:rPr>
+                <w:rFonts w:ascii="Courier New" w:hAnsi="Courier New" w:cs="Courier New"/>
+                <w:noProof/>
+                <w:color w:val="0000FF"/>
+              </w:rPr>
+            </w:pPr>
+          </w:p>
+          <w:p>
+            <w:pPr>
+              <w:overflowPunct/>
+              <w:textAlignment w:val="auto"/>
+              <w:rPr>
+                <w:rFonts w:ascii="Courier New" w:hAnsi="Courier New" w:cs="Courier New"/>
+                <w:noProof/>
+              </w:rPr>
+            </w:pPr>
+            <w:r>
+              <w:rPr>
+                <w:rFonts w:ascii="Courier New" w:hAnsi="Courier New" w:cs="Courier New"/>
+                <w:noProof/>
+                <w:color w:val="0000FF"/>
+              </w:rPr>
+              <w:t>EXEC</w:t>
+            </w:r>
+            <w:r>
+              <w:rPr>
+                <w:rFonts w:ascii="Courier New" w:hAnsi="Courier New" w:cs="Courier New"/>
+                <w:noProof/>
+              </w:rPr>
+              <w:tab/>
+              <w:t xml:space="preserve">@return_value </w:t>
+            </w:r>
+            <w:r>
+              <w:rPr>
+                <w:rFonts w:ascii="Courier New" w:hAnsi="Courier New" w:cs="Courier New"/>
+                <w:noProof/>
+                <w:color w:val="808080"/>
+              </w:rPr>
+              <w:t>=</w:t>
+            </w:r>
+            <w:r>
+              <w:rPr>
+                <w:rFonts w:ascii="Courier New" w:hAnsi="Courier New" w:cs="Courier New"/>
+                <w:noProof/>
+              </w:rPr>
+              <w:t xml:space="preserve"> [EC]</w:t>
+            </w:r>
+            <w:r>
+              <w:rPr>
+                <w:rFonts w:ascii="Courier New" w:hAnsi="Courier New" w:cs="Courier New"/>
+                <w:noProof/>
+                <w:color w:val="808080"/>
+              </w:rPr>
+              <w:t>.</w:t>
+            </w:r>
+            <w:r>
+              <w:rPr>
+                <w:rFonts w:ascii="Courier New" w:hAnsi="Courier New" w:cs="Courier New"/>
+                <w:noProof/>
+              </w:rPr>
+              <w:t>[sp_Select_Modules_By_Job_Code]</w:t>
+            </w:r>
+          </w:p>
+          <w:p>
+            <w:pPr>
+              <w:overflowPunct/>
+              <w:textAlignment w:val="auto"/>
+              <w:rPr>
+                <w:rFonts w:ascii="Courier New" w:hAnsi="Courier New" w:cs="Courier New"/>
+                <w:noProof/>
+                <w:color w:val="FF0000"/>
+              </w:rPr>
+            </w:pPr>
+            <w:r>
+              <w:rPr>
+                <w:rFonts w:ascii="Courier New" w:hAnsi="Courier New" w:cs="Courier New"/>
+                <w:noProof/>
+                <w:color w:val="0000FF"/>
+              </w:rPr>
+              <w:tab/>
+            </w:r>
+            <w:r>
+              <w:rPr>
+                <w:rFonts w:ascii="Courier New" w:hAnsi="Courier New" w:cs="Courier New"/>
+                <w:noProof/>
+                <w:color w:val="0000FF"/>
+              </w:rPr>
+              <w:tab/>
+            </w:r>
+            <w:r>
+              <w:rPr>
+                <w:rFonts w:ascii="Courier New" w:hAnsi="Courier New" w:cs="Courier New"/>
+                <w:noProof/>
+              </w:rPr>
+              <w:t xml:space="preserve">@nvcEmpLanIDin </w:t>
+            </w:r>
+            <w:r>
+              <w:rPr>
+                <w:rFonts w:ascii="Courier New" w:hAnsi="Courier New" w:cs="Courier New"/>
+                <w:noProof/>
+                <w:color w:val="808080"/>
+              </w:rPr>
+              <w:t>=</w:t>
+            </w:r>
+            <w:r>
+              <w:rPr>
+                <w:rFonts w:ascii="Courier New" w:hAnsi="Courier New" w:cs="Courier New"/>
+                <w:noProof/>
+              </w:rPr>
+              <w:t xml:space="preserve"> </w:t>
+            </w:r>
+            <w:r>
+              <w:rPr>
+                <w:rFonts w:ascii="Courier New" w:hAnsi="Courier New" w:cs="Courier New"/>
+                <w:noProof/>
+                <w:color w:val="FF0000"/>
+              </w:rPr>
+              <w:t>N'susmitha.palacherla'</w:t>
+            </w:r>
+          </w:p>
+          <w:p>
+            <w:pPr>
+              <w:overflowPunct/>
+              <w:textAlignment w:val="auto"/>
+              <w:rPr>
+                <w:rFonts w:ascii="Courier New" w:hAnsi="Courier New" w:cs="Courier New"/>
+                <w:noProof/>
+                <w:color w:val="FF0000"/>
+              </w:rPr>
+            </w:pPr>
+          </w:p>
+          <w:p>
+            <w:pPr>
+              <w:overflowPunct/>
+              <w:textAlignment w:val="auto"/>
+              <w:rPr>
+                <w:rFonts w:ascii="Courier New" w:hAnsi="Courier New" w:cs="Courier New"/>
+                <w:noProof/>
+              </w:rPr>
+            </w:pPr>
+            <w:r>
+              <w:rPr>
+                <w:rFonts w:ascii="Courier New" w:hAnsi="Courier New" w:cs="Courier New"/>
+                <w:noProof/>
+                <w:color w:val="0000FF"/>
+              </w:rPr>
+              <w:t>SELECT</w:t>
+            </w:r>
+            <w:r>
+              <w:rPr>
+                <w:rFonts w:ascii="Courier New" w:hAnsi="Courier New" w:cs="Courier New"/>
+                <w:noProof/>
+              </w:rPr>
+              <w:tab/>
+            </w:r>
+            <w:r>
+              <w:rPr>
+                <w:rFonts w:ascii="Courier New" w:hAnsi="Courier New" w:cs="Courier New"/>
+                <w:noProof/>
+                <w:color w:val="FF0000"/>
+              </w:rPr>
+              <w:t>'Return Value'</w:t>
+            </w:r>
+            <w:r>
+              <w:rPr>
+                <w:rFonts w:ascii="Courier New" w:hAnsi="Courier New" w:cs="Courier New"/>
+                <w:noProof/>
+              </w:rPr>
+              <w:t xml:space="preserve"> </w:t>
+            </w:r>
+            <w:r>
+              <w:rPr>
+                <w:rFonts w:ascii="Courier New" w:hAnsi="Courier New" w:cs="Courier New"/>
+                <w:noProof/>
+                <w:color w:val="808080"/>
+              </w:rPr>
+              <w:t>=</w:t>
+            </w:r>
+            <w:r>
+              <w:rPr>
+                <w:rFonts w:ascii="Courier New" w:hAnsi="Courier New" w:cs="Courier New"/>
+                <w:noProof/>
+              </w:rPr>
+              <w:t xml:space="preserve"> @return_value</w:t>
+            </w:r>
+          </w:p>
+          <w:p>
+            <w:pPr>
+              <w:overflowPunct/>
+              <w:textAlignment w:val="auto"/>
+              <w:rPr>
+                <w:rFonts w:ascii="Courier New" w:hAnsi="Courier New" w:cs="Courier New"/>
+                <w:noProof/>
+              </w:rPr>
+            </w:pPr>
+          </w:p>
+          <w:p>
+            <w:pPr>
+              <w:overflowPunct/>
+              <w:textAlignment w:val="auto"/>
+              <w:rPr>
+                <w:rFonts w:ascii="Courier New" w:hAnsi="Courier New" w:cs="Courier New"/>
+                <w:noProof/>
+                <w:color w:val="0000FF"/>
+              </w:rPr>
+            </w:pPr>
+            <w:r>
+              <w:rPr>
+                <w:rFonts w:ascii="Courier New" w:hAnsi="Courier New" w:cs="Courier New"/>
+                <w:noProof/>
+                <w:color w:val="0000FF"/>
+              </w:rPr>
+              <w:t>GO</w:t>
+            </w:r>
+          </w:p>
+          <w:p>
+            <w:pPr>
+              <w:overflowPunct/>
+              <w:textAlignment w:val="auto"/>
+              <w:rPr>
+                <w:rFonts w:ascii="Courier New" w:hAnsi="Courier New" w:cs="Courier New"/>
+                <w:noProof/>
+                <w:color w:val="0000FF"/>
+              </w:rPr>
+            </w:pPr>
+          </w:p>
+        </w:tc>
+        <w:tc>
+          <w:tcPr>
+            <w:tcW w:w="4320" w:type="dxa"/>
+          </w:tcPr>
+          <w:p>
+            <w:pPr>
+              <w:ind w:firstLine="720"/>
+              <w:rPr>
+                <w:bCs/>
+              </w:rPr>
+            </w:pPr>
+            <w:r>
+              <w:rPr>
+                <w:bCs/>
+              </w:rPr>
+              <w:t>3 rows returned.</w:t>
+            </w:r>
+          </w:p>
+          <w:p>
+            <w:pPr>
+              <w:ind w:firstLine="720"/>
+              <w:rPr>
+                <w:bCs/>
+              </w:rPr>
+            </w:pPr>
+            <w:r>
+              <w:rPr>
+                <w:bCs/>
+              </w:rPr>
+              <w:t>CSR</w:t>
+            </w:r>
+          </w:p>
+          <w:p>
+            <w:pPr>
+              <w:ind w:firstLine="720"/>
+              <w:rPr>
+                <w:bCs/>
+              </w:rPr>
+            </w:pPr>
+            <w:r>
+              <w:rPr>
+                <w:bCs/>
+              </w:rPr>
+              <w:t>Supervisor</w:t>
+            </w:r>
+          </w:p>
+          <w:p>
+            <w:pPr>
+              <w:ind w:firstLine="720"/>
+              <w:rPr>
+                <w:bCs/>
+              </w:rPr>
+            </w:pPr>
+            <w:r>
+              <w:rPr>
+                <w:bCs/>
+              </w:rPr>
+              <w:t>Quality</w:t>
+            </w:r>
+          </w:p>
+        </w:tc>
+        <w:tc>
+          <w:tcPr>
+            <w:tcW w:w="1170" w:type="dxa"/>
+          </w:tcPr>
+          <w:p>
+            <w:pPr>
+              <w:rPr>
+                <w:rFonts w:asciiTheme="minorHAnsi" w:hAnsiTheme="minorHAnsi"/>
+                <w:bCs/>
+              </w:rPr>
+            </w:pPr>
+            <w:r>
+              <w:rPr>
+                <w:rFonts w:asciiTheme="minorHAnsi" w:hAnsiTheme="minorHAnsi"/>
+                <w:bCs/>
+              </w:rPr>
+              <w:t>P</w:t>
+            </w:r>
+          </w:p>
+        </w:tc>
+        <w:tc>
+          <w:tcPr>
+            <w:tcW w:w="1260" w:type="dxa"/>
+          </w:tcPr>
+          <w:p>
+            <w:pPr>
+              <w:rPr>
+                <w:rFonts w:asciiTheme="minorHAnsi" w:hAnsiTheme="minorHAnsi"/>
+                <w:bCs/>
+              </w:rPr>
+            </w:pPr>
+          </w:p>
+        </w:tc>
+      </w:tr>
+      <w:tr>
+        <w:tc>
+          <w:tcPr>
+            <w:tcW w:w="794" w:type="dxa"/>
+          </w:tcPr>
+          <w:p>
+            <w:pPr>
+              <w:rPr>
+                <w:rFonts w:asciiTheme="minorHAnsi" w:hAnsiTheme="minorHAnsi"/>
+                <w:bCs/>
+              </w:rPr>
+            </w:pPr>
+            <w:r>
+              <w:rPr>
+                <w:rFonts w:asciiTheme="minorHAnsi" w:hAnsiTheme="minorHAnsi"/>
+                <w:bCs/>
+              </w:rPr>
+              <w:lastRenderedPageBreak/>
+              <w:t>10.3</w:t>
+            </w:r>
+          </w:p>
+        </w:tc>
+        <w:tc>
+          <w:tcPr>
+            <w:tcW w:w="5506" w:type="dxa"/>
+          </w:tcPr>
+          <w:p>
+            <w:pPr>
+              <w:overflowPunct/>
+              <w:textAlignment w:val="auto"/>
+            </w:pPr>
+            <w:r>
+              <w:t>Verify module availability from submission page in UI</w:t>
+            </w:r>
+          </w:p>
+        </w:tc>
+        <w:tc>
+          <w:tcPr>
+            <w:tcW w:w="4320" w:type="dxa"/>
+          </w:tcPr>
+          <w:p>
+            <w:pPr>
+              <w:ind w:firstLine="720"/>
+              <w:rPr>
+                <w:bCs/>
+              </w:rPr>
+            </w:pPr>
+            <w:r>
+              <w:rPr>
+                <w:bCs/>
+              </w:rPr>
+              <w:t>Supervisor should be available in drop down</w:t>
             </w:r>
           </w:p>
         </w:tc>
@@ -24816,7 +26088,7 @@
         <w:sz w:val="18"/>
         <w:szCs w:val="18"/>
       </w:rPr>
-      <w:t>1</w:t>
+      <w:t>3</w:t>
     </w:r>
     <w:r>
       <w:rPr>
@@ -24865,7 +26137,7 @@
         <w:sz w:val="18"/>
         <w:szCs w:val="18"/>
       </w:rPr>
-      <w:t>23</w:t>
+      <w:t>24</w:t>
     </w:r>
     <w:r>
       <w:rPr>
@@ -25079,6 +26351,122 @@
 <file path=word/numbering.xml><?xml version="1.0" encoding="utf-8"?>
 <w:numbering xmlns:wpc="http://schemas.microsoft.com/office/word/2010/wordprocessingCanvas" xmlns:mc="http://schemas.openxmlformats.org/markup-compatibility/2006" xmlns:o="urn:schemas-microsoft-com:office:office" xmlns:r="http://schemas.openxmlformats.org/officeDocument/2006/relationships" xmlns:m="http://schemas.openxmlformats.org/officeDocument/2006/math" xmlns:v="urn:schemas-microsoft-com:vml" xmlns:wp14="http://schemas.microsoft.com/office/word/2010/wordprocessingDrawing" xmlns:wp="http://schemas.openxmlformats.org/drawingml/2006/wordprocessingDrawing" xmlns:w10="urn:schemas-microsoft-com:office:word" xmlns:w="http://schemas.openxmlformats.org/wordprocessingml/2006/main" xmlns:w14="http://schemas.microsoft.com/office/word/2010/wordml" xmlns:wpg="http://schemas.microsoft.com/office/word/2010/wordprocessingGroup" xmlns:wpi="http://schemas.microsoft.com/office/word/2010/wordprocessingInk" xmlns:wne="http://schemas.microsoft.com/office/word/2006/wordml" xmlns:wps="http://schemas.microsoft.com/office/word/2010/wordprocessingShape" mc:Ignorable="w14 wp14">
   <w:abstractNum w:abstractNumId="0">
+    <w:nsid w:val="223E5C13"/>
+    <w:multiLevelType w:val="hybridMultilevel"/>
+    <w:tmpl w:val="C9EAC716"/>
+    <w:lvl w:ilvl="0" w:tplc="0409000F">
+      <w:start w:val="1"/>
+      <w:numFmt w:val="decimal"/>
+      <w:lvlText w:val="%1."/>
+      <w:lvlJc w:val="left"/>
+      <w:pPr>
+        <w:tabs>
+          <w:tab w:val="num" w:pos="720"/>
+        </w:tabs>
+        <w:ind w:left="720" w:hanging="360"/>
+      </w:pPr>
+    </w:lvl>
+    <w:lvl w:ilvl="1" w:tplc="4056895E">
+      <w:start w:val="1"/>
+      <w:numFmt w:val="decimal"/>
+      <w:lvlText w:val="%2."/>
+      <w:lvlJc w:val="left"/>
+      <w:pPr>
+        <w:tabs>
+          <w:tab w:val="num" w:pos="1440"/>
+        </w:tabs>
+        <w:ind w:left="1440" w:hanging="360"/>
+      </w:pPr>
+      <w:rPr>
+        <w:rFonts w:hint="default"/>
+      </w:rPr>
+    </w:lvl>
+    <w:lvl w:ilvl="2" w:tplc="0409001B" w:tentative="1">
+      <w:start w:val="1"/>
+      <w:numFmt w:val="lowerRoman"/>
+      <w:lvlText w:val="%3."/>
+      <w:lvlJc w:val="right"/>
+      <w:pPr>
+        <w:tabs>
+          <w:tab w:val="num" w:pos="2160"/>
+        </w:tabs>
+        <w:ind w:left="2160" w:hanging="180"/>
+      </w:pPr>
+    </w:lvl>
+    <w:lvl w:ilvl="3" w:tplc="0409000F" w:tentative="1">
+      <w:start w:val="1"/>
+      <w:numFmt w:val="decimal"/>
+      <w:lvlText w:val="%4."/>
+      <w:lvlJc w:val="left"/>
+      <w:pPr>
+        <w:tabs>
+          <w:tab w:val="num" w:pos="2880"/>
+        </w:tabs>
+        <w:ind w:left="2880" w:hanging="360"/>
+      </w:pPr>
+    </w:lvl>
+    <w:lvl w:ilvl="4" w:tplc="04090019" w:tentative="1">
+      <w:start w:val="1"/>
+      <w:numFmt w:val="lowerLetter"/>
+      <w:lvlText w:val="%5."/>
+      <w:lvlJc w:val="left"/>
+      <w:pPr>
+        <w:tabs>
+          <w:tab w:val="num" w:pos="3600"/>
+        </w:tabs>
+        <w:ind w:left="3600" w:hanging="360"/>
+      </w:pPr>
+    </w:lvl>
+    <w:lvl w:ilvl="5" w:tplc="0409001B" w:tentative="1">
+      <w:start w:val="1"/>
+      <w:numFmt w:val="lowerRoman"/>
+      <w:lvlText w:val="%6."/>
+      <w:lvlJc w:val="right"/>
+      <w:pPr>
+        <w:tabs>
+          <w:tab w:val="num" w:pos="4320"/>
+        </w:tabs>
+        <w:ind w:left="4320" w:hanging="180"/>
+      </w:pPr>
+    </w:lvl>
+    <w:lvl w:ilvl="6" w:tplc="0409000F" w:tentative="1">
+      <w:start w:val="1"/>
+      <w:numFmt w:val="decimal"/>
+      <w:lvlText w:val="%7."/>
+      <w:lvlJc w:val="left"/>
+      <w:pPr>
+        <w:tabs>
+          <w:tab w:val="num" w:pos="5040"/>
+        </w:tabs>
+        <w:ind w:left="5040" w:hanging="360"/>
+      </w:pPr>
+    </w:lvl>
+    <w:lvl w:ilvl="7" w:tplc="04090019" w:tentative="1">
+      <w:start w:val="1"/>
+      <w:numFmt w:val="lowerLetter"/>
+      <w:lvlText w:val="%8."/>
+      <w:lvlJc w:val="left"/>
+      <w:pPr>
+        <w:tabs>
+          <w:tab w:val="num" w:pos="5760"/>
+        </w:tabs>
+        <w:ind w:left="5760" w:hanging="360"/>
+      </w:pPr>
+    </w:lvl>
+    <w:lvl w:ilvl="8" w:tplc="0409001B" w:tentative="1">
+      <w:start w:val="1"/>
+      <w:numFmt w:val="lowerRoman"/>
+      <w:lvlText w:val="%9."/>
+      <w:lvlJc w:val="right"/>
+      <w:pPr>
+        <w:tabs>
+          <w:tab w:val="num" w:pos="6480"/>
+        </w:tabs>
+        <w:ind w:left="6480" w:hanging="180"/>
+      </w:pPr>
+    </w:lvl>
+  </w:abstractNum>
+  <w:abstractNum w:abstractNumId="1">
     <w:nsid w:val="281036F4"/>
     <w:multiLevelType w:val="hybridMultilevel"/>
     <w:tmpl w:val="BA1AEA04"/>
@@ -25194,7 +26582,7 @@
       </w:pPr>
     </w:lvl>
   </w:abstractNum>
-  <w:abstractNum w:abstractNumId="1">
+  <w:abstractNum w:abstractNumId="2">
     <w:nsid w:val="2E326F6D"/>
     <w:multiLevelType w:val="hybridMultilevel"/>
     <w:tmpl w:val="C9EAC716"/>
@@ -25310,10 +26698,10 @@
       </w:pPr>
     </w:lvl>
   </w:abstractNum>
-  <w:abstractNum w:abstractNumId="2">
+  <w:abstractNum w:abstractNumId="3">
     <w:nsid w:val="388921D8"/>
     <w:multiLevelType w:val="hybridMultilevel"/>
-    <w:tmpl w:val="C9EAC716"/>
+    <w:tmpl w:val="223482B0"/>
     <w:lvl w:ilvl="0" w:tplc="0409000F">
       <w:start w:val="1"/>
       <w:numFmt w:val="decimal"/>
@@ -25426,7 +26814,7 @@
       </w:pPr>
     </w:lvl>
   </w:abstractNum>
-  <w:abstractNum w:abstractNumId="3">
+  <w:abstractNum w:abstractNumId="4">
     <w:nsid w:val="43264037"/>
     <w:multiLevelType w:val="hybridMultilevel"/>
     <w:tmpl w:val="CF1E3B96"/>
@@ -25542,7 +26930,7 @@
       </w:pPr>
     </w:lvl>
   </w:abstractNum>
-  <w:abstractNum w:abstractNumId="4">
+  <w:abstractNum w:abstractNumId="5">
     <w:nsid w:val="4C9B20E6"/>
     <w:multiLevelType w:val="hybridMultilevel"/>
     <w:tmpl w:val="126AE5BC"/>
@@ -25654,7 +27042,7 @@
       </w:rPr>
     </w:lvl>
   </w:abstractNum>
-  <w:abstractNum w:abstractNumId="5">
+  <w:abstractNum w:abstractNumId="6">
     <w:nsid w:val="61C46C33"/>
     <w:multiLevelType w:val="hybridMultilevel"/>
     <w:tmpl w:val="18DAB43C"/>
@@ -25771,22 +27159,25 @@
     </w:lvl>
   </w:abstractNum>
   <w:num w:numId="1">
+    <w:abstractNumId w:val="5"/>
+  </w:num>
+  <w:num w:numId="2">
+    <w:abstractNumId w:val="3"/>
+  </w:num>
+  <w:num w:numId="3">
+    <w:abstractNumId w:val="6"/>
+  </w:num>
+  <w:num w:numId="4">
+    <w:abstractNumId w:val="1"/>
+  </w:num>
+  <w:num w:numId="5">
     <w:abstractNumId w:val="4"/>
   </w:num>
-  <w:num w:numId="2">
+  <w:num w:numId="6">
     <w:abstractNumId w:val="2"/>
   </w:num>
-  <w:num w:numId="3">
-    <w:abstractNumId w:val="5"/>
-  </w:num>
-  <w:num w:numId="4">
+  <w:num w:numId="7">
     <w:abstractNumId w:val="0"/>
-  </w:num>
-  <w:num w:numId="5">
-    <w:abstractNumId w:val="3"/>
-  </w:num>
-  <w:num w:numId="6">
-    <w:abstractNumId w:val="1"/>
   </w:num>
   <w:numIdMacAtCleanup w:val="2"/>
 </w:numbering>
@@ -27680,7 +29071,7 @@
 </file>
 
 <file path=customXml/itemProps1.xml><?xml version="1.0" encoding="utf-8"?>
-<ds:datastoreItem xmlns:ds="http://schemas.openxmlformats.org/officeDocument/2006/customXml" ds:itemID="{92B71DB9-F6E7-459D-B977-0D8DB4712E1C}">
+<ds:datastoreItem xmlns:ds="http://schemas.openxmlformats.org/officeDocument/2006/customXml" ds:itemID="{5F0F1961-DAFA-4A9A-BB5C-16B0E1B74E0D}">
   <ds:schemaRefs>
     <ds:schemaRef ds:uri="http://schemas.openxmlformats.org/officeDocument/2006/bibliography"/>
   </ds:schemaRefs>

</xml_diff>

<commit_message>
Internal Version 11.0 TFS 861.
git-tfs-id: [https://tfs.omnicloud.local/tfs/cco%20program/]$/eCoaching_V2;C33366
</commit_message>
<xml_diff>
--- a/Unit Test/CCO_eCoaching_DIM_Table_Maintenance_DB_UTD.docx
+++ b/Unit Test/CCO_eCoaching_DIM_Table_Maintenance_DB_UTD.docx
@@ -257,7 +257,7 @@
           <w:sz w:val="18"/>
           <w:szCs w:val="18"/>
         </w:rPr>
-        <w:t>October 6, 2015</w:t>
+        <w:t>October 22, 2015</w:t>
       </w:r>
       <w:r>
         <w:rPr>
@@ -1152,6 +1152,72 @@
           </w:p>
         </w:tc>
       </w:tr>
+      <w:tr>
+        <w:tc>
+          <w:tcPr>
+            <w:tcW w:w="0" w:type="auto"/>
+            <w:tcBorders>
+              <w:top w:val="single" w:sz="6" w:space="0" w:color="C0C0C0"/>
+              <w:left w:val="single" w:sz="6" w:space="0" w:color="C0C0C0"/>
+              <w:bottom w:val="single" w:sz="6" w:space="0" w:color="C0C0C0"/>
+              <w:right w:val="single" w:sz="6" w:space="0" w:color="C0C0C0"/>
+            </w:tcBorders>
+          </w:tcPr>
+          <w:p>
+            <w:r>
+              <w:t>10/21/2015</w:t>
+            </w:r>
+          </w:p>
+        </w:tc>
+        <w:tc>
+          <w:tcPr>
+            <w:tcW w:w="0" w:type="auto"/>
+            <w:tcBorders>
+              <w:top w:val="single" w:sz="6" w:space="0" w:color="C0C0C0"/>
+              <w:left w:val="single" w:sz="6" w:space="0" w:color="C0C0C0"/>
+              <w:bottom w:val="single" w:sz="6" w:space="0" w:color="C0C0C0"/>
+              <w:right w:val="single" w:sz="6" w:space="0" w:color="C0C0C0"/>
+            </w:tcBorders>
+          </w:tcPr>
+          <w:p>
+            <w:r>
+              <w:t>11.0</w:t>
+            </w:r>
+          </w:p>
+        </w:tc>
+        <w:tc>
+          <w:tcPr>
+            <w:tcW w:w="0" w:type="auto"/>
+            <w:tcBorders>
+              <w:top w:val="single" w:sz="6" w:space="0" w:color="C0C0C0"/>
+              <w:left w:val="single" w:sz="6" w:space="0" w:color="C0C0C0"/>
+              <w:bottom w:val="single" w:sz="6" w:space="0" w:color="C0C0C0"/>
+              <w:right w:val="single" w:sz="6" w:space="0" w:color="C0C0C0"/>
+            </w:tcBorders>
+          </w:tcPr>
+          <w:p>
+            <w:r>
+              <w:t>TFS – 861 – Open up Warnings for all Modules</w:t>
+            </w:r>
+          </w:p>
+        </w:tc>
+        <w:tc>
+          <w:tcPr>
+            <w:tcW w:w="0" w:type="auto"/>
+            <w:tcBorders>
+              <w:top w:val="single" w:sz="6" w:space="0" w:color="C0C0C0"/>
+              <w:left w:val="single" w:sz="6" w:space="0" w:color="C0C0C0"/>
+              <w:bottom w:val="single" w:sz="6" w:space="0" w:color="C0C0C0"/>
+              <w:right w:val="single" w:sz="6" w:space="0" w:color="C0C0C0"/>
+            </w:tcBorders>
+          </w:tcPr>
+          <w:p>
+            <w:r>
+              <w:t>Susmitha Palacherla</w:t>
+            </w:r>
+          </w:p>
+        </w:tc>
+      </w:tr>
     </w:tbl>
     <w:p>
       <w:pPr>
@@ -1169,8 +1235,6 @@
       <w:r>
         <w:br w:type="page"/>
       </w:r>
-      <w:bookmarkStart w:id="15" w:name="_GoBack"/>
-      <w:bookmarkEnd w:id="15"/>
     </w:p>
     <w:p/>
     <w:sdt>
@@ -1227,7 +1291,7 @@
           <w:r>
             <w:fldChar w:fldCharType="separate"/>
           </w:r>
-          <w:hyperlink w:anchor="_Toc431891792" w:history="1">
+          <w:hyperlink w:anchor="_Toc433210902" w:history="1">
             <w:r>
               <w:rPr>
                 <w:rStyle w:val="Hyperlink"/>
@@ -1270,7 +1334,7 @@
                 <w:noProof/>
                 <w:webHidden/>
               </w:rPr>
-              <w:instrText xml:space="preserve"> PAGEREF _Toc431891792 \h </w:instrText>
+              <w:instrText xml:space="preserve"> PAGEREF _Toc433210902 \h </w:instrText>
             </w:r>
             <w:r>
               <w:rPr>
@@ -1315,7 +1379,7 @@
               <w:szCs w:val="22"/>
             </w:rPr>
           </w:pPr>
-          <w:hyperlink w:anchor="_Toc431891793" w:history="1">
+          <w:hyperlink w:anchor="_Toc433210903" w:history="1">
             <w:r>
               <w:rPr>
                 <w:rStyle w:val="Hyperlink"/>
@@ -1358,7 +1422,7 @@
                 <w:noProof/>
                 <w:webHidden/>
               </w:rPr>
-              <w:instrText xml:space="preserve"> PAGEREF _Toc431891793 \h </w:instrText>
+              <w:instrText xml:space="preserve"> PAGEREF _Toc433210903 \h </w:instrText>
             </w:r>
             <w:r>
               <w:rPr>
@@ -1403,7 +1467,7 @@
               <w:szCs w:val="22"/>
             </w:rPr>
           </w:pPr>
-          <w:hyperlink w:anchor="_Toc431891794" w:history="1">
+          <w:hyperlink w:anchor="_Toc433210904" w:history="1">
             <w:r>
               <w:rPr>
                 <w:rStyle w:val="Hyperlink"/>
@@ -1446,7 +1510,7 @@
                 <w:noProof/>
                 <w:webHidden/>
               </w:rPr>
-              <w:instrText xml:space="preserve"> PAGEREF _Toc431891794 \h </w:instrText>
+              <w:instrText xml:space="preserve"> PAGEREF _Toc433210904 \h </w:instrText>
             </w:r>
             <w:r>
               <w:rPr>
@@ -1491,7 +1555,7 @@
               <w:szCs w:val="22"/>
             </w:rPr>
           </w:pPr>
-          <w:hyperlink w:anchor="_Toc431891795" w:history="1">
+          <w:hyperlink w:anchor="_Toc433210905" w:history="1">
             <w:r>
               <w:rPr>
                 <w:rStyle w:val="Hyperlink"/>
@@ -1534,7 +1598,7 @@
                 <w:noProof/>
                 <w:webHidden/>
               </w:rPr>
-              <w:instrText xml:space="preserve"> PAGEREF _Toc431891795 \h </w:instrText>
+              <w:instrText xml:space="preserve"> PAGEREF _Toc433210905 \h </w:instrText>
             </w:r>
             <w:r>
               <w:rPr>
@@ -1579,7 +1643,7 @@
               <w:szCs w:val="22"/>
             </w:rPr>
           </w:pPr>
-          <w:hyperlink w:anchor="_Toc431891796" w:history="1">
+          <w:hyperlink w:anchor="_Toc433210906" w:history="1">
             <w:r>
               <w:rPr>
                 <w:rStyle w:val="Hyperlink"/>
@@ -1622,7 +1686,7 @@
                 <w:noProof/>
                 <w:webHidden/>
               </w:rPr>
-              <w:instrText xml:space="preserve"> PAGEREF _Toc431891796 \h </w:instrText>
+              <w:instrText xml:space="preserve"> PAGEREF _Toc433210906 \h </w:instrText>
             </w:r>
             <w:r>
               <w:rPr>
@@ -1667,7 +1731,7 @@
               <w:szCs w:val="22"/>
             </w:rPr>
           </w:pPr>
-          <w:hyperlink w:anchor="_Toc431891797" w:history="1">
+          <w:hyperlink w:anchor="_Toc433210907" w:history="1">
             <w:r>
               <w:rPr>
                 <w:rStyle w:val="Hyperlink"/>
@@ -1710,7 +1774,7 @@
                 <w:noProof/>
                 <w:webHidden/>
               </w:rPr>
-              <w:instrText xml:space="preserve"> PAGEREF _Toc431891797 \h </w:instrText>
+              <w:instrText xml:space="preserve"> PAGEREF _Toc433210907 \h </w:instrText>
             </w:r>
             <w:r>
               <w:rPr>
@@ -1755,7 +1819,7 @@
               <w:szCs w:val="22"/>
             </w:rPr>
           </w:pPr>
-          <w:hyperlink w:anchor="_Toc431891798" w:history="1">
+          <w:hyperlink w:anchor="_Toc433210908" w:history="1">
             <w:r>
               <w:rPr>
                 <w:rStyle w:val="Hyperlink"/>
@@ -1798,7 +1862,7 @@
                 <w:noProof/>
                 <w:webHidden/>
               </w:rPr>
-              <w:instrText xml:space="preserve"> PAGEREF _Toc431891798 \h </w:instrText>
+              <w:instrText xml:space="preserve"> PAGEREF _Toc433210908 \h </w:instrText>
             </w:r>
             <w:r>
               <w:rPr>
@@ -1843,7 +1907,7 @@
               <w:szCs w:val="22"/>
             </w:rPr>
           </w:pPr>
-          <w:hyperlink w:anchor="_Toc431891799" w:history="1">
+          <w:hyperlink w:anchor="_Toc433210909" w:history="1">
             <w:r>
               <w:rPr>
                 <w:rStyle w:val="Hyperlink"/>
@@ -1886,7 +1950,7 @@
                 <w:noProof/>
                 <w:webHidden/>
               </w:rPr>
-              <w:instrText xml:space="preserve"> PAGEREF _Toc431891799 \h </w:instrText>
+              <w:instrText xml:space="preserve"> PAGEREF _Toc433210909 \h </w:instrText>
             </w:r>
             <w:r>
               <w:rPr>
@@ -1931,7 +1995,7 @@
               <w:szCs w:val="22"/>
             </w:rPr>
           </w:pPr>
-          <w:hyperlink w:anchor="_Toc431891800" w:history="1">
+          <w:hyperlink w:anchor="_Toc433210910" w:history="1">
             <w:r>
               <w:rPr>
                 <w:rStyle w:val="Hyperlink"/>
@@ -1974,7 +2038,7 @@
                 <w:noProof/>
                 <w:webHidden/>
               </w:rPr>
-              <w:instrText xml:space="preserve"> PAGEREF _Toc431891800 \h </w:instrText>
+              <w:instrText xml:space="preserve"> PAGEREF _Toc433210910 \h </w:instrText>
             </w:r>
             <w:r>
               <w:rPr>
@@ -2019,7 +2083,7 @@
               <w:szCs w:val="22"/>
             </w:rPr>
           </w:pPr>
-          <w:hyperlink w:anchor="_Toc431891801" w:history="1">
+          <w:hyperlink w:anchor="_Toc433210911" w:history="1">
             <w:r>
               <w:rPr>
                 <w:rStyle w:val="Hyperlink"/>
@@ -2034,14 +2098,102 @@
                 <w:sz w:val="22"/>
                 <w:szCs w:val="22"/>
               </w:rPr>
+              <w:t xml:space="preserve">     </w:t>
+            </w:r>
+            <w:r>
+              <w:rPr>
+                <w:rStyle w:val="Hyperlink"/>
+                <w:noProof/>
+              </w:rPr>
+              <w:t>TFS 841- Allow supervisor Module Submissions for WACQ13</w:t>
+            </w:r>
+            <w:r>
+              <w:rPr>
+                <w:noProof/>
+                <w:webHidden/>
+              </w:rPr>
               <w:tab/>
             </w:r>
             <w:r>
               <w:rPr>
+                <w:noProof/>
+                <w:webHidden/>
+              </w:rPr>
+              <w:fldChar w:fldCharType="begin"/>
+            </w:r>
+            <w:r>
+              <w:rPr>
+                <w:noProof/>
+                <w:webHidden/>
+              </w:rPr>
+              <w:instrText xml:space="preserve"> PAGEREF _Toc433210911 \h </w:instrText>
+            </w:r>
+            <w:r>
+              <w:rPr>
+                <w:noProof/>
+                <w:webHidden/>
+              </w:rPr>
+            </w:r>
+            <w:r>
+              <w:rPr>
+                <w:noProof/>
+                <w:webHidden/>
+              </w:rPr>
+              <w:fldChar w:fldCharType="separate"/>
+            </w:r>
+            <w:r>
+              <w:rPr>
+                <w:noProof/>
+                <w:webHidden/>
+              </w:rPr>
+              <w:t>23</w:t>
+            </w:r>
+            <w:r>
+              <w:rPr>
+                <w:noProof/>
+                <w:webHidden/>
+              </w:rPr>
+              <w:fldChar w:fldCharType="end"/>
+            </w:r>
+          </w:hyperlink>
+        </w:p>
+        <w:p>
+          <w:pPr>
+            <w:pStyle w:val="TOC2"/>
+            <w:tabs>
+              <w:tab w:val="left" w:pos="880"/>
+              <w:tab w:val="right" w:leader="dot" w:pos="13670"/>
+            </w:tabs>
+            <w:rPr>
+              <w:rFonts w:asciiTheme="minorHAnsi" w:eastAsiaTheme="minorEastAsia" w:hAnsiTheme="minorHAnsi" w:cstheme="minorBidi"/>
+              <w:noProof/>
+              <w:sz w:val="22"/>
+              <w:szCs w:val="22"/>
+            </w:rPr>
+          </w:pPr>
+          <w:hyperlink w:anchor="_Toc433210912" w:history="1">
+            <w:r>
+              <w:rPr>
                 <w:rStyle w:val="Hyperlink"/>
                 <w:noProof/>
               </w:rPr>
-              <w:t>TFS 841- Allow supervisor Module Submissions for WACQ13</w:t>
+              <w:t>11.</w:t>
+            </w:r>
+            <w:r>
+              <w:rPr>
+                <w:rFonts w:asciiTheme="minorHAnsi" w:eastAsiaTheme="minorEastAsia" w:hAnsiTheme="minorHAnsi" w:cstheme="minorBidi"/>
+                <w:noProof/>
+                <w:sz w:val="22"/>
+                <w:szCs w:val="22"/>
+              </w:rPr>
+              <w:t xml:space="preserve">     </w:t>
+            </w:r>
+            <w:r>
+              <w:rPr>
+                <w:rStyle w:val="Hyperlink"/>
+                <w:noProof/>
+              </w:rPr>
+              <w:t>TFS 861- Allow Warnings submissions for all Modules</w:t>
             </w:r>
             <w:r>
               <w:rPr>
@@ -2062,7 +2214,7 @@
                 <w:noProof/>
                 <w:webHidden/>
               </w:rPr>
-              <w:instrText xml:space="preserve"> PAGEREF _Toc431891801 \h </w:instrText>
+              <w:instrText xml:space="preserve"> PAGEREF _Toc433210912 \h </w:instrText>
             </w:r>
             <w:r>
               <w:rPr>
@@ -2082,7 +2234,7 @@
                 <w:noProof/>
                 <w:webHidden/>
               </w:rPr>
-              <w:t>23</w:t>
+              <w:t>24</w:t>
             </w:r>
             <w:r>
               <w:rPr>
@@ -2155,8 +2307,8 @@
           <w:numId w:val="2"/>
         </w:numPr>
       </w:pPr>
+      <w:bookmarkStart w:id="15" w:name="_Toc433210902"/>
       <w:bookmarkStart w:id="16" w:name="_Toc391395339"/>
-      <w:bookmarkStart w:id="17" w:name="_Toc431891792"/>
       <w:r>
         <w:t>SCR 1</w:t>
       </w:r>
@@ -2172,7 +2324,7 @@
       <w:r>
         <w:t>ew sub Coaching Reason value</w:t>
       </w:r>
-      <w:bookmarkEnd w:id="17"/>
+      <w:bookmarkEnd w:id="15"/>
     </w:p>
     <w:bookmarkEnd w:id="16"/>
     <w:p/>
@@ -3035,9 +3187,8 @@
           <w:numId w:val="2"/>
         </w:numPr>
       </w:pPr>
-      <w:bookmarkStart w:id="18" w:name="_Toc431891793"/>
+      <w:bookmarkStart w:id="17" w:name="_Toc433210903"/>
       <w:r>
-        <w:lastRenderedPageBreak/>
         <w:t xml:space="preserve">SCR 13515 Update Receiver values in </w:t>
       </w:r>
       <w:proofErr w:type="spellStart"/>
@@ -3048,7 +3199,7 @@
       <w:r>
         <w:t xml:space="preserve"> table</w:t>
       </w:r>
-      <w:bookmarkEnd w:id="18"/>
+      <w:bookmarkEnd w:id="17"/>
     </w:p>
     <w:p/>
     <w:tbl>
@@ -4000,6 +4151,7 @@
                 <w:rFonts w:asciiTheme="minorHAnsi" w:hAnsiTheme="minorHAnsi"/>
                 <w:bCs/>
               </w:rPr>
+              <w:lastRenderedPageBreak/>
               <w:t>2.4</w:t>
             </w:r>
           </w:p>
@@ -4234,7 +4386,6 @@
                 <w:rFonts w:asciiTheme="minorHAnsi" w:hAnsiTheme="minorHAnsi"/>
                 <w:bCs/>
               </w:rPr>
-              <w:lastRenderedPageBreak/>
               <w:t>2.5</w:t>
             </w:r>
           </w:p>
@@ -5189,11 +5340,11 @@
           <w:numId w:val="2"/>
         </w:numPr>
       </w:pPr>
-      <w:bookmarkStart w:id="19" w:name="_Toc431891794"/>
+      <w:bookmarkStart w:id="18" w:name="_Toc433210904"/>
       <w:r>
         <w:t>SCR 13609 Quality Alignment Specialists to receive Coaching Logs</w:t>
       </w:r>
-      <w:bookmarkEnd w:id="19"/>
+      <w:bookmarkEnd w:id="18"/>
     </w:p>
     <w:p/>
     <w:tbl>
@@ -5360,6 +5511,7 @@
           </w:tcPr>
           <w:p>
             <w:r>
+              <w:lastRenderedPageBreak/>
               <w:t>Notes</w:t>
             </w:r>
           </w:p>
@@ -5544,7 +5696,6 @@
                 <w:rFonts w:asciiTheme="minorHAnsi" w:hAnsiTheme="minorHAnsi"/>
                 <w:bCs/>
               </w:rPr>
-              <w:lastRenderedPageBreak/>
               <w:t>3.1</w:t>
             </w:r>
           </w:p>
@@ -6851,11 +7002,11 @@
           <w:numId w:val="2"/>
         </w:numPr>
       </w:pPr>
-      <w:bookmarkStart w:id="20" w:name="_Toc431891795"/>
+      <w:bookmarkStart w:id="19" w:name="_Toc433210905"/>
       <w:r>
         <w:t>SCR 13653 Changes for supporting LSA Module value</w:t>
       </w:r>
-      <w:bookmarkEnd w:id="20"/>
+      <w:bookmarkEnd w:id="19"/>
     </w:p>
     <w:p/>
     <w:tbl>
@@ -12016,11 +12167,11 @@
           <w:numId w:val="2"/>
         </w:numPr>
       </w:pPr>
-      <w:bookmarkStart w:id="21" w:name="_Toc431891796"/>
+      <w:bookmarkStart w:id="20" w:name="_Toc433210906"/>
       <w:r>
         <w:t>SCR 14512 Changes for supporting Training Module</w:t>
       </w:r>
-      <w:bookmarkEnd w:id="21"/>
+      <w:bookmarkEnd w:id="20"/>
     </w:p>
     <w:p/>
     <w:tbl>
@@ -19117,11 +19268,11 @@
           <w:numId w:val="2"/>
         </w:numPr>
       </w:pPr>
-      <w:bookmarkStart w:id="22" w:name="_Toc431891797"/>
+      <w:bookmarkStart w:id="21" w:name="_Toc433210907"/>
       <w:r>
         <w:t>SCR 15008 Additional job codes for Sup Module submission</w:t>
       </w:r>
-      <w:bookmarkEnd w:id="22"/>
+      <w:bookmarkEnd w:id="21"/>
     </w:p>
     <w:p/>
     <w:tbl>
@@ -20567,7 +20718,7 @@
           <w:numId w:val="2"/>
         </w:numPr>
       </w:pPr>
-      <w:bookmarkStart w:id="23" w:name="_Toc431891798"/>
+      <w:bookmarkStart w:id="22" w:name="_Toc433210908"/>
       <w:r>
         <w:t xml:space="preserve">SCR 15075 Set Reinforcement to 1 for non CSE </w:t>
       </w:r>
@@ -20579,7 +20730,7 @@
       <w:r>
         <w:t xml:space="preserve"> Reasons for Training Module.</w:t>
       </w:r>
-      <w:bookmarkEnd w:id="23"/>
+      <w:bookmarkEnd w:id="22"/>
     </w:p>
     <w:p/>
     <w:tbl>
@@ -21719,11 +21870,11 @@
           <w:numId w:val="2"/>
         </w:numPr>
       </w:pPr>
-      <w:bookmarkStart w:id="24" w:name="_Toc431891799"/>
+      <w:bookmarkStart w:id="23" w:name="_Toc433210909"/>
       <w:r>
         <w:t>TFS 604 – Additional AHT Sub Coaching Reason for CSR and SUP Modules.</w:t>
       </w:r>
-      <w:bookmarkEnd w:id="24"/>
+      <w:bookmarkEnd w:id="23"/>
     </w:p>
     <w:p/>
     <w:tbl>
@@ -23864,11 +24015,11 @@
           <w:numId w:val="2"/>
         </w:numPr>
       </w:pPr>
-      <w:bookmarkStart w:id="25" w:name="_Toc431891800"/>
+      <w:bookmarkStart w:id="24" w:name="_Toc433210910"/>
       <w:r>
         <w:t>TFS 667- Allow submission to all modules for job code WPOP70</w:t>
       </w:r>
-      <w:bookmarkEnd w:id="25"/>
+      <w:bookmarkEnd w:id="24"/>
     </w:p>
     <w:p/>
     <w:tbl>
@@ -24815,7 +24966,6 @@
       </w:tr>
     </w:tbl>
     <w:p/>
-    <w:p/>
     <w:p>
       <w:pPr>
         <w:pStyle w:val="Heading2"/>
@@ -24824,20 +24974,11 @@
           <w:numId w:val="2"/>
         </w:numPr>
       </w:pPr>
-      <w:bookmarkStart w:id="26" w:name="_Toc431891801"/>
+      <w:bookmarkStart w:id="25" w:name="_Toc433210911"/>
       <w:r>
-        <w:t xml:space="preserve">TFS </w:t>
+        <w:t>TFS 841- Allow supervisor Module Submissions for WACQ13</w:t>
       </w:r>
-      <w:r>
-        <w:t>841</w:t>
-      </w:r>
-      <w:r>
-        <w:t xml:space="preserve">- </w:t>
-      </w:r>
-      <w:r>
-        <w:t>Allow supervisor Module Submissions for WACQ13</w:t>
-      </w:r>
-      <w:bookmarkEnd w:id="26"/>
+      <w:bookmarkEnd w:id="25"/>
     </w:p>
     <w:p/>
     <w:tbl>
@@ -25351,13 +25492,7 @@
               <w:rPr>
                 <w:bCs/>
               </w:rPr>
-              <w:t>Row</w:t>
-            </w:r>
-            <w:r>
-              <w:rPr>
-                <w:bCs/>
-              </w:rPr>
-              <w:t>s row with sup = 1</w:t>
+              <w:t>Rows row with sup = 1</w:t>
             </w:r>
           </w:p>
         </w:tc>
@@ -25860,7 +25995,6 @@
                 <w:rFonts w:asciiTheme="minorHAnsi" w:hAnsiTheme="minorHAnsi"/>
                 <w:bCs/>
               </w:rPr>
-              <w:lastRenderedPageBreak/>
               <w:t>10.3</w:t>
             </w:r>
           </w:p>
@@ -25894,7 +26028,14 @@
               <w:rPr>
                 <w:bCs/>
               </w:rPr>
-              <w:t>Supervisor should be available in drop down</w:t>
+              <w:t xml:space="preserve">Supervisor should be available in drop </w:t>
+            </w:r>
+            <w:r>
+              <w:rPr>
+                <w:bCs/>
+              </w:rPr>
+              <w:lastRenderedPageBreak/>
+              <w:t>down</w:t>
             </w:r>
           </w:p>
         </w:tc>
@@ -25914,6 +26055,7 @@
                 <w:rFonts w:asciiTheme="minorHAnsi" w:hAnsiTheme="minorHAnsi"/>
                 <w:bCs/>
               </w:rPr>
+              <w:lastRenderedPageBreak/>
               <w:t>P</w:t>
             </w:r>
           </w:p>
@@ -25934,6 +26076,1294 @@
       </w:tr>
     </w:tbl>
     <w:p/>
+    <w:p/>
+    <w:p>
+      <w:pPr>
+        <w:pStyle w:val="Heading2"/>
+        <w:numPr>
+          <w:ilvl w:val="0"/>
+          <w:numId w:val="2"/>
+        </w:numPr>
+      </w:pPr>
+      <w:bookmarkStart w:id="26" w:name="_Toc433210912"/>
+      <w:r>
+        <w:t>TFS 861- Allow Warnings submissions for all Modules</w:t>
+      </w:r>
+      <w:bookmarkEnd w:id="26"/>
+    </w:p>
+    <w:p/>
+    <w:tbl>
+      <w:tblPr>
+        <w:tblW w:w="0" w:type="auto"/>
+        <w:tblInd w:w="-612" w:type="dxa"/>
+        <w:tblBorders>
+          <w:top w:val="single" w:sz="4" w:space="0" w:color="auto"/>
+          <w:left w:val="single" w:sz="4" w:space="0" w:color="auto"/>
+          <w:bottom w:val="single" w:sz="4" w:space="0" w:color="auto"/>
+          <w:right w:val="single" w:sz="4" w:space="0" w:color="auto"/>
+          <w:insideH w:val="single" w:sz="4" w:space="0" w:color="auto"/>
+          <w:insideV w:val="single" w:sz="4" w:space="0" w:color="auto"/>
+        </w:tblBorders>
+        <w:tblLayout w:type="fixed"/>
+        <w:tblLook w:val="0000" w:firstRow="0" w:lastRow="0" w:firstColumn="0" w:lastColumn="0" w:noHBand="0" w:noVBand="0"/>
+      </w:tblPr>
+      <w:tblGrid>
+        <w:gridCol w:w="2549"/>
+        <w:gridCol w:w="10455"/>
+      </w:tblGrid>
+      <w:tr>
+        <w:trPr>
+          <w:tblHeader/>
+        </w:trPr>
+        <w:tc>
+          <w:tcPr>
+            <w:tcW w:w="2549" w:type="dxa"/>
+            <w:shd w:val="solid" w:color="auto" w:fill="000000"/>
+          </w:tcPr>
+          <w:p>
+            <w:r>
+              <w:t>Item</w:t>
+            </w:r>
+          </w:p>
+        </w:tc>
+        <w:tc>
+          <w:tcPr>
+            <w:tcW w:w="10455" w:type="dxa"/>
+            <w:shd w:val="solid" w:color="auto" w:fill="000000"/>
+          </w:tcPr>
+          <w:p>
+            <w:r>
+              <w:t>Description</w:t>
+            </w:r>
+          </w:p>
+        </w:tc>
+      </w:tr>
+      <w:tr>
+        <w:tc>
+          <w:tcPr>
+            <w:tcW w:w="2549" w:type="dxa"/>
+          </w:tcPr>
+          <w:p>
+            <w:r>
+              <w:t>Change Type</w:t>
+            </w:r>
+          </w:p>
+        </w:tc>
+        <w:tc>
+          <w:tcPr>
+            <w:tcW w:w="10455" w:type="dxa"/>
+          </w:tcPr>
+          <w:p>
+            <w:r>
+              <w:t>Change</w:t>
+            </w:r>
+          </w:p>
+        </w:tc>
+      </w:tr>
+      <w:tr>
+        <w:tc>
+          <w:tcPr>
+            <w:tcW w:w="2549" w:type="dxa"/>
+          </w:tcPr>
+          <w:p>
+            <w:r>
+              <w:t>Change Description</w:t>
+            </w:r>
+          </w:p>
+        </w:tc>
+        <w:tc>
+          <w:tcPr>
+            <w:tcW w:w="10455" w:type="dxa"/>
+          </w:tcPr>
+          <w:p>
+            <w:r>
+              <w:t xml:space="preserve">Allow </w:t>
+            </w:r>
+            <w:r>
+              <w:t>Warnings submissions for all Modules (CSR and Sup already have them) Opening up for LSA, Training and Quality</w:t>
+            </w:r>
+          </w:p>
+          <w:p/>
+          <w:p/>
+        </w:tc>
+      </w:tr>
+      <w:tr>
+        <w:trPr>
+          <w:trHeight w:val="368"/>
+        </w:trPr>
+        <w:tc>
+          <w:tcPr>
+            <w:tcW w:w="2549" w:type="dxa"/>
+          </w:tcPr>
+          <w:p>
+            <w:r>
+              <w:t>Test Environment</w:t>
+            </w:r>
+          </w:p>
+        </w:tc>
+        <w:tc>
+          <w:tcPr>
+            <w:tcW w:w="10455" w:type="dxa"/>
+          </w:tcPr>
+          <w:p>
+            <w:proofErr w:type="spellStart"/>
+            <w:r>
+              <w:t>eCoaching_Dev</w:t>
+            </w:r>
+            <w:proofErr w:type="spellEnd"/>
+            <w:r>
+              <w:t xml:space="preserve"> database on vrivfssdbt02\scord01,1437 </w:t>
+            </w:r>
+          </w:p>
+        </w:tc>
+      </w:tr>
+      <w:tr>
+        <w:tc>
+          <w:tcPr>
+            <w:tcW w:w="2549" w:type="dxa"/>
+          </w:tcPr>
+          <w:p>
+            <w:r>
+              <w:t>Code Modules created/updated</w:t>
+            </w:r>
+          </w:p>
+        </w:tc>
+        <w:tc>
+          <w:tcPr>
+            <w:tcW w:w="10455" w:type="dxa"/>
+          </w:tcPr>
+          <w:p>
+            <w:pPr>
+              <w:rPr>
+                <w:rFonts w:ascii="Segoe UI" w:hAnsi="Segoe UI" w:cs="Segoe UI"/>
+                <w:color w:val="000000"/>
+                <w:sz w:val="18"/>
+                <w:szCs w:val="18"/>
+              </w:rPr>
+            </w:pPr>
+            <w:r>
+              <w:rPr>
+                <w:rFonts w:ascii="Segoe UI" w:hAnsi="Segoe UI" w:cs="Segoe UI"/>
+                <w:color w:val="000000"/>
+                <w:sz w:val="18"/>
+                <w:szCs w:val="18"/>
+              </w:rPr>
+              <w:t>[EC].[</w:t>
+            </w:r>
+            <w:proofErr w:type="spellStart"/>
+            <w:r>
+              <w:rPr>
+                <w:rFonts w:ascii="Segoe UI" w:hAnsi="Segoe UI" w:cs="Segoe UI"/>
+                <w:color w:val="000000"/>
+                <w:sz w:val="18"/>
+                <w:szCs w:val="18"/>
+              </w:rPr>
+              <w:t>Coaching_Reason_Selection</w:t>
+            </w:r>
+            <w:proofErr w:type="spellEnd"/>
+            <w:r>
+              <w:rPr>
+                <w:rFonts w:ascii="Segoe UI" w:hAnsi="Segoe UI" w:cs="Segoe UI"/>
+                <w:color w:val="000000"/>
+                <w:sz w:val="18"/>
+                <w:szCs w:val="18"/>
+              </w:rPr>
+              <w:t>]</w:t>
+            </w:r>
+            <w:r>
+              <w:rPr>
+                <w:rFonts w:ascii="Segoe UI" w:hAnsi="Segoe UI" w:cs="Segoe UI"/>
+                <w:color w:val="000000"/>
+                <w:sz w:val="18"/>
+                <w:szCs w:val="18"/>
+              </w:rPr>
+              <w:t xml:space="preserve"> T</w:t>
+            </w:r>
+            <w:r>
+              <w:rPr>
+                <w:rFonts w:ascii="Segoe UI" w:hAnsi="Segoe UI" w:cs="Segoe UI"/>
+                <w:color w:val="000000"/>
+                <w:sz w:val="18"/>
+                <w:szCs w:val="18"/>
+              </w:rPr>
+              <w:t>able</w:t>
+            </w:r>
+          </w:p>
+          <w:p>
+            <w:pPr>
+              <w:rPr>
+                <w:rFonts w:ascii="Segoe UI" w:hAnsi="Segoe UI" w:cs="Segoe UI"/>
+                <w:color w:val="000000"/>
+                <w:sz w:val="18"/>
+                <w:szCs w:val="18"/>
+              </w:rPr>
+            </w:pPr>
+            <w:r>
+              <w:rPr>
+                <w:rFonts w:ascii="Segoe UI" w:hAnsi="Segoe UI" w:cs="Segoe UI"/>
+                <w:color w:val="000000"/>
+                <w:sz w:val="18"/>
+                <w:szCs w:val="18"/>
+              </w:rPr>
+              <w:t>[EC].[</w:t>
+            </w:r>
+            <w:proofErr w:type="spellStart"/>
+            <w:r>
+              <w:rPr>
+                <w:rFonts w:ascii="Segoe UI" w:hAnsi="Segoe UI" w:cs="Segoe UI"/>
+                <w:color w:val="000000"/>
+                <w:sz w:val="18"/>
+                <w:szCs w:val="18"/>
+              </w:rPr>
+              <w:t>Email_Notifications</w:t>
+            </w:r>
+            <w:proofErr w:type="spellEnd"/>
+            <w:r>
+              <w:rPr>
+                <w:rFonts w:ascii="Segoe UI" w:hAnsi="Segoe UI" w:cs="Segoe UI"/>
+                <w:color w:val="000000"/>
+                <w:sz w:val="18"/>
+                <w:szCs w:val="18"/>
+              </w:rPr>
+              <w:t>] Table</w:t>
+            </w:r>
+          </w:p>
+          <w:p>
+            <w:pPr>
+              <w:rPr>
+                <w:rFonts w:ascii="Segoe UI" w:hAnsi="Segoe UI" w:cs="Segoe UI"/>
+                <w:color w:val="000000"/>
+                <w:sz w:val="18"/>
+                <w:szCs w:val="18"/>
+              </w:rPr>
+            </w:pPr>
+            <w:r>
+              <w:rPr>
+                <w:rFonts w:ascii="Segoe UI" w:hAnsi="Segoe UI" w:cs="Segoe UI"/>
+                <w:color w:val="000000"/>
+                <w:sz w:val="18"/>
+                <w:szCs w:val="18"/>
+              </w:rPr>
+              <w:t>PROCEDURE [EC].[</w:t>
+            </w:r>
+            <w:proofErr w:type="spellStart"/>
+            <w:r>
+              <w:rPr>
+                <w:rFonts w:ascii="Segoe UI" w:hAnsi="Segoe UI" w:cs="Segoe UI"/>
+                <w:color w:val="000000"/>
+                <w:sz w:val="18"/>
+                <w:szCs w:val="18"/>
+              </w:rPr>
+              <w:t>sp_Select_Modules_By_Job_Code</w:t>
+            </w:r>
+            <w:proofErr w:type="spellEnd"/>
+            <w:r>
+              <w:rPr>
+                <w:rFonts w:ascii="Segoe UI" w:hAnsi="Segoe UI" w:cs="Segoe UI"/>
+                <w:color w:val="000000"/>
+                <w:sz w:val="18"/>
+                <w:szCs w:val="18"/>
+              </w:rPr>
+              <w:t>]</w:t>
+            </w:r>
+          </w:p>
+          <w:p>
+            <w:r>
+              <w:rPr>
+                <w:rFonts w:ascii="Segoe UI" w:hAnsi="Segoe UI" w:cs="Segoe UI"/>
+                <w:color w:val="000000"/>
+                <w:sz w:val="18"/>
+                <w:szCs w:val="18"/>
+              </w:rPr>
+              <w:t xml:space="preserve">PROCEDURE </w:t>
+            </w:r>
+            <w:r>
+              <w:rPr>
+                <w:rFonts w:ascii="Courier New" w:hAnsi="Courier New" w:cs="Courier New"/>
+                <w:noProof/>
+              </w:rPr>
+              <w:t>[</w:t>
+            </w:r>
+            <w:r>
+              <w:rPr>
+                <w:rFonts w:ascii="Segoe UI" w:hAnsi="Segoe UI" w:cs="Segoe UI"/>
+                <w:color w:val="000000"/>
+                <w:sz w:val="18"/>
+                <w:szCs w:val="18"/>
+              </w:rPr>
+              <w:t>EC].[sp_InsertInto_Warning_Log]</w:t>
+            </w:r>
+          </w:p>
+        </w:tc>
+      </w:tr>
+      <w:tr>
+        <w:tc>
+          <w:tcPr>
+            <w:tcW w:w="2549" w:type="dxa"/>
+          </w:tcPr>
+          <w:p>
+            <w:r>
+              <w:t>Code doc</w:t>
+            </w:r>
+          </w:p>
+        </w:tc>
+        <w:tc>
+          <w:tcPr>
+            <w:tcW w:w="10455" w:type="dxa"/>
+          </w:tcPr>
+          <w:p>
+            <w:proofErr w:type="spellStart"/>
+            <w:r>
+              <w:t>CCO_eCoaching_Log_Create.sql</w:t>
+            </w:r>
+            <w:proofErr w:type="spellEnd"/>
+          </w:p>
+          <w:p>
+            <w:proofErr w:type="spellStart"/>
+            <w:r>
+              <w:t>CCO_Warning_Log_Create.sql</w:t>
+            </w:r>
+            <w:proofErr w:type="spellEnd"/>
+          </w:p>
+          <w:p>
+            <w:r>
+              <w:t>CCO_eCoaching_Dimension_Table_Data.xlsx</w:t>
+            </w:r>
+          </w:p>
+          <w:p/>
+        </w:tc>
+      </w:tr>
+      <w:tr>
+        <w:tc>
+          <w:tcPr>
+            <w:tcW w:w="2549" w:type="dxa"/>
+          </w:tcPr>
+          <w:p>
+            <w:r>
+              <w:t>Notes</w:t>
+            </w:r>
+          </w:p>
+        </w:tc>
+        <w:tc>
+          <w:tcPr>
+            <w:tcW w:w="10455" w:type="dxa"/>
+          </w:tcPr>
+          <w:p/>
+        </w:tc>
+      </w:tr>
+    </w:tbl>
+    <w:p/>
+    <w:tbl>
+      <w:tblPr>
+        <w:tblW w:w="0" w:type="auto"/>
+        <w:tblInd w:w="-612" w:type="dxa"/>
+        <w:tblBorders>
+          <w:top w:val="double" w:sz="4" w:space="0" w:color="auto"/>
+          <w:left w:val="double" w:sz="4" w:space="0" w:color="auto"/>
+          <w:bottom w:val="double" w:sz="4" w:space="0" w:color="auto"/>
+          <w:right w:val="double" w:sz="4" w:space="0" w:color="auto"/>
+          <w:insideH w:val="single" w:sz="6" w:space="0" w:color="auto"/>
+          <w:insideV w:val="single" w:sz="6" w:space="0" w:color="auto"/>
+        </w:tblBorders>
+        <w:tblLayout w:type="fixed"/>
+        <w:tblLook w:val="0000" w:firstRow="0" w:lastRow="0" w:firstColumn="0" w:lastColumn="0" w:noHBand="0" w:noVBand="0"/>
+      </w:tblPr>
+      <w:tblGrid>
+        <w:gridCol w:w="794"/>
+        <w:gridCol w:w="5506"/>
+        <w:gridCol w:w="4320"/>
+        <w:gridCol w:w="1170"/>
+        <w:gridCol w:w="1260"/>
+      </w:tblGrid>
+      <w:tr>
+        <w:trPr>
+          <w:tblHeader/>
+        </w:trPr>
+        <w:tc>
+          <w:tcPr>
+            <w:tcW w:w="794" w:type="dxa"/>
+            <w:shd w:val="clear" w:color="auto" w:fill="A6A6A6"/>
+          </w:tcPr>
+          <w:p>
+            <w:pPr>
+              <w:rPr>
+                <w:i/>
+              </w:rPr>
+            </w:pPr>
+            <w:r>
+              <w:t>TEST#</w:t>
+            </w:r>
+          </w:p>
+        </w:tc>
+        <w:tc>
+          <w:tcPr>
+            <w:tcW w:w="5506" w:type="dxa"/>
+            <w:shd w:val="clear" w:color="auto" w:fill="A6A6A6"/>
+          </w:tcPr>
+          <w:p>
+            <w:pPr>
+              <w:rPr>
+                <w:i/>
+              </w:rPr>
+            </w:pPr>
+            <w:r>
+              <w:t>ACTION</w:t>
+            </w:r>
+          </w:p>
+        </w:tc>
+        <w:tc>
+          <w:tcPr>
+            <w:tcW w:w="4320" w:type="dxa"/>
+            <w:shd w:val="clear" w:color="auto" w:fill="A6A6A6"/>
+          </w:tcPr>
+          <w:p>
+            <w:pPr>
+              <w:rPr>
+                <w:i/>
+              </w:rPr>
+            </w:pPr>
+            <w:r>
+              <w:t xml:space="preserve">EXPECTED RESULTS </w:t>
+            </w:r>
+          </w:p>
+        </w:tc>
+        <w:tc>
+          <w:tcPr>
+            <w:tcW w:w="1170" w:type="dxa"/>
+            <w:shd w:val="clear" w:color="auto" w:fill="A6A6A6"/>
+          </w:tcPr>
+          <w:p>
+            <w:pPr>
+              <w:rPr>
+                <w:i/>
+              </w:rPr>
+            </w:pPr>
+            <w:r>
+              <w:t>RESULTS</w:t>
+            </w:r>
+          </w:p>
+          <w:p>
+            <w:pPr>
+              <w:rPr>
+                <w:i/>
+              </w:rPr>
+            </w:pPr>
+            <w:r>
+              <w:t>P/F/I</w:t>
+            </w:r>
+          </w:p>
+        </w:tc>
+        <w:tc>
+          <w:tcPr>
+            <w:tcW w:w="1260" w:type="dxa"/>
+            <w:shd w:val="clear" w:color="auto" w:fill="A6A6A6"/>
+          </w:tcPr>
+          <w:p>
+            <w:pPr>
+              <w:rPr>
+                <w:i/>
+              </w:rPr>
+            </w:pPr>
+            <w:r>
+              <w:t>COMMENTS</w:t>
+            </w:r>
+          </w:p>
+        </w:tc>
+      </w:tr>
+      <w:tr>
+        <w:tc>
+          <w:tcPr>
+            <w:tcW w:w="794" w:type="dxa"/>
+          </w:tcPr>
+          <w:p>
+            <w:pPr>
+              <w:rPr>
+                <w:rFonts w:asciiTheme="minorHAnsi" w:hAnsiTheme="minorHAnsi"/>
+                <w:bCs/>
+              </w:rPr>
+            </w:pPr>
+            <w:r>
+              <w:rPr>
+                <w:rFonts w:asciiTheme="minorHAnsi" w:hAnsiTheme="minorHAnsi"/>
+                <w:bCs/>
+              </w:rPr>
+              <w:t>11.1</w:t>
+            </w:r>
+          </w:p>
+        </w:tc>
+        <w:tc>
+          <w:tcPr>
+            <w:tcW w:w="5506" w:type="dxa"/>
+          </w:tcPr>
+          <w:p>
+            <w:pPr>
+              <w:rPr>
+                <w:bCs/>
+              </w:rPr>
+            </w:pPr>
+            <w:r>
+              <w:rPr>
+                <w:bCs/>
+              </w:rPr>
+              <w:t>Verify the new column Behavior in Warning_log table and that column ProgramName does not have Not NULL constraint.</w:t>
+            </w:r>
+          </w:p>
+          <w:p>
+            <w:pPr>
+              <w:overflowPunct/>
+              <w:textAlignment w:val="auto"/>
+              <w:rPr>
+                <w:rFonts w:ascii="Courier New" w:hAnsi="Courier New" w:cs="Courier New"/>
+                <w:noProof/>
+                <w:color w:val="0000FF"/>
+              </w:rPr>
+            </w:pPr>
+          </w:p>
+        </w:tc>
+        <w:tc>
+          <w:tcPr>
+            <w:tcW w:w="4320" w:type="dxa"/>
+          </w:tcPr>
+          <w:p>
+            <w:pPr>
+              <w:rPr>
+                <w:bCs/>
+              </w:rPr>
+            </w:pPr>
+            <w:proofErr w:type="spellStart"/>
+            <w:r>
+              <w:rPr>
+                <w:bCs/>
+              </w:rPr>
+              <w:t>ProgramName</w:t>
+            </w:r>
+            <w:proofErr w:type="spellEnd"/>
+            <w:r>
+              <w:rPr>
+                <w:bCs/>
+              </w:rPr>
+              <w:t xml:space="preserve"> (</w:t>
+            </w:r>
+            <w:proofErr w:type="spellStart"/>
+            <w:r>
+              <w:rPr>
+                <w:bCs/>
+              </w:rPr>
+              <w:t>nvarchar</w:t>
+            </w:r>
+            <w:proofErr w:type="spellEnd"/>
+            <w:r>
+              <w:rPr>
+                <w:bCs/>
+              </w:rPr>
+              <w:t>(50) NULL)</w:t>
+            </w:r>
+          </w:p>
+          <w:p>
+            <w:pPr>
+              <w:rPr>
+                <w:bCs/>
+              </w:rPr>
+            </w:pPr>
+            <w:r>
+              <w:rPr>
+                <w:bCs/>
+              </w:rPr>
+              <w:t>Behavior (</w:t>
+            </w:r>
+            <w:proofErr w:type="spellStart"/>
+            <w:r>
+              <w:rPr>
+                <w:bCs/>
+              </w:rPr>
+              <w:t>nvarchar</w:t>
+            </w:r>
+            <w:proofErr w:type="spellEnd"/>
+            <w:r>
+              <w:rPr>
+                <w:bCs/>
+              </w:rPr>
+              <w:t>(300 NULl0</w:t>
+            </w:r>
+          </w:p>
+        </w:tc>
+        <w:tc>
+          <w:tcPr>
+            <w:tcW w:w="1170" w:type="dxa"/>
+          </w:tcPr>
+          <w:p>
+            <w:pPr>
+              <w:rPr>
+                <w:rFonts w:asciiTheme="minorHAnsi" w:hAnsiTheme="minorHAnsi"/>
+                <w:bCs/>
+              </w:rPr>
+            </w:pPr>
+            <w:r>
+              <w:rPr>
+                <w:rFonts w:asciiTheme="minorHAnsi" w:hAnsiTheme="minorHAnsi"/>
+                <w:bCs/>
+              </w:rPr>
+              <w:t>P</w:t>
+            </w:r>
+          </w:p>
+        </w:tc>
+        <w:tc>
+          <w:tcPr>
+            <w:tcW w:w="1260" w:type="dxa"/>
+          </w:tcPr>
+          <w:p>
+            <w:pPr>
+              <w:rPr>
+                <w:rFonts w:asciiTheme="minorHAnsi" w:hAnsiTheme="minorHAnsi"/>
+                <w:bCs/>
+              </w:rPr>
+            </w:pPr>
+          </w:p>
+        </w:tc>
+      </w:tr>
+      <w:tr>
+        <w:tc>
+          <w:tcPr>
+            <w:tcW w:w="794" w:type="dxa"/>
+          </w:tcPr>
+          <w:p>
+            <w:pPr>
+              <w:rPr>
+                <w:rFonts w:asciiTheme="minorHAnsi" w:hAnsiTheme="minorHAnsi"/>
+                <w:bCs/>
+              </w:rPr>
+            </w:pPr>
+            <w:r>
+              <w:rPr>
+                <w:rFonts w:asciiTheme="minorHAnsi" w:hAnsiTheme="minorHAnsi"/>
+                <w:bCs/>
+              </w:rPr>
+              <w:t>11.2</w:t>
+            </w:r>
+          </w:p>
+        </w:tc>
+        <w:tc>
+          <w:tcPr>
+            <w:tcW w:w="5506" w:type="dxa"/>
+          </w:tcPr>
+          <w:p>
+            <w:pPr>
+              <w:overflowPunct/>
+              <w:textAlignment w:val="auto"/>
+              <w:rPr>
+                <w:rFonts w:ascii="Courier New" w:hAnsi="Courier New" w:cs="Courier New"/>
+                <w:noProof/>
+              </w:rPr>
+            </w:pPr>
+            <w:r>
+              <w:rPr>
+                <w:rFonts w:ascii="Courier New" w:hAnsi="Courier New" w:cs="Courier New"/>
+                <w:noProof/>
+                <w:color w:val="0000FF"/>
+              </w:rPr>
+              <w:t>Select</w:t>
+            </w:r>
+            <w:r>
+              <w:rPr>
+                <w:rFonts w:ascii="Courier New" w:hAnsi="Courier New" w:cs="Courier New"/>
+                <w:noProof/>
+              </w:rPr>
+              <w:t xml:space="preserve"> </w:t>
+            </w:r>
+            <w:r>
+              <w:rPr>
+                <w:rFonts w:ascii="Courier New" w:hAnsi="Courier New" w:cs="Courier New"/>
+                <w:noProof/>
+                <w:color w:val="808080"/>
+              </w:rPr>
+              <w:t>*</w:t>
+            </w:r>
+            <w:r>
+              <w:rPr>
+                <w:rFonts w:ascii="Courier New" w:hAnsi="Courier New" w:cs="Courier New"/>
+                <w:noProof/>
+              </w:rPr>
+              <w:t xml:space="preserve">  </w:t>
+            </w:r>
+            <w:r>
+              <w:rPr>
+                <w:rFonts w:ascii="Courier New" w:hAnsi="Courier New" w:cs="Courier New"/>
+                <w:noProof/>
+                <w:color w:val="0000FF"/>
+              </w:rPr>
+              <w:t>FROM</w:t>
+            </w:r>
+            <w:r>
+              <w:rPr>
+                <w:rFonts w:ascii="Courier New" w:hAnsi="Courier New" w:cs="Courier New"/>
+                <w:noProof/>
+              </w:rPr>
+              <w:t xml:space="preserve"> [EC]</w:t>
+            </w:r>
+            <w:r>
+              <w:rPr>
+                <w:rFonts w:ascii="Courier New" w:hAnsi="Courier New" w:cs="Courier New"/>
+                <w:noProof/>
+                <w:color w:val="808080"/>
+              </w:rPr>
+              <w:t>.</w:t>
+            </w:r>
+            <w:r>
+              <w:rPr>
+                <w:rFonts w:ascii="Courier New" w:hAnsi="Courier New" w:cs="Courier New"/>
+                <w:noProof/>
+              </w:rPr>
+              <w:t>[Coaching_Reason_Selection]</w:t>
+            </w:r>
+          </w:p>
+          <w:p>
+            <w:pPr>
+              <w:overflowPunct/>
+              <w:textAlignment w:val="auto"/>
+              <w:rPr>
+                <w:rFonts w:ascii="Courier New" w:hAnsi="Courier New" w:cs="Courier New"/>
+                <w:noProof/>
+                <w:color w:val="0000FF"/>
+              </w:rPr>
+            </w:pPr>
+            <w:r>
+              <w:rPr>
+                <w:rFonts w:ascii="Courier New" w:hAnsi="Courier New" w:cs="Courier New"/>
+                <w:noProof/>
+              </w:rPr>
+              <w:t xml:space="preserve">  </w:t>
+            </w:r>
+            <w:r>
+              <w:rPr>
+                <w:rFonts w:ascii="Courier New" w:hAnsi="Courier New" w:cs="Courier New"/>
+                <w:noProof/>
+                <w:color w:val="0000FF"/>
+              </w:rPr>
+              <w:t>where</w:t>
+            </w:r>
+            <w:r>
+              <w:rPr>
+                <w:rFonts w:ascii="Courier New" w:hAnsi="Courier New" w:cs="Courier New"/>
+                <w:noProof/>
+              </w:rPr>
+              <w:t xml:space="preserve"> [CoachingReasonID] </w:t>
+            </w:r>
+            <w:r>
+              <w:rPr>
+                <w:rFonts w:ascii="Courier New" w:hAnsi="Courier New" w:cs="Courier New"/>
+                <w:noProof/>
+                <w:color w:val="808080"/>
+              </w:rPr>
+              <w:t>in</w:t>
+            </w:r>
+            <w:r>
+              <w:rPr>
+                <w:rFonts w:ascii="Courier New" w:hAnsi="Courier New" w:cs="Courier New"/>
+                <w:noProof/>
+                <w:color w:val="0000FF"/>
+              </w:rPr>
+              <w:t xml:space="preserve"> </w:t>
+            </w:r>
+            <w:r>
+              <w:rPr>
+                <w:rFonts w:ascii="Courier New" w:hAnsi="Courier New" w:cs="Courier New"/>
+                <w:noProof/>
+                <w:color w:val="808080"/>
+              </w:rPr>
+              <w:t>(</w:t>
+            </w:r>
+            <w:r>
+              <w:rPr>
+                <w:rFonts w:ascii="Courier New" w:hAnsi="Courier New" w:cs="Courier New"/>
+                <w:noProof/>
+              </w:rPr>
+              <w:t>28</w:t>
+            </w:r>
+            <w:r>
+              <w:rPr>
+                <w:rFonts w:ascii="Courier New" w:hAnsi="Courier New" w:cs="Courier New"/>
+                <w:noProof/>
+                <w:color w:val="808080"/>
+              </w:rPr>
+              <w:t>,</w:t>
+            </w:r>
+            <w:r>
+              <w:rPr>
+                <w:rFonts w:ascii="Courier New" w:hAnsi="Courier New" w:cs="Courier New"/>
+                <w:noProof/>
+              </w:rPr>
+              <w:t>29</w:t>
+            </w:r>
+            <w:r>
+              <w:rPr>
+                <w:rFonts w:ascii="Courier New" w:hAnsi="Courier New" w:cs="Courier New"/>
+                <w:noProof/>
+                <w:color w:val="808080"/>
+              </w:rPr>
+              <w:t>,</w:t>
+            </w:r>
+            <w:r>
+              <w:rPr>
+                <w:rFonts w:ascii="Courier New" w:hAnsi="Courier New" w:cs="Courier New"/>
+                <w:noProof/>
+              </w:rPr>
+              <w:t>30</w:t>
+            </w:r>
+            <w:r>
+              <w:rPr>
+                <w:rFonts w:ascii="Courier New" w:hAnsi="Courier New" w:cs="Courier New"/>
+                <w:noProof/>
+                <w:color w:val="808080"/>
+              </w:rPr>
+              <w:t>)</w:t>
+            </w:r>
+          </w:p>
+        </w:tc>
+        <w:tc>
+          <w:tcPr>
+            <w:tcW w:w="4320" w:type="dxa"/>
+          </w:tcPr>
+          <w:p>
+            <w:pPr>
+              <w:rPr>
+                <w:bCs/>
+              </w:rPr>
+            </w:pPr>
+            <w:r>
+              <w:rPr>
+                <w:bCs/>
+              </w:rPr>
+              <w:t>18 rows returned with Quality, LSA and Training columns all set to 1</w:t>
+            </w:r>
+          </w:p>
+        </w:tc>
+        <w:tc>
+          <w:tcPr>
+            <w:tcW w:w="1170" w:type="dxa"/>
+          </w:tcPr>
+          <w:p>
+            <w:pPr>
+              <w:rPr>
+                <w:rFonts w:asciiTheme="minorHAnsi" w:hAnsiTheme="minorHAnsi"/>
+                <w:bCs/>
+              </w:rPr>
+            </w:pPr>
+            <w:r>
+              <w:rPr>
+                <w:rFonts w:asciiTheme="minorHAnsi" w:hAnsiTheme="minorHAnsi"/>
+                <w:bCs/>
+              </w:rPr>
+              <w:t>P</w:t>
+            </w:r>
+          </w:p>
+        </w:tc>
+        <w:tc>
+          <w:tcPr>
+            <w:tcW w:w="1260" w:type="dxa"/>
+          </w:tcPr>
+          <w:p>
+            <w:pPr>
+              <w:rPr>
+                <w:rFonts w:asciiTheme="minorHAnsi" w:hAnsiTheme="minorHAnsi"/>
+                <w:bCs/>
+              </w:rPr>
+            </w:pPr>
+          </w:p>
+        </w:tc>
+      </w:tr>
+      <w:tr>
+        <w:tc>
+          <w:tcPr>
+            <w:tcW w:w="794" w:type="dxa"/>
+          </w:tcPr>
+          <w:p>
+            <w:pPr>
+              <w:rPr>
+                <w:rFonts w:asciiTheme="minorHAnsi" w:hAnsiTheme="minorHAnsi"/>
+                <w:bCs/>
+              </w:rPr>
+            </w:pPr>
+            <w:r>
+              <w:rPr>
+                <w:rFonts w:asciiTheme="minorHAnsi" w:hAnsiTheme="minorHAnsi"/>
+                <w:bCs/>
+              </w:rPr>
+              <w:t>11.3</w:t>
+            </w:r>
+          </w:p>
+        </w:tc>
+        <w:tc>
+          <w:tcPr>
+            <w:tcW w:w="5506" w:type="dxa"/>
+          </w:tcPr>
+          <w:p>
+            <w:pPr>
+              <w:overflowPunct/>
+              <w:textAlignment w:val="auto"/>
+              <w:rPr>
+                <w:rFonts w:ascii="Courier New" w:hAnsi="Courier New" w:cs="Courier New"/>
+                <w:noProof/>
+              </w:rPr>
+            </w:pPr>
+            <w:r>
+              <w:rPr>
+                <w:rFonts w:ascii="Courier New" w:hAnsi="Courier New" w:cs="Courier New"/>
+                <w:noProof/>
+                <w:color w:val="0000FF"/>
+              </w:rPr>
+              <w:t>Select</w:t>
+            </w:r>
+            <w:r>
+              <w:rPr>
+                <w:rFonts w:ascii="Courier New" w:hAnsi="Courier New" w:cs="Courier New"/>
+                <w:noProof/>
+              </w:rPr>
+              <w:t xml:space="preserve"> </w:t>
+            </w:r>
+            <w:r>
+              <w:rPr>
+                <w:rFonts w:ascii="Courier New" w:hAnsi="Courier New" w:cs="Courier New"/>
+                <w:noProof/>
+                <w:color w:val="808080"/>
+              </w:rPr>
+              <w:t>*</w:t>
+            </w:r>
+            <w:r>
+              <w:rPr>
+                <w:rFonts w:ascii="Courier New" w:hAnsi="Courier New" w:cs="Courier New"/>
+                <w:noProof/>
+              </w:rPr>
+              <w:t xml:space="preserve"> </w:t>
+            </w:r>
+            <w:r>
+              <w:rPr>
+                <w:rFonts w:ascii="Courier New" w:hAnsi="Courier New" w:cs="Courier New"/>
+                <w:noProof/>
+                <w:color w:val="0000FF"/>
+              </w:rPr>
+              <w:t>FROM</w:t>
+            </w:r>
+            <w:r>
+              <w:rPr>
+                <w:rFonts w:ascii="Courier New" w:hAnsi="Courier New" w:cs="Courier New"/>
+                <w:noProof/>
+              </w:rPr>
+              <w:t xml:space="preserve"> [EC]</w:t>
+            </w:r>
+            <w:r>
+              <w:rPr>
+                <w:rFonts w:ascii="Courier New" w:hAnsi="Courier New" w:cs="Courier New"/>
+                <w:noProof/>
+                <w:color w:val="808080"/>
+              </w:rPr>
+              <w:t>.</w:t>
+            </w:r>
+            <w:r>
+              <w:rPr>
+                <w:rFonts w:ascii="Courier New" w:hAnsi="Courier New" w:cs="Courier New"/>
+                <w:noProof/>
+              </w:rPr>
+              <w:t>[Email_Notifications]</w:t>
+            </w:r>
+          </w:p>
+          <w:p>
+            <w:pPr>
+              <w:overflowPunct/>
+              <w:textAlignment w:val="auto"/>
+            </w:pPr>
+            <w:r>
+              <w:rPr>
+                <w:rFonts w:ascii="Courier New" w:hAnsi="Courier New" w:cs="Courier New"/>
+                <w:noProof/>
+              </w:rPr>
+              <w:t xml:space="preserve">  </w:t>
+            </w:r>
+            <w:r>
+              <w:rPr>
+                <w:rFonts w:ascii="Courier New" w:hAnsi="Courier New" w:cs="Courier New"/>
+                <w:noProof/>
+                <w:color w:val="0000FF"/>
+              </w:rPr>
+              <w:t>where</w:t>
+            </w:r>
+            <w:r>
+              <w:rPr>
+                <w:rFonts w:ascii="Courier New" w:hAnsi="Courier New" w:cs="Courier New"/>
+                <w:noProof/>
+              </w:rPr>
+              <w:t xml:space="preserve"> SubSource </w:t>
+            </w:r>
+            <w:r>
+              <w:rPr>
+                <w:rFonts w:ascii="Courier New" w:hAnsi="Courier New" w:cs="Courier New"/>
+                <w:noProof/>
+                <w:color w:val="808080"/>
+              </w:rPr>
+              <w:t>=</w:t>
+            </w:r>
+            <w:r>
+              <w:rPr>
+                <w:rFonts w:ascii="Courier New" w:hAnsi="Courier New" w:cs="Courier New"/>
+                <w:noProof/>
+              </w:rPr>
+              <w:t xml:space="preserve"> </w:t>
+            </w:r>
+            <w:r>
+              <w:rPr>
+                <w:rFonts w:ascii="Courier New" w:hAnsi="Courier New" w:cs="Courier New"/>
+                <w:noProof/>
+                <w:color w:val="FF0000"/>
+              </w:rPr>
+              <w:t>'Warning'</w:t>
+            </w:r>
+          </w:p>
+        </w:tc>
+        <w:tc>
+          <w:tcPr>
+            <w:tcW w:w="4320" w:type="dxa"/>
+          </w:tcPr>
+          <w:p>
+            <w:pPr>
+              <w:rPr>
+                <w:bCs/>
+              </w:rPr>
+            </w:pPr>
+            <w:r>
+              <w:rPr>
+                <w:bCs/>
+              </w:rPr>
+              <w:t>Verify that a row is returned for each Module(s)</w:t>
+            </w:r>
+          </w:p>
+          <w:p>
+            <w:pPr>
+              <w:rPr>
+                <w:bCs/>
+              </w:rPr>
+            </w:pPr>
+            <w:r>
+              <w:rPr>
+                <w:bCs/>
+              </w:rPr>
+              <w:t>With the following attribute values</w:t>
+            </w:r>
+          </w:p>
+          <w:p>
+            <w:pPr>
+              <w:rPr>
+                <w:bCs/>
+              </w:rPr>
+            </w:pPr>
+            <w:r>
+              <w:rPr>
+                <w:bCs/>
+              </w:rPr>
+              <w:t>Module- Module Name</w:t>
+            </w:r>
+          </w:p>
+          <w:p>
+            <w:pPr>
+              <w:rPr>
+                <w:bCs/>
+              </w:rPr>
+            </w:pPr>
+            <w:r>
+              <w:rPr>
+                <w:bCs/>
+              </w:rPr>
+              <w:t>Submission – UI</w:t>
+            </w:r>
+          </w:p>
+          <w:p>
+            <w:pPr>
+              <w:rPr>
+                <w:bCs/>
+              </w:rPr>
+            </w:pPr>
+            <w:r>
+              <w:rPr>
+                <w:bCs/>
+              </w:rPr>
+              <w:t>Source – Direct</w:t>
+            </w:r>
+          </w:p>
+          <w:p>
+            <w:pPr>
+              <w:rPr>
+                <w:bCs/>
+              </w:rPr>
+            </w:pPr>
+            <w:r>
+              <w:rPr>
+                <w:bCs/>
+              </w:rPr>
+              <w:t>Sub source – Warning</w:t>
+            </w:r>
+          </w:p>
+          <w:p>
+            <w:pPr>
+              <w:rPr>
+                <w:bCs/>
+              </w:rPr>
+            </w:pPr>
+            <w:proofErr w:type="spellStart"/>
+            <w:r>
+              <w:rPr>
+                <w:bCs/>
+              </w:rPr>
+              <w:t>isCSE</w:t>
+            </w:r>
+            <w:proofErr w:type="spellEnd"/>
+            <w:r>
+              <w:rPr>
+                <w:bCs/>
+              </w:rPr>
+              <w:t xml:space="preserve"> – 0</w:t>
+            </w:r>
+          </w:p>
+          <w:p>
+            <w:pPr>
+              <w:rPr>
+                <w:bCs/>
+              </w:rPr>
+            </w:pPr>
+            <w:r>
+              <w:rPr>
+                <w:bCs/>
+              </w:rPr>
+              <w:t>Status – Completed</w:t>
+            </w:r>
+          </w:p>
+          <w:p>
+            <w:pPr>
+              <w:rPr>
+                <w:bCs/>
+              </w:rPr>
+            </w:pPr>
+            <w:r>
+              <w:rPr>
+                <w:bCs/>
+              </w:rPr>
+              <w:lastRenderedPageBreak/>
+              <w:t>Recipient – NA</w:t>
+            </w:r>
+          </w:p>
+          <w:p>
+            <w:pPr>
+              <w:rPr>
+                <w:bCs/>
+              </w:rPr>
+            </w:pPr>
+            <w:r>
+              <w:rPr>
+                <w:bCs/>
+              </w:rPr>
+              <w:t>Subject – NA</w:t>
+            </w:r>
+          </w:p>
+          <w:p>
+            <w:pPr>
+              <w:rPr>
+                <w:bCs/>
+              </w:rPr>
+            </w:pPr>
+            <w:r>
+              <w:rPr>
+                <w:bCs/>
+              </w:rPr>
+              <w:t>Body – NA</w:t>
+            </w:r>
+          </w:p>
+          <w:p>
+            <w:pPr>
+              <w:rPr>
+                <w:bCs/>
+              </w:rPr>
+            </w:pPr>
+            <w:proofErr w:type="spellStart"/>
+            <w:r>
+              <w:rPr>
+                <w:bCs/>
+              </w:rPr>
+              <w:t>isCCRecipient</w:t>
+            </w:r>
+            <w:proofErr w:type="spellEnd"/>
+            <w:r>
+              <w:rPr>
+                <w:bCs/>
+              </w:rPr>
+              <w:t xml:space="preserve"> – 0</w:t>
+            </w:r>
+          </w:p>
+          <w:p>
+            <w:pPr>
+              <w:rPr>
+                <w:bCs/>
+              </w:rPr>
+            </w:pPr>
+            <w:proofErr w:type="spellStart"/>
+            <w:r>
+              <w:rPr>
+                <w:bCs/>
+              </w:rPr>
+              <w:t>CCRecipient</w:t>
+            </w:r>
+            <w:proofErr w:type="spellEnd"/>
+            <w:r>
+              <w:rPr>
+                <w:bCs/>
+              </w:rPr>
+              <w:t xml:space="preserve"> - NA</w:t>
+            </w:r>
+          </w:p>
+          <w:p>
+            <w:pPr>
+              <w:rPr>
+                <w:bCs/>
+              </w:rPr>
+            </w:pPr>
+          </w:p>
+        </w:tc>
+        <w:tc>
+          <w:tcPr>
+            <w:tcW w:w="1170" w:type="dxa"/>
+          </w:tcPr>
+          <w:p>
+            <w:pPr>
+              <w:rPr>
+                <w:rFonts w:asciiTheme="minorHAnsi" w:hAnsiTheme="minorHAnsi"/>
+                <w:bCs/>
+              </w:rPr>
+            </w:pPr>
+            <w:r>
+              <w:rPr>
+                <w:rFonts w:asciiTheme="minorHAnsi" w:hAnsiTheme="minorHAnsi"/>
+                <w:bCs/>
+              </w:rPr>
+              <w:lastRenderedPageBreak/>
+              <w:t>P</w:t>
+            </w:r>
+          </w:p>
+        </w:tc>
+        <w:tc>
+          <w:tcPr>
+            <w:tcW w:w="1260" w:type="dxa"/>
+          </w:tcPr>
+          <w:p>
+            <w:pPr>
+              <w:rPr>
+                <w:rFonts w:asciiTheme="minorHAnsi" w:hAnsiTheme="minorHAnsi"/>
+                <w:bCs/>
+              </w:rPr>
+            </w:pPr>
+          </w:p>
+        </w:tc>
+      </w:tr>
+    </w:tbl>
+    <w:p>
+      <w:bookmarkStart w:id="27" w:name="_GoBack"/>
+      <w:bookmarkEnd w:id="27"/>
+    </w:p>
     <w:sectPr>
       <w:headerReference w:type="default" r:id="rId9"/>
       <w:footerReference w:type="default" r:id="rId10"/>
@@ -26088,7 +27518,7 @@
         <w:sz w:val="18"/>
         <w:szCs w:val="18"/>
       </w:rPr>
-      <w:t>3</w:t>
+      <w:t>24</w:t>
     </w:r>
     <w:r>
       <w:rPr>
@@ -26137,7 +27567,7 @@
         <w:sz w:val="18"/>
         <w:szCs w:val="18"/>
       </w:rPr>
-      <w:t>24</w:t>
+      <w:t>25</w:t>
     </w:r>
     <w:r>
       <w:rPr>
@@ -26701,7 +28131,7 @@
   <w:abstractNum w:abstractNumId="3">
     <w:nsid w:val="388921D8"/>
     <w:multiLevelType w:val="hybridMultilevel"/>
-    <w:tmpl w:val="223482B0"/>
+    <w:tmpl w:val="51FE1318"/>
     <w:lvl w:ilvl="0" w:tplc="0409000F">
       <w:start w:val="1"/>
       <w:numFmt w:val="decimal"/>
@@ -27158,6 +28588,122 @@
       </w:pPr>
     </w:lvl>
   </w:abstractNum>
+  <w:abstractNum w:abstractNumId="7">
+    <w:nsid w:val="63CC6532"/>
+    <w:multiLevelType w:val="hybridMultilevel"/>
+    <w:tmpl w:val="223482B0"/>
+    <w:lvl w:ilvl="0" w:tplc="0409000F">
+      <w:start w:val="1"/>
+      <w:numFmt w:val="decimal"/>
+      <w:lvlText w:val="%1."/>
+      <w:lvlJc w:val="left"/>
+      <w:pPr>
+        <w:tabs>
+          <w:tab w:val="num" w:pos="720"/>
+        </w:tabs>
+        <w:ind w:left="720" w:hanging="360"/>
+      </w:pPr>
+    </w:lvl>
+    <w:lvl w:ilvl="1" w:tplc="4056895E">
+      <w:start w:val="1"/>
+      <w:numFmt w:val="decimal"/>
+      <w:lvlText w:val="%2."/>
+      <w:lvlJc w:val="left"/>
+      <w:pPr>
+        <w:tabs>
+          <w:tab w:val="num" w:pos="1440"/>
+        </w:tabs>
+        <w:ind w:left="1440" w:hanging="360"/>
+      </w:pPr>
+      <w:rPr>
+        <w:rFonts w:hint="default"/>
+      </w:rPr>
+    </w:lvl>
+    <w:lvl w:ilvl="2" w:tplc="0409001B" w:tentative="1">
+      <w:start w:val="1"/>
+      <w:numFmt w:val="lowerRoman"/>
+      <w:lvlText w:val="%3."/>
+      <w:lvlJc w:val="right"/>
+      <w:pPr>
+        <w:tabs>
+          <w:tab w:val="num" w:pos="2160"/>
+        </w:tabs>
+        <w:ind w:left="2160" w:hanging="180"/>
+      </w:pPr>
+    </w:lvl>
+    <w:lvl w:ilvl="3" w:tplc="0409000F" w:tentative="1">
+      <w:start w:val="1"/>
+      <w:numFmt w:val="decimal"/>
+      <w:lvlText w:val="%4."/>
+      <w:lvlJc w:val="left"/>
+      <w:pPr>
+        <w:tabs>
+          <w:tab w:val="num" w:pos="2880"/>
+        </w:tabs>
+        <w:ind w:left="2880" w:hanging="360"/>
+      </w:pPr>
+    </w:lvl>
+    <w:lvl w:ilvl="4" w:tplc="04090019" w:tentative="1">
+      <w:start w:val="1"/>
+      <w:numFmt w:val="lowerLetter"/>
+      <w:lvlText w:val="%5."/>
+      <w:lvlJc w:val="left"/>
+      <w:pPr>
+        <w:tabs>
+          <w:tab w:val="num" w:pos="3600"/>
+        </w:tabs>
+        <w:ind w:left="3600" w:hanging="360"/>
+      </w:pPr>
+    </w:lvl>
+    <w:lvl w:ilvl="5" w:tplc="0409001B" w:tentative="1">
+      <w:start w:val="1"/>
+      <w:numFmt w:val="lowerRoman"/>
+      <w:lvlText w:val="%6."/>
+      <w:lvlJc w:val="right"/>
+      <w:pPr>
+        <w:tabs>
+          <w:tab w:val="num" w:pos="4320"/>
+        </w:tabs>
+        <w:ind w:left="4320" w:hanging="180"/>
+      </w:pPr>
+    </w:lvl>
+    <w:lvl w:ilvl="6" w:tplc="0409000F" w:tentative="1">
+      <w:start w:val="1"/>
+      <w:numFmt w:val="decimal"/>
+      <w:lvlText w:val="%7."/>
+      <w:lvlJc w:val="left"/>
+      <w:pPr>
+        <w:tabs>
+          <w:tab w:val="num" w:pos="5040"/>
+        </w:tabs>
+        <w:ind w:left="5040" w:hanging="360"/>
+      </w:pPr>
+    </w:lvl>
+    <w:lvl w:ilvl="7" w:tplc="04090019" w:tentative="1">
+      <w:start w:val="1"/>
+      <w:numFmt w:val="lowerLetter"/>
+      <w:lvlText w:val="%8."/>
+      <w:lvlJc w:val="left"/>
+      <w:pPr>
+        <w:tabs>
+          <w:tab w:val="num" w:pos="5760"/>
+        </w:tabs>
+        <w:ind w:left="5760" w:hanging="360"/>
+      </w:pPr>
+    </w:lvl>
+    <w:lvl w:ilvl="8" w:tplc="0409001B" w:tentative="1">
+      <w:start w:val="1"/>
+      <w:numFmt w:val="lowerRoman"/>
+      <w:lvlText w:val="%9."/>
+      <w:lvlJc w:val="right"/>
+      <w:pPr>
+        <w:tabs>
+          <w:tab w:val="num" w:pos="6480"/>
+        </w:tabs>
+        <w:ind w:left="6480" w:hanging="180"/>
+      </w:pPr>
+    </w:lvl>
+  </w:abstractNum>
   <w:num w:numId="1">
     <w:abstractNumId w:val="5"/>
   </w:num>
@@ -27178,6 +28724,9 @@
   </w:num>
   <w:num w:numId="7">
     <w:abstractNumId w:val="0"/>
+  </w:num>
+  <w:num w:numId="8">
+    <w:abstractNumId w:val="7"/>
   </w:num>
   <w:numIdMacAtCleanup w:val="2"/>
 </w:numbering>
@@ -29071,7 +30620,7 @@
 </file>
 
 <file path=customXml/itemProps1.xml><?xml version="1.0" encoding="utf-8"?>
-<ds:datastoreItem xmlns:ds="http://schemas.openxmlformats.org/officeDocument/2006/customXml" ds:itemID="{5F0F1961-DAFA-4A9A-BB5C-16B0E1B74E0D}">
+<ds:datastoreItem xmlns:ds="http://schemas.openxmlformats.org/officeDocument/2006/customXml" ds:itemID="{BC8E4FAF-F793-4408-82FF-3BA53BB23971}">
   <ds:schemaRefs>
     <ds:schemaRef ds:uri="http://schemas.openxmlformats.org/officeDocument/2006/bibliography"/>
   </ds:schemaRefs>

</xml_diff>

<commit_message>
Internal version 12.0 Updated for TFS 1013 new source for Sup Module.
git-tfs-id: [https://tfs.omnicloud.local/tfs/cco%20program/]$/eCoaching_V2;C33412
</commit_message>
<xml_diff>
--- a/Unit Test/CCO_eCoaching_DIM_Table_Maintenance_DB_UTD.docx
+++ b/Unit Test/CCO_eCoaching_DIM_Table_Maintenance_DB_UTD.docx
@@ -257,7 +257,7 @@
           <w:sz w:val="18"/>
           <w:szCs w:val="18"/>
         </w:rPr>
-        <w:t>October 22, 2015</w:t>
+        <w:t>October 30, 2015</w:t>
       </w:r>
       <w:r>
         <w:rPr>
@@ -1198,6 +1198,75 @@
           <w:p>
             <w:r>
               <w:t>TFS – 861 – Open up Warnings for all Modules</w:t>
+            </w:r>
+          </w:p>
+        </w:tc>
+        <w:tc>
+          <w:tcPr>
+            <w:tcW w:w="0" w:type="auto"/>
+            <w:tcBorders>
+              <w:top w:val="single" w:sz="6" w:space="0" w:color="C0C0C0"/>
+              <w:left w:val="single" w:sz="6" w:space="0" w:color="C0C0C0"/>
+              <w:bottom w:val="single" w:sz="6" w:space="0" w:color="C0C0C0"/>
+              <w:right w:val="single" w:sz="6" w:space="0" w:color="C0C0C0"/>
+            </w:tcBorders>
+          </w:tcPr>
+          <w:p>
+            <w:r>
+              <w:t>Susmitha Palacherla</w:t>
+            </w:r>
+          </w:p>
+        </w:tc>
+      </w:tr>
+      <w:tr>
+        <w:tc>
+          <w:tcPr>
+            <w:tcW w:w="0" w:type="auto"/>
+            <w:tcBorders>
+              <w:top w:val="single" w:sz="6" w:space="0" w:color="C0C0C0"/>
+              <w:left w:val="single" w:sz="6" w:space="0" w:color="C0C0C0"/>
+              <w:bottom w:val="single" w:sz="6" w:space="0" w:color="C0C0C0"/>
+              <w:right w:val="single" w:sz="6" w:space="0" w:color="C0C0C0"/>
+            </w:tcBorders>
+          </w:tcPr>
+          <w:p>
+            <w:r>
+              <w:t xml:space="preserve">10/30/2015 </w:t>
+            </w:r>
+          </w:p>
+        </w:tc>
+        <w:tc>
+          <w:tcPr>
+            <w:tcW w:w="0" w:type="auto"/>
+            <w:tcBorders>
+              <w:top w:val="single" w:sz="6" w:space="0" w:color="C0C0C0"/>
+              <w:left w:val="single" w:sz="6" w:space="0" w:color="C0C0C0"/>
+              <w:bottom w:val="single" w:sz="6" w:space="0" w:color="C0C0C0"/>
+              <w:right w:val="single" w:sz="6" w:space="0" w:color="C0C0C0"/>
+            </w:tcBorders>
+          </w:tcPr>
+          <w:p>
+            <w:r>
+              <w:t>12.0</w:t>
+            </w:r>
+          </w:p>
+        </w:tc>
+        <w:tc>
+          <w:tcPr>
+            <w:tcW w:w="0" w:type="auto"/>
+            <w:tcBorders>
+              <w:top w:val="single" w:sz="6" w:space="0" w:color="C0C0C0"/>
+              <w:left w:val="single" w:sz="6" w:space="0" w:color="C0C0C0"/>
+              <w:bottom w:val="single" w:sz="6" w:space="0" w:color="C0C0C0"/>
+              <w:right w:val="single" w:sz="6" w:space="0" w:color="C0C0C0"/>
+            </w:tcBorders>
+          </w:tcPr>
+          <w:p>
+            <w:r>
+              <w:t xml:space="preserve">TFS- 1013 - </w:t>
+            </w:r>
+            <w:r>
+              <w:t>Add new Direct Source for Supervisor Module UI Submissions</w:t>
             </w:r>
           </w:p>
         </w:tc>
@@ -1291,7 +1360,7 @@
           <w:r>
             <w:fldChar w:fldCharType="separate"/>
           </w:r>
-          <w:hyperlink w:anchor="_Toc433210902" w:history="1">
+          <w:hyperlink w:anchor="_Toc433979744" w:history="1">
             <w:r>
               <w:rPr>
                 <w:rStyle w:val="Hyperlink"/>
@@ -1334,7 +1403,7 @@
                 <w:noProof/>
                 <w:webHidden/>
               </w:rPr>
-              <w:instrText xml:space="preserve"> PAGEREF _Toc433210902 \h </w:instrText>
+              <w:instrText xml:space="preserve"> PAGEREF _Toc433979744 \h </w:instrText>
             </w:r>
             <w:r>
               <w:rPr>
@@ -1379,7 +1448,7 @@
               <w:szCs w:val="22"/>
             </w:rPr>
           </w:pPr>
-          <w:hyperlink w:anchor="_Toc433210903" w:history="1">
+          <w:hyperlink w:anchor="_Toc433979745" w:history="1">
             <w:r>
               <w:rPr>
                 <w:rStyle w:val="Hyperlink"/>
@@ -1422,7 +1491,7 @@
                 <w:noProof/>
                 <w:webHidden/>
               </w:rPr>
-              <w:instrText xml:space="preserve"> PAGEREF _Toc433210903 \h </w:instrText>
+              <w:instrText xml:space="preserve"> PAGEREF _Toc433979745 \h </w:instrText>
             </w:r>
             <w:r>
               <w:rPr>
@@ -1467,7 +1536,7 @@
               <w:szCs w:val="22"/>
             </w:rPr>
           </w:pPr>
-          <w:hyperlink w:anchor="_Toc433210904" w:history="1">
+          <w:hyperlink w:anchor="_Toc433979746" w:history="1">
             <w:r>
               <w:rPr>
                 <w:rStyle w:val="Hyperlink"/>
@@ -1510,7 +1579,7 @@
                 <w:noProof/>
                 <w:webHidden/>
               </w:rPr>
-              <w:instrText xml:space="preserve"> PAGEREF _Toc433210904 \h </w:instrText>
+              <w:instrText xml:space="preserve"> PAGEREF _Toc433979746 \h </w:instrText>
             </w:r>
             <w:r>
               <w:rPr>
@@ -1555,7 +1624,7 @@
               <w:szCs w:val="22"/>
             </w:rPr>
           </w:pPr>
-          <w:hyperlink w:anchor="_Toc433210905" w:history="1">
+          <w:hyperlink w:anchor="_Toc433979747" w:history="1">
             <w:r>
               <w:rPr>
                 <w:rStyle w:val="Hyperlink"/>
@@ -1598,7 +1667,7 @@
                 <w:noProof/>
                 <w:webHidden/>
               </w:rPr>
-              <w:instrText xml:space="preserve"> PAGEREF _Toc433210905 \h </w:instrText>
+              <w:instrText xml:space="preserve"> PAGEREF _Toc433979747 \h </w:instrText>
             </w:r>
             <w:r>
               <w:rPr>
@@ -1643,7 +1712,7 @@
               <w:szCs w:val="22"/>
             </w:rPr>
           </w:pPr>
-          <w:hyperlink w:anchor="_Toc433210906" w:history="1">
+          <w:hyperlink w:anchor="_Toc433979748" w:history="1">
             <w:r>
               <w:rPr>
                 <w:rStyle w:val="Hyperlink"/>
@@ -1686,7 +1755,7 @@
                 <w:noProof/>
                 <w:webHidden/>
               </w:rPr>
-              <w:instrText xml:space="preserve"> PAGEREF _Toc433210906 \h </w:instrText>
+              <w:instrText xml:space="preserve"> PAGEREF _Toc433979748 \h </w:instrText>
             </w:r>
             <w:r>
               <w:rPr>
@@ -1731,7 +1800,7 @@
               <w:szCs w:val="22"/>
             </w:rPr>
           </w:pPr>
-          <w:hyperlink w:anchor="_Toc433210907" w:history="1">
+          <w:hyperlink w:anchor="_Toc433979749" w:history="1">
             <w:r>
               <w:rPr>
                 <w:rStyle w:val="Hyperlink"/>
@@ -1774,7 +1843,7 @@
                 <w:noProof/>
                 <w:webHidden/>
               </w:rPr>
-              <w:instrText xml:space="preserve"> PAGEREF _Toc433210907 \h </w:instrText>
+              <w:instrText xml:space="preserve"> PAGEREF _Toc433979749 \h </w:instrText>
             </w:r>
             <w:r>
               <w:rPr>
@@ -1819,7 +1888,7 @@
               <w:szCs w:val="22"/>
             </w:rPr>
           </w:pPr>
-          <w:hyperlink w:anchor="_Toc433210908" w:history="1">
+          <w:hyperlink w:anchor="_Toc433979750" w:history="1">
             <w:r>
               <w:rPr>
                 <w:rStyle w:val="Hyperlink"/>
@@ -1862,7 +1931,7 @@
                 <w:noProof/>
                 <w:webHidden/>
               </w:rPr>
-              <w:instrText xml:space="preserve"> PAGEREF _Toc433210908 \h </w:instrText>
+              <w:instrText xml:space="preserve"> PAGEREF _Toc433979750 \h </w:instrText>
             </w:r>
             <w:r>
               <w:rPr>
@@ -1907,7 +1976,7 @@
               <w:szCs w:val="22"/>
             </w:rPr>
           </w:pPr>
-          <w:hyperlink w:anchor="_Toc433210909" w:history="1">
+          <w:hyperlink w:anchor="_Toc433979751" w:history="1">
             <w:r>
               <w:rPr>
                 <w:rStyle w:val="Hyperlink"/>
@@ -1950,7 +2019,7 @@
                 <w:noProof/>
                 <w:webHidden/>
               </w:rPr>
-              <w:instrText xml:space="preserve"> PAGEREF _Toc433210909 \h </w:instrText>
+              <w:instrText xml:space="preserve"> PAGEREF _Toc433979751 \h </w:instrText>
             </w:r>
             <w:r>
               <w:rPr>
@@ -1995,7 +2064,7 @@
               <w:szCs w:val="22"/>
             </w:rPr>
           </w:pPr>
-          <w:hyperlink w:anchor="_Toc433210910" w:history="1">
+          <w:hyperlink w:anchor="_Toc433979752" w:history="1">
             <w:r>
               <w:rPr>
                 <w:rStyle w:val="Hyperlink"/>
@@ -2038,7 +2107,7 @@
                 <w:noProof/>
                 <w:webHidden/>
               </w:rPr>
-              <w:instrText xml:space="preserve"> PAGEREF _Toc433210910 \h </w:instrText>
+              <w:instrText xml:space="preserve"> PAGEREF _Toc433979752 \h </w:instrText>
             </w:r>
             <w:r>
               <w:rPr>
@@ -2083,7 +2152,7 @@
               <w:szCs w:val="22"/>
             </w:rPr>
           </w:pPr>
-          <w:hyperlink w:anchor="_Toc433210911" w:history="1">
+          <w:hyperlink w:anchor="_Toc433979753" w:history="1">
             <w:r>
               <w:rPr>
                 <w:rStyle w:val="Hyperlink"/>
@@ -2098,7 +2167,7 @@
                 <w:sz w:val="22"/>
                 <w:szCs w:val="22"/>
               </w:rPr>
-              <w:t xml:space="preserve">     </w:t>
+              <w:tab/>
             </w:r>
             <w:r>
               <w:rPr>
@@ -2126,7 +2195,7 @@
                 <w:noProof/>
                 <w:webHidden/>
               </w:rPr>
-              <w:instrText xml:space="preserve"> PAGEREF _Toc433210911 \h </w:instrText>
+              <w:instrText xml:space="preserve"> PAGEREF _Toc433979753 \h </w:instrText>
             </w:r>
             <w:r>
               <w:rPr>
@@ -2171,7 +2240,7 @@
               <w:szCs w:val="22"/>
             </w:rPr>
           </w:pPr>
-          <w:hyperlink w:anchor="_Toc433210912" w:history="1">
+          <w:hyperlink w:anchor="_Toc433979754" w:history="1">
             <w:r>
               <w:rPr>
                 <w:rStyle w:val="Hyperlink"/>
@@ -2186,7 +2255,7 @@
                 <w:sz w:val="22"/>
                 <w:szCs w:val="22"/>
               </w:rPr>
-              <w:t xml:space="preserve">     </w:t>
+              <w:tab/>
             </w:r>
             <w:r>
               <w:rPr>
@@ -2214,7 +2283,7 @@
                 <w:noProof/>
                 <w:webHidden/>
               </w:rPr>
-              <w:instrText xml:space="preserve"> PAGEREF _Toc433210912 \h </w:instrText>
+              <w:instrText xml:space="preserve"> PAGEREF _Toc433979754 \h </w:instrText>
             </w:r>
             <w:r>
               <w:rPr>
@@ -2235,6 +2304,94 @@
                 <w:webHidden/>
               </w:rPr>
               <w:t>24</w:t>
+            </w:r>
+            <w:r>
+              <w:rPr>
+                <w:noProof/>
+                <w:webHidden/>
+              </w:rPr>
+              <w:fldChar w:fldCharType="end"/>
+            </w:r>
+          </w:hyperlink>
+        </w:p>
+        <w:p>
+          <w:pPr>
+            <w:pStyle w:val="TOC2"/>
+            <w:tabs>
+              <w:tab w:val="left" w:pos="880"/>
+              <w:tab w:val="right" w:leader="dot" w:pos="13670"/>
+            </w:tabs>
+            <w:rPr>
+              <w:rFonts w:asciiTheme="minorHAnsi" w:eastAsiaTheme="minorEastAsia" w:hAnsiTheme="minorHAnsi" w:cstheme="minorBidi"/>
+              <w:noProof/>
+              <w:sz w:val="22"/>
+              <w:szCs w:val="22"/>
+            </w:rPr>
+          </w:pPr>
+          <w:hyperlink w:anchor="_Toc433979755" w:history="1">
+            <w:r>
+              <w:rPr>
+                <w:rStyle w:val="Hyperlink"/>
+                <w:noProof/>
+              </w:rPr>
+              <w:t>12.</w:t>
+            </w:r>
+            <w:r>
+              <w:rPr>
+                <w:rFonts w:asciiTheme="minorHAnsi" w:eastAsiaTheme="minorEastAsia" w:hAnsiTheme="minorHAnsi" w:cstheme="minorBidi"/>
+                <w:noProof/>
+                <w:sz w:val="22"/>
+                <w:szCs w:val="22"/>
+              </w:rPr>
+              <w:tab/>
+            </w:r>
+            <w:r>
+              <w:rPr>
+                <w:rStyle w:val="Hyperlink"/>
+                <w:noProof/>
+              </w:rPr>
+              <w:t>TFS 1013 Add new Direct Source for Supervisor Module UI Submissions</w:t>
+            </w:r>
+            <w:r>
+              <w:rPr>
+                <w:noProof/>
+                <w:webHidden/>
+              </w:rPr>
+              <w:tab/>
+            </w:r>
+            <w:r>
+              <w:rPr>
+                <w:noProof/>
+                <w:webHidden/>
+              </w:rPr>
+              <w:fldChar w:fldCharType="begin"/>
+            </w:r>
+            <w:r>
+              <w:rPr>
+                <w:noProof/>
+                <w:webHidden/>
+              </w:rPr>
+              <w:instrText xml:space="preserve"> PAGEREF _Toc433979755 \h </w:instrText>
+            </w:r>
+            <w:r>
+              <w:rPr>
+                <w:noProof/>
+                <w:webHidden/>
+              </w:rPr>
+            </w:r>
+            <w:r>
+              <w:rPr>
+                <w:noProof/>
+                <w:webHidden/>
+              </w:rPr>
+              <w:fldChar w:fldCharType="separate"/>
+            </w:r>
+            <w:r>
+              <w:rPr>
+                <w:noProof/>
+                <w:webHidden/>
+              </w:rPr>
+              <w:t>25</w:t>
             </w:r>
             <w:r>
               <w:rPr>
@@ -2270,7 +2427,10 @@
     <w:p/>
     <w:p/>
     <w:p/>
-    <w:p/>
+    <w:p>
+      <w:bookmarkStart w:id="15" w:name="_GoBack"/>
+      <w:bookmarkEnd w:id="15"/>
+    </w:p>
     <w:p/>
     <w:p/>
     <w:p/>
@@ -2307,8 +2467,8 @@
           <w:numId w:val="2"/>
         </w:numPr>
       </w:pPr>
-      <w:bookmarkStart w:id="15" w:name="_Toc433210902"/>
       <w:bookmarkStart w:id="16" w:name="_Toc391395339"/>
+      <w:bookmarkStart w:id="17" w:name="_Toc433979744"/>
       <w:r>
         <w:t>SCR 1</w:t>
       </w:r>
@@ -2324,7 +2484,7 @@
       <w:r>
         <w:t>ew sub Coaching Reason value</w:t>
       </w:r>
-      <w:bookmarkEnd w:id="15"/>
+      <w:bookmarkEnd w:id="17"/>
     </w:p>
     <w:bookmarkEnd w:id="16"/>
     <w:p/>
@@ -3175,6 +3335,7 @@
     </w:tbl>
     <w:p>
       <w:r>
+        <w:lastRenderedPageBreak/>
         <w:t xml:space="preserve">      </w:t>
       </w:r>
     </w:p>
@@ -3187,7 +3348,7 @@
           <w:numId w:val="2"/>
         </w:numPr>
       </w:pPr>
-      <w:bookmarkStart w:id="17" w:name="_Toc433210903"/>
+      <w:bookmarkStart w:id="18" w:name="_Toc433979745"/>
       <w:r>
         <w:t xml:space="preserve">SCR 13515 Update Receiver values in </w:t>
       </w:r>
@@ -3199,7 +3360,7 @@
       <w:r>
         <w:t xml:space="preserve"> table</w:t>
       </w:r>
-      <w:bookmarkEnd w:id="17"/>
+      <w:bookmarkEnd w:id="18"/>
     </w:p>
     <w:p/>
     <w:tbl>
@@ -5340,11 +5501,11 @@
           <w:numId w:val="2"/>
         </w:numPr>
       </w:pPr>
-      <w:bookmarkStart w:id="18" w:name="_Toc433210904"/>
+      <w:bookmarkStart w:id="19" w:name="_Toc433979746"/>
       <w:r>
         <w:t>SCR 13609 Quality Alignment Specialists to receive Coaching Logs</w:t>
       </w:r>
-      <w:bookmarkEnd w:id="18"/>
+      <w:bookmarkEnd w:id="19"/>
     </w:p>
     <w:p/>
     <w:tbl>
@@ -7002,11 +7163,11 @@
           <w:numId w:val="2"/>
         </w:numPr>
       </w:pPr>
-      <w:bookmarkStart w:id="19" w:name="_Toc433210905"/>
+      <w:bookmarkStart w:id="20" w:name="_Toc433979747"/>
       <w:r>
         <w:t>SCR 13653 Changes for supporting LSA Module value</w:t>
       </w:r>
-      <w:bookmarkEnd w:id="19"/>
+      <w:bookmarkEnd w:id="20"/>
     </w:p>
     <w:p/>
     <w:tbl>
@@ -12167,11 +12328,11 @@
           <w:numId w:val="2"/>
         </w:numPr>
       </w:pPr>
-      <w:bookmarkStart w:id="20" w:name="_Toc433210906"/>
+      <w:bookmarkStart w:id="21" w:name="_Toc433979748"/>
       <w:r>
         <w:t>SCR 14512 Changes for supporting Training Module</w:t>
       </w:r>
-      <w:bookmarkEnd w:id="20"/>
+      <w:bookmarkEnd w:id="21"/>
     </w:p>
     <w:p/>
     <w:tbl>
@@ -19268,11 +19429,11 @@
           <w:numId w:val="2"/>
         </w:numPr>
       </w:pPr>
-      <w:bookmarkStart w:id="21" w:name="_Toc433210907"/>
+      <w:bookmarkStart w:id="22" w:name="_Toc433979749"/>
       <w:r>
         <w:t>SCR 15008 Additional job codes for Sup Module submission</w:t>
       </w:r>
-      <w:bookmarkEnd w:id="21"/>
+      <w:bookmarkEnd w:id="22"/>
     </w:p>
     <w:p/>
     <w:tbl>
@@ -20718,7 +20879,7 @@
           <w:numId w:val="2"/>
         </w:numPr>
       </w:pPr>
-      <w:bookmarkStart w:id="22" w:name="_Toc433210908"/>
+      <w:bookmarkStart w:id="23" w:name="_Toc433979750"/>
       <w:r>
         <w:t xml:space="preserve">SCR 15075 Set Reinforcement to 1 for non CSE </w:t>
       </w:r>
@@ -20730,7 +20891,7 @@
       <w:r>
         <w:t xml:space="preserve"> Reasons for Training Module.</w:t>
       </w:r>
-      <w:bookmarkEnd w:id="22"/>
+      <w:bookmarkEnd w:id="23"/>
     </w:p>
     <w:p/>
     <w:tbl>
@@ -21870,11 +22031,11 @@
           <w:numId w:val="2"/>
         </w:numPr>
       </w:pPr>
-      <w:bookmarkStart w:id="23" w:name="_Toc433210909"/>
+      <w:bookmarkStart w:id="24" w:name="_Toc433979751"/>
       <w:r>
         <w:t>TFS 604 – Additional AHT Sub Coaching Reason for CSR and SUP Modules.</w:t>
       </w:r>
-      <w:bookmarkEnd w:id="23"/>
+      <w:bookmarkEnd w:id="24"/>
     </w:p>
     <w:p/>
     <w:tbl>
@@ -24015,11 +24176,11 @@
           <w:numId w:val="2"/>
         </w:numPr>
       </w:pPr>
-      <w:bookmarkStart w:id="24" w:name="_Toc433210910"/>
+      <w:bookmarkStart w:id="25" w:name="_Toc433979752"/>
       <w:r>
         <w:t>TFS 667- Allow submission to all modules for job code WPOP70</w:t>
       </w:r>
-      <w:bookmarkEnd w:id="24"/>
+      <w:bookmarkEnd w:id="25"/>
     </w:p>
     <w:p/>
     <w:tbl>
@@ -24974,11 +25135,11 @@
           <w:numId w:val="2"/>
         </w:numPr>
       </w:pPr>
-      <w:bookmarkStart w:id="25" w:name="_Toc433210911"/>
+      <w:bookmarkStart w:id="26" w:name="_Toc433979753"/>
       <w:r>
         <w:t>TFS 841- Allow supervisor Module Submissions for WACQ13</w:t>
       </w:r>
-      <w:bookmarkEnd w:id="25"/>
+      <w:bookmarkEnd w:id="26"/>
     </w:p>
     <w:p/>
     <w:tbl>
@@ -26085,11 +26246,11 @@
           <w:numId w:val="2"/>
         </w:numPr>
       </w:pPr>
-      <w:bookmarkStart w:id="26" w:name="_Toc433210912"/>
+      <w:bookmarkStart w:id="27" w:name="_Toc433979754"/>
       <w:r>
         <w:t>TFS 861- Allow Warnings submissions for all Modules</w:t>
       </w:r>
-      <w:bookmarkEnd w:id="26"/>
+      <w:bookmarkEnd w:id="27"/>
     </w:p>
     <w:p/>
     <w:tbl>
@@ -27360,10 +27521,1728 @@
         </w:tc>
       </w:tr>
     </w:tbl>
+    <w:p/>
+    <w:p/>
+    <w:p/>
     <w:p>
-      <w:bookmarkStart w:id="27" w:name="_GoBack"/>
-      <w:bookmarkEnd w:id="27"/>
+      <w:pPr>
+        <w:pStyle w:val="Heading2"/>
+        <w:numPr>
+          <w:ilvl w:val="0"/>
+          <w:numId w:val="2"/>
+        </w:numPr>
+      </w:pPr>
+      <w:bookmarkStart w:id="28" w:name="_Toc433979755"/>
+      <w:r>
+        <w:t>TFS</w:t>
+      </w:r>
+      <w:r>
+        <w:t xml:space="preserve"> 1</w:t>
+      </w:r>
+      <w:r>
+        <w:t>013</w:t>
+      </w:r>
+      <w:r>
+        <w:t xml:space="preserve"> </w:t>
+      </w:r>
+      <w:proofErr w:type="gramStart"/>
+      <w:r>
+        <w:t>Add</w:t>
+      </w:r>
+      <w:proofErr w:type="gramEnd"/>
+      <w:r>
+        <w:t xml:space="preserve"> new Direct Source for Supervisor Module UI Submissions</w:t>
+      </w:r>
+      <w:bookmarkEnd w:id="28"/>
+      <w:r>
+        <w:rPr>
+          <w:rStyle w:val="info-text2"/>
+          <w:rFonts w:ascii="Segoe UI Light" w:hAnsi="Segoe UI Light" w:cs="Segoe UI"/>
+          <w:color w:val="000000"/>
+          <w:sz w:val="27"/>
+          <w:szCs w:val="27"/>
+        </w:rPr>
+        <w:t xml:space="preserve"> </w:t>
+      </w:r>
     </w:p>
+    <w:p/>
+    <w:tbl>
+      <w:tblPr>
+        <w:tblW w:w="0" w:type="auto"/>
+        <w:tblInd w:w="-612" w:type="dxa"/>
+        <w:tblBorders>
+          <w:top w:val="single" w:sz="4" w:space="0" w:color="auto"/>
+          <w:left w:val="single" w:sz="4" w:space="0" w:color="auto"/>
+          <w:bottom w:val="single" w:sz="4" w:space="0" w:color="auto"/>
+          <w:right w:val="single" w:sz="4" w:space="0" w:color="auto"/>
+          <w:insideH w:val="single" w:sz="4" w:space="0" w:color="auto"/>
+          <w:insideV w:val="single" w:sz="4" w:space="0" w:color="auto"/>
+        </w:tblBorders>
+        <w:tblLayout w:type="fixed"/>
+        <w:tblLook w:val="0000" w:firstRow="0" w:lastRow="0" w:firstColumn="0" w:lastColumn="0" w:noHBand="0" w:noVBand="0"/>
+      </w:tblPr>
+      <w:tblGrid>
+        <w:gridCol w:w="2549"/>
+        <w:gridCol w:w="10455"/>
+      </w:tblGrid>
+      <w:tr>
+        <w:trPr>
+          <w:tblHeader/>
+        </w:trPr>
+        <w:tc>
+          <w:tcPr>
+            <w:tcW w:w="2549" w:type="dxa"/>
+            <w:shd w:val="solid" w:color="auto" w:fill="000000"/>
+          </w:tcPr>
+          <w:p>
+            <w:r>
+              <w:t>Item</w:t>
+            </w:r>
+          </w:p>
+        </w:tc>
+        <w:tc>
+          <w:tcPr>
+            <w:tcW w:w="10455" w:type="dxa"/>
+            <w:shd w:val="solid" w:color="auto" w:fill="000000"/>
+          </w:tcPr>
+          <w:p>
+            <w:r>
+              <w:t>Description</w:t>
+            </w:r>
+          </w:p>
+        </w:tc>
+      </w:tr>
+      <w:tr>
+        <w:tc>
+          <w:tcPr>
+            <w:tcW w:w="2549" w:type="dxa"/>
+          </w:tcPr>
+          <w:p>
+            <w:r>
+              <w:t>Change Type</w:t>
+            </w:r>
+          </w:p>
+        </w:tc>
+        <w:tc>
+          <w:tcPr>
+            <w:tcW w:w="10455" w:type="dxa"/>
+          </w:tcPr>
+          <w:p>
+            <w:r>
+              <w:t>Change</w:t>
+            </w:r>
+          </w:p>
+        </w:tc>
+      </w:tr>
+      <w:tr>
+        <w:tc>
+          <w:tcPr>
+            <w:tcW w:w="2549" w:type="dxa"/>
+          </w:tcPr>
+          <w:p>
+            <w:r>
+              <w:t>Change Description</w:t>
+            </w:r>
+          </w:p>
+        </w:tc>
+        <w:tc>
+          <w:tcPr>
+            <w:tcW w:w="10455" w:type="dxa"/>
+          </w:tcPr>
+          <w:p>
+            <w:r>
+              <w:rPr>
+                <w:rFonts w:ascii="Segoe UI" w:hAnsi="Segoe UI" w:cs="Segoe UI"/>
+                <w:color w:val="000000"/>
+                <w:sz w:val="18"/>
+                <w:szCs w:val="18"/>
+              </w:rPr>
+              <w:t>A</w:t>
+            </w:r>
+            <w:r>
+              <w:rPr>
+                <w:rFonts w:ascii="Segoe UI" w:hAnsi="Segoe UI" w:cs="Segoe UI"/>
+                <w:color w:val="000000"/>
+                <w:sz w:val="18"/>
+                <w:szCs w:val="18"/>
+              </w:rPr>
+              <w:t>dd 'Coach the coach' as a new Direct Source for Supervisor module submissions from the UI.</w:t>
+            </w:r>
+          </w:p>
+        </w:tc>
+      </w:tr>
+      <w:tr>
+        <w:tc>
+          <w:tcPr>
+            <w:tcW w:w="2549" w:type="dxa"/>
+          </w:tcPr>
+          <w:p>
+            <w:r>
+              <w:t>Test Environment</w:t>
+            </w:r>
+          </w:p>
+        </w:tc>
+        <w:tc>
+          <w:tcPr>
+            <w:tcW w:w="10455" w:type="dxa"/>
+          </w:tcPr>
+          <w:p>
+            <w:proofErr w:type="spellStart"/>
+            <w:r>
+              <w:t>eCoaching_Dev</w:t>
+            </w:r>
+            <w:proofErr w:type="spellEnd"/>
+            <w:r>
+              <w:t xml:space="preserve"> database on vrivfssdbt02\scord01,1437 </w:t>
+            </w:r>
+          </w:p>
+        </w:tc>
+      </w:tr>
+      <w:tr>
+        <w:tc>
+          <w:tcPr>
+            <w:tcW w:w="2549" w:type="dxa"/>
+          </w:tcPr>
+          <w:p>
+            <w:r>
+              <w:t>Code Modules created/updated</w:t>
+            </w:r>
+          </w:p>
+        </w:tc>
+        <w:tc>
+          <w:tcPr>
+            <w:tcW w:w="10455" w:type="dxa"/>
+          </w:tcPr>
+          <w:p>
+            <w:r>
+              <w:t>NA</w:t>
+            </w:r>
+          </w:p>
+          <w:p/>
+        </w:tc>
+      </w:tr>
+      <w:tr>
+        <w:tc>
+          <w:tcPr>
+            <w:tcW w:w="2549" w:type="dxa"/>
+          </w:tcPr>
+          <w:p>
+            <w:r>
+              <w:t>Code doc</w:t>
+            </w:r>
+          </w:p>
+        </w:tc>
+        <w:tc>
+          <w:tcPr>
+            <w:tcW w:w="10455" w:type="dxa"/>
+          </w:tcPr>
+          <w:p>
+            <w:r>
+              <w:t>CCO_eCoaching_Dimension_Table_Data.xlsx</w:t>
+            </w:r>
+          </w:p>
+        </w:tc>
+      </w:tr>
+      <w:tr>
+        <w:tc>
+          <w:tcPr>
+            <w:tcW w:w="2549" w:type="dxa"/>
+          </w:tcPr>
+          <w:p>
+            <w:r>
+              <w:t>Notes</w:t>
+            </w:r>
+          </w:p>
+        </w:tc>
+        <w:tc>
+          <w:tcPr>
+            <w:tcW w:w="10455" w:type="dxa"/>
+          </w:tcPr>
+          <w:p>
+            <w:r>
+              <w:t xml:space="preserve">Added source value to </w:t>
+            </w:r>
+            <w:proofErr w:type="spellStart"/>
+            <w:r>
+              <w:t>DIM_source</w:t>
+            </w:r>
+            <w:proofErr w:type="spellEnd"/>
+            <w:r>
+              <w:t xml:space="preserve"> table and added records to </w:t>
+            </w:r>
+            <w:proofErr w:type="spellStart"/>
+            <w:r>
+              <w:t>Email_notifications</w:t>
+            </w:r>
+            <w:proofErr w:type="spellEnd"/>
+            <w:r>
+              <w:t xml:space="preserve"> table for Direct </w:t>
+            </w:r>
+            <w:proofErr w:type="spellStart"/>
+            <w:r>
+              <w:t>isCSE</w:t>
+            </w:r>
+            <w:proofErr w:type="spellEnd"/>
+            <w:r>
+              <w:t xml:space="preserve">=0 and </w:t>
+            </w:r>
+            <w:proofErr w:type="spellStart"/>
+            <w:r>
+              <w:t>isCSE</w:t>
+            </w:r>
+            <w:proofErr w:type="spellEnd"/>
+            <w:r>
+              <w:t>=1 for Supervisor Module.</w:t>
+            </w:r>
+          </w:p>
+        </w:tc>
+      </w:tr>
+    </w:tbl>
+    <w:p/>
+    <w:tbl>
+      <w:tblPr>
+        <w:tblW w:w="13500" w:type="dxa"/>
+        <w:tblInd w:w="-612" w:type="dxa"/>
+        <w:tblBorders>
+          <w:top w:val="double" w:sz="4" w:space="0" w:color="auto"/>
+          <w:left w:val="double" w:sz="4" w:space="0" w:color="auto"/>
+          <w:bottom w:val="double" w:sz="4" w:space="0" w:color="auto"/>
+          <w:right w:val="double" w:sz="4" w:space="0" w:color="auto"/>
+          <w:insideH w:val="single" w:sz="6" w:space="0" w:color="auto"/>
+          <w:insideV w:val="single" w:sz="6" w:space="0" w:color="auto"/>
+        </w:tblBorders>
+        <w:tblLayout w:type="fixed"/>
+        <w:tblLook w:val="0000" w:firstRow="0" w:lastRow="0" w:firstColumn="0" w:lastColumn="0" w:noHBand="0" w:noVBand="0"/>
+      </w:tblPr>
+      <w:tblGrid>
+        <w:gridCol w:w="900"/>
+        <w:gridCol w:w="3960"/>
+        <w:gridCol w:w="4500"/>
+        <w:gridCol w:w="1260"/>
+        <w:gridCol w:w="2880"/>
+      </w:tblGrid>
+      <w:tr>
+        <w:trPr>
+          <w:cantSplit/>
+          <w:tblHeader/>
+        </w:trPr>
+        <w:tc>
+          <w:tcPr>
+            <w:tcW w:w="900" w:type="dxa"/>
+            <w:shd w:val="clear" w:color="auto" w:fill="A6A6A6"/>
+          </w:tcPr>
+          <w:p>
+            <w:pPr>
+              <w:rPr>
+                <w:i/>
+              </w:rPr>
+            </w:pPr>
+            <w:r>
+              <w:t>TEST#</w:t>
+            </w:r>
+          </w:p>
+        </w:tc>
+        <w:tc>
+          <w:tcPr>
+            <w:tcW w:w="3960" w:type="dxa"/>
+            <w:shd w:val="clear" w:color="auto" w:fill="A6A6A6"/>
+          </w:tcPr>
+          <w:p>
+            <w:pPr>
+              <w:rPr>
+                <w:i/>
+              </w:rPr>
+            </w:pPr>
+            <w:r>
+              <w:t>ACTION</w:t>
+            </w:r>
+          </w:p>
+        </w:tc>
+        <w:tc>
+          <w:tcPr>
+            <w:tcW w:w="4500" w:type="dxa"/>
+            <w:shd w:val="clear" w:color="auto" w:fill="A6A6A6"/>
+          </w:tcPr>
+          <w:p>
+            <w:pPr>
+              <w:rPr>
+                <w:i/>
+              </w:rPr>
+            </w:pPr>
+            <w:r>
+              <w:t xml:space="preserve">EXPECTED RESULTS </w:t>
+            </w:r>
+          </w:p>
+        </w:tc>
+        <w:tc>
+          <w:tcPr>
+            <w:tcW w:w="1260" w:type="dxa"/>
+            <w:shd w:val="clear" w:color="auto" w:fill="A6A6A6"/>
+          </w:tcPr>
+          <w:p>
+            <w:pPr>
+              <w:rPr>
+                <w:i/>
+              </w:rPr>
+            </w:pPr>
+            <w:r>
+              <w:t>RESULTS</w:t>
+            </w:r>
+          </w:p>
+          <w:p>
+            <w:pPr>
+              <w:rPr>
+                <w:i/>
+              </w:rPr>
+            </w:pPr>
+            <w:r>
+              <w:t>P/F/I</w:t>
+            </w:r>
+          </w:p>
+        </w:tc>
+        <w:tc>
+          <w:tcPr>
+            <w:tcW w:w="2880" w:type="dxa"/>
+            <w:shd w:val="clear" w:color="auto" w:fill="A6A6A6"/>
+          </w:tcPr>
+          <w:p>
+            <w:pPr>
+              <w:rPr>
+                <w:i/>
+              </w:rPr>
+            </w:pPr>
+            <w:r>
+              <w:t>COMMENTS</w:t>
+            </w:r>
+          </w:p>
+        </w:tc>
+      </w:tr>
+      <w:tr>
+        <w:trPr>
+          <w:cantSplit/>
+        </w:trPr>
+        <w:tc>
+          <w:tcPr>
+            <w:tcW w:w="900" w:type="dxa"/>
+          </w:tcPr>
+          <w:p>
+            <w:pPr>
+              <w:overflowPunct/>
+              <w:textAlignment w:val="auto"/>
+              <w:rPr>
+                <w:rFonts w:asciiTheme="minorHAnsi" w:hAnsiTheme="minorHAnsi"/>
+                <w:bCs/>
+              </w:rPr>
+            </w:pPr>
+            <w:r>
+              <w:rPr>
+                <w:rFonts w:asciiTheme="minorHAnsi" w:hAnsiTheme="minorHAnsi"/>
+                <w:bCs/>
+              </w:rPr>
+              <w:t>1</w:t>
+            </w:r>
+            <w:r>
+              <w:rPr>
+                <w:rFonts w:asciiTheme="minorHAnsi" w:hAnsiTheme="minorHAnsi"/>
+                <w:bCs/>
+              </w:rPr>
+              <w:t>2.1</w:t>
+            </w:r>
+          </w:p>
+        </w:tc>
+        <w:tc>
+          <w:tcPr>
+            <w:tcW w:w="3960" w:type="dxa"/>
+          </w:tcPr>
+          <w:p>
+            <w:pPr>
+              <w:overflowPunct/>
+              <w:textAlignment w:val="auto"/>
+              <w:rPr>
+                <w:rFonts w:asciiTheme="minorHAnsi" w:hAnsiTheme="minorHAnsi"/>
+                <w:bCs/>
+              </w:rPr>
+            </w:pPr>
+            <w:r>
+              <w:rPr>
+                <w:rFonts w:asciiTheme="minorHAnsi" w:hAnsiTheme="minorHAnsi"/>
+                <w:bCs/>
+              </w:rPr>
+              <w:t xml:space="preserve">Query </w:t>
+            </w:r>
+          </w:p>
+          <w:p>
+            <w:pPr>
+              <w:overflowPunct/>
+              <w:textAlignment w:val="auto"/>
+              <w:rPr>
+                <w:rFonts w:asciiTheme="minorHAnsi" w:hAnsiTheme="minorHAnsi"/>
+                <w:bCs/>
+              </w:rPr>
+            </w:pPr>
+          </w:p>
+          <w:p>
+            <w:pPr>
+              <w:overflowPunct/>
+              <w:textAlignment w:val="auto"/>
+              <w:rPr>
+                <w:rFonts w:asciiTheme="minorHAnsi" w:hAnsiTheme="minorHAnsi"/>
+                <w:bCs/>
+              </w:rPr>
+            </w:pPr>
+            <w:r>
+              <w:rPr>
+                <w:rFonts w:asciiTheme="minorHAnsi" w:hAnsiTheme="minorHAnsi"/>
+                <w:bCs/>
+              </w:rPr>
+              <w:t>SELECT * FROM [EC].[</w:t>
+            </w:r>
+            <w:proofErr w:type="spellStart"/>
+            <w:r>
+              <w:rPr>
+                <w:rFonts w:asciiTheme="minorHAnsi" w:hAnsiTheme="minorHAnsi"/>
+                <w:bCs/>
+              </w:rPr>
+              <w:t>Email_Notifications</w:t>
+            </w:r>
+            <w:proofErr w:type="spellEnd"/>
+            <w:r>
+              <w:rPr>
+                <w:rFonts w:asciiTheme="minorHAnsi" w:hAnsiTheme="minorHAnsi"/>
+                <w:bCs/>
+              </w:rPr>
+              <w:t>]</w:t>
+            </w:r>
+          </w:p>
+          <w:p>
+            <w:pPr>
+              <w:overflowPunct/>
+              <w:textAlignment w:val="auto"/>
+              <w:rPr>
+                <w:rFonts w:asciiTheme="minorHAnsi" w:hAnsiTheme="minorHAnsi"/>
+                <w:bCs/>
+              </w:rPr>
+            </w:pPr>
+            <w:r>
+              <w:rPr>
+                <w:rFonts w:asciiTheme="minorHAnsi" w:hAnsiTheme="minorHAnsi"/>
+                <w:bCs/>
+              </w:rPr>
+              <w:t xml:space="preserve">  where [Module]= 'Supervisor' </w:t>
+            </w:r>
+          </w:p>
+          <w:p>
+            <w:pPr>
+              <w:overflowPunct/>
+              <w:textAlignment w:val="auto"/>
+              <w:rPr>
+                <w:rFonts w:asciiTheme="minorHAnsi" w:hAnsiTheme="minorHAnsi"/>
+                <w:bCs/>
+              </w:rPr>
+            </w:pPr>
+            <w:r>
+              <w:rPr>
+                <w:rFonts w:asciiTheme="minorHAnsi" w:hAnsiTheme="minorHAnsi"/>
+                <w:bCs/>
+              </w:rPr>
+              <w:t xml:space="preserve">  and [Source]= 'Direct'</w:t>
+            </w:r>
+          </w:p>
+          <w:p>
+            <w:pPr>
+              <w:overflowPunct/>
+              <w:textAlignment w:val="auto"/>
+              <w:rPr>
+                <w:rFonts w:asciiTheme="minorHAnsi" w:hAnsiTheme="minorHAnsi"/>
+                <w:bCs/>
+              </w:rPr>
+            </w:pPr>
+            <w:r>
+              <w:rPr>
+                <w:rFonts w:asciiTheme="minorHAnsi" w:hAnsiTheme="minorHAnsi"/>
+                <w:bCs/>
+              </w:rPr>
+              <w:t xml:space="preserve">  </w:t>
+            </w:r>
+            <w:r>
+              <w:rPr>
+                <w:rFonts w:asciiTheme="minorHAnsi" w:hAnsiTheme="minorHAnsi"/>
+                <w:bCs/>
+              </w:rPr>
+              <w:tab/>
+              <w:t xml:space="preserve">   and[</w:t>
+            </w:r>
+            <w:proofErr w:type="spellStart"/>
+            <w:r>
+              <w:rPr>
+                <w:rFonts w:asciiTheme="minorHAnsi" w:hAnsiTheme="minorHAnsi"/>
+                <w:bCs/>
+              </w:rPr>
+              <w:t>isCSE</w:t>
+            </w:r>
+            <w:proofErr w:type="spellEnd"/>
+            <w:r>
+              <w:rPr>
+                <w:rFonts w:asciiTheme="minorHAnsi" w:hAnsiTheme="minorHAnsi"/>
+                <w:bCs/>
+              </w:rPr>
+              <w:t>]= 0</w:t>
+            </w:r>
+          </w:p>
+          <w:p>
+            <w:pPr>
+              <w:overflowPunct/>
+              <w:textAlignment w:val="auto"/>
+              <w:rPr>
+                <w:rFonts w:asciiTheme="minorHAnsi" w:hAnsiTheme="minorHAnsi"/>
+                <w:bCs/>
+              </w:rPr>
+            </w:pPr>
+            <w:r>
+              <w:rPr>
+                <w:rFonts w:asciiTheme="minorHAnsi" w:hAnsiTheme="minorHAnsi"/>
+                <w:bCs/>
+              </w:rPr>
+              <w:t>GO</w:t>
+            </w:r>
+          </w:p>
+        </w:tc>
+        <w:tc>
+          <w:tcPr>
+            <w:tcW w:w="4500" w:type="dxa"/>
+          </w:tcPr>
+          <w:p>
+            <w:r>
+              <w:t xml:space="preserve">Expecting </w:t>
+            </w:r>
+            <w:r>
+              <w:t>6</w:t>
+            </w:r>
+            <w:r>
+              <w:t xml:space="preserve"> rows of data</w:t>
+            </w:r>
+            <w:r>
+              <w:t xml:space="preserve"> (besides Warning)</w:t>
+            </w:r>
+          </w:p>
+          <w:p>
+            <w:r>
+              <w:t>With Coach the Coach being one of them</w:t>
+            </w:r>
+          </w:p>
+          <w:p>
+            <w:r>
+              <w:t xml:space="preserve">Status =’ </w:t>
+            </w:r>
+            <w:r>
+              <w:t>Pending Employee Review</w:t>
+            </w:r>
+            <w:r>
+              <w:t>’</w:t>
+            </w:r>
+          </w:p>
+          <w:p>
+            <w:r>
+              <w:t>Recipient = ‘Employee’</w:t>
+            </w:r>
+          </w:p>
+        </w:tc>
+        <w:tc>
+          <w:tcPr>
+            <w:tcW w:w="1260" w:type="dxa"/>
+          </w:tcPr>
+          <w:p>
+            <w:pPr>
+              <w:rPr>
+                <w:rFonts w:asciiTheme="minorHAnsi" w:hAnsiTheme="minorHAnsi"/>
+                <w:bCs/>
+              </w:rPr>
+            </w:pPr>
+            <w:r>
+              <w:rPr>
+                <w:rFonts w:asciiTheme="minorHAnsi" w:hAnsiTheme="minorHAnsi"/>
+                <w:bCs/>
+              </w:rPr>
+              <w:t>P</w:t>
+            </w:r>
+          </w:p>
+        </w:tc>
+        <w:tc>
+          <w:tcPr>
+            <w:tcW w:w="2880" w:type="dxa"/>
+          </w:tcPr>
+          <w:p>
+            <w:pPr>
+              <w:rPr>
+                <w:rFonts w:asciiTheme="minorHAnsi" w:hAnsiTheme="minorHAnsi"/>
+                <w:bCs/>
+              </w:rPr>
+            </w:pPr>
+          </w:p>
+          <w:p>
+            <w:pPr>
+              <w:rPr>
+                <w:rFonts w:asciiTheme="minorHAnsi" w:hAnsiTheme="minorHAnsi"/>
+                <w:bCs/>
+              </w:rPr>
+            </w:pPr>
+          </w:p>
+        </w:tc>
+      </w:tr>
+      <w:tr>
+        <w:trPr>
+          <w:cantSplit/>
+        </w:trPr>
+        <w:tc>
+          <w:tcPr>
+            <w:tcW w:w="900" w:type="dxa"/>
+          </w:tcPr>
+          <w:p>
+            <w:pPr>
+              <w:rPr>
+                <w:rFonts w:asciiTheme="minorHAnsi" w:hAnsiTheme="minorHAnsi"/>
+                <w:bCs/>
+              </w:rPr>
+            </w:pPr>
+            <w:r>
+              <w:rPr>
+                <w:rFonts w:asciiTheme="minorHAnsi" w:hAnsiTheme="minorHAnsi"/>
+                <w:bCs/>
+              </w:rPr>
+              <w:t>1</w:t>
+            </w:r>
+            <w:r>
+              <w:rPr>
+                <w:rFonts w:asciiTheme="minorHAnsi" w:hAnsiTheme="minorHAnsi"/>
+                <w:bCs/>
+              </w:rPr>
+              <w:t>2.2</w:t>
+            </w:r>
+          </w:p>
+        </w:tc>
+        <w:tc>
+          <w:tcPr>
+            <w:tcW w:w="3960" w:type="dxa"/>
+          </w:tcPr>
+          <w:p>
+            <w:pPr>
+              <w:overflowPunct/>
+              <w:textAlignment w:val="auto"/>
+              <w:rPr>
+                <w:rFonts w:asciiTheme="minorHAnsi" w:hAnsiTheme="minorHAnsi"/>
+                <w:bCs/>
+              </w:rPr>
+            </w:pPr>
+            <w:r>
+              <w:rPr>
+                <w:rFonts w:asciiTheme="minorHAnsi" w:hAnsiTheme="minorHAnsi"/>
+                <w:bCs/>
+              </w:rPr>
+              <w:t>SELECT * FROM [EC].[</w:t>
+            </w:r>
+            <w:proofErr w:type="spellStart"/>
+            <w:r>
+              <w:rPr>
+                <w:rFonts w:asciiTheme="minorHAnsi" w:hAnsiTheme="minorHAnsi"/>
+                <w:bCs/>
+              </w:rPr>
+              <w:t>Email_Notifications</w:t>
+            </w:r>
+            <w:proofErr w:type="spellEnd"/>
+            <w:r>
+              <w:rPr>
+                <w:rFonts w:asciiTheme="minorHAnsi" w:hAnsiTheme="minorHAnsi"/>
+                <w:bCs/>
+              </w:rPr>
+              <w:t>]</w:t>
+            </w:r>
+          </w:p>
+          <w:p>
+            <w:pPr>
+              <w:overflowPunct/>
+              <w:textAlignment w:val="auto"/>
+              <w:rPr>
+                <w:rFonts w:asciiTheme="minorHAnsi" w:hAnsiTheme="minorHAnsi"/>
+                <w:bCs/>
+              </w:rPr>
+            </w:pPr>
+            <w:r>
+              <w:rPr>
+                <w:rFonts w:asciiTheme="minorHAnsi" w:hAnsiTheme="minorHAnsi"/>
+                <w:bCs/>
+              </w:rPr>
+              <w:t xml:space="preserve">  where [Module]= 'Supervisor' </w:t>
+            </w:r>
+          </w:p>
+          <w:p>
+            <w:pPr>
+              <w:overflowPunct/>
+              <w:textAlignment w:val="auto"/>
+              <w:rPr>
+                <w:rFonts w:asciiTheme="minorHAnsi" w:hAnsiTheme="minorHAnsi"/>
+                <w:bCs/>
+              </w:rPr>
+            </w:pPr>
+            <w:r>
+              <w:rPr>
+                <w:rFonts w:asciiTheme="minorHAnsi" w:hAnsiTheme="minorHAnsi"/>
+                <w:bCs/>
+              </w:rPr>
+              <w:t xml:space="preserve">  and [Source]= 'Direct'</w:t>
+            </w:r>
+          </w:p>
+          <w:p>
+            <w:pPr>
+              <w:overflowPunct/>
+              <w:textAlignment w:val="auto"/>
+              <w:rPr>
+                <w:rFonts w:asciiTheme="minorHAnsi" w:hAnsiTheme="minorHAnsi"/>
+                <w:bCs/>
+              </w:rPr>
+            </w:pPr>
+            <w:r>
+              <w:rPr>
+                <w:rFonts w:asciiTheme="minorHAnsi" w:hAnsiTheme="minorHAnsi"/>
+                <w:bCs/>
+              </w:rPr>
+              <w:t xml:space="preserve">    and [</w:t>
+            </w:r>
+            <w:proofErr w:type="spellStart"/>
+            <w:r>
+              <w:rPr>
+                <w:rFonts w:asciiTheme="minorHAnsi" w:hAnsiTheme="minorHAnsi"/>
+                <w:bCs/>
+              </w:rPr>
+              <w:t>isCSE</w:t>
+            </w:r>
+            <w:proofErr w:type="spellEnd"/>
+            <w:r>
+              <w:rPr>
+                <w:rFonts w:asciiTheme="minorHAnsi" w:hAnsiTheme="minorHAnsi"/>
+                <w:bCs/>
+              </w:rPr>
+              <w:t>]= 1</w:t>
+            </w:r>
+          </w:p>
+          <w:p>
+            <w:pPr>
+              <w:rPr>
+                <w:rFonts w:asciiTheme="minorHAnsi" w:hAnsiTheme="minorHAnsi"/>
+                <w:bCs/>
+              </w:rPr>
+            </w:pPr>
+            <w:r>
+              <w:rPr>
+                <w:rFonts w:asciiTheme="minorHAnsi" w:hAnsiTheme="minorHAnsi"/>
+                <w:bCs/>
+              </w:rPr>
+              <w:t>GO</w:t>
+            </w:r>
+          </w:p>
+        </w:tc>
+        <w:tc>
+          <w:tcPr>
+            <w:tcW w:w="4500" w:type="dxa"/>
+          </w:tcPr>
+          <w:p>
+            <w:r>
+              <w:t>Expecting 6 rows of data</w:t>
+            </w:r>
+          </w:p>
+          <w:p>
+            <w:r>
+              <w:t>With Coach the Coach being one of them</w:t>
+            </w:r>
+          </w:p>
+          <w:p>
+            <w:r>
+              <w:t xml:space="preserve">Status =’ </w:t>
+            </w:r>
+            <w:r>
+              <w:t>Pending Sr. Manager Review</w:t>
+            </w:r>
+            <w:r>
+              <w:t>’</w:t>
+            </w:r>
+          </w:p>
+          <w:p>
+            <w:pPr>
+              <w:rPr>
+                <w:rFonts w:asciiTheme="minorHAnsi" w:hAnsiTheme="minorHAnsi"/>
+                <w:bCs/>
+              </w:rPr>
+            </w:pPr>
+            <w:r>
+              <w:t>Recipient = ‘Manager’</w:t>
+            </w:r>
+          </w:p>
+        </w:tc>
+        <w:tc>
+          <w:tcPr>
+            <w:tcW w:w="1260" w:type="dxa"/>
+          </w:tcPr>
+          <w:p>
+            <w:pPr>
+              <w:rPr>
+                <w:rFonts w:asciiTheme="minorHAnsi" w:hAnsiTheme="minorHAnsi"/>
+                <w:bCs/>
+              </w:rPr>
+            </w:pPr>
+            <w:r>
+              <w:rPr>
+                <w:rFonts w:asciiTheme="minorHAnsi" w:hAnsiTheme="minorHAnsi"/>
+                <w:bCs/>
+              </w:rPr>
+              <w:t>P</w:t>
+            </w:r>
+          </w:p>
+        </w:tc>
+        <w:tc>
+          <w:tcPr>
+            <w:tcW w:w="2880" w:type="dxa"/>
+          </w:tcPr>
+          <w:p>
+            <w:pPr>
+              <w:rPr>
+                <w:rFonts w:asciiTheme="minorHAnsi" w:hAnsiTheme="minorHAnsi"/>
+                <w:bCs/>
+              </w:rPr>
+            </w:pPr>
+          </w:p>
+        </w:tc>
+      </w:tr>
+      <w:tr>
+        <w:trPr>
+          <w:cantSplit/>
+          <w:trHeight w:val="1272"/>
+        </w:trPr>
+        <w:tc>
+          <w:tcPr>
+            <w:tcW w:w="900" w:type="dxa"/>
+          </w:tcPr>
+          <w:p>
+            <w:pPr>
+              <w:rPr>
+                <w:rFonts w:asciiTheme="minorHAnsi" w:hAnsiTheme="minorHAnsi"/>
+                <w:bCs/>
+              </w:rPr>
+            </w:pPr>
+            <w:r>
+              <w:rPr>
+                <w:rFonts w:asciiTheme="minorHAnsi" w:hAnsiTheme="minorHAnsi"/>
+                <w:bCs/>
+              </w:rPr>
+              <w:lastRenderedPageBreak/>
+              <w:t>1</w:t>
+            </w:r>
+            <w:r>
+              <w:rPr>
+                <w:rFonts w:asciiTheme="minorHAnsi" w:hAnsiTheme="minorHAnsi"/>
+                <w:bCs/>
+              </w:rPr>
+              <w:t>2.3</w:t>
+            </w:r>
+          </w:p>
+        </w:tc>
+        <w:tc>
+          <w:tcPr>
+            <w:tcW w:w="3960" w:type="dxa"/>
+          </w:tcPr>
+          <w:p>
+            <w:pPr>
+              <w:overflowPunct/>
+              <w:textAlignment w:val="auto"/>
+              <w:rPr>
+                <w:rFonts w:ascii="Courier New" w:hAnsi="Courier New" w:cs="Courier New"/>
+                <w:noProof/>
+                <w:color w:val="0000FF"/>
+              </w:rPr>
+            </w:pPr>
+            <w:r>
+              <w:rPr>
+                <w:rFonts w:ascii="Courier New" w:hAnsi="Courier New" w:cs="Courier New"/>
+                <w:noProof/>
+                <w:color w:val="0000FF"/>
+              </w:rPr>
+              <w:t>DECLARE</w:t>
+            </w:r>
+            <w:r>
+              <w:rPr>
+                <w:rFonts w:ascii="Courier New" w:hAnsi="Courier New" w:cs="Courier New"/>
+                <w:noProof/>
+              </w:rPr>
+              <w:tab/>
+              <w:t xml:space="preserve">@return_value </w:t>
+            </w:r>
+            <w:r>
+              <w:rPr>
+                <w:rFonts w:ascii="Courier New" w:hAnsi="Courier New" w:cs="Courier New"/>
+                <w:noProof/>
+                <w:color w:val="0000FF"/>
+              </w:rPr>
+              <w:t>int</w:t>
+            </w:r>
+          </w:p>
+          <w:p>
+            <w:pPr>
+              <w:overflowPunct/>
+              <w:textAlignment w:val="auto"/>
+              <w:rPr>
+                <w:rFonts w:ascii="Courier New" w:hAnsi="Courier New" w:cs="Courier New"/>
+                <w:noProof/>
+                <w:color w:val="0000FF"/>
+              </w:rPr>
+            </w:pPr>
+          </w:p>
+          <w:p>
+            <w:pPr>
+              <w:overflowPunct/>
+              <w:textAlignment w:val="auto"/>
+              <w:rPr>
+                <w:rFonts w:ascii="Courier New" w:hAnsi="Courier New" w:cs="Courier New"/>
+                <w:noProof/>
+              </w:rPr>
+            </w:pPr>
+            <w:r>
+              <w:rPr>
+                <w:rFonts w:ascii="Courier New" w:hAnsi="Courier New" w:cs="Courier New"/>
+                <w:noProof/>
+                <w:color w:val="0000FF"/>
+              </w:rPr>
+              <w:t>EXEC</w:t>
+            </w:r>
+            <w:r>
+              <w:rPr>
+                <w:rFonts w:ascii="Courier New" w:hAnsi="Courier New" w:cs="Courier New"/>
+                <w:noProof/>
+              </w:rPr>
+              <w:tab/>
+              <w:t xml:space="preserve">@return_value </w:t>
+            </w:r>
+            <w:r>
+              <w:rPr>
+                <w:rFonts w:ascii="Courier New" w:hAnsi="Courier New" w:cs="Courier New"/>
+                <w:noProof/>
+                <w:color w:val="808080"/>
+              </w:rPr>
+              <w:t>=</w:t>
+            </w:r>
+            <w:r>
+              <w:rPr>
+                <w:rFonts w:ascii="Courier New" w:hAnsi="Courier New" w:cs="Courier New"/>
+                <w:noProof/>
+              </w:rPr>
+              <w:t xml:space="preserve"> [EC]</w:t>
+            </w:r>
+            <w:r>
+              <w:rPr>
+                <w:rFonts w:ascii="Courier New" w:hAnsi="Courier New" w:cs="Courier New"/>
+                <w:noProof/>
+                <w:color w:val="808080"/>
+              </w:rPr>
+              <w:t>.</w:t>
+            </w:r>
+            <w:r>
+              <w:rPr>
+                <w:rFonts w:ascii="Courier New" w:hAnsi="Courier New" w:cs="Courier New"/>
+                <w:noProof/>
+              </w:rPr>
+              <w:t>[sp_Select_Source_By_Module]</w:t>
+            </w:r>
+          </w:p>
+          <w:p>
+            <w:pPr>
+              <w:overflowPunct/>
+              <w:textAlignment w:val="auto"/>
+              <w:rPr>
+                <w:rFonts w:ascii="Courier New" w:hAnsi="Courier New" w:cs="Courier New"/>
+                <w:noProof/>
+                <w:color w:val="808080"/>
+              </w:rPr>
+            </w:pPr>
+            <w:r>
+              <w:rPr>
+                <w:rFonts w:ascii="Courier New" w:hAnsi="Courier New" w:cs="Courier New"/>
+                <w:noProof/>
+                <w:color w:val="0000FF"/>
+              </w:rPr>
+              <w:tab/>
+            </w:r>
+            <w:r>
+              <w:rPr>
+                <w:rFonts w:ascii="Courier New" w:hAnsi="Courier New" w:cs="Courier New"/>
+                <w:noProof/>
+                <w:color w:val="0000FF"/>
+              </w:rPr>
+              <w:tab/>
+            </w:r>
+            <w:r>
+              <w:rPr>
+                <w:rFonts w:ascii="Courier New" w:hAnsi="Courier New" w:cs="Courier New"/>
+                <w:noProof/>
+              </w:rPr>
+              <w:t xml:space="preserve">@strModulein </w:t>
+            </w:r>
+            <w:r>
+              <w:rPr>
+                <w:rFonts w:ascii="Courier New" w:hAnsi="Courier New" w:cs="Courier New"/>
+                <w:noProof/>
+                <w:color w:val="808080"/>
+              </w:rPr>
+              <w:t>=</w:t>
+            </w:r>
+            <w:r>
+              <w:rPr>
+                <w:rFonts w:ascii="Courier New" w:hAnsi="Courier New" w:cs="Courier New"/>
+                <w:noProof/>
+              </w:rPr>
+              <w:t xml:space="preserve"> </w:t>
+            </w:r>
+            <w:r>
+              <w:rPr>
+                <w:rFonts w:ascii="Courier New" w:hAnsi="Courier New" w:cs="Courier New"/>
+                <w:noProof/>
+                <w:color w:val="FF0000"/>
+              </w:rPr>
+              <w:t>N'Supervisor'</w:t>
+            </w:r>
+            <w:r>
+              <w:rPr>
+                <w:rFonts w:ascii="Courier New" w:hAnsi="Courier New" w:cs="Courier New"/>
+                <w:noProof/>
+                <w:color w:val="808080"/>
+              </w:rPr>
+              <w:t>,</w:t>
+            </w:r>
+          </w:p>
+          <w:p>
+            <w:pPr>
+              <w:overflowPunct/>
+              <w:textAlignment w:val="auto"/>
+              <w:rPr>
+                <w:rFonts w:ascii="Courier New" w:hAnsi="Courier New" w:cs="Courier New"/>
+                <w:noProof/>
+                <w:color w:val="FF0000"/>
+              </w:rPr>
+            </w:pPr>
+            <w:r>
+              <w:rPr>
+                <w:rFonts w:ascii="Courier New" w:hAnsi="Courier New" w:cs="Courier New"/>
+                <w:noProof/>
+              </w:rPr>
+              <w:tab/>
+            </w:r>
+            <w:r>
+              <w:rPr>
+                <w:rFonts w:ascii="Courier New" w:hAnsi="Courier New" w:cs="Courier New"/>
+                <w:noProof/>
+              </w:rPr>
+              <w:tab/>
+              <w:t xml:space="preserve">@strSourcein </w:t>
+            </w:r>
+            <w:r>
+              <w:rPr>
+                <w:rFonts w:ascii="Courier New" w:hAnsi="Courier New" w:cs="Courier New"/>
+                <w:noProof/>
+                <w:color w:val="808080"/>
+              </w:rPr>
+              <w:t>=</w:t>
+            </w:r>
+            <w:r>
+              <w:rPr>
+                <w:rFonts w:ascii="Courier New" w:hAnsi="Courier New" w:cs="Courier New"/>
+                <w:noProof/>
+              </w:rPr>
+              <w:t xml:space="preserve"> </w:t>
+            </w:r>
+            <w:r>
+              <w:rPr>
+                <w:rFonts w:ascii="Courier New" w:hAnsi="Courier New" w:cs="Courier New"/>
+                <w:noProof/>
+                <w:color w:val="FF0000"/>
+              </w:rPr>
+              <w:t>N'Direct'</w:t>
+            </w:r>
+          </w:p>
+          <w:p>
+            <w:pPr>
+              <w:overflowPunct/>
+              <w:textAlignment w:val="auto"/>
+              <w:rPr>
+                <w:rFonts w:ascii="Courier New" w:hAnsi="Courier New" w:cs="Courier New"/>
+                <w:noProof/>
+                <w:color w:val="FF0000"/>
+              </w:rPr>
+            </w:pPr>
+          </w:p>
+          <w:p>
+            <w:pPr>
+              <w:overflowPunct/>
+              <w:textAlignment w:val="auto"/>
+              <w:rPr>
+                <w:rFonts w:ascii="Courier New" w:hAnsi="Courier New" w:cs="Courier New"/>
+                <w:noProof/>
+              </w:rPr>
+            </w:pPr>
+            <w:r>
+              <w:rPr>
+                <w:rFonts w:ascii="Courier New" w:hAnsi="Courier New" w:cs="Courier New"/>
+                <w:noProof/>
+                <w:color w:val="0000FF"/>
+              </w:rPr>
+              <w:t>SELECT</w:t>
+            </w:r>
+            <w:r>
+              <w:rPr>
+                <w:rFonts w:ascii="Courier New" w:hAnsi="Courier New" w:cs="Courier New"/>
+                <w:noProof/>
+              </w:rPr>
+              <w:tab/>
+            </w:r>
+            <w:r>
+              <w:rPr>
+                <w:rFonts w:ascii="Courier New" w:hAnsi="Courier New" w:cs="Courier New"/>
+                <w:noProof/>
+                <w:color w:val="FF0000"/>
+              </w:rPr>
+              <w:t>'Return Value'</w:t>
+            </w:r>
+            <w:r>
+              <w:rPr>
+                <w:rFonts w:ascii="Courier New" w:hAnsi="Courier New" w:cs="Courier New"/>
+                <w:noProof/>
+              </w:rPr>
+              <w:t xml:space="preserve"> </w:t>
+            </w:r>
+            <w:r>
+              <w:rPr>
+                <w:rFonts w:ascii="Courier New" w:hAnsi="Courier New" w:cs="Courier New"/>
+                <w:noProof/>
+                <w:color w:val="808080"/>
+              </w:rPr>
+              <w:t>=</w:t>
+            </w:r>
+            <w:r>
+              <w:rPr>
+                <w:rFonts w:ascii="Courier New" w:hAnsi="Courier New" w:cs="Courier New"/>
+                <w:noProof/>
+              </w:rPr>
+              <w:t xml:space="preserve"> @return_value</w:t>
+            </w:r>
+          </w:p>
+          <w:p>
+            <w:pPr>
+              <w:overflowPunct/>
+              <w:textAlignment w:val="auto"/>
+              <w:rPr>
+                <w:rFonts w:ascii="Courier New" w:hAnsi="Courier New" w:cs="Courier New"/>
+                <w:noProof/>
+              </w:rPr>
+            </w:pPr>
+          </w:p>
+          <w:p>
+            <w:pPr>
+              <w:overflowPunct/>
+              <w:textAlignment w:val="auto"/>
+              <w:rPr>
+                <w:rFonts w:ascii="Courier New" w:hAnsi="Courier New" w:cs="Courier New"/>
+                <w:noProof/>
+                <w:color w:val="0000FF"/>
+              </w:rPr>
+            </w:pPr>
+            <w:r>
+              <w:rPr>
+                <w:rFonts w:ascii="Courier New" w:hAnsi="Courier New" w:cs="Courier New"/>
+                <w:noProof/>
+                <w:color w:val="0000FF"/>
+              </w:rPr>
+              <w:t>GO</w:t>
+            </w:r>
+          </w:p>
+          <w:p>
+            <w:pPr>
+              <w:overflowPunct/>
+              <w:textAlignment w:val="auto"/>
+              <w:rPr>
+                <w:rFonts w:asciiTheme="minorHAnsi" w:hAnsiTheme="minorHAnsi"/>
+                <w:bCs/>
+              </w:rPr>
+            </w:pPr>
+          </w:p>
+        </w:tc>
+        <w:tc>
+          <w:tcPr>
+            <w:tcW w:w="4500" w:type="dxa"/>
+          </w:tcPr>
+          <w:p>
+            <w:r>
+              <w:t>Expecting 6 rows of data</w:t>
+            </w:r>
+          </w:p>
+          <w:p>
+            <w:r>
+              <w:t>With Coach the Coach being one of them</w:t>
+            </w:r>
+          </w:p>
+          <w:p>
+            <w:pPr>
+              <w:rPr>
+                <w:rFonts w:asciiTheme="minorHAnsi" w:hAnsiTheme="minorHAnsi"/>
+                <w:bCs/>
+              </w:rPr>
+            </w:pPr>
+          </w:p>
+        </w:tc>
+        <w:tc>
+          <w:tcPr>
+            <w:tcW w:w="1260" w:type="dxa"/>
+          </w:tcPr>
+          <w:p>
+            <w:pPr>
+              <w:rPr>
+                <w:rFonts w:asciiTheme="minorHAnsi" w:hAnsiTheme="minorHAnsi"/>
+                <w:bCs/>
+              </w:rPr>
+            </w:pPr>
+            <w:r>
+              <w:rPr>
+                <w:rFonts w:asciiTheme="minorHAnsi" w:hAnsiTheme="minorHAnsi"/>
+                <w:bCs/>
+              </w:rPr>
+              <w:t>P</w:t>
+            </w:r>
+          </w:p>
+        </w:tc>
+        <w:tc>
+          <w:tcPr>
+            <w:tcW w:w="2880" w:type="dxa"/>
+          </w:tcPr>
+          <w:p>
+            <w:pPr>
+              <w:rPr>
+                <w:rFonts w:asciiTheme="minorHAnsi" w:hAnsiTheme="minorHAnsi"/>
+                <w:bCs/>
+              </w:rPr>
+            </w:pPr>
+          </w:p>
+        </w:tc>
+      </w:tr>
+      <w:tr>
+        <w:trPr>
+          <w:cantSplit/>
+          <w:trHeight w:val="1272"/>
+        </w:trPr>
+        <w:tc>
+          <w:tcPr>
+            <w:tcW w:w="900" w:type="dxa"/>
+          </w:tcPr>
+          <w:p>
+            <w:pPr>
+              <w:rPr>
+                <w:rFonts w:asciiTheme="minorHAnsi" w:hAnsiTheme="minorHAnsi"/>
+                <w:bCs/>
+              </w:rPr>
+            </w:pPr>
+            <w:r>
+              <w:rPr>
+                <w:rFonts w:asciiTheme="minorHAnsi" w:hAnsiTheme="minorHAnsi"/>
+                <w:bCs/>
+              </w:rPr>
+              <w:t>12.4</w:t>
+            </w:r>
+          </w:p>
+        </w:tc>
+        <w:tc>
+          <w:tcPr>
+            <w:tcW w:w="3960" w:type="dxa"/>
+          </w:tcPr>
+          <w:p>
+            <w:pPr>
+              <w:overflowPunct/>
+              <w:textAlignment w:val="auto"/>
+              <w:rPr>
+                <w:rFonts w:ascii="Courier New" w:hAnsi="Courier New" w:cs="Courier New"/>
+                <w:noProof/>
+                <w:color w:val="0000FF"/>
+              </w:rPr>
+            </w:pPr>
+            <w:r>
+              <w:rPr>
+                <w:rFonts w:ascii="Courier New" w:hAnsi="Courier New" w:cs="Courier New"/>
+                <w:noProof/>
+                <w:color w:val="0000FF"/>
+              </w:rPr>
+              <w:t>DECLARE</w:t>
+            </w:r>
+            <w:r>
+              <w:rPr>
+                <w:rFonts w:ascii="Courier New" w:hAnsi="Courier New" w:cs="Courier New"/>
+                <w:noProof/>
+              </w:rPr>
+              <w:tab/>
+              <w:t xml:space="preserve">@return_value </w:t>
+            </w:r>
+            <w:r>
+              <w:rPr>
+                <w:rFonts w:ascii="Courier New" w:hAnsi="Courier New" w:cs="Courier New"/>
+                <w:noProof/>
+                <w:color w:val="0000FF"/>
+              </w:rPr>
+              <w:t>int</w:t>
+            </w:r>
+          </w:p>
+          <w:p>
+            <w:pPr>
+              <w:overflowPunct/>
+              <w:textAlignment w:val="auto"/>
+              <w:rPr>
+                <w:rFonts w:ascii="Courier New" w:hAnsi="Courier New" w:cs="Courier New"/>
+                <w:noProof/>
+                <w:color w:val="0000FF"/>
+              </w:rPr>
+            </w:pPr>
+          </w:p>
+          <w:p>
+            <w:pPr>
+              <w:overflowPunct/>
+              <w:textAlignment w:val="auto"/>
+              <w:rPr>
+                <w:rFonts w:ascii="Courier New" w:hAnsi="Courier New" w:cs="Courier New"/>
+                <w:noProof/>
+              </w:rPr>
+            </w:pPr>
+            <w:r>
+              <w:rPr>
+                <w:rFonts w:ascii="Courier New" w:hAnsi="Courier New" w:cs="Courier New"/>
+                <w:noProof/>
+                <w:color w:val="0000FF"/>
+              </w:rPr>
+              <w:t>EXEC</w:t>
+            </w:r>
+            <w:r>
+              <w:rPr>
+                <w:rFonts w:ascii="Courier New" w:hAnsi="Courier New" w:cs="Courier New"/>
+                <w:noProof/>
+              </w:rPr>
+              <w:tab/>
+              <w:t xml:space="preserve">@return_value </w:t>
+            </w:r>
+            <w:r>
+              <w:rPr>
+                <w:rFonts w:ascii="Courier New" w:hAnsi="Courier New" w:cs="Courier New"/>
+                <w:noProof/>
+                <w:color w:val="808080"/>
+              </w:rPr>
+              <w:t>=</w:t>
+            </w:r>
+            <w:r>
+              <w:rPr>
+                <w:rFonts w:ascii="Courier New" w:hAnsi="Courier New" w:cs="Courier New"/>
+                <w:noProof/>
+              </w:rPr>
+              <w:t xml:space="preserve"> [EC]</w:t>
+            </w:r>
+            <w:r>
+              <w:rPr>
+                <w:rFonts w:ascii="Courier New" w:hAnsi="Courier New" w:cs="Courier New"/>
+                <w:noProof/>
+                <w:color w:val="808080"/>
+              </w:rPr>
+              <w:t>.</w:t>
+            </w:r>
+            <w:r>
+              <w:rPr>
+                <w:rFonts w:ascii="Courier New" w:hAnsi="Courier New" w:cs="Courier New"/>
+                <w:noProof/>
+              </w:rPr>
+              <w:t>[sp_Select_Source_By_Module]</w:t>
+            </w:r>
+          </w:p>
+          <w:p>
+            <w:pPr>
+              <w:overflowPunct/>
+              <w:textAlignment w:val="auto"/>
+              <w:rPr>
+                <w:rFonts w:ascii="Courier New" w:hAnsi="Courier New" w:cs="Courier New"/>
+                <w:noProof/>
+                <w:color w:val="808080"/>
+              </w:rPr>
+            </w:pPr>
+            <w:r>
+              <w:rPr>
+                <w:rFonts w:ascii="Courier New" w:hAnsi="Courier New" w:cs="Courier New"/>
+                <w:noProof/>
+                <w:color w:val="0000FF"/>
+              </w:rPr>
+              <w:tab/>
+            </w:r>
+            <w:r>
+              <w:rPr>
+                <w:rFonts w:ascii="Courier New" w:hAnsi="Courier New" w:cs="Courier New"/>
+                <w:noProof/>
+                <w:color w:val="0000FF"/>
+              </w:rPr>
+              <w:tab/>
+            </w:r>
+            <w:r>
+              <w:rPr>
+                <w:rFonts w:ascii="Courier New" w:hAnsi="Courier New" w:cs="Courier New"/>
+                <w:noProof/>
+              </w:rPr>
+              <w:t xml:space="preserve">@strModulein </w:t>
+            </w:r>
+            <w:r>
+              <w:rPr>
+                <w:rFonts w:ascii="Courier New" w:hAnsi="Courier New" w:cs="Courier New"/>
+                <w:noProof/>
+                <w:color w:val="808080"/>
+              </w:rPr>
+              <w:t>=</w:t>
+            </w:r>
+            <w:r>
+              <w:rPr>
+                <w:rFonts w:ascii="Courier New" w:hAnsi="Courier New" w:cs="Courier New"/>
+                <w:noProof/>
+              </w:rPr>
+              <w:t xml:space="preserve"> </w:t>
+            </w:r>
+            <w:r>
+              <w:rPr>
+                <w:rFonts w:ascii="Courier New" w:hAnsi="Courier New" w:cs="Courier New"/>
+                <w:noProof/>
+                <w:color w:val="FF0000"/>
+              </w:rPr>
+              <w:t>N'Supervisor'</w:t>
+            </w:r>
+            <w:r>
+              <w:rPr>
+                <w:rFonts w:ascii="Courier New" w:hAnsi="Courier New" w:cs="Courier New"/>
+                <w:noProof/>
+                <w:color w:val="808080"/>
+              </w:rPr>
+              <w:t>,</w:t>
+            </w:r>
+          </w:p>
+          <w:p>
+            <w:pPr>
+              <w:overflowPunct/>
+              <w:textAlignment w:val="auto"/>
+              <w:rPr>
+                <w:rFonts w:ascii="Courier New" w:hAnsi="Courier New" w:cs="Courier New"/>
+                <w:noProof/>
+                <w:color w:val="FF0000"/>
+              </w:rPr>
+            </w:pPr>
+            <w:r>
+              <w:rPr>
+                <w:rFonts w:ascii="Courier New" w:hAnsi="Courier New" w:cs="Courier New"/>
+                <w:noProof/>
+              </w:rPr>
+              <w:tab/>
+            </w:r>
+            <w:r>
+              <w:rPr>
+                <w:rFonts w:ascii="Courier New" w:hAnsi="Courier New" w:cs="Courier New"/>
+                <w:noProof/>
+              </w:rPr>
+              <w:tab/>
+              <w:t xml:space="preserve">@strSourcein </w:t>
+            </w:r>
+            <w:r>
+              <w:rPr>
+                <w:rFonts w:ascii="Courier New" w:hAnsi="Courier New" w:cs="Courier New"/>
+                <w:noProof/>
+                <w:color w:val="808080"/>
+              </w:rPr>
+              <w:t>=</w:t>
+            </w:r>
+            <w:r>
+              <w:rPr>
+                <w:rFonts w:ascii="Courier New" w:hAnsi="Courier New" w:cs="Courier New"/>
+                <w:noProof/>
+              </w:rPr>
+              <w:t xml:space="preserve"> </w:t>
+            </w:r>
+            <w:r>
+              <w:rPr>
+                <w:rFonts w:ascii="Courier New" w:hAnsi="Courier New" w:cs="Courier New"/>
+                <w:noProof/>
+                <w:color w:val="FF0000"/>
+              </w:rPr>
+              <w:t>N'InDirect'</w:t>
+            </w:r>
+          </w:p>
+          <w:p>
+            <w:pPr>
+              <w:overflowPunct/>
+              <w:textAlignment w:val="auto"/>
+              <w:rPr>
+                <w:rFonts w:ascii="Courier New" w:hAnsi="Courier New" w:cs="Courier New"/>
+                <w:noProof/>
+                <w:color w:val="FF0000"/>
+              </w:rPr>
+            </w:pPr>
+          </w:p>
+          <w:p>
+            <w:pPr>
+              <w:overflowPunct/>
+              <w:textAlignment w:val="auto"/>
+              <w:rPr>
+                <w:rFonts w:ascii="Courier New" w:hAnsi="Courier New" w:cs="Courier New"/>
+                <w:noProof/>
+              </w:rPr>
+            </w:pPr>
+            <w:r>
+              <w:rPr>
+                <w:rFonts w:ascii="Courier New" w:hAnsi="Courier New" w:cs="Courier New"/>
+                <w:noProof/>
+                <w:color w:val="0000FF"/>
+              </w:rPr>
+              <w:t>SELECT</w:t>
+            </w:r>
+            <w:r>
+              <w:rPr>
+                <w:rFonts w:ascii="Courier New" w:hAnsi="Courier New" w:cs="Courier New"/>
+                <w:noProof/>
+              </w:rPr>
+              <w:tab/>
+            </w:r>
+            <w:r>
+              <w:rPr>
+                <w:rFonts w:ascii="Courier New" w:hAnsi="Courier New" w:cs="Courier New"/>
+                <w:noProof/>
+                <w:color w:val="FF0000"/>
+              </w:rPr>
+              <w:t>'Return Value'</w:t>
+            </w:r>
+            <w:r>
+              <w:rPr>
+                <w:rFonts w:ascii="Courier New" w:hAnsi="Courier New" w:cs="Courier New"/>
+                <w:noProof/>
+              </w:rPr>
+              <w:t xml:space="preserve"> </w:t>
+            </w:r>
+            <w:r>
+              <w:rPr>
+                <w:rFonts w:ascii="Courier New" w:hAnsi="Courier New" w:cs="Courier New"/>
+                <w:noProof/>
+                <w:color w:val="808080"/>
+              </w:rPr>
+              <w:t>=</w:t>
+            </w:r>
+            <w:r>
+              <w:rPr>
+                <w:rFonts w:ascii="Courier New" w:hAnsi="Courier New" w:cs="Courier New"/>
+                <w:noProof/>
+              </w:rPr>
+              <w:t xml:space="preserve"> @return_value</w:t>
+            </w:r>
+          </w:p>
+          <w:p>
+            <w:pPr>
+              <w:overflowPunct/>
+              <w:textAlignment w:val="auto"/>
+              <w:rPr>
+                <w:rFonts w:ascii="Courier New" w:hAnsi="Courier New" w:cs="Courier New"/>
+                <w:noProof/>
+              </w:rPr>
+            </w:pPr>
+          </w:p>
+          <w:p>
+            <w:pPr>
+              <w:overflowPunct/>
+              <w:textAlignment w:val="auto"/>
+              <w:rPr>
+                <w:rFonts w:ascii="Courier New" w:hAnsi="Courier New" w:cs="Courier New"/>
+                <w:noProof/>
+                <w:color w:val="0000FF"/>
+              </w:rPr>
+            </w:pPr>
+            <w:r>
+              <w:rPr>
+                <w:rFonts w:ascii="Courier New" w:hAnsi="Courier New" w:cs="Courier New"/>
+                <w:noProof/>
+                <w:color w:val="0000FF"/>
+              </w:rPr>
+              <w:t>GO</w:t>
+            </w:r>
+          </w:p>
+          <w:p>
+            <w:pPr>
+              <w:overflowPunct/>
+              <w:textAlignment w:val="auto"/>
+              <w:rPr>
+                <w:rFonts w:ascii="Courier New" w:hAnsi="Courier New" w:cs="Courier New"/>
+                <w:noProof/>
+                <w:color w:val="0000FF"/>
+              </w:rPr>
+            </w:pPr>
+          </w:p>
+        </w:tc>
+        <w:tc>
+          <w:tcPr>
+            <w:tcW w:w="4500" w:type="dxa"/>
+          </w:tcPr>
+          <w:p>
+            <w:r>
+              <w:t xml:space="preserve">Expecting </w:t>
+            </w:r>
+            <w:r>
+              <w:t>5</w:t>
+            </w:r>
+            <w:r>
+              <w:t xml:space="preserve"> rows of data</w:t>
+            </w:r>
+          </w:p>
+          <w:p>
+            <w:r>
+              <w:t>No</w:t>
+            </w:r>
+            <w:r>
+              <w:t xml:space="preserve"> C</w:t>
+            </w:r>
+            <w:r>
+              <w:t xml:space="preserve">oach the Coach </w:t>
+            </w:r>
+          </w:p>
+          <w:p/>
+        </w:tc>
+        <w:tc>
+          <w:tcPr>
+            <w:tcW w:w="1260" w:type="dxa"/>
+          </w:tcPr>
+          <w:p>
+            <w:pPr>
+              <w:rPr>
+                <w:rFonts w:asciiTheme="minorHAnsi" w:hAnsiTheme="minorHAnsi"/>
+                <w:bCs/>
+              </w:rPr>
+            </w:pPr>
+            <w:r>
+              <w:rPr>
+                <w:rFonts w:asciiTheme="minorHAnsi" w:hAnsiTheme="minorHAnsi"/>
+                <w:bCs/>
+              </w:rPr>
+              <w:t>P</w:t>
+            </w:r>
+          </w:p>
+        </w:tc>
+        <w:tc>
+          <w:tcPr>
+            <w:tcW w:w="2880" w:type="dxa"/>
+          </w:tcPr>
+          <w:p>
+            <w:pPr>
+              <w:rPr>
+                <w:rFonts w:asciiTheme="minorHAnsi" w:hAnsiTheme="minorHAnsi"/>
+                <w:bCs/>
+              </w:rPr>
+            </w:pPr>
+          </w:p>
+        </w:tc>
+      </w:tr>
+    </w:tbl>
+    <w:p/>
     <w:sectPr>
       <w:headerReference w:type="default" r:id="rId9"/>
       <w:footerReference w:type="default" r:id="rId10"/>
@@ -27518,7 +29397,7 @@
         <w:sz w:val="18"/>
         <w:szCs w:val="18"/>
       </w:rPr>
-      <w:t>24</w:t>
+      <w:t>3</w:t>
     </w:r>
     <w:r>
       <w:rPr>
@@ -27567,7 +29446,7 @@
         <w:sz w:val="18"/>
         <w:szCs w:val="18"/>
       </w:rPr>
-      <w:t>25</w:t>
+      <w:t>26</w:t>
     </w:r>
     <w:r>
       <w:rPr>
@@ -27781,6 +29660,122 @@
 <file path=word/numbering.xml><?xml version="1.0" encoding="utf-8"?>
 <w:numbering xmlns:wpc="http://schemas.microsoft.com/office/word/2010/wordprocessingCanvas" xmlns:mc="http://schemas.openxmlformats.org/markup-compatibility/2006" xmlns:o="urn:schemas-microsoft-com:office:office" xmlns:r="http://schemas.openxmlformats.org/officeDocument/2006/relationships" xmlns:m="http://schemas.openxmlformats.org/officeDocument/2006/math" xmlns:v="urn:schemas-microsoft-com:vml" xmlns:wp14="http://schemas.microsoft.com/office/word/2010/wordprocessingDrawing" xmlns:wp="http://schemas.openxmlformats.org/drawingml/2006/wordprocessingDrawing" xmlns:w10="urn:schemas-microsoft-com:office:word" xmlns:w="http://schemas.openxmlformats.org/wordprocessingml/2006/main" xmlns:w14="http://schemas.microsoft.com/office/word/2010/wordml" xmlns:wpg="http://schemas.microsoft.com/office/word/2010/wordprocessingGroup" xmlns:wpi="http://schemas.microsoft.com/office/word/2010/wordprocessingInk" xmlns:wne="http://schemas.microsoft.com/office/word/2006/wordml" xmlns:wps="http://schemas.microsoft.com/office/word/2010/wordprocessingShape" mc:Ignorable="w14 wp14">
   <w:abstractNum w:abstractNumId="0">
+    <w:nsid w:val="16AE50D0"/>
+    <w:multiLevelType w:val="hybridMultilevel"/>
+    <w:tmpl w:val="51FE1318"/>
+    <w:lvl w:ilvl="0" w:tplc="0409000F">
+      <w:start w:val="1"/>
+      <w:numFmt w:val="decimal"/>
+      <w:lvlText w:val="%1."/>
+      <w:lvlJc w:val="left"/>
+      <w:pPr>
+        <w:tabs>
+          <w:tab w:val="num" w:pos="720"/>
+        </w:tabs>
+        <w:ind w:left="720" w:hanging="360"/>
+      </w:pPr>
+    </w:lvl>
+    <w:lvl w:ilvl="1" w:tplc="4056895E">
+      <w:start w:val="1"/>
+      <w:numFmt w:val="decimal"/>
+      <w:lvlText w:val="%2."/>
+      <w:lvlJc w:val="left"/>
+      <w:pPr>
+        <w:tabs>
+          <w:tab w:val="num" w:pos="1440"/>
+        </w:tabs>
+        <w:ind w:left="1440" w:hanging="360"/>
+      </w:pPr>
+      <w:rPr>
+        <w:rFonts w:hint="default"/>
+      </w:rPr>
+    </w:lvl>
+    <w:lvl w:ilvl="2" w:tplc="0409001B" w:tentative="1">
+      <w:start w:val="1"/>
+      <w:numFmt w:val="lowerRoman"/>
+      <w:lvlText w:val="%3."/>
+      <w:lvlJc w:val="right"/>
+      <w:pPr>
+        <w:tabs>
+          <w:tab w:val="num" w:pos="2160"/>
+        </w:tabs>
+        <w:ind w:left="2160" w:hanging="180"/>
+      </w:pPr>
+    </w:lvl>
+    <w:lvl w:ilvl="3" w:tplc="0409000F" w:tentative="1">
+      <w:start w:val="1"/>
+      <w:numFmt w:val="decimal"/>
+      <w:lvlText w:val="%4."/>
+      <w:lvlJc w:val="left"/>
+      <w:pPr>
+        <w:tabs>
+          <w:tab w:val="num" w:pos="2880"/>
+        </w:tabs>
+        <w:ind w:left="2880" w:hanging="360"/>
+      </w:pPr>
+    </w:lvl>
+    <w:lvl w:ilvl="4" w:tplc="04090019" w:tentative="1">
+      <w:start w:val="1"/>
+      <w:numFmt w:val="lowerLetter"/>
+      <w:lvlText w:val="%5."/>
+      <w:lvlJc w:val="left"/>
+      <w:pPr>
+        <w:tabs>
+          <w:tab w:val="num" w:pos="3600"/>
+        </w:tabs>
+        <w:ind w:left="3600" w:hanging="360"/>
+      </w:pPr>
+    </w:lvl>
+    <w:lvl w:ilvl="5" w:tplc="0409001B" w:tentative="1">
+      <w:start w:val="1"/>
+      <w:numFmt w:val="lowerRoman"/>
+      <w:lvlText w:val="%6."/>
+      <w:lvlJc w:val="right"/>
+      <w:pPr>
+        <w:tabs>
+          <w:tab w:val="num" w:pos="4320"/>
+        </w:tabs>
+        <w:ind w:left="4320" w:hanging="180"/>
+      </w:pPr>
+    </w:lvl>
+    <w:lvl w:ilvl="6" w:tplc="0409000F" w:tentative="1">
+      <w:start w:val="1"/>
+      <w:numFmt w:val="decimal"/>
+      <w:lvlText w:val="%7."/>
+      <w:lvlJc w:val="left"/>
+      <w:pPr>
+        <w:tabs>
+          <w:tab w:val="num" w:pos="5040"/>
+        </w:tabs>
+        <w:ind w:left="5040" w:hanging="360"/>
+      </w:pPr>
+    </w:lvl>
+    <w:lvl w:ilvl="7" w:tplc="04090019" w:tentative="1">
+      <w:start w:val="1"/>
+      <w:numFmt w:val="lowerLetter"/>
+      <w:lvlText w:val="%8."/>
+      <w:lvlJc w:val="left"/>
+      <w:pPr>
+        <w:tabs>
+          <w:tab w:val="num" w:pos="5760"/>
+        </w:tabs>
+        <w:ind w:left="5760" w:hanging="360"/>
+      </w:pPr>
+    </w:lvl>
+    <w:lvl w:ilvl="8" w:tplc="0409001B" w:tentative="1">
+      <w:start w:val="1"/>
+      <w:numFmt w:val="lowerRoman"/>
+      <w:lvlText w:val="%9."/>
+      <w:lvlJc w:val="right"/>
+      <w:pPr>
+        <w:tabs>
+          <w:tab w:val="num" w:pos="6480"/>
+        </w:tabs>
+        <w:ind w:left="6480" w:hanging="180"/>
+      </w:pPr>
+    </w:lvl>
+  </w:abstractNum>
+  <w:abstractNum w:abstractNumId="1">
     <w:nsid w:val="223E5C13"/>
     <w:multiLevelType w:val="hybridMultilevel"/>
     <w:tmpl w:val="C9EAC716"/>
@@ -27896,7 +29891,7 @@
       </w:pPr>
     </w:lvl>
   </w:abstractNum>
-  <w:abstractNum w:abstractNumId="1">
+  <w:abstractNum w:abstractNumId="2">
     <w:nsid w:val="281036F4"/>
     <w:multiLevelType w:val="hybridMultilevel"/>
     <w:tmpl w:val="BA1AEA04"/>
@@ -28012,7 +30007,7 @@
       </w:pPr>
     </w:lvl>
   </w:abstractNum>
-  <w:abstractNum w:abstractNumId="2">
+  <w:abstractNum w:abstractNumId="3">
     <w:nsid w:val="2E326F6D"/>
     <w:multiLevelType w:val="hybridMultilevel"/>
     <w:tmpl w:val="C9EAC716"/>
@@ -28128,10 +30123,10 @@
       </w:pPr>
     </w:lvl>
   </w:abstractNum>
-  <w:abstractNum w:abstractNumId="3">
+  <w:abstractNum w:abstractNumId="4">
     <w:nsid w:val="388921D8"/>
     <w:multiLevelType w:val="hybridMultilevel"/>
-    <w:tmpl w:val="51FE1318"/>
+    <w:tmpl w:val="C690071A"/>
     <w:lvl w:ilvl="0" w:tplc="0409000F">
       <w:start w:val="1"/>
       <w:numFmt w:val="decimal"/>
@@ -28244,7 +30239,7 @@
       </w:pPr>
     </w:lvl>
   </w:abstractNum>
-  <w:abstractNum w:abstractNumId="4">
+  <w:abstractNum w:abstractNumId="5">
     <w:nsid w:val="43264037"/>
     <w:multiLevelType w:val="hybridMultilevel"/>
     <w:tmpl w:val="CF1E3B96"/>
@@ -28360,7 +30355,7 @@
       </w:pPr>
     </w:lvl>
   </w:abstractNum>
-  <w:abstractNum w:abstractNumId="5">
+  <w:abstractNum w:abstractNumId="6">
     <w:nsid w:val="4C9B20E6"/>
     <w:multiLevelType w:val="hybridMultilevel"/>
     <w:tmpl w:val="126AE5BC"/>
@@ -28472,7 +30467,7 @@
       </w:rPr>
     </w:lvl>
   </w:abstractNum>
-  <w:abstractNum w:abstractNumId="6">
+  <w:abstractNum w:abstractNumId="7">
     <w:nsid w:val="61C46C33"/>
     <w:multiLevelType w:val="hybridMultilevel"/>
     <w:tmpl w:val="18DAB43C"/>
@@ -28588,7 +30583,7 @@
       </w:pPr>
     </w:lvl>
   </w:abstractNum>
-  <w:abstractNum w:abstractNumId="7">
+  <w:abstractNum w:abstractNumId="8">
     <w:nsid w:val="63CC6532"/>
     <w:multiLevelType w:val="hybridMultilevel"/>
     <w:tmpl w:val="223482B0"/>
@@ -28705,28 +30700,31 @@
     </w:lvl>
   </w:abstractNum>
   <w:num w:numId="1">
+    <w:abstractNumId w:val="6"/>
+  </w:num>
+  <w:num w:numId="2">
+    <w:abstractNumId w:val="4"/>
+  </w:num>
+  <w:num w:numId="3">
+    <w:abstractNumId w:val="7"/>
+  </w:num>
+  <w:num w:numId="4">
+    <w:abstractNumId w:val="2"/>
+  </w:num>
+  <w:num w:numId="5">
     <w:abstractNumId w:val="5"/>
   </w:num>
-  <w:num w:numId="2">
+  <w:num w:numId="6">
     <w:abstractNumId w:val="3"/>
   </w:num>
-  <w:num w:numId="3">
-    <w:abstractNumId w:val="6"/>
-  </w:num>
-  <w:num w:numId="4">
+  <w:num w:numId="7">
     <w:abstractNumId w:val="1"/>
   </w:num>
-  <w:num w:numId="5">
-    <w:abstractNumId w:val="4"/>
+  <w:num w:numId="8">
+    <w:abstractNumId w:val="8"/>
   </w:num>
-  <w:num w:numId="6">
-    <w:abstractNumId w:val="2"/>
-  </w:num>
-  <w:num w:numId="7">
+  <w:num w:numId="9">
     <w:abstractNumId w:val="0"/>
-  </w:num>
-  <w:num w:numId="8">
-    <w:abstractNumId w:val="7"/>
   </w:num>
   <w:numIdMacAtCleanup w:val="2"/>
 </w:numbering>
@@ -29529,6 +31527,11 @@
     <w:basedOn w:val="DefaultParagraphFont"/>
     <w:rsid w:val="000831D0"/>
   </w:style>
+  <w:style w:type="character" w:customStyle="1" w:styleId="info-text2">
+    <w:name w:val="info-text2"/>
+    <w:basedOn w:val="DefaultParagraphFont"/>
+    <w:rsid w:val="00C92D65"/>
+  </w:style>
 </w:styles>
 </file>
 
@@ -30329,6 +32332,11 @@
     <w:basedOn w:val="DefaultParagraphFont"/>
     <w:rsid w:val="000831D0"/>
   </w:style>
+  <w:style w:type="character" w:customStyle="1" w:styleId="info-text2">
+    <w:name w:val="info-text2"/>
+    <w:basedOn w:val="DefaultParagraphFont"/>
+    <w:rsid w:val="00C92D65"/>
+  </w:style>
 </w:styles>
 </file>
 
@@ -30620,7 +32628,7 @@
 </file>
 
 <file path=customXml/itemProps1.xml><?xml version="1.0" encoding="utf-8"?>
-<ds:datastoreItem xmlns:ds="http://schemas.openxmlformats.org/officeDocument/2006/customXml" ds:itemID="{BC8E4FAF-F793-4408-82FF-3BA53BB23971}">
+<ds:datastoreItem xmlns:ds="http://schemas.openxmlformats.org/officeDocument/2006/customXml" ds:itemID="{01E74D54-9BE3-4678-9F9A-E8136F7CA5C5}">
   <ds:schemaRefs>
     <ds:schemaRef ds:uri="http://schemas.openxmlformats.org/officeDocument/2006/bibliography"/>
   </ds:schemaRefs>

</xml_diff>

<commit_message>
Internal version 13.0 Updated for TFS 1016 new SCR under CCI for CSR Module
git-tfs-id: [https://tfs.omnicloud.local/tfs/cco%20program/]$/eCoaching_V2;C33414
</commit_message>
<xml_diff>
--- a/Unit Test/CCO_eCoaching_DIM_Table_Maintenance_DB_UTD.docx
+++ b/Unit Test/CCO_eCoaching_DIM_Table_Maintenance_DB_UTD.docx
@@ -1287,6 +1287,92 @@
           </w:p>
         </w:tc>
       </w:tr>
+      <w:tr>
+        <w:tc>
+          <w:tcPr>
+            <w:tcW w:w="0" w:type="auto"/>
+            <w:tcBorders>
+              <w:top w:val="single" w:sz="6" w:space="0" w:color="C0C0C0"/>
+              <w:left w:val="single" w:sz="6" w:space="0" w:color="C0C0C0"/>
+              <w:bottom w:val="single" w:sz="6" w:space="0" w:color="C0C0C0"/>
+              <w:right w:val="single" w:sz="6" w:space="0" w:color="C0C0C0"/>
+            </w:tcBorders>
+          </w:tcPr>
+          <w:p>
+            <w:r>
+              <w:t xml:space="preserve">10/30/2015 </w:t>
+            </w:r>
+          </w:p>
+        </w:tc>
+        <w:tc>
+          <w:tcPr>
+            <w:tcW w:w="0" w:type="auto"/>
+            <w:tcBorders>
+              <w:top w:val="single" w:sz="6" w:space="0" w:color="C0C0C0"/>
+              <w:left w:val="single" w:sz="6" w:space="0" w:color="C0C0C0"/>
+              <w:bottom w:val="single" w:sz="6" w:space="0" w:color="C0C0C0"/>
+              <w:right w:val="single" w:sz="6" w:space="0" w:color="C0C0C0"/>
+            </w:tcBorders>
+          </w:tcPr>
+          <w:p>
+            <w:r>
+              <w:t>13.0</w:t>
+            </w:r>
+          </w:p>
+        </w:tc>
+        <w:tc>
+          <w:tcPr>
+            <w:tcW w:w="0" w:type="auto"/>
+            <w:tcBorders>
+              <w:top w:val="single" w:sz="6" w:space="0" w:color="C0C0C0"/>
+              <w:left w:val="single" w:sz="6" w:space="0" w:color="C0C0C0"/>
+              <w:bottom w:val="single" w:sz="6" w:space="0" w:color="C0C0C0"/>
+              <w:right w:val="single" w:sz="6" w:space="0" w:color="C0C0C0"/>
+            </w:tcBorders>
+          </w:tcPr>
+          <w:p>
+            <w:r>
+              <w:t xml:space="preserve">TFS- 1016 - </w:t>
+            </w:r>
+            <w:r>
+              <w:t xml:space="preserve">Add additional </w:t>
+            </w:r>
+            <w:r>
+              <w:t>CCI</w:t>
+            </w:r>
+            <w:r>
+              <w:t xml:space="preserve"> </w:t>
+            </w:r>
+            <w:proofErr w:type="spellStart"/>
+            <w:r>
+              <w:t>subcoaching</w:t>
+            </w:r>
+            <w:proofErr w:type="spellEnd"/>
+            <w:r>
+              <w:t xml:space="preserve"> reason for CSR module</w:t>
+            </w:r>
+            <w:r>
+              <w:t>(SDR- 232)</w:t>
+            </w:r>
+          </w:p>
+        </w:tc>
+        <w:tc>
+          <w:tcPr>
+            <w:tcW w:w="0" w:type="auto"/>
+            <w:tcBorders>
+              <w:top w:val="single" w:sz="6" w:space="0" w:color="C0C0C0"/>
+              <w:left w:val="single" w:sz="6" w:space="0" w:color="C0C0C0"/>
+              <w:bottom w:val="single" w:sz="6" w:space="0" w:color="C0C0C0"/>
+              <w:right w:val="single" w:sz="6" w:space="0" w:color="C0C0C0"/>
+            </w:tcBorders>
+          </w:tcPr>
+          <w:p>
+            <w:r>
+              <w:t>Susmitha Palacherla</w:t>
+            </w:r>
+          </w:p>
+        </w:tc>
+      </w:tr>
     </w:tbl>
     <w:p>
       <w:pPr>
@@ -1360,7 +1446,7 @@
           <w:r>
             <w:fldChar w:fldCharType="separate"/>
           </w:r>
-          <w:hyperlink w:anchor="_Toc433979744" w:history="1">
+          <w:hyperlink w:anchor="_Toc433983982" w:history="1">
             <w:r>
               <w:rPr>
                 <w:rStyle w:val="Hyperlink"/>
@@ -1403,7 +1489,7 @@
                 <w:noProof/>
                 <w:webHidden/>
               </w:rPr>
-              <w:instrText xml:space="preserve"> PAGEREF _Toc433979744 \h </w:instrText>
+              <w:instrText xml:space="preserve"> PAGEREF _Toc433983982 \h </w:instrText>
             </w:r>
             <w:r>
               <w:rPr>
@@ -1448,7 +1534,7 @@
               <w:szCs w:val="22"/>
             </w:rPr>
           </w:pPr>
-          <w:hyperlink w:anchor="_Toc433979745" w:history="1">
+          <w:hyperlink w:anchor="_Toc433983983" w:history="1">
             <w:r>
               <w:rPr>
                 <w:rStyle w:val="Hyperlink"/>
@@ -1491,7 +1577,7 @@
                 <w:noProof/>
                 <w:webHidden/>
               </w:rPr>
-              <w:instrText xml:space="preserve"> PAGEREF _Toc433979745 \h </w:instrText>
+              <w:instrText xml:space="preserve"> PAGEREF _Toc433983983 \h </w:instrText>
             </w:r>
             <w:r>
               <w:rPr>
@@ -1536,7 +1622,7 @@
               <w:szCs w:val="22"/>
             </w:rPr>
           </w:pPr>
-          <w:hyperlink w:anchor="_Toc433979746" w:history="1">
+          <w:hyperlink w:anchor="_Toc433983984" w:history="1">
             <w:r>
               <w:rPr>
                 <w:rStyle w:val="Hyperlink"/>
@@ -1579,7 +1665,7 @@
                 <w:noProof/>
                 <w:webHidden/>
               </w:rPr>
-              <w:instrText xml:space="preserve"> PAGEREF _Toc433979746 \h </w:instrText>
+              <w:instrText xml:space="preserve"> PAGEREF _Toc433983984 \h </w:instrText>
             </w:r>
             <w:r>
               <w:rPr>
@@ -1624,7 +1710,7 @@
               <w:szCs w:val="22"/>
             </w:rPr>
           </w:pPr>
-          <w:hyperlink w:anchor="_Toc433979747" w:history="1">
+          <w:hyperlink w:anchor="_Toc433983985" w:history="1">
             <w:r>
               <w:rPr>
                 <w:rStyle w:val="Hyperlink"/>
@@ -1667,7 +1753,7 @@
                 <w:noProof/>
                 <w:webHidden/>
               </w:rPr>
-              <w:instrText xml:space="preserve"> PAGEREF _Toc433979747 \h </w:instrText>
+              <w:instrText xml:space="preserve"> PAGEREF _Toc433983985 \h </w:instrText>
             </w:r>
             <w:r>
               <w:rPr>
@@ -1712,7 +1798,7 @@
               <w:szCs w:val="22"/>
             </w:rPr>
           </w:pPr>
-          <w:hyperlink w:anchor="_Toc433979748" w:history="1">
+          <w:hyperlink w:anchor="_Toc433983986" w:history="1">
             <w:r>
               <w:rPr>
                 <w:rStyle w:val="Hyperlink"/>
@@ -1755,7 +1841,7 @@
                 <w:noProof/>
                 <w:webHidden/>
               </w:rPr>
-              <w:instrText xml:space="preserve"> PAGEREF _Toc433979748 \h </w:instrText>
+              <w:instrText xml:space="preserve"> PAGEREF _Toc433983986 \h </w:instrText>
             </w:r>
             <w:r>
               <w:rPr>
@@ -1800,7 +1886,7 @@
               <w:szCs w:val="22"/>
             </w:rPr>
           </w:pPr>
-          <w:hyperlink w:anchor="_Toc433979749" w:history="1">
+          <w:hyperlink w:anchor="_Toc433983987" w:history="1">
             <w:r>
               <w:rPr>
                 <w:rStyle w:val="Hyperlink"/>
@@ -1843,7 +1929,7 @@
                 <w:noProof/>
                 <w:webHidden/>
               </w:rPr>
-              <w:instrText xml:space="preserve"> PAGEREF _Toc433979749 \h </w:instrText>
+              <w:instrText xml:space="preserve"> PAGEREF _Toc433983987 \h </w:instrText>
             </w:r>
             <w:r>
               <w:rPr>
@@ -1888,7 +1974,7 @@
               <w:szCs w:val="22"/>
             </w:rPr>
           </w:pPr>
-          <w:hyperlink w:anchor="_Toc433979750" w:history="1">
+          <w:hyperlink w:anchor="_Toc433983988" w:history="1">
             <w:r>
               <w:rPr>
                 <w:rStyle w:val="Hyperlink"/>
@@ -1931,7 +2017,7 @@
                 <w:noProof/>
                 <w:webHidden/>
               </w:rPr>
-              <w:instrText xml:space="preserve"> PAGEREF _Toc433979750 \h </w:instrText>
+              <w:instrText xml:space="preserve"> PAGEREF _Toc433983988 \h </w:instrText>
             </w:r>
             <w:r>
               <w:rPr>
@@ -1976,7 +2062,7 @@
               <w:szCs w:val="22"/>
             </w:rPr>
           </w:pPr>
-          <w:hyperlink w:anchor="_Toc433979751" w:history="1">
+          <w:hyperlink w:anchor="_Toc433983989" w:history="1">
             <w:r>
               <w:rPr>
                 <w:rStyle w:val="Hyperlink"/>
@@ -2019,7 +2105,7 @@
                 <w:noProof/>
                 <w:webHidden/>
               </w:rPr>
-              <w:instrText xml:space="preserve"> PAGEREF _Toc433979751 \h </w:instrText>
+              <w:instrText xml:space="preserve"> PAGEREF _Toc433983989 \h </w:instrText>
             </w:r>
             <w:r>
               <w:rPr>
@@ -2064,7 +2150,7 @@
               <w:szCs w:val="22"/>
             </w:rPr>
           </w:pPr>
-          <w:hyperlink w:anchor="_Toc433979752" w:history="1">
+          <w:hyperlink w:anchor="_Toc433983990" w:history="1">
             <w:r>
               <w:rPr>
                 <w:rStyle w:val="Hyperlink"/>
@@ -2107,7 +2193,7 @@
                 <w:noProof/>
                 <w:webHidden/>
               </w:rPr>
-              <w:instrText xml:space="preserve"> PAGEREF _Toc433979752 \h </w:instrText>
+              <w:instrText xml:space="preserve"> PAGEREF _Toc433983990 \h </w:instrText>
             </w:r>
             <w:r>
               <w:rPr>
@@ -2152,7 +2238,7 @@
               <w:szCs w:val="22"/>
             </w:rPr>
           </w:pPr>
-          <w:hyperlink w:anchor="_Toc433979753" w:history="1">
+          <w:hyperlink w:anchor="_Toc433983991" w:history="1">
             <w:r>
               <w:rPr>
                 <w:rStyle w:val="Hyperlink"/>
@@ -2195,7 +2281,7 @@
                 <w:noProof/>
                 <w:webHidden/>
               </w:rPr>
-              <w:instrText xml:space="preserve"> PAGEREF _Toc433979753 \h </w:instrText>
+              <w:instrText xml:space="preserve"> PAGEREF _Toc433983991 \h </w:instrText>
             </w:r>
             <w:r>
               <w:rPr>
@@ -2240,7 +2326,7 @@
               <w:szCs w:val="22"/>
             </w:rPr>
           </w:pPr>
-          <w:hyperlink w:anchor="_Toc433979754" w:history="1">
+          <w:hyperlink w:anchor="_Toc433983992" w:history="1">
             <w:r>
               <w:rPr>
                 <w:rStyle w:val="Hyperlink"/>
@@ -2283,7 +2369,7 @@
                 <w:noProof/>
                 <w:webHidden/>
               </w:rPr>
-              <w:instrText xml:space="preserve"> PAGEREF _Toc433979754 \h </w:instrText>
+              <w:instrText xml:space="preserve"> PAGEREF _Toc433983992 \h </w:instrText>
             </w:r>
             <w:r>
               <w:rPr>
@@ -2328,7 +2414,7 @@
               <w:szCs w:val="22"/>
             </w:rPr>
           </w:pPr>
-          <w:hyperlink w:anchor="_Toc433979755" w:history="1">
+          <w:hyperlink w:anchor="_Toc433983993" w:history="1">
             <w:r>
               <w:rPr>
                 <w:rStyle w:val="Hyperlink"/>
@@ -2371,7 +2457,7 @@
                 <w:noProof/>
                 <w:webHidden/>
               </w:rPr>
-              <w:instrText xml:space="preserve"> PAGEREF _Toc433979755 \h </w:instrText>
+              <w:instrText xml:space="preserve"> PAGEREF _Toc433983993 \h </w:instrText>
             </w:r>
             <w:r>
               <w:rPr>
@@ -2392,6 +2478,94 @@
                 <w:webHidden/>
               </w:rPr>
               <w:t>25</w:t>
+            </w:r>
+            <w:r>
+              <w:rPr>
+                <w:noProof/>
+                <w:webHidden/>
+              </w:rPr>
+              <w:fldChar w:fldCharType="end"/>
+            </w:r>
+          </w:hyperlink>
+        </w:p>
+        <w:p>
+          <w:pPr>
+            <w:pStyle w:val="TOC2"/>
+            <w:tabs>
+              <w:tab w:val="left" w:pos="880"/>
+              <w:tab w:val="right" w:leader="dot" w:pos="13670"/>
+            </w:tabs>
+            <w:rPr>
+              <w:rFonts w:asciiTheme="minorHAnsi" w:eastAsiaTheme="minorEastAsia" w:hAnsiTheme="minorHAnsi" w:cstheme="minorBidi"/>
+              <w:noProof/>
+              <w:sz w:val="22"/>
+              <w:szCs w:val="22"/>
+            </w:rPr>
+          </w:pPr>
+          <w:hyperlink w:anchor="_Toc433983994" w:history="1">
+            <w:r>
+              <w:rPr>
+                <w:rStyle w:val="Hyperlink"/>
+                <w:noProof/>
+              </w:rPr>
+              <w:t>13.</w:t>
+            </w:r>
+            <w:r>
+              <w:rPr>
+                <w:rFonts w:asciiTheme="minorHAnsi" w:eastAsiaTheme="minorEastAsia" w:hAnsiTheme="minorHAnsi" w:cstheme="minorBidi"/>
+                <w:noProof/>
+                <w:sz w:val="22"/>
+                <w:szCs w:val="22"/>
+              </w:rPr>
+              <w:tab/>
+            </w:r>
+            <w:r>
+              <w:rPr>
+                <w:rStyle w:val="Hyperlink"/>
+                <w:noProof/>
+              </w:rPr>
+              <w:t>TFS 1016 – Additional CCI Sub Coaching Reason for CSR Module.</w:t>
+            </w:r>
+            <w:r>
+              <w:rPr>
+                <w:noProof/>
+                <w:webHidden/>
+              </w:rPr>
+              <w:tab/>
+            </w:r>
+            <w:r>
+              <w:rPr>
+                <w:noProof/>
+                <w:webHidden/>
+              </w:rPr>
+              <w:fldChar w:fldCharType="begin"/>
+            </w:r>
+            <w:r>
+              <w:rPr>
+                <w:noProof/>
+                <w:webHidden/>
+              </w:rPr>
+              <w:instrText xml:space="preserve"> PAGEREF _Toc433983994 \h </w:instrText>
+            </w:r>
+            <w:r>
+              <w:rPr>
+                <w:noProof/>
+                <w:webHidden/>
+              </w:rPr>
+            </w:r>
+            <w:r>
+              <w:rPr>
+                <w:noProof/>
+                <w:webHidden/>
+              </w:rPr>
+              <w:fldChar w:fldCharType="separate"/>
+            </w:r>
+            <w:r>
+              <w:rPr>
+                <w:noProof/>
+                <w:webHidden/>
+              </w:rPr>
+              <w:t>26</w:t>
             </w:r>
             <w:r>
               <w:rPr>
@@ -2422,15 +2596,15 @@
       </w:pPr>
     </w:p>
     <w:p/>
+    <w:p>
+      <w:bookmarkStart w:id="15" w:name="_GoBack"/>
+      <w:bookmarkEnd w:id="15"/>
+    </w:p>
     <w:p/>
     <w:p/>
     <w:p/>
     <w:p/>
     <w:p/>
-    <w:p>
-      <w:bookmarkStart w:id="15" w:name="_GoBack"/>
-      <w:bookmarkEnd w:id="15"/>
-    </w:p>
     <w:p/>
     <w:p/>
     <w:p/>
@@ -2468,7 +2642,7 @@
         </w:numPr>
       </w:pPr>
       <w:bookmarkStart w:id="16" w:name="_Toc391395339"/>
-      <w:bookmarkStart w:id="17" w:name="_Toc433979744"/>
+      <w:bookmarkStart w:id="17" w:name="_Toc433983982"/>
       <w:r>
         <w:t>SCR 1</w:t>
       </w:r>
@@ -3335,7 +3509,6 @@
     </w:tbl>
     <w:p>
       <w:r>
-        <w:lastRenderedPageBreak/>
         <w:t xml:space="preserve">      </w:t>
       </w:r>
     </w:p>
@@ -3348,7 +3521,7 @@
           <w:numId w:val="2"/>
         </w:numPr>
       </w:pPr>
-      <w:bookmarkStart w:id="18" w:name="_Toc433979745"/>
+      <w:bookmarkStart w:id="18" w:name="_Toc433983983"/>
       <w:r>
         <w:t xml:space="preserve">SCR 13515 Update Receiver values in </w:t>
       </w:r>
@@ -4131,6 +4304,7 @@
                 <w:rFonts w:asciiTheme="minorHAnsi" w:hAnsiTheme="minorHAnsi"/>
                 <w:bCs/>
               </w:rPr>
+              <w:lastRenderedPageBreak/>
               <w:t>2.3</w:t>
             </w:r>
           </w:p>
@@ -4312,7 +4486,6 @@
                 <w:rFonts w:asciiTheme="minorHAnsi" w:hAnsiTheme="minorHAnsi"/>
                 <w:bCs/>
               </w:rPr>
-              <w:lastRenderedPageBreak/>
               <w:t>2.4</w:t>
             </w:r>
           </w:p>
@@ -5501,7 +5674,7 @@
           <w:numId w:val="2"/>
         </w:numPr>
       </w:pPr>
-      <w:bookmarkStart w:id="19" w:name="_Toc433979746"/>
+      <w:bookmarkStart w:id="19" w:name="_Toc433983984"/>
       <w:r>
         <w:t>SCR 13609 Quality Alignment Specialists to receive Coaching Logs</w:t>
       </w:r>
@@ -5561,6 +5734,7 @@
           </w:tcPr>
           <w:p>
             <w:r>
+              <w:lastRenderedPageBreak/>
               <w:t>Change Type</w:t>
             </w:r>
           </w:p>
@@ -5672,7 +5846,6 @@
           </w:tcPr>
           <w:p>
             <w:r>
-              <w:lastRenderedPageBreak/>
               <w:t>Notes</w:t>
             </w:r>
           </w:p>
@@ -7163,7 +7336,7 @@
           <w:numId w:val="2"/>
         </w:numPr>
       </w:pPr>
-      <w:bookmarkStart w:id="20" w:name="_Toc433979747"/>
+      <w:bookmarkStart w:id="20" w:name="_Toc433983985"/>
       <w:r>
         <w:t>SCR 13653 Changes for supporting LSA Module value</w:t>
       </w:r>
@@ -12328,7 +12501,7 @@
           <w:numId w:val="2"/>
         </w:numPr>
       </w:pPr>
-      <w:bookmarkStart w:id="21" w:name="_Toc433979748"/>
+      <w:bookmarkStart w:id="21" w:name="_Toc433983986"/>
       <w:r>
         <w:t>SCR 14512 Changes for supporting Training Module</w:t>
       </w:r>
@@ -19429,7 +19602,7 @@
           <w:numId w:val="2"/>
         </w:numPr>
       </w:pPr>
-      <w:bookmarkStart w:id="22" w:name="_Toc433979749"/>
+      <w:bookmarkStart w:id="22" w:name="_Toc433983987"/>
       <w:r>
         <w:t>SCR 15008 Additional job codes for Sup Module submission</w:t>
       </w:r>
@@ -20879,7 +21052,7 @@
           <w:numId w:val="2"/>
         </w:numPr>
       </w:pPr>
-      <w:bookmarkStart w:id="23" w:name="_Toc433979750"/>
+      <w:bookmarkStart w:id="23" w:name="_Toc433983988"/>
       <w:r>
         <w:t xml:space="preserve">SCR 15075 Set Reinforcement to 1 for non CSE </w:t>
       </w:r>
@@ -22031,7 +22204,7 @@
           <w:numId w:val="2"/>
         </w:numPr>
       </w:pPr>
-      <w:bookmarkStart w:id="24" w:name="_Toc433979751"/>
+      <w:bookmarkStart w:id="24" w:name="_Toc433983989"/>
       <w:r>
         <w:t>TFS 604 – Additional AHT Sub Coaching Reason for CSR and SUP Modules.</w:t>
       </w:r>
@@ -24176,7 +24349,7 @@
           <w:numId w:val="2"/>
         </w:numPr>
       </w:pPr>
-      <w:bookmarkStart w:id="25" w:name="_Toc433979752"/>
+      <w:bookmarkStart w:id="25" w:name="_Toc433983990"/>
       <w:r>
         <w:t>TFS 667- Allow submission to all modules for job code WPOP70</w:t>
       </w:r>
@@ -25135,7 +25308,7 @@
           <w:numId w:val="2"/>
         </w:numPr>
       </w:pPr>
-      <w:bookmarkStart w:id="26" w:name="_Toc433979753"/>
+      <w:bookmarkStart w:id="26" w:name="_Toc433983991"/>
       <w:r>
         <w:t>TFS 841- Allow supervisor Module Submissions for WACQ13</w:t>
       </w:r>
@@ -26246,7 +26419,7 @@
           <w:numId w:val="2"/>
         </w:numPr>
       </w:pPr>
-      <w:bookmarkStart w:id="27" w:name="_Toc433979754"/>
+      <w:bookmarkStart w:id="27" w:name="_Toc433983992"/>
       <w:r>
         <w:t>TFS 861- Allow Warnings submissions for all Modules</w:t>
       </w:r>
@@ -27532,18 +27705,9 @@
           <w:numId w:val="2"/>
         </w:numPr>
       </w:pPr>
-      <w:bookmarkStart w:id="28" w:name="_Toc433979755"/>
+      <w:bookmarkStart w:id="28" w:name="_Toc433983993"/>
       <w:r>
-        <w:t>TFS</w:t>
-      </w:r>
-      <w:r>
-        <w:t xml:space="preserve"> 1</w:t>
-      </w:r>
-      <w:r>
-        <w:t>013</w:t>
-      </w:r>
-      <w:r>
-        <w:t xml:space="preserve"> </w:t>
+        <w:t xml:space="preserve">TFS 1013 </w:t>
       </w:r>
       <w:proofErr w:type="gramStart"/>
       <w:r>
@@ -27657,16 +27821,7 @@
                 <w:sz w:val="18"/>
                 <w:szCs w:val="18"/>
               </w:rPr>
-              <w:t>A</w:t>
-            </w:r>
-            <w:r>
-              <w:rPr>
-                <w:rFonts w:ascii="Segoe UI" w:hAnsi="Segoe UI" w:cs="Segoe UI"/>
-                <w:color w:val="000000"/>
-                <w:sz w:val="18"/>
-                <w:szCs w:val="18"/>
-              </w:rPr>
-              <w:t>dd 'Coach the coach' as a new Direct Source for Supervisor module submissions from the UI.</w:t>
+              <w:t>Add 'Coach the coach' as a new Direct Source for Supervisor module submissions from the UI.</w:t>
             </w:r>
           </w:p>
         </w:tc>
@@ -27939,14 +28094,7 @@
                 <w:rFonts w:asciiTheme="minorHAnsi" w:hAnsiTheme="minorHAnsi"/>
                 <w:bCs/>
               </w:rPr>
-              <w:t>1</w:t>
-            </w:r>
-            <w:r>
-              <w:rPr>
-                <w:rFonts w:asciiTheme="minorHAnsi" w:hAnsiTheme="minorHAnsi"/>
-                <w:bCs/>
-              </w:rPr>
-              <w:t>2.1</w:t>
+              <w:t>12.1</w:t>
             </w:r>
           </w:p>
         </w:tc>
@@ -28113,16 +28261,7 @@
           </w:tcPr>
           <w:p>
             <w:r>
-              <w:t xml:space="preserve">Expecting </w:t>
-            </w:r>
-            <w:r>
-              <w:t>6</w:t>
-            </w:r>
-            <w:r>
-              <w:t xml:space="preserve"> rows of data</w:t>
-            </w:r>
-            <w:r>
-              <w:t xml:space="preserve"> (besides Warning)</w:t>
+              <w:t>Expecting 6 rows of data (besides Warning)</w:t>
             </w:r>
           </w:p>
           <w:p>
@@ -28209,14 +28348,7 @@
                 <w:rFonts w:asciiTheme="minorHAnsi" w:hAnsiTheme="minorHAnsi"/>
                 <w:bCs/>
               </w:rPr>
-              <w:t>1</w:t>
-            </w:r>
-            <w:r>
-              <w:rPr>
-                <w:rFonts w:asciiTheme="minorHAnsi" w:hAnsiTheme="minorHAnsi"/>
-                <w:bCs/>
-              </w:rPr>
-              <w:t>2.2</w:t>
+              <w:t>12.2</w:t>
             </w:r>
           </w:p>
         </w:tc>
@@ -28433,14 +28565,7 @@
                 <w:bCs/>
               </w:rPr>
               <w:lastRenderedPageBreak/>
-              <w:t>1</w:t>
-            </w:r>
-            <w:r>
-              <w:rPr>
-                <w:rFonts w:asciiTheme="minorHAnsi" w:hAnsiTheme="minorHAnsi"/>
-                <w:bCs/>
-              </w:rPr>
-              <w:t>2.3</w:t>
+              <w:t>12.3</w:t>
             </w:r>
           </w:p>
         </w:tc>
@@ -29185,27 +29310,2215 @@
           </w:tcPr>
           <w:p>
             <w:r>
-              <w:t xml:space="preserve">Expecting </w:t>
-            </w:r>
-            <w:r>
-              <w:t>5</w:t>
-            </w:r>
-            <w:r>
-              <w:t xml:space="preserve"> rows of data</w:t>
-            </w:r>
-          </w:p>
-          <w:p>
-            <w:r>
-              <w:t>No</w:t>
-            </w:r>
-            <w:r>
-              <w:t xml:space="preserve"> C</w:t>
-            </w:r>
-            <w:r>
-              <w:t xml:space="preserve">oach the Coach </w:t>
+              <w:t>Expecting 5 rows of data</w:t>
+            </w:r>
+          </w:p>
+          <w:p>
+            <w:r>
+              <w:t xml:space="preserve">No Coach the Coach </w:t>
             </w:r>
           </w:p>
           <w:p/>
+        </w:tc>
+        <w:tc>
+          <w:tcPr>
+            <w:tcW w:w="1260" w:type="dxa"/>
+          </w:tcPr>
+          <w:p>
+            <w:pPr>
+              <w:rPr>
+                <w:rFonts w:asciiTheme="minorHAnsi" w:hAnsiTheme="minorHAnsi"/>
+                <w:bCs/>
+              </w:rPr>
+            </w:pPr>
+            <w:r>
+              <w:rPr>
+                <w:rFonts w:asciiTheme="minorHAnsi" w:hAnsiTheme="minorHAnsi"/>
+                <w:bCs/>
+              </w:rPr>
+              <w:t>P</w:t>
+            </w:r>
+          </w:p>
+        </w:tc>
+        <w:tc>
+          <w:tcPr>
+            <w:tcW w:w="2880" w:type="dxa"/>
+          </w:tcPr>
+          <w:p>
+            <w:pPr>
+              <w:rPr>
+                <w:rFonts w:asciiTheme="minorHAnsi" w:hAnsiTheme="minorHAnsi"/>
+                <w:bCs/>
+              </w:rPr>
+            </w:pPr>
+          </w:p>
+        </w:tc>
+      </w:tr>
+    </w:tbl>
+    <w:p/>
+    <w:p/>
+    <w:p>
+      <w:pPr>
+        <w:pStyle w:val="Heading2"/>
+        <w:numPr>
+          <w:ilvl w:val="0"/>
+          <w:numId w:val="2"/>
+        </w:numPr>
+      </w:pPr>
+      <w:bookmarkStart w:id="29" w:name="_Toc433983994"/>
+      <w:r>
+        <w:t xml:space="preserve">TFS </w:t>
+      </w:r>
+      <w:r>
+        <w:t>1016</w:t>
+      </w:r>
+      <w:r>
+        <w:t xml:space="preserve"> – Additional </w:t>
+      </w:r>
+      <w:r>
+        <w:t xml:space="preserve">CCI </w:t>
+      </w:r>
+      <w:r>
+        <w:t>Sub</w:t>
+      </w:r>
+      <w:r>
+        <w:t xml:space="preserve"> Coaching Reason for CSR Module</w:t>
+      </w:r>
+      <w:r>
+        <w:t>.</w:t>
+      </w:r>
+      <w:bookmarkEnd w:id="29"/>
+    </w:p>
+    <w:p/>
+    <w:tbl>
+      <w:tblPr>
+        <w:tblW w:w="0" w:type="auto"/>
+        <w:tblInd w:w="-612" w:type="dxa"/>
+        <w:tblBorders>
+          <w:top w:val="single" w:sz="4" w:space="0" w:color="auto"/>
+          <w:left w:val="single" w:sz="4" w:space="0" w:color="auto"/>
+          <w:bottom w:val="single" w:sz="4" w:space="0" w:color="auto"/>
+          <w:right w:val="single" w:sz="4" w:space="0" w:color="auto"/>
+          <w:insideH w:val="single" w:sz="4" w:space="0" w:color="auto"/>
+          <w:insideV w:val="single" w:sz="4" w:space="0" w:color="auto"/>
+        </w:tblBorders>
+        <w:tblLayout w:type="fixed"/>
+        <w:tblLook w:val="0000" w:firstRow="0" w:lastRow="0" w:firstColumn="0" w:lastColumn="0" w:noHBand="0" w:noVBand="0"/>
+      </w:tblPr>
+      <w:tblGrid>
+        <w:gridCol w:w="2549"/>
+        <w:gridCol w:w="10455"/>
+      </w:tblGrid>
+      <w:tr>
+        <w:trPr>
+          <w:tblHeader/>
+        </w:trPr>
+        <w:tc>
+          <w:tcPr>
+            <w:tcW w:w="2549" w:type="dxa"/>
+            <w:shd w:val="solid" w:color="auto" w:fill="000000"/>
+          </w:tcPr>
+          <w:p>
+            <w:r>
+              <w:t>Item</w:t>
+            </w:r>
+          </w:p>
+        </w:tc>
+        <w:tc>
+          <w:tcPr>
+            <w:tcW w:w="10455" w:type="dxa"/>
+            <w:shd w:val="solid" w:color="auto" w:fill="000000"/>
+          </w:tcPr>
+          <w:p>
+            <w:r>
+              <w:t>Description</w:t>
+            </w:r>
+          </w:p>
+        </w:tc>
+      </w:tr>
+      <w:tr>
+        <w:tc>
+          <w:tcPr>
+            <w:tcW w:w="2549" w:type="dxa"/>
+          </w:tcPr>
+          <w:p>
+            <w:r>
+              <w:t>Change Type</w:t>
+            </w:r>
+          </w:p>
+        </w:tc>
+        <w:tc>
+          <w:tcPr>
+            <w:tcW w:w="10455" w:type="dxa"/>
+          </w:tcPr>
+          <w:p>
+            <w:r>
+              <w:t>Change</w:t>
+            </w:r>
+          </w:p>
+        </w:tc>
+      </w:tr>
+      <w:tr>
+        <w:tc>
+          <w:tcPr>
+            <w:tcW w:w="2549" w:type="dxa"/>
+          </w:tcPr>
+          <w:p>
+            <w:r>
+              <w:t>Change Description</w:t>
+            </w:r>
+          </w:p>
+        </w:tc>
+        <w:tc>
+          <w:tcPr>
+            <w:tcW w:w="10455" w:type="dxa"/>
+          </w:tcPr>
+          <w:p>
+            <w:r>
+              <w:t>Additional CCI Sub Coaching Reason for CSR Module</w:t>
+            </w:r>
+          </w:p>
+        </w:tc>
+      </w:tr>
+      <w:tr>
+        <w:tc>
+          <w:tcPr>
+            <w:tcW w:w="2549" w:type="dxa"/>
+          </w:tcPr>
+          <w:p>
+            <w:r>
+              <w:t>Test Environment</w:t>
+            </w:r>
+          </w:p>
+        </w:tc>
+        <w:tc>
+          <w:tcPr>
+            <w:tcW w:w="10455" w:type="dxa"/>
+          </w:tcPr>
+          <w:p>
+            <w:proofErr w:type="spellStart"/>
+            <w:r>
+              <w:t>eCoaching_Dev</w:t>
+            </w:r>
+            <w:proofErr w:type="spellEnd"/>
+            <w:r>
+              <w:t xml:space="preserve"> database on vrivfssdbt02\scord01,1437 </w:t>
+            </w:r>
+          </w:p>
+        </w:tc>
+      </w:tr>
+      <w:tr>
+        <w:tc>
+          <w:tcPr>
+            <w:tcW w:w="2549" w:type="dxa"/>
+          </w:tcPr>
+          <w:p>
+            <w:r>
+              <w:t xml:space="preserve">Code Modules </w:t>
+            </w:r>
+            <w:r>
+              <w:lastRenderedPageBreak/>
+              <w:t>created/updated</w:t>
+            </w:r>
+          </w:p>
+        </w:tc>
+        <w:tc>
+          <w:tcPr>
+            <w:tcW w:w="10455" w:type="dxa"/>
+          </w:tcPr>
+          <w:p>
+            <w:r>
+              <w:lastRenderedPageBreak/>
+              <w:t xml:space="preserve">Table </w:t>
+            </w:r>
+            <w:r>
+              <w:t>[EC].[</w:t>
+            </w:r>
+            <w:proofErr w:type="spellStart"/>
+            <w:r>
+              <w:t>DIM_Sub_Coaching_Reason</w:t>
+            </w:r>
+            <w:proofErr w:type="spellEnd"/>
+          </w:p>
+          <w:p>
+            <w:r>
+              <w:lastRenderedPageBreak/>
+              <w:t xml:space="preserve">Table </w:t>
+            </w:r>
+            <w:r>
+              <w:rPr>
+                <w:rFonts w:ascii="Courier New" w:hAnsi="Courier New" w:cs="Courier New"/>
+                <w:noProof/>
+              </w:rPr>
+              <w:t>[EC]</w:t>
+            </w:r>
+            <w:r>
+              <w:rPr>
+                <w:rFonts w:ascii="Courier New" w:hAnsi="Courier New" w:cs="Courier New"/>
+                <w:noProof/>
+                <w:color w:val="808080"/>
+              </w:rPr>
+              <w:t>.</w:t>
+            </w:r>
+            <w:r>
+              <w:rPr>
+                <w:rFonts w:ascii="Courier New" w:hAnsi="Courier New" w:cs="Courier New"/>
+                <w:noProof/>
+              </w:rPr>
+              <w:t>[Coaching_Reason_Selection]</w:t>
+            </w:r>
+          </w:p>
+          <w:p/>
+        </w:tc>
+      </w:tr>
+      <w:tr>
+        <w:tc>
+          <w:tcPr>
+            <w:tcW w:w="2549" w:type="dxa"/>
+          </w:tcPr>
+          <w:p>
+            <w:r>
+              <w:lastRenderedPageBreak/>
+              <w:t>Code doc</w:t>
+            </w:r>
+          </w:p>
+        </w:tc>
+        <w:tc>
+          <w:tcPr>
+            <w:tcW w:w="10455" w:type="dxa"/>
+          </w:tcPr>
+          <w:p>
+            <w:r>
+              <w:t>CCO_eCoaching_Dimension_Table_Data.xlsx</w:t>
+            </w:r>
+          </w:p>
+        </w:tc>
+      </w:tr>
+      <w:tr>
+        <w:tc>
+          <w:tcPr>
+            <w:tcW w:w="2549" w:type="dxa"/>
+          </w:tcPr>
+          <w:p>
+            <w:r>
+              <w:t>Notes</w:t>
+            </w:r>
+          </w:p>
+        </w:tc>
+        <w:tc>
+          <w:tcPr>
+            <w:tcW w:w="10455" w:type="dxa"/>
+          </w:tcPr>
+          <w:p>
+            <w:r>
+              <w:t xml:space="preserve">New </w:t>
+            </w:r>
+            <w:proofErr w:type="spellStart"/>
+            <w:r>
+              <w:t>Subcoaching</w:t>
+            </w:r>
+            <w:proofErr w:type="spellEnd"/>
+            <w:r>
+              <w:t xml:space="preserve"> reason id is 23</w:t>
+            </w:r>
+            <w:r>
+              <w:t>2</w:t>
+            </w:r>
+          </w:p>
+        </w:tc>
+      </w:tr>
+    </w:tbl>
+    <w:p/>
+    <w:tbl>
+      <w:tblPr>
+        <w:tblW w:w="13500" w:type="dxa"/>
+        <w:tblInd w:w="-612" w:type="dxa"/>
+        <w:tblBorders>
+          <w:top w:val="double" w:sz="4" w:space="0" w:color="auto"/>
+          <w:left w:val="double" w:sz="4" w:space="0" w:color="auto"/>
+          <w:bottom w:val="double" w:sz="4" w:space="0" w:color="auto"/>
+          <w:right w:val="double" w:sz="4" w:space="0" w:color="auto"/>
+          <w:insideH w:val="single" w:sz="6" w:space="0" w:color="auto"/>
+          <w:insideV w:val="single" w:sz="6" w:space="0" w:color="auto"/>
+        </w:tblBorders>
+        <w:tblLayout w:type="fixed"/>
+        <w:tblLook w:val="0000" w:firstRow="0" w:lastRow="0" w:firstColumn="0" w:lastColumn="0" w:noHBand="0" w:noVBand="0"/>
+      </w:tblPr>
+      <w:tblGrid>
+        <w:gridCol w:w="900"/>
+        <w:gridCol w:w="3960"/>
+        <w:gridCol w:w="4500"/>
+        <w:gridCol w:w="1260"/>
+        <w:gridCol w:w="2880"/>
+      </w:tblGrid>
+      <w:tr>
+        <w:trPr>
+          <w:cantSplit/>
+          <w:tblHeader/>
+        </w:trPr>
+        <w:tc>
+          <w:tcPr>
+            <w:tcW w:w="900" w:type="dxa"/>
+            <w:shd w:val="clear" w:color="auto" w:fill="A6A6A6"/>
+          </w:tcPr>
+          <w:p>
+            <w:pPr>
+              <w:rPr>
+                <w:i/>
+              </w:rPr>
+            </w:pPr>
+            <w:r>
+              <w:t>TEST#</w:t>
+            </w:r>
+          </w:p>
+        </w:tc>
+        <w:tc>
+          <w:tcPr>
+            <w:tcW w:w="3960" w:type="dxa"/>
+            <w:shd w:val="clear" w:color="auto" w:fill="A6A6A6"/>
+          </w:tcPr>
+          <w:p>
+            <w:pPr>
+              <w:rPr>
+                <w:i/>
+              </w:rPr>
+            </w:pPr>
+            <w:r>
+              <w:t>ACTION</w:t>
+            </w:r>
+          </w:p>
+        </w:tc>
+        <w:tc>
+          <w:tcPr>
+            <w:tcW w:w="4500" w:type="dxa"/>
+            <w:shd w:val="clear" w:color="auto" w:fill="A6A6A6"/>
+          </w:tcPr>
+          <w:p>
+            <w:pPr>
+              <w:rPr>
+                <w:i/>
+              </w:rPr>
+            </w:pPr>
+            <w:r>
+              <w:t xml:space="preserve">EXPECTED RESULTS </w:t>
+            </w:r>
+          </w:p>
+        </w:tc>
+        <w:tc>
+          <w:tcPr>
+            <w:tcW w:w="1260" w:type="dxa"/>
+            <w:shd w:val="clear" w:color="auto" w:fill="A6A6A6"/>
+          </w:tcPr>
+          <w:p>
+            <w:pPr>
+              <w:rPr>
+                <w:i/>
+              </w:rPr>
+            </w:pPr>
+            <w:r>
+              <w:t>RESULTS</w:t>
+            </w:r>
+          </w:p>
+          <w:p>
+            <w:pPr>
+              <w:rPr>
+                <w:i/>
+              </w:rPr>
+            </w:pPr>
+            <w:r>
+              <w:t>P/F/I</w:t>
+            </w:r>
+          </w:p>
+        </w:tc>
+        <w:tc>
+          <w:tcPr>
+            <w:tcW w:w="2880" w:type="dxa"/>
+            <w:shd w:val="clear" w:color="auto" w:fill="A6A6A6"/>
+          </w:tcPr>
+          <w:p>
+            <w:pPr>
+              <w:rPr>
+                <w:i/>
+              </w:rPr>
+            </w:pPr>
+            <w:r>
+              <w:t>COMMENTS</w:t>
+            </w:r>
+          </w:p>
+        </w:tc>
+      </w:tr>
+      <w:tr>
+        <w:trPr>
+          <w:cantSplit/>
+        </w:trPr>
+        <w:tc>
+          <w:tcPr>
+            <w:tcW w:w="900" w:type="dxa"/>
+          </w:tcPr>
+          <w:p>
+            <w:pPr>
+              <w:rPr>
+                <w:i/>
+              </w:rPr>
+            </w:pPr>
+            <w:r>
+              <w:rPr>
+                <w:rFonts w:asciiTheme="minorHAnsi" w:hAnsiTheme="minorHAnsi"/>
+                <w:bCs/>
+              </w:rPr>
+              <w:t>8.1</w:t>
+            </w:r>
+          </w:p>
+        </w:tc>
+        <w:tc>
+          <w:tcPr>
+            <w:tcW w:w="3960" w:type="dxa"/>
+          </w:tcPr>
+          <w:p>
+            <w:r>
+              <w:t xml:space="preserve">Verify </w:t>
+            </w:r>
+            <w:r>
+              <w:t xml:space="preserve">new reason is added in table </w:t>
+            </w:r>
+            <w:r>
+              <w:t>[EC].[</w:t>
+            </w:r>
+            <w:proofErr w:type="spellStart"/>
+            <w:r>
+              <w:t>DIM_Sub_Coaching_Reason</w:t>
+            </w:r>
+            <w:proofErr w:type="spellEnd"/>
+          </w:p>
+          <w:p/>
+          <w:p>
+            <w:pPr>
+              <w:overflowPunct/>
+              <w:textAlignment w:val="auto"/>
+              <w:rPr>
+                <w:rFonts w:ascii="Courier New" w:hAnsi="Courier New" w:cs="Courier New"/>
+                <w:noProof/>
+              </w:rPr>
+            </w:pPr>
+            <w:r>
+              <w:rPr>
+                <w:rFonts w:ascii="Courier New" w:hAnsi="Courier New" w:cs="Courier New"/>
+                <w:noProof/>
+                <w:color w:val="0000FF"/>
+              </w:rPr>
+              <w:t>SELECT</w:t>
+            </w:r>
+            <w:r>
+              <w:rPr>
+                <w:rFonts w:ascii="Courier New" w:hAnsi="Courier New" w:cs="Courier New"/>
+                <w:noProof/>
+              </w:rPr>
+              <w:t xml:space="preserve"> </w:t>
+            </w:r>
+            <w:r>
+              <w:rPr>
+                <w:rFonts w:ascii="Courier New" w:hAnsi="Courier New" w:cs="Courier New"/>
+                <w:noProof/>
+                <w:color w:val="808080"/>
+              </w:rPr>
+              <w:t>*</w:t>
+            </w:r>
+            <w:r>
+              <w:rPr>
+                <w:rFonts w:ascii="Courier New" w:hAnsi="Courier New" w:cs="Courier New"/>
+                <w:noProof/>
+              </w:rPr>
+              <w:t xml:space="preserve"> </w:t>
+            </w:r>
+            <w:r>
+              <w:rPr>
+                <w:rFonts w:ascii="Courier New" w:hAnsi="Courier New" w:cs="Courier New"/>
+                <w:noProof/>
+                <w:color w:val="0000FF"/>
+              </w:rPr>
+              <w:t>FROM</w:t>
+            </w:r>
+            <w:r>
+              <w:rPr>
+                <w:rFonts w:ascii="Courier New" w:hAnsi="Courier New" w:cs="Courier New"/>
+                <w:noProof/>
+              </w:rPr>
+              <w:t xml:space="preserve"> [EC]</w:t>
+            </w:r>
+            <w:r>
+              <w:rPr>
+                <w:rFonts w:ascii="Courier New" w:hAnsi="Courier New" w:cs="Courier New"/>
+                <w:noProof/>
+                <w:color w:val="808080"/>
+              </w:rPr>
+              <w:t>.</w:t>
+            </w:r>
+            <w:r>
+              <w:rPr>
+                <w:rFonts w:ascii="Courier New" w:hAnsi="Courier New" w:cs="Courier New"/>
+                <w:noProof/>
+              </w:rPr>
+              <w:t>[DIM_Sub_Coaching_Reason]</w:t>
+            </w:r>
+          </w:p>
+          <w:p>
+            <w:pPr>
+              <w:overflowPunct/>
+              <w:textAlignment w:val="auto"/>
+              <w:rPr>
+                <w:rFonts w:ascii="Courier New" w:hAnsi="Courier New" w:cs="Courier New"/>
+                <w:noProof/>
+                <w:color w:val="FF0000"/>
+              </w:rPr>
+            </w:pPr>
+            <w:r>
+              <w:rPr>
+                <w:rFonts w:ascii="Courier New" w:hAnsi="Courier New" w:cs="Courier New"/>
+                <w:noProof/>
+                <w:color w:val="0000FF"/>
+              </w:rPr>
+              <w:t>where</w:t>
+            </w:r>
+            <w:r>
+              <w:rPr>
+                <w:rFonts w:ascii="Courier New" w:hAnsi="Courier New" w:cs="Courier New"/>
+                <w:noProof/>
+              </w:rPr>
+              <w:t xml:space="preserve"> [SubCoachingReason] </w:t>
+            </w:r>
+            <w:r>
+              <w:rPr>
+                <w:rFonts w:ascii="Courier New" w:hAnsi="Courier New" w:cs="Courier New"/>
+                <w:noProof/>
+                <w:color w:val="808080"/>
+              </w:rPr>
+              <w:t>=</w:t>
+            </w:r>
+            <w:r>
+              <w:rPr>
+                <w:rFonts w:ascii="Courier New" w:hAnsi="Courier New" w:cs="Courier New"/>
+                <w:noProof/>
+              </w:rPr>
+              <w:t xml:space="preserve"> </w:t>
+            </w:r>
+            <w:r>
+              <w:rPr>
+                <w:rFonts w:ascii="Courier New" w:hAnsi="Courier New" w:cs="Courier New"/>
+                <w:noProof/>
+                <w:color w:val="FF0000"/>
+              </w:rPr>
+              <w:t>'Short Duration Reporting'</w:t>
+            </w:r>
+          </w:p>
+          <w:p>
+            <w:r>
+              <w:rPr>
+                <w:rFonts w:ascii="Courier New" w:hAnsi="Courier New" w:cs="Courier New"/>
+                <w:noProof/>
+                <w:color w:val="0000FF"/>
+              </w:rPr>
+              <w:t>GO</w:t>
+            </w:r>
+          </w:p>
+          <w:p/>
+          <w:p/>
+        </w:tc>
+        <w:tc>
+          <w:tcPr>
+            <w:tcW w:w="4500" w:type="dxa"/>
+          </w:tcPr>
+          <w:p>
+            <w:r>
+              <w:t>1 row returned.</w:t>
+            </w:r>
+          </w:p>
+          <w:p>
+            <w:r>
+              <w:t>Id = 232</w:t>
+            </w:r>
+          </w:p>
+        </w:tc>
+        <w:tc>
+          <w:tcPr>
+            <w:tcW w:w="1260" w:type="dxa"/>
+          </w:tcPr>
+          <w:p>
+            <w:pPr>
+              <w:rPr>
+                <w:rFonts w:asciiTheme="minorHAnsi" w:hAnsiTheme="minorHAnsi"/>
+                <w:bCs/>
+              </w:rPr>
+            </w:pPr>
+            <w:r>
+              <w:rPr>
+                <w:rFonts w:asciiTheme="minorHAnsi" w:hAnsiTheme="minorHAnsi"/>
+                <w:bCs/>
+              </w:rPr>
+              <w:t>P</w:t>
+            </w:r>
+          </w:p>
+        </w:tc>
+        <w:tc>
+          <w:tcPr>
+            <w:tcW w:w="2880" w:type="dxa"/>
+          </w:tcPr>
+          <w:p>
+            <w:pPr>
+              <w:rPr>
+                <w:rFonts w:asciiTheme="minorHAnsi" w:hAnsiTheme="minorHAnsi"/>
+                <w:bCs/>
+              </w:rPr>
+            </w:pPr>
+          </w:p>
+          <w:p>
+            <w:pPr>
+              <w:rPr>
+                <w:rFonts w:asciiTheme="minorHAnsi" w:hAnsiTheme="minorHAnsi"/>
+                <w:bCs/>
+              </w:rPr>
+            </w:pPr>
+          </w:p>
+        </w:tc>
+      </w:tr>
+      <w:tr>
+        <w:trPr>
+          <w:cantSplit/>
+        </w:trPr>
+        <w:tc>
+          <w:tcPr>
+            <w:tcW w:w="900" w:type="dxa"/>
+          </w:tcPr>
+          <w:p>
+            <w:pPr>
+              <w:rPr>
+                <w:i/>
+              </w:rPr>
+            </w:pPr>
+            <w:r>
+              <w:rPr>
+                <w:rFonts w:asciiTheme="minorHAnsi" w:hAnsiTheme="minorHAnsi"/>
+                <w:bCs/>
+              </w:rPr>
+              <w:t>8.2</w:t>
+            </w:r>
+          </w:p>
+        </w:tc>
+        <w:tc>
+          <w:tcPr>
+            <w:tcW w:w="3960" w:type="dxa"/>
+          </w:tcPr>
+          <w:p>
+            <w:pPr>
+              <w:rPr>
+                <w:rFonts w:ascii="Courier New" w:hAnsi="Courier New" w:cs="Courier New"/>
+                <w:noProof/>
+              </w:rPr>
+            </w:pPr>
+            <w:r>
+              <w:rPr>
+                <w:rFonts w:ascii="Courier New" w:hAnsi="Courier New" w:cs="Courier New"/>
+                <w:noProof/>
+              </w:rPr>
+              <w:t xml:space="preserve">Verify data row in Table </w:t>
+            </w:r>
+            <w:r>
+              <w:rPr>
+                <w:rFonts w:ascii="Courier New" w:hAnsi="Courier New" w:cs="Courier New"/>
+                <w:noProof/>
+              </w:rPr>
+              <w:t>[EC]</w:t>
+            </w:r>
+            <w:r>
+              <w:rPr>
+                <w:rFonts w:ascii="Courier New" w:hAnsi="Courier New" w:cs="Courier New"/>
+                <w:noProof/>
+                <w:color w:val="808080"/>
+              </w:rPr>
+              <w:t>.</w:t>
+            </w:r>
+            <w:r>
+              <w:rPr>
+                <w:rFonts w:ascii="Courier New" w:hAnsi="Courier New" w:cs="Courier New"/>
+                <w:noProof/>
+              </w:rPr>
+              <w:t>[Coaching_Reason_Selection]</w:t>
+            </w:r>
+          </w:p>
+          <w:p/>
+          <w:p>
+            <w:pPr>
+              <w:overflowPunct/>
+              <w:textAlignment w:val="auto"/>
+              <w:rPr>
+                <w:rFonts w:ascii="Courier New" w:hAnsi="Courier New" w:cs="Courier New"/>
+                <w:noProof/>
+              </w:rPr>
+            </w:pPr>
+            <w:r>
+              <w:rPr>
+                <w:rFonts w:ascii="Courier New" w:hAnsi="Courier New" w:cs="Courier New"/>
+                <w:noProof/>
+                <w:color w:val="0000FF"/>
+              </w:rPr>
+              <w:t>SELECT</w:t>
+            </w:r>
+            <w:r>
+              <w:rPr>
+                <w:rFonts w:ascii="Courier New" w:hAnsi="Courier New" w:cs="Courier New"/>
+                <w:noProof/>
+              </w:rPr>
+              <w:t xml:space="preserve"> </w:t>
+            </w:r>
+            <w:r>
+              <w:rPr>
+                <w:rFonts w:ascii="Courier New" w:hAnsi="Courier New" w:cs="Courier New"/>
+                <w:noProof/>
+                <w:color w:val="808080"/>
+              </w:rPr>
+              <w:t>*</w:t>
+            </w:r>
+            <w:r>
+              <w:rPr>
+                <w:rFonts w:ascii="Courier New" w:hAnsi="Courier New" w:cs="Courier New"/>
+                <w:noProof/>
+              </w:rPr>
+              <w:t xml:space="preserve">   </w:t>
+            </w:r>
+            <w:r>
+              <w:rPr>
+                <w:rFonts w:ascii="Courier New" w:hAnsi="Courier New" w:cs="Courier New"/>
+                <w:noProof/>
+                <w:color w:val="0000FF"/>
+              </w:rPr>
+              <w:t>FROM</w:t>
+            </w:r>
+            <w:r>
+              <w:rPr>
+                <w:rFonts w:ascii="Courier New" w:hAnsi="Courier New" w:cs="Courier New"/>
+                <w:noProof/>
+              </w:rPr>
+              <w:t xml:space="preserve"> [EC]</w:t>
+            </w:r>
+            <w:r>
+              <w:rPr>
+                <w:rFonts w:ascii="Courier New" w:hAnsi="Courier New" w:cs="Courier New"/>
+                <w:noProof/>
+                <w:color w:val="808080"/>
+              </w:rPr>
+              <w:t>.</w:t>
+            </w:r>
+            <w:r>
+              <w:rPr>
+                <w:rFonts w:ascii="Courier New" w:hAnsi="Courier New" w:cs="Courier New"/>
+                <w:noProof/>
+              </w:rPr>
+              <w:t>[Coaching_Reason_Selection]</w:t>
+            </w:r>
+          </w:p>
+          <w:p>
+            <w:pPr>
+              <w:overflowPunct/>
+              <w:textAlignment w:val="auto"/>
+              <w:rPr>
+                <w:rFonts w:ascii="Courier New" w:hAnsi="Courier New" w:cs="Courier New"/>
+                <w:noProof/>
+              </w:rPr>
+            </w:pPr>
+            <w:r>
+              <w:rPr>
+                <w:rFonts w:ascii="Courier New" w:hAnsi="Courier New" w:cs="Courier New"/>
+                <w:noProof/>
+              </w:rPr>
+              <w:t xml:space="preserve">  </w:t>
+            </w:r>
+            <w:r>
+              <w:rPr>
+                <w:rFonts w:ascii="Courier New" w:hAnsi="Courier New" w:cs="Courier New"/>
+                <w:noProof/>
+                <w:color w:val="0000FF"/>
+              </w:rPr>
+              <w:t>where</w:t>
+            </w:r>
+            <w:r>
+              <w:rPr>
+                <w:rFonts w:ascii="Courier New" w:hAnsi="Courier New" w:cs="Courier New"/>
+                <w:noProof/>
+              </w:rPr>
+              <w:t xml:space="preserve"> SubCoachingReasonID </w:t>
+            </w:r>
+            <w:r>
+              <w:rPr>
+                <w:rFonts w:ascii="Courier New" w:hAnsi="Courier New" w:cs="Courier New"/>
+                <w:noProof/>
+                <w:color w:val="808080"/>
+              </w:rPr>
+              <w:t>=</w:t>
+            </w:r>
+            <w:r>
+              <w:rPr>
+                <w:rFonts w:ascii="Courier New" w:hAnsi="Courier New" w:cs="Courier New"/>
+                <w:noProof/>
+              </w:rPr>
+              <w:t xml:space="preserve"> 232</w:t>
+            </w:r>
+          </w:p>
+          <w:p>
+            <w:r>
+              <w:rPr>
+                <w:rFonts w:ascii="Courier New" w:hAnsi="Courier New" w:cs="Courier New"/>
+                <w:noProof/>
+                <w:color w:val="0000FF"/>
+              </w:rPr>
+              <w:t>GO</w:t>
+            </w:r>
+          </w:p>
+          <w:p>
+            <w:pPr>
+              <w:overflowPunct/>
+              <w:textAlignment w:val="auto"/>
+              <w:rPr>
+                <w:rFonts w:ascii="Courier New" w:hAnsi="Courier New" w:cs="Courier New"/>
+                <w:noProof/>
+                <w:color w:val="0000FF"/>
+              </w:rPr>
+            </w:pPr>
+          </w:p>
+          <w:p/>
+        </w:tc>
+        <w:tc>
+          <w:tcPr>
+            <w:tcW w:w="4500" w:type="dxa"/>
+          </w:tcPr>
+          <w:p>
+            <w:r>
+              <w:t>1 row returned.</w:t>
+            </w:r>
+          </w:p>
+          <w:p>
+            <w:r>
+              <w:t>Set to true for CSR 0 for other Modules.</w:t>
+            </w:r>
+          </w:p>
+          <w:p>
+            <w:r>
+              <w:t>Set to True Active</w:t>
+            </w:r>
+          </w:p>
+          <w:p>
+            <w:r>
+              <w:t>Set to True for Direct and Indirect</w:t>
+            </w:r>
+          </w:p>
+          <w:p>
+            <w:r>
+              <w:t xml:space="preserve">Set to True for </w:t>
+            </w:r>
+            <w:proofErr w:type="spellStart"/>
+            <w:r>
+              <w:t>Opp</w:t>
+            </w:r>
+            <w:proofErr w:type="spellEnd"/>
+            <w:r>
+              <w:t xml:space="preserve"> and Reinforcement</w:t>
+            </w:r>
+          </w:p>
+          <w:p>
+            <w:r>
+              <w:t xml:space="preserve">Set to False for </w:t>
+            </w:r>
+            <w:proofErr w:type="spellStart"/>
+            <w:r>
+              <w:t>SplReason</w:t>
+            </w:r>
+            <w:proofErr w:type="spellEnd"/>
+            <w:r>
+              <w:t xml:space="preserve"> and </w:t>
+            </w:r>
+            <w:proofErr w:type="spellStart"/>
+            <w:r>
+              <w:t>SplPriority</w:t>
+            </w:r>
+            <w:proofErr w:type="spellEnd"/>
+          </w:p>
+        </w:tc>
+        <w:tc>
+          <w:tcPr>
+            <w:tcW w:w="1260" w:type="dxa"/>
+          </w:tcPr>
+          <w:p>
+            <w:pPr>
+              <w:rPr>
+                <w:rFonts w:asciiTheme="minorHAnsi" w:hAnsiTheme="minorHAnsi"/>
+                <w:bCs/>
+              </w:rPr>
+            </w:pPr>
+            <w:r>
+              <w:rPr>
+                <w:rFonts w:asciiTheme="minorHAnsi" w:hAnsiTheme="minorHAnsi"/>
+                <w:bCs/>
+              </w:rPr>
+              <w:t>P</w:t>
+            </w:r>
+          </w:p>
+        </w:tc>
+        <w:tc>
+          <w:tcPr>
+            <w:tcW w:w="2880" w:type="dxa"/>
+          </w:tcPr>
+          <w:p>
+            <w:pPr>
+              <w:rPr>
+                <w:rFonts w:asciiTheme="minorHAnsi" w:hAnsiTheme="minorHAnsi"/>
+                <w:bCs/>
+              </w:rPr>
+            </w:pPr>
+          </w:p>
+        </w:tc>
+      </w:tr>
+      <w:tr>
+        <w:tc>
+          <w:tcPr>
+            <w:tcW w:w="900" w:type="dxa"/>
+          </w:tcPr>
+          <w:p>
+            <w:pPr>
+              <w:rPr>
+                <w:rFonts w:asciiTheme="minorHAnsi" w:hAnsiTheme="minorHAnsi"/>
+                <w:bCs/>
+              </w:rPr>
+            </w:pPr>
+            <w:r>
+              <w:rPr>
+                <w:rFonts w:asciiTheme="minorHAnsi" w:hAnsiTheme="minorHAnsi"/>
+                <w:bCs/>
+              </w:rPr>
+              <w:t>8.3</w:t>
+            </w:r>
+          </w:p>
+        </w:tc>
+        <w:tc>
+          <w:tcPr>
+            <w:tcW w:w="3960" w:type="dxa"/>
+          </w:tcPr>
+          <w:p>
+            <w:pPr>
+              <w:rPr>
+                <w:rFonts w:ascii="Courier New" w:hAnsi="Courier New" w:cs="Courier New"/>
+                <w:noProof/>
+              </w:rPr>
+            </w:pPr>
+            <w:r>
+              <w:rPr>
+                <w:rFonts w:asciiTheme="minorHAnsi" w:hAnsiTheme="minorHAnsi"/>
+                <w:bCs/>
+              </w:rPr>
+              <w:t xml:space="preserve">Check several combinations of procedure </w:t>
+            </w:r>
+            <w:r>
+              <w:rPr>
+                <w:rFonts w:ascii="Courier New" w:hAnsi="Courier New" w:cs="Courier New"/>
+                <w:noProof/>
+              </w:rPr>
+              <w:t>[EC]</w:t>
+            </w:r>
+            <w:r>
+              <w:rPr>
+                <w:rFonts w:ascii="Courier New" w:hAnsi="Courier New" w:cs="Courier New"/>
+                <w:noProof/>
+                <w:color w:val="808080"/>
+              </w:rPr>
+              <w:t>.</w:t>
+            </w:r>
+            <w:r>
+              <w:rPr>
+                <w:rFonts w:ascii="Courier New" w:hAnsi="Courier New" w:cs="Courier New"/>
+                <w:noProof/>
+              </w:rPr>
+              <w:t>[sp_Select_SubCoachingReasons_By_Reason]for both Direct and Indirect submissions.</w:t>
+            </w:r>
+          </w:p>
+          <w:p>
+            <w:pPr>
+              <w:overflowPunct/>
+              <w:textAlignment w:val="auto"/>
+              <w:rPr>
+                <w:rFonts w:ascii="Courier New" w:hAnsi="Courier New" w:cs="Courier New"/>
+                <w:noProof/>
+                <w:color w:val="0000FF"/>
+              </w:rPr>
+            </w:pPr>
+            <w:r>
+              <w:rPr>
+                <w:rFonts w:ascii="Courier New" w:hAnsi="Courier New" w:cs="Courier New"/>
+                <w:noProof/>
+                <w:color w:val="0000FF"/>
+              </w:rPr>
+              <w:t>DECLARE</w:t>
+            </w:r>
+            <w:r>
+              <w:rPr>
+                <w:rFonts w:ascii="Courier New" w:hAnsi="Courier New" w:cs="Courier New"/>
+                <w:noProof/>
+              </w:rPr>
+              <w:tab/>
+              <w:t xml:space="preserve">@return_value </w:t>
+            </w:r>
+            <w:r>
+              <w:rPr>
+                <w:rFonts w:ascii="Courier New" w:hAnsi="Courier New" w:cs="Courier New"/>
+                <w:noProof/>
+                <w:color w:val="0000FF"/>
+              </w:rPr>
+              <w:t>int</w:t>
+            </w:r>
+          </w:p>
+          <w:p>
+            <w:pPr>
+              <w:overflowPunct/>
+              <w:textAlignment w:val="auto"/>
+              <w:rPr>
+                <w:rFonts w:ascii="Courier New" w:hAnsi="Courier New" w:cs="Courier New"/>
+                <w:noProof/>
+                <w:color w:val="0000FF"/>
+              </w:rPr>
+            </w:pPr>
+          </w:p>
+          <w:p>
+            <w:pPr>
+              <w:overflowPunct/>
+              <w:textAlignment w:val="auto"/>
+              <w:rPr>
+                <w:rFonts w:ascii="Courier New" w:hAnsi="Courier New" w:cs="Courier New"/>
+                <w:noProof/>
+              </w:rPr>
+            </w:pPr>
+            <w:r>
+              <w:rPr>
+                <w:rFonts w:ascii="Courier New" w:hAnsi="Courier New" w:cs="Courier New"/>
+                <w:noProof/>
+                <w:color w:val="0000FF"/>
+              </w:rPr>
+              <w:t>EXEC</w:t>
+            </w:r>
+            <w:r>
+              <w:rPr>
+                <w:rFonts w:ascii="Courier New" w:hAnsi="Courier New" w:cs="Courier New"/>
+                <w:noProof/>
+              </w:rPr>
+              <w:tab/>
+              <w:t xml:space="preserve">@return_value </w:t>
+            </w:r>
+            <w:r>
+              <w:rPr>
+                <w:rFonts w:ascii="Courier New" w:hAnsi="Courier New" w:cs="Courier New"/>
+                <w:noProof/>
+                <w:color w:val="808080"/>
+              </w:rPr>
+              <w:t>=</w:t>
+            </w:r>
+            <w:r>
+              <w:rPr>
+                <w:rFonts w:ascii="Courier New" w:hAnsi="Courier New" w:cs="Courier New"/>
+                <w:noProof/>
+              </w:rPr>
+              <w:t xml:space="preserve"> [EC]</w:t>
+            </w:r>
+            <w:r>
+              <w:rPr>
+                <w:rFonts w:ascii="Courier New" w:hAnsi="Courier New" w:cs="Courier New"/>
+                <w:noProof/>
+                <w:color w:val="808080"/>
+              </w:rPr>
+              <w:t>.</w:t>
+            </w:r>
+            <w:r>
+              <w:rPr>
+                <w:rFonts w:ascii="Courier New" w:hAnsi="Courier New" w:cs="Courier New"/>
+                <w:noProof/>
+              </w:rPr>
+              <w:t>[sp_Select_SubCoachingReasons_By_Reason]</w:t>
+            </w:r>
+          </w:p>
+          <w:p>
+            <w:pPr>
+              <w:overflowPunct/>
+              <w:textAlignment w:val="auto"/>
+              <w:rPr>
+                <w:rFonts w:ascii="Courier New" w:hAnsi="Courier New" w:cs="Courier New"/>
+                <w:noProof/>
+                <w:color w:val="808080"/>
+              </w:rPr>
+            </w:pPr>
+            <w:r>
+              <w:rPr>
+                <w:rFonts w:ascii="Courier New" w:hAnsi="Courier New" w:cs="Courier New"/>
+                <w:noProof/>
+                <w:color w:val="0000FF"/>
+              </w:rPr>
+              <w:tab/>
+            </w:r>
+            <w:r>
+              <w:rPr>
+                <w:rFonts w:ascii="Courier New" w:hAnsi="Courier New" w:cs="Courier New"/>
+                <w:noProof/>
+                <w:color w:val="0000FF"/>
+              </w:rPr>
+              <w:tab/>
+            </w:r>
+            <w:r>
+              <w:rPr>
+                <w:rFonts w:ascii="Courier New" w:hAnsi="Courier New" w:cs="Courier New"/>
+                <w:noProof/>
+              </w:rPr>
+              <w:t xml:space="preserve">@strReasonin </w:t>
+            </w:r>
+            <w:r>
+              <w:rPr>
+                <w:rFonts w:ascii="Courier New" w:hAnsi="Courier New" w:cs="Courier New"/>
+                <w:noProof/>
+                <w:color w:val="808080"/>
+              </w:rPr>
+              <w:t>=</w:t>
+            </w:r>
+            <w:r>
+              <w:rPr>
+                <w:rFonts w:ascii="Courier New" w:hAnsi="Courier New" w:cs="Courier New"/>
+                <w:noProof/>
+              </w:rPr>
+              <w:t xml:space="preserve"> </w:t>
+            </w:r>
+            <w:r>
+              <w:rPr>
+                <w:rFonts w:ascii="Courier New" w:hAnsi="Courier New" w:cs="Courier New"/>
+                <w:noProof/>
+                <w:color w:val="FF0000"/>
+              </w:rPr>
+              <w:t>N'</w:t>
+            </w:r>
+            <w:r>
+              <w:rPr>
+                <w:rFonts w:ascii="Courier New" w:hAnsi="Courier New" w:cs="Courier New"/>
+                <w:noProof/>
+                <w:color w:val="FF0000"/>
+              </w:rPr>
+              <w:t xml:space="preserve"> </w:t>
+            </w:r>
+            <w:r>
+              <w:rPr>
+                <w:rFonts w:ascii="Courier New" w:hAnsi="Courier New" w:cs="Courier New"/>
+                <w:noProof/>
+                <w:color w:val="FF0000"/>
+              </w:rPr>
+              <w:t>Current Coaching Initiative'</w:t>
+            </w:r>
+            <w:r>
+              <w:rPr>
+                <w:rFonts w:ascii="Courier New" w:hAnsi="Courier New" w:cs="Courier New"/>
+                <w:noProof/>
+                <w:color w:val="808080"/>
+              </w:rPr>
+              <w:t>,</w:t>
+            </w:r>
+          </w:p>
+          <w:p>
+            <w:pPr>
+              <w:overflowPunct/>
+              <w:textAlignment w:val="auto"/>
+              <w:rPr>
+                <w:rFonts w:ascii="Courier New" w:hAnsi="Courier New" w:cs="Courier New"/>
+                <w:noProof/>
+                <w:color w:val="008000"/>
+              </w:rPr>
+            </w:pPr>
+            <w:r>
+              <w:rPr>
+                <w:rFonts w:ascii="Courier New" w:hAnsi="Courier New" w:cs="Courier New"/>
+                <w:noProof/>
+              </w:rPr>
+              <w:lastRenderedPageBreak/>
+              <w:tab/>
+            </w:r>
+            <w:r>
+              <w:rPr>
+                <w:rFonts w:ascii="Courier New" w:hAnsi="Courier New" w:cs="Courier New"/>
+                <w:noProof/>
+              </w:rPr>
+              <w:tab/>
+            </w:r>
+            <w:r>
+              <w:rPr>
+                <w:rFonts w:ascii="Courier New" w:hAnsi="Courier New" w:cs="Courier New"/>
+                <w:noProof/>
+                <w:color w:val="008000"/>
+              </w:rPr>
+              <w:t>--@strModulein = N'CSR',</w:t>
+            </w:r>
+          </w:p>
+          <w:p>
+            <w:pPr>
+              <w:overflowPunct/>
+              <w:textAlignment w:val="auto"/>
+              <w:rPr>
+                <w:rFonts w:ascii="Courier New" w:hAnsi="Courier New" w:cs="Courier New"/>
+                <w:noProof/>
+                <w:color w:val="008000"/>
+              </w:rPr>
+            </w:pPr>
+            <w:r>
+              <w:rPr>
+                <w:rFonts w:ascii="Courier New" w:hAnsi="Courier New" w:cs="Courier New"/>
+                <w:noProof/>
+              </w:rPr>
+              <w:tab/>
+            </w:r>
+            <w:r>
+              <w:rPr>
+                <w:rFonts w:ascii="Courier New" w:hAnsi="Courier New" w:cs="Courier New"/>
+                <w:noProof/>
+              </w:rPr>
+              <w:tab/>
+            </w:r>
+            <w:r>
+              <w:rPr>
+                <w:rFonts w:ascii="Courier New" w:hAnsi="Courier New" w:cs="Courier New"/>
+                <w:noProof/>
+                <w:color w:val="008000"/>
+              </w:rPr>
+              <w:t>--@strModulein = N'Supervisor',</w:t>
+            </w:r>
+          </w:p>
+          <w:p>
+            <w:pPr>
+              <w:overflowPunct/>
+              <w:textAlignment w:val="auto"/>
+              <w:rPr>
+                <w:rFonts w:ascii="Courier New" w:hAnsi="Courier New" w:cs="Courier New"/>
+                <w:noProof/>
+                <w:color w:val="008000"/>
+              </w:rPr>
+            </w:pPr>
+            <w:r>
+              <w:rPr>
+                <w:rFonts w:ascii="Courier New" w:hAnsi="Courier New" w:cs="Courier New"/>
+                <w:noProof/>
+              </w:rPr>
+              <w:tab/>
+            </w:r>
+            <w:r>
+              <w:rPr>
+                <w:rFonts w:ascii="Courier New" w:hAnsi="Courier New" w:cs="Courier New"/>
+                <w:noProof/>
+              </w:rPr>
+              <w:tab/>
+            </w:r>
+            <w:r>
+              <w:rPr>
+                <w:rFonts w:ascii="Courier New" w:hAnsi="Courier New" w:cs="Courier New"/>
+                <w:noProof/>
+                <w:color w:val="008000"/>
+              </w:rPr>
+              <w:t>--@strModulein = N'Quality',</w:t>
+            </w:r>
+          </w:p>
+          <w:p>
+            <w:pPr>
+              <w:overflowPunct/>
+              <w:textAlignment w:val="auto"/>
+              <w:rPr>
+                <w:rFonts w:ascii="Courier New" w:hAnsi="Courier New" w:cs="Courier New"/>
+                <w:noProof/>
+                <w:color w:val="008000"/>
+              </w:rPr>
+            </w:pPr>
+            <w:r>
+              <w:rPr>
+                <w:rFonts w:ascii="Courier New" w:hAnsi="Courier New" w:cs="Courier New"/>
+                <w:noProof/>
+              </w:rPr>
+              <w:tab/>
+            </w:r>
+            <w:r>
+              <w:rPr>
+                <w:rFonts w:ascii="Courier New" w:hAnsi="Courier New" w:cs="Courier New"/>
+                <w:noProof/>
+              </w:rPr>
+              <w:tab/>
+            </w:r>
+            <w:r>
+              <w:rPr>
+                <w:rFonts w:ascii="Courier New" w:hAnsi="Courier New" w:cs="Courier New"/>
+                <w:noProof/>
+                <w:color w:val="008000"/>
+              </w:rPr>
+              <w:t>--@strModulein = N'LSA',</w:t>
+            </w:r>
+          </w:p>
+          <w:p>
+            <w:pPr>
+              <w:overflowPunct/>
+              <w:textAlignment w:val="auto"/>
+              <w:rPr>
+                <w:rFonts w:ascii="Courier New" w:hAnsi="Courier New" w:cs="Courier New"/>
+                <w:noProof/>
+                <w:color w:val="008000"/>
+              </w:rPr>
+            </w:pPr>
+            <w:r>
+              <w:rPr>
+                <w:rFonts w:ascii="Courier New" w:hAnsi="Courier New" w:cs="Courier New"/>
+                <w:noProof/>
+              </w:rPr>
+              <w:tab/>
+            </w:r>
+            <w:r>
+              <w:rPr>
+                <w:rFonts w:ascii="Courier New" w:hAnsi="Courier New" w:cs="Courier New"/>
+                <w:noProof/>
+              </w:rPr>
+              <w:tab/>
+            </w:r>
+            <w:r>
+              <w:rPr>
+                <w:rFonts w:ascii="Courier New" w:hAnsi="Courier New" w:cs="Courier New"/>
+                <w:noProof/>
+                <w:color w:val="008000"/>
+              </w:rPr>
+              <w:t>--@strModulein = N'Training',</w:t>
+            </w:r>
+          </w:p>
+          <w:p>
+            <w:pPr>
+              <w:overflowPunct/>
+              <w:textAlignment w:val="auto"/>
+              <w:rPr>
+                <w:rFonts w:ascii="Courier New" w:hAnsi="Courier New" w:cs="Courier New"/>
+                <w:noProof/>
+                <w:color w:val="808080"/>
+              </w:rPr>
+            </w:pPr>
+            <w:r>
+              <w:rPr>
+                <w:rFonts w:ascii="Courier New" w:hAnsi="Courier New" w:cs="Courier New"/>
+                <w:noProof/>
+              </w:rPr>
+              <w:tab/>
+            </w:r>
+            <w:r>
+              <w:rPr>
+                <w:rFonts w:ascii="Courier New" w:hAnsi="Courier New" w:cs="Courier New"/>
+                <w:noProof/>
+              </w:rPr>
+              <w:tab/>
+              <w:t xml:space="preserve">@strSourcein </w:t>
+            </w:r>
+            <w:r>
+              <w:rPr>
+                <w:rFonts w:ascii="Courier New" w:hAnsi="Courier New" w:cs="Courier New"/>
+                <w:noProof/>
+                <w:color w:val="808080"/>
+              </w:rPr>
+              <w:t>=</w:t>
+            </w:r>
+            <w:r>
+              <w:rPr>
+                <w:rFonts w:ascii="Courier New" w:hAnsi="Courier New" w:cs="Courier New"/>
+                <w:noProof/>
+              </w:rPr>
+              <w:t xml:space="preserve"> </w:t>
+            </w:r>
+            <w:r>
+              <w:rPr>
+                <w:rFonts w:ascii="Courier New" w:hAnsi="Courier New" w:cs="Courier New"/>
+                <w:noProof/>
+                <w:color w:val="FF0000"/>
+              </w:rPr>
+              <w:t>N'Direct'</w:t>
+            </w:r>
+            <w:r>
+              <w:rPr>
+                <w:rFonts w:ascii="Courier New" w:hAnsi="Courier New" w:cs="Courier New"/>
+                <w:noProof/>
+                <w:color w:val="808080"/>
+              </w:rPr>
+              <w:t>,</w:t>
+            </w:r>
+          </w:p>
+          <w:p>
+            <w:pPr>
+              <w:overflowPunct/>
+              <w:textAlignment w:val="auto"/>
+              <w:rPr>
+                <w:rFonts w:ascii="Courier New" w:hAnsi="Courier New" w:cs="Courier New"/>
+                <w:noProof/>
+                <w:color w:val="FF0000"/>
+              </w:rPr>
+            </w:pPr>
+            <w:r>
+              <w:rPr>
+                <w:rFonts w:ascii="Courier New" w:hAnsi="Courier New" w:cs="Courier New"/>
+                <w:noProof/>
+              </w:rPr>
+              <w:tab/>
+            </w:r>
+            <w:r>
+              <w:rPr>
+                <w:rFonts w:ascii="Courier New" w:hAnsi="Courier New" w:cs="Courier New"/>
+                <w:noProof/>
+              </w:rPr>
+              <w:tab/>
+              <w:t xml:space="preserve">@nvcEmpLanIDin </w:t>
+            </w:r>
+            <w:r>
+              <w:rPr>
+                <w:rFonts w:ascii="Courier New" w:hAnsi="Courier New" w:cs="Courier New"/>
+                <w:noProof/>
+                <w:color w:val="808080"/>
+              </w:rPr>
+              <w:t>=</w:t>
+            </w:r>
+            <w:r>
+              <w:rPr>
+                <w:rFonts w:ascii="Courier New" w:hAnsi="Courier New" w:cs="Courier New"/>
+                <w:noProof/>
+              </w:rPr>
+              <w:t xml:space="preserve"> </w:t>
+            </w:r>
+            <w:r>
+              <w:rPr>
+                <w:rFonts w:ascii="Courier New" w:hAnsi="Courier New" w:cs="Courier New"/>
+                <w:noProof/>
+                <w:color w:val="FF0000"/>
+              </w:rPr>
+              <w:t>N'Susmitha.palacherla'</w:t>
+            </w:r>
+          </w:p>
+          <w:p>
+            <w:pPr>
+              <w:overflowPunct/>
+              <w:textAlignment w:val="auto"/>
+              <w:rPr>
+                <w:rFonts w:ascii="Courier New" w:hAnsi="Courier New" w:cs="Courier New"/>
+                <w:noProof/>
+                <w:color w:val="FF0000"/>
+              </w:rPr>
+            </w:pPr>
+          </w:p>
+          <w:p>
+            <w:pPr>
+              <w:overflowPunct/>
+              <w:textAlignment w:val="auto"/>
+              <w:rPr>
+                <w:rFonts w:ascii="Courier New" w:hAnsi="Courier New" w:cs="Courier New"/>
+                <w:noProof/>
+              </w:rPr>
+            </w:pPr>
+            <w:r>
+              <w:rPr>
+                <w:rFonts w:ascii="Courier New" w:hAnsi="Courier New" w:cs="Courier New"/>
+                <w:noProof/>
+                <w:color w:val="0000FF"/>
+              </w:rPr>
+              <w:t>SELECT</w:t>
+            </w:r>
+            <w:r>
+              <w:rPr>
+                <w:rFonts w:ascii="Courier New" w:hAnsi="Courier New" w:cs="Courier New"/>
+                <w:noProof/>
+              </w:rPr>
+              <w:tab/>
+            </w:r>
+            <w:r>
+              <w:rPr>
+                <w:rFonts w:ascii="Courier New" w:hAnsi="Courier New" w:cs="Courier New"/>
+                <w:noProof/>
+                <w:color w:val="FF0000"/>
+              </w:rPr>
+              <w:t>'Return Value'</w:t>
+            </w:r>
+            <w:r>
+              <w:rPr>
+                <w:rFonts w:ascii="Courier New" w:hAnsi="Courier New" w:cs="Courier New"/>
+                <w:noProof/>
+              </w:rPr>
+              <w:t xml:space="preserve"> </w:t>
+            </w:r>
+            <w:r>
+              <w:rPr>
+                <w:rFonts w:ascii="Courier New" w:hAnsi="Courier New" w:cs="Courier New"/>
+                <w:noProof/>
+                <w:color w:val="808080"/>
+              </w:rPr>
+              <w:t>=</w:t>
+            </w:r>
+            <w:r>
+              <w:rPr>
+                <w:rFonts w:ascii="Courier New" w:hAnsi="Courier New" w:cs="Courier New"/>
+                <w:noProof/>
+              </w:rPr>
+              <w:t xml:space="preserve"> @return_value</w:t>
+            </w:r>
+          </w:p>
+          <w:p>
+            <w:pPr>
+              <w:overflowPunct/>
+              <w:textAlignment w:val="auto"/>
+              <w:rPr>
+                <w:rFonts w:ascii="Courier New" w:hAnsi="Courier New" w:cs="Courier New"/>
+                <w:noProof/>
+              </w:rPr>
+            </w:pPr>
+          </w:p>
+          <w:p>
+            <w:pPr>
+              <w:overflowPunct/>
+              <w:textAlignment w:val="auto"/>
+              <w:rPr>
+                <w:rFonts w:ascii="Courier New" w:hAnsi="Courier New" w:cs="Courier New"/>
+                <w:noProof/>
+                <w:color w:val="0000FF"/>
+              </w:rPr>
+            </w:pPr>
+            <w:r>
+              <w:rPr>
+                <w:rFonts w:ascii="Courier New" w:hAnsi="Courier New" w:cs="Courier New"/>
+                <w:noProof/>
+                <w:color w:val="0000FF"/>
+              </w:rPr>
+              <w:t>GO</w:t>
+            </w:r>
+          </w:p>
+          <w:p>
+            <w:pPr>
+              <w:overflowPunct/>
+              <w:textAlignment w:val="auto"/>
+              <w:rPr>
+                <w:rFonts w:ascii="Courier New" w:hAnsi="Courier New" w:cs="Courier New"/>
+                <w:noProof/>
+                <w:color w:val="0000FF"/>
+              </w:rPr>
+            </w:pPr>
+          </w:p>
+          <w:p>
+            <w:pPr>
+              <w:overflowPunct/>
+              <w:textAlignment w:val="auto"/>
+              <w:rPr>
+                <w:rFonts w:ascii="Courier New" w:hAnsi="Courier New" w:cs="Courier New"/>
+                <w:noProof/>
+                <w:color w:val="0000FF"/>
+              </w:rPr>
+            </w:pPr>
+          </w:p>
+          <w:p>
+            <w:pPr>
+              <w:overflowPunct/>
+              <w:textAlignment w:val="auto"/>
+              <w:rPr>
+                <w:rFonts w:ascii="Courier New" w:hAnsi="Courier New" w:cs="Courier New"/>
+                <w:noProof/>
+                <w:color w:val="0000FF"/>
+              </w:rPr>
+            </w:pPr>
+            <w:r>
+              <w:rPr>
+                <w:rFonts w:ascii="Courier New" w:hAnsi="Courier New" w:cs="Courier New"/>
+                <w:noProof/>
+                <w:color w:val="0000FF"/>
+              </w:rPr>
+              <w:t>DECLARE</w:t>
+            </w:r>
+            <w:r>
+              <w:rPr>
+                <w:rFonts w:ascii="Courier New" w:hAnsi="Courier New" w:cs="Courier New"/>
+                <w:noProof/>
+              </w:rPr>
+              <w:tab/>
+              <w:t xml:space="preserve">@return_value </w:t>
+            </w:r>
+            <w:r>
+              <w:rPr>
+                <w:rFonts w:ascii="Courier New" w:hAnsi="Courier New" w:cs="Courier New"/>
+                <w:noProof/>
+                <w:color w:val="0000FF"/>
+              </w:rPr>
+              <w:t>int</w:t>
+            </w:r>
+          </w:p>
+          <w:p>
+            <w:pPr>
+              <w:overflowPunct/>
+              <w:textAlignment w:val="auto"/>
+              <w:rPr>
+                <w:rFonts w:ascii="Courier New" w:hAnsi="Courier New" w:cs="Courier New"/>
+                <w:noProof/>
+                <w:color w:val="0000FF"/>
+              </w:rPr>
+            </w:pPr>
+          </w:p>
+          <w:p>
+            <w:pPr>
+              <w:overflowPunct/>
+              <w:textAlignment w:val="auto"/>
+              <w:rPr>
+                <w:rFonts w:ascii="Courier New" w:hAnsi="Courier New" w:cs="Courier New"/>
+                <w:noProof/>
+              </w:rPr>
+            </w:pPr>
+            <w:r>
+              <w:rPr>
+                <w:rFonts w:ascii="Courier New" w:hAnsi="Courier New" w:cs="Courier New"/>
+                <w:noProof/>
+                <w:color w:val="0000FF"/>
+              </w:rPr>
+              <w:t>EXEC</w:t>
+            </w:r>
+            <w:r>
+              <w:rPr>
+                <w:rFonts w:ascii="Courier New" w:hAnsi="Courier New" w:cs="Courier New"/>
+                <w:noProof/>
+              </w:rPr>
+              <w:tab/>
+              <w:t xml:space="preserve">@return_value </w:t>
+            </w:r>
+            <w:r>
+              <w:rPr>
+                <w:rFonts w:ascii="Courier New" w:hAnsi="Courier New" w:cs="Courier New"/>
+                <w:noProof/>
+                <w:color w:val="808080"/>
+              </w:rPr>
+              <w:t>=</w:t>
+            </w:r>
+            <w:r>
+              <w:rPr>
+                <w:rFonts w:ascii="Courier New" w:hAnsi="Courier New" w:cs="Courier New"/>
+                <w:noProof/>
+              </w:rPr>
+              <w:t xml:space="preserve"> [EC]</w:t>
+            </w:r>
+            <w:r>
+              <w:rPr>
+                <w:rFonts w:ascii="Courier New" w:hAnsi="Courier New" w:cs="Courier New"/>
+                <w:noProof/>
+                <w:color w:val="808080"/>
+              </w:rPr>
+              <w:t>.</w:t>
+            </w:r>
+            <w:r>
+              <w:rPr>
+                <w:rFonts w:ascii="Courier New" w:hAnsi="Courier New" w:cs="Courier New"/>
+                <w:noProof/>
+              </w:rPr>
+              <w:t>[sp_Select_SubCoachingReasons_By_Reason]</w:t>
+            </w:r>
+          </w:p>
+          <w:p>
+            <w:pPr>
+              <w:overflowPunct/>
+              <w:textAlignment w:val="auto"/>
+              <w:rPr>
+                <w:rFonts w:ascii="Courier New" w:hAnsi="Courier New" w:cs="Courier New"/>
+                <w:noProof/>
+                <w:color w:val="808080"/>
+              </w:rPr>
+            </w:pPr>
+            <w:r>
+              <w:rPr>
+                <w:rFonts w:ascii="Courier New" w:hAnsi="Courier New" w:cs="Courier New"/>
+                <w:noProof/>
+                <w:color w:val="0000FF"/>
+              </w:rPr>
+              <w:tab/>
+            </w:r>
+            <w:r>
+              <w:rPr>
+                <w:rFonts w:ascii="Courier New" w:hAnsi="Courier New" w:cs="Courier New"/>
+                <w:noProof/>
+                <w:color w:val="0000FF"/>
+              </w:rPr>
+              <w:tab/>
+            </w:r>
+            <w:r>
+              <w:rPr>
+                <w:rFonts w:ascii="Courier New" w:hAnsi="Courier New" w:cs="Courier New"/>
+                <w:noProof/>
+              </w:rPr>
+              <w:t xml:space="preserve">@strReasonin </w:t>
+            </w:r>
+            <w:r>
+              <w:rPr>
+                <w:rFonts w:ascii="Courier New" w:hAnsi="Courier New" w:cs="Courier New"/>
+                <w:noProof/>
+                <w:color w:val="808080"/>
+              </w:rPr>
+              <w:t>=</w:t>
+            </w:r>
+            <w:r>
+              <w:rPr>
+                <w:rFonts w:ascii="Courier New" w:hAnsi="Courier New" w:cs="Courier New"/>
+                <w:noProof/>
+              </w:rPr>
+              <w:t xml:space="preserve"> </w:t>
+            </w:r>
+            <w:r>
+              <w:rPr>
+                <w:rFonts w:ascii="Courier New" w:hAnsi="Courier New" w:cs="Courier New"/>
+                <w:noProof/>
+                <w:color w:val="FF0000"/>
+              </w:rPr>
+              <w:t>N'</w:t>
+            </w:r>
+            <w:r>
+              <w:rPr>
+                <w:rFonts w:ascii="Courier New" w:hAnsi="Courier New" w:cs="Courier New"/>
+                <w:noProof/>
+                <w:color w:val="FF0000"/>
+              </w:rPr>
+              <w:t xml:space="preserve"> </w:t>
+            </w:r>
+            <w:r>
+              <w:rPr>
+                <w:rFonts w:ascii="Courier New" w:hAnsi="Courier New" w:cs="Courier New"/>
+                <w:noProof/>
+                <w:color w:val="FF0000"/>
+              </w:rPr>
+              <w:t>Current Coaching Initiative'</w:t>
+            </w:r>
+            <w:r>
+              <w:rPr>
+                <w:rFonts w:ascii="Courier New" w:hAnsi="Courier New" w:cs="Courier New"/>
+                <w:noProof/>
+                <w:color w:val="808080"/>
+              </w:rPr>
+              <w:t>,</w:t>
+            </w:r>
+          </w:p>
+          <w:p>
+            <w:pPr>
+              <w:overflowPunct/>
+              <w:textAlignment w:val="auto"/>
+              <w:rPr>
+                <w:rFonts w:ascii="Courier New" w:hAnsi="Courier New" w:cs="Courier New"/>
+                <w:noProof/>
+                <w:color w:val="008000"/>
+              </w:rPr>
+            </w:pPr>
+            <w:r>
+              <w:rPr>
+                <w:rFonts w:ascii="Courier New" w:hAnsi="Courier New" w:cs="Courier New"/>
+                <w:noProof/>
+              </w:rPr>
+              <w:tab/>
+            </w:r>
+            <w:r>
+              <w:rPr>
+                <w:rFonts w:ascii="Courier New" w:hAnsi="Courier New" w:cs="Courier New"/>
+                <w:noProof/>
+              </w:rPr>
+              <w:tab/>
+            </w:r>
+            <w:r>
+              <w:rPr>
+                <w:rFonts w:ascii="Courier New" w:hAnsi="Courier New" w:cs="Courier New"/>
+                <w:noProof/>
+                <w:color w:val="008000"/>
+              </w:rPr>
+              <w:t>--@strModulein = N'CSR',</w:t>
+            </w:r>
+          </w:p>
+          <w:p>
+            <w:pPr>
+              <w:overflowPunct/>
+              <w:textAlignment w:val="auto"/>
+              <w:rPr>
+                <w:rFonts w:ascii="Courier New" w:hAnsi="Courier New" w:cs="Courier New"/>
+                <w:noProof/>
+                <w:color w:val="008000"/>
+              </w:rPr>
+            </w:pPr>
+            <w:r>
+              <w:rPr>
+                <w:rFonts w:ascii="Courier New" w:hAnsi="Courier New" w:cs="Courier New"/>
+                <w:noProof/>
+              </w:rPr>
+              <w:tab/>
+            </w:r>
+            <w:r>
+              <w:rPr>
+                <w:rFonts w:ascii="Courier New" w:hAnsi="Courier New" w:cs="Courier New"/>
+                <w:noProof/>
+              </w:rPr>
+              <w:tab/>
+            </w:r>
+            <w:r>
+              <w:rPr>
+                <w:rFonts w:ascii="Courier New" w:hAnsi="Courier New" w:cs="Courier New"/>
+                <w:noProof/>
+                <w:color w:val="008000"/>
+              </w:rPr>
+              <w:t>--@strModulein = N'Supervisor',</w:t>
+            </w:r>
+          </w:p>
+          <w:p>
+            <w:pPr>
+              <w:overflowPunct/>
+              <w:textAlignment w:val="auto"/>
+              <w:rPr>
+                <w:rFonts w:ascii="Courier New" w:hAnsi="Courier New" w:cs="Courier New"/>
+                <w:noProof/>
+                <w:color w:val="008000"/>
+              </w:rPr>
+            </w:pPr>
+            <w:r>
+              <w:rPr>
+                <w:rFonts w:ascii="Courier New" w:hAnsi="Courier New" w:cs="Courier New"/>
+                <w:noProof/>
+              </w:rPr>
+              <w:tab/>
+            </w:r>
+            <w:r>
+              <w:rPr>
+                <w:rFonts w:ascii="Courier New" w:hAnsi="Courier New" w:cs="Courier New"/>
+                <w:noProof/>
+              </w:rPr>
+              <w:tab/>
+            </w:r>
+            <w:r>
+              <w:rPr>
+                <w:rFonts w:ascii="Courier New" w:hAnsi="Courier New" w:cs="Courier New"/>
+                <w:noProof/>
+                <w:color w:val="008000"/>
+              </w:rPr>
+              <w:t>--@strModulein = N'Quality',</w:t>
+            </w:r>
+          </w:p>
+          <w:p>
+            <w:pPr>
+              <w:overflowPunct/>
+              <w:textAlignment w:val="auto"/>
+              <w:rPr>
+                <w:rFonts w:ascii="Courier New" w:hAnsi="Courier New" w:cs="Courier New"/>
+                <w:noProof/>
+                <w:color w:val="008000"/>
+              </w:rPr>
+            </w:pPr>
+            <w:r>
+              <w:rPr>
+                <w:rFonts w:ascii="Courier New" w:hAnsi="Courier New" w:cs="Courier New"/>
+                <w:noProof/>
+              </w:rPr>
+              <w:tab/>
+            </w:r>
+            <w:r>
+              <w:rPr>
+                <w:rFonts w:ascii="Courier New" w:hAnsi="Courier New" w:cs="Courier New"/>
+                <w:noProof/>
+              </w:rPr>
+              <w:tab/>
+            </w:r>
+            <w:r>
+              <w:rPr>
+                <w:rFonts w:ascii="Courier New" w:hAnsi="Courier New" w:cs="Courier New"/>
+                <w:noProof/>
+                <w:color w:val="008000"/>
+              </w:rPr>
+              <w:t>--@strModulein = N'LSA',</w:t>
+            </w:r>
+          </w:p>
+          <w:p>
+            <w:pPr>
+              <w:overflowPunct/>
+              <w:textAlignment w:val="auto"/>
+              <w:rPr>
+                <w:rFonts w:ascii="Courier New" w:hAnsi="Courier New" w:cs="Courier New"/>
+                <w:noProof/>
+                <w:color w:val="008000"/>
+              </w:rPr>
+            </w:pPr>
+            <w:r>
+              <w:rPr>
+                <w:rFonts w:ascii="Courier New" w:hAnsi="Courier New" w:cs="Courier New"/>
+                <w:noProof/>
+              </w:rPr>
+              <w:tab/>
+            </w:r>
+            <w:r>
+              <w:rPr>
+                <w:rFonts w:ascii="Courier New" w:hAnsi="Courier New" w:cs="Courier New"/>
+                <w:noProof/>
+              </w:rPr>
+              <w:tab/>
+            </w:r>
+            <w:r>
+              <w:rPr>
+                <w:rFonts w:ascii="Courier New" w:hAnsi="Courier New" w:cs="Courier New"/>
+                <w:noProof/>
+                <w:color w:val="008000"/>
+              </w:rPr>
+              <w:t>--@strModulein = N'Training',</w:t>
+            </w:r>
+          </w:p>
+          <w:p>
+            <w:pPr>
+              <w:overflowPunct/>
+              <w:textAlignment w:val="auto"/>
+              <w:rPr>
+                <w:rFonts w:ascii="Courier New" w:hAnsi="Courier New" w:cs="Courier New"/>
+                <w:noProof/>
+                <w:color w:val="808080"/>
+              </w:rPr>
+            </w:pPr>
+            <w:r>
+              <w:rPr>
+                <w:rFonts w:ascii="Courier New" w:hAnsi="Courier New" w:cs="Courier New"/>
+                <w:noProof/>
+              </w:rPr>
+              <w:tab/>
+            </w:r>
+            <w:r>
+              <w:rPr>
+                <w:rFonts w:ascii="Courier New" w:hAnsi="Courier New" w:cs="Courier New"/>
+                <w:noProof/>
+              </w:rPr>
+              <w:tab/>
+              <w:t xml:space="preserve">@strSourcein </w:t>
+            </w:r>
+            <w:r>
+              <w:rPr>
+                <w:rFonts w:ascii="Courier New" w:hAnsi="Courier New" w:cs="Courier New"/>
+                <w:noProof/>
+                <w:color w:val="808080"/>
+              </w:rPr>
+              <w:t>=</w:t>
+            </w:r>
+            <w:r>
+              <w:rPr>
+                <w:rFonts w:ascii="Courier New" w:hAnsi="Courier New" w:cs="Courier New"/>
+                <w:noProof/>
+              </w:rPr>
+              <w:t xml:space="preserve"> </w:t>
+            </w:r>
+            <w:r>
+              <w:rPr>
+                <w:rFonts w:ascii="Courier New" w:hAnsi="Courier New" w:cs="Courier New"/>
+                <w:noProof/>
+                <w:color w:val="FF0000"/>
+              </w:rPr>
+              <w:t>N'Indirect'</w:t>
+            </w:r>
+            <w:r>
+              <w:rPr>
+                <w:rFonts w:ascii="Courier New" w:hAnsi="Courier New" w:cs="Courier New"/>
+                <w:noProof/>
+                <w:color w:val="808080"/>
+              </w:rPr>
+              <w:t>,</w:t>
+            </w:r>
+          </w:p>
+          <w:p>
+            <w:pPr>
+              <w:overflowPunct/>
+              <w:textAlignment w:val="auto"/>
+              <w:rPr>
+                <w:rFonts w:ascii="Courier New" w:hAnsi="Courier New" w:cs="Courier New"/>
+                <w:noProof/>
+                <w:color w:val="FF0000"/>
+              </w:rPr>
+            </w:pPr>
+            <w:r>
+              <w:rPr>
+                <w:rFonts w:ascii="Courier New" w:hAnsi="Courier New" w:cs="Courier New"/>
+                <w:noProof/>
+              </w:rPr>
+              <w:lastRenderedPageBreak/>
+              <w:tab/>
+            </w:r>
+            <w:r>
+              <w:rPr>
+                <w:rFonts w:ascii="Courier New" w:hAnsi="Courier New" w:cs="Courier New"/>
+                <w:noProof/>
+              </w:rPr>
+              <w:tab/>
+              <w:t xml:space="preserve">@nvcEmpLanIDin </w:t>
+            </w:r>
+            <w:r>
+              <w:rPr>
+                <w:rFonts w:ascii="Courier New" w:hAnsi="Courier New" w:cs="Courier New"/>
+                <w:noProof/>
+                <w:color w:val="808080"/>
+              </w:rPr>
+              <w:t>=</w:t>
+            </w:r>
+            <w:r>
+              <w:rPr>
+                <w:rFonts w:ascii="Courier New" w:hAnsi="Courier New" w:cs="Courier New"/>
+                <w:noProof/>
+              </w:rPr>
+              <w:t xml:space="preserve"> </w:t>
+            </w:r>
+            <w:r>
+              <w:rPr>
+                <w:rFonts w:ascii="Courier New" w:hAnsi="Courier New" w:cs="Courier New"/>
+                <w:noProof/>
+                <w:color w:val="FF0000"/>
+              </w:rPr>
+              <w:t>N'Susmitha.palacherla'</w:t>
+            </w:r>
+          </w:p>
+          <w:p>
+            <w:pPr>
+              <w:overflowPunct/>
+              <w:textAlignment w:val="auto"/>
+              <w:rPr>
+                <w:rFonts w:ascii="Courier New" w:hAnsi="Courier New" w:cs="Courier New"/>
+                <w:noProof/>
+                <w:color w:val="FF0000"/>
+              </w:rPr>
+            </w:pPr>
+          </w:p>
+          <w:p>
+            <w:pPr>
+              <w:overflowPunct/>
+              <w:textAlignment w:val="auto"/>
+              <w:rPr>
+                <w:rFonts w:ascii="Courier New" w:hAnsi="Courier New" w:cs="Courier New"/>
+                <w:noProof/>
+              </w:rPr>
+            </w:pPr>
+            <w:r>
+              <w:rPr>
+                <w:rFonts w:ascii="Courier New" w:hAnsi="Courier New" w:cs="Courier New"/>
+                <w:noProof/>
+                <w:color w:val="0000FF"/>
+              </w:rPr>
+              <w:t>SELECT</w:t>
+            </w:r>
+            <w:r>
+              <w:rPr>
+                <w:rFonts w:ascii="Courier New" w:hAnsi="Courier New" w:cs="Courier New"/>
+                <w:noProof/>
+              </w:rPr>
+              <w:tab/>
+            </w:r>
+            <w:r>
+              <w:rPr>
+                <w:rFonts w:ascii="Courier New" w:hAnsi="Courier New" w:cs="Courier New"/>
+                <w:noProof/>
+                <w:color w:val="FF0000"/>
+              </w:rPr>
+              <w:t>'Return Value'</w:t>
+            </w:r>
+            <w:r>
+              <w:rPr>
+                <w:rFonts w:ascii="Courier New" w:hAnsi="Courier New" w:cs="Courier New"/>
+                <w:noProof/>
+              </w:rPr>
+              <w:t xml:space="preserve"> </w:t>
+            </w:r>
+            <w:r>
+              <w:rPr>
+                <w:rFonts w:ascii="Courier New" w:hAnsi="Courier New" w:cs="Courier New"/>
+                <w:noProof/>
+                <w:color w:val="808080"/>
+              </w:rPr>
+              <w:t>=</w:t>
+            </w:r>
+            <w:r>
+              <w:rPr>
+                <w:rFonts w:ascii="Courier New" w:hAnsi="Courier New" w:cs="Courier New"/>
+                <w:noProof/>
+              </w:rPr>
+              <w:t xml:space="preserve"> @return_value</w:t>
+            </w:r>
+          </w:p>
+          <w:p>
+            <w:pPr>
+              <w:overflowPunct/>
+              <w:textAlignment w:val="auto"/>
+              <w:rPr>
+                <w:rFonts w:ascii="Courier New" w:hAnsi="Courier New" w:cs="Courier New"/>
+                <w:noProof/>
+              </w:rPr>
+            </w:pPr>
+          </w:p>
+          <w:p>
+            <w:pPr>
+              <w:overflowPunct/>
+              <w:textAlignment w:val="auto"/>
+              <w:rPr>
+                <w:rFonts w:ascii="Courier New" w:hAnsi="Courier New" w:cs="Courier New"/>
+                <w:noProof/>
+                <w:color w:val="0000FF"/>
+              </w:rPr>
+            </w:pPr>
+            <w:r>
+              <w:rPr>
+                <w:rFonts w:ascii="Courier New" w:hAnsi="Courier New" w:cs="Courier New"/>
+                <w:noProof/>
+                <w:color w:val="0000FF"/>
+              </w:rPr>
+              <w:t>GO</w:t>
+            </w:r>
+          </w:p>
+          <w:p>
+            <w:pPr>
+              <w:rPr>
+                <w:rFonts w:asciiTheme="minorHAnsi" w:hAnsiTheme="minorHAnsi"/>
+                <w:bCs/>
+              </w:rPr>
+            </w:pPr>
+          </w:p>
+        </w:tc>
+        <w:tc>
+          <w:tcPr>
+            <w:tcW w:w="4500" w:type="dxa"/>
+          </w:tcPr>
+          <w:p>
+            <w:pPr>
+              <w:rPr>
+                <w:rFonts w:asciiTheme="minorHAnsi" w:hAnsiTheme="minorHAnsi"/>
+                <w:bCs/>
+              </w:rPr>
+            </w:pPr>
+            <w:proofErr w:type="spellStart"/>
+            <w:r>
+              <w:rPr>
+                <w:rFonts w:asciiTheme="minorHAnsi" w:hAnsiTheme="minorHAnsi"/>
+                <w:bCs/>
+              </w:rPr>
+              <w:lastRenderedPageBreak/>
+              <w:t>Subcoaching</w:t>
+            </w:r>
+            <w:proofErr w:type="spellEnd"/>
+            <w:r>
+              <w:rPr>
+                <w:rFonts w:asciiTheme="minorHAnsi" w:hAnsiTheme="minorHAnsi"/>
+                <w:bCs/>
+              </w:rPr>
+              <w:t xml:space="preserve"> reason is returned for CSR </w:t>
+            </w:r>
+            <w:r>
+              <w:rPr>
+                <w:rFonts w:asciiTheme="minorHAnsi" w:hAnsiTheme="minorHAnsi"/>
+                <w:bCs/>
+              </w:rPr>
+              <w:t xml:space="preserve">module </w:t>
+            </w:r>
+            <w:r>
+              <w:rPr>
+                <w:rFonts w:asciiTheme="minorHAnsi" w:hAnsiTheme="minorHAnsi"/>
+                <w:bCs/>
+              </w:rPr>
+              <w:t>and not returned for other Modules.</w:t>
+            </w:r>
+          </w:p>
+          <w:p>
+            <w:pPr>
+              <w:rPr>
+                <w:rFonts w:asciiTheme="minorHAnsi" w:hAnsiTheme="minorHAnsi"/>
+                <w:bCs/>
+              </w:rPr>
+            </w:pPr>
+          </w:p>
         </w:tc>
         <w:tc>
           <w:tcPr>
@@ -29397,7 +31710,7 @@
         <w:sz w:val="18"/>
         <w:szCs w:val="18"/>
       </w:rPr>
-      <w:t>3</w:t>
+      <w:t>27</w:t>
     </w:r>
     <w:r>
       <w:rPr>
@@ -29446,7 +31759,7 @@
         <w:sz w:val="18"/>
         <w:szCs w:val="18"/>
       </w:rPr>
-      <w:t>26</w:t>
+      <w:t>29</w:t>
     </w:r>
     <w:r>
       <w:rPr>
@@ -29660,6 +31973,122 @@
 <file path=word/numbering.xml><?xml version="1.0" encoding="utf-8"?>
 <w:numbering xmlns:wpc="http://schemas.microsoft.com/office/word/2010/wordprocessingCanvas" xmlns:mc="http://schemas.openxmlformats.org/markup-compatibility/2006" xmlns:o="urn:schemas-microsoft-com:office:office" xmlns:r="http://schemas.openxmlformats.org/officeDocument/2006/relationships" xmlns:m="http://schemas.openxmlformats.org/officeDocument/2006/math" xmlns:v="urn:schemas-microsoft-com:vml" xmlns:wp14="http://schemas.microsoft.com/office/word/2010/wordprocessingDrawing" xmlns:wp="http://schemas.openxmlformats.org/drawingml/2006/wordprocessingDrawing" xmlns:w10="urn:schemas-microsoft-com:office:word" xmlns:w="http://schemas.openxmlformats.org/wordprocessingml/2006/main" xmlns:w14="http://schemas.microsoft.com/office/word/2010/wordml" xmlns:wpg="http://schemas.microsoft.com/office/word/2010/wordprocessingGroup" xmlns:wpi="http://schemas.microsoft.com/office/word/2010/wordprocessingInk" xmlns:wne="http://schemas.microsoft.com/office/word/2006/wordml" xmlns:wps="http://schemas.microsoft.com/office/word/2010/wordprocessingShape" mc:Ignorable="w14 wp14">
   <w:abstractNum w:abstractNumId="0">
+    <w:nsid w:val="1419405C"/>
+    <w:multiLevelType w:val="hybridMultilevel"/>
+    <w:tmpl w:val="C690071A"/>
+    <w:lvl w:ilvl="0" w:tplc="0409000F">
+      <w:start w:val="1"/>
+      <w:numFmt w:val="decimal"/>
+      <w:lvlText w:val="%1."/>
+      <w:lvlJc w:val="left"/>
+      <w:pPr>
+        <w:tabs>
+          <w:tab w:val="num" w:pos="720"/>
+        </w:tabs>
+        <w:ind w:left="720" w:hanging="360"/>
+      </w:pPr>
+    </w:lvl>
+    <w:lvl w:ilvl="1" w:tplc="4056895E">
+      <w:start w:val="1"/>
+      <w:numFmt w:val="decimal"/>
+      <w:lvlText w:val="%2."/>
+      <w:lvlJc w:val="left"/>
+      <w:pPr>
+        <w:tabs>
+          <w:tab w:val="num" w:pos="1440"/>
+        </w:tabs>
+        <w:ind w:left="1440" w:hanging="360"/>
+      </w:pPr>
+      <w:rPr>
+        <w:rFonts w:hint="default"/>
+      </w:rPr>
+    </w:lvl>
+    <w:lvl w:ilvl="2" w:tplc="0409001B" w:tentative="1">
+      <w:start w:val="1"/>
+      <w:numFmt w:val="lowerRoman"/>
+      <w:lvlText w:val="%3."/>
+      <w:lvlJc w:val="right"/>
+      <w:pPr>
+        <w:tabs>
+          <w:tab w:val="num" w:pos="2160"/>
+        </w:tabs>
+        <w:ind w:left="2160" w:hanging="180"/>
+      </w:pPr>
+    </w:lvl>
+    <w:lvl w:ilvl="3" w:tplc="0409000F" w:tentative="1">
+      <w:start w:val="1"/>
+      <w:numFmt w:val="decimal"/>
+      <w:lvlText w:val="%4."/>
+      <w:lvlJc w:val="left"/>
+      <w:pPr>
+        <w:tabs>
+          <w:tab w:val="num" w:pos="2880"/>
+        </w:tabs>
+        <w:ind w:left="2880" w:hanging="360"/>
+      </w:pPr>
+    </w:lvl>
+    <w:lvl w:ilvl="4" w:tplc="04090019" w:tentative="1">
+      <w:start w:val="1"/>
+      <w:numFmt w:val="lowerLetter"/>
+      <w:lvlText w:val="%5."/>
+      <w:lvlJc w:val="left"/>
+      <w:pPr>
+        <w:tabs>
+          <w:tab w:val="num" w:pos="3600"/>
+        </w:tabs>
+        <w:ind w:left="3600" w:hanging="360"/>
+      </w:pPr>
+    </w:lvl>
+    <w:lvl w:ilvl="5" w:tplc="0409001B" w:tentative="1">
+      <w:start w:val="1"/>
+      <w:numFmt w:val="lowerRoman"/>
+      <w:lvlText w:val="%6."/>
+      <w:lvlJc w:val="right"/>
+      <w:pPr>
+        <w:tabs>
+          <w:tab w:val="num" w:pos="4320"/>
+        </w:tabs>
+        <w:ind w:left="4320" w:hanging="180"/>
+      </w:pPr>
+    </w:lvl>
+    <w:lvl w:ilvl="6" w:tplc="0409000F" w:tentative="1">
+      <w:start w:val="1"/>
+      <w:numFmt w:val="decimal"/>
+      <w:lvlText w:val="%7."/>
+      <w:lvlJc w:val="left"/>
+      <w:pPr>
+        <w:tabs>
+          <w:tab w:val="num" w:pos="5040"/>
+        </w:tabs>
+        <w:ind w:left="5040" w:hanging="360"/>
+      </w:pPr>
+    </w:lvl>
+    <w:lvl w:ilvl="7" w:tplc="04090019" w:tentative="1">
+      <w:start w:val="1"/>
+      <w:numFmt w:val="lowerLetter"/>
+      <w:lvlText w:val="%8."/>
+      <w:lvlJc w:val="left"/>
+      <w:pPr>
+        <w:tabs>
+          <w:tab w:val="num" w:pos="5760"/>
+        </w:tabs>
+        <w:ind w:left="5760" w:hanging="360"/>
+      </w:pPr>
+    </w:lvl>
+    <w:lvl w:ilvl="8" w:tplc="0409001B" w:tentative="1">
+      <w:start w:val="1"/>
+      <w:numFmt w:val="lowerRoman"/>
+      <w:lvlText w:val="%9."/>
+      <w:lvlJc w:val="right"/>
+      <w:pPr>
+        <w:tabs>
+          <w:tab w:val="num" w:pos="6480"/>
+        </w:tabs>
+        <w:ind w:left="6480" w:hanging="180"/>
+      </w:pPr>
+    </w:lvl>
+  </w:abstractNum>
+  <w:abstractNum w:abstractNumId="1">
     <w:nsid w:val="16AE50D0"/>
     <w:multiLevelType w:val="hybridMultilevel"/>
     <w:tmpl w:val="51FE1318"/>
@@ -29775,7 +32204,7 @@
       </w:pPr>
     </w:lvl>
   </w:abstractNum>
-  <w:abstractNum w:abstractNumId="1">
+  <w:abstractNum w:abstractNumId="2">
     <w:nsid w:val="223E5C13"/>
     <w:multiLevelType w:val="hybridMultilevel"/>
     <w:tmpl w:val="C9EAC716"/>
@@ -29891,7 +32320,7 @@
       </w:pPr>
     </w:lvl>
   </w:abstractNum>
-  <w:abstractNum w:abstractNumId="2">
+  <w:abstractNum w:abstractNumId="3">
     <w:nsid w:val="281036F4"/>
     <w:multiLevelType w:val="hybridMultilevel"/>
     <w:tmpl w:val="BA1AEA04"/>
@@ -30007,7 +32436,7 @@
       </w:pPr>
     </w:lvl>
   </w:abstractNum>
-  <w:abstractNum w:abstractNumId="3">
+  <w:abstractNum w:abstractNumId="4">
     <w:nsid w:val="2E326F6D"/>
     <w:multiLevelType w:val="hybridMultilevel"/>
     <w:tmpl w:val="C9EAC716"/>
@@ -30123,10 +32552,10 @@
       </w:pPr>
     </w:lvl>
   </w:abstractNum>
-  <w:abstractNum w:abstractNumId="4">
+  <w:abstractNum w:abstractNumId="5">
     <w:nsid w:val="388921D8"/>
     <w:multiLevelType w:val="hybridMultilevel"/>
-    <w:tmpl w:val="C690071A"/>
+    <w:tmpl w:val="937227F2"/>
     <w:lvl w:ilvl="0" w:tplc="0409000F">
       <w:start w:val="1"/>
       <w:numFmt w:val="decimal"/>
@@ -30239,7 +32668,7 @@
       </w:pPr>
     </w:lvl>
   </w:abstractNum>
-  <w:abstractNum w:abstractNumId="5">
+  <w:abstractNum w:abstractNumId="6">
     <w:nsid w:val="43264037"/>
     <w:multiLevelType w:val="hybridMultilevel"/>
     <w:tmpl w:val="CF1E3B96"/>
@@ -30355,7 +32784,7 @@
       </w:pPr>
     </w:lvl>
   </w:abstractNum>
-  <w:abstractNum w:abstractNumId="6">
+  <w:abstractNum w:abstractNumId="7">
     <w:nsid w:val="4C9B20E6"/>
     <w:multiLevelType w:val="hybridMultilevel"/>
     <w:tmpl w:val="126AE5BC"/>
@@ -30467,7 +32896,7 @@
       </w:rPr>
     </w:lvl>
   </w:abstractNum>
-  <w:abstractNum w:abstractNumId="7">
+  <w:abstractNum w:abstractNumId="8">
     <w:nsid w:val="61C46C33"/>
     <w:multiLevelType w:val="hybridMultilevel"/>
     <w:tmpl w:val="18DAB43C"/>
@@ -30583,7 +33012,7 @@
       </w:pPr>
     </w:lvl>
   </w:abstractNum>
-  <w:abstractNum w:abstractNumId="8">
+  <w:abstractNum w:abstractNumId="9">
     <w:nsid w:val="63CC6532"/>
     <w:multiLevelType w:val="hybridMultilevel"/>
     <w:tmpl w:val="223482B0"/>
@@ -30700,30 +33129,33 @@
     </w:lvl>
   </w:abstractNum>
   <w:num w:numId="1">
+    <w:abstractNumId w:val="7"/>
+  </w:num>
+  <w:num w:numId="2">
+    <w:abstractNumId w:val="5"/>
+  </w:num>
+  <w:num w:numId="3">
+    <w:abstractNumId w:val="8"/>
+  </w:num>
+  <w:num w:numId="4">
+    <w:abstractNumId w:val="3"/>
+  </w:num>
+  <w:num w:numId="5">
     <w:abstractNumId w:val="6"/>
   </w:num>
-  <w:num w:numId="2">
+  <w:num w:numId="6">
     <w:abstractNumId w:val="4"/>
   </w:num>
-  <w:num w:numId="3">
-    <w:abstractNumId w:val="7"/>
-  </w:num>
-  <w:num w:numId="4">
+  <w:num w:numId="7">
     <w:abstractNumId w:val="2"/>
   </w:num>
-  <w:num w:numId="5">
-    <w:abstractNumId w:val="5"/>
+  <w:num w:numId="8">
+    <w:abstractNumId w:val="9"/>
   </w:num>
-  <w:num w:numId="6">
-    <w:abstractNumId w:val="3"/>
-  </w:num>
-  <w:num w:numId="7">
+  <w:num w:numId="9">
     <w:abstractNumId w:val="1"/>
   </w:num>
-  <w:num w:numId="8">
-    <w:abstractNumId w:val="8"/>
-  </w:num>
-  <w:num w:numId="9">
+  <w:num w:numId="10">
     <w:abstractNumId w:val="0"/>
   </w:num>
   <w:numIdMacAtCleanup w:val="2"/>
@@ -32628,7 +35060,7 @@
 </file>
 
 <file path=customXml/itemProps1.xml><?xml version="1.0" encoding="utf-8"?>
-<ds:datastoreItem xmlns:ds="http://schemas.openxmlformats.org/officeDocument/2006/customXml" ds:itemID="{01E74D54-9BE3-4678-9F9A-E8136F7CA5C5}">
+<ds:datastoreItem xmlns:ds="http://schemas.openxmlformats.org/officeDocument/2006/customXml" ds:itemID="{3319F5F6-902C-47AE-B43A-829A91E8DB02}">
   <ds:schemaRefs>
     <ds:schemaRef ds:uri="http://schemas.openxmlformats.org/officeDocument/2006/bibliography"/>
   </ds:schemaRefs>

</xml_diff>

<commit_message>
Internal version 34. TFS 1555.
git-tfs-id: [https://tfs.omnicloud.local/tfs/cco%20program/]$/eCoaching_V2;C33658
</commit_message>
<xml_diff>
--- a/Unit Test/CCO_eCoaching_DIM_Table_Maintenance_DB_UTD.docx
+++ b/Unit Test/CCO_eCoaching_DIM_Table_Maintenance_DB_UTD.docx
@@ -257,7 +257,7 @@
           <w:sz w:val="18"/>
           <w:szCs w:val="18"/>
         </w:rPr>
-        <w:t>October 30, 2015</w:t>
+        <w:t>January 4, 2016</w:t>
       </w:r>
       <w:r>
         <w:rPr>
@@ -1332,16 +1332,7 @@
           </w:tcPr>
           <w:p>
             <w:r>
-              <w:t xml:space="preserve">TFS- 1016 - </w:t>
-            </w:r>
-            <w:r>
-              <w:t xml:space="preserve">Add additional </w:t>
-            </w:r>
-            <w:r>
-              <w:t>CCI</w:t>
-            </w:r>
-            <w:r>
-              <w:t xml:space="preserve"> </w:t>
+              <w:t xml:space="preserve">TFS- 1016 - Add additional CCI </w:t>
             </w:r>
             <w:proofErr w:type="spellStart"/>
             <w:r>
@@ -1349,10 +1340,7 @@
             </w:r>
             <w:proofErr w:type="spellEnd"/>
             <w:r>
-              <w:t xml:space="preserve"> reason for CSR module</w:t>
-            </w:r>
-            <w:r>
-              <w:t>(SDR- 232)</w:t>
+              <w:t xml:space="preserve"> reason for CSR module(SDR- 232)</w:t>
             </w:r>
           </w:p>
         </w:tc>
@@ -1371,6 +1359,172 @@
               <w:t>Susmitha Palacherla</w:t>
             </w:r>
           </w:p>
+        </w:tc>
+      </w:tr>
+      <w:tr>
+        <w:tc>
+          <w:tcPr>
+            <w:tcW w:w="0" w:type="auto"/>
+            <w:tcBorders>
+              <w:top w:val="single" w:sz="6" w:space="0" w:color="C0C0C0"/>
+              <w:left w:val="single" w:sz="6" w:space="0" w:color="C0C0C0"/>
+              <w:bottom w:val="single" w:sz="6" w:space="0" w:color="C0C0C0"/>
+              <w:right w:val="single" w:sz="6" w:space="0" w:color="C0C0C0"/>
+            </w:tcBorders>
+          </w:tcPr>
+          <w:p>
+            <w:r>
+              <w:t>01/02/2016</w:t>
+            </w:r>
+          </w:p>
+        </w:tc>
+        <w:tc>
+          <w:tcPr>
+            <w:tcW w:w="0" w:type="auto"/>
+            <w:tcBorders>
+              <w:top w:val="single" w:sz="6" w:space="0" w:color="C0C0C0"/>
+              <w:left w:val="single" w:sz="6" w:space="0" w:color="C0C0C0"/>
+              <w:bottom w:val="single" w:sz="6" w:space="0" w:color="C0C0C0"/>
+              <w:right w:val="single" w:sz="6" w:space="0" w:color="C0C0C0"/>
+            </w:tcBorders>
+          </w:tcPr>
+          <w:p>
+            <w:r>
+              <w:t>14/0</w:t>
+            </w:r>
+          </w:p>
+        </w:tc>
+        <w:tc>
+          <w:tcPr>
+            <w:tcW w:w="0" w:type="auto"/>
+            <w:tcBorders>
+              <w:top w:val="single" w:sz="6" w:space="0" w:color="C0C0C0"/>
+              <w:left w:val="single" w:sz="6" w:space="0" w:color="C0C0C0"/>
+              <w:bottom w:val="single" w:sz="6" w:space="0" w:color="C0C0C0"/>
+              <w:right w:val="single" w:sz="6" w:space="0" w:color="C0C0C0"/>
+            </w:tcBorders>
+          </w:tcPr>
+          <w:p>
+            <w:r>
+              <w:t>TFS- 1555 – Additional job codes for LSA Module</w:t>
+            </w:r>
+          </w:p>
+        </w:tc>
+        <w:tc>
+          <w:tcPr>
+            <w:tcW w:w="0" w:type="auto"/>
+            <w:tcBorders>
+              <w:top w:val="single" w:sz="6" w:space="0" w:color="C0C0C0"/>
+              <w:left w:val="single" w:sz="6" w:space="0" w:color="C0C0C0"/>
+              <w:bottom w:val="single" w:sz="6" w:space="0" w:color="C0C0C0"/>
+              <w:right w:val="single" w:sz="6" w:space="0" w:color="C0C0C0"/>
+            </w:tcBorders>
+          </w:tcPr>
+          <w:p>
+            <w:r>
+              <w:t>Susmitha Palacherla</w:t>
+            </w:r>
+          </w:p>
+        </w:tc>
+      </w:tr>
+      <w:tr>
+        <w:tc>
+          <w:tcPr>
+            <w:tcW w:w="0" w:type="auto"/>
+            <w:tcBorders>
+              <w:top w:val="single" w:sz="6" w:space="0" w:color="C0C0C0"/>
+              <w:left w:val="single" w:sz="6" w:space="0" w:color="C0C0C0"/>
+              <w:bottom w:val="single" w:sz="6" w:space="0" w:color="C0C0C0"/>
+              <w:right w:val="single" w:sz="6" w:space="0" w:color="C0C0C0"/>
+            </w:tcBorders>
+          </w:tcPr>
+          <w:p/>
+        </w:tc>
+        <w:tc>
+          <w:tcPr>
+            <w:tcW w:w="0" w:type="auto"/>
+            <w:tcBorders>
+              <w:top w:val="single" w:sz="6" w:space="0" w:color="C0C0C0"/>
+              <w:left w:val="single" w:sz="6" w:space="0" w:color="C0C0C0"/>
+              <w:bottom w:val="single" w:sz="6" w:space="0" w:color="C0C0C0"/>
+              <w:right w:val="single" w:sz="6" w:space="0" w:color="C0C0C0"/>
+            </w:tcBorders>
+          </w:tcPr>
+          <w:p/>
+        </w:tc>
+        <w:tc>
+          <w:tcPr>
+            <w:tcW w:w="0" w:type="auto"/>
+            <w:tcBorders>
+              <w:top w:val="single" w:sz="6" w:space="0" w:color="C0C0C0"/>
+              <w:left w:val="single" w:sz="6" w:space="0" w:color="C0C0C0"/>
+              <w:bottom w:val="single" w:sz="6" w:space="0" w:color="C0C0C0"/>
+              <w:right w:val="single" w:sz="6" w:space="0" w:color="C0C0C0"/>
+            </w:tcBorders>
+          </w:tcPr>
+          <w:p/>
+        </w:tc>
+        <w:tc>
+          <w:tcPr>
+            <w:tcW w:w="0" w:type="auto"/>
+            <w:tcBorders>
+              <w:top w:val="single" w:sz="6" w:space="0" w:color="C0C0C0"/>
+              <w:left w:val="single" w:sz="6" w:space="0" w:color="C0C0C0"/>
+              <w:bottom w:val="single" w:sz="6" w:space="0" w:color="C0C0C0"/>
+              <w:right w:val="single" w:sz="6" w:space="0" w:color="C0C0C0"/>
+            </w:tcBorders>
+          </w:tcPr>
+          <w:p/>
+        </w:tc>
+      </w:tr>
+      <w:tr>
+        <w:tc>
+          <w:tcPr>
+            <w:tcW w:w="0" w:type="auto"/>
+            <w:tcBorders>
+              <w:top w:val="single" w:sz="6" w:space="0" w:color="C0C0C0"/>
+              <w:left w:val="single" w:sz="6" w:space="0" w:color="C0C0C0"/>
+              <w:bottom w:val="single" w:sz="6" w:space="0" w:color="C0C0C0"/>
+              <w:right w:val="single" w:sz="6" w:space="0" w:color="C0C0C0"/>
+            </w:tcBorders>
+          </w:tcPr>
+          <w:p/>
+        </w:tc>
+        <w:tc>
+          <w:tcPr>
+            <w:tcW w:w="0" w:type="auto"/>
+            <w:tcBorders>
+              <w:top w:val="single" w:sz="6" w:space="0" w:color="C0C0C0"/>
+              <w:left w:val="single" w:sz="6" w:space="0" w:color="C0C0C0"/>
+              <w:bottom w:val="single" w:sz="6" w:space="0" w:color="C0C0C0"/>
+              <w:right w:val="single" w:sz="6" w:space="0" w:color="C0C0C0"/>
+            </w:tcBorders>
+          </w:tcPr>
+          <w:p/>
+        </w:tc>
+        <w:tc>
+          <w:tcPr>
+            <w:tcW w:w="0" w:type="auto"/>
+            <w:tcBorders>
+              <w:top w:val="single" w:sz="6" w:space="0" w:color="C0C0C0"/>
+              <w:left w:val="single" w:sz="6" w:space="0" w:color="C0C0C0"/>
+              <w:bottom w:val="single" w:sz="6" w:space="0" w:color="C0C0C0"/>
+              <w:right w:val="single" w:sz="6" w:space="0" w:color="C0C0C0"/>
+            </w:tcBorders>
+          </w:tcPr>
+          <w:p/>
+        </w:tc>
+        <w:tc>
+          <w:tcPr>
+            <w:tcW w:w="0" w:type="auto"/>
+            <w:tcBorders>
+              <w:top w:val="single" w:sz="6" w:space="0" w:color="C0C0C0"/>
+              <w:left w:val="single" w:sz="6" w:space="0" w:color="C0C0C0"/>
+              <w:bottom w:val="single" w:sz="6" w:space="0" w:color="C0C0C0"/>
+              <w:right w:val="single" w:sz="6" w:space="0" w:color="C0C0C0"/>
+            </w:tcBorders>
+          </w:tcPr>
+          <w:p/>
         </w:tc>
       </w:tr>
     </w:tbl>
@@ -1446,7 +1600,7 @@
           <w:r>
             <w:fldChar w:fldCharType="separate"/>
           </w:r>
-          <w:hyperlink w:anchor="_Toc433983982" w:history="1">
+          <w:hyperlink w:anchor="_Toc439668099" w:history="1">
             <w:r>
               <w:rPr>
                 <w:rStyle w:val="Hyperlink"/>
@@ -1489,7 +1643,7 @@
                 <w:noProof/>
                 <w:webHidden/>
               </w:rPr>
-              <w:instrText xml:space="preserve"> PAGEREF _Toc433983982 \h </w:instrText>
+              <w:instrText xml:space="preserve"> PAGEREF _Toc439668099 \h </w:instrText>
             </w:r>
             <w:r>
               <w:rPr>
@@ -1534,7 +1688,7 @@
               <w:szCs w:val="22"/>
             </w:rPr>
           </w:pPr>
-          <w:hyperlink w:anchor="_Toc433983983" w:history="1">
+          <w:hyperlink w:anchor="_Toc439668100" w:history="1">
             <w:r>
               <w:rPr>
                 <w:rStyle w:val="Hyperlink"/>
@@ -1577,7 +1731,7 @@
                 <w:noProof/>
                 <w:webHidden/>
               </w:rPr>
-              <w:instrText xml:space="preserve"> PAGEREF _Toc433983983 \h </w:instrText>
+              <w:instrText xml:space="preserve"> PAGEREF _Toc439668100 \h </w:instrText>
             </w:r>
             <w:r>
               <w:rPr>
@@ -1622,7 +1776,7 @@
               <w:szCs w:val="22"/>
             </w:rPr>
           </w:pPr>
-          <w:hyperlink w:anchor="_Toc433983984" w:history="1">
+          <w:hyperlink w:anchor="_Toc439668101" w:history="1">
             <w:r>
               <w:rPr>
                 <w:rStyle w:val="Hyperlink"/>
@@ -1665,7 +1819,7 @@
                 <w:noProof/>
                 <w:webHidden/>
               </w:rPr>
-              <w:instrText xml:space="preserve"> PAGEREF _Toc433983984 \h </w:instrText>
+              <w:instrText xml:space="preserve"> PAGEREF _Toc439668101 \h </w:instrText>
             </w:r>
             <w:r>
               <w:rPr>
@@ -1710,7 +1864,7 @@
               <w:szCs w:val="22"/>
             </w:rPr>
           </w:pPr>
-          <w:hyperlink w:anchor="_Toc433983985" w:history="1">
+          <w:hyperlink w:anchor="_Toc439668102" w:history="1">
             <w:r>
               <w:rPr>
                 <w:rStyle w:val="Hyperlink"/>
@@ -1753,7 +1907,7 @@
                 <w:noProof/>
                 <w:webHidden/>
               </w:rPr>
-              <w:instrText xml:space="preserve"> PAGEREF _Toc433983985 \h </w:instrText>
+              <w:instrText xml:space="preserve"> PAGEREF _Toc439668102 \h </w:instrText>
             </w:r>
             <w:r>
               <w:rPr>
@@ -1798,7 +1952,7 @@
               <w:szCs w:val="22"/>
             </w:rPr>
           </w:pPr>
-          <w:hyperlink w:anchor="_Toc433983986" w:history="1">
+          <w:hyperlink w:anchor="_Toc439668103" w:history="1">
             <w:r>
               <w:rPr>
                 <w:rStyle w:val="Hyperlink"/>
@@ -1841,7 +1995,7 @@
                 <w:noProof/>
                 <w:webHidden/>
               </w:rPr>
-              <w:instrText xml:space="preserve"> PAGEREF _Toc433983986 \h </w:instrText>
+              <w:instrText xml:space="preserve"> PAGEREF _Toc439668103 \h </w:instrText>
             </w:r>
             <w:r>
               <w:rPr>
@@ -1886,7 +2040,7 @@
               <w:szCs w:val="22"/>
             </w:rPr>
           </w:pPr>
-          <w:hyperlink w:anchor="_Toc433983987" w:history="1">
+          <w:hyperlink w:anchor="_Toc439668104" w:history="1">
             <w:r>
               <w:rPr>
                 <w:rStyle w:val="Hyperlink"/>
@@ -1929,7 +2083,7 @@
                 <w:noProof/>
                 <w:webHidden/>
               </w:rPr>
-              <w:instrText xml:space="preserve"> PAGEREF _Toc433983987 \h </w:instrText>
+              <w:instrText xml:space="preserve"> PAGEREF _Toc439668104 \h </w:instrText>
             </w:r>
             <w:r>
               <w:rPr>
@@ -1974,7 +2128,7 @@
               <w:szCs w:val="22"/>
             </w:rPr>
           </w:pPr>
-          <w:hyperlink w:anchor="_Toc433983988" w:history="1">
+          <w:hyperlink w:anchor="_Toc439668105" w:history="1">
             <w:r>
               <w:rPr>
                 <w:rStyle w:val="Hyperlink"/>
@@ -2017,7 +2171,7 @@
                 <w:noProof/>
                 <w:webHidden/>
               </w:rPr>
-              <w:instrText xml:space="preserve"> PAGEREF _Toc433983988 \h </w:instrText>
+              <w:instrText xml:space="preserve"> PAGEREF _Toc439668105 \h </w:instrText>
             </w:r>
             <w:r>
               <w:rPr>
@@ -2062,7 +2216,7 @@
               <w:szCs w:val="22"/>
             </w:rPr>
           </w:pPr>
-          <w:hyperlink w:anchor="_Toc433983989" w:history="1">
+          <w:hyperlink w:anchor="_Toc439668106" w:history="1">
             <w:r>
               <w:rPr>
                 <w:rStyle w:val="Hyperlink"/>
@@ -2105,7 +2259,7 @@
                 <w:noProof/>
                 <w:webHidden/>
               </w:rPr>
-              <w:instrText xml:space="preserve"> PAGEREF _Toc433983989 \h </w:instrText>
+              <w:instrText xml:space="preserve"> PAGEREF _Toc439668106 \h </w:instrText>
             </w:r>
             <w:r>
               <w:rPr>
@@ -2150,7 +2304,7 @@
               <w:szCs w:val="22"/>
             </w:rPr>
           </w:pPr>
-          <w:hyperlink w:anchor="_Toc433983990" w:history="1">
+          <w:hyperlink w:anchor="_Toc439668107" w:history="1">
             <w:r>
               <w:rPr>
                 <w:rStyle w:val="Hyperlink"/>
@@ -2193,7 +2347,7 @@
                 <w:noProof/>
                 <w:webHidden/>
               </w:rPr>
-              <w:instrText xml:space="preserve"> PAGEREF _Toc433983990 \h </w:instrText>
+              <w:instrText xml:space="preserve"> PAGEREF _Toc439668107 \h </w:instrText>
             </w:r>
             <w:r>
               <w:rPr>
@@ -2238,7 +2392,7 @@
               <w:szCs w:val="22"/>
             </w:rPr>
           </w:pPr>
-          <w:hyperlink w:anchor="_Toc433983991" w:history="1">
+          <w:hyperlink w:anchor="_Toc439668108" w:history="1">
             <w:r>
               <w:rPr>
                 <w:rStyle w:val="Hyperlink"/>
@@ -2281,7 +2435,7 @@
                 <w:noProof/>
                 <w:webHidden/>
               </w:rPr>
-              <w:instrText xml:space="preserve"> PAGEREF _Toc433983991 \h </w:instrText>
+              <w:instrText xml:space="preserve"> PAGEREF _Toc439668108 \h </w:instrText>
             </w:r>
             <w:r>
               <w:rPr>
@@ -2326,7 +2480,7 @@
               <w:szCs w:val="22"/>
             </w:rPr>
           </w:pPr>
-          <w:hyperlink w:anchor="_Toc433983992" w:history="1">
+          <w:hyperlink w:anchor="_Toc439668109" w:history="1">
             <w:r>
               <w:rPr>
                 <w:rStyle w:val="Hyperlink"/>
@@ -2369,7 +2523,7 @@
                 <w:noProof/>
                 <w:webHidden/>
               </w:rPr>
-              <w:instrText xml:space="preserve"> PAGEREF _Toc433983992 \h </w:instrText>
+              <w:instrText xml:space="preserve"> PAGEREF _Toc439668109 \h </w:instrText>
             </w:r>
             <w:r>
               <w:rPr>
@@ -2414,7 +2568,7 @@
               <w:szCs w:val="22"/>
             </w:rPr>
           </w:pPr>
-          <w:hyperlink w:anchor="_Toc433983993" w:history="1">
+          <w:hyperlink w:anchor="_Toc439668110" w:history="1">
             <w:r>
               <w:rPr>
                 <w:rStyle w:val="Hyperlink"/>
@@ -2457,7 +2611,7 @@
                 <w:noProof/>
                 <w:webHidden/>
               </w:rPr>
-              <w:instrText xml:space="preserve"> PAGEREF _Toc433983993 \h </w:instrText>
+              <w:instrText xml:space="preserve"> PAGEREF _Toc439668110 \h </w:instrText>
             </w:r>
             <w:r>
               <w:rPr>
@@ -2502,7 +2656,7 @@
               <w:szCs w:val="22"/>
             </w:rPr>
           </w:pPr>
-          <w:hyperlink w:anchor="_Toc433983994" w:history="1">
+          <w:hyperlink w:anchor="_Toc439668111" w:history="1">
             <w:r>
               <w:rPr>
                 <w:rStyle w:val="Hyperlink"/>
@@ -2545,7 +2699,7 @@
                 <w:noProof/>
                 <w:webHidden/>
               </w:rPr>
-              <w:instrText xml:space="preserve"> PAGEREF _Toc433983994 \h </w:instrText>
+              <w:instrText xml:space="preserve"> PAGEREF _Toc439668111 \h </w:instrText>
             </w:r>
             <w:r>
               <w:rPr>
@@ -2566,6 +2720,94 @@
                 <w:webHidden/>
               </w:rPr>
               <w:t>26</w:t>
+            </w:r>
+            <w:r>
+              <w:rPr>
+                <w:noProof/>
+                <w:webHidden/>
+              </w:rPr>
+              <w:fldChar w:fldCharType="end"/>
+            </w:r>
+          </w:hyperlink>
+        </w:p>
+        <w:p>
+          <w:pPr>
+            <w:pStyle w:val="TOC2"/>
+            <w:tabs>
+              <w:tab w:val="left" w:pos="880"/>
+              <w:tab w:val="right" w:leader="dot" w:pos="13670"/>
+            </w:tabs>
+            <w:rPr>
+              <w:rFonts w:asciiTheme="minorHAnsi" w:eastAsiaTheme="minorEastAsia" w:hAnsiTheme="minorHAnsi" w:cstheme="minorBidi"/>
+              <w:noProof/>
+              <w:sz w:val="22"/>
+              <w:szCs w:val="22"/>
+            </w:rPr>
+          </w:pPr>
+          <w:hyperlink w:anchor="_Toc439668112" w:history="1">
+            <w:r>
+              <w:rPr>
+                <w:rStyle w:val="Hyperlink"/>
+                <w:noProof/>
+              </w:rPr>
+              <w:t>14.</w:t>
+            </w:r>
+            <w:r>
+              <w:rPr>
+                <w:rFonts w:asciiTheme="minorHAnsi" w:eastAsiaTheme="minorEastAsia" w:hAnsiTheme="minorHAnsi" w:cstheme="minorBidi"/>
+                <w:noProof/>
+                <w:sz w:val="22"/>
+                <w:szCs w:val="22"/>
+              </w:rPr>
+              <w:tab/>
+            </w:r>
+            <w:r>
+              <w:rPr>
+                <w:rStyle w:val="Hyperlink"/>
+                <w:noProof/>
+              </w:rPr>
+              <w:t>TFS 1555 Additional Job Codes for LSA Module</w:t>
+            </w:r>
+            <w:r>
+              <w:rPr>
+                <w:noProof/>
+                <w:webHidden/>
+              </w:rPr>
+              <w:tab/>
+            </w:r>
+            <w:r>
+              <w:rPr>
+                <w:noProof/>
+                <w:webHidden/>
+              </w:rPr>
+              <w:fldChar w:fldCharType="begin"/>
+            </w:r>
+            <w:r>
+              <w:rPr>
+                <w:noProof/>
+                <w:webHidden/>
+              </w:rPr>
+              <w:instrText xml:space="preserve"> PAGEREF _Toc439668112 \h </w:instrText>
+            </w:r>
+            <w:r>
+              <w:rPr>
+                <w:noProof/>
+                <w:webHidden/>
+              </w:rPr>
+            </w:r>
+            <w:r>
+              <w:rPr>
+                <w:noProof/>
+                <w:webHidden/>
+              </w:rPr>
+              <w:fldChar w:fldCharType="separate"/>
+            </w:r>
+            <w:r>
+              <w:rPr>
+                <w:noProof/>
+                <w:webHidden/>
+              </w:rPr>
+              <w:t>29</w:t>
             </w:r>
             <w:r>
               <w:rPr>
@@ -2596,10 +2838,6 @@
       </w:pPr>
     </w:p>
     <w:p/>
-    <w:p>
-      <w:bookmarkStart w:id="15" w:name="_GoBack"/>
-      <w:bookmarkEnd w:id="15"/>
-    </w:p>
     <w:p/>
     <w:p/>
     <w:p/>
@@ -2607,6 +2845,10 @@
     <w:p/>
     <w:p/>
     <w:p/>
+    <w:p>
+      <w:bookmarkStart w:id="15" w:name="_GoBack"/>
+      <w:bookmarkEnd w:id="15"/>
+    </w:p>
     <w:p/>
     <w:p/>
     <w:p/>
@@ -2642,7 +2884,7 @@
         </w:numPr>
       </w:pPr>
       <w:bookmarkStart w:id="16" w:name="_Toc391395339"/>
-      <w:bookmarkStart w:id="17" w:name="_Toc433983982"/>
+      <w:bookmarkStart w:id="17" w:name="_Toc439668099"/>
       <w:r>
         <w:t>SCR 1</w:t>
       </w:r>
@@ -3521,7 +3763,7 @@
           <w:numId w:val="2"/>
         </w:numPr>
       </w:pPr>
-      <w:bookmarkStart w:id="18" w:name="_Toc433983983"/>
+      <w:bookmarkStart w:id="18" w:name="_Toc439668100"/>
       <w:r>
         <w:t xml:space="preserve">SCR 13515 Update Receiver values in </w:t>
       </w:r>
@@ -5674,7 +5916,7 @@
           <w:numId w:val="2"/>
         </w:numPr>
       </w:pPr>
-      <w:bookmarkStart w:id="19" w:name="_Toc433983984"/>
+      <w:bookmarkStart w:id="19" w:name="_Toc439668101"/>
       <w:r>
         <w:t>SCR 13609 Quality Alignment Specialists to receive Coaching Logs</w:t>
       </w:r>
@@ -7336,7 +7578,7 @@
           <w:numId w:val="2"/>
         </w:numPr>
       </w:pPr>
-      <w:bookmarkStart w:id="20" w:name="_Toc433983985"/>
+      <w:bookmarkStart w:id="20" w:name="_Toc439668102"/>
       <w:r>
         <w:t>SCR 13653 Changes for supporting LSA Module value</w:t>
       </w:r>
@@ -12501,7 +12743,7 @@
           <w:numId w:val="2"/>
         </w:numPr>
       </w:pPr>
-      <w:bookmarkStart w:id="21" w:name="_Toc433983986"/>
+      <w:bookmarkStart w:id="21" w:name="_Toc439668103"/>
       <w:r>
         <w:t>SCR 14512 Changes for supporting Training Module</w:t>
       </w:r>
@@ -19602,7 +19844,7 @@
           <w:numId w:val="2"/>
         </w:numPr>
       </w:pPr>
-      <w:bookmarkStart w:id="22" w:name="_Toc433983987"/>
+      <w:bookmarkStart w:id="22" w:name="_Toc439668104"/>
       <w:r>
         <w:t>SCR 15008 Additional job codes for Sup Module submission</w:t>
       </w:r>
@@ -21052,7 +21294,7 @@
           <w:numId w:val="2"/>
         </w:numPr>
       </w:pPr>
-      <w:bookmarkStart w:id="23" w:name="_Toc433983988"/>
+      <w:bookmarkStart w:id="23" w:name="_Toc439668105"/>
       <w:r>
         <w:t xml:space="preserve">SCR 15075 Set Reinforcement to 1 for non CSE </w:t>
       </w:r>
@@ -22204,7 +22446,7 @@
           <w:numId w:val="2"/>
         </w:numPr>
       </w:pPr>
-      <w:bookmarkStart w:id="24" w:name="_Toc433983989"/>
+      <w:bookmarkStart w:id="24" w:name="_Toc439668106"/>
       <w:r>
         <w:t>TFS 604 – Additional AHT Sub Coaching Reason for CSR and SUP Modules.</w:t>
       </w:r>
@@ -24349,7 +24591,7 @@
           <w:numId w:val="2"/>
         </w:numPr>
       </w:pPr>
-      <w:bookmarkStart w:id="25" w:name="_Toc433983990"/>
+      <w:bookmarkStart w:id="25" w:name="_Toc439668107"/>
       <w:r>
         <w:t>TFS 667- Allow submission to all modules for job code WPOP70</w:t>
       </w:r>
@@ -25308,7 +25550,7 @@
           <w:numId w:val="2"/>
         </w:numPr>
       </w:pPr>
-      <w:bookmarkStart w:id="26" w:name="_Toc433983991"/>
+      <w:bookmarkStart w:id="26" w:name="_Toc439668108"/>
       <w:r>
         <w:t>TFS 841- Allow supervisor Module Submissions for WACQ13</w:t>
       </w:r>
@@ -26419,7 +26661,7 @@
           <w:numId w:val="2"/>
         </w:numPr>
       </w:pPr>
-      <w:bookmarkStart w:id="27" w:name="_Toc433983992"/>
+      <w:bookmarkStart w:id="27" w:name="_Toc439668109"/>
       <w:r>
         <w:t>TFS 861- Allow Warnings submissions for all Modules</w:t>
       </w:r>
@@ -27705,7 +27947,7 @@
           <w:numId w:val="2"/>
         </w:numPr>
       </w:pPr>
-      <w:bookmarkStart w:id="28" w:name="_Toc433983993"/>
+      <w:bookmarkStart w:id="28" w:name="_Toc439668110"/>
       <w:r>
         <w:t xml:space="preserve">TFS 1013 </w:t>
       </w:r>
@@ -29365,27 +29607,9 @@
           <w:numId w:val="2"/>
         </w:numPr>
       </w:pPr>
-      <w:bookmarkStart w:id="29" w:name="_Toc433983994"/>
+      <w:bookmarkStart w:id="29" w:name="_Toc439668111"/>
       <w:r>
-        <w:t xml:space="preserve">TFS </w:t>
-      </w:r>
-      <w:r>
-        <w:t>1016</w:t>
-      </w:r>
-      <w:r>
-        <w:t xml:space="preserve"> – Additional </w:t>
-      </w:r>
-      <w:r>
-        <w:t xml:space="preserve">CCI </w:t>
-      </w:r>
-      <w:r>
-        <w:t>Sub</w:t>
-      </w:r>
-      <w:r>
-        <w:t xml:space="preserve"> Coaching Reason for CSR Module</w:t>
-      </w:r>
-      <w:r>
-        <w:t>.</w:t>
+        <w:t>TFS 1016 – Additional CCI Sub Coaching Reason for CSR Module.</w:t>
       </w:r>
       <w:bookmarkEnd w:id="29"/>
     </w:p>
@@ -29619,10 +29843,7 @@
             </w:r>
             <w:proofErr w:type="spellEnd"/>
             <w:r>
-              <w:t xml:space="preserve"> reason id is 23</w:t>
-            </w:r>
-            <w:r>
-              <w:t>2</w:t>
+              <w:t xml:space="preserve"> reason id is 232</w:t>
             </w:r>
           </w:p>
         </w:tc>
@@ -30493,23 +30714,7 @@
                 <w:noProof/>
                 <w:color w:val="FF0000"/>
               </w:rPr>
-              <w:t>N'</w:t>
-            </w:r>
-            <w:r>
-              <w:rPr>
-                <w:rFonts w:ascii="Courier New" w:hAnsi="Courier New" w:cs="Courier New"/>
-                <w:noProof/>
-                <w:color w:val="FF0000"/>
-              </w:rPr>
-              <w:t xml:space="preserve"> </w:t>
-            </w:r>
-            <w:r>
-              <w:rPr>
-                <w:rFonts w:ascii="Courier New" w:hAnsi="Courier New" w:cs="Courier New"/>
-                <w:noProof/>
-                <w:color w:val="FF0000"/>
-              </w:rPr>
-              <w:t>Current Coaching Initiative'</w:t>
+              <w:t>N' Current Coaching Initiative'</w:t>
             </w:r>
             <w:r>
               <w:rPr>
@@ -31065,23 +31270,7 @@
                 <w:noProof/>
                 <w:color w:val="FF0000"/>
               </w:rPr>
-              <w:t>N'</w:t>
-            </w:r>
-            <w:r>
-              <w:rPr>
-                <w:rFonts w:ascii="Courier New" w:hAnsi="Courier New" w:cs="Courier New"/>
-                <w:noProof/>
-                <w:color w:val="FF0000"/>
-              </w:rPr>
-              <w:t xml:space="preserve"> </w:t>
-            </w:r>
-            <w:r>
-              <w:rPr>
-                <w:rFonts w:ascii="Courier New" w:hAnsi="Courier New" w:cs="Courier New"/>
-                <w:noProof/>
-                <w:color w:val="FF0000"/>
-              </w:rPr>
-              <w:t>Current Coaching Initiative'</w:t>
+              <w:t>N' Current Coaching Initiative'</w:t>
             </w:r>
             <w:r>
               <w:rPr>
@@ -31494,30 +31683,2368 @@
                 <w:rFonts w:asciiTheme="minorHAnsi" w:hAnsiTheme="minorHAnsi"/>
                 <w:bCs/>
               </w:rPr>
-              <w:t xml:space="preserve"> reason is returned for CSR </w:t>
-            </w:r>
-            <w:r>
-              <w:rPr>
-                <w:rFonts w:asciiTheme="minorHAnsi" w:hAnsiTheme="minorHAnsi"/>
-                <w:bCs/>
-              </w:rPr>
-              <w:t xml:space="preserve">module </w:t>
-            </w:r>
-            <w:r>
-              <w:rPr>
-                <w:rFonts w:asciiTheme="minorHAnsi" w:hAnsiTheme="minorHAnsi"/>
-                <w:bCs/>
-              </w:rPr>
-              <w:t>and not returned for other Modules.</w:t>
-            </w:r>
-          </w:p>
-          <w:p>
-            <w:pPr>
-              <w:rPr>
-                <w:rFonts w:asciiTheme="minorHAnsi" w:hAnsiTheme="minorHAnsi"/>
-                <w:bCs/>
-              </w:rPr>
-            </w:pPr>
+              <w:t xml:space="preserve"> reason is returned for CSR module and not returned for other Modules.</w:t>
+            </w:r>
+          </w:p>
+          <w:p>
+            <w:pPr>
+              <w:rPr>
+                <w:rFonts w:asciiTheme="minorHAnsi" w:hAnsiTheme="minorHAnsi"/>
+                <w:bCs/>
+              </w:rPr>
+            </w:pPr>
+          </w:p>
+        </w:tc>
+        <w:tc>
+          <w:tcPr>
+            <w:tcW w:w="1260" w:type="dxa"/>
+          </w:tcPr>
+          <w:p>
+            <w:pPr>
+              <w:rPr>
+                <w:rFonts w:asciiTheme="minorHAnsi" w:hAnsiTheme="minorHAnsi"/>
+                <w:bCs/>
+              </w:rPr>
+            </w:pPr>
+            <w:r>
+              <w:rPr>
+                <w:rFonts w:asciiTheme="minorHAnsi" w:hAnsiTheme="minorHAnsi"/>
+                <w:bCs/>
+              </w:rPr>
+              <w:t>P</w:t>
+            </w:r>
+          </w:p>
+        </w:tc>
+        <w:tc>
+          <w:tcPr>
+            <w:tcW w:w="2880" w:type="dxa"/>
+          </w:tcPr>
+          <w:p>
+            <w:pPr>
+              <w:rPr>
+                <w:rFonts w:asciiTheme="minorHAnsi" w:hAnsiTheme="minorHAnsi"/>
+                <w:bCs/>
+              </w:rPr>
+            </w:pPr>
+          </w:p>
+        </w:tc>
+      </w:tr>
+    </w:tbl>
+    <w:p/>
+    <w:p/>
+    <w:p>
+      <w:pPr>
+        <w:pStyle w:val="Heading2"/>
+        <w:numPr>
+          <w:ilvl w:val="0"/>
+          <w:numId w:val="2"/>
+        </w:numPr>
+      </w:pPr>
+      <w:bookmarkStart w:id="30" w:name="_Toc439668112"/>
+      <w:r>
+        <w:t>TFS 1555 Additional Job Codes for LSA Module</w:t>
+      </w:r>
+      <w:bookmarkEnd w:id="30"/>
+      <w:r>
+        <w:t xml:space="preserve"> </w:t>
+      </w:r>
+    </w:p>
+    <w:p/>
+    <w:tbl>
+      <w:tblPr>
+        <w:tblW w:w="0" w:type="auto"/>
+        <w:tblInd w:w="-612" w:type="dxa"/>
+        <w:tblBorders>
+          <w:top w:val="single" w:sz="4" w:space="0" w:color="auto"/>
+          <w:left w:val="single" w:sz="4" w:space="0" w:color="auto"/>
+          <w:bottom w:val="single" w:sz="4" w:space="0" w:color="auto"/>
+          <w:right w:val="single" w:sz="4" w:space="0" w:color="auto"/>
+          <w:insideH w:val="single" w:sz="4" w:space="0" w:color="auto"/>
+          <w:insideV w:val="single" w:sz="4" w:space="0" w:color="auto"/>
+        </w:tblBorders>
+        <w:tblLayout w:type="fixed"/>
+        <w:tblLook w:val="0000" w:firstRow="0" w:lastRow="0" w:firstColumn="0" w:lastColumn="0" w:noHBand="0" w:noVBand="0"/>
+      </w:tblPr>
+      <w:tblGrid>
+        <w:gridCol w:w="2549"/>
+        <w:gridCol w:w="10455"/>
+      </w:tblGrid>
+      <w:tr>
+        <w:trPr>
+          <w:tblHeader/>
+        </w:trPr>
+        <w:tc>
+          <w:tcPr>
+            <w:tcW w:w="2549" w:type="dxa"/>
+            <w:shd w:val="solid" w:color="auto" w:fill="000000"/>
+          </w:tcPr>
+          <w:p>
+            <w:r>
+              <w:t>Item</w:t>
+            </w:r>
+          </w:p>
+        </w:tc>
+        <w:tc>
+          <w:tcPr>
+            <w:tcW w:w="10455" w:type="dxa"/>
+            <w:shd w:val="solid" w:color="auto" w:fill="000000"/>
+          </w:tcPr>
+          <w:p>
+            <w:r>
+              <w:t>Description</w:t>
+            </w:r>
+          </w:p>
+        </w:tc>
+      </w:tr>
+      <w:tr>
+        <w:tc>
+          <w:tcPr>
+            <w:tcW w:w="2549" w:type="dxa"/>
+          </w:tcPr>
+          <w:p>
+            <w:r>
+              <w:t>Change Type</w:t>
+            </w:r>
+          </w:p>
+        </w:tc>
+        <w:tc>
+          <w:tcPr>
+            <w:tcW w:w="10455" w:type="dxa"/>
+          </w:tcPr>
+          <w:p>
+            <w:r>
+              <w:t>Change</w:t>
+            </w:r>
+          </w:p>
+        </w:tc>
+      </w:tr>
+      <w:tr>
+        <w:tc>
+          <w:tcPr>
+            <w:tcW w:w="2549" w:type="dxa"/>
+          </w:tcPr>
+          <w:p>
+            <w:r>
+              <w:t>Change Description</w:t>
+            </w:r>
+          </w:p>
+        </w:tc>
+        <w:tc>
+          <w:tcPr>
+            <w:tcW w:w="10455" w:type="dxa"/>
+          </w:tcPr>
+          <w:p>
+            <w:r>
+              <w:t xml:space="preserve">Add </w:t>
+            </w:r>
+            <w:r>
+              <w:t xml:space="preserve">additional job codes in </w:t>
+            </w:r>
+            <w:r>
+              <w:t>Dimension tables to support LSA Module</w:t>
+            </w:r>
+          </w:p>
+        </w:tc>
+      </w:tr>
+      <w:tr>
+        <w:tc>
+          <w:tcPr>
+            <w:tcW w:w="2549" w:type="dxa"/>
+          </w:tcPr>
+          <w:p>
+            <w:r>
+              <w:t>Test Environment</w:t>
+            </w:r>
+          </w:p>
+        </w:tc>
+        <w:tc>
+          <w:tcPr>
+            <w:tcW w:w="10455" w:type="dxa"/>
+          </w:tcPr>
+          <w:p>
+            <w:proofErr w:type="spellStart"/>
+            <w:r>
+              <w:t>eCoaching_Dev</w:t>
+            </w:r>
+            <w:proofErr w:type="spellEnd"/>
+            <w:r>
+              <w:t xml:space="preserve"> database on vrivfssdbt02\scord01,1437 </w:t>
+            </w:r>
+          </w:p>
+        </w:tc>
+      </w:tr>
+      <w:tr>
+        <w:tc>
+          <w:tcPr>
+            <w:tcW w:w="2549" w:type="dxa"/>
+          </w:tcPr>
+          <w:p>
+            <w:r>
+              <w:t>Code Modules created/updated</w:t>
+            </w:r>
+          </w:p>
+        </w:tc>
+        <w:tc>
+          <w:tcPr>
+            <w:tcW w:w="10455" w:type="dxa"/>
+          </w:tcPr>
+          <w:p>
+            <w:r>
+              <w:t>NA</w:t>
+            </w:r>
+          </w:p>
+          <w:p/>
+        </w:tc>
+      </w:tr>
+      <w:tr>
+        <w:tc>
+          <w:tcPr>
+            <w:tcW w:w="2549" w:type="dxa"/>
+          </w:tcPr>
+          <w:p>
+            <w:r>
+              <w:t>Code doc</w:t>
+            </w:r>
+          </w:p>
+        </w:tc>
+        <w:tc>
+          <w:tcPr>
+            <w:tcW w:w="10455" w:type="dxa"/>
+          </w:tcPr>
+          <w:p>
+            <w:r>
+              <w:t>CCO_eCoaching_Dimension_Table_Data.xlsx</w:t>
+            </w:r>
+          </w:p>
+        </w:tc>
+      </w:tr>
+      <w:tr>
+        <w:tc>
+          <w:tcPr>
+            <w:tcW w:w="2549" w:type="dxa"/>
+          </w:tcPr>
+          <w:p>
+            <w:r>
+              <w:t>Notes</w:t>
+            </w:r>
+          </w:p>
+        </w:tc>
+        <w:tc>
+          <w:tcPr>
+            <w:tcW w:w="10455" w:type="dxa"/>
+          </w:tcPr>
+          <w:p>
+            <w:r>
+              <w:t>[EC].[</w:t>
+            </w:r>
+            <w:proofErr w:type="spellStart"/>
+            <w:r>
+              <w:t>Employee_Selection</w:t>
+            </w:r>
+            <w:proofErr w:type="spellEnd"/>
+            <w:r>
+              <w:t>]- Table</w:t>
+            </w:r>
+          </w:p>
+          <w:p>
+            <w:r>
+              <w:t>[EC].[</w:t>
+            </w:r>
+            <w:proofErr w:type="spellStart"/>
+            <w:r>
+              <w:t>Module_Submission</w:t>
+            </w:r>
+            <w:proofErr w:type="spellEnd"/>
+            <w:r>
+              <w:t>] - Table</w:t>
+            </w:r>
+          </w:p>
+        </w:tc>
+      </w:tr>
+    </w:tbl>
+    <w:p/>
+    <w:tbl>
+      <w:tblPr>
+        <w:tblW w:w="13500" w:type="dxa"/>
+        <w:tblInd w:w="-612" w:type="dxa"/>
+        <w:tblBorders>
+          <w:top w:val="double" w:sz="4" w:space="0" w:color="auto"/>
+          <w:left w:val="double" w:sz="4" w:space="0" w:color="auto"/>
+          <w:bottom w:val="double" w:sz="4" w:space="0" w:color="auto"/>
+          <w:right w:val="double" w:sz="4" w:space="0" w:color="auto"/>
+          <w:insideH w:val="single" w:sz="6" w:space="0" w:color="auto"/>
+          <w:insideV w:val="single" w:sz="6" w:space="0" w:color="auto"/>
+        </w:tblBorders>
+        <w:tblLayout w:type="fixed"/>
+        <w:tblLook w:val="0000" w:firstRow="0" w:lastRow="0" w:firstColumn="0" w:lastColumn="0" w:noHBand="0" w:noVBand="0"/>
+      </w:tblPr>
+      <w:tblGrid>
+        <w:gridCol w:w="900"/>
+        <w:gridCol w:w="3960"/>
+        <w:gridCol w:w="4500"/>
+        <w:gridCol w:w="1260"/>
+        <w:gridCol w:w="2880"/>
+      </w:tblGrid>
+      <w:tr>
+        <w:trPr>
+          <w:cantSplit/>
+          <w:tblHeader/>
+        </w:trPr>
+        <w:tc>
+          <w:tcPr>
+            <w:tcW w:w="900" w:type="dxa"/>
+            <w:shd w:val="clear" w:color="auto" w:fill="A6A6A6"/>
+          </w:tcPr>
+          <w:p>
+            <w:pPr>
+              <w:rPr>
+                <w:i/>
+              </w:rPr>
+            </w:pPr>
+            <w:r>
+              <w:t>TEST#</w:t>
+            </w:r>
+          </w:p>
+        </w:tc>
+        <w:tc>
+          <w:tcPr>
+            <w:tcW w:w="3960" w:type="dxa"/>
+            <w:shd w:val="clear" w:color="auto" w:fill="A6A6A6"/>
+          </w:tcPr>
+          <w:p>
+            <w:pPr>
+              <w:rPr>
+                <w:i/>
+              </w:rPr>
+            </w:pPr>
+            <w:r>
+              <w:t>ACTION</w:t>
+            </w:r>
+          </w:p>
+        </w:tc>
+        <w:tc>
+          <w:tcPr>
+            <w:tcW w:w="4500" w:type="dxa"/>
+            <w:shd w:val="clear" w:color="auto" w:fill="A6A6A6"/>
+          </w:tcPr>
+          <w:p>
+            <w:pPr>
+              <w:rPr>
+                <w:i/>
+              </w:rPr>
+            </w:pPr>
+            <w:r>
+              <w:t xml:space="preserve">EXPECTED RESULTS </w:t>
+            </w:r>
+          </w:p>
+        </w:tc>
+        <w:tc>
+          <w:tcPr>
+            <w:tcW w:w="1260" w:type="dxa"/>
+            <w:shd w:val="clear" w:color="auto" w:fill="A6A6A6"/>
+          </w:tcPr>
+          <w:p>
+            <w:pPr>
+              <w:rPr>
+                <w:i/>
+              </w:rPr>
+            </w:pPr>
+            <w:r>
+              <w:t>RESULTS</w:t>
+            </w:r>
+          </w:p>
+          <w:p>
+            <w:pPr>
+              <w:rPr>
+                <w:i/>
+              </w:rPr>
+            </w:pPr>
+            <w:r>
+              <w:t>P/F/I</w:t>
+            </w:r>
+          </w:p>
+        </w:tc>
+        <w:tc>
+          <w:tcPr>
+            <w:tcW w:w="2880" w:type="dxa"/>
+            <w:shd w:val="clear" w:color="auto" w:fill="A6A6A6"/>
+          </w:tcPr>
+          <w:p>
+            <w:pPr>
+              <w:rPr>
+                <w:i/>
+              </w:rPr>
+            </w:pPr>
+            <w:r>
+              <w:t>COMMENTS</w:t>
+            </w:r>
+          </w:p>
+        </w:tc>
+      </w:tr>
+      <w:tr>
+        <w:trPr>
+          <w:cantSplit/>
+        </w:trPr>
+        <w:tc>
+          <w:tcPr>
+            <w:tcW w:w="900" w:type="dxa"/>
+          </w:tcPr>
+          <w:p>
+            <w:pPr>
+              <w:rPr>
+                <w:i/>
+              </w:rPr>
+            </w:pPr>
+          </w:p>
+        </w:tc>
+        <w:tc>
+          <w:tcPr>
+            <w:tcW w:w="3960" w:type="dxa"/>
+          </w:tcPr>
+          <w:p/>
+        </w:tc>
+        <w:tc>
+          <w:tcPr>
+            <w:tcW w:w="4500" w:type="dxa"/>
+          </w:tcPr>
+          <w:p/>
+        </w:tc>
+        <w:tc>
+          <w:tcPr>
+            <w:tcW w:w="1260" w:type="dxa"/>
+          </w:tcPr>
+          <w:p>
+            <w:pPr>
+              <w:rPr>
+                <w:rFonts w:asciiTheme="minorHAnsi" w:hAnsiTheme="minorHAnsi"/>
+                <w:bCs/>
+              </w:rPr>
+            </w:pPr>
+          </w:p>
+        </w:tc>
+        <w:tc>
+          <w:tcPr>
+            <w:tcW w:w="2880" w:type="dxa"/>
+          </w:tcPr>
+          <w:p>
+            <w:pPr>
+              <w:rPr>
+                <w:rFonts w:asciiTheme="minorHAnsi" w:hAnsiTheme="minorHAnsi"/>
+                <w:bCs/>
+              </w:rPr>
+            </w:pPr>
+          </w:p>
+        </w:tc>
+      </w:tr>
+      <w:tr>
+        <w:trPr>
+          <w:cantSplit/>
+        </w:trPr>
+        <w:tc>
+          <w:tcPr>
+            <w:tcW w:w="900" w:type="dxa"/>
+          </w:tcPr>
+          <w:p>
+            <w:pPr>
+              <w:rPr>
+                <w:rFonts w:asciiTheme="minorHAnsi" w:hAnsiTheme="minorHAnsi"/>
+                <w:bCs/>
+              </w:rPr>
+            </w:pPr>
+            <w:r>
+              <w:rPr>
+                <w:rFonts w:asciiTheme="minorHAnsi" w:hAnsiTheme="minorHAnsi"/>
+                <w:bCs/>
+              </w:rPr>
+              <w:t>1</w:t>
+            </w:r>
+            <w:r>
+              <w:rPr>
+                <w:rFonts w:asciiTheme="minorHAnsi" w:hAnsiTheme="minorHAnsi"/>
+                <w:bCs/>
+              </w:rPr>
+              <w:t>4.</w:t>
+            </w:r>
+            <w:r>
+              <w:rPr>
+                <w:rFonts w:asciiTheme="minorHAnsi" w:hAnsiTheme="minorHAnsi"/>
+                <w:bCs/>
+              </w:rPr>
+              <w:t>1</w:t>
+            </w:r>
+          </w:p>
+        </w:tc>
+        <w:tc>
+          <w:tcPr>
+            <w:tcW w:w="3960" w:type="dxa"/>
+          </w:tcPr>
+          <w:p>
+            <w:pPr>
+              <w:rPr>
+                <w:rFonts w:asciiTheme="minorHAnsi" w:hAnsiTheme="minorHAnsi"/>
+                <w:bCs/>
+              </w:rPr>
+            </w:pPr>
+            <w:r>
+              <w:rPr>
+                <w:rFonts w:asciiTheme="minorHAnsi" w:hAnsiTheme="minorHAnsi"/>
+                <w:bCs/>
+              </w:rPr>
+              <w:t>TABLE [EC].[</w:t>
+            </w:r>
+            <w:proofErr w:type="spellStart"/>
+            <w:r>
+              <w:rPr>
+                <w:rFonts w:asciiTheme="minorHAnsi" w:hAnsiTheme="minorHAnsi"/>
+                <w:bCs/>
+              </w:rPr>
+              <w:t>Employee_Selection</w:t>
+            </w:r>
+            <w:proofErr w:type="spellEnd"/>
+            <w:r>
+              <w:rPr>
+                <w:rFonts w:asciiTheme="minorHAnsi" w:hAnsiTheme="minorHAnsi"/>
+                <w:bCs/>
+              </w:rPr>
+              <w:t>]</w:t>
+            </w:r>
+          </w:p>
+          <w:p>
+            <w:pPr>
+              <w:rPr>
+                <w:rFonts w:asciiTheme="minorHAnsi" w:hAnsiTheme="minorHAnsi"/>
+                <w:bCs/>
+              </w:rPr>
+            </w:pPr>
+          </w:p>
+          <w:p>
+            <w:pPr>
+              <w:overflowPunct/>
+              <w:textAlignment w:val="auto"/>
+              <w:rPr>
+                <w:rFonts w:ascii="Courier New" w:hAnsi="Courier New" w:cs="Courier New"/>
+                <w:noProof/>
+              </w:rPr>
+            </w:pPr>
+          </w:p>
+          <w:p>
+            <w:pPr>
+              <w:overflowPunct/>
+              <w:textAlignment w:val="auto"/>
+              <w:rPr>
+                <w:rFonts w:ascii="Courier New" w:hAnsi="Courier New" w:cs="Courier New"/>
+                <w:noProof/>
+                <w:color w:val="808080"/>
+              </w:rPr>
+            </w:pPr>
+            <w:r>
+              <w:rPr>
+                <w:rFonts w:ascii="Courier New" w:hAnsi="Courier New" w:cs="Courier New"/>
+                <w:noProof/>
+                <w:color w:val="0000FF"/>
+              </w:rPr>
+              <w:t>SELECT</w:t>
+            </w:r>
+            <w:r>
+              <w:rPr>
+                <w:rFonts w:ascii="Courier New" w:hAnsi="Courier New" w:cs="Courier New"/>
+                <w:noProof/>
+              </w:rPr>
+              <w:t xml:space="preserve"> </w:t>
+            </w:r>
+            <w:r>
+              <w:rPr>
+                <w:rFonts w:ascii="Courier New" w:hAnsi="Courier New" w:cs="Courier New"/>
+                <w:noProof/>
+                <w:color w:val="808080"/>
+              </w:rPr>
+              <w:t>*</w:t>
+            </w:r>
+          </w:p>
+          <w:p>
+            <w:pPr>
+              <w:overflowPunct/>
+              <w:textAlignment w:val="auto"/>
+              <w:rPr>
+                <w:rFonts w:ascii="Courier New" w:hAnsi="Courier New" w:cs="Courier New"/>
+                <w:noProof/>
+              </w:rPr>
+            </w:pPr>
+            <w:r>
+              <w:rPr>
+                <w:rFonts w:ascii="Courier New" w:hAnsi="Courier New" w:cs="Courier New"/>
+                <w:noProof/>
+              </w:rPr>
+              <w:t xml:space="preserve">  </w:t>
+            </w:r>
+            <w:r>
+              <w:rPr>
+                <w:rFonts w:ascii="Courier New" w:hAnsi="Courier New" w:cs="Courier New"/>
+                <w:noProof/>
+                <w:color w:val="0000FF"/>
+              </w:rPr>
+              <w:t>FROM</w:t>
+            </w:r>
+            <w:r>
+              <w:rPr>
+                <w:rFonts w:ascii="Courier New" w:hAnsi="Courier New" w:cs="Courier New"/>
+                <w:noProof/>
+              </w:rPr>
+              <w:t xml:space="preserve"> [EC]</w:t>
+            </w:r>
+            <w:r>
+              <w:rPr>
+                <w:rFonts w:ascii="Courier New" w:hAnsi="Courier New" w:cs="Courier New"/>
+                <w:noProof/>
+                <w:color w:val="808080"/>
+              </w:rPr>
+              <w:t>.</w:t>
+            </w:r>
+            <w:r>
+              <w:rPr>
+                <w:rFonts w:ascii="Courier New" w:hAnsi="Courier New" w:cs="Courier New"/>
+                <w:noProof/>
+              </w:rPr>
+              <w:t>[Employee_Selection]</w:t>
+            </w:r>
+          </w:p>
+          <w:p>
+            <w:pPr>
+              <w:rPr>
+                <w:rFonts w:asciiTheme="minorHAnsi" w:hAnsiTheme="minorHAnsi"/>
+                <w:bCs/>
+              </w:rPr>
+            </w:pPr>
+            <w:r>
+              <w:rPr>
+                <w:rFonts w:ascii="Courier New" w:hAnsi="Courier New" w:cs="Courier New"/>
+                <w:noProof/>
+              </w:rPr>
+              <w:t xml:space="preserve">  </w:t>
+            </w:r>
+            <w:r>
+              <w:rPr>
+                <w:rFonts w:ascii="Courier New" w:hAnsi="Courier New" w:cs="Courier New"/>
+                <w:noProof/>
+                <w:color w:val="0000FF"/>
+              </w:rPr>
+              <w:t>where</w:t>
+            </w:r>
+            <w:r>
+              <w:rPr>
+                <w:rFonts w:ascii="Courier New" w:hAnsi="Courier New" w:cs="Courier New"/>
+                <w:noProof/>
+              </w:rPr>
+              <w:t xml:space="preserve"> [isLSA]</w:t>
+            </w:r>
+            <w:r>
+              <w:rPr>
+                <w:rFonts w:ascii="Courier New" w:hAnsi="Courier New" w:cs="Courier New"/>
+                <w:noProof/>
+                <w:color w:val="808080"/>
+              </w:rPr>
+              <w:t>=</w:t>
+            </w:r>
+            <w:r>
+              <w:rPr>
+                <w:rFonts w:ascii="Courier New" w:hAnsi="Courier New" w:cs="Courier New"/>
+                <w:noProof/>
+              </w:rPr>
+              <w:t>1</w:t>
+            </w:r>
+          </w:p>
+        </w:tc>
+        <w:tc>
+          <w:tcPr>
+            <w:tcW w:w="4500" w:type="dxa"/>
+          </w:tcPr>
+          <w:p>
+            <w:pPr>
+              <w:rPr>
+                <w:rFonts w:asciiTheme="minorHAnsi" w:hAnsiTheme="minorHAnsi"/>
+                <w:bCs/>
+              </w:rPr>
+            </w:pPr>
+            <w:r>
+              <w:rPr>
+                <w:rFonts w:asciiTheme="minorHAnsi" w:hAnsiTheme="minorHAnsi"/>
+                <w:bCs/>
+              </w:rPr>
+              <w:t>Expecting the 3 newly added job codes to be returned.</w:t>
+            </w:r>
+          </w:p>
+          <w:p>
+            <w:pPr>
+              <w:rPr>
+                <w:rFonts w:asciiTheme="minorHAnsi" w:hAnsiTheme="minorHAnsi"/>
+                <w:bCs/>
+              </w:rPr>
+            </w:pPr>
+            <w:r>
+              <w:rPr>
+                <w:rFonts w:asciiTheme="minorHAnsi" w:hAnsiTheme="minorHAnsi"/>
+                <w:bCs/>
+              </w:rPr>
+              <w:t>WIHD40</w:t>
+            </w:r>
+          </w:p>
+          <w:p>
+            <w:pPr>
+              <w:rPr>
+                <w:rFonts w:asciiTheme="minorHAnsi" w:hAnsiTheme="minorHAnsi"/>
+                <w:bCs/>
+              </w:rPr>
+            </w:pPr>
+            <w:r>
+              <w:rPr>
+                <w:rFonts w:asciiTheme="minorHAnsi" w:hAnsiTheme="minorHAnsi"/>
+                <w:bCs/>
+              </w:rPr>
+              <w:t>WIHD50</w:t>
+            </w:r>
+          </w:p>
+          <w:p>
+            <w:pPr>
+              <w:rPr>
+                <w:rFonts w:asciiTheme="minorHAnsi" w:hAnsiTheme="minorHAnsi"/>
+                <w:bCs/>
+              </w:rPr>
+            </w:pPr>
+            <w:r>
+              <w:rPr>
+                <w:rFonts w:asciiTheme="minorHAnsi" w:hAnsiTheme="minorHAnsi"/>
+                <w:bCs/>
+              </w:rPr>
+              <w:t>WABA11</w:t>
+            </w:r>
+          </w:p>
+        </w:tc>
+        <w:tc>
+          <w:tcPr>
+            <w:tcW w:w="1260" w:type="dxa"/>
+          </w:tcPr>
+          <w:p>
+            <w:pPr>
+              <w:rPr>
+                <w:rFonts w:asciiTheme="minorHAnsi" w:hAnsiTheme="minorHAnsi"/>
+                <w:bCs/>
+              </w:rPr>
+            </w:pPr>
+            <w:r>
+              <w:rPr>
+                <w:rFonts w:asciiTheme="minorHAnsi" w:hAnsiTheme="minorHAnsi"/>
+                <w:bCs/>
+              </w:rPr>
+              <w:t>P</w:t>
+            </w:r>
+          </w:p>
+        </w:tc>
+        <w:tc>
+          <w:tcPr>
+            <w:tcW w:w="2880" w:type="dxa"/>
+          </w:tcPr>
+          <w:p>
+            <w:pPr>
+              <w:rPr>
+                <w:rFonts w:asciiTheme="minorHAnsi" w:hAnsiTheme="minorHAnsi"/>
+                <w:bCs/>
+              </w:rPr>
+            </w:pPr>
+          </w:p>
+        </w:tc>
+      </w:tr>
+      <w:tr>
+        <w:trPr>
+          <w:cantSplit/>
+        </w:trPr>
+        <w:tc>
+          <w:tcPr>
+            <w:tcW w:w="900" w:type="dxa"/>
+          </w:tcPr>
+          <w:p>
+            <w:pPr>
+              <w:rPr>
+                <w:rFonts w:asciiTheme="minorHAnsi" w:hAnsiTheme="minorHAnsi"/>
+                <w:bCs/>
+              </w:rPr>
+            </w:pPr>
+          </w:p>
+        </w:tc>
+        <w:tc>
+          <w:tcPr>
+            <w:tcW w:w="3960" w:type="dxa"/>
+          </w:tcPr>
+          <w:p>
+            <w:pPr>
+              <w:rPr>
+                <w:rFonts w:asciiTheme="minorHAnsi" w:hAnsiTheme="minorHAnsi"/>
+                <w:bCs/>
+              </w:rPr>
+            </w:pPr>
+          </w:p>
+        </w:tc>
+        <w:tc>
+          <w:tcPr>
+            <w:tcW w:w="4500" w:type="dxa"/>
+          </w:tcPr>
+          <w:p>
+            <w:pPr>
+              <w:rPr>
+                <w:rFonts w:asciiTheme="minorHAnsi" w:hAnsiTheme="minorHAnsi"/>
+                <w:bCs/>
+              </w:rPr>
+            </w:pPr>
+          </w:p>
+        </w:tc>
+        <w:tc>
+          <w:tcPr>
+            <w:tcW w:w="1260" w:type="dxa"/>
+          </w:tcPr>
+          <w:p>
+            <w:pPr>
+              <w:rPr>
+                <w:rFonts w:asciiTheme="minorHAnsi" w:hAnsiTheme="minorHAnsi"/>
+                <w:bCs/>
+              </w:rPr>
+            </w:pPr>
+          </w:p>
+        </w:tc>
+        <w:tc>
+          <w:tcPr>
+            <w:tcW w:w="2880" w:type="dxa"/>
+          </w:tcPr>
+          <w:p>
+            <w:pPr>
+              <w:rPr>
+                <w:rFonts w:asciiTheme="minorHAnsi" w:hAnsiTheme="minorHAnsi"/>
+                <w:bCs/>
+              </w:rPr>
+            </w:pPr>
+          </w:p>
+        </w:tc>
+      </w:tr>
+      <w:tr>
+        <w:trPr>
+          <w:cantSplit/>
+        </w:trPr>
+        <w:tc>
+          <w:tcPr>
+            <w:tcW w:w="900" w:type="dxa"/>
+          </w:tcPr>
+          <w:p>
+            <w:pPr>
+              <w:rPr>
+                <w:rFonts w:asciiTheme="minorHAnsi" w:hAnsiTheme="minorHAnsi"/>
+                <w:bCs/>
+              </w:rPr>
+            </w:pPr>
+            <w:r>
+              <w:rPr>
+                <w:rFonts w:asciiTheme="minorHAnsi" w:hAnsiTheme="minorHAnsi"/>
+                <w:bCs/>
+              </w:rPr>
+              <w:t>1</w:t>
+            </w:r>
+            <w:r>
+              <w:rPr>
+                <w:rFonts w:asciiTheme="minorHAnsi" w:hAnsiTheme="minorHAnsi"/>
+                <w:bCs/>
+              </w:rPr>
+              <w:t>4.</w:t>
+            </w:r>
+            <w:r>
+              <w:rPr>
+                <w:rFonts w:asciiTheme="minorHAnsi" w:hAnsiTheme="minorHAnsi"/>
+                <w:bCs/>
+              </w:rPr>
+              <w:t>2</w:t>
+            </w:r>
+          </w:p>
+        </w:tc>
+        <w:tc>
+          <w:tcPr>
+            <w:tcW w:w="3960" w:type="dxa"/>
+          </w:tcPr>
+          <w:p>
+            <w:pPr>
+              <w:rPr>
+                <w:rFonts w:asciiTheme="minorHAnsi" w:hAnsiTheme="minorHAnsi"/>
+                <w:bCs/>
+              </w:rPr>
+            </w:pPr>
+            <w:r>
+              <w:rPr>
+                <w:rFonts w:asciiTheme="minorHAnsi" w:hAnsiTheme="minorHAnsi"/>
+                <w:bCs/>
+              </w:rPr>
+              <w:t>TABLE [EC].[</w:t>
+            </w:r>
+            <w:proofErr w:type="spellStart"/>
+            <w:r>
+              <w:rPr>
+                <w:rFonts w:asciiTheme="minorHAnsi" w:hAnsiTheme="minorHAnsi"/>
+                <w:bCs/>
+              </w:rPr>
+              <w:t>Module_Submission</w:t>
+            </w:r>
+            <w:proofErr w:type="spellEnd"/>
+            <w:r>
+              <w:rPr>
+                <w:rFonts w:asciiTheme="minorHAnsi" w:hAnsiTheme="minorHAnsi"/>
+                <w:bCs/>
+              </w:rPr>
+              <w:t>]</w:t>
+            </w:r>
+          </w:p>
+          <w:p>
+            <w:pPr>
+              <w:rPr>
+                <w:rFonts w:asciiTheme="minorHAnsi" w:hAnsiTheme="minorHAnsi"/>
+                <w:bCs/>
+              </w:rPr>
+            </w:pPr>
+          </w:p>
+          <w:p>
+            <w:pPr>
+              <w:overflowPunct/>
+              <w:textAlignment w:val="auto"/>
+              <w:rPr>
+                <w:rFonts w:ascii="Courier New" w:hAnsi="Courier New" w:cs="Courier New"/>
+                <w:noProof/>
+                <w:color w:val="808080"/>
+              </w:rPr>
+            </w:pPr>
+            <w:r>
+              <w:rPr>
+                <w:rFonts w:ascii="Courier New" w:hAnsi="Courier New" w:cs="Courier New"/>
+                <w:noProof/>
+                <w:color w:val="0000FF"/>
+              </w:rPr>
+              <w:t>SELECT</w:t>
+            </w:r>
+            <w:r>
+              <w:rPr>
+                <w:rFonts w:ascii="Courier New" w:hAnsi="Courier New" w:cs="Courier New"/>
+                <w:noProof/>
+              </w:rPr>
+              <w:t xml:space="preserve"> </w:t>
+            </w:r>
+            <w:r>
+              <w:rPr>
+                <w:rFonts w:ascii="Courier New" w:hAnsi="Courier New" w:cs="Courier New"/>
+                <w:noProof/>
+                <w:color w:val="808080"/>
+              </w:rPr>
+              <w:t>*</w:t>
+            </w:r>
+          </w:p>
+          <w:p>
+            <w:pPr>
+              <w:overflowPunct/>
+              <w:textAlignment w:val="auto"/>
+              <w:rPr>
+                <w:rFonts w:ascii="Courier New" w:hAnsi="Courier New" w:cs="Courier New"/>
+                <w:noProof/>
+              </w:rPr>
+            </w:pPr>
+            <w:r>
+              <w:rPr>
+                <w:rFonts w:ascii="Courier New" w:hAnsi="Courier New" w:cs="Courier New"/>
+                <w:noProof/>
+              </w:rPr>
+              <w:t xml:space="preserve">  </w:t>
+            </w:r>
+            <w:r>
+              <w:rPr>
+                <w:rFonts w:ascii="Courier New" w:hAnsi="Courier New" w:cs="Courier New"/>
+                <w:noProof/>
+                <w:color w:val="0000FF"/>
+              </w:rPr>
+              <w:t>FROM</w:t>
+            </w:r>
+            <w:r>
+              <w:rPr>
+                <w:rFonts w:ascii="Courier New" w:hAnsi="Courier New" w:cs="Courier New"/>
+                <w:noProof/>
+              </w:rPr>
+              <w:t xml:space="preserve"> [EC]</w:t>
+            </w:r>
+            <w:r>
+              <w:rPr>
+                <w:rFonts w:ascii="Courier New" w:hAnsi="Courier New" w:cs="Courier New"/>
+                <w:noProof/>
+                <w:color w:val="808080"/>
+              </w:rPr>
+              <w:t>.</w:t>
+            </w:r>
+            <w:r>
+              <w:rPr>
+                <w:rFonts w:ascii="Courier New" w:hAnsi="Courier New" w:cs="Courier New"/>
+                <w:noProof/>
+              </w:rPr>
+              <w:t>[Module_Submission]</w:t>
+            </w:r>
+          </w:p>
+          <w:p>
+            <w:pPr>
+              <w:rPr>
+                <w:rFonts w:asciiTheme="minorHAnsi" w:hAnsiTheme="minorHAnsi"/>
+                <w:bCs/>
+              </w:rPr>
+            </w:pPr>
+            <w:r>
+              <w:rPr>
+                <w:rFonts w:ascii="Courier New" w:hAnsi="Courier New" w:cs="Courier New"/>
+                <w:noProof/>
+              </w:rPr>
+              <w:t xml:space="preserve">  </w:t>
+            </w:r>
+            <w:r>
+              <w:rPr>
+                <w:rFonts w:ascii="Courier New" w:hAnsi="Courier New" w:cs="Courier New"/>
+                <w:noProof/>
+                <w:color w:val="0000FF"/>
+              </w:rPr>
+              <w:t>where</w:t>
+            </w:r>
+            <w:r>
+              <w:rPr>
+                <w:rFonts w:ascii="Courier New" w:hAnsi="Courier New" w:cs="Courier New"/>
+                <w:noProof/>
+              </w:rPr>
+              <w:t xml:space="preserve"> LSA</w:t>
+            </w:r>
+            <w:r>
+              <w:rPr>
+                <w:rFonts w:ascii="Courier New" w:hAnsi="Courier New" w:cs="Courier New"/>
+                <w:noProof/>
+                <w:color w:val="808080"/>
+              </w:rPr>
+              <w:t>=</w:t>
+            </w:r>
+            <w:r>
+              <w:rPr>
+                <w:rFonts w:ascii="Courier New" w:hAnsi="Courier New" w:cs="Courier New"/>
+                <w:noProof/>
+              </w:rPr>
+              <w:t>1</w:t>
+            </w:r>
+          </w:p>
+        </w:tc>
+        <w:tc>
+          <w:tcPr>
+            <w:tcW w:w="4500" w:type="dxa"/>
+          </w:tcPr>
+          <w:p>
+            <w:pPr>
+              <w:rPr>
+                <w:rFonts w:asciiTheme="minorHAnsi" w:hAnsiTheme="minorHAnsi"/>
+                <w:bCs/>
+              </w:rPr>
+            </w:pPr>
+            <w:r>
+              <w:rPr>
+                <w:rFonts w:asciiTheme="minorHAnsi" w:hAnsiTheme="minorHAnsi"/>
+                <w:bCs/>
+              </w:rPr>
+              <w:t>Expecting the 3 newly added job codes to be returned.</w:t>
+            </w:r>
+          </w:p>
+          <w:p>
+            <w:pPr>
+              <w:rPr>
+                <w:rFonts w:asciiTheme="minorHAnsi" w:hAnsiTheme="minorHAnsi"/>
+                <w:bCs/>
+              </w:rPr>
+            </w:pPr>
+            <w:r>
+              <w:rPr>
+                <w:rFonts w:asciiTheme="minorHAnsi" w:hAnsiTheme="minorHAnsi"/>
+                <w:bCs/>
+              </w:rPr>
+              <w:t>WIHD40</w:t>
+            </w:r>
+          </w:p>
+          <w:p>
+            <w:pPr>
+              <w:rPr>
+                <w:rFonts w:asciiTheme="minorHAnsi" w:hAnsiTheme="minorHAnsi"/>
+                <w:bCs/>
+              </w:rPr>
+            </w:pPr>
+            <w:r>
+              <w:rPr>
+                <w:rFonts w:asciiTheme="minorHAnsi" w:hAnsiTheme="minorHAnsi"/>
+                <w:bCs/>
+              </w:rPr>
+              <w:t>WIHD50</w:t>
+            </w:r>
+          </w:p>
+          <w:p>
+            <w:pPr>
+              <w:rPr>
+                <w:rFonts w:asciiTheme="minorHAnsi" w:hAnsiTheme="minorHAnsi"/>
+                <w:bCs/>
+              </w:rPr>
+            </w:pPr>
+            <w:r>
+              <w:rPr>
+                <w:rFonts w:asciiTheme="minorHAnsi" w:hAnsiTheme="minorHAnsi"/>
+                <w:bCs/>
+              </w:rPr>
+              <w:t>WABA11</w:t>
+            </w:r>
+          </w:p>
+        </w:tc>
+        <w:tc>
+          <w:tcPr>
+            <w:tcW w:w="1260" w:type="dxa"/>
+          </w:tcPr>
+          <w:p>
+            <w:pPr>
+              <w:rPr>
+                <w:rFonts w:asciiTheme="minorHAnsi" w:hAnsiTheme="minorHAnsi"/>
+                <w:bCs/>
+              </w:rPr>
+            </w:pPr>
+            <w:r>
+              <w:rPr>
+                <w:rFonts w:asciiTheme="minorHAnsi" w:hAnsiTheme="minorHAnsi"/>
+                <w:bCs/>
+              </w:rPr>
+              <w:t>P</w:t>
+            </w:r>
+          </w:p>
+        </w:tc>
+        <w:tc>
+          <w:tcPr>
+            <w:tcW w:w="2880" w:type="dxa"/>
+          </w:tcPr>
+          <w:p>
+            <w:pPr>
+              <w:rPr>
+                <w:rFonts w:asciiTheme="minorHAnsi" w:hAnsiTheme="minorHAnsi"/>
+                <w:bCs/>
+              </w:rPr>
+            </w:pPr>
+          </w:p>
+        </w:tc>
+      </w:tr>
+      <w:tr>
+        <w:trPr>
+          <w:cantSplit/>
+        </w:trPr>
+        <w:tc>
+          <w:tcPr>
+            <w:tcW w:w="900" w:type="dxa"/>
+          </w:tcPr>
+          <w:p>
+            <w:pPr>
+              <w:rPr>
+                <w:rFonts w:asciiTheme="minorHAnsi" w:hAnsiTheme="minorHAnsi"/>
+                <w:bCs/>
+              </w:rPr>
+            </w:pPr>
+          </w:p>
+        </w:tc>
+        <w:tc>
+          <w:tcPr>
+            <w:tcW w:w="3960" w:type="dxa"/>
+          </w:tcPr>
+          <w:p>
+            <w:pPr>
+              <w:rPr>
+                <w:rFonts w:asciiTheme="minorHAnsi" w:hAnsiTheme="minorHAnsi"/>
+                <w:bCs/>
+              </w:rPr>
+            </w:pPr>
+          </w:p>
+        </w:tc>
+        <w:tc>
+          <w:tcPr>
+            <w:tcW w:w="4500" w:type="dxa"/>
+          </w:tcPr>
+          <w:p>
+            <w:pPr>
+              <w:rPr>
+                <w:rFonts w:asciiTheme="minorHAnsi" w:hAnsiTheme="minorHAnsi"/>
+                <w:bCs/>
+              </w:rPr>
+            </w:pPr>
+          </w:p>
+        </w:tc>
+        <w:tc>
+          <w:tcPr>
+            <w:tcW w:w="1260" w:type="dxa"/>
+          </w:tcPr>
+          <w:p>
+            <w:pPr>
+              <w:rPr>
+                <w:rFonts w:asciiTheme="minorHAnsi" w:hAnsiTheme="minorHAnsi"/>
+                <w:bCs/>
+              </w:rPr>
+            </w:pPr>
+          </w:p>
+        </w:tc>
+        <w:tc>
+          <w:tcPr>
+            <w:tcW w:w="2880" w:type="dxa"/>
+          </w:tcPr>
+          <w:p>
+            <w:pPr>
+              <w:rPr>
+                <w:rFonts w:asciiTheme="minorHAnsi" w:hAnsiTheme="minorHAnsi"/>
+                <w:bCs/>
+              </w:rPr>
+            </w:pPr>
+          </w:p>
+        </w:tc>
+      </w:tr>
+      <w:tr>
+        <w:trPr>
+          <w:cantSplit/>
+        </w:trPr>
+        <w:tc>
+          <w:tcPr>
+            <w:tcW w:w="900" w:type="dxa"/>
+          </w:tcPr>
+          <w:p>
+            <w:pPr>
+              <w:rPr>
+                <w:rFonts w:asciiTheme="minorHAnsi" w:hAnsiTheme="minorHAnsi"/>
+                <w:bCs/>
+              </w:rPr>
+            </w:pPr>
+            <w:r>
+              <w:rPr>
+                <w:rFonts w:asciiTheme="minorHAnsi" w:hAnsiTheme="minorHAnsi"/>
+                <w:bCs/>
+              </w:rPr>
+              <w:t>1</w:t>
+            </w:r>
+            <w:r>
+              <w:rPr>
+                <w:rFonts w:asciiTheme="minorHAnsi" w:hAnsiTheme="minorHAnsi"/>
+                <w:bCs/>
+              </w:rPr>
+              <w:t>4.</w:t>
+            </w:r>
+            <w:r>
+              <w:rPr>
+                <w:rFonts w:asciiTheme="minorHAnsi" w:hAnsiTheme="minorHAnsi"/>
+                <w:bCs/>
+              </w:rPr>
+              <w:t>3</w:t>
+            </w:r>
+          </w:p>
+        </w:tc>
+        <w:tc>
+          <w:tcPr>
+            <w:tcW w:w="3960" w:type="dxa"/>
+          </w:tcPr>
+          <w:p>
+            <w:pPr>
+              <w:overflowPunct/>
+              <w:textAlignment w:val="auto"/>
+              <w:rPr>
+                <w:rFonts w:ascii="Courier New" w:hAnsi="Courier New" w:cs="Courier New"/>
+                <w:noProof/>
+                <w:color w:val="0000FF"/>
+              </w:rPr>
+            </w:pPr>
+            <w:r>
+              <w:rPr>
+                <w:rFonts w:ascii="Courier New" w:hAnsi="Courier New" w:cs="Courier New"/>
+                <w:noProof/>
+                <w:color w:val="0000FF"/>
+              </w:rPr>
+              <w:t>DECLARE</w:t>
+            </w:r>
+            <w:r>
+              <w:rPr>
+                <w:rFonts w:ascii="Courier New" w:hAnsi="Courier New" w:cs="Courier New"/>
+                <w:noProof/>
+              </w:rPr>
+              <w:tab/>
+              <w:t xml:space="preserve">@return_value </w:t>
+            </w:r>
+            <w:r>
+              <w:rPr>
+                <w:rFonts w:ascii="Courier New" w:hAnsi="Courier New" w:cs="Courier New"/>
+                <w:noProof/>
+                <w:color w:val="0000FF"/>
+              </w:rPr>
+              <w:t>int</w:t>
+            </w:r>
+          </w:p>
+          <w:p>
+            <w:pPr>
+              <w:overflowPunct/>
+              <w:textAlignment w:val="auto"/>
+              <w:rPr>
+                <w:rFonts w:ascii="Courier New" w:hAnsi="Courier New" w:cs="Courier New"/>
+                <w:noProof/>
+              </w:rPr>
+            </w:pPr>
+            <w:r>
+              <w:rPr>
+                <w:rFonts w:ascii="Courier New" w:hAnsi="Courier New" w:cs="Courier New"/>
+                <w:noProof/>
+                <w:color w:val="0000FF"/>
+              </w:rPr>
+              <w:t>EXEC</w:t>
+            </w:r>
+            <w:r>
+              <w:rPr>
+                <w:rFonts w:ascii="Courier New" w:hAnsi="Courier New" w:cs="Courier New"/>
+                <w:noProof/>
+              </w:rPr>
+              <w:tab/>
+              <w:t xml:space="preserve">@return_value </w:t>
+            </w:r>
+            <w:r>
+              <w:rPr>
+                <w:rFonts w:ascii="Courier New" w:hAnsi="Courier New" w:cs="Courier New"/>
+                <w:noProof/>
+                <w:color w:val="808080"/>
+              </w:rPr>
+              <w:t>=</w:t>
+            </w:r>
+            <w:r>
+              <w:rPr>
+                <w:rFonts w:ascii="Courier New" w:hAnsi="Courier New" w:cs="Courier New"/>
+                <w:noProof/>
+              </w:rPr>
+              <w:t xml:space="preserve"> [EC]</w:t>
+            </w:r>
+            <w:r>
+              <w:rPr>
+                <w:rFonts w:ascii="Courier New" w:hAnsi="Courier New" w:cs="Courier New"/>
+                <w:noProof/>
+                <w:color w:val="808080"/>
+              </w:rPr>
+              <w:t>.</w:t>
+            </w:r>
+            <w:r>
+              <w:rPr>
+                <w:rFonts w:ascii="Courier New" w:hAnsi="Courier New" w:cs="Courier New"/>
+                <w:noProof/>
+              </w:rPr>
+              <w:t>[sp_Select_CoachingReasons_By_Module]</w:t>
+            </w:r>
+          </w:p>
+          <w:p>
+            <w:pPr>
+              <w:overflowPunct/>
+              <w:textAlignment w:val="auto"/>
+              <w:rPr>
+                <w:rFonts w:ascii="Courier New" w:hAnsi="Courier New" w:cs="Courier New"/>
+                <w:noProof/>
+                <w:color w:val="808080"/>
+              </w:rPr>
+            </w:pPr>
+            <w:r>
+              <w:rPr>
+                <w:rFonts w:ascii="Courier New" w:hAnsi="Courier New" w:cs="Courier New"/>
+                <w:noProof/>
+                <w:color w:val="0000FF"/>
+              </w:rPr>
+              <w:tab/>
+            </w:r>
+            <w:r>
+              <w:rPr>
+                <w:rFonts w:ascii="Courier New" w:hAnsi="Courier New" w:cs="Courier New"/>
+                <w:noProof/>
+                <w:color w:val="0000FF"/>
+              </w:rPr>
+              <w:tab/>
+            </w:r>
+            <w:r>
+              <w:rPr>
+                <w:rFonts w:ascii="Courier New" w:hAnsi="Courier New" w:cs="Courier New"/>
+                <w:noProof/>
+              </w:rPr>
+              <w:t xml:space="preserve">@strModulein </w:t>
+            </w:r>
+            <w:r>
+              <w:rPr>
+                <w:rFonts w:ascii="Courier New" w:hAnsi="Courier New" w:cs="Courier New"/>
+                <w:noProof/>
+                <w:color w:val="808080"/>
+              </w:rPr>
+              <w:t>=</w:t>
+            </w:r>
+            <w:r>
+              <w:rPr>
+                <w:rFonts w:ascii="Courier New" w:hAnsi="Courier New" w:cs="Courier New"/>
+                <w:noProof/>
+              </w:rPr>
+              <w:t xml:space="preserve"> </w:t>
+            </w:r>
+            <w:r>
+              <w:rPr>
+                <w:rFonts w:ascii="Courier New" w:hAnsi="Courier New" w:cs="Courier New"/>
+                <w:noProof/>
+                <w:color w:val="FF0000"/>
+              </w:rPr>
+              <w:t>N'lsa'</w:t>
+            </w:r>
+            <w:r>
+              <w:rPr>
+                <w:rFonts w:ascii="Courier New" w:hAnsi="Courier New" w:cs="Courier New"/>
+                <w:noProof/>
+                <w:color w:val="808080"/>
+              </w:rPr>
+              <w:t>,</w:t>
+            </w:r>
+          </w:p>
+          <w:p>
+            <w:pPr>
+              <w:overflowPunct/>
+              <w:textAlignment w:val="auto"/>
+              <w:rPr>
+                <w:rFonts w:ascii="Courier New" w:hAnsi="Courier New" w:cs="Courier New"/>
+                <w:noProof/>
+                <w:color w:val="808080"/>
+              </w:rPr>
+            </w:pPr>
+            <w:r>
+              <w:rPr>
+                <w:rFonts w:ascii="Courier New" w:hAnsi="Courier New" w:cs="Courier New"/>
+                <w:noProof/>
+              </w:rPr>
+              <w:tab/>
+            </w:r>
+            <w:r>
+              <w:rPr>
+                <w:rFonts w:ascii="Courier New" w:hAnsi="Courier New" w:cs="Courier New"/>
+                <w:noProof/>
+              </w:rPr>
+              <w:tab/>
+              <w:t xml:space="preserve">@strSourcein </w:t>
+            </w:r>
+            <w:r>
+              <w:rPr>
+                <w:rFonts w:ascii="Courier New" w:hAnsi="Courier New" w:cs="Courier New"/>
+                <w:noProof/>
+                <w:color w:val="808080"/>
+              </w:rPr>
+              <w:t>=</w:t>
+            </w:r>
+            <w:r>
+              <w:rPr>
+                <w:rFonts w:ascii="Courier New" w:hAnsi="Courier New" w:cs="Courier New"/>
+                <w:noProof/>
+              </w:rPr>
+              <w:t xml:space="preserve"> </w:t>
+            </w:r>
+            <w:r>
+              <w:rPr>
+                <w:rFonts w:ascii="Courier New" w:hAnsi="Courier New" w:cs="Courier New"/>
+                <w:noProof/>
+                <w:color w:val="FF0000"/>
+              </w:rPr>
+              <w:t>N'direct'</w:t>
+            </w:r>
+            <w:r>
+              <w:rPr>
+                <w:rFonts w:ascii="Courier New" w:hAnsi="Courier New" w:cs="Courier New"/>
+                <w:noProof/>
+                <w:color w:val="808080"/>
+              </w:rPr>
+              <w:t>,</w:t>
+            </w:r>
+          </w:p>
+          <w:p>
+            <w:pPr>
+              <w:overflowPunct/>
+              <w:textAlignment w:val="auto"/>
+              <w:rPr>
+                <w:rFonts w:ascii="Courier New" w:hAnsi="Courier New" w:cs="Courier New"/>
+                <w:noProof/>
+                <w:color w:val="808080"/>
+              </w:rPr>
+            </w:pPr>
+            <w:r>
+              <w:rPr>
+                <w:rFonts w:ascii="Courier New" w:hAnsi="Courier New" w:cs="Courier New"/>
+                <w:noProof/>
+              </w:rPr>
+              <w:tab/>
+            </w:r>
+            <w:r>
+              <w:rPr>
+                <w:rFonts w:ascii="Courier New" w:hAnsi="Courier New" w:cs="Courier New"/>
+                <w:noProof/>
+              </w:rPr>
+              <w:tab/>
+              <w:t xml:space="preserve">@isSplReason </w:t>
+            </w:r>
+            <w:r>
+              <w:rPr>
+                <w:rFonts w:ascii="Courier New" w:hAnsi="Courier New" w:cs="Courier New"/>
+                <w:noProof/>
+                <w:color w:val="808080"/>
+              </w:rPr>
+              <w:t>=</w:t>
+            </w:r>
+            <w:r>
+              <w:rPr>
+                <w:rFonts w:ascii="Courier New" w:hAnsi="Courier New" w:cs="Courier New"/>
+                <w:noProof/>
+              </w:rPr>
+              <w:t xml:space="preserve"> 0</w:t>
+            </w:r>
+            <w:r>
+              <w:rPr>
+                <w:rFonts w:ascii="Courier New" w:hAnsi="Courier New" w:cs="Courier New"/>
+                <w:noProof/>
+                <w:color w:val="808080"/>
+              </w:rPr>
+              <w:t>,</w:t>
+            </w:r>
+          </w:p>
+          <w:p>
+            <w:pPr>
+              <w:overflowPunct/>
+              <w:textAlignment w:val="auto"/>
+              <w:rPr>
+                <w:rFonts w:ascii="Courier New" w:hAnsi="Courier New" w:cs="Courier New"/>
+                <w:noProof/>
+                <w:color w:val="808080"/>
+              </w:rPr>
+            </w:pPr>
+            <w:r>
+              <w:rPr>
+                <w:rFonts w:ascii="Courier New" w:hAnsi="Courier New" w:cs="Courier New"/>
+                <w:noProof/>
+              </w:rPr>
+              <w:tab/>
+            </w:r>
+            <w:r>
+              <w:rPr>
+                <w:rFonts w:ascii="Courier New" w:hAnsi="Courier New" w:cs="Courier New"/>
+                <w:noProof/>
+              </w:rPr>
+              <w:tab/>
+              <w:t xml:space="preserve">@splReasonPrty </w:t>
+            </w:r>
+            <w:r>
+              <w:rPr>
+                <w:rFonts w:ascii="Courier New" w:hAnsi="Courier New" w:cs="Courier New"/>
+                <w:noProof/>
+                <w:color w:val="808080"/>
+              </w:rPr>
+              <w:t>=</w:t>
+            </w:r>
+            <w:r>
+              <w:rPr>
+                <w:rFonts w:ascii="Courier New" w:hAnsi="Courier New" w:cs="Courier New"/>
+                <w:noProof/>
+              </w:rPr>
+              <w:t xml:space="preserve"> 0</w:t>
+            </w:r>
+            <w:r>
+              <w:rPr>
+                <w:rFonts w:ascii="Courier New" w:hAnsi="Courier New" w:cs="Courier New"/>
+                <w:noProof/>
+                <w:color w:val="808080"/>
+              </w:rPr>
+              <w:t>,</w:t>
+            </w:r>
+          </w:p>
+          <w:p>
+            <w:pPr>
+              <w:overflowPunct/>
+              <w:textAlignment w:val="auto"/>
+              <w:rPr>
+                <w:rFonts w:ascii="Courier New" w:hAnsi="Courier New" w:cs="Courier New"/>
+                <w:noProof/>
+                <w:color w:val="808080"/>
+              </w:rPr>
+            </w:pPr>
+            <w:r>
+              <w:rPr>
+                <w:rFonts w:ascii="Courier New" w:hAnsi="Courier New" w:cs="Courier New"/>
+                <w:noProof/>
+              </w:rPr>
+              <w:tab/>
+            </w:r>
+            <w:r>
+              <w:rPr>
+                <w:rFonts w:ascii="Courier New" w:hAnsi="Courier New" w:cs="Courier New"/>
+                <w:noProof/>
+              </w:rPr>
+              <w:tab/>
+              <w:t xml:space="preserve">@strCSRin </w:t>
+            </w:r>
+            <w:r>
+              <w:rPr>
+                <w:rFonts w:ascii="Courier New" w:hAnsi="Courier New" w:cs="Courier New"/>
+                <w:noProof/>
+                <w:color w:val="808080"/>
+              </w:rPr>
+              <w:t>=</w:t>
+            </w:r>
+            <w:r>
+              <w:rPr>
+                <w:rFonts w:ascii="Courier New" w:hAnsi="Courier New" w:cs="Courier New"/>
+                <w:noProof/>
+              </w:rPr>
+              <w:t xml:space="preserve"> </w:t>
+            </w:r>
+            <w:r>
+              <w:rPr>
+                <w:rFonts w:ascii="Courier New" w:hAnsi="Courier New" w:cs="Courier New"/>
+                <w:noProof/>
+                <w:color w:val="FF0000"/>
+              </w:rPr>
+              <w:t>N'jourdain.augustin'</w:t>
+            </w:r>
+            <w:r>
+              <w:rPr>
+                <w:rFonts w:ascii="Courier New" w:hAnsi="Courier New" w:cs="Courier New"/>
+                <w:noProof/>
+                <w:color w:val="808080"/>
+              </w:rPr>
+              <w:t>,</w:t>
+            </w:r>
+          </w:p>
+          <w:p>
+            <w:pPr>
+              <w:overflowPunct/>
+              <w:textAlignment w:val="auto"/>
+              <w:rPr>
+                <w:rFonts w:ascii="Courier New" w:hAnsi="Courier New" w:cs="Courier New"/>
+                <w:noProof/>
+                <w:color w:val="FF0000"/>
+              </w:rPr>
+            </w:pPr>
+            <w:r>
+              <w:rPr>
+                <w:rFonts w:ascii="Courier New" w:hAnsi="Courier New" w:cs="Courier New"/>
+                <w:noProof/>
+              </w:rPr>
+              <w:tab/>
+            </w:r>
+            <w:r>
+              <w:rPr>
+                <w:rFonts w:ascii="Courier New" w:hAnsi="Courier New" w:cs="Courier New"/>
+                <w:noProof/>
+              </w:rPr>
+              <w:tab/>
+              <w:t xml:space="preserve">@strSubmitterin </w:t>
+            </w:r>
+            <w:r>
+              <w:rPr>
+                <w:rFonts w:ascii="Courier New" w:hAnsi="Courier New" w:cs="Courier New"/>
+                <w:noProof/>
+                <w:color w:val="808080"/>
+              </w:rPr>
+              <w:t>=</w:t>
+            </w:r>
+            <w:r>
+              <w:rPr>
+                <w:rFonts w:ascii="Courier New" w:hAnsi="Courier New" w:cs="Courier New"/>
+                <w:noProof/>
+              </w:rPr>
+              <w:t xml:space="preserve"> </w:t>
+            </w:r>
+            <w:r>
+              <w:rPr>
+                <w:rFonts w:ascii="Courier New" w:hAnsi="Courier New" w:cs="Courier New"/>
+                <w:noProof/>
+                <w:color w:val="FF0000"/>
+              </w:rPr>
+              <w:t>N'Mozella.Martin'</w:t>
+            </w:r>
+          </w:p>
+          <w:p>
+            <w:pPr>
+              <w:overflowPunct/>
+              <w:textAlignment w:val="auto"/>
+              <w:rPr>
+                <w:rFonts w:ascii="Courier New" w:hAnsi="Courier New" w:cs="Courier New"/>
+                <w:noProof/>
+                <w:color w:val="FF0000"/>
+              </w:rPr>
+            </w:pPr>
+          </w:p>
+          <w:p>
+            <w:pPr>
+              <w:overflowPunct/>
+              <w:textAlignment w:val="auto"/>
+              <w:rPr>
+                <w:rFonts w:ascii="Courier New" w:hAnsi="Courier New" w:cs="Courier New"/>
+                <w:noProof/>
+              </w:rPr>
+            </w:pPr>
+            <w:r>
+              <w:rPr>
+                <w:rFonts w:ascii="Courier New" w:hAnsi="Courier New" w:cs="Courier New"/>
+                <w:noProof/>
+                <w:color w:val="0000FF"/>
+              </w:rPr>
+              <w:t>SELECT</w:t>
+            </w:r>
+            <w:r>
+              <w:rPr>
+                <w:rFonts w:ascii="Courier New" w:hAnsi="Courier New" w:cs="Courier New"/>
+                <w:noProof/>
+              </w:rPr>
+              <w:tab/>
+            </w:r>
+            <w:r>
+              <w:rPr>
+                <w:rFonts w:ascii="Courier New" w:hAnsi="Courier New" w:cs="Courier New"/>
+                <w:noProof/>
+                <w:color w:val="FF0000"/>
+              </w:rPr>
+              <w:t>'Return Value'</w:t>
+            </w:r>
+            <w:r>
+              <w:rPr>
+                <w:rFonts w:ascii="Courier New" w:hAnsi="Courier New" w:cs="Courier New"/>
+                <w:noProof/>
+              </w:rPr>
+              <w:t xml:space="preserve"> </w:t>
+            </w:r>
+            <w:r>
+              <w:rPr>
+                <w:rFonts w:ascii="Courier New" w:hAnsi="Courier New" w:cs="Courier New"/>
+                <w:noProof/>
+                <w:color w:val="808080"/>
+              </w:rPr>
+              <w:t>=</w:t>
+            </w:r>
+            <w:r>
+              <w:rPr>
+                <w:rFonts w:ascii="Courier New" w:hAnsi="Courier New" w:cs="Courier New"/>
+                <w:noProof/>
+              </w:rPr>
+              <w:t xml:space="preserve"> @return_value</w:t>
+            </w:r>
+          </w:p>
+          <w:p>
+            <w:pPr>
+              <w:overflowPunct/>
+              <w:textAlignment w:val="auto"/>
+              <w:rPr>
+                <w:rFonts w:ascii="Courier New" w:hAnsi="Courier New" w:cs="Courier New"/>
+                <w:noProof/>
+              </w:rPr>
+            </w:pPr>
+          </w:p>
+          <w:p>
+            <w:pPr>
+              <w:rPr>
+                <w:rFonts w:asciiTheme="minorHAnsi" w:hAnsiTheme="minorHAnsi"/>
+                <w:bCs/>
+              </w:rPr>
+            </w:pPr>
+            <w:r>
+              <w:rPr>
+                <w:rFonts w:ascii="Courier New" w:hAnsi="Courier New" w:cs="Courier New"/>
+                <w:noProof/>
+                <w:color w:val="0000FF"/>
+              </w:rPr>
+              <w:t>GO</w:t>
+            </w:r>
+          </w:p>
+        </w:tc>
+        <w:tc>
+          <w:tcPr>
+            <w:tcW w:w="4500" w:type="dxa"/>
+          </w:tcPr>
+          <w:p>
+            <w:pPr>
+              <w:rPr>
+                <w:rFonts w:asciiTheme="minorHAnsi" w:hAnsiTheme="minorHAnsi"/>
+                <w:bCs/>
+              </w:rPr>
+            </w:pPr>
+            <w:r>
+              <w:rPr>
+                <w:rFonts w:asciiTheme="minorHAnsi" w:hAnsiTheme="minorHAnsi"/>
+                <w:bCs/>
+              </w:rPr>
+              <w:t>Expecting the Coaching log reasons list to be identical to an existing LSA job code user.</w:t>
+            </w:r>
+          </w:p>
+          <w:p>
+            <w:pPr>
+              <w:rPr>
+                <w:rFonts w:asciiTheme="minorHAnsi" w:hAnsiTheme="minorHAnsi"/>
+                <w:bCs/>
+              </w:rPr>
+            </w:pPr>
+            <w:r>
+              <w:rPr>
+                <w:rFonts w:asciiTheme="minorHAnsi" w:hAnsiTheme="minorHAnsi"/>
+                <w:bCs/>
+              </w:rPr>
+              <w:t xml:space="preserve">(7 rows returned for user </w:t>
+            </w:r>
+            <w:r>
+              <w:rPr>
+                <w:rFonts w:ascii="Courier New" w:hAnsi="Courier New" w:cs="Courier New"/>
+                <w:noProof/>
+              </w:rPr>
+              <w:t>N'Nicholas.Seal'</w:t>
+            </w:r>
+            <w:r>
+              <w:rPr>
+                <w:rFonts w:ascii="Courier New" w:hAnsi="Courier New" w:cs="Courier New"/>
+                <w:noProof/>
+              </w:rPr>
+              <w:t xml:space="preserve"> and test user </w:t>
+            </w:r>
+            <w:r>
+              <w:rPr>
+                <w:rFonts w:ascii="Courier New" w:hAnsi="Courier New" w:cs="Courier New"/>
+                <w:noProof/>
+              </w:rPr>
+              <w:t>N'Mozella.Martin'</w:t>
+            </w:r>
+          </w:p>
+          <w:p>
+            <w:pPr>
+              <w:rPr>
+                <w:rFonts w:asciiTheme="minorHAnsi" w:hAnsiTheme="minorHAnsi"/>
+                <w:bCs/>
+              </w:rPr>
+            </w:pPr>
+            <w:proofErr w:type="spellStart"/>
+            <w:r>
+              <w:rPr>
+                <w:rFonts w:asciiTheme="minorHAnsi" w:hAnsiTheme="minorHAnsi"/>
+                <w:bCs/>
+              </w:rPr>
+              <w:t>CoachingReasonID</w:t>
+            </w:r>
+            <w:proofErr w:type="spellEnd"/>
+            <w:r>
+              <w:rPr>
+                <w:rFonts w:asciiTheme="minorHAnsi" w:hAnsiTheme="minorHAnsi"/>
+                <w:bCs/>
+              </w:rPr>
+              <w:tab/>
+            </w:r>
+            <w:proofErr w:type="spellStart"/>
+            <w:r>
+              <w:rPr>
+                <w:rFonts w:asciiTheme="minorHAnsi" w:hAnsiTheme="minorHAnsi"/>
+                <w:bCs/>
+              </w:rPr>
+              <w:t>CoachingReason</w:t>
+            </w:r>
+            <w:proofErr w:type="spellEnd"/>
+          </w:p>
+          <w:p>
+            <w:pPr>
+              <w:rPr>
+                <w:rFonts w:asciiTheme="minorHAnsi" w:hAnsiTheme="minorHAnsi"/>
+                <w:bCs/>
+              </w:rPr>
+            </w:pPr>
+            <w:r>
+              <w:rPr>
+                <w:rFonts w:asciiTheme="minorHAnsi" w:hAnsiTheme="minorHAnsi"/>
+                <w:bCs/>
+              </w:rPr>
+              <w:t>3</w:t>
+            </w:r>
+            <w:r>
+              <w:rPr>
+                <w:rFonts w:asciiTheme="minorHAnsi" w:hAnsiTheme="minorHAnsi"/>
+                <w:bCs/>
+              </w:rPr>
+              <w:tab/>
+              <w:t>Attendance</w:t>
+            </w:r>
+          </w:p>
+          <w:p>
+            <w:pPr>
+              <w:rPr>
+                <w:rFonts w:asciiTheme="minorHAnsi" w:hAnsiTheme="minorHAnsi"/>
+                <w:bCs/>
+              </w:rPr>
+            </w:pPr>
+            <w:r>
+              <w:rPr>
+                <w:rFonts w:asciiTheme="minorHAnsi" w:hAnsiTheme="minorHAnsi"/>
+                <w:bCs/>
+              </w:rPr>
+              <w:t>17</w:t>
+            </w:r>
+            <w:r>
+              <w:rPr>
+                <w:rFonts w:asciiTheme="minorHAnsi" w:hAnsiTheme="minorHAnsi"/>
+                <w:bCs/>
+              </w:rPr>
+              <w:tab/>
+              <w:t>Corporate / Program Initiatives</w:t>
+            </w:r>
+          </w:p>
+          <w:p>
+            <w:pPr>
+              <w:rPr>
+                <w:rFonts w:asciiTheme="minorHAnsi" w:hAnsiTheme="minorHAnsi"/>
+                <w:bCs/>
+              </w:rPr>
+            </w:pPr>
+            <w:r>
+              <w:rPr>
+                <w:rFonts w:asciiTheme="minorHAnsi" w:hAnsiTheme="minorHAnsi"/>
+                <w:bCs/>
+              </w:rPr>
+              <w:t>19</w:t>
+            </w:r>
+            <w:r>
+              <w:rPr>
+                <w:rFonts w:asciiTheme="minorHAnsi" w:hAnsiTheme="minorHAnsi"/>
+                <w:bCs/>
+              </w:rPr>
+              <w:tab/>
+              <w:t>Professional Conduct</w:t>
+            </w:r>
+          </w:p>
+          <w:p>
+            <w:pPr>
+              <w:rPr>
+                <w:rFonts w:asciiTheme="minorHAnsi" w:hAnsiTheme="minorHAnsi"/>
+                <w:bCs/>
+              </w:rPr>
+            </w:pPr>
+            <w:r>
+              <w:rPr>
+                <w:rFonts w:asciiTheme="minorHAnsi" w:hAnsiTheme="minorHAnsi"/>
+                <w:bCs/>
+              </w:rPr>
+              <w:t>10</w:t>
+            </w:r>
+            <w:r>
+              <w:rPr>
+                <w:rFonts w:asciiTheme="minorHAnsi" w:hAnsiTheme="minorHAnsi"/>
+                <w:bCs/>
+              </w:rPr>
+              <w:tab/>
+              <w:t>Quality</w:t>
+            </w:r>
+          </w:p>
+          <w:p>
+            <w:pPr>
+              <w:rPr>
+                <w:rFonts w:asciiTheme="minorHAnsi" w:hAnsiTheme="minorHAnsi"/>
+                <w:bCs/>
+              </w:rPr>
+            </w:pPr>
+            <w:r>
+              <w:rPr>
+                <w:rFonts w:asciiTheme="minorHAnsi" w:hAnsiTheme="minorHAnsi"/>
+                <w:bCs/>
+              </w:rPr>
+              <w:t>11</w:t>
+            </w:r>
+            <w:r>
+              <w:rPr>
+                <w:rFonts w:asciiTheme="minorHAnsi" w:hAnsiTheme="minorHAnsi"/>
+                <w:bCs/>
+              </w:rPr>
+              <w:tab/>
+              <w:t>Recognition</w:t>
+            </w:r>
+          </w:p>
+          <w:p>
+            <w:pPr>
+              <w:rPr>
+                <w:rFonts w:asciiTheme="minorHAnsi" w:hAnsiTheme="minorHAnsi"/>
+                <w:bCs/>
+              </w:rPr>
+            </w:pPr>
+            <w:r>
+              <w:rPr>
+                <w:rFonts w:asciiTheme="minorHAnsi" w:hAnsiTheme="minorHAnsi"/>
+                <w:bCs/>
+              </w:rPr>
+              <w:t>13</w:t>
+            </w:r>
+            <w:r>
+              <w:rPr>
+                <w:rFonts w:asciiTheme="minorHAnsi" w:hAnsiTheme="minorHAnsi"/>
+                <w:bCs/>
+              </w:rPr>
+              <w:tab/>
+              <w:t>Secure Floor Violations</w:t>
+            </w:r>
+          </w:p>
+          <w:p>
+            <w:pPr>
+              <w:rPr>
+                <w:rFonts w:asciiTheme="minorHAnsi" w:hAnsiTheme="minorHAnsi"/>
+                <w:bCs/>
+              </w:rPr>
+            </w:pPr>
+            <w:r>
+              <w:rPr>
+                <w:rFonts w:asciiTheme="minorHAnsi" w:hAnsiTheme="minorHAnsi"/>
+                <w:bCs/>
+              </w:rPr>
+              <w:t>20</w:t>
+            </w:r>
+            <w:r>
+              <w:rPr>
+                <w:rFonts w:asciiTheme="minorHAnsi" w:hAnsiTheme="minorHAnsi"/>
+                <w:bCs/>
+              </w:rPr>
+              <w:tab/>
+              <w:t>Weekly Productivity</w:t>
+            </w:r>
+          </w:p>
+        </w:tc>
+        <w:tc>
+          <w:tcPr>
+            <w:tcW w:w="1260" w:type="dxa"/>
+          </w:tcPr>
+          <w:p>
+            <w:pPr>
+              <w:rPr>
+                <w:rFonts w:asciiTheme="minorHAnsi" w:hAnsiTheme="minorHAnsi"/>
+                <w:bCs/>
+              </w:rPr>
+            </w:pPr>
+            <w:r>
+              <w:rPr>
+                <w:rFonts w:asciiTheme="minorHAnsi" w:hAnsiTheme="minorHAnsi"/>
+                <w:bCs/>
+              </w:rPr>
+              <w:t>P</w:t>
+            </w:r>
+          </w:p>
+        </w:tc>
+        <w:tc>
+          <w:tcPr>
+            <w:tcW w:w="2880" w:type="dxa"/>
+          </w:tcPr>
+          <w:p>
+            <w:pPr>
+              <w:rPr>
+                <w:rFonts w:asciiTheme="minorHAnsi" w:hAnsiTheme="minorHAnsi"/>
+                <w:bCs/>
+              </w:rPr>
+            </w:pPr>
+          </w:p>
+        </w:tc>
+      </w:tr>
+      <w:tr>
+        <w:trPr>
+          <w:cantSplit/>
+        </w:trPr>
+        <w:tc>
+          <w:tcPr>
+            <w:tcW w:w="900" w:type="dxa"/>
+          </w:tcPr>
+          <w:p>
+            <w:pPr>
+              <w:rPr>
+                <w:rFonts w:asciiTheme="minorHAnsi" w:hAnsiTheme="minorHAnsi"/>
+                <w:bCs/>
+              </w:rPr>
+            </w:pPr>
+            <w:r>
+              <w:rPr>
+                <w:rFonts w:asciiTheme="minorHAnsi" w:hAnsiTheme="minorHAnsi"/>
+                <w:bCs/>
+              </w:rPr>
+              <w:t>14.4</w:t>
+            </w:r>
+          </w:p>
+        </w:tc>
+        <w:tc>
+          <w:tcPr>
+            <w:tcW w:w="3960" w:type="dxa"/>
+          </w:tcPr>
+          <w:p>
+            <w:pPr>
+              <w:overflowPunct/>
+              <w:textAlignment w:val="auto"/>
+              <w:rPr>
+                <w:rFonts w:ascii="Courier New" w:hAnsi="Courier New" w:cs="Courier New"/>
+                <w:noProof/>
+                <w:color w:val="0000FF"/>
+              </w:rPr>
+            </w:pPr>
+            <w:r>
+              <w:rPr>
+                <w:rFonts w:ascii="Courier New" w:hAnsi="Courier New" w:cs="Courier New"/>
+                <w:noProof/>
+                <w:color w:val="0000FF"/>
+              </w:rPr>
+              <w:t>DECLARE</w:t>
+            </w:r>
+            <w:r>
+              <w:rPr>
+                <w:rFonts w:ascii="Courier New" w:hAnsi="Courier New" w:cs="Courier New"/>
+                <w:noProof/>
+              </w:rPr>
+              <w:tab/>
+              <w:t xml:space="preserve">@return_value </w:t>
+            </w:r>
+            <w:r>
+              <w:rPr>
+                <w:rFonts w:ascii="Courier New" w:hAnsi="Courier New" w:cs="Courier New"/>
+                <w:noProof/>
+                <w:color w:val="0000FF"/>
+              </w:rPr>
+              <w:t>int</w:t>
+            </w:r>
+          </w:p>
+          <w:p>
+            <w:pPr>
+              <w:overflowPunct/>
+              <w:textAlignment w:val="auto"/>
+              <w:rPr>
+                <w:rFonts w:ascii="Courier New" w:hAnsi="Courier New" w:cs="Courier New"/>
+                <w:noProof/>
+                <w:color w:val="0000FF"/>
+              </w:rPr>
+            </w:pPr>
+          </w:p>
+          <w:p>
+            <w:pPr>
+              <w:overflowPunct/>
+              <w:textAlignment w:val="auto"/>
+              <w:rPr>
+                <w:rFonts w:ascii="Courier New" w:hAnsi="Courier New" w:cs="Courier New"/>
+                <w:noProof/>
+              </w:rPr>
+            </w:pPr>
+            <w:r>
+              <w:rPr>
+                <w:rFonts w:ascii="Courier New" w:hAnsi="Courier New" w:cs="Courier New"/>
+                <w:noProof/>
+                <w:color w:val="0000FF"/>
+              </w:rPr>
+              <w:t>EXEC</w:t>
+            </w:r>
+            <w:r>
+              <w:rPr>
+                <w:rFonts w:ascii="Courier New" w:hAnsi="Courier New" w:cs="Courier New"/>
+                <w:noProof/>
+              </w:rPr>
+              <w:tab/>
+              <w:t xml:space="preserve">@return_value </w:t>
+            </w:r>
+            <w:r>
+              <w:rPr>
+                <w:rFonts w:ascii="Courier New" w:hAnsi="Courier New" w:cs="Courier New"/>
+                <w:noProof/>
+                <w:color w:val="808080"/>
+              </w:rPr>
+              <w:t>=</w:t>
+            </w:r>
+            <w:r>
+              <w:rPr>
+                <w:rFonts w:ascii="Courier New" w:hAnsi="Courier New" w:cs="Courier New"/>
+                <w:noProof/>
+              </w:rPr>
+              <w:t xml:space="preserve"> [EC]</w:t>
+            </w:r>
+            <w:r>
+              <w:rPr>
+                <w:rFonts w:ascii="Courier New" w:hAnsi="Courier New" w:cs="Courier New"/>
+                <w:noProof/>
+                <w:color w:val="808080"/>
+              </w:rPr>
+              <w:t>.</w:t>
+            </w:r>
+            <w:r>
+              <w:rPr>
+                <w:rFonts w:ascii="Courier New" w:hAnsi="Courier New" w:cs="Courier New"/>
+                <w:noProof/>
+              </w:rPr>
+              <w:t>[sp_Select_Modules_By_Job_Code]</w:t>
+            </w:r>
+          </w:p>
+          <w:p>
+            <w:pPr>
+              <w:overflowPunct/>
+              <w:textAlignment w:val="auto"/>
+              <w:rPr>
+                <w:rFonts w:ascii="Courier New" w:hAnsi="Courier New" w:cs="Courier New"/>
+                <w:noProof/>
+                <w:color w:val="FF0000"/>
+              </w:rPr>
+            </w:pPr>
+            <w:r>
+              <w:rPr>
+                <w:rFonts w:ascii="Courier New" w:hAnsi="Courier New" w:cs="Courier New"/>
+                <w:noProof/>
+                <w:color w:val="0000FF"/>
+              </w:rPr>
+              <w:tab/>
+            </w:r>
+            <w:r>
+              <w:rPr>
+                <w:rFonts w:ascii="Courier New" w:hAnsi="Courier New" w:cs="Courier New"/>
+                <w:noProof/>
+                <w:color w:val="0000FF"/>
+              </w:rPr>
+              <w:tab/>
+            </w:r>
+            <w:r>
+              <w:rPr>
+                <w:rFonts w:ascii="Courier New" w:hAnsi="Courier New" w:cs="Courier New"/>
+                <w:noProof/>
+              </w:rPr>
+              <w:t xml:space="preserve">@nvcEmpLanIDin </w:t>
+            </w:r>
+            <w:r>
+              <w:rPr>
+                <w:rFonts w:ascii="Courier New" w:hAnsi="Courier New" w:cs="Courier New"/>
+                <w:noProof/>
+                <w:color w:val="808080"/>
+              </w:rPr>
+              <w:t>=</w:t>
+            </w:r>
+            <w:r>
+              <w:rPr>
+                <w:rFonts w:ascii="Courier New" w:hAnsi="Courier New" w:cs="Courier New"/>
+                <w:noProof/>
+              </w:rPr>
+              <w:t xml:space="preserve"> </w:t>
+            </w:r>
+            <w:r>
+              <w:rPr>
+                <w:rFonts w:ascii="Courier New" w:hAnsi="Courier New" w:cs="Courier New"/>
+                <w:noProof/>
+                <w:color w:val="FF0000"/>
+              </w:rPr>
+              <w:t>N'Danielle.McNew'</w:t>
+            </w:r>
+          </w:p>
+          <w:p>
+            <w:pPr>
+              <w:overflowPunct/>
+              <w:textAlignment w:val="auto"/>
+              <w:rPr>
+                <w:rFonts w:ascii="Courier New" w:hAnsi="Courier New" w:cs="Courier New"/>
+                <w:noProof/>
+                <w:color w:val="FF0000"/>
+              </w:rPr>
+            </w:pPr>
+          </w:p>
+          <w:p>
+            <w:pPr>
+              <w:overflowPunct/>
+              <w:textAlignment w:val="auto"/>
+              <w:rPr>
+                <w:rFonts w:ascii="Courier New" w:hAnsi="Courier New" w:cs="Courier New"/>
+                <w:noProof/>
+              </w:rPr>
+            </w:pPr>
+            <w:r>
+              <w:rPr>
+                <w:rFonts w:ascii="Courier New" w:hAnsi="Courier New" w:cs="Courier New"/>
+                <w:noProof/>
+                <w:color w:val="0000FF"/>
+              </w:rPr>
+              <w:t>SELECT</w:t>
+            </w:r>
+            <w:r>
+              <w:rPr>
+                <w:rFonts w:ascii="Courier New" w:hAnsi="Courier New" w:cs="Courier New"/>
+                <w:noProof/>
+              </w:rPr>
+              <w:tab/>
+            </w:r>
+            <w:r>
+              <w:rPr>
+                <w:rFonts w:ascii="Courier New" w:hAnsi="Courier New" w:cs="Courier New"/>
+                <w:noProof/>
+                <w:color w:val="FF0000"/>
+              </w:rPr>
+              <w:t>'Return Value'</w:t>
+            </w:r>
+            <w:r>
+              <w:rPr>
+                <w:rFonts w:ascii="Courier New" w:hAnsi="Courier New" w:cs="Courier New"/>
+                <w:noProof/>
+              </w:rPr>
+              <w:t xml:space="preserve"> </w:t>
+            </w:r>
+            <w:r>
+              <w:rPr>
+                <w:rFonts w:ascii="Courier New" w:hAnsi="Courier New" w:cs="Courier New"/>
+                <w:noProof/>
+                <w:color w:val="808080"/>
+              </w:rPr>
+              <w:t>=</w:t>
+            </w:r>
+            <w:r>
+              <w:rPr>
+                <w:rFonts w:ascii="Courier New" w:hAnsi="Courier New" w:cs="Courier New"/>
+                <w:noProof/>
+              </w:rPr>
+              <w:t xml:space="preserve"> @return_value</w:t>
+            </w:r>
+          </w:p>
+          <w:p>
+            <w:pPr>
+              <w:overflowPunct/>
+              <w:textAlignment w:val="auto"/>
+              <w:rPr>
+                <w:rFonts w:ascii="Courier New" w:hAnsi="Courier New" w:cs="Courier New"/>
+                <w:noProof/>
+              </w:rPr>
+            </w:pPr>
+          </w:p>
+          <w:p>
+            <w:pPr>
+              <w:overflowPunct/>
+              <w:textAlignment w:val="auto"/>
+              <w:rPr>
+                <w:rFonts w:ascii="Courier New" w:hAnsi="Courier New" w:cs="Courier New"/>
+                <w:noProof/>
+                <w:color w:val="0000FF"/>
+              </w:rPr>
+            </w:pPr>
+            <w:r>
+              <w:rPr>
+                <w:rFonts w:ascii="Courier New" w:hAnsi="Courier New" w:cs="Courier New"/>
+                <w:noProof/>
+                <w:color w:val="0000FF"/>
+              </w:rPr>
+              <w:t>GO</w:t>
+            </w:r>
+          </w:p>
+          <w:p>
+            <w:pPr>
+              <w:rPr>
+                <w:rFonts w:asciiTheme="minorHAnsi" w:hAnsiTheme="minorHAnsi"/>
+                <w:bCs/>
+              </w:rPr>
+            </w:pPr>
+          </w:p>
+        </w:tc>
+        <w:tc>
+          <w:tcPr>
+            <w:tcW w:w="4500" w:type="dxa"/>
+          </w:tcPr>
+          <w:p>
+            <w:pPr>
+              <w:rPr>
+                <w:rFonts w:asciiTheme="minorHAnsi" w:hAnsiTheme="minorHAnsi"/>
+                <w:bCs/>
+              </w:rPr>
+            </w:pPr>
+            <w:r>
+              <w:rPr>
+                <w:rFonts w:asciiTheme="minorHAnsi" w:hAnsiTheme="minorHAnsi"/>
+                <w:bCs/>
+              </w:rPr>
+              <w:t>CSR and LSA modules must be returned.</w:t>
+            </w:r>
           </w:p>
         </w:tc>
         <w:tc>
@@ -31710,7 +34237,7 @@
         <w:sz w:val="18"/>
         <w:szCs w:val="18"/>
       </w:rPr>
-      <w:t>27</w:t>
+      <w:t>1</w:t>
     </w:r>
     <w:r>
       <w:rPr>
@@ -31759,7 +34286,7 @@
         <w:sz w:val="18"/>
         <w:szCs w:val="18"/>
       </w:rPr>
-      <w:t>29</w:t>
+      <w:t>30</w:t>
     </w:r>
     <w:r>
       <w:rPr>
@@ -32555,7 +35082,7 @@
   <w:abstractNum w:abstractNumId="5">
     <w:nsid w:val="388921D8"/>
     <w:multiLevelType w:val="hybridMultilevel"/>
-    <w:tmpl w:val="937227F2"/>
+    <w:tmpl w:val="D2E64938"/>
     <w:lvl w:ilvl="0" w:tplc="0409000F">
       <w:start w:val="1"/>
       <w:numFmt w:val="decimal"/>
@@ -33128,6 +35655,122 @@
       </w:pPr>
     </w:lvl>
   </w:abstractNum>
+  <w:abstractNum w:abstractNumId="10">
+    <w:nsid w:val="66FE5A55"/>
+    <w:multiLevelType w:val="hybridMultilevel"/>
+    <w:tmpl w:val="937227F2"/>
+    <w:lvl w:ilvl="0" w:tplc="0409000F">
+      <w:start w:val="1"/>
+      <w:numFmt w:val="decimal"/>
+      <w:lvlText w:val="%1."/>
+      <w:lvlJc w:val="left"/>
+      <w:pPr>
+        <w:tabs>
+          <w:tab w:val="num" w:pos="720"/>
+        </w:tabs>
+        <w:ind w:left="720" w:hanging="360"/>
+      </w:pPr>
+    </w:lvl>
+    <w:lvl w:ilvl="1" w:tplc="4056895E">
+      <w:start w:val="1"/>
+      <w:numFmt w:val="decimal"/>
+      <w:lvlText w:val="%2."/>
+      <w:lvlJc w:val="left"/>
+      <w:pPr>
+        <w:tabs>
+          <w:tab w:val="num" w:pos="1440"/>
+        </w:tabs>
+        <w:ind w:left="1440" w:hanging="360"/>
+      </w:pPr>
+      <w:rPr>
+        <w:rFonts w:hint="default"/>
+      </w:rPr>
+    </w:lvl>
+    <w:lvl w:ilvl="2" w:tplc="0409001B" w:tentative="1">
+      <w:start w:val="1"/>
+      <w:numFmt w:val="lowerRoman"/>
+      <w:lvlText w:val="%3."/>
+      <w:lvlJc w:val="right"/>
+      <w:pPr>
+        <w:tabs>
+          <w:tab w:val="num" w:pos="2160"/>
+        </w:tabs>
+        <w:ind w:left="2160" w:hanging="180"/>
+      </w:pPr>
+    </w:lvl>
+    <w:lvl w:ilvl="3" w:tplc="0409000F" w:tentative="1">
+      <w:start w:val="1"/>
+      <w:numFmt w:val="decimal"/>
+      <w:lvlText w:val="%4."/>
+      <w:lvlJc w:val="left"/>
+      <w:pPr>
+        <w:tabs>
+          <w:tab w:val="num" w:pos="2880"/>
+        </w:tabs>
+        <w:ind w:left="2880" w:hanging="360"/>
+      </w:pPr>
+    </w:lvl>
+    <w:lvl w:ilvl="4" w:tplc="04090019" w:tentative="1">
+      <w:start w:val="1"/>
+      <w:numFmt w:val="lowerLetter"/>
+      <w:lvlText w:val="%5."/>
+      <w:lvlJc w:val="left"/>
+      <w:pPr>
+        <w:tabs>
+          <w:tab w:val="num" w:pos="3600"/>
+        </w:tabs>
+        <w:ind w:left="3600" w:hanging="360"/>
+      </w:pPr>
+    </w:lvl>
+    <w:lvl w:ilvl="5" w:tplc="0409001B" w:tentative="1">
+      <w:start w:val="1"/>
+      <w:numFmt w:val="lowerRoman"/>
+      <w:lvlText w:val="%6."/>
+      <w:lvlJc w:val="right"/>
+      <w:pPr>
+        <w:tabs>
+          <w:tab w:val="num" w:pos="4320"/>
+        </w:tabs>
+        <w:ind w:left="4320" w:hanging="180"/>
+      </w:pPr>
+    </w:lvl>
+    <w:lvl w:ilvl="6" w:tplc="0409000F" w:tentative="1">
+      <w:start w:val="1"/>
+      <w:numFmt w:val="decimal"/>
+      <w:lvlText w:val="%7."/>
+      <w:lvlJc w:val="left"/>
+      <w:pPr>
+        <w:tabs>
+          <w:tab w:val="num" w:pos="5040"/>
+        </w:tabs>
+        <w:ind w:left="5040" w:hanging="360"/>
+      </w:pPr>
+    </w:lvl>
+    <w:lvl w:ilvl="7" w:tplc="04090019" w:tentative="1">
+      <w:start w:val="1"/>
+      <w:numFmt w:val="lowerLetter"/>
+      <w:lvlText w:val="%8."/>
+      <w:lvlJc w:val="left"/>
+      <w:pPr>
+        <w:tabs>
+          <w:tab w:val="num" w:pos="5760"/>
+        </w:tabs>
+        <w:ind w:left="5760" w:hanging="360"/>
+      </w:pPr>
+    </w:lvl>
+    <w:lvl w:ilvl="8" w:tplc="0409001B" w:tentative="1">
+      <w:start w:val="1"/>
+      <w:numFmt w:val="lowerRoman"/>
+      <w:lvlText w:val="%9."/>
+      <w:lvlJc w:val="right"/>
+      <w:pPr>
+        <w:tabs>
+          <w:tab w:val="num" w:pos="6480"/>
+        </w:tabs>
+        <w:ind w:left="6480" w:hanging="180"/>
+      </w:pPr>
+    </w:lvl>
+  </w:abstractNum>
   <w:num w:numId="1">
     <w:abstractNumId w:val="7"/>
   </w:num>
@@ -33157,6 +35800,9 @@
   </w:num>
   <w:num w:numId="10">
     <w:abstractNumId w:val="0"/>
+  </w:num>
+  <w:num w:numId="11">
+    <w:abstractNumId w:val="10"/>
   </w:num>
   <w:numIdMacAtCleanup w:val="2"/>
 </w:numbering>
@@ -35060,7 +37706,7 @@
 </file>
 
 <file path=customXml/itemProps1.xml><?xml version="1.0" encoding="utf-8"?>
-<ds:datastoreItem xmlns:ds="http://schemas.openxmlformats.org/officeDocument/2006/customXml" ds:itemID="{3319F5F6-902C-47AE-B43A-829A91E8DB02}">
+<ds:datastoreItem xmlns:ds="http://schemas.openxmlformats.org/officeDocument/2006/customXml" ds:itemID="{5CA0511E-F2C4-454B-9073-62368AD445DF}">
   <ds:schemaRefs>
     <ds:schemaRef ds:uri="http://schemas.openxmlformats.org/officeDocument/2006/bibliography"/>
   </ds:schemaRefs>

</xml_diff>

<commit_message>
Used wrong internal file version number during check in.
git-tfs-id: [https://tfs.omnicloud.local/tfs/cco%20program/]$/eCoaching_V2;C33660
</commit_message>
<xml_diff>
--- a/Unit Test/CCO_eCoaching_DIM_Table_Maintenance_DB_UTD.docx
+++ b/Unit Test/CCO_eCoaching_DIM_Table_Maintenance_DB_UTD.docx
@@ -257,7 +257,7 @@
           <w:sz w:val="18"/>
           <w:szCs w:val="18"/>
         </w:rPr>
-        <w:t>January 4, 2016</w:t>
+        <w:t>October 30, 2015</w:t>
       </w:r>
       <w:r>
         <w:rPr>
@@ -1332,7 +1332,16 @@
           </w:tcPr>
           <w:p>
             <w:r>
-              <w:t xml:space="preserve">TFS- 1016 - Add additional CCI </w:t>
+              <w:t xml:space="preserve">TFS- 1016 - </w:t>
+            </w:r>
+            <w:r>
+              <w:t xml:space="preserve">Add additional </w:t>
+            </w:r>
+            <w:r>
+              <w:t>CCI</w:t>
+            </w:r>
+            <w:r>
+              <w:t xml:space="preserve"> </w:t>
             </w:r>
             <w:proofErr w:type="spellStart"/>
             <w:r>
@@ -1340,7 +1349,10 @@
             </w:r>
             <w:proofErr w:type="spellEnd"/>
             <w:r>
-              <w:t xml:space="preserve"> reason for CSR module(SDR- 232)</w:t>
+              <w:t xml:space="preserve"> reason for CSR module</w:t>
+            </w:r>
+            <w:r>
+              <w:t>(SDR- 232)</w:t>
             </w:r>
           </w:p>
         </w:tc>
@@ -1359,172 +1371,6 @@
               <w:t>Susmitha Palacherla</w:t>
             </w:r>
           </w:p>
-        </w:tc>
-      </w:tr>
-      <w:tr>
-        <w:tc>
-          <w:tcPr>
-            <w:tcW w:w="0" w:type="auto"/>
-            <w:tcBorders>
-              <w:top w:val="single" w:sz="6" w:space="0" w:color="C0C0C0"/>
-              <w:left w:val="single" w:sz="6" w:space="0" w:color="C0C0C0"/>
-              <w:bottom w:val="single" w:sz="6" w:space="0" w:color="C0C0C0"/>
-              <w:right w:val="single" w:sz="6" w:space="0" w:color="C0C0C0"/>
-            </w:tcBorders>
-          </w:tcPr>
-          <w:p>
-            <w:r>
-              <w:t>01/02/2016</w:t>
-            </w:r>
-          </w:p>
-        </w:tc>
-        <w:tc>
-          <w:tcPr>
-            <w:tcW w:w="0" w:type="auto"/>
-            <w:tcBorders>
-              <w:top w:val="single" w:sz="6" w:space="0" w:color="C0C0C0"/>
-              <w:left w:val="single" w:sz="6" w:space="0" w:color="C0C0C0"/>
-              <w:bottom w:val="single" w:sz="6" w:space="0" w:color="C0C0C0"/>
-              <w:right w:val="single" w:sz="6" w:space="0" w:color="C0C0C0"/>
-            </w:tcBorders>
-          </w:tcPr>
-          <w:p>
-            <w:r>
-              <w:t>14/0</w:t>
-            </w:r>
-          </w:p>
-        </w:tc>
-        <w:tc>
-          <w:tcPr>
-            <w:tcW w:w="0" w:type="auto"/>
-            <w:tcBorders>
-              <w:top w:val="single" w:sz="6" w:space="0" w:color="C0C0C0"/>
-              <w:left w:val="single" w:sz="6" w:space="0" w:color="C0C0C0"/>
-              <w:bottom w:val="single" w:sz="6" w:space="0" w:color="C0C0C0"/>
-              <w:right w:val="single" w:sz="6" w:space="0" w:color="C0C0C0"/>
-            </w:tcBorders>
-          </w:tcPr>
-          <w:p>
-            <w:r>
-              <w:t>TFS- 1555 – Additional job codes for LSA Module</w:t>
-            </w:r>
-          </w:p>
-        </w:tc>
-        <w:tc>
-          <w:tcPr>
-            <w:tcW w:w="0" w:type="auto"/>
-            <w:tcBorders>
-              <w:top w:val="single" w:sz="6" w:space="0" w:color="C0C0C0"/>
-              <w:left w:val="single" w:sz="6" w:space="0" w:color="C0C0C0"/>
-              <w:bottom w:val="single" w:sz="6" w:space="0" w:color="C0C0C0"/>
-              <w:right w:val="single" w:sz="6" w:space="0" w:color="C0C0C0"/>
-            </w:tcBorders>
-          </w:tcPr>
-          <w:p>
-            <w:r>
-              <w:t>Susmitha Palacherla</w:t>
-            </w:r>
-          </w:p>
-        </w:tc>
-      </w:tr>
-      <w:tr>
-        <w:tc>
-          <w:tcPr>
-            <w:tcW w:w="0" w:type="auto"/>
-            <w:tcBorders>
-              <w:top w:val="single" w:sz="6" w:space="0" w:color="C0C0C0"/>
-              <w:left w:val="single" w:sz="6" w:space="0" w:color="C0C0C0"/>
-              <w:bottom w:val="single" w:sz="6" w:space="0" w:color="C0C0C0"/>
-              <w:right w:val="single" w:sz="6" w:space="0" w:color="C0C0C0"/>
-            </w:tcBorders>
-          </w:tcPr>
-          <w:p/>
-        </w:tc>
-        <w:tc>
-          <w:tcPr>
-            <w:tcW w:w="0" w:type="auto"/>
-            <w:tcBorders>
-              <w:top w:val="single" w:sz="6" w:space="0" w:color="C0C0C0"/>
-              <w:left w:val="single" w:sz="6" w:space="0" w:color="C0C0C0"/>
-              <w:bottom w:val="single" w:sz="6" w:space="0" w:color="C0C0C0"/>
-              <w:right w:val="single" w:sz="6" w:space="0" w:color="C0C0C0"/>
-            </w:tcBorders>
-          </w:tcPr>
-          <w:p/>
-        </w:tc>
-        <w:tc>
-          <w:tcPr>
-            <w:tcW w:w="0" w:type="auto"/>
-            <w:tcBorders>
-              <w:top w:val="single" w:sz="6" w:space="0" w:color="C0C0C0"/>
-              <w:left w:val="single" w:sz="6" w:space="0" w:color="C0C0C0"/>
-              <w:bottom w:val="single" w:sz="6" w:space="0" w:color="C0C0C0"/>
-              <w:right w:val="single" w:sz="6" w:space="0" w:color="C0C0C0"/>
-            </w:tcBorders>
-          </w:tcPr>
-          <w:p/>
-        </w:tc>
-        <w:tc>
-          <w:tcPr>
-            <w:tcW w:w="0" w:type="auto"/>
-            <w:tcBorders>
-              <w:top w:val="single" w:sz="6" w:space="0" w:color="C0C0C0"/>
-              <w:left w:val="single" w:sz="6" w:space="0" w:color="C0C0C0"/>
-              <w:bottom w:val="single" w:sz="6" w:space="0" w:color="C0C0C0"/>
-              <w:right w:val="single" w:sz="6" w:space="0" w:color="C0C0C0"/>
-            </w:tcBorders>
-          </w:tcPr>
-          <w:p/>
-        </w:tc>
-      </w:tr>
-      <w:tr>
-        <w:tc>
-          <w:tcPr>
-            <w:tcW w:w="0" w:type="auto"/>
-            <w:tcBorders>
-              <w:top w:val="single" w:sz="6" w:space="0" w:color="C0C0C0"/>
-              <w:left w:val="single" w:sz="6" w:space="0" w:color="C0C0C0"/>
-              <w:bottom w:val="single" w:sz="6" w:space="0" w:color="C0C0C0"/>
-              <w:right w:val="single" w:sz="6" w:space="0" w:color="C0C0C0"/>
-            </w:tcBorders>
-          </w:tcPr>
-          <w:p/>
-        </w:tc>
-        <w:tc>
-          <w:tcPr>
-            <w:tcW w:w="0" w:type="auto"/>
-            <w:tcBorders>
-              <w:top w:val="single" w:sz="6" w:space="0" w:color="C0C0C0"/>
-              <w:left w:val="single" w:sz="6" w:space="0" w:color="C0C0C0"/>
-              <w:bottom w:val="single" w:sz="6" w:space="0" w:color="C0C0C0"/>
-              <w:right w:val="single" w:sz="6" w:space="0" w:color="C0C0C0"/>
-            </w:tcBorders>
-          </w:tcPr>
-          <w:p/>
-        </w:tc>
-        <w:tc>
-          <w:tcPr>
-            <w:tcW w:w="0" w:type="auto"/>
-            <w:tcBorders>
-              <w:top w:val="single" w:sz="6" w:space="0" w:color="C0C0C0"/>
-              <w:left w:val="single" w:sz="6" w:space="0" w:color="C0C0C0"/>
-              <w:bottom w:val="single" w:sz="6" w:space="0" w:color="C0C0C0"/>
-              <w:right w:val="single" w:sz="6" w:space="0" w:color="C0C0C0"/>
-            </w:tcBorders>
-          </w:tcPr>
-          <w:p/>
-        </w:tc>
-        <w:tc>
-          <w:tcPr>
-            <w:tcW w:w="0" w:type="auto"/>
-            <w:tcBorders>
-              <w:top w:val="single" w:sz="6" w:space="0" w:color="C0C0C0"/>
-              <w:left w:val="single" w:sz="6" w:space="0" w:color="C0C0C0"/>
-              <w:bottom w:val="single" w:sz="6" w:space="0" w:color="C0C0C0"/>
-              <w:right w:val="single" w:sz="6" w:space="0" w:color="C0C0C0"/>
-            </w:tcBorders>
-          </w:tcPr>
-          <w:p/>
         </w:tc>
       </w:tr>
     </w:tbl>
@@ -1600,7 +1446,7 @@
           <w:r>
             <w:fldChar w:fldCharType="separate"/>
           </w:r>
-          <w:hyperlink w:anchor="_Toc439668099" w:history="1">
+          <w:hyperlink w:anchor="_Toc433983982" w:history="1">
             <w:r>
               <w:rPr>
                 <w:rStyle w:val="Hyperlink"/>
@@ -1643,7 +1489,7 @@
                 <w:noProof/>
                 <w:webHidden/>
               </w:rPr>
-              <w:instrText xml:space="preserve"> PAGEREF _Toc439668099 \h </w:instrText>
+              <w:instrText xml:space="preserve"> PAGEREF _Toc433983982 \h </w:instrText>
             </w:r>
             <w:r>
               <w:rPr>
@@ -1688,7 +1534,7 @@
               <w:szCs w:val="22"/>
             </w:rPr>
           </w:pPr>
-          <w:hyperlink w:anchor="_Toc439668100" w:history="1">
+          <w:hyperlink w:anchor="_Toc433983983" w:history="1">
             <w:r>
               <w:rPr>
                 <w:rStyle w:val="Hyperlink"/>
@@ -1731,7 +1577,7 @@
                 <w:noProof/>
                 <w:webHidden/>
               </w:rPr>
-              <w:instrText xml:space="preserve"> PAGEREF _Toc439668100 \h </w:instrText>
+              <w:instrText xml:space="preserve"> PAGEREF _Toc433983983 \h </w:instrText>
             </w:r>
             <w:r>
               <w:rPr>
@@ -1776,7 +1622,7 @@
               <w:szCs w:val="22"/>
             </w:rPr>
           </w:pPr>
-          <w:hyperlink w:anchor="_Toc439668101" w:history="1">
+          <w:hyperlink w:anchor="_Toc433983984" w:history="1">
             <w:r>
               <w:rPr>
                 <w:rStyle w:val="Hyperlink"/>
@@ -1819,7 +1665,7 @@
                 <w:noProof/>
                 <w:webHidden/>
               </w:rPr>
-              <w:instrText xml:space="preserve"> PAGEREF _Toc439668101 \h </w:instrText>
+              <w:instrText xml:space="preserve"> PAGEREF _Toc433983984 \h </w:instrText>
             </w:r>
             <w:r>
               <w:rPr>
@@ -1864,7 +1710,7 @@
               <w:szCs w:val="22"/>
             </w:rPr>
           </w:pPr>
-          <w:hyperlink w:anchor="_Toc439668102" w:history="1">
+          <w:hyperlink w:anchor="_Toc433983985" w:history="1">
             <w:r>
               <w:rPr>
                 <w:rStyle w:val="Hyperlink"/>
@@ -1907,7 +1753,7 @@
                 <w:noProof/>
                 <w:webHidden/>
               </w:rPr>
-              <w:instrText xml:space="preserve"> PAGEREF _Toc439668102 \h </w:instrText>
+              <w:instrText xml:space="preserve"> PAGEREF _Toc433983985 \h </w:instrText>
             </w:r>
             <w:r>
               <w:rPr>
@@ -1952,7 +1798,7 @@
               <w:szCs w:val="22"/>
             </w:rPr>
           </w:pPr>
-          <w:hyperlink w:anchor="_Toc439668103" w:history="1">
+          <w:hyperlink w:anchor="_Toc433983986" w:history="1">
             <w:r>
               <w:rPr>
                 <w:rStyle w:val="Hyperlink"/>
@@ -1995,7 +1841,7 @@
                 <w:noProof/>
                 <w:webHidden/>
               </w:rPr>
-              <w:instrText xml:space="preserve"> PAGEREF _Toc439668103 \h </w:instrText>
+              <w:instrText xml:space="preserve"> PAGEREF _Toc433983986 \h </w:instrText>
             </w:r>
             <w:r>
               <w:rPr>
@@ -2040,7 +1886,7 @@
               <w:szCs w:val="22"/>
             </w:rPr>
           </w:pPr>
-          <w:hyperlink w:anchor="_Toc439668104" w:history="1">
+          <w:hyperlink w:anchor="_Toc433983987" w:history="1">
             <w:r>
               <w:rPr>
                 <w:rStyle w:val="Hyperlink"/>
@@ -2083,7 +1929,7 @@
                 <w:noProof/>
                 <w:webHidden/>
               </w:rPr>
-              <w:instrText xml:space="preserve"> PAGEREF _Toc439668104 \h </w:instrText>
+              <w:instrText xml:space="preserve"> PAGEREF _Toc433983987 \h </w:instrText>
             </w:r>
             <w:r>
               <w:rPr>
@@ -2128,7 +1974,7 @@
               <w:szCs w:val="22"/>
             </w:rPr>
           </w:pPr>
-          <w:hyperlink w:anchor="_Toc439668105" w:history="1">
+          <w:hyperlink w:anchor="_Toc433983988" w:history="1">
             <w:r>
               <w:rPr>
                 <w:rStyle w:val="Hyperlink"/>
@@ -2171,7 +2017,7 @@
                 <w:noProof/>
                 <w:webHidden/>
               </w:rPr>
-              <w:instrText xml:space="preserve"> PAGEREF _Toc439668105 \h </w:instrText>
+              <w:instrText xml:space="preserve"> PAGEREF _Toc433983988 \h </w:instrText>
             </w:r>
             <w:r>
               <w:rPr>
@@ -2216,7 +2062,7 @@
               <w:szCs w:val="22"/>
             </w:rPr>
           </w:pPr>
-          <w:hyperlink w:anchor="_Toc439668106" w:history="1">
+          <w:hyperlink w:anchor="_Toc433983989" w:history="1">
             <w:r>
               <w:rPr>
                 <w:rStyle w:val="Hyperlink"/>
@@ -2259,7 +2105,7 @@
                 <w:noProof/>
                 <w:webHidden/>
               </w:rPr>
-              <w:instrText xml:space="preserve"> PAGEREF _Toc439668106 \h </w:instrText>
+              <w:instrText xml:space="preserve"> PAGEREF _Toc433983989 \h </w:instrText>
             </w:r>
             <w:r>
               <w:rPr>
@@ -2304,7 +2150,7 @@
               <w:szCs w:val="22"/>
             </w:rPr>
           </w:pPr>
-          <w:hyperlink w:anchor="_Toc439668107" w:history="1">
+          <w:hyperlink w:anchor="_Toc433983990" w:history="1">
             <w:r>
               <w:rPr>
                 <w:rStyle w:val="Hyperlink"/>
@@ -2347,7 +2193,7 @@
                 <w:noProof/>
                 <w:webHidden/>
               </w:rPr>
-              <w:instrText xml:space="preserve"> PAGEREF _Toc439668107 \h </w:instrText>
+              <w:instrText xml:space="preserve"> PAGEREF _Toc433983990 \h </w:instrText>
             </w:r>
             <w:r>
               <w:rPr>
@@ -2392,7 +2238,7 @@
               <w:szCs w:val="22"/>
             </w:rPr>
           </w:pPr>
-          <w:hyperlink w:anchor="_Toc439668108" w:history="1">
+          <w:hyperlink w:anchor="_Toc433983991" w:history="1">
             <w:r>
               <w:rPr>
                 <w:rStyle w:val="Hyperlink"/>
@@ -2435,7 +2281,7 @@
                 <w:noProof/>
                 <w:webHidden/>
               </w:rPr>
-              <w:instrText xml:space="preserve"> PAGEREF _Toc439668108 \h </w:instrText>
+              <w:instrText xml:space="preserve"> PAGEREF _Toc433983991 \h </w:instrText>
             </w:r>
             <w:r>
               <w:rPr>
@@ -2480,7 +2326,7 @@
               <w:szCs w:val="22"/>
             </w:rPr>
           </w:pPr>
-          <w:hyperlink w:anchor="_Toc439668109" w:history="1">
+          <w:hyperlink w:anchor="_Toc433983992" w:history="1">
             <w:r>
               <w:rPr>
                 <w:rStyle w:val="Hyperlink"/>
@@ -2523,7 +2369,7 @@
                 <w:noProof/>
                 <w:webHidden/>
               </w:rPr>
-              <w:instrText xml:space="preserve"> PAGEREF _Toc439668109 \h </w:instrText>
+              <w:instrText xml:space="preserve"> PAGEREF _Toc433983992 \h </w:instrText>
             </w:r>
             <w:r>
               <w:rPr>
@@ -2568,7 +2414,7 @@
               <w:szCs w:val="22"/>
             </w:rPr>
           </w:pPr>
-          <w:hyperlink w:anchor="_Toc439668110" w:history="1">
+          <w:hyperlink w:anchor="_Toc433983993" w:history="1">
             <w:r>
               <w:rPr>
                 <w:rStyle w:val="Hyperlink"/>
@@ -2611,7 +2457,7 @@
                 <w:noProof/>
                 <w:webHidden/>
               </w:rPr>
-              <w:instrText xml:space="preserve"> PAGEREF _Toc439668110 \h </w:instrText>
+              <w:instrText xml:space="preserve"> PAGEREF _Toc433983993 \h </w:instrText>
             </w:r>
             <w:r>
               <w:rPr>
@@ -2656,7 +2502,7 @@
               <w:szCs w:val="22"/>
             </w:rPr>
           </w:pPr>
-          <w:hyperlink w:anchor="_Toc439668111" w:history="1">
+          <w:hyperlink w:anchor="_Toc433983994" w:history="1">
             <w:r>
               <w:rPr>
                 <w:rStyle w:val="Hyperlink"/>
@@ -2699,7 +2545,7 @@
                 <w:noProof/>
                 <w:webHidden/>
               </w:rPr>
-              <w:instrText xml:space="preserve"> PAGEREF _Toc439668111 \h </w:instrText>
+              <w:instrText xml:space="preserve"> PAGEREF _Toc433983994 \h </w:instrText>
             </w:r>
             <w:r>
               <w:rPr>
@@ -2720,94 +2566,6 @@
                 <w:webHidden/>
               </w:rPr>
               <w:t>26</w:t>
-            </w:r>
-            <w:r>
-              <w:rPr>
-                <w:noProof/>
-                <w:webHidden/>
-              </w:rPr>
-              <w:fldChar w:fldCharType="end"/>
-            </w:r>
-          </w:hyperlink>
-        </w:p>
-        <w:p>
-          <w:pPr>
-            <w:pStyle w:val="TOC2"/>
-            <w:tabs>
-              <w:tab w:val="left" w:pos="880"/>
-              <w:tab w:val="right" w:leader="dot" w:pos="13670"/>
-            </w:tabs>
-            <w:rPr>
-              <w:rFonts w:asciiTheme="minorHAnsi" w:eastAsiaTheme="minorEastAsia" w:hAnsiTheme="minorHAnsi" w:cstheme="minorBidi"/>
-              <w:noProof/>
-              <w:sz w:val="22"/>
-              <w:szCs w:val="22"/>
-            </w:rPr>
-          </w:pPr>
-          <w:hyperlink w:anchor="_Toc439668112" w:history="1">
-            <w:r>
-              <w:rPr>
-                <w:rStyle w:val="Hyperlink"/>
-                <w:noProof/>
-              </w:rPr>
-              <w:t>14.</w:t>
-            </w:r>
-            <w:r>
-              <w:rPr>
-                <w:rFonts w:asciiTheme="minorHAnsi" w:eastAsiaTheme="minorEastAsia" w:hAnsiTheme="minorHAnsi" w:cstheme="minorBidi"/>
-                <w:noProof/>
-                <w:sz w:val="22"/>
-                <w:szCs w:val="22"/>
-              </w:rPr>
-              <w:tab/>
-            </w:r>
-            <w:r>
-              <w:rPr>
-                <w:rStyle w:val="Hyperlink"/>
-                <w:noProof/>
-              </w:rPr>
-              <w:t>TFS 1555 Additional Job Codes for LSA Module</w:t>
-            </w:r>
-            <w:r>
-              <w:rPr>
-                <w:noProof/>
-                <w:webHidden/>
-              </w:rPr>
-              <w:tab/>
-            </w:r>
-            <w:r>
-              <w:rPr>
-                <w:noProof/>
-                <w:webHidden/>
-              </w:rPr>
-              <w:fldChar w:fldCharType="begin"/>
-            </w:r>
-            <w:r>
-              <w:rPr>
-                <w:noProof/>
-                <w:webHidden/>
-              </w:rPr>
-              <w:instrText xml:space="preserve"> PAGEREF _Toc439668112 \h </w:instrText>
-            </w:r>
-            <w:r>
-              <w:rPr>
-                <w:noProof/>
-                <w:webHidden/>
-              </w:rPr>
-            </w:r>
-            <w:r>
-              <w:rPr>
-                <w:noProof/>
-                <w:webHidden/>
-              </w:rPr>
-              <w:fldChar w:fldCharType="separate"/>
-            </w:r>
-            <w:r>
-              <w:rPr>
-                <w:noProof/>
-                <w:webHidden/>
-              </w:rPr>
-              <w:t>29</w:t>
             </w:r>
             <w:r>
               <w:rPr>
@@ -2838,6 +2596,10 @@
       </w:pPr>
     </w:p>
     <w:p/>
+    <w:p>
+      <w:bookmarkStart w:id="15" w:name="_GoBack"/>
+      <w:bookmarkEnd w:id="15"/>
+    </w:p>
     <w:p/>
     <w:p/>
     <w:p/>
@@ -2845,10 +2607,6 @@
     <w:p/>
     <w:p/>
     <w:p/>
-    <w:p>
-      <w:bookmarkStart w:id="15" w:name="_GoBack"/>
-      <w:bookmarkEnd w:id="15"/>
-    </w:p>
     <w:p/>
     <w:p/>
     <w:p/>
@@ -2884,7 +2642,7 @@
         </w:numPr>
       </w:pPr>
       <w:bookmarkStart w:id="16" w:name="_Toc391395339"/>
-      <w:bookmarkStart w:id="17" w:name="_Toc439668099"/>
+      <w:bookmarkStart w:id="17" w:name="_Toc433983982"/>
       <w:r>
         <w:t>SCR 1</w:t>
       </w:r>
@@ -3763,7 +3521,7 @@
           <w:numId w:val="2"/>
         </w:numPr>
       </w:pPr>
-      <w:bookmarkStart w:id="18" w:name="_Toc439668100"/>
+      <w:bookmarkStart w:id="18" w:name="_Toc433983983"/>
       <w:r>
         <w:t xml:space="preserve">SCR 13515 Update Receiver values in </w:t>
       </w:r>
@@ -5916,7 +5674,7 @@
           <w:numId w:val="2"/>
         </w:numPr>
       </w:pPr>
-      <w:bookmarkStart w:id="19" w:name="_Toc439668101"/>
+      <w:bookmarkStart w:id="19" w:name="_Toc433983984"/>
       <w:r>
         <w:t>SCR 13609 Quality Alignment Specialists to receive Coaching Logs</w:t>
       </w:r>
@@ -7578,7 +7336,7 @@
           <w:numId w:val="2"/>
         </w:numPr>
       </w:pPr>
-      <w:bookmarkStart w:id="20" w:name="_Toc439668102"/>
+      <w:bookmarkStart w:id="20" w:name="_Toc433983985"/>
       <w:r>
         <w:t>SCR 13653 Changes for supporting LSA Module value</w:t>
       </w:r>
@@ -12743,7 +12501,7 @@
           <w:numId w:val="2"/>
         </w:numPr>
       </w:pPr>
-      <w:bookmarkStart w:id="21" w:name="_Toc439668103"/>
+      <w:bookmarkStart w:id="21" w:name="_Toc433983986"/>
       <w:r>
         <w:t>SCR 14512 Changes for supporting Training Module</w:t>
       </w:r>
@@ -19844,7 +19602,7 @@
           <w:numId w:val="2"/>
         </w:numPr>
       </w:pPr>
-      <w:bookmarkStart w:id="22" w:name="_Toc439668104"/>
+      <w:bookmarkStart w:id="22" w:name="_Toc433983987"/>
       <w:r>
         <w:t>SCR 15008 Additional job codes for Sup Module submission</w:t>
       </w:r>
@@ -21294,7 +21052,7 @@
           <w:numId w:val="2"/>
         </w:numPr>
       </w:pPr>
-      <w:bookmarkStart w:id="23" w:name="_Toc439668105"/>
+      <w:bookmarkStart w:id="23" w:name="_Toc433983988"/>
       <w:r>
         <w:t xml:space="preserve">SCR 15075 Set Reinforcement to 1 for non CSE </w:t>
       </w:r>
@@ -22446,7 +22204,7 @@
           <w:numId w:val="2"/>
         </w:numPr>
       </w:pPr>
-      <w:bookmarkStart w:id="24" w:name="_Toc439668106"/>
+      <w:bookmarkStart w:id="24" w:name="_Toc433983989"/>
       <w:r>
         <w:t>TFS 604 – Additional AHT Sub Coaching Reason for CSR and SUP Modules.</w:t>
       </w:r>
@@ -24591,7 +24349,7 @@
           <w:numId w:val="2"/>
         </w:numPr>
       </w:pPr>
-      <w:bookmarkStart w:id="25" w:name="_Toc439668107"/>
+      <w:bookmarkStart w:id="25" w:name="_Toc433983990"/>
       <w:r>
         <w:t>TFS 667- Allow submission to all modules for job code WPOP70</w:t>
       </w:r>
@@ -25550,7 +25308,7 @@
           <w:numId w:val="2"/>
         </w:numPr>
       </w:pPr>
-      <w:bookmarkStart w:id="26" w:name="_Toc439668108"/>
+      <w:bookmarkStart w:id="26" w:name="_Toc433983991"/>
       <w:r>
         <w:t>TFS 841- Allow supervisor Module Submissions for WACQ13</w:t>
       </w:r>
@@ -26661,7 +26419,7 @@
           <w:numId w:val="2"/>
         </w:numPr>
       </w:pPr>
-      <w:bookmarkStart w:id="27" w:name="_Toc439668109"/>
+      <w:bookmarkStart w:id="27" w:name="_Toc433983992"/>
       <w:r>
         <w:t>TFS 861- Allow Warnings submissions for all Modules</w:t>
       </w:r>
@@ -27947,7 +27705,7 @@
           <w:numId w:val="2"/>
         </w:numPr>
       </w:pPr>
-      <w:bookmarkStart w:id="28" w:name="_Toc439668110"/>
+      <w:bookmarkStart w:id="28" w:name="_Toc433983993"/>
       <w:r>
         <w:t xml:space="preserve">TFS 1013 </w:t>
       </w:r>
@@ -29607,9 +29365,27 @@
           <w:numId w:val="2"/>
         </w:numPr>
       </w:pPr>
-      <w:bookmarkStart w:id="29" w:name="_Toc439668111"/>
+      <w:bookmarkStart w:id="29" w:name="_Toc433983994"/>
       <w:r>
-        <w:t>TFS 1016 – Additional CCI Sub Coaching Reason for CSR Module.</w:t>
+        <w:t xml:space="preserve">TFS </w:t>
+      </w:r>
+      <w:r>
+        <w:t>1016</w:t>
+      </w:r>
+      <w:r>
+        <w:t xml:space="preserve"> – Additional </w:t>
+      </w:r>
+      <w:r>
+        <w:t xml:space="preserve">CCI </w:t>
+      </w:r>
+      <w:r>
+        <w:t>Sub</w:t>
+      </w:r>
+      <w:r>
+        <w:t xml:space="preserve"> Coaching Reason for CSR Module</w:t>
+      </w:r>
+      <w:r>
+        <w:t>.</w:t>
       </w:r>
       <w:bookmarkEnd w:id="29"/>
     </w:p>
@@ -29843,7 +29619,10 @@
             </w:r>
             <w:proofErr w:type="spellEnd"/>
             <w:r>
-              <w:t xml:space="preserve"> reason id is 232</w:t>
+              <w:t xml:space="preserve"> reason id is 23</w:t>
+            </w:r>
+            <w:r>
+              <w:t>2</w:t>
             </w:r>
           </w:p>
         </w:tc>
@@ -30714,7 +30493,23 @@
                 <w:noProof/>
                 <w:color w:val="FF0000"/>
               </w:rPr>
-              <w:t>N' Current Coaching Initiative'</w:t>
+              <w:t>N'</w:t>
+            </w:r>
+            <w:r>
+              <w:rPr>
+                <w:rFonts w:ascii="Courier New" w:hAnsi="Courier New" w:cs="Courier New"/>
+                <w:noProof/>
+                <w:color w:val="FF0000"/>
+              </w:rPr>
+              <w:t xml:space="preserve"> </w:t>
+            </w:r>
+            <w:r>
+              <w:rPr>
+                <w:rFonts w:ascii="Courier New" w:hAnsi="Courier New" w:cs="Courier New"/>
+                <w:noProof/>
+                <w:color w:val="FF0000"/>
+              </w:rPr>
+              <w:t>Current Coaching Initiative'</w:t>
             </w:r>
             <w:r>
               <w:rPr>
@@ -31270,7 +31065,23 @@
                 <w:noProof/>
                 <w:color w:val="FF0000"/>
               </w:rPr>
-              <w:t>N' Current Coaching Initiative'</w:t>
+              <w:t>N'</w:t>
+            </w:r>
+            <w:r>
+              <w:rPr>
+                <w:rFonts w:ascii="Courier New" w:hAnsi="Courier New" w:cs="Courier New"/>
+                <w:noProof/>
+                <w:color w:val="FF0000"/>
+              </w:rPr>
+              <w:t xml:space="preserve"> </w:t>
+            </w:r>
+            <w:r>
+              <w:rPr>
+                <w:rFonts w:ascii="Courier New" w:hAnsi="Courier New" w:cs="Courier New"/>
+                <w:noProof/>
+                <w:color w:val="FF0000"/>
+              </w:rPr>
+              <w:t>Current Coaching Initiative'</w:t>
             </w:r>
             <w:r>
               <w:rPr>
@@ -31683,2368 +31494,30 @@
                 <w:rFonts w:asciiTheme="minorHAnsi" w:hAnsiTheme="minorHAnsi"/>
                 <w:bCs/>
               </w:rPr>
-              <w:t xml:space="preserve"> reason is returned for CSR module and not returned for other Modules.</w:t>
-            </w:r>
-          </w:p>
-          <w:p>
-            <w:pPr>
-              <w:rPr>
-                <w:rFonts w:asciiTheme="minorHAnsi" w:hAnsiTheme="minorHAnsi"/>
-                <w:bCs/>
-              </w:rPr>
-            </w:pPr>
-          </w:p>
-        </w:tc>
-        <w:tc>
-          <w:tcPr>
-            <w:tcW w:w="1260" w:type="dxa"/>
-          </w:tcPr>
-          <w:p>
-            <w:pPr>
-              <w:rPr>
-                <w:rFonts w:asciiTheme="minorHAnsi" w:hAnsiTheme="minorHAnsi"/>
-                <w:bCs/>
-              </w:rPr>
-            </w:pPr>
-            <w:r>
-              <w:rPr>
-                <w:rFonts w:asciiTheme="minorHAnsi" w:hAnsiTheme="minorHAnsi"/>
-                <w:bCs/>
-              </w:rPr>
-              <w:t>P</w:t>
-            </w:r>
-          </w:p>
-        </w:tc>
-        <w:tc>
-          <w:tcPr>
-            <w:tcW w:w="2880" w:type="dxa"/>
-          </w:tcPr>
-          <w:p>
-            <w:pPr>
-              <w:rPr>
-                <w:rFonts w:asciiTheme="minorHAnsi" w:hAnsiTheme="minorHAnsi"/>
-                <w:bCs/>
-              </w:rPr>
-            </w:pPr>
-          </w:p>
-        </w:tc>
-      </w:tr>
-    </w:tbl>
-    <w:p/>
-    <w:p/>
-    <w:p>
-      <w:pPr>
-        <w:pStyle w:val="Heading2"/>
-        <w:numPr>
-          <w:ilvl w:val="0"/>
-          <w:numId w:val="2"/>
-        </w:numPr>
-      </w:pPr>
-      <w:bookmarkStart w:id="30" w:name="_Toc439668112"/>
-      <w:r>
-        <w:t>TFS 1555 Additional Job Codes for LSA Module</w:t>
-      </w:r>
-      <w:bookmarkEnd w:id="30"/>
-      <w:r>
-        <w:t xml:space="preserve"> </w:t>
-      </w:r>
-    </w:p>
-    <w:p/>
-    <w:tbl>
-      <w:tblPr>
-        <w:tblW w:w="0" w:type="auto"/>
-        <w:tblInd w:w="-612" w:type="dxa"/>
-        <w:tblBorders>
-          <w:top w:val="single" w:sz="4" w:space="0" w:color="auto"/>
-          <w:left w:val="single" w:sz="4" w:space="0" w:color="auto"/>
-          <w:bottom w:val="single" w:sz="4" w:space="0" w:color="auto"/>
-          <w:right w:val="single" w:sz="4" w:space="0" w:color="auto"/>
-          <w:insideH w:val="single" w:sz="4" w:space="0" w:color="auto"/>
-          <w:insideV w:val="single" w:sz="4" w:space="0" w:color="auto"/>
-        </w:tblBorders>
-        <w:tblLayout w:type="fixed"/>
-        <w:tblLook w:val="0000" w:firstRow="0" w:lastRow="0" w:firstColumn="0" w:lastColumn="0" w:noHBand="0" w:noVBand="0"/>
-      </w:tblPr>
-      <w:tblGrid>
-        <w:gridCol w:w="2549"/>
-        <w:gridCol w:w="10455"/>
-      </w:tblGrid>
-      <w:tr>
-        <w:trPr>
-          <w:tblHeader/>
-        </w:trPr>
-        <w:tc>
-          <w:tcPr>
-            <w:tcW w:w="2549" w:type="dxa"/>
-            <w:shd w:val="solid" w:color="auto" w:fill="000000"/>
-          </w:tcPr>
-          <w:p>
-            <w:r>
-              <w:t>Item</w:t>
-            </w:r>
-          </w:p>
-        </w:tc>
-        <w:tc>
-          <w:tcPr>
-            <w:tcW w:w="10455" w:type="dxa"/>
-            <w:shd w:val="solid" w:color="auto" w:fill="000000"/>
-          </w:tcPr>
-          <w:p>
-            <w:r>
-              <w:t>Description</w:t>
-            </w:r>
-          </w:p>
-        </w:tc>
-      </w:tr>
-      <w:tr>
-        <w:tc>
-          <w:tcPr>
-            <w:tcW w:w="2549" w:type="dxa"/>
-          </w:tcPr>
-          <w:p>
-            <w:r>
-              <w:t>Change Type</w:t>
-            </w:r>
-          </w:p>
-        </w:tc>
-        <w:tc>
-          <w:tcPr>
-            <w:tcW w:w="10455" w:type="dxa"/>
-          </w:tcPr>
-          <w:p>
-            <w:r>
-              <w:t>Change</w:t>
-            </w:r>
-          </w:p>
-        </w:tc>
-      </w:tr>
-      <w:tr>
-        <w:tc>
-          <w:tcPr>
-            <w:tcW w:w="2549" w:type="dxa"/>
-          </w:tcPr>
-          <w:p>
-            <w:r>
-              <w:t>Change Description</w:t>
-            </w:r>
-          </w:p>
-        </w:tc>
-        <w:tc>
-          <w:tcPr>
-            <w:tcW w:w="10455" w:type="dxa"/>
-          </w:tcPr>
-          <w:p>
-            <w:r>
-              <w:t xml:space="preserve">Add </w:t>
-            </w:r>
-            <w:r>
-              <w:t xml:space="preserve">additional job codes in </w:t>
-            </w:r>
-            <w:r>
-              <w:t>Dimension tables to support LSA Module</w:t>
-            </w:r>
-          </w:p>
-        </w:tc>
-      </w:tr>
-      <w:tr>
-        <w:tc>
-          <w:tcPr>
-            <w:tcW w:w="2549" w:type="dxa"/>
-          </w:tcPr>
-          <w:p>
-            <w:r>
-              <w:t>Test Environment</w:t>
-            </w:r>
-          </w:p>
-        </w:tc>
-        <w:tc>
-          <w:tcPr>
-            <w:tcW w:w="10455" w:type="dxa"/>
-          </w:tcPr>
-          <w:p>
-            <w:proofErr w:type="spellStart"/>
-            <w:r>
-              <w:t>eCoaching_Dev</w:t>
-            </w:r>
-            <w:proofErr w:type="spellEnd"/>
-            <w:r>
-              <w:t xml:space="preserve"> database on vrivfssdbt02\scord01,1437 </w:t>
-            </w:r>
-          </w:p>
-        </w:tc>
-      </w:tr>
-      <w:tr>
-        <w:tc>
-          <w:tcPr>
-            <w:tcW w:w="2549" w:type="dxa"/>
-          </w:tcPr>
-          <w:p>
-            <w:r>
-              <w:t>Code Modules created/updated</w:t>
-            </w:r>
-          </w:p>
-        </w:tc>
-        <w:tc>
-          <w:tcPr>
-            <w:tcW w:w="10455" w:type="dxa"/>
-          </w:tcPr>
-          <w:p>
-            <w:r>
-              <w:t>NA</w:t>
-            </w:r>
-          </w:p>
-          <w:p/>
-        </w:tc>
-      </w:tr>
-      <w:tr>
-        <w:tc>
-          <w:tcPr>
-            <w:tcW w:w="2549" w:type="dxa"/>
-          </w:tcPr>
-          <w:p>
-            <w:r>
-              <w:t>Code doc</w:t>
-            </w:r>
-          </w:p>
-        </w:tc>
-        <w:tc>
-          <w:tcPr>
-            <w:tcW w:w="10455" w:type="dxa"/>
-          </w:tcPr>
-          <w:p>
-            <w:r>
-              <w:t>CCO_eCoaching_Dimension_Table_Data.xlsx</w:t>
-            </w:r>
-          </w:p>
-        </w:tc>
-      </w:tr>
-      <w:tr>
-        <w:tc>
-          <w:tcPr>
-            <w:tcW w:w="2549" w:type="dxa"/>
-          </w:tcPr>
-          <w:p>
-            <w:r>
-              <w:t>Notes</w:t>
-            </w:r>
-          </w:p>
-        </w:tc>
-        <w:tc>
-          <w:tcPr>
-            <w:tcW w:w="10455" w:type="dxa"/>
-          </w:tcPr>
-          <w:p>
-            <w:r>
-              <w:t>[EC].[</w:t>
-            </w:r>
-            <w:proofErr w:type="spellStart"/>
-            <w:r>
-              <w:t>Employee_Selection</w:t>
-            </w:r>
-            <w:proofErr w:type="spellEnd"/>
-            <w:r>
-              <w:t>]- Table</w:t>
-            </w:r>
-          </w:p>
-          <w:p>
-            <w:r>
-              <w:t>[EC].[</w:t>
-            </w:r>
-            <w:proofErr w:type="spellStart"/>
-            <w:r>
-              <w:t>Module_Submission</w:t>
-            </w:r>
-            <w:proofErr w:type="spellEnd"/>
-            <w:r>
-              <w:t>] - Table</w:t>
-            </w:r>
-          </w:p>
-        </w:tc>
-      </w:tr>
-    </w:tbl>
-    <w:p/>
-    <w:tbl>
-      <w:tblPr>
-        <w:tblW w:w="13500" w:type="dxa"/>
-        <w:tblInd w:w="-612" w:type="dxa"/>
-        <w:tblBorders>
-          <w:top w:val="double" w:sz="4" w:space="0" w:color="auto"/>
-          <w:left w:val="double" w:sz="4" w:space="0" w:color="auto"/>
-          <w:bottom w:val="double" w:sz="4" w:space="0" w:color="auto"/>
-          <w:right w:val="double" w:sz="4" w:space="0" w:color="auto"/>
-          <w:insideH w:val="single" w:sz="6" w:space="0" w:color="auto"/>
-          <w:insideV w:val="single" w:sz="6" w:space="0" w:color="auto"/>
-        </w:tblBorders>
-        <w:tblLayout w:type="fixed"/>
-        <w:tblLook w:val="0000" w:firstRow="0" w:lastRow="0" w:firstColumn="0" w:lastColumn="0" w:noHBand="0" w:noVBand="0"/>
-      </w:tblPr>
-      <w:tblGrid>
-        <w:gridCol w:w="900"/>
-        <w:gridCol w:w="3960"/>
-        <w:gridCol w:w="4500"/>
-        <w:gridCol w:w="1260"/>
-        <w:gridCol w:w="2880"/>
-      </w:tblGrid>
-      <w:tr>
-        <w:trPr>
-          <w:cantSplit/>
-          <w:tblHeader/>
-        </w:trPr>
-        <w:tc>
-          <w:tcPr>
-            <w:tcW w:w="900" w:type="dxa"/>
-            <w:shd w:val="clear" w:color="auto" w:fill="A6A6A6"/>
-          </w:tcPr>
-          <w:p>
-            <w:pPr>
-              <w:rPr>
-                <w:i/>
-              </w:rPr>
-            </w:pPr>
-            <w:r>
-              <w:t>TEST#</w:t>
-            </w:r>
-          </w:p>
-        </w:tc>
-        <w:tc>
-          <w:tcPr>
-            <w:tcW w:w="3960" w:type="dxa"/>
-            <w:shd w:val="clear" w:color="auto" w:fill="A6A6A6"/>
-          </w:tcPr>
-          <w:p>
-            <w:pPr>
-              <w:rPr>
-                <w:i/>
-              </w:rPr>
-            </w:pPr>
-            <w:r>
-              <w:t>ACTION</w:t>
-            </w:r>
-          </w:p>
-        </w:tc>
-        <w:tc>
-          <w:tcPr>
-            <w:tcW w:w="4500" w:type="dxa"/>
-            <w:shd w:val="clear" w:color="auto" w:fill="A6A6A6"/>
-          </w:tcPr>
-          <w:p>
-            <w:pPr>
-              <w:rPr>
-                <w:i/>
-              </w:rPr>
-            </w:pPr>
-            <w:r>
-              <w:t xml:space="preserve">EXPECTED RESULTS </w:t>
-            </w:r>
-          </w:p>
-        </w:tc>
-        <w:tc>
-          <w:tcPr>
-            <w:tcW w:w="1260" w:type="dxa"/>
-            <w:shd w:val="clear" w:color="auto" w:fill="A6A6A6"/>
-          </w:tcPr>
-          <w:p>
-            <w:pPr>
-              <w:rPr>
-                <w:i/>
-              </w:rPr>
-            </w:pPr>
-            <w:r>
-              <w:t>RESULTS</w:t>
-            </w:r>
-          </w:p>
-          <w:p>
-            <w:pPr>
-              <w:rPr>
-                <w:i/>
-              </w:rPr>
-            </w:pPr>
-            <w:r>
-              <w:t>P/F/I</w:t>
-            </w:r>
-          </w:p>
-        </w:tc>
-        <w:tc>
-          <w:tcPr>
-            <w:tcW w:w="2880" w:type="dxa"/>
-            <w:shd w:val="clear" w:color="auto" w:fill="A6A6A6"/>
-          </w:tcPr>
-          <w:p>
-            <w:pPr>
-              <w:rPr>
-                <w:i/>
-              </w:rPr>
-            </w:pPr>
-            <w:r>
-              <w:t>COMMENTS</w:t>
-            </w:r>
-          </w:p>
-        </w:tc>
-      </w:tr>
-      <w:tr>
-        <w:trPr>
-          <w:cantSplit/>
-        </w:trPr>
-        <w:tc>
-          <w:tcPr>
-            <w:tcW w:w="900" w:type="dxa"/>
-          </w:tcPr>
-          <w:p>
-            <w:pPr>
-              <w:rPr>
-                <w:i/>
-              </w:rPr>
-            </w:pPr>
-          </w:p>
-        </w:tc>
-        <w:tc>
-          <w:tcPr>
-            <w:tcW w:w="3960" w:type="dxa"/>
-          </w:tcPr>
-          <w:p/>
-        </w:tc>
-        <w:tc>
-          <w:tcPr>
-            <w:tcW w:w="4500" w:type="dxa"/>
-          </w:tcPr>
-          <w:p/>
-        </w:tc>
-        <w:tc>
-          <w:tcPr>
-            <w:tcW w:w="1260" w:type="dxa"/>
-          </w:tcPr>
-          <w:p>
-            <w:pPr>
-              <w:rPr>
-                <w:rFonts w:asciiTheme="minorHAnsi" w:hAnsiTheme="minorHAnsi"/>
-                <w:bCs/>
-              </w:rPr>
-            </w:pPr>
-          </w:p>
-        </w:tc>
-        <w:tc>
-          <w:tcPr>
-            <w:tcW w:w="2880" w:type="dxa"/>
-          </w:tcPr>
-          <w:p>
-            <w:pPr>
-              <w:rPr>
-                <w:rFonts w:asciiTheme="minorHAnsi" w:hAnsiTheme="minorHAnsi"/>
-                <w:bCs/>
-              </w:rPr>
-            </w:pPr>
-          </w:p>
-        </w:tc>
-      </w:tr>
-      <w:tr>
-        <w:trPr>
-          <w:cantSplit/>
-        </w:trPr>
-        <w:tc>
-          <w:tcPr>
-            <w:tcW w:w="900" w:type="dxa"/>
-          </w:tcPr>
-          <w:p>
-            <w:pPr>
-              <w:rPr>
-                <w:rFonts w:asciiTheme="minorHAnsi" w:hAnsiTheme="minorHAnsi"/>
-                <w:bCs/>
-              </w:rPr>
-            </w:pPr>
-            <w:r>
-              <w:rPr>
-                <w:rFonts w:asciiTheme="minorHAnsi" w:hAnsiTheme="minorHAnsi"/>
-                <w:bCs/>
-              </w:rPr>
-              <w:t>1</w:t>
-            </w:r>
-            <w:r>
-              <w:rPr>
-                <w:rFonts w:asciiTheme="minorHAnsi" w:hAnsiTheme="minorHAnsi"/>
-                <w:bCs/>
-              </w:rPr>
-              <w:t>4.</w:t>
-            </w:r>
-            <w:r>
-              <w:rPr>
-                <w:rFonts w:asciiTheme="minorHAnsi" w:hAnsiTheme="minorHAnsi"/>
-                <w:bCs/>
-              </w:rPr>
-              <w:t>1</w:t>
-            </w:r>
-          </w:p>
-        </w:tc>
-        <w:tc>
-          <w:tcPr>
-            <w:tcW w:w="3960" w:type="dxa"/>
-          </w:tcPr>
-          <w:p>
-            <w:pPr>
-              <w:rPr>
-                <w:rFonts w:asciiTheme="minorHAnsi" w:hAnsiTheme="minorHAnsi"/>
-                <w:bCs/>
-              </w:rPr>
-            </w:pPr>
-            <w:r>
-              <w:rPr>
-                <w:rFonts w:asciiTheme="minorHAnsi" w:hAnsiTheme="minorHAnsi"/>
-                <w:bCs/>
-              </w:rPr>
-              <w:t>TABLE [EC].[</w:t>
-            </w:r>
-            <w:proofErr w:type="spellStart"/>
-            <w:r>
-              <w:rPr>
-                <w:rFonts w:asciiTheme="minorHAnsi" w:hAnsiTheme="minorHAnsi"/>
-                <w:bCs/>
-              </w:rPr>
-              <w:t>Employee_Selection</w:t>
-            </w:r>
-            <w:proofErr w:type="spellEnd"/>
-            <w:r>
-              <w:rPr>
-                <w:rFonts w:asciiTheme="minorHAnsi" w:hAnsiTheme="minorHAnsi"/>
-                <w:bCs/>
-              </w:rPr>
-              <w:t>]</w:t>
-            </w:r>
-          </w:p>
-          <w:p>
-            <w:pPr>
-              <w:rPr>
-                <w:rFonts w:asciiTheme="minorHAnsi" w:hAnsiTheme="minorHAnsi"/>
-                <w:bCs/>
-              </w:rPr>
-            </w:pPr>
-          </w:p>
-          <w:p>
-            <w:pPr>
-              <w:overflowPunct/>
-              <w:textAlignment w:val="auto"/>
-              <w:rPr>
-                <w:rFonts w:ascii="Courier New" w:hAnsi="Courier New" w:cs="Courier New"/>
-                <w:noProof/>
-              </w:rPr>
-            </w:pPr>
-          </w:p>
-          <w:p>
-            <w:pPr>
-              <w:overflowPunct/>
-              <w:textAlignment w:val="auto"/>
-              <w:rPr>
-                <w:rFonts w:ascii="Courier New" w:hAnsi="Courier New" w:cs="Courier New"/>
-                <w:noProof/>
-                <w:color w:val="808080"/>
-              </w:rPr>
-            </w:pPr>
-            <w:r>
-              <w:rPr>
-                <w:rFonts w:ascii="Courier New" w:hAnsi="Courier New" w:cs="Courier New"/>
-                <w:noProof/>
-                <w:color w:val="0000FF"/>
-              </w:rPr>
-              <w:t>SELECT</w:t>
-            </w:r>
-            <w:r>
-              <w:rPr>
-                <w:rFonts w:ascii="Courier New" w:hAnsi="Courier New" w:cs="Courier New"/>
-                <w:noProof/>
-              </w:rPr>
-              <w:t xml:space="preserve"> </w:t>
-            </w:r>
-            <w:r>
-              <w:rPr>
-                <w:rFonts w:ascii="Courier New" w:hAnsi="Courier New" w:cs="Courier New"/>
-                <w:noProof/>
-                <w:color w:val="808080"/>
-              </w:rPr>
-              <w:t>*</w:t>
-            </w:r>
-          </w:p>
-          <w:p>
-            <w:pPr>
-              <w:overflowPunct/>
-              <w:textAlignment w:val="auto"/>
-              <w:rPr>
-                <w:rFonts w:ascii="Courier New" w:hAnsi="Courier New" w:cs="Courier New"/>
-                <w:noProof/>
-              </w:rPr>
-            </w:pPr>
-            <w:r>
-              <w:rPr>
-                <w:rFonts w:ascii="Courier New" w:hAnsi="Courier New" w:cs="Courier New"/>
-                <w:noProof/>
-              </w:rPr>
-              <w:t xml:space="preserve">  </w:t>
-            </w:r>
-            <w:r>
-              <w:rPr>
-                <w:rFonts w:ascii="Courier New" w:hAnsi="Courier New" w:cs="Courier New"/>
-                <w:noProof/>
-                <w:color w:val="0000FF"/>
-              </w:rPr>
-              <w:t>FROM</w:t>
-            </w:r>
-            <w:r>
-              <w:rPr>
-                <w:rFonts w:ascii="Courier New" w:hAnsi="Courier New" w:cs="Courier New"/>
-                <w:noProof/>
-              </w:rPr>
-              <w:t xml:space="preserve"> [EC]</w:t>
-            </w:r>
-            <w:r>
-              <w:rPr>
-                <w:rFonts w:ascii="Courier New" w:hAnsi="Courier New" w:cs="Courier New"/>
-                <w:noProof/>
-                <w:color w:val="808080"/>
-              </w:rPr>
-              <w:t>.</w:t>
-            </w:r>
-            <w:r>
-              <w:rPr>
-                <w:rFonts w:ascii="Courier New" w:hAnsi="Courier New" w:cs="Courier New"/>
-                <w:noProof/>
-              </w:rPr>
-              <w:t>[Employee_Selection]</w:t>
-            </w:r>
-          </w:p>
-          <w:p>
-            <w:pPr>
-              <w:rPr>
-                <w:rFonts w:asciiTheme="minorHAnsi" w:hAnsiTheme="minorHAnsi"/>
-                <w:bCs/>
-              </w:rPr>
-            </w:pPr>
-            <w:r>
-              <w:rPr>
-                <w:rFonts w:ascii="Courier New" w:hAnsi="Courier New" w:cs="Courier New"/>
-                <w:noProof/>
-              </w:rPr>
-              <w:t xml:space="preserve">  </w:t>
-            </w:r>
-            <w:r>
-              <w:rPr>
-                <w:rFonts w:ascii="Courier New" w:hAnsi="Courier New" w:cs="Courier New"/>
-                <w:noProof/>
-                <w:color w:val="0000FF"/>
-              </w:rPr>
-              <w:t>where</w:t>
-            </w:r>
-            <w:r>
-              <w:rPr>
-                <w:rFonts w:ascii="Courier New" w:hAnsi="Courier New" w:cs="Courier New"/>
-                <w:noProof/>
-              </w:rPr>
-              <w:t xml:space="preserve"> [isLSA]</w:t>
-            </w:r>
-            <w:r>
-              <w:rPr>
-                <w:rFonts w:ascii="Courier New" w:hAnsi="Courier New" w:cs="Courier New"/>
-                <w:noProof/>
-                <w:color w:val="808080"/>
-              </w:rPr>
-              <w:t>=</w:t>
-            </w:r>
-            <w:r>
-              <w:rPr>
-                <w:rFonts w:ascii="Courier New" w:hAnsi="Courier New" w:cs="Courier New"/>
-                <w:noProof/>
-              </w:rPr>
-              <w:t>1</w:t>
-            </w:r>
-          </w:p>
-        </w:tc>
-        <w:tc>
-          <w:tcPr>
-            <w:tcW w:w="4500" w:type="dxa"/>
-          </w:tcPr>
-          <w:p>
-            <w:pPr>
-              <w:rPr>
-                <w:rFonts w:asciiTheme="minorHAnsi" w:hAnsiTheme="minorHAnsi"/>
-                <w:bCs/>
-              </w:rPr>
-            </w:pPr>
-            <w:r>
-              <w:rPr>
-                <w:rFonts w:asciiTheme="minorHAnsi" w:hAnsiTheme="minorHAnsi"/>
-                <w:bCs/>
-              </w:rPr>
-              <w:t>Expecting the 3 newly added job codes to be returned.</w:t>
-            </w:r>
-          </w:p>
-          <w:p>
-            <w:pPr>
-              <w:rPr>
-                <w:rFonts w:asciiTheme="minorHAnsi" w:hAnsiTheme="minorHAnsi"/>
-                <w:bCs/>
-              </w:rPr>
-            </w:pPr>
-            <w:r>
-              <w:rPr>
-                <w:rFonts w:asciiTheme="minorHAnsi" w:hAnsiTheme="minorHAnsi"/>
-                <w:bCs/>
-              </w:rPr>
-              <w:t>WIHD40</w:t>
-            </w:r>
-          </w:p>
-          <w:p>
-            <w:pPr>
-              <w:rPr>
-                <w:rFonts w:asciiTheme="minorHAnsi" w:hAnsiTheme="minorHAnsi"/>
-                <w:bCs/>
-              </w:rPr>
-            </w:pPr>
-            <w:r>
-              <w:rPr>
-                <w:rFonts w:asciiTheme="minorHAnsi" w:hAnsiTheme="minorHAnsi"/>
-                <w:bCs/>
-              </w:rPr>
-              <w:t>WIHD50</w:t>
-            </w:r>
-          </w:p>
-          <w:p>
-            <w:pPr>
-              <w:rPr>
-                <w:rFonts w:asciiTheme="minorHAnsi" w:hAnsiTheme="minorHAnsi"/>
-                <w:bCs/>
-              </w:rPr>
-            </w:pPr>
-            <w:r>
-              <w:rPr>
-                <w:rFonts w:asciiTheme="minorHAnsi" w:hAnsiTheme="minorHAnsi"/>
-                <w:bCs/>
-              </w:rPr>
-              <w:t>WABA11</w:t>
-            </w:r>
-          </w:p>
-        </w:tc>
-        <w:tc>
-          <w:tcPr>
-            <w:tcW w:w="1260" w:type="dxa"/>
-          </w:tcPr>
-          <w:p>
-            <w:pPr>
-              <w:rPr>
-                <w:rFonts w:asciiTheme="minorHAnsi" w:hAnsiTheme="minorHAnsi"/>
-                <w:bCs/>
-              </w:rPr>
-            </w:pPr>
-            <w:r>
-              <w:rPr>
-                <w:rFonts w:asciiTheme="minorHAnsi" w:hAnsiTheme="minorHAnsi"/>
-                <w:bCs/>
-              </w:rPr>
-              <w:t>P</w:t>
-            </w:r>
-          </w:p>
-        </w:tc>
-        <w:tc>
-          <w:tcPr>
-            <w:tcW w:w="2880" w:type="dxa"/>
-          </w:tcPr>
-          <w:p>
-            <w:pPr>
-              <w:rPr>
-                <w:rFonts w:asciiTheme="minorHAnsi" w:hAnsiTheme="minorHAnsi"/>
-                <w:bCs/>
-              </w:rPr>
-            </w:pPr>
-          </w:p>
-        </w:tc>
-      </w:tr>
-      <w:tr>
-        <w:trPr>
-          <w:cantSplit/>
-        </w:trPr>
-        <w:tc>
-          <w:tcPr>
-            <w:tcW w:w="900" w:type="dxa"/>
-          </w:tcPr>
-          <w:p>
-            <w:pPr>
-              <w:rPr>
-                <w:rFonts w:asciiTheme="minorHAnsi" w:hAnsiTheme="minorHAnsi"/>
-                <w:bCs/>
-              </w:rPr>
-            </w:pPr>
-          </w:p>
-        </w:tc>
-        <w:tc>
-          <w:tcPr>
-            <w:tcW w:w="3960" w:type="dxa"/>
-          </w:tcPr>
-          <w:p>
-            <w:pPr>
-              <w:rPr>
-                <w:rFonts w:asciiTheme="minorHAnsi" w:hAnsiTheme="minorHAnsi"/>
-                <w:bCs/>
-              </w:rPr>
-            </w:pPr>
-          </w:p>
-        </w:tc>
-        <w:tc>
-          <w:tcPr>
-            <w:tcW w:w="4500" w:type="dxa"/>
-          </w:tcPr>
-          <w:p>
-            <w:pPr>
-              <w:rPr>
-                <w:rFonts w:asciiTheme="minorHAnsi" w:hAnsiTheme="minorHAnsi"/>
-                <w:bCs/>
-              </w:rPr>
-            </w:pPr>
-          </w:p>
-        </w:tc>
-        <w:tc>
-          <w:tcPr>
-            <w:tcW w:w="1260" w:type="dxa"/>
-          </w:tcPr>
-          <w:p>
-            <w:pPr>
-              <w:rPr>
-                <w:rFonts w:asciiTheme="minorHAnsi" w:hAnsiTheme="minorHAnsi"/>
-                <w:bCs/>
-              </w:rPr>
-            </w:pPr>
-          </w:p>
-        </w:tc>
-        <w:tc>
-          <w:tcPr>
-            <w:tcW w:w="2880" w:type="dxa"/>
-          </w:tcPr>
-          <w:p>
-            <w:pPr>
-              <w:rPr>
-                <w:rFonts w:asciiTheme="minorHAnsi" w:hAnsiTheme="minorHAnsi"/>
-                <w:bCs/>
-              </w:rPr>
-            </w:pPr>
-          </w:p>
-        </w:tc>
-      </w:tr>
-      <w:tr>
-        <w:trPr>
-          <w:cantSplit/>
-        </w:trPr>
-        <w:tc>
-          <w:tcPr>
-            <w:tcW w:w="900" w:type="dxa"/>
-          </w:tcPr>
-          <w:p>
-            <w:pPr>
-              <w:rPr>
-                <w:rFonts w:asciiTheme="minorHAnsi" w:hAnsiTheme="minorHAnsi"/>
-                <w:bCs/>
-              </w:rPr>
-            </w:pPr>
-            <w:r>
-              <w:rPr>
-                <w:rFonts w:asciiTheme="minorHAnsi" w:hAnsiTheme="minorHAnsi"/>
-                <w:bCs/>
-              </w:rPr>
-              <w:t>1</w:t>
-            </w:r>
-            <w:r>
-              <w:rPr>
-                <w:rFonts w:asciiTheme="minorHAnsi" w:hAnsiTheme="minorHAnsi"/>
-                <w:bCs/>
-              </w:rPr>
-              <w:t>4.</w:t>
-            </w:r>
-            <w:r>
-              <w:rPr>
-                <w:rFonts w:asciiTheme="minorHAnsi" w:hAnsiTheme="minorHAnsi"/>
-                <w:bCs/>
-              </w:rPr>
-              <w:t>2</w:t>
-            </w:r>
-          </w:p>
-        </w:tc>
-        <w:tc>
-          <w:tcPr>
-            <w:tcW w:w="3960" w:type="dxa"/>
-          </w:tcPr>
-          <w:p>
-            <w:pPr>
-              <w:rPr>
-                <w:rFonts w:asciiTheme="minorHAnsi" w:hAnsiTheme="minorHAnsi"/>
-                <w:bCs/>
-              </w:rPr>
-            </w:pPr>
-            <w:r>
-              <w:rPr>
-                <w:rFonts w:asciiTheme="minorHAnsi" w:hAnsiTheme="minorHAnsi"/>
-                <w:bCs/>
-              </w:rPr>
-              <w:t>TABLE [EC].[</w:t>
-            </w:r>
-            <w:proofErr w:type="spellStart"/>
-            <w:r>
-              <w:rPr>
-                <w:rFonts w:asciiTheme="minorHAnsi" w:hAnsiTheme="minorHAnsi"/>
-                <w:bCs/>
-              </w:rPr>
-              <w:t>Module_Submission</w:t>
-            </w:r>
-            <w:proofErr w:type="spellEnd"/>
-            <w:r>
-              <w:rPr>
-                <w:rFonts w:asciiTheme="minorHAnsi" w:hAnsiTheme="minorHAnsi"/>
-                <w:bCs/>
-              </w:rPr>
-              <w:t>]</w:t>
-            </w:r>
-          </w:p>
-          <w:p>
-            <w:pPr>
-              <w:rPr>
-                <w:rFonts w:asciiTheme="minorHAnsi" w:hAnsiTheme="minorHAnsi"/>
-                <w:bCs/>
-              </w:rPr>
-            </w:pPr>
-          </w:p>
-          <w:p>
-            <w:pPr>
-              <w:overflowPunct/>
-              <w:textAlignment w:val="auto"/>
-              <w:rPr>
-                <w:rFonts w:ascii="Courier New" w:hAnsi="Courier New" w:cs="Courier New"/>
-                <w:noProof/>
-                <w:color w:val="808080"/>
-              </w:rPr>
-            </w:pPr>
-            <w:r>
-              <w:rPr>
-                <w:rFonts w:ascii="Courier New" w:hAnsi="Courier New" w:cs="Courier New"/>
-                <w:noProof/>
-                <w:color w:val="0000FF"/>
-              </w:rPr>
-              <w:t>SELECT</w:t>
-            </w:r>
-            <w:r>
-              <w:rPr>
-                <w:rFonts w:ascii="Courier New" w:hAnsi="Courier New" w:cs="Courier New"/>
-                <w:noProof/>
-              </w:rPr>
-              <w:t xml:space="preserve"> </w:t>
-            </w:r>
-            <w:r>
-              <w:rPr>
-                <w:rFonts w:ascii="Courier New" w:hAnsi="Courier New" w:cs="Courier New"/>
-                <w:noProof/>
-                <w:color w:val="808080"/>
-              </w:rPr>
-              <w:t>*</w:t>
-            </w:r>
-          </w:p>
-          <w:p>
-            <w:pPr>
-              <w:overflowPunct/>
-              <w:textAlignment w:val="auto"/>
-              <w:rPr>
-                <w:rFonts w:ascii="Courier New" w:hAnsi="Courier New" w:cs="Courier New"/>
-                <w:noProof/>
-              </w:rPr>
-            </w:pPr>
-            <w:r>
-              <w:rPr>
-                <w:rFonts w:ascii="Courier New" w:hAnsi="Courier New" w:cs="Courier New"/>
-                <w:noProof/>
-              </w:rPr>
-              <w:t xml:space="preserve">  </w:t>
-            </w:r>
-            <w:r>
-              <w:rPr>
-                <w:rFonts w:ascii="Courier New" w:hAnsi="Courier New" w:cs="Courier New"/>
-                <w:noProof/>
-                <w:color w:val="0000FF"/>
-              </w:rPr>
-              <w:t>FROM</w:t>
-            </w:r>
-            <w:r>
-              <w:rPr>
-                <w:rFonts w:ascii="Courier New" w:hAnsi="Courier New" w:cs="Courier New"/>
-                <w:noProof/>
-              </w:rPr>
-              <w:t xml:space="preserve"> [EC]</w:t>
-            </w:r>
-            <w:r>
-              <w:rPr>
-                <w:rFonts w:ascii="Courier New" w:hAnsi="Courier New" w:cs="Courier New"/>
-                <w:noProof/>
-                <w:color w:val="808080"/>
-              </w:rPr>
-              <w:t>.</w:t>
-            </w:r>
-            <w:r>
-              <w:rPr>
-                <w:rFonts w:ascii="Courier New" w:hAnsi="Courier New" w:cs="Courier New"/>
-                <w:noProof/>
-              </w:rPr>
-              <w:t>[Module_Submission]</w:t>
-            </w:r>
-          </w:p>
-          <w:p>
-            <w:pPr>
-              <w:rPr>
-                <w:rFonts w:asciiTheme="minorHAnsi" w:hAnsiTheme="minorHAnsi"/>
-                <w:bCs/>
-              </w:rPr>
-            </w:pPr>
-            <w:r>
-              <w:rPr>
-                <w:rFonts w:ascii="Courier New" w:hAnsi="Courier New" w:cs="Courier New"/>
-                <w:noProof/>
-              </w:rPr>
-              <w:t xml:space="preserve">  </w:t>
-            </w:r>
-            <w:r>
-              <w:rPr>
-                <w:rFonts w:ascii="Courier New" w:hAnsi="Courier New" w:cs="Courier New"/>
-                <w:noProof/>
-                <w:color w:val="0000FF"/>
-              </w:rPr>
-              <w:t>where</w:t>
-            </w:r>
-            <w:r>
-              <w:rPr>
-                <w:rFonts w:ascii="Courier New" w:hAnsi="Courier New" w:cs="Courier New"/>
-                <w:noProof/>
-              </w:rPr>
-              <w:t xml:space="preserve"> LSA</w:t>
-            </w:r>
-            <w:r>
-              <w:rPr>
-                <w:rFonts w:ascii="Courier New" w:hAnsi="Courier New" w:cs="Courier New"/>
-                <w:noProof/>
-                <w:color w:val="808080"/>
-              </w:rPr>
-              <w:t>=</w:t>
-            </w:r>
-            <w:r>
-              <w:rPr>
-                <w:rFonts w:ascii="Courier New" w:hAnsi="Courier New" w:cs="Courier New"/>
-                <w:noProof/>
-              </w:rPr>
-              <w:t>1</w:t>
-            </w:r>
-          </w:p>
-        </w:tc>
-        <w:tc>
-          <w:tcPr>
-            <w:tcW w:w="4500" w:type="dxa"/>
-          </w:tcPr>
-          <w:p>
-            <w:pPr>
-              <w:rPr>
-                <w:rFonts w:asciiTheme="minorHAnsi" w:hAnsiTheme="minorHAnsi"/>
-                <w:bCs/>
-              </w:rPr>
-            </w:pPr>
-            <w:r>
-              <w:rPr>
-                <w:rFonts w:asciiTheme="minorHAnsi" w:hAnsiTheme="minorHAnsi"/>
-                <w:bCs/>
-              </w:rPr>
-              <w:t>Expecting the 3 newly added job codes to be returned.</w:t>
-            </w:r>
-          </w:p>
-          <w:p>
-            <w:pPr>
-              <w:rPr>
-                <w:rFonts w:asciiTheme="minorHAnsi" w:hAnsiTheme="minorHAnsi"/>
-                <w:bCs/>
-              </w:rPr>
-            </w:pPr>
-            <w:r>
-              <w:rPr>
-                <w:rFonts w:asciiTheme="minorHAnsi" w:hAnsiTheme="minorHAnsi"/>
-                <w:bCs/>
-              </w:rPr>
-              <w:t>WIHD40</w:t>
-            </w:r>
-          </w:p>
-          <w:p>
-            <w:pPr>
-              <w:rPr>
-                <w:rFonts w:asciiTheme="minorHAnsi" w:hAnsiTheme="minorHAnsi"/>
-                <w:bCs/>
-              </w:rPr>
-            </w:pPr>
-            <w:r>
-              <w:rPr>
-                <w:rFonts w:asciiTheme="minorHAnsi" w:hAnsiTheme="minorHAnsi"/>
-                <w:bCs/>
-              </w:rPr>
-              <w:t>WIHD50</w:t>
-            </w:r>
-          </w:p>
-          <w:p>
-            <w:pPr>
-              <w:rPr>
-                <w:rFonts w:asciiTheme="minorHAnsi" w:hAnsiTheme="minorHAnsi"/>
-                <w:bCs/>
-              </w:rPr>
-            </w:pPr>
-            <w:r>
-              <w:rPr>
-                <w:rFonts w:asciiTheme="minorHAnsi" w:hAnsiTheme="minorHAnsi"/>
-                <w:bCs/>
-              </w:rPr>
-              <w:t>WABA11</w:t>
-            </w:r>
-          </w:p>
-        </w:tc>
-        <w:tc>
-          <w:tcPr>
-            <w:tcW w:w="1260" w:type="dxa"/>
-          </w:tcPr>
-          <w:p>
-            <w:pPr>
-              <w:rPr>
-                <w:rFonts w:asciiTheme="minorHAnsi" w:hAnsiTheme="minorHAnsi"/>
-                <w:bCs/>
-              </w:rPr>
-            </w:pPr>
-            <w:r>
-              <w:rPr>
-                <w:rFonts w:asciiTheme="minorHAnsi" w:hAnsiTheme="minorHAnsi"/>
-                <w:bCs/>
-              </w:rPr>
-              <w:t>P</w:t>
-            </w:r>
-          </w:p>
-        </w:tc>
-        <w:tc>
-          <w:tcPr>
-            <w:tcW w:w="2880" w:type="dxa"/>
-          </w:tcPr>
-          <w:p>
-            <w:pPr>
-              <w:rPr>
-                <w:rFonts w:asciiTheme="minorHAnsi" w:hAnsiTheme="minorHAnsi"/>
-                <w:bCs/>
-              </w:rPr>
-            </w:pPr>
-          </w:p>
-        </w:tc>
-      </w:tr>
-      <w:tr>
-        <w:trPr>
-          <w:cantSplit/>
-        </w:trPr>
-        <w:tc>
-          <w:tcPr>
-            <w:tcW w:w="900" w:type="dxa"/>
-          </w:tcPr>
-          <w:p>
-            <w:pPr>
-              <w:rPr>
-                <w:rFonts w:asciiTheme="minorHAnsi" w:hAnsiTheme="minorHAnsi"/>
-                <w:bCs/>
-              </w:rPr>
-            </w:pPr>
-          </w:p>
-        </w:tc>
-        <w:tc>
-          <w:tcPr>
-            <w:tcW w:w="3960" w:type="dxa"/>
-          </w:tcPr>
-          <w:p>
-            <w:pPr>
-              <w:rPr>
-                <w:rFonts w:asciiTheme="minorHAnsi" w:hAnsiTheme="minorHAnsi"/>
-                <w:bCs/>
-              </w:rPr>
-            </w:pPr>
-          </w:p>
-        </w:tc>
-        <w:tc>
-          <w:tcPr>
-            <w:tcW w:w="4500" w:type="dxa"/>
-          </w:tcPr>
-          <w:p>
-            <w:pPr>
-              <w:rPr>
-                <w:rFonts w:asciiTheme="minorHAnsi" w:hAnsiTheme="minorHAnsi"/>
-                <w:bCs/>
-              </w:rPr>
-            </w:pPr>
-          </w:p>
-        </w:tc>
-        <w:tc>
-          <w:tcPr>
-            <w:tcW w:w="1260" w:type="dxa"/>
-          </w:tcPr>
-          <w:p>
-            <w:pPr>
-              <w:rPr>
-                <w:rFonts w:asciiTheme="minorHAnsi" w:hAnsiTheme="minorHAnsi"/>
-                <w:bCs/>
-              </w:rPr>
-            </w:pPr>
-          </w:p>
-        </w:tc>
-        <w:tc>
-          <w:tcPr>
-            <w:tcW w:w="2880" w:type="dxa"/>
-          </w:tcPr>
-          <w:p>
-            <w:pPr>
-              <w:rPr>
-                <w:rFonts w:asciiTheme="minorHAnsi" w:hAnsiTheme="minorHAnsi"/>
-                <w:bCs/>
-              </w:rPr>
-            </w:pPr>
-          </w:p>
-        </w:tc>
-      </w:tr>
-      <w:tr>
-        <w:trPr>
-          <w:cantSplit/>
-        </w:trPr>
-        <w:tc>
-          <w:tcPr>
-            <w:tcW w:w="900" w:type="dxa"/>
-          </w:tcPr>
-          <w:p>
-            <w:pPr>
-              <w:rPr>
-                <w:rFonts w:asciiTheme="minorHAnsi" w:hAnsiTheme="minorHAnsi"/>
-                <w:bCs/>
-              </w:rPr>
-            </w:pPr>
-            <w:r>
-              <w:rPr>
-                <w:rFonts w:asciiTheme="minorHAnsi" w:hAnsiTheme="minorHAnsi"/>
-                <w:bCs/>
-              </w:rPr>
-              <w:t>1</w:t>
-            </w:r>
-            <w:r>
-              <w:rPr>
-                <w:rFonts w:asciiTheme="minorHAnsi" w:hAnsiTheme="minorHAnsi"/>
-                <w:bCs/>
-              </w:rPr>
-              <w:t>4.</w:t>
-            </w:r>
-            <w:r>
-              <w:rPr>
-                <w:rFonts w:asciiTheme="minorHAnsi" w:hAnsiTheme="minorHAnsi"/>
-                <w:bCs/>
-              </w:rPr>
-              <w:t>3</w:t>
-            </w:r>
-          </w:p>
-        </w:tc>
-        <w:tc>
-          <w:tcPr>
-            <w:tcW w:w="3960" w:type="dxa"/>
-          </w:tcPr>
-          <w:p>
-            <w:pPr>
-              <w:overflowPunct/>
-              <w:textAlignment w:val="auto"/>
-              <w:rPr>
-                <w:rFonts w:ascii="Courier New" w:hAnsi="Courier New" w:cs="Courier New"/>
-                <w:noProof/>
-                <w:color w:val="0000FF"/>
-              </w:rPr>
-            </w:pPr>
-            <w:r>
-              <w:rPr>
-                <w:rFonts w:ascii="Courier New" w:hAnsi="Courier New" w:cs="Courier New"/>
-                <w:noProof/>
-                <w:color w:val="0000FF"/>
-              </w:rPr>
-              <w:t>DECLARE</w:t>
-            </w:r>
-            <w:r>
-              <w:rPr>
-                <w:rFonts w:ascii="Courier New" w:hAnsi="Courier New" w:cs="Courier New"/>
-                <w:noProof/>
-              </w:rPr>
-              <w:tab/>
-              <w:t xml:space="preserve">@return_value </w:t>
-            </w:r>
-            <w:r>
-              <w:rPr>
-                <w:rFonts w:ascii="Courier New" w:hAnsi="Courier New" w:cs="Courier New"/>
-                <w:noProof/>
-                <w:color w:val="0000FF"/>
-              </w:rPr>
-              <w:t>int</w:t>
-            </w:r>
-          </w:p>
-          <w:p>
-            <w:pPr>
-              <w:overflowPunct/>
-              <w:textAlignment w:val="auto"/>
-              <w:rPr>
-                <w:rFonts w:ascii="Courier New" w:hAnsi="Courier New" w:cs="Courier New"/>
-                <w:noProof/>
-              </w:rPr>
-            </w:pPr>
-            <w:r>
-              <w:rPr>
-                <w:rFonts w:ascii="Courier New" w:hAnsi="Courier New" w:cs="Courier New"/>
-                <w:noProof/>
-                <w:color w:val="0000FF"/>
-              </w:rPr>
-              <w:t>EXEC</w:t>
-            </w:r>
-            <w:r>
-              <w:rPr>
-                <w:rFonts w:ascii="Courier New" w:hAnsi="Courier New" w:cs="Courier New"/>
-                <w:noProof/>
-              </w:rPr>
-              <w:tab/>
-              <w:t xml:space="preserve">@return_value </w:t>
-            </w:r>
-            <w:r>
-              <w:rPr>
-                <w:rFonts w:ascii="Courier New" w:hAnsi="Courier New" w:cs="Courier New"/>
-                <w:noProof/>
-                <w:color w:val="808080"/>
-              </w:rPr>
-              <w:t>=</w:t>
-            </w:r>
-            <w:r>
-              <w:rPr>
-                <w:rFonts w:ascii="Courier New" w:hAnsi="Courier New" w:cs="Courier New"/>
-                <w:noProof/>
-              </w:rPr>
-              <w:t xml:space="preserve"> [EC]</w:t>
-            </w:r>
-            <w:r>
-              <w:rPr>
-                <w:rFonts w:ascii="Courier New" w:hAnsi="Courier New" w:cs="Courier New"/>
-                <w:noProof/>
-                <w:color w:val="808080"/>
-              </w:rPr>
-              <w:t>.</w:t>
-            </w:r>
-            <w:r>
-              <w:rPr>
-                <w:rFonts w:ascii="Courier New" w:hAnsi="Courier New" w:cs="Courier New"/>
-                <w:noProof/>
-              </w:rPr>
-              <w:t>[sp_Select_CoachingReasons_By_Module]</w:t>
-            </w:r>
-          </w:p>
-          <w:p>
-            <w:pPr>
-              <w:overflowPunct/>
-              <w:textAlignment w:val="auto"/>
-              <w:rPr>
-                <w:rFonts w:ascii="Courier New" w:hAnsi="Courier New" w:cs="Courier New"/>
-                <w:noProof/>
-                <w:color w:val="808080"/>
-              </w:rPr>
-            </w:pPr>
-            <w:r>
-              <w:rPr>
-                <w:rFonts w:ascii="Courier New" w:hAnsi="Courier New" w:cs="Courier New"/>
-                <w:noProof/>
-                <w:color w:val="0000FF"/>
-              </w:rPr>
-              <w:tab/>
-            </w:r>
-            <w:r>
-              <w:rPr>
-                <w:rFonts w:ascii="Courier New" w:hAnsi="Courier New" w:cs="Courier New"/>
-                <w:noProof/>
-                <w:color w:val="0000FF"/>
-              </w:rPr>
-              <w:tab/>
-            </w:r>
-            <w:r>
-              <w:rPr>
-                <w:rFonts w:ascii="Courier New" w:hAnsi="Courier New" w:cs="Courier New"/>
-                <w:noProof/>
-              </w:rPr>
-              <w:t xml:space="preserve">@strModulein </w:t>
-            </w:r>
-            <w:r>
-              <w:rPr>
-                <w:rFonts w:ascii="Courier New" w:hAnsi="Courier New" w:cs="Courier New"/>
-                <w:noProof/>
-                <w:color w:val="808080"/>
-              </w:rPr>
-              <w:t>=</w:t>
-            </w:r>
-            <w:r>
-              <w:rPr>
-                <w:rFonts w:ascii="Courier New" w:hAnsi="Courier New" w:cs="Courier New"/>
-                <w:noProof/>
-              </w:rPr>
-              <w:t xml:space="preserve"> </w:t>
-            </w:r>
-            <w:r>
-              <w:rPr>
-                <w:rFonts w:ascii="Courier New" w:hAnsi="Courier New" w:cs="Courier New"/>
-                <w:noProof/>
-                <w:color w:val="FF0000"/>
-              </w:rPr>
-              <w:t>N'lsa'</w:t>
-            </w:r>
-            <w:r>
-              <w:rPr>
-                <w:rFonts w:ascii="Courier New" w:hAnsi="Courier New" w:cs="Courier New"/>
-                <w:noProof/>
-                <w:color w:val="808080"/>
-              </w:rPr>
-              <w:t>,</w:t>
-            </w:r>
-          </w:p>
-          <w:p>
-            <w:pPr>
-              <w:overflowPunct/>
-              <w:textAlignment w:val="auto"/>
-              <w:rPr>
-                <w:rFonts w:ascii="Courier New" w:hAnsi="Courier New" w:cs="Courier New"/>
-                <w:noProof/>
-                <w:color w:val="808080"/>
-              </w:rPr>
-            </w:pPr>
-            <w:r>
-              <w:rPr>
-                <w:rFonts w:ascii="Courier New" w:hAnsi="Courier New" w:cs="Courier New"/>
-                <w:noProof/>
-              </w:rPr>
-              <w:tab/>
-            </w:r>
-            <w:r>
-              <w:rPr>
-                <w:rFonts w:ascii="Courier New" w:hAnsi="Courier New" w:cs="Courier New"/>
-                <w:noProof/>
-              </w:rPr>
-              <w:tab/>
-              <w:t xml:space="preserve">@strSourcein </w:t>
-            </w:r>
-            <w:r>
-              <w:rPr>
-                <w:rFonts w:ascii="Courier New" w:hAnsi="Courier New" w:cs="Courier New"/>
-                <w:noProof/>
-                <w:color w:val="808080"/>
-              </w:rPr>
-              <w:t>=</w:t>
-            </w:r>
-            <w:r>
-              <w:rPr>
-                <w:rFonts w:ascii="Courier New" w:hAnsi="Courier New" w:cs="Courier New"/>
-                <w:noProof/>
-              </w:rPr>
-              <w:t xml:space="preserve"> </w:t>
-            </w:r>
-            <w:r>
-              <w:rPr>
-                <w:rFonts w:ascii="Courier New" w:hAnsi="Courier New" w:cs="Courier New"/>
-                <w:noProof/>
-                <w:color w:val="FF0000"/>
-              </w:rPr>
-              <w:t>N'direct'</w:t>
-            </w:r>
-            <w:r>
-              <w:rPr>
-                <w:rFonts w:ascii="Courier New" w:hAnsi="Courier New" w:cs="Courier New"/>
-                <w:noProof/>
-                <w:color w:val="808080"/>
-              </w:rPr>
-              <w:t>,</w:t>
-            </w:r>
-          </w:p>
-          <w:p>
-            <w:pPr>
-              <w:overflowPunct/>
-              <w:textAlignment w:val="auto"/>
-              <w:rPr>
-                <w:rFonts w:ascii="Courier New" w:hAnsi="Courier New" w:cs="Courier New"/>
-                <w:noProof/>
-                <w:color w:val="808080"/>
-              </w:rPr>
-            </w:pPr>
-            <w:r>
-              <w:rPr>
-                <w:rFonts w:ascii="Courier New" w:hAnsi="Courier New" w:cs="Courier New"/>
-                <w:noProof/>
-              </w:rPr>
-              <w:tab/>
-            </w:r>
-            <w:r>
-              <w:rPr>
-                <w:rFonts w:ascii="Courier New" w:hAnsi="Courier New" w:cs="Courier New"/>
-                <w:noProof/>
-              </w:rPr>
-              <w:tab/>
-              <w:t xml:space="preserve">@isSplReason </w:t>
-            </w:r>
-            <w:r>
-              <w:rPr>
-                <w:rFonts w:ascii="Courier New" w:hAnsi="Courier New" w:cs="Courier New"/>
-                <w:noProof/>
-                <w:color w:val="808080"/>
-              </w:rPr>
-              <w:t>=</w:t>
-            </w:r>
-            <w:r>
-              <w:rPr>
-                <w:rFonts w:ascii="Courier New" w:hAnsi="Courier New" w:cs="Courier New"/>
-                <w:noProof/>
-              </w:rPr>
-              <w:t xml:space="preserve"> 0</w:t>
-            </w:r>
-            <w:r>
-              <w:rPr>
-                <w:rFonts w:ascii="Courier New" w:hAnsi="Courier New" w:cs="Courier New"/>
-                <w:noProof/>
-                <w:color w:val="808080"/>
-              </w:rPr>
-              <w:t>,</w:t>
-            </w:r>
-          </w:p>
-          <w:p>
-            <w:pPr>
-              <w:overflowPunct/>
-              <w:textAlignment w:val="auto"/>
-              <w:rPr>
-                <w:rFonts w:ascii="Courier New" w:hAnsi="Courier New" w:cs="Courier New"/>
-                <w:noProof/>
-                <w:color w:val="808080"/>
-              </w:rPr>
-            </w:pPr>
-            <w:r>
-              <w:rPr>
-                <w:rFonts w:ascii="Courier New" w:hAnsi="Courier New" w:cs="Courier New"/>
-                <w:noProof/>
-              </w:rPr>
-              <w:tab/>
-            </w:r>
-            <w:r>
-              <w:rPr>
-                <w:rFonts w:ascii="Courier New" w:hAnsi="Courier New" w:cs="Courier New"/>
-                <w:noProof/>
-              </w:rPr>
-              <w:tab/>
-              <w:t xml:space="preserve">@splReasonPrty </w:t>
-            </w:r>
-            <w:r>
-              <w:rPr>
-                <w:rFonts w:ascii="Courier New" w:hAnsi="Courier New" w:cs="Courier New"/>
-                <w:noProof/>
-                <w:color w:val="808080"/>
-              </w:rPr>
-              <w:t>=</w:t>
-            </w:r>
-            <w:r>
-              <w:rPr>
-                <w:rFonts w:ascii="Courier New" w:hAnsi="Courier New" w:cs="Courier New"/>
-                <w:noProof/>
-              </w:rPr>
-              <w:t xml:space="preserve"> 0</w:t>
-            </w:r>
-            <w:r>
-              <w:rPr>
-                <w:rFonts w:ascii="Courier New" w:hAnsi="Courier New" w:cs="Courier New"/>
-                <w:noProof/>
-                <w:color w:val="808080"/>
-              </w:rPr>
-              <w:t>,</w:t>
-            </w:r>
-          </w:p>
-          <w:p>
-            <w:pPr>
-              <w:overflowPunct/>
-              <w:textAlignment w:val="auto"/>
-              <w:rPr>
-                <w:rFonts w:ascii="Courier New" w:hAnsi="Courier New" w:cs="Courier New"/>
-                <w:noProof/>
-                <w:color w:val="808080"/>
-              </w:rPr>
-            </w:pPr>
-            <w:r>
-              <w:rPr>
-                <w:rFonts w:ascii="Courier New" w:hAnsi="Courier New" w:cs="Courier New"/>
-                <w:noProof/>
-              </w:rPr>
-              <w:tab/>
-            </w:r>
-            <w:r>
-              <w:rPr>
-                <w:rFonts w:ascii="Courier New" w:hAnsi="Courier New" w:cs="Courier New"/>
-                <w:noProof/>
-              </w:rPr>
-              <w:tab/>
-              <w:t xml:space="preserve">@strCSRin </w:t>
-            </w:r>
-            <w:r>
-              <w:rPr>
-                <w:rFonts w:ascii="Courier New" w:hAnsi="Courier New" w:cs="Courier New"/>
-                <w:noProof/>
-                <w:color w:val="808080"/>
-              </w:rPr>
-              <w:t>=</w:t>
-            </w:r>
-            <w:r>
-              <w:rPr>
-                <w:rFonts w:ascii="Courier New" w:hAnsi="Courier New" w:cs="Courier New"/>
-                <w:noProof/>
-              </w:rPr>
-              <w:t xml:space="preserve"> </w:t>
-            </w:r>
-            <w:r>
-              <w:rPr>
-                <w:rFonts w:ascii="Courier New" w:hAnsi="Courier New" w:cs="Courier New"/>
-                <w:noProof/>
-                <w:color w:val="FF0000"/>
-              </w:rPr>
-              <w:t>N'jourdain.augustin'</w:t>
-            </w:r>
-            <w:r>
-              <w:rPr>
-                <w:rFonts w:ascii="Courier New" w:hAnsi="Courier New" w:cs="Courier New"/>
-                <w:noProof/>
-                <w:color w:val="808080"/>
-              </w:rPr>
-              <w:t>,</w:t>
-            </w:r>
-          </w:p>
-          <w:p>
-            <w:pPr>
-              <w:overflowPunct/>
-              <w:textAlignment w:val="auto"/>
-              <w:rPr>
-                <w:rFonts w:ascii="Courier New" w:hAnsi="Courier New" w:cs="Courier New"/>
-                <w:noProof/>
-                <w:color w:val="FF0000"/>
-              </w:rPr>
-            </w:pPr>
-            <w:r>
-              <w:rPr>
-                <w:rFonts w:ascii="Courier New" w:hAnsi="Courier New" w:cs="Courier New"/>
-                <w:noProof/>
-              </w:rPr>
-              <w:tab/>
-            </w:r>
-            <w:r>
-              <w:rPr>
-                <w:rFonts w:ascii="Courier New" w:hAnsi="Courier New" w:cs="Courier New"/>
-                <w:noProof/>
-              </w:rPr>
-              <w:tab/>
-              <w:t xml:space="preserve">@strSubmitterin </w:t>
-            </w:r>
-            <w:r>
-              <w:rPr>
-                <w:rFonts w:ascii="Courier New" w:hAnsi="Courier New" w:cs="Courier New"/>
-                <w:noProof/>
-                <w:color w:val="808080"/>
-              </w:rPr>
-              <w:t>=</w:t>
-            </w:r>
-            <w:r>
-              <w:rPr>
-                <w:rFonts w:ascii="Courier New" w:hAnsi="Courier New" w:cs="Courier New"/>
-                <w:noProof/>
-              </w:rPr>
-              <w:t xml:space="preserve"> </w:t>
-            </w:r>
-            <w:r>
-              <w:rPr>
-                <w:rFonts w:ascii="Courier New" w:hAnsi="Courier New" w:cs="Courier New"/>
-                <w:noProof/>
-                <w:color w:val="FF0000"/>
-              </w:rPr>
-              <w:t>N'Mozella.Martin'</w:t>
-            </w:r>
-          </w:p>
-          <w:p>
-            <w:pPr>
-              <w:overflowPunct/>
-              <w:textAlignment w:val="auto"/>
-              <w:rPr>
-                <w:rFonts w:ascii="Courier New" w:hAnsi="Courier New" w:cs="Courier New"/>
-                <w:noProof/>
-                <w:color w:val="FF0000"/>
-              </w:rPr>
-            </w:pPr>
-          </w:p>
-          <w:p>
-            <w:pPr>
-              <w:overflowPunct/>
-              <w:textAlignment w:val="auto"/>
-              <w:rPr>
-                <w:rFonts w:ascii="Courier New" w:hAnsi="Courier New" w:cs="Courier New"/>
-                <w:noProof/>
-              </w:rPr>
-            </w:pPr>
-            <w:r>
-              <w:rPr>
-                <w:rFonts w:ascii="Courier New" w:hAnsi="Courier New" w:cs="Courier New"/>
-                <w:noProof/>
-                <w:color w:val="0000FF"/>
-              </w:rPr>
-              <w:t>SELECT</w:t>
-            </w:r>
-            <w:r>
-              <w:rPr>
-                <w:rFonts w:ascii="Courier New" w:hAnsi="Courier New" w:cs="Courier New"/>
-                <w:noProof/>
-              </w:rPr>
-              <w:tab/>
-            </w:r>
-            <w:r>
-              <w:rPr>
-                <w:rFonts w:ascii="Courier New" w:hAnsi="Courier New" w:cs="Courier New"/>
-                <w:noProof/>
-                <w:color w:val="FF0000"/>
-              </w:rPr>
-              <w:t>'Return Value'</w:t>
-            </w:r>
-            <w:r>
-              <w:rPr>
-                <w:rFonts w:ascii="Courier New" w:hAnsi="Courier New" w:cs="Courier New"/>
-                <w:noProof/>
-              </w:rPr>
-              <w:t xml:space="preserve"> </w:t>
-            </w:r>
-            <w:r>
-              <w:rPr>
-                <w:rFonts w:ascii="Courier New" w:hAnsi="Courier New" w:cs="Courier New"/>
-                <w:noProof/>
-                <w:color w:val="808080"/>
-              </w:rPr>
-              <w:t>=</w:t>
-            </w:r>
-            <w:r>
-              <w:rPr>
-                <w:rFonts w:ascii="Courier New" w:hAnsi="Courier New" w:cs="Courier New"/>
-                <w:noProof/>
-              </w:rPr>
-              <w:t xml:space="preserve"> @return_value</w:t>
-            </w:r>
-          </w:p>
-          <w:p>
-            <w:pPr>
-              <w:overflowPunct/>
-              <w:textAlignment w:val="auto"/>
-              <w:rPr>
-                <w:rFonts w:ascii="Courier New" w:hAnsi="Courier New" w:cs="Courier New"/>
-                <w:noProof/>
-              </w:rPr>
-            </w:pPr>
-          </w:p>
-          <w:p>
-            <w:pPr>
-              <w:rPr>
-                <w:rFonts w:asciiTheme="minorHAnsi" w:hAnsiTheme="minorHAnsi"/>
-                <w:bCs/>
-              </w:rPr>
-            </w:pPr>
-            <w:r>
-              <w:rPr>
-                <w:rFonts w:ascii="Courier New" w:hAnsi="Courier New" w:cs="Courier New"/>
-                <w:noProof/>
-                <w:color w:val="0000FF"/>
-              </w:rPr>
-              <w:t>GO</w:t>
-            </w:r>
-          </w:p>
-        </w:tc>
-        <w:tc>
-          <w:tcPr>
-            <w:tcW w:w="4500" w:type="dxa"/>
-          </w:tcPr>
-          <w:p>
-            <w:pPr>
-              <w:rPr>
-                <w:rFonts w:asciiTheme="minorHAnsi" w:hAnsiTheme="minorHAnsi"/>
-                <w:bCs/>
-              </w:rPr>
-            </w:pPr>
-            <w:r>
-              <w:rPr>
-                <w:rFonts w:asciiTheme="minorHAnsi" w:hAnsiTheme="minorHAnsi"/>
-                <w:bCs/>
-              </w:rPr>
-              <w:t>Expecting the Coaching log reasons list to be identical to an existing LSA job code user.</w:t>
-            </w:r>
-          </w:p>
-          <w:p>
-            <w:pPr>
-              <w:rPr>
-                <w:rFonts w:asciiTheme="minorHAnsi" w:hAnsiTheme="minorHAnsi"/>
-                <w:bCs/>
-              </w:rPr>
-            </w:pPr>
-            <w:r>
-              <w:rPr>
-                <w:rFonts w:asciiTheme="minorHAnsi" w:hAnsiTheme="minorHAnsi"/>
-                <w:bCs/>
-              </w:rPr>
-              <w:t xml:space="preserve">(7 rows returned for user </w:t>
-            </w:r>
-            <w:r>
-              <w:rPr>
-                <w:rFonts w:ascii="Courier New" w:hAnsi="Courier New" w:cs="Courier New"/>
-                <w:noProof/>
-              </w:rPr>
-              <w:t>N'Nicholas.Seal'</w:t>
-            </w:r>
-            <w:r>
-              <w:rPr>
-                <w:rFonts w:ascii="Courier New" w:hAnsi="Courier New" w:cs="Courier New"/>
-                <w:noProof/>
-              </w:rPr>
-              <w:t xml:space="preserve"> and test user </w:t>
-            </w:r>
-            <w:r>
-              <w:rPr>
-                <w:rFonts w:ascii="Courier New" w:hAnsi="Courier New" w:cs="Courier New"/>
-                <w:noProof/>
-              </w:rPr>
-              <w:t>N'Mozella.Martin'</w:t>
-            </w:r>
-          </w:p>
-          <w:p>
-            <w:pPr>
-              <w:rPr>
-                <w:rFonts w:asciiTheme="minorHAnsi" w:hAnsiTheme="minorHAnsi"/>
-                <w:bCs/>
-              </w:rPr>
-            </w:pPr>
-            <w:proofErr w:type="spellStart"/>
-            <w:r>
-              <w:rPr>
-                <w:rFonts w:asciiTheme="minorHAnsi" w:hAnsiTheme="minorHAnsi"/>
-                <w:bCs/>
-              </w:rPr>
-              <w:t>CoachingReasonID</w:t>
-            </w:r>
-            <w:proofErr w:type="spellEnd"/>
-            <w:r>
-              <w:rPr>
-                <w:rFonts w:asciiTheme="minorHAnsi" w:hAnsiTheme="minorHAnsi"/>
-                <w:bCs/>
-              </w:rPr>
-              <w:tab/>
-            </w:r>
-            <w:proofErr w:type="spellStart"/>
-            <w:r>
-              <w:rPr>
-                <w:rFonts w:asciiTheme="minorHAnsi" w:hAnsiTheme="minorHAnsi"/>
-                <w:bCs/>
-              </w:rPr>
-              <w:t>CoachingReason</w:t>
-            </w:r>
-            <w:proofErr w:type="spellEnd"/>
-          </w:p>
-          <w:p>
-            <w:pPr>
-              <w:rPr>
-                <w:rFonts w:asciiTheme="minorHAnsi" w:hAnsiTheme="minorHAnsi"/>
-                <w:bCs/>
-              </w:rPr>
-            </w:pPr>
-            <w:r>
-              <w:rPr>
-                <w:rFonts w:asciiTheme="minorHAnsi" w:hAnsiTheme="minorHAnsi"/>
-                <w:bCs/>
-              </w:rPr>
-              <w:t>3</w:t>
-            </w:r>
-            <w:r>
-              <w:rPr>
-                <w:rFonts w:asciiTheme="minorHAnsi" w:hAnsiTheme="minorHAnsi"/>
-                <w:bCs/>
-              </w:rPr>
-              <w:tab/>
-              <w:t>Attendance</w:t>
-            </w:r>
-          </w:p>
-          <w:p>
-            <w:pPr>
-              <w:rPr>
-                <w:rFonts w:asciiTheme="minorHAnsi" w:hAnsiTheme="minorHAnsi"/>
-                <w:bCs/>
-              </w:rPr>
-            </w:pPr>
-            <w:r>
-              <w:rPr>
-                <w:rFonts w:asciiTheme="minorHAnsi" w:hAnsiTheme="minorHAnsi"/>
-                <w:bCs/>
-              </w:rPr>
-              <w:t>17</w:t>
-            </w:r>
-            <w:r>
-              <w:rPr>
-                <w:rFonts w:asciiTheme="minorHAnsi" w:hAnsiTheme="minorHAnsi"/>
-                <w:bCs/>
-              </w:rPr>
-              <w:tab/>
-              <w:t>Corporate / Program Initiatives</w:t>
-            </w:r>
-          </w:p>
-          <w:p>
-            <w:pPr>
-              <w:rPr>
-                <w:rFonts w:asciiTheme="minorHAnsi" w:hAnsiTheme="minorHAnsi"/>
-                <w:bCs/>
-              </w:rPr>
-            </w:pPr>
-            <w:r>
-              <w:rPr>
-                <w:rFonts w:asciiTheme="minorHAnsi" w:hAnsiTheme="minorHAnsi"/>
-                <w:bCs/>
-              </w:rPr>
-              <w:t>19</w:t>
-            </w:r>
-            <w:r>
-              <w:rPr>
-                <w:rFonts w:asciiTheme="minorHAnsi" w:hAnsiTheme="minorHAnsi"/>
-                <w:bCs/>
-              </w:rPr>
-              <w:tab/>
-              <w:t>Professional Conduct</w:t>
-            </w:r>
-          </w:p>
-          <w:p>
-            <w:pPr>
-              <w:rPr>
-                <w:rFonts w:asciiTheme="minorHAnsi" w:hAnsiTheme="minorHAnsi"/>
-                <w:bCs/>
-              </w:rPr>
-            </w:pPr>
-            <w:r>
-              <w:rPr>
-                <w:rFonts w:asciiTheme="minorHAnsi" w:hAnsiTheme="minorHAnsi"/>
-                <w:bCs/>
-              </w:rPr>
-              <w:t>10</w:t>
-            </w:r>
-            <w:r>
-              <w:rPr>
-                <w:rFonts w:asciiTheme="minorHAnsi" w:hAnsiTheme="minorHAnsi"/>
-                <w:bCs/>
-              </w:rPr>
-              <w:tab/>
-              <w:t>Quality</w:t>
-            </w:r>
-          </w:p>
-          <w:p>
-            <w:pPr>
-              <w:rPr>
-                <w:rFonts w:asciiTheme="minorHAnsi" w:hAnsiTheme="minorHAnsi"/>
-                <w:bCs/>
-              </w:rPr>
-            </w:pPr>
-            <w:r>
-              <w:rPr>
-                <w:rFonts w:asciiTheme="minorHAnsi" w:hAnsiTheme="minorHAnsi"/>
-                <w:bCs/>
-              </w:rPr>
-              <w:t>11</w:t>
-            </w:r>
-            <w:r>
-              <w:rPr>
-                <w:rFonts w:asciiTheme="minorHAnsi" w:hAnsiTheme="minorHAnsi"/>
-                <w:bCs/>
-              </w:rPr>
-              <w:tab/>
-              <w:t>Recognition</w:t>
-            </w:r>
-          </w:p>
-          <w:p>
-            <w:pPr>
-              <w:rPr>
-                <w:rFonts w:asciiTheme="minorHAnsi" w:hAnsiTheme="minorHAnsi"/>
-                <w:bCs/>
-              </w:rPr>
-            </w:pPr>
-            <w:r>
-              <w:rPr>
-                <w:rFonts w:asciiTheme="minorHAnsi" w:hAnsiTheme="minorHAnsi"/>
-                <w:bCs/>
-              </w:rPr>
-              <w:t>13</w:t>
-            </w:r>
-            <w:r>
-              <w:rPr>
-                <w:rFonts w:asciiTheme="minorHAnsi" w:hAnsiTheme="minorHAnsi"/>
-                <w:bCs/>
-              </w:rPr>
-              <w:tab/>
-              <w:t>Secure Floor Violations</w:t>
-            </w:r>
-          </w:p>
-          <w:p>
-            <w:pPr>
-              <w:rPr>
-                <w:rFonts w:asciiTheme="minorHAnsi" w:hAnsiTheme="minorHAnsi"/>
-                <w:bCs/>
-              </w:rPr>
-            </w:pPr>
-            <w:r>
-              <w:rPr>
-                <w:rFonts w:asciiTheme="minorHAnsi" w:hAnsiTheme="minorHAnsi"/>
-                <w:bCs/>
-              </w:rPr>
-              <w:t>20</w:t>
-            </w:r>
-            <w:r>
-              <w:rPr>
-                <w:rFonts w:asciiTheme="minorHAnsi" w:hAnsiTheme="minorHAnsi"/>
-                <w:bCs/>
-              </w:rPr>
-              <w:tab/>
-              <w:t>Weekly Productivity</w:t>
-            </w:r>
-          </w:p>
-        </w:tc>
-        <w:tc>
-          <w:tcPr>
-            <w:tcW w:w="1260" w:type="dxa"/>
-          </w:tcPr>
-          <w:p>
-            <w:pPr>
-              <w:rPr>
-                <w:rFonts w:asciiTheme="minorHAnsi" w:hAnsiTheme="minorHAnsi"/>
-                <w:bCs/>
-              </w:rPr>
-            </w:pPr>
-            <w:r>
-              <w:rPr>
-                <w:rFonts w:asciiTheme="minorHAnsi" w:hAnsiTheme="minorHAnsi"/>
-                <w:bCs/>
-              </w:rPr>
-              <w:t>P</w:t>
-            </w:r>
-          </w:p>
-        </w:tc>
-        <w:tc>
-          <w:tcPr>
-            <w:tcW w:w="2880" w:type="dxa"/>
-          </w:tcPr>
-          <w:p>
-            <w:pPr>
-              <w:rPr>
-                <w:rFonts w:asciiTheme="minorHAnsi" w:hAnsiTheme="minorHAnsi"/>
-                <w:bCs/>
-              </w:rPr>
-            </w:pPr>
-          </w:p>
-        </w:tc>
-      </w:tr>
-      <w:tr>
-        <w:trPr>
-          <w:cantSplit/>
-        </w:trPr>
-        <w:tc>
-          <w:tcPr>
-            <w:tcW w:w="900" w:type="dxa"/>
-          </w:tcPr>
-          <w:p>
-            <w:pPr>
-              <w:rPr>
-                <w:rFonts w:asciiTheme="minorHAnsi" w:hAnsiTheme="minorHAnsi"/>
-                <w:bCs/>
-              </w:rPr>
-            </w:pPr>
-            <w:r>
-              <w:rPr>
-                <w:rFonts w:asciiTheme="minorHAnsi" w:hAnsiTheme="minorHAnsi"/>
-                <w:bCs/>
-              </w:rPr>
-              <w:t>14.4</w:t>
-            </w:r>
-          </w:p>
-        </w:tc>
-        <w:tc>
-          <w:tcPr>
-            <w:tcW w:w="3960" w:type="dxa"/>
-          </w:tcPr>
-          <w:p>
-            <w:pPr>
-              <w:overflowPunct/>
-              <w:textAlignment w:val="auto"/>
-              <w:rPr>
-                <w:rFonts w:ascii="Courier New" w:hAnsi="Courier New" w:cs="Courier New"/>
-                <w:noProof/>
-                <w:color w:val="0000FF"/>
-              </w:rPr>
-            </w:pPr>
-            <w:r>
-              <w:rPr>
-                <w:rFonts w:ascii="Courier New" w:hAnsi="Courier New" w:cs="Courier New"/>
-                <w:noProof/>
-                <w:color w:val="0000FF"/>
-              </w:rPr>
-              <w:t>DECLARE</w:t>
-            </w:r>
-            <w:r>
-              <w:rPr>
-                <w:rFonts w:ascii="Courier New" w:hAnsi="Courier New" w:cs="Courier New"/>
-                <w:noProof/>
-              </w:rPr>
-              <w:tab/>
-              <w:t xml:space="preserve">@return_value </w:t>
-            </w:r>
-            <w:r>
-              <w:rPr>
-                <w:rFonts w:ascii="Courier New" w:hAnsi="Courier New" w:cs="Courier New"/>
-                <w:noProof/>
-                <w:color w:val="0000FF"/>
-              </w:rPr>
-              <w:t>int</w:t>
-            </w:r>
-          </w:p>
-          <w:p>
-            <w:pPr>
-              <w:overflowPunct/>
-              <w:textAlignment w:val="auto"/>
-              <w:rPr>
-                <w:rFonts w:ascii="Courier New" w:hAnsi="Courier New" w:cs="Courier New"/>
-                <w:noProof/>
-                <w:color w:val="0000FF"/>
-              </w:rPr>
-            </w:pPr>
-          </w:p>
-          <w:p>
-            <w:pPr>
-              <w:overflowPunct/>
-              <w:textAlignment w:val="auto"/>
-              <w:rPr>
-                <w:rFonts w:ascii="Courier New" w:hAnsi="Courier New" w:cs="Courier New"/>
-                <w:noProof/>
-              </w:rPr>
-            </w:pPr>
-            <w:r>
-              <w:rPr>
-                <w:rFonts w:ascii="Courier New" w:hAnsi="Courier New" w:cs="Courier New"/>
-                <w:noProof/>
-                <w:color w:val="0000FF"/>
-              </w:rPr>
-              <w:t>EXEC</w:t>
-            </w:r>
-            <w:r>
-              <w:rPr>
-                <w:rFonts w:ascii="Courier New" w:hAnsi="Courier New" w:cs="Courier New"/>
-                <w:noProof/>
-              </w:rPr>
-              <w:tab/>
-              <w:t xml:space="preserve">@return_value </w:t>
-            </w:r>
-            <w:r>
-              <w:rPr>
-                <w:rFonts w:ascii="Courier New" w:hAnsi="Courier New" w:cs="Courier New"/>
-                <w:noProof/>
-                <w:color w:val="808080"/>
-              </w:rPr>
-              <w:t>=</w:t>
-            </w:r>
-            <w:r>
-              <w:rPr>
-                <w:rFonts w:ascii="Courier New" w:hAnsi="Courier New" w:cs="Courier New"/>
-                <w:noProof/>
-              </w:rPr>
-              <w:t xml:space="preserve"> [EC]</w:t>
-            </w:r>
-            <w:r>
-              <w:rPr>
-                <w:rFonts w:ascii="Courier New" w:hAnsi="Courier New" w:cs="Courier New"/>
-                <w:noProof/>
-                <w:color w:val="808080"/>
-              </w:rPr>
-              <w:t>.</w:t>
-            </w:r>
-            <w:r>
-              <w:rPr>
-                <w:rFonts w:ascii="Courier New" w:hAnsi="Courier New" w:cs="Courier New"/>
-                <w:noProof/>
-              </w:rPr>
-              <w:t>[sp_Select_Modules_By_Job_Code]</w:t>
-            </w:r>
-          </w:p>
-          <w:p>
-            <w:pPr>
-              <w:overflowPunct/>
-              <w:textAlignment w:val="auto"/>
-              <w:rPr>
-                <w:rFonts w:ascii="Courier New" w:hAnsi="Courier New" w:cs="Courier New"/>
-                <w:noProof/>
-                <w:color w:val="FF0000"/>
-              </w:rPr>
-            </w:pPr>
-            <w:r>
-              <w:rPr>
-                <w:rFonts w:ascii="Courier New" w:hAnsi="Courier New" w:cs="Courier New"/>
-                <w:noProof/>
-                <w:color w:val="0000FF"/>
-              </w:rPr>
-              <w:tab/>
-            </w:r>
-            <w:r>
-              <w:rPr>
-                <w:rFonts w:ascii="Courier New" w:hAnsi="Courier New" w:cs="Courier New"/>
-                <w:noProof/>
-                <w:color w:val="0000FF"/>
-              </w:rPr>
-              <w:tab/>
-            </w:r>
-            <w:r>
-              <w:rPr>
-                <w:rFonts w:ascii="Courier New" w:hAnsi="Courier New" w:cs="Courier New"/>
-                <w:noProof/>
-              </w:rPr>
-              <w:t xml:space="preserve">@nvcEmpLanIDin </w:t>
-            </w:r>
-            <w:r>
-              <w:rPr>
-                <w:rFonts w:ascii="Courier New" w:hAnsi="Courier New" w:cs="Courier New"/>
-                <w:noProof/>
-                <w:color w:val="808080"/>
-              </w:rPr>
-              <w:t>=</w:t>
-            </w:r>
-            <w:r>
-              <w:rPr>
-                <w:rFonts w:ascii="Courier New" w:hAnsi="Courier New" w:cs="Courier New"/>
-                <w:noProof/>
-              </w:rPr>
-              <w:t xml:space="preserve"> </w:t>
-            </w:r>
-            <w:r>
-              <w:rPr>
-                <w:rFonts w:ascii="Courier New" w:hAnsi="Courier New" w:cs="Courier New"/>
-                <w:noProof/>
-                <w:color w:val="FF0000"/>
-              </w:rPr>
-              <w:t>N'Danielle.McNew'</w:t>
-            </w:r>
-          </w:p>
-          <w:p>
-            <w:pPr>
-              <w:overflowPunct/>
-              <w:textAlignment w:val="auto"/>
-              <w:rPr>
-                <w:rFonts w:ascii="Courier New" w:hAnsi="Courier New" w:cs="Courier New"/>
-                <w:noProof/>
-                <w:color w:val="FF0000"/>
-              </w:rPr>
-            </w:pPr>
-          </w:p>
-          <w:p>
-            <w:pPr>
-              <w:overflowPunct/>
-              <w:textAlignment w:val="auto"/>
-              <w:rPr>
-                <w:rFonts w:ascii="Courier New" w:hAnsi="Courier New" w:cs="Courier New"/>
-                <w:noProof/>
-              </w:rPr>
-            </w:pPr>
-            <w:r>
-              <w:rPr>
-                <w:rFonts w:ascii="Courier New" w:hAnsi="Courier New" w:cs="Courier New"/>
-                <w:noProof/>
-                <w:color w:val="0000FF"/>
-              </w:rPr>
-              <w:t>SELECT</w:t>
-            </w:r>
-            <w:r>
-              <w:rPr>
-                <w:rFonts w:ascii="Courier New" w:hAnsi="Courier New" w:cs="Courier New"/>
-                <w:noProof/>
-              </w:rPr>
-              <w:tab/>
-            </w:r>
-            <w:r>
-              <w:rPr>
-                <w:rFonts w:ascii="Courier New" w:hAnsi="Courier New" w:cs="Courier New"/>
-                <w:noProof/>
-                <w:color w:val="FF0000"/>
-              </w:rPr>
-              <w:t>'Return Value'</w:t>
-            </w:r>
-            <w:r>
-              <w:rPr>
-                <w:rFonts w:ascii="Courier New" w:hAnsi="Courier New" w:cs="Courier New"/>
-                <w:noProof/>
-              </w:rPr>
-              <w:t xml:space="preserve"> </w:t>
-            </w:r>
-            <w:r>
-              <w:rPr>
-                <w:rFonts w:ascii="Courier New" w:hAnsi="Courier New" w:cs="Courier New"/>
-                <w:noProof/>
-                <w:color w:val="808080"/>
-              </w:rPr>
-              <w:t>=</w:t>
-            </w:r>
-            <w:r>
-              <w:rPr>
-                <w:rFonts w:ascii="Courier New" w:hAnsi="Courier New" w:cs="Courier New"/>
-                <w:noProof/>
-              </w:rPr>
-              <w:t xml:space="preserve"> @return_value</w:t>
-            </w:r>
-          </w:p>
-          <w:p>
-            <w:pPr>
-              <w:overflowPunct/>
-              <w:textAlignment w:val="auto"/>
-              <w:rPr>
-                <w:rFonts w:ascii="Courier New" w:hAnsi="Courier New" w:cs="Courier New"/>
-                <w:noProof/>
-              </w:rPr>
-            </w:pPr>
-          </w:p>
-          <w:p>
-            <w:pPr>
-              <w:overflowPunct/>
-              <w:textAlignment w:val="auto"/>
-              <w:rPr>
-                <w:rFonts w:ascii="Courier New" w:hAnsi="Courier New" w:cs="Courier New"/>
-                <w:noProof/>
-                <w:color w:val="0000FF"/>
-              </w:rPr>
-            </w:pPr>
-            <w:r>
-              <w:rPr>
-                <w:rFonts w:ascii="Courier New" w:hAnsi="Courier New" w:cs="Courier New"/>
-                <w:noProof/>
-                <w:color w:val="0000FF"/>
-              </w:rPr>
-              <w:t>GO</w:t>
-            </w:r>
-          </w:p>
-          <w:p>
-            <w:pPr>
-              <w:rPr>
-                <w:rFonts w:asciiTheme="minorHAnsi" w:hAnsiTheme="minorHAnsi"/>
-                <w:bCs/>
-              </w:rPr>
-            </w:pPr>
-          </w:p>
-        </w:tc>
-        <w:tc>
-          <w:tcPr>
-            <w:tcW w:w="4500" w:type="dxa"/>
-          </w:tcPr>
-          <w:p>
-            <w:pPr>
-              <w:rPr>
-                <w:rFonts w:asciiTheme="minorHAnsi" w:hAnsiTheme="minorHAnsi"/>
-                <w:bCs/>
-              </w:rPr>
-            </w:pPr>
-            <w:r>
-              <w:rPr>
-                <w:rFonts w:asciiTheme="minorHAnsi" w:hAnsiTheme="minorHAnsi"/>
-                <w:bCs/>
-              </w:rPr>
-              <w:t>CSR and LSA modules must be returned.</w:t>
-            </w:r>
+              <w:t xml:space="preserve"> reason is returned for CSR </w:t>
+            </w:r>
+            <w:r>
+              <w:rPr>
+                <w:rFonts w:asciiTheme="minorHAnsi" w:hAnsiTheme="minorHAnsi"/>
+                <w:bCs/>
+              </w:rPr>
+              <w:t xml:space="preserve">module </w:t>
+            </w:r>
+            <w:r>
+              <w:rPr>
+                <w:rFonts w:asciiTheme="minorHAnsi" w:hAnsiTheme="minorHAnsi"/>
+                <w:bCs/>
+              </w:rPr>
+              <w:t>and not returned for other Modules.</w:t>
+            </w:r>
+          </w:p>
+          <w:p>
+            <w:pPr>
+              <w:rPr>
+                <w:rFonts w:asciiTheme="minorHAnsi" w:hAnsiTheme="minorHAnsi"/>
+                <w:bCs/>
+              </w:rPr>
+            </w:pPr>
           </w:p>
         </w:tc>
         <w:tc>
@@ -34237,7 +31710,7 @@
         <w:sz w:val="18"/>
         <w:szCs w:val="18"/>
       </w:rPr>
-      <w:t>1</w:t>
+      <w:t>27</w:t>
     </w:r>
     <w:r>
       <w:rPr>
@@ -34286,7 +31759,7 @@
         <w:sz w:val="18"/>
         <w:szCs w:val="18"/>
       </w:rPr>
-      <w:t>30</w:t>
+      <w:t>29</w:t>
     </w:r>
     <w:r>
       <w:rPr>
@@ -35082,7 +32555,7 @@
   <w:abstractNum w:abstractNumId="5">
     <w:nsid w:val="388921D8"/>
     <w:multiLevelType w:val="hybridMultilevel"/>
-    <w:tmpl w:val="D2E64938"/>
+    <w:tmpl w:val="937227F2"/>
     <w:lvl w:ilvl="0" w:tplc="0409000F">
       <w:start w:val="1"/>
       <w:numFmt w:val="decimal"/>
@@ -35655,122 +33128,6 @@
       </w:pPr>
     </w:lvl>
   </w:abstractNum>
-  <w:abstractNum w:abstractNumId="10">
-    <w:nsid w:val="66FE5A55"/>
-    <w:multiLevelType w:val="hybridMultilevel"/>
-    <w:tmpl w:val="937227F2"/>
-    <w:lvl w:ilvl="0" w:tplc="0409000F">
-      <w:start w:val="1"/>
-      <w:numFmt w:val="decimal"/>
-      <w:lvlText w:val="%1."/>
-      <w:lvlJc w:val="left"/>
-      <w:pPr>
-        <w:tabs>
-          <w:tab w:val="num" w:pos="720"/>
-        </w:tabs>
-        <w:ind w:left="720" w:hanging="360"/>
-      </w:pPr>
-    </w:lvl>
-    <w:lvl w:ilvl="1" w:tplc="4056895E">
-      <w:start w:val="1"/>
-      <w:numFmt w:val="decimal"/>
-      <w:lvlText w:val="%2."/>
-      <w:lvlJc w:val="left"/>
-      <w:pPr>
-        <w:tabs>
-          <w:tab w:val="num" w:pos="1440"/>
-        </w:tabs>
-        <w:ind w:left="1440" w:hanging="360"/>
-      </w:pPr>
-      <w:rPr>
-        <w:rFonts w:hint="default"/>
-      </w:rPr>
-    </w:lvl>
-    <w:lvl w:ilvl="2" w:tplc="0409001B" w:tentative="1">
-      <w:start w:val="1"/>
-      <w:numFmt w:val="lowerRoman"/>
-      <w:lvlText w:val="%3."/>
-      <w:lvlJc w:val="right"/>
-      <w:pPr>
-        <w:tabs>
-          <w:tab w:val="num" w:pos="2160"/>
-        </w:tabs>
-        <w:ind w:left="2160" w:hanging="180"/>
-      </w:pPr>
-    </w:lvl>
-    <w:lvl w:ilvl="3" w:tplc="0409000F" w:tentative="1">
-      <w:start w:val="1"/>
-      <w:numFmt w:val="decimal"/>
-      <w:lvlText w:val="%4."/>
-      <w:lvlJc w:val="left"/>
-      <w:pPr>
-        <w:tabs>
-          <w:tab w:val="num" w:pos="2880"/>
-        </w:tabs>
-        <w:ind w:left="2880" w:hanging="360"/>
-      </w:pPr>
-    </w:lvl>
-    <w:lvl w:ilvl="4" w:tplc="04090019" w:tentative="1">
-      <w:start w:val="1"/>
-      <w:numFmt w:val="lowerLetter"/>
-      <w:lvlText w:val="%5."/>
-      <w:lvlJc w:val="left"/>
-      <w:pPr>
-        <w:tabs>
-          <w:tab w:val="num" w:pos="3600"/>
-        </w:tabs>
-        <w:ind w:left="3600" w:hanging="360"/>
-      </w:pPr>
-    </w:lvl>
-    <w:lvl w:ilvl="5" w:tplc="0409001B" w:tentative="1">
-      <w:start w:val="1"/>
-      <w:numFmt w:val="lowerRoman"/>
-      <w:lvlText w:val="%6."/>
-      <w:lvlJc w:val="right"/>
-      <w:pPr>
-        <w:tabs>
-          <w:tab w:val="num" w:pos="4320"/>
-        </w:tabs>
-        <w:ind w:left="4320" w:hanging="180"/>
-      </w:pPr>
-    </w:lvl>
-    <w:lvl w:ilvl="6" w:tplc="0409000F" w:tentative="1">
-      <w:start w:val="1"/>
-      <w:numFmt w:val="decimal"/>
-      <w:lvlText w:val="%7."/>
-      <w:lvlJc w:val="left"/>
-      <w:pPr>
-        <w:tabs>
-          <w:tab w:val="num" w:pos="5040"/>
-        </w:tabs>
-        <w:ind w:left="5040" w:hanging="360"/>
-      </w:pPr>
-    </w:lvl>
-    <w:lvl w:ilvl="7" w:tplc="04090019" w:tentative="1">
-      <w:start w:val="1"/>
-      <w:numFmt w:val="lowerLetter"/>
-      <w:lvlText w:val="%8."/>
-      <w:lvlJc w:val="left"/>
-      <w:pPr>
-        <w:tabs>
-          <w:tab w:val="num" w:pos="5760"/>
-        </w:tabs>
-        <w:ind w:left="5760" w:hanging="360"/>
-      </w:pPr>
-    </w:lvl>
-    <w:lvl w:ilvl="8" w:tplc="0409001B" w:tentative="1">
-      <w:start w:val="1"/>
-      <w:numFmt w:val="lowerRoman"/>
-      <w:lvlText w:val="%9."/>
-      <w:lvlJc w:val="right"/>
-      <w:pPr>
-        <w:tabs>
-          <w:tab w:val="num" w:pos="6480"/>
-        </w:tabs>
-        <w:ind w:left="6480" w:hanging="180"/>
-      </w:pPr>
-    </w:lvl>
-  </w:abstractNum>
   <w:num w:numId="1">
     <w:abstractNumId w:val="7"/>
   </w:num>
@@ -35800,9 +33157,6 @@
   </w:num>
   <w:num w:numId="10">
     <w:abstractNumId w:val="0"/>
-  </w:num>
-  <w:num w:numId="11">
-    <w:abstractNumId w:val="10"/>
   </w:num>
   <w:numIdMacAtCleanup w:val="2"/>
 </w:numbering>
@@ -37706,7 +35060,7 @@
 </file>
 
 <file path=customXml/itemProps1.xml><?xml version="1.0" encoding="utf-8"?>
-<ds:datastoreItem xmlns:ds="http://schemas.openxmlformats.org/officeDocument/2006/customXml" ds:itemID="{5CA0511E-F2C4-454B-9073-62368AD445DF}">
+<ds:datastoreItem xmlns:ds="http://schemas.openxmlformats.org/officeDocument/2006/customXml" ds:itemID="{3319F5F6-902C-47AE-B43A-829A91E8DB02}">
   <ds:schemaRefs>
     <ds:schemaRef ds:uri="http://schemas.openxmlformats.org/officeDocument/2006/bibliography"/>
   </ds:schemaRefs>

</xml_diff>

<commit_message>
Internal version 14. TFS 1555
git-tfs-id: [https://tfs.omnicloud.local/tfs/cco%20program/]$/eCoaching_V2;C33663
</commit_message>
<xml_diff>
--- a/Unit Test/CCO_eCoaching_DIM_Table_Maintenance_DB_UTD.docx
+++ b/Unit Test/CCO_eCoaching_DIM_Table_Maintenance_DB_UTD.docx
@@ -257,7 +257,7 @@
           <w:sz w:val="18"/>
           <w:szCs w:val="18"/>
         </w:rPr>
-        <w:t>October 30, 2015</w:t>
+        <w:t>January 4, 2016</w:t>
       </w:r>
       <w:r>
         <w:rPr>
@@ -1332,16 +1332,7 @@
           </w:tcPr>
           <w:p>
             <w:r>
-              <w:t xml:space="preserve">TFS- 1016 - </w:t>
-            </w:r>
-            <w:r>
-              <w:t xml:space="preserve">Add additional </w:t>
-            </w:r>
-            <w:r>
-              <w:t>CCI</w:t>
-            </w:r>
-            <w:r>
-              <w:t xml:space="preserve"> </w:t>
+              <w:t xml:space="preserve">TFS- 1016 - Add additional CCI </w:t>
             </w:r>
             <w:proofErr w:type="spellStart"/>
             <w:r>
@@ -1349,10 +1340,76 @@
             </w:r>
             <w:proofErr w:type="spellEnd"/>
             <w:r>
-              <w:t xml:space="preserve"> reason for CSR module</w:t>
-            </w:r>
-            <w:r>
-              <w:t>(SDR- 232)</w:t>
+              <w:t xml:space="preserve"> reason for CSR module(SDR- 232)</w:t>
+            </w:r>
+          </w:p>
+        </w:tc>
+        <w:tc>
+          <w:tcPr>
+            <w:tcW w:w="0" w:type="auto"/>
+            <w:tcBorders>
+              <w:top w:val="single" w:sz="6" w:space="0" w:color="C0C0C0"/>
+              <w:left w:val="single" w:sz="6" w:space="0" w:color="C0C0C0"/>
+              <w:bottom w:val="single" w:sz="6" w:space="0" w:color="C0C0C0"/>
+              <w:right w:val="single" w:sz="6" w:space="0" w:color="C0C0C0"/>
+            </w:tcBorders>
+          </w:tcPr>
+          <w:p>
+            <w:r>
+              <w:t>Susmitha Palacherla</w:t>
+            </w:r>
+          </w:p>
+        </w:tc>
+      </w:tr>
+      <w:tr>
+        <w:tc>
+          <w:tcPr>
+            <w:tcW w:w="0" w:type="auto"/>
+            <w:tcBorders>
+              <w:top w:val="single" w:sz="6" w:space="0" w:color="C0C0C0"/>
+              <w:left w:val="single" w:sz="6" w:space="0" w:color="C0C0C0"/>
+              <w:bottom w:val="single" w:sz="6" w:space="0" w:color="C0C0C0"/>
+              <w:right w:val="single" w:sz="6" w:space="0" w:color="C0C0C0"/>
+            </w:tcBorders>
+          </w:tcPr>
+          <w:p>
+            <w:r>
+              <w:t>01/01/2016</w:t>
+            </w:r>
+          </w:p>
+        </w:tc>
+        <w:tc>
+          <w:tcPr>
+            <w:tcW w:w="0" w:type="auto"/>
+            <w:tcBorders>
+              <w:top w:val="single" w:sz="6" w:space="0" w:color="C0C0C0"/>
+              <w:left w:val="single" w:sz="6" w:space="0" w:color="C0C0C0"/>
+              <w:bottom w:val="single" w:sz="6" w:space="0" w:color="C0C0C0"/>
+              <w:right w:val="single" w:sz="6" w:space="0" w:color="C0C0C0"/>
+            </w:tcBorders>
+          </w:tcPr>
+          <w:p>
+            <w:r>
+              <w:t>14.</w:t>
+            </w:r>
+            <w:r>
+              <w:t>0</w:t>
+            </w:r>
+          </w:p>
+        </w:tc>
+        <w:tc>
+          <w:tcPr>
+            <w:tcW w:w="0" w:type="auto"/>
+            <w:tcBorders>
+              <w:top w:val="single" w:sz="6" w:space="0" w:color="C0C0C0"/>
+              <w:left w:val="single" w:sz="6" w:space="0" w:color="C0C0C0"/>
+              <w:bottom w:val="single" w:sz="6" w:space="0" w:color="C0C0C0"/>
+              <w:right w:val="single" w:sz="6" w:space="0" w:color="C0C0C0"/>
+            </w:tcBorders>
+          </w:tcPr>
+          <w:p>
+            <w:r>
+              <w:t>TFS – 1555 Add additional job codes for LSA Module Submission and Review</w:t>
             </w:r>
           </w:p>
         </w:tc>
@@ -1446,7 +1503,7 @@
           <w:r>
             <w:fldChar w:fldCharType="separate"/>
           </w:r>
-          <w:hyperlink w:anchor="_Toc433983982" w:history="1">
+          <w:hyperlink w:anchor="_Toc439672019" w:history="1">
             <w:r>
               <w:rPr>
                 <w:rStyle w:val="Hyperlink"/>
@@ -1489,7 +1546,7 @@
                 <w:noProof/>
                 <w:webHidden/>
               </w:rPr>
-              <w:instrText xml:space="preserve"> PAGEREF _Toc433983982 \h </w:instrText>
+              <w:instrText xml:space="preserve"> PAGEREF _Toc439672019 \h </w:instrText>
             </w:r>
             <w:r>
               <w:rPr>
@@ -1534,7 +1591,7 @@
               <w:szCs w:val="22"/>
             </w:rPr>
           </w:pPr>
-          <w:hyperlink w:anchor="_Toc433983983" w:history="1">
+          <w:hyperlink w:anchor="_Toc439672020" w:history="1">
             <w:r>
               <w:rPr>
                 <w:rStyle w:val="Hyperlink"/>
@@ -1577,7 +1634,7 @@
                 <w:noProof/>
                 <w:webHidden/>
               </w:rPr>
-              <w:instrText xml:space="preserve"> PAGEREF _Toc433983983 \h </w:instrText>
+              <w:instrText xml:space="preserve"> PAGEREF _Toc439672020 \h </w:instrText>
             </w:r>
             <w:r>
               <w:rPr>
@@ -1622,7 +1679,7 @@
               <w:szCs w:val="22"/>
             </w:rPr>
           </w:pPr>
-          <w:hyperlink w:anchor="_Toc433983984" w:history="1">
+          <w:hyperlink w:anchor="_Toc439672021" w:history="1">
             <w:r>
               <w:rPr>
                 <w:rStyle w:val="Hyperlink"/>
@@ -1665,7 +1722,7 @@
                 <w:noProof/>
                 <w:webHidden/>
               </w:rPr>
-              <w:instrText xml:space="preserve"> PAGEREF _Toc433983984 \h </w:instrText>
+              <w:instrText xml:space="preserve"> PAGEREF _Toc439672021 \h </w:instrText>
             </w:r>
             <w:r>
               <w:rPr>
@@ -1710,7 +1767,7 @@
               <w:szCs w:val="22"/>
             </w:rPr>
           </w:pPr>
-          <w:hyperlink w:anchor="_Toc433983985" w:history="1">
+          <w:hyperlink w:anchor="_Toc439672022" w:history="1">
             <w:r>
               <w:rPr>
                 <w:rStyle w:val="Hyperlink"/>
@@ -1753,7 +1810,7 @@
                 <w:noProof/>
                 <w:webHidden/>
               </w:rPr>
-              <w:instrText xml:space="preserve"> PAGEREF _Toc433983985 \h </w:instrText>
+              <w:instrText xml:space="preserve"> PAGEREF _Toc439672022 \h </w:instrText>
             </w:r>
             <w:r>
               <w:rPr>
@@ -1798,7 +1855,7 @@
               <w:szCs w:val="22"/>
             </w:rPr>
           </w:pPr>
-          <w:hyperlink w:anchor="_Toc433983986" w:history="1">
+          <w:hyperlink w:anchor="_Toc439672023" w:history="1">
             <w:r>
               <w:rPr>
                 <w:rStyle w:val="Hyperlink"/>
@@ -1841,7 +1898,7 @@
                 <w:noProof/>
                 <w:webHidden/>
               </w:rPr>
-              <w:instrText xml:space="preserve"> PAGEREF _Toc433983986 \h </w:instrText>
+              <w:instrText xml:space="preserve"> PAGEREF _Toc439672023 \h </w:instrText>
             </w:r>
             <w:r>
               <w:rPr>
@@ -1886,7 +1943,7 @@
               <w:szCs w:val="22"/>
             </w:rPr>
           </w:pPr>
-          <w:hyperlink w:anchor="_Toc433983987" w:history="1">
+          <w:hyperlink w:anchor="_Toc439672024" w:history="1">
             <w:r>
               <w:rPr>
                 <w:rStyle w:val="Hyperlink"/>
@@ -1929,7 +1986,7 @@
                 <w:noProof/>
                 <w:webHidden/>
               </w:rPr>
-              <w:instrText xml:space="preserve"> PAGEREF _Toc433983987 \h </w:instrText>
+              <w:instrText xml:space="preserve"> PAGEREF _Toc439672024 \h </w:instrText>
             </w:r>
             <w:r>
               <w:rPr>
@@ -1974,7 +2031,7 @@
               <w:szCs w:val="22"/>
             </w:rPr>
           </w:pPr>
-          <w:hyperlink w:anchor="_Toc433983988" w:history="1">
+          <w:hyperlink w:anchor="_Toc439672025" w:history="1">
             <w:r>
               <w:rPr>
                 <w:rStyle w:val="Hyperlink"/>
@@ -2017,7 +2074,7 @@
                 <w:noProof/>
                 <w:webHidden/>
               </w:rPr>
-              <w:instrText xml:space="preserve"> PAGEREF _Toc433983988 \h </w:instrText>
+              <w:instrText xml:space="preserve"> PAGEREF _Toc439672025 \h </w:instrText>
             </w:r>
             <w:r>
               <w:rPr>
@@ -2062,7 +2119,7 @@
               <w:szCs w:val="22"/>
             </w:rPr>
           </w:pPr>
-          <w:hyperlink w:anchor="_Toc433983989" w:history="1">
+          <w:hyperlink w:anchor="_Toc439672026" w:history="1">
             <w:r>
               <w:rPr>
                 <w:rStyle w:val="Hyperlink"/>
@@ -2105,7 +2162,7 @@
                 <w:noProof/>
                 <w:webHidden/>
               </w:rPr>
-              <w:instrText xml:space="preserve"> PAGEREF _Toc433983989 \h </w:instrText>
+              <w:instrText xml:space="preserve"> PAGEREF _Toc439672026 \h </w:instrText>
             </w:r>
             <w:r>
               <w:rPr>
@@ -2150,7 +2207,7 @@
               <w:szCs w:val="22"/>
             </w:rPr>
           </w:pPr>
-          <w:hyperlink w:anchor="_Toc433983990" w:history="1">
+          <w:hyperlink w:anchor="_Toc439672027" w:history="1">
             <w:r>
               <w:rPr>
                 <w:rStyle w:val="Hyperlink"/>
@@ -2193,7 +2250,7 @@
                 <w:noProof/>
                 <w:webHidden/>
               </w:rPr>
-              <w:instrText xml:space="preserve"> PAGEREF _Toc433983990 \h </w:instrText>
+              <w:instrText xml:space="preserve"> PAGEREF _Toc439672027 \h </w:instrText>
             </w:r>
             <w:r>
               <w:rPr>
@@ -2238,7 +2295,7 @@
               <w:szCs w:val="22"/>
             </w:rPr>
           </w:pPr>
-          <w:hyperlink w:anchor="_Toc433983991" w:history="1">
+          <w:hyperlink w:anchor="_Toc439672028" w:history="1">
             <w:r>
               <w:rPr>
                 <w:rStyle w:val="Hyperlink"/>
@@ -2281,7 +2338,7 @@
                 <w:noProof/>
                 <w:webHidden/>
               </w:rPr>
-              <w:instrText xml:space="preserve"> PAGEREF _Toc433983991 \h </w:instrText>
+              <w:instrText xml:space="preserve"> PAGEREF _Toc439672028 \h </w:instrText>
             </w:r>
             <w:r>
               <w:rPr>
@@ -2326,7 +2383,7 @@
               <w:szCs w:val="22"/>
             </w:rPr>
           </w:pPr>
-          <w:hyperlink w:anchor="_Toc433983992" w:history="1">
+          <w:hyperlink w:anchor="_Toc439672029" w:history="1">
             <w:r>
               <w:rPr>
                 <w:rStyle w:val="Hyperlink"/>
@@ -2369,7 +2426,7 @@
                 <w:noProof/>
                 <w:webHidden/>
               </w:rPr>
-              <w:instrText xml:space="preserve"> PAGEREF _Toc433983992 \h </w:instrText>
+              <w:instrText xml:space="preserve"> PAGEREF _Toc439672029 \h </w:instrText>
             </w:r>
             <w:r>
               <w:rPr>
@@ -2414,7 +2471,7 @@
               <w:szCs w:val="22"/>
             </w:rPr>
           </w:pPr>
-          <w:hyperlink w:anchor="_Toc433983993" w:history="1">
+          <w:hyperlink w:anchor="_Toc439672030" w:history="1">
             <w:r>
               <w:rPr>
                 <w:rStyle w:val="Hyperlink"/>
@@ -2457,7 +2514,7 @@
                 <w:noProof/>
                 <w:webHidden/>
               </w:rPr>
-              <w:instrText xml:space="preserve"> PAGEREF _Toc433983993 \h </w:instrText>
+              <w:instrText xml:space="preserve"> PAGEREF _Toc439672030 \h </w:instrText>
             </w:r>
             <w:r>
               <w:rPr>
@@ -2502,7 +2559,7 @@
               <w:szCs w:val="22"/>
             </w:rPr>
           </w:pPr>
-          <w:hyperlink w:anchor="_Toc433983994" w:history="1">
+          <w:hyperlink w:anchor="_Toc439672031" w:history="1">
             <w:r>
               <w:rPr>
                 <w:rStyle w:val="Hyperlink"/>
@@ -2545,7 +2602,7 @@
                 <w:noProof/>
                 <w:webHidden/>
               </w:rPr>
-              <w:instrText xml:space="preserve"> PAGEREF _Toc433983994 \h </w:instrText>
+              <w:instrText xml:space="preserve"> PAGEREF _Toc439672031 \h </w:instrText>
             </w:r>
             <w:r>
               <w:rPr>
@@ -2566,6 +2623,94 @@
                 <w:webHidden/>
               </w:rPr>
               <w:t>26</w:t>
+            </w:r>
+            <w:r>
+              <w:rPr>
+                <w:noProof/>
+                <w:webHidden/>
+              </w:rPr>
+              <w:fldChar w:fldCharType="end"/>
+            </w:r>
+          </w:hyperlink>
+        </w:p>
+        <w:p>
+          <w:pPr>
+            <w:pStyle w:val="TOC2"/>
+            <w:tabs>
+              <w:tab w:val="left" w:pos="880"/>
+              <w:tab w:val="right" w:leader="dot" w:pos="13670"/>
+            </w:tabs>
+            <w:rPr>
+              <w:rFonts w:asciiTheme="minorHAnsi" w:eastAsiaTheme="minorEastAsia" w:hAnsiTheme="minorHAnsi" w:cstheme="minorBidi"/>
+              <w:noProof/>
+              <w:sz w:val="22"/>
+              <w:szCs w:val="22"/>
+            </w:rPr>
+          </w:pPr>
+          <w:hyperlink w:anchor="_Toc439672032" w:history="1">
+            <w:r>
+              <w:rPr>
+                <w:rStyle w:val="Hyperlink"/>
+                <w:noProof/>
+              </w:rPr>
+              <w:t>14.</w:t>
+            </w:r>
+            <w:r>
+              <w:rPr>
+                <w:rFonts w:asciiTheme="minorHAnsi" w:eastAsiaTheme="minorEastAsia" w:hAnsiTheme="minorHAnsi" w:cstheme="minorBidi"/>
+                <w:noProof/>
+                <w:sz w:val="22"/>
+                <w:szCs w:val="22"/>
+              </w:rPr>
+              <w:tab/>
+            </w:r>
+            <w:r>
+              <w:rPr>
+                <w:rStyle w:val="Hyperlink"/>
+                <w:noProof/>
+              </w:rPr>
+              <w:t>TFS 1555 Additional LSA job codes for Submission and review</w:t>
+            </w:r>
+            <w:r>
+              <w:rPr>
+                <w:noProof/>
+                <w:webHidden/>
+              </w:rPr>
+              <w:tab/>
+            </w:r>
+            <w:r>
+              <w:rPr>
+                <w:noProof/>
+                <w:webHidden/>
+              </w:rPr>
+              <w:fldChar w:fldCharType="begin"/>
+            </w:r>
+            <w:r>
+              <w:rPr>
+                <w:noProof/>
+                <w:webHidden/>
+              </w:rPr>
+              <w:instrText xml:space="preserve"> PAGEREF _Toc439672032 \h </w:instrText>
+            </w:r>
+            <w:r>
+              <w:rPr>
+                <w:noProof/>
+                <w:webHidden/>
+              </w:rPr>
+            </w:r>
+            <w:r>
+              <w:rPr>
+                <w:noProof/>
+                <w:webHidden/>
+              </w:rPr>
+              <w:fldChar w:fldCharType="separate"/>
+            </w:r>
+            <w:r>
+              <w:rPr>
+                <w:noProof/>
+                <w:webHidden/>
+              </w:rPr>
+              <w:t>29</w:t>
             </w:r>
             <w:r>
               <w:rPr>
@@ -2596,10 +2741,7 @@
       </w:pPr>
     </w:p>
     <w:p/>
-    <w:p>
-      <w:bookmarkStart w:id="15" w:name="_GoBack"/>
-      <w:bookmarkEnd w:id="15"/>
-    </w:p>
+    <w:p/>
     <w:p/>
     <w:p/>
     <w:p/>
@@ -2641,8 +2783,8 @@
           <w:numId w:val="2"/>
         </w:numPr>
       </w:pPr>
+      <w:bookmarkStart w:id="15" w:name="_Toc439672019"/>
       <w:bookmarkStart w:id="16" w:name="_Toc391395339"/>
-      <w:bookmarkStart w:id="17" w:name="_Toc433983982"/>
       <w:r>
         <w:t>SCR 1</w:t>
       </w:r>
@@ -2658,7 +2800,7 @@
       <w:r>
         <w:t>ew sub Coaching Reason value</w:t>
       </w:r>
-      <w:bookmarkEnd w:id="17"/>
+      <w:bookmarkEnd w:id="15"/>
     </w:p>
     <w:bookmarkEnd w:id="16"/>
     <w:p/>
@@ -3521,7 +3663,7 @@
           <w:numId w:val="2"/>
         </w:numPr>
       </w:pPr>
-      <w:bookmarkStart w:id="18" w:name="_Toc433983983"/>
+      <w:bookmarkStart w:id="17" w:name="_Toc439672020"/>
       <w:r>
         <w:t xml:space="preserve">SCR 13515 Update Receiver values in </w:t>
       </w:r>
@@ -3533,7 +3675,7 @@
       <w:r>
         <w:t xml:space="preserve"> table</w:t>
       </w:r>
-      <w:bookmarkEnd w:id="18"/>
+      <w:bookmarkEnd w:id="17"/>
     </w:p>
     <w:p/>
     <w:tbl>
@@ -5674,11 +5816,11 @@
           <w:numId w:val="2"/>
         </w:numPr>
       </w:pPr>
-      <w:bookmarkStart w:id="19" w:name="_Toc433983984"/>
+      <w:bookmarkStart w:id="18" w:name="_Toc439672021"/>
       <w:r>
         <w:t>SCR 13609 Quality Alignment Specialists to receive Coaching Logs</w:t>
       </w:r>
-      <w:bookmarkEnd w:id="19"/>
+      <w:bookmarkEnd w:id="18"/>
     </w:p>
     <w:p/>
     <w:tbl>
@@ -7336,11 +7478,11 @@
           <w:numId w:val="2"/>
         </w:numPr>
       </w:pPr>
-      <w:bookmarkStart w:id="20" w:name="_Toc433983985"/>
+      <w:bookmarkStart w:id="19" w:name="_Toc439672022"/>
       <w:r>
         <w:t>SCR 13653 Changes for supporting LSA Module value</w:t>
       </w:r>
-      <w:bookmarkEnd w:id="20"/>
+      <w:bookmarkEnd w:id="19"/>
     </w:p>
     <w:p/>
     <w:tbl>
@@ -12501,11 +12643,11 @@
           <w:numId w:val="2"/>
         </w:numPr>
       </w:pPr>
-      <w:bookmarkStart w:id="21" w:name="_Toc433983986"/>
+      <w:bookmarkStart w:id="20" w:name="_Toc439672023"/>
       <w:r>
         <w:t>SCR 14512 Changes for supporting Training Module</w:t>
       </w:r>
-      <w:bookmarkEnd w:id="21"/>
+      <w:bookmarkEnd w:id="20"/>
     </w:p>
     <w:p/>
     <w:tbl>
@@ -19602,11 +19744,11 @@
           <w:numId w:val="2"/>
         </w:numPr>
       </w:pPr>
-      <w:bookmarkStart w:id="22" w:name="_Toc433983987"/>
+      <w:bookmarkStart w:id="21" w:name="_Toc439672024"/>
       <w:r>
         <w:t>SCR 15008 Additional job codes for Sup Module submission</w:t>
       </w:r>
-      <w:bookmarkEnd w:id="22"/>
+      <w:bookmarkEnd w:id="21"/>
     </w:p>
     <w:p/>
     <w:tbl>
@@ -21052,7 +21194,7 @@
           <w:numId w:val="2"/>
         </w:numPr>
       </w:pPr>
-      <w:bookmarkStart w:id="23" w:name="_Toc433983988"/>
+      <w:bookmarkStart w:id="22" w:name="_Toc439672025"/>
       <w:r>
         <w:t xml:space="preserve">SCR 15075 Set Reinforcement to 1 for non CSE </w:t>
       </w:r>
@@ -21064,7 +21206,7 @@
       <w:r>
         <w:t xml:space="preserve"> Reasons for Training Module.</w:t>
       </w:r>
-      <w:bookmarkEnd w:id="23"/>
+      <w:bookmarkEnd w:id="22"/>
     </w:p>
     <w:p/>
     <w:tbl>
@@ -22204,11 +22346,11 @@
           <w:numId w:val="2"/>
         </w:numPr>
       </w:pPr>
-      <w:bookmarkStart w:id="24" w:name="_Toc433983989"/>
+      <w:bookmarkStart w:id="23" w:name="_Toc439672026"/>
       <w:r>
         <w:t>TFS 604 – Additional AHT Sub Coaching Reason for CSR and SUP Modules.</w:t>
       </w:r>
-      <w:bookmarkEnd w:id="24"/>
+      <w:bookmarkEnd w:id="23"/>
     </w:p>
     <w:p/>
     <w:tbl>
@@ -24349,11 +24491,11 @@
           <w:numId w:val="2"/>
         </w:numPr>
       </w:pPr>
-      <w:bookmarkStart w:id="25" w:name="_Toc433983990"/>
+      <w:bookmarkStart w:id="24" w:name="_Toc439672027"/>
       <w:r>
         <w:t>TFS 667- Allow submission to all modules for job code WPOP70</w:t>
       </w:r>
-      <w:bookmarkEnd w:id="25"/>
+      <w:bookmarkEnd w:id="24"/>
     </w:p>
     <w:p/>
     <w:tbl>
@@ -25308,11 +25450,11 @@
           <w:numId w:val="2"/>
         </w:numPr>
       </w:pPr>
-      <w:bookmarkStart w:id="26" w:name="_Toc433983991"/>
+      <w:bookmarkStart w:id="25" w:name="_Toc439672028"/>
       <w:r>
         <w:t>TFS 841- Allow supervisor Module Submissions for WACQ13</w:t>
       </w:r>
-      <w:bookmarkEnd w:id="26"/>
+      <w:bookmarkEnd w:id="25"/>
     </w:p>
     <w:p/>
     <w:tbl>
@@ -26419,11 +26561,11 @@
           <w:numId w:val="2"/>
         </w:numPr>
       </w:pPr>
-      <w:bookmarkStart w:id="27" w:name="_Toc433983992"/>
+      <w:bookmarkStart w:id="26" w:name="_Toc439672029"/>
       <w:r>
         <w:t>TFS 861- Allow Warnings submissions for all Modules</w:t>
       </w:r>
-      <w:bookmarkEnd w:id="27"/>
+      <w:bookmarkEnd w:id="26"/>
     </w:p>
     <w:p/>
     <w:tbl>
@@ -27705,7 +27847,7 @@
           <w:numId w:val="2"/>
         </w:numPr>
       </w:pPr>
-      <w:bookmarkStart w:id="28" w:name="_Toc433983993"/>
+      <w:bookmarkStart w:id="27" w:name="_Toc439672030"/>
       <w:r>
         <w:t xml:space="preserve">TFS 1013 </w:t>
       </w:r>
@@ -27717,7 +27859,7 @@
       <w:r>
         <w:t xml:space="preserve"> new Direct Source for Supervisor Module UI Submissions</w:t>
       </w:r>
-      <w:bookmarkEnd w:id="28"/>
+      <w:bookmarkEnd w:id="27"/>
       <w:r>
         <w:rPr>
           <w:rStyle w:val="info-text2"/>
@@ -29365,29 +29507,11 @@
           <w:numId w:val="2"/>
         </w:numPr>
       </w:pPr>
-      <w:bookmarkStart w:id="29" w:name="_Toc433983994"/>
+      <w:bookmarkStart w:id="28" w:name="_Toc439672031"/>
       <w:r>
-        <w:t xml:space="preserve">TFS </w:t>
+        <w:t>TFS 1016 – Additional CCI Sub Coaching Reason for CSR Module.</w:t>
       </w:r>
-      <w:r>
-        <w:t>1016</w:t>
-      </w:r>
-      <w:r>
-        <w:t xml:space="preserve"> – Additional </w:t>
-      </w:r>
-      <w:r>
-        <w:t xml:space="preserve">CCI </w:t>
-      </w:r>
-      <w:r>
-        <w:t>Sub</w:t>
-      </w:r>
-      <w:r>
-        <w:t xml:space="preserve"> Coaching Reason for CSR Module</w:t>
-      </w:r>
-      <w:r>
-        <w:t>.</w:t>
-      </w:r>
-      <w:bookmarkEnd w:id="29"/>
+      <w:bookmarkEnd w:id="28"/>
     </w:p>
     <w:p/>
     <w:tbl>
@@ -29619,10 +29743,7 @@
             </w:r>
             <w:proofErr w:type="spellEnd"/>
             <w:r>
-              <w:t xml:space="preserve"> reason id is 23</w:t>
-            </w:r>
-            <w:r>
-              <w:t>2</w:t>
+              <w:t xml:space="preserve"> reason id is 232</w:t>
             </w:r>
           </w:p>
         </w:tc>
@@ -29766,7 +29887,14 @@
                 <w:rFonts w:asciiTheme="minorHAnsi" w:hAnsiTheme="minorHAnsi"/>
                 <w:bCs/>
               </w:rPr>
-              <w:t>8.1</w:t>
+              <w:t>13</w:t>
+            </w:r>
+            <w:r>
+              <w:rPr>
+                <w:rFonts w:asciiTheme="minorHAnsi" w:hAnsiTheme="minorHAnsi"/>
+                <w:bCs/>
+              </w:rPr>
+              <w:t>.1</w:t>
             </w:r>
           </w:p>
         </w:tc>
@@ -29999,7 +30127,14 @@
                 <w:rFonts w:asciiTheme="minorHAnsi" w:hAnsiTheme="minorHAnsi"/>
                 <w:bCs/>
               </w:rPr>
-              <w:t>8.2</w:t>
+              <w:t>13</w:t>
+            </w:r>
+            <w:r>
+              <w:rPr>
+                <w:rFonts w:asciiTheme="minorHAnsi" w:hAnsiTheme="minorHAnsi"/>
+                <w:bCs/>
+              </w:rPr>
+              <w:t>.2</w:t>
             </w:r>
           </w:p>
         </w:tc>
@@ -30292,7 +30427,16 @@
                 <w:rFonts w:asciiTheme="minorHAnsi" w:hAnsiTheme="minorHAnsi"/>
                 <w:bCs/>
               </w:rPr>
-              <w:t>8.3</w:t>
+              <w:t>13</w:t>
+            </w:r>
+            <w:bookmarkStart w:id="29" w:name="_GoBack"/>
+            <w:bookmarkEnd w:id="29"/>
+            <w:r>
+              <w:rPr>
+                <w:rFonts w:asciiTheme="minorHAnsi" w:hAnsiTheme="minorHAnsi"/>
+                <w:bCs/>
+              </w:rPr>
+              <w:t>.3</w:t>
             </w:r>
           </w:p>
         </w:tc>
@@ -30493,23 +30637,7 @@
                 <w:noProof/>
                 <w:color w:val="FF0000"/>
               </w:rPr>
-              <w:t>N'</w:t>
-            </w:r>
-            <w:r>
-              <w:rPr>
-                <w:rFonts w:ascii="Courier New" w:hAnsi="Courier New" w:cs="Courier New"/>
-                <w:noProof/>
-                <w:color w:val="FF0000"/>
-              </w:rPr>
-              <w:t xml:space="preserve"> </w:t>
-            </w:r>
-            <w:r>
-              <w:rPr>
-                <w:rFonts w:ascii="Courier New" w:hAnsi="Courier New" w:cs="Courier New"/>
-                <w:noProof/>
-                <w:color w:val="FF0000"/>
-              </w:rPr>
-              <w:t>Current Coaching Initiative'</w:t>
+              <w:t>N' Current Coaching Initiative'</w:t>
             </w:r>
             <w:r>
               <w:rPr>
@@ -31065,23 +31193,7 @@
                 <w:noProof/>
                 <w:color w:val="FF0000"/>
               </w:rPr>
-              <w:t>N'</w:t>
-            </w:r>
-            <w:r>
-              <w:rPr>
-                <w:rFonts w:ascii="Courier New" w:hAnsi="Courier New" w:cs="Courier New"/>
-                <w:noProof/>
-                <w:color w:val="FF0000"/>
-              </w:rPr>
-              <w:t xml:space="preserve"> </w:t>
-            </w:r>
-            <w:r>
-              <w:rPr>
-                <w:rFonts w:ascii="Courier New" w:hAnsi="Courier New" w:cs="Courier New"/>
-                <w:noProof/>
-                <w:color w:val="FF0000"/>
-              </w:rPr>
-              <w:t>Current Coaching Initiative'</w:t>
+              <w:t>N' Current Coaching Initiative'</w:t>
             </w:r>
             <w:r>
               <w:rPr>
@@ -31494,30 +31606,1609 @@
                 <w:rFonts w:asciiTheme="minorHAnsi" w:hAnsiTheme="minorHAnsi"/>
                 <w:bCs/>
               </w:rPr>
-              <w:t xml:space="preserve"> reason is returned for CSR </w:t>
-            </w:r>
-            <w:r>
-              <w:rPr>
-                <w:rFonts w:asciiTheme="minorHAnsi" w:hAnsiTheme="minorHAnsi"/>
-                <w:bCs/>
-              </w:rPr>
-              <w:t xml:space="preserve">module </w:t>
-            </w:r>
-            <w:r>
-              <w:rPr>
-                <w:rFonts w:asciiTheme="minorHAnsi" w:hAnsiTheme="minorHAnsi"/>
-                <w:bCs/>
-              </w:rPr>
-              <w:t>and not returned for other Modules.</w:t>
-            </w:r>
-          </w:p>
-          <w:p>
-            <w:pPr>
-              <w:rPr>
-                <w:rFonts w:asciiTheme="minorHAnsi" w:hAnsiTheme="minorHAnsi"/>
-                <w:bCs/>
-              </w:rPr>
-            </w:pPr>
+              <w:t xml:space="preserve"> reason is returned for CSR module and not returned for other Modules.</w:t>
+            </w:r>
+          </w:p>
+          <w:p>
+            <w:pPr>
+              <w:rPr>
+                <w:rFonts w:asciiTheme="minorHAnsi" w:hAnsiTheme="minorHAnsi"/>
+                <w:bCs/>
+              </w:rPr>
+            </w:pPr>
+          </w:p>
+        </w:tc>
+        <w:tc>
+          <w:tcPr>
+            <w:tcW w:w="1260" w:type="dxa"/>
+          </w:tcPr>
+          <w:p>
+            <w:pPr>
+              <w:rPr>
+                <w:rFonts w:asciiTheme="minorHAnsi" w:hAnsiTheme="minorHAnsi"/>
+                <w:bCs/>
+              </w:rPr>
+            </w:pPr>
+            <w:r>
+              <w:rPr>
+                <w:rFonts w:asciiTheme="minorHAnsi" w:hAnsiTheme="minorHAnsi"/>
+                <w:bCs/>
+              </w:rPr>
+              <w:t>P</w:t>
+            </w:r>
+          </w:p>
+        </w:tc>
+        <w:tc>
+          <w:tcPr>
+            <w:tcW w:w="2880" w:type="dxa"/>
+          </w:tcPr>
+          <w:p>
+            <w:pPr>
+              <w:rPr>
+                <w:rFonts w:asciiTheme="minorHAnsi" w:hAnsiTheme="minorHAnsi"/>
+                <w:bCs/>
+              </w:rPr>
+            </w:pPr>
+          </w:p>
+        </w:tc>
+      </w:tr>
+    </w:tbl>
+    <w:p/>
+    <w:p/>
+    <w:p>
+      <w:pPr>
+        <w:pStyle w:val="Heading2"/>
+        <w:numPr>
+          <w:ilvl w:val="0"/>
+          <w:numId w:val="2"/>
+        </w:numPr>
+      </w:pPr>
+      <w:bookmarkStart w:id="30" w:name="_Toc439672032"/>
+      <w:r>
+        <w:t>TFS 1555 Additional LSA job codes for Submission and review</w:t>
+      </w:r>
+      <w:bookmarkEnd w:id="30"/>
+    </w:p>
+    <w:p/>
+    <w:tbl>
+      <w:tblPr>
+        <w:tblW w:w="0" w:type="auto"/>
+        <w:tblInd w:w="-612" w:type="dxa"/>
+        <w:tblBorders>
+          <w:top w:val="single" w:sz="4" w:space="0" w:color="auto"/>
+          <w:left w:val="single" w:sz="4" w:space="0" w:color="auto"/>
+          <w:bottom w:val="single" w:sz="4" w:space="0" w:color="auto"/>
+          <w:right w:val="single" w:sz="4" w:space="0" w:color="auto"/>
+          <w:insideH w:val="single" w:sz="4" w:space="0" w:color="auto"/>
+          <w:insideV w:val="single" w:sz="4" w:space="0" w:color="auto"/>
+        </w:tblBorders>
+        <w:tblLayout w:type="fixed"/>
+        <w:tblLook w:val="0000" w:firstRow="0" w:lastRow="0" w:firstColumn="0" w:lastColumn="0" w:noHBand="0" w:noVBand="0"/>
+      </w:tblPr>
+      <w:tblGrid>
+        <w:gridCol w:w="2549"/>
+        <w:gridCol w:w="10455"/>
+      </w:tblGrid>
+      <w:tr>
+        <w:trPr>
+          <w:tblHeader/>
+        </w:trPr>
+        <w:tc>
+          <w:tcPr>
+            <w:tcW w:w="2549" w:type="dxa"/>
+            <w:shd w:val="solid" w:color="auto" w:fill="000000"/>
+          </w:tcPr>
+          <w:p>
+            <w:r>
+              <w:t>Item</w:t>
+            </w:r>
+          </w:p>
+        </w:tc>
+        <w:tc>
+          <w:tcPr>
+            <w:tcW w:w="10455" w:type="dxa"/>
+            <w:shd w:val="solid" w:color="auto" w:fill="000000"/>
+          </w:tcPr>
+          <w:p>
+            <w:r>
+              <w:t>Description</w:t>
+            </w:r>
+          </w:p>
+        </w:tc>
+      </w:tr>
+      <w:tr>
+        <w:tc>
+          <w:tcPr>
+            <w:tcW w:w="2549" w:type="dxa"/>
+          </w:tcPr>
+          <w:p>
+            <w:r>
+              <w:t>Change Type</w:t>
+            </w:r>
+          </w:p>
+        </w:tc>
+        <w:tc>
+          <w:tcPr>
+            <w:tcW w:w="10455" w:type="dxa"/>
+          </w:tcPr>
+          <w:p>
+            <w:r>
+              <w:t>Change</w:t>
+            </w:r>
+          </w:p>
+        </w:tc>
+      </w:tr>
+      <w:tr>
+        <w:tc>
+          <w:tcPr>
+            <w:tcW w:w="2549" w:type="dxa"/>
+          </w:tcPr>
+          <w:p>
+            <w:r>
+              <w:t>Change Description</w:t>
+            </w:r>
+          </w:p>
+        </w:tc>
+        <w:tc>
+          <w:tcPr>
+            <w:tcW w:w="10455" w:type="dxa"/>
+          </w:tcPr>
+          <w:p>
+            <w:r>
+              <w:t>Add values in Dimension tables to support LSA Module</w:t>
+            </w:r>
+          </w:p>
+        </w:tc>
+      </w:tr>
+      <w:tr>
+        <w:tc>
+          <w:tcPr>
+            <w:tcW w:w="2549" w:type="dxa"/>
+          </w:tcPr>
+          <w:p>
+            <w:r>
+              <w:t>Test Environment</w:t>
+            </w:r>
+          </w:p>
+        </w:tc>
+        <w:tc>
+          <w:tcPr>
+            <w:tcW w:w="10455" w:type="dxa"/>
+          </w:tcPr>
+          <w:p>
+            <w:proofErr w:type="spellStart"/>
+            <w:r>
+              <w:t>eCoaching_Dev</w:t>
+            </w:r>
+            <w:proofErr w:type="spellEnd"/>
+            <w:r>
+              <w:t xml:space="preserve"> database on vrivfssdbt02\scord01,1437 </w:t>
+            </w:r>
+          </w:p>
+        </w:tc>
+      </w:tr>
+      <w:tr>
+        <w:tc>
+          <w:tcPr>
+            <w:tcW w:w="2549" w:type="dxa"/>
+          </w:tcPr>
+          <w:p>
+            <w:r>
+              <w:t>Code Modules created/updated</w:t>
+            </w:r>
+          </w:p>
+        </w:tc>
+        <w:tc>
+          <w:tcPr>
+            <w:tcW w:w="10455" w:type="dxa"/>
+          </w:tcPr>
+          <w:p>
+            <w:r>
+              <w:t>NA</w:t>
+            </w:r>
+          </w:p>
+          <w:p/>
+        </w:tc>
+      </w:tr>
+      <w:tr>
+        <w:tc>
+          <w:tcPr>
+            <w:tcW w:w="2549" w:type="dxa"/>
+          </w:tcPr>
+          <w:p>
+            <w:r>
+              <w:t>Code doc</w:t>
+            </w:r>
+          </w:p>
+        </w:tc>
+        <w:tc>
+          <w:tcPr>
+            <w:tcW w:w="10455" w:type="dxa"/>
+          </w:tcPr>
+          <w:p>
+            <w:r>
+              <w:t>CCO_eCoaching_Dimension_Table_Data.xlsx</w:t>
+            </w:r>
+          </w:p>
+        </w:tc>
+      </w:tr>
+      <w:tr>
+        <w:tc>
+          <w:tcPr>
+            <w:tcW w:w="2549" w:type="dxa"/>
+          </w:tcPr>
+          <w:p>
+            <w:r>
+              <w:t>Notes</w:t>
+            </w:r>
+          </w:p>
+        </w:tc>
+        <w:tc>
+          <w:tcPr>
+            <w:tcW w:w="10455" w:type="dxa"/>
+          </w:tcPr>
+          <w:p>
+            <w:r>
+              <w:t>[EC].[</w:t>
+            </w:r>
+            <w:proofErr w:type="spellStart"/>
+            <w:r>
+              <w:t>Module_Submission</w:t>
+            </w:r>
+            <w:proofErr w:type="spellEnd"/>
+            <w:r>
+              <w:t>] - Table</w:t>
+            </w:r>
+          </w:p>
+        </w:tc>
+      </w:tr>
+    </w:tbl>
+    <w:p/>
+    <w:tbl>
+      <w:tblPr>
+        <w:tblW w:w="13500" w:type="dxa"/>
+        <w:tblInd w:w="-612" w:type="dxa"/>
+        <w:tblBorders>
+          <w:top w:val="double" w:sz="4" w:space="0" w:color="auto"/>
+          <w:left w:val="double" w:sz="4" w:space="0" w:color="auto"/>
+          <w:bottom w:val="double" w:sz="4" w:space="0" w:color="auto"/>
+          <w:right w:val="double" w:sz="4" w:space="0" w:color="auto"/>
+          <w:insideH w:val="single" w:sz="6" w:space="0" w:color="auto"/>
+          <w:insideV w:val="single" w:sz="6" w:space="0" w:color="auto"/>
+        </w:tblBorders>
+        <w:tblLayout w:type="fixed"/>
+        <w:tblLook w:val="0000" w:firstRow="0" w:lastRow="0" w:firstColumn="0" w:lastColumn="0" w:noHBand="0" w:noVBand="0"/>
+      </w:tblPr>
+      <w:tblGrid>
+        <w:gridCol w:w="900"/>
+        <w:gridCol w:w="3960"/>
+        <w:gridCol w:w="4500"/>
+        <w:gridCol w:w="1260"/>
+        <w:gridCol w:w="2880"/>
+      </w:tblGrid>
+      <w:tr>
+        <w:trPr>
+          <w:cantSplit/>
+          <w:tblHeader/>
+        </w:trPr>
+        <w:tc>
+          <w:tcPr>
+            <w:tcW w:w="900" w:type="dxa"/>
+            <w:shd w:val="clear" w:color="auto" w:fill="A6A6A6"/>
+          </w:tcPr>
+          <w:p>
+            <w:pPr>
+              <w:rPr>
+                <w:i/>
+              </w:rPr>
+            </w:pPr>
+            <w:r>
+              <w:t>TEST#</w:t>
+            </w:r>
+          </w:p>
+        </w:tc>
+        <w:tc>
+          <w:tcPr>
+            <w:tcW w:w="3960" w:type="dxa"/>
+            <w:shd w:val="clear" w:color="auto" w:fill="A6A6A6"/>
+          </w:tcPr>
+          <w:p>
+            <w:pPr>
+              <w:rPr>
+                <w:i/>
+              </w:rPr>
+            </w:pPr>
+            <w:r>
+              <w:t>ACTION</w:t>
+            </w:r>
+          </w:p>
+        </w:tc>
+        <w:tc>
+          <w:tcPr>
+            <w:tcW w:w="4500" w:type="dxa"/>
+            <w:shd w:val="clear" w:color="auto" w:fill="A6A6A6"/>
+          </w:tcPr>
+          <w:p>
+            <w:pPr>
+              <w:rPr>
+                <w:i/>
+              </w:rPr>
+            </w:pPr>
+            <w:r>
+              <w:t xml:space="preserve">EXPECTED RESULTS </w:t>
+            </w:r>
+          </w:p>
+        </w:tc>
+        <w:tc>
+          <w:tcPr>
+            <w:tcW w:w="1260" w:type="dxa"/>
+            <w:shd w:val="clear" w:color="auto" w:fill="A6A6A6"/>
+          </w:tcPr>
+          <w:p>
+            <w:pPr>
+              <w:rPr>
+                <w:i/>
+              </w:rPr>
+            </w:pPr>
+            <w:r>
+              <w:t>RESULTS</w:t>
+            </w:r>
+          </w:p>
+          <w:p>
+            <w:pPr>
+              <w:rPr>
+                <w:i/>
+              </w:rPr>
+            </w:pPr>
+            <w:r>
+              <w:t>P/F/I</w:t>
+            </w:r>
+          </w:p>
+        </w:tc>
+        <w:tc>
+          <w:tcPr>
+            <w:tcW w:w="2880" w:type="dxa"/>
+            <w:shd w:val="clear" w:color="auto" w:fill="A6A6A6"/>
+          </w:tcPr>
+          <w:p>
+            <w:pPr>
+              <w:rPr>
+                <w:i/>
+              </w:rPr>
+            </w:pPr>
+            <w:r>
+              <w:t>COMMENTS</w:t>
+            </w:r>
+          </w:p>
+        </w:tc>
+      </w:tr>
+      <w:tr>
+        <w:trPr>
+          <w:cantSplit/>
+        </w:trPr>
+        <w:tc>
+          <w:tcPr>
+            <w:tcW w:w="900" w:type="dxa"/>
+          </w:tcPr>
+          <w:p>
+            <w:pPr>
+              <w:rPr>
+                <w:i/>
+              </w:rPr>
+            </w:pPr>
+            <w:r>
+              <w:rPr>
+                <w:rFonts w:asciiTheme="minorHAnsi" w:hAnsiTheme="minorHAnsi"/>
+                <w:bCs/>
+              </w:rPr>
+              <w:t>14.1</w:t>
+            </w:r>
+          </w:p>
+        </w:tc>
+        <w:tc>
+          <w:tcPr>
+            <w:tcW w:w="3960" w:type="dxa"/>
+          </w:tcPr>
+          <w:p>
+            <w:pPr>
+              <w:rPr>
+                <w:rFonts w:asciiTheme="minorHAnsi" w:hAnsiTheme="minorHAnsi"/>
+                <w:bCs/>
+              </w:rPr>
+            </w:pPr>
+            <w:r>
+              <w:rPr>
+                <w:rFonts w:asciiTheme="minorHAnsi" w:hAnsiTheme="minorHAnsi"/>
+                <w:bCs/>
+              </w:rPr>
+              <w:t>TABLE [EC].[</w:t>
+            </w:r>
+            <w:proofErr w:type="spellStart"/>
+            <w:r>
+              <w:rPr>
+                <w:rFonts w:asciiTheme="minorHAnsi" w:hAnsiTheme="minorHAnsi"/>
+                <w:bCs/>
+              </w:rPr>
+              <w:t>Module_Submission</w:t>
+            </w:r>
+            <w:proofErr w:type="spellEnd"/>
+            <w:r>
+              <w:rPr>
+                <w:rFonts w:asciiTheme="minorHAnsi" w:hAnsiTheme="minorHAnsi"/>
+                <w:bCs/>
+              </w:rPr>
+              <w:t>]</w:t>
+            </w:r>
+          </w:p>
+          <w:p>
+            <w:pPr>
+              <w:rPr>
+                <w:rFonts w:asciiTheme="minorHAnsi" w:hAnsiTheme="minorHAnsi"/>
+                <w:bCs/>
+              </w:rPr>
+            </w:pPr>
+          </w:p>
+          <w:p>
+            <w:pPr>
+              <w:overflowPunct/>
+              <w:textAlignment w:val="auto"/>
+              <w:rPr>
+                <w:rFonts w:ascii="Courier New" w:hAnsi="Courier New" w:cs="Courier New"/>
+                <w:noProof/>
+                <w:color w:val="808080"/>
+              </w:rPr>
+            </w:pPr>
+            <w:r>
+              <w:rPr>
+                <w:rFonts w:ascii="Courier New" w:hAnsi="Courier New" w:cs="Courier New"/>
+                <w:noProof/>
+                <w:color w:val="0000FF"/>
+              </w:rPr>
+              <w:t>SELECT</w:t>
+            </w:r>
+            <w:r>
+              <w:rPr>
+                <w:rFonts w:ascii="Courier New" w:hAnsi="Courier New" w:cs="Courier New"/>
+                <w:noProof/>
+              </w:rPr>
+              <w:t xml:space="preserve"> </w:t>
+            </w:r>
+            <w:r>
+              <w:rPr>
+                <w:rFonts w:ascii="Courier New" w:hAnsi="Courier New" w:cs="Courier New"/>
+                <w:noProof/>
+                <w:color w:val="808080"/>
+              </w:rPr>
+              <w:t>*</w:t>
+            </w:r>
+          </w:p>
+          <w:p>
+            <w:pPr>
+              <w:overflowPunct/>
+              <w:textAlignment w:val="auto"/>
+              <w:rPr>
+                <w:rFonts w:ascii="Courier New" w:hAnsi="Courier New" w:cs="Courier New"/>
+                <w:noProof/>
+              </w:rPr>
+            </w:pPr>
+            <w:r>
+              <w:rPr>
+                <w:rFonts w:ascii="Courier New" w:hAnsi="Courier New" w:cs="Courier New"/>
+                <w:noProof/>
+              </w:rPr>
+              <w:t xml:space="preserve">  </w:t>
+            </w:r>
+            <w:r>
+              <w:rPr>
+                <w:rFonts w:ascii="Courier New" w:hAnsi="Courier New" w:cs="Courier New"/>
+                <w:noProof/>
+                <w:color w:val="0000FF"/>
+              </w:rPr>
+              <w:t>FROM</w:t>
+            </w:r>
+            <w:r>
+              <w:rPr>
+                <w:rFonts w:ascii="Courier New" w:hAnsi="Courier New" w:cs="Courier New"/>
+                <w:noProof/>
+              </w:rPr>
+              <w:t xml:space="preserve"> [EC]</w:t>
+            </w:r>
+            <w:r>
+              <w:rPr>
+                <w:rFonts w:ascii="Courier New" w:hAnsi="Courier New" w:cs="Courier New"/>
+                <w:noProof/>
+                <w:color w:val="808080"/>
+              </w:rPr>
+              <w:t>.</w:t>
+            </w:r>
+            <w:r>
+              <w:rPr>
+                <w:rFonts w:ascii="Courier New" w:hAnsi="Courier New" w:cs="Courier New"/>
+                <w:noProof/>
+              </w:rPr>
+              <w:t>[Module_Submission]</w:t>
+            </w:r>
+          </w:p>
+          <w:p>
+            <w:r>
+              <w:rPr>
+                <w:rFonts w:ascii="Courier New" w:hAnsi="Courier New" w:cs="Courier New"/>
+                <w:noProof/>
+              </w:rPr>
+              <w:t xml:space="preserve">  </w:t>
+            </w:r>
+            <w:r>
+              <w:rPr>
+                <w:rFonts w:ascii="Courier New" w:hAnsi="Courier New" w:cs="Courier New"/>
+                <w:noProof/>
+                <w:color w:val="0000FF"/>
+              </w:rPr>
+              <w:t>where</w:t>
+            </w:r>
+            <w:r>
+              <w:rPr>
+                <w:rFonts w:ascii="Courier New" w:hAnsi="Courier New" w:cs="Courier New"/>
+                <w:noProof/>
+              </w:rPr>
+              <w:t xml:space="preserve"> LSA</w:t>
+            </w:r>
+            <w:r>
+              <w:rPr>
+                <w:rFonts w:ascii="Courier New" w:hAnsi="Courier New" w:cs="Courier New"/>
+                <w:noProof/>
+                <w:color w:val="808080"/>
+              </w:rPr>
+              <w:t>=</w:t>
+            </w:r>
+            <w:r>
+              <w:rPr>
+                <w:rFonts w:ascii="Courier New" w:hAnsi="Courier New" w:cs="Courier New"/>
+                <w:noProof/>
+              </w:rPr>
+              <w:t>1</w:t>
+            </w:r>
+          </w:p>
+        </w:tc>
+        <w:tc>
+          <w:tcPr>
+            <w:tcW w:w="4500" w:type="dxa"/>
+          </w:tcPr>
+          <w:p>
+            <w:r>
+              <w:t>Expecting rows for the 3 newly added job codes.</w:t>
+            </w:r>
+          </w:p>
+        </w:tc>
+        <w:tc>
+          <w:tcPr>
+            <w:tcW w:w="1260" w:type="dxa"/>
+          </w:tcPr>
+          <w:p>
+            <w:pPr>
+              <w:rPr>
+                <w:rFonts w:asciiTheme="minorHAnsi" w:hAnsiTheme="minorHAnsi"/>
+                <w:bCs/>
+              </w:rPr>
+            </w:pPr>
+            <w:r>
+              <w:rPr>
+                <w:rFonts w:asciiTheme="minorHAnsi" w:hAnsiTheme="minorHAnsi"/>
+                <w:bCs/>
+              </w:rPr>
+              <w:t>P</w:t>
+            </w:r>
+          </w:p>
+        </w:tc>
+        <w:tc>
+          <w:tcPr>
+            <w:tcW w:w="2880" w:type="dxa"/>
+          </w:tcPr>
+          <w:p>
+            <w:pPr>
+              <w:rPr>
+                <w:rFonts w:asciiTheme="minorHAnsi" w:hAnsiTheme="minorHAnsi"/>
+                <w:bCs/>
+              </w:rPr>
+            </w:pPr>
+          </w:p>
+          <w:p>
+            <w:pPr>
+              <w:rPr>
+                <w:rFonts w:asciiTheme="minorHAnsi" w:hAnsiTheme="minorHAnsi"/>
+                <w:bCs/>
+              </w:rPr>
+            </w:pPr>
+          </w:p>
+        </w:tc>
+      </w:tr>
+      <w:tr>
+        <w:trPr>
+          <w:cantSplit/>
+        </w:trPr>
+        <w:tc>
+          <w:tcPr>
+            <w:tcW w:w="900" w:type="dxa"/>
+          </w:tcPr>
+          <w:p>
+            <w:pPr>
+              <w:rPr>
+                <w:rFonts w:asciiTheme="minorHAnsi" w:hAnsiTheme="minorHAnsi"/>
+                <w:bCs/>
+              </w:rPr>
+            </w:pPr>
+            <w:r>
+              <w:rPr>
+                <w:rFonts w:asciiTheme="minorHAnsi" w:hAnsiTheme="minorHAnsi"/>
+                <w:bCs/>
+              </w:rPr>
+              <w:lastRenderedPageBreak/>
+              <w:t>14.2</w:t>
+            </w:r>
+          </w:p>
+        </w:tc>
+        <w:tc>
+          <w:tcPr>
+            <w:tcW w:w="3960" w:type="dxa"/>
+          </w:tcPr>
+          <w:p>
+            <w:pPr>
+              <w:overflowPunct/>
+              <w:textAlignment w:val="auto"/>
+              <w:rPr>
+                <w:rFonts w:ascii="Courier New" w:hAnsi="Courier New" w:cs="Courier New"/>
+                <w:noProof/>
+                <w:color w:val="0000FF"/>
+              </w:rPr>
+            </w:pPr>
+            <w:r>
+              <w:rPr>
+                <w:rFonts w:ascii="Courier New" w:hAnsi="Courier New" w:cs="Courier New"/>
+                <w:noProof/>
+                <w:color w:val="0000FF"/>
+              </w:rPr>
+              <w:t>DECLARE</w:t>
+            </w:r>
+            <w:r>
+              <w:rPr>
+                <w:rFonts w:ascii="Courier New" w:hAnsi="Courier New" w:cs="Courier New"/>
+                <w:noProof/>
+              </w:rPr>
+              <w:tab/>
+              <w:t xml:space="preserve">@return_value </w:t>
+            </w:r>
+            <w:r>
+              <w:rPr>
+                <w:rFonts w:ascii="Courier New" w:hAnsi="Courier New" w:cs="Courier New"/>
+                <w:noProof/>
+                <w:color w:val="0000FF"/>
+              </w:rPr>
+              <w:t>int</w:t>
+            </w:r>
+          </w:p>
+          <w:p>
+            <w:pPr>
+              <w:overflowPunct/>
+              <w:textAlignment w:val="auto"/>
+              <w:rPr>
+                <w:rFonts w:ascii="Courier New" w:hAnsi="Courier New" w:cs="Courier New"/>
+                <w:noProof/>
+              </w:rPr>
+            </w:pPr>
+            <w:r>
+              <w:rPr>
+                <w:rFonts w:ascii="Courier New" w:hAnsi="Courier New" w:cs="Courier New"/>
+                <w:noProof/>
+                <w:color w:val="0000FF"/>
+              </w:rPr>
+              <w:t>EXEC</w:t>
+            </w:r>
+            <w:r>
+              <w:rPr>
+                <w:rFonts w:ascii="Courier New" w:hAnsi="Courier New" w:cs="Courier New"/>
+                <w:noProof/>
+              </w:rPr>
+              <w:tab/>
+              <w:t xml:space="preserve">@return_value </w:t>
+            </w:r>
+            <w:r>
+              <w:rPr>
+                <w:rFonts w:ascii="Courier New" w:hAnsi="Courier New" w:cs="Courier New"/>
+                <w:noProof/>
+                <w:color w:val="808080"/>
+              </w:rPr>
+              <w:t>=</w:t>
+            </w:r>
+            <w:r>
+              <w:rPr>
+                <w:rFonts w:ascii="Courier New" w:hAnsi="Courier New" w:cs="Courier New"/>
+                <w:noProof/>
+              </w:rPr>
+              <w:t xml:space="preserve"> [EC]</w:t>
+            </w:r>
+            <w:r>
+              <w:rPr>
+                <w:rFonts w:ascii="Courier New" w:hAnsi="Courier New" w:cs="Courier New"/>
+                <w:noProof/>
+                <w:color w:val="808080"/>
+              </w:rPr>
+              <w:t>.</w:t>
+            </w:r>
+            <w:r>
+              <w:rPr>
+                <w:rFonts w:ascii="Courier New" w:hAnsi="Courier New" w:cs="Courier New"/>
+                <w:noProof/>
+              </w:rPr>
+              <w:t>[sp_Select_CoachingReasons_By_Module]</w:t>
+            </w:r>
+          </w:p>
+          <w:p>
+            <w:pPr>
+              <w:overflowPunct/>
+              <w:textAlignment w:val="auto"/>
+              <w:rPr>
+                <w:rFonts w:ascii="Courier New" w:hAnsi="Courier New" w:cs="Courier New"/>
+                <w:noProof/>
+                <w:color w:val="808080"/>
+              </w:rPr>
+            </w:pPr>
+            <w:r>
+              <w:rPr>
+                <w:rFonts w:ascii="Courier New" w:hAnsi="Courier New" w:cs="Courier New"/>
+                <w:noProof/>
+                <w:color w:val="0000FF"/>
+              </w:rPr>
+              <w:tab/>
+            </w:r>
+            <w:r>
+              <w:rPr>
+                <w:rFonts w:ascii="Courier New" w:hAnsi="Courier New" w:cs="Courier New"/>
+                <w:noProof/>
+                <w:color w:val="0000FF"/>
+              </w:rPr>
+              <w:tab/>
+            </w:r>
+            <w:r>
+              <w:rPr>
+                <w:rFonts w:ascii="Courier New" w:hAnsi="Courier New" w:cs="Courier New"/>
+                <w:noProof/>
+              </w:rPr>
+              <w:t xml:space="preserve">@strModulein </w:t>
+            </w:r>
+            <w:r>
+              <w:rPr>
+                <w:rFonts w:ascii="Courier New" w:hAnsi="Courier New" w:cs="Courier New"/>
+                <w:noProof/>
+                <w:color w:val="808080"/>
+              </w:rPr>
+              <w:t>=</w:t>
+            </w:r>
+            <w:r>
+              <w:rPr>
+                <w:rFonts w:ascii="Courier New" w:hAnsi="Courier New" w:cs="Courier New"/>
+                <w:noProof/>
+              </w:rPr>
+              <w:t xml:space="preserve"> </w:t>
+            </w:r>
+            <w:r>
+              <w:rPr>
+                <w:rFonts w:ascii="Courier New" w:hAnsi="Courier New" w:cs="Courier New"/>
+                <w:noProof/>
+                <w:color w:val="FF0000"/>
+              </w:rPr>
+              <w:t>N'lsa'</w:t>
+            </w:r>
+            <w:r>
+              <w:rPr>
+                <w:rFonts w:ascii="Courier New" w:hAnsi="Courier New" w:cs="Courier New"/>
+                <w:noProof/>
+                <w:color w:val="808080"/>
+              </w:rPr>
+              <w:t>,</w:t>
+            </w:r>
+          </w:p>
+          <w:p>
+            <w:pPr>
+              <w:overflowPunct/>
+              <w:textAlignment w:val="auto"/>
+              <w:rPr>
+                <w:rFonts w:ascii="Courier New" w:hAnsi="Courier New" w:cs="Courier New"/>
+                <w:noProof/>
+                <w:color w:val="808080"/>
+              </w:rPr>
+            </w:pPr>
+            <w:r>
+              <w:rPr>
+                <w:rFonts w:ascii="Courier New" w:hAnsi="Courier New" w:cs="Courier New"/>
+                <w:noProof/>
+              </w:rPr>
+              <w:tab/>
+            </w:r>
+            <w:r>
+              <w:rPr>
+                <w:rFonts w:ascii="Courier New" w:hAnsi="Courier New" w:cs="Courier New"/>
+                <w:noProof/>
+              </w:rPr>
+              <w:tab/>
+              <w:t xml:space="preserve">@strSourcein </w:t>
+            </w:r>
+            <w:r>
+              <w:rPr>
+                <w:rFonts w:ascii="Courier New" w:hAnsi="Courier New" w:cs="Courier New"/>
+                <w:noProof/>
+                <w:color w:val="808080"/>
+              </w:rPr>
+              <w:t>=</w:t>
+            </w:r>
+            <w:r>
+              <w:rPr>
+                <w:rFonts w:ascii="Courier New" w:hAnsi="Courier New" w:cs="Courier New"/>
+                <w:noProof/>
+              </w:rPr>
+              <w:t xml:space="preserve"> </w:t>
+            </w:r>
+            <w:r>
+              <w:rPr>
+                <w:rFonts w:ascii="Courier New" w:hAnsi="Courier New" w:cs="Courier New"/>
+                <w:noProof/>
+                <w:color w:val="FF0000"/>
+              </w:rPr>
+              <w:t>N'direct'</w:t>
+            </w:r>
+            <w:r>
+              <w:rPr>
+                <w:rFonts w:ascii="Courier New" w:hAnsi="Courier New" w:cs="Courier New"/>
+                <w:noProof/>
+                <w:color w:val="808080"/>
+              </w:rPr>
+              <w:t>,</w:t>
+            </w:r>
+          </w:p>
+          <w:p>
+            <w:pPr>
+              <w:overflowPunct/>
+              <w:textAlignment w:val="auto"/>
+              <w:rPr>
+                <w:rFonts w:ascii="Courier New" w:hAnsi="Courier New" w:cs="Courier New"/>
+                <w:noProof/>
+                <w:color w:val="808080"/>
+              </w:rPr>
+            </w:pPr>
+            <w:r>
+              <w:rPr>
+                <w:rFonts w:ascii="Courier New" w:hAnsi="Courier New" w:cs="Courier New"/>
+                <w:noProof/>
+              </w:rPr>
+              <w:tab/>
+            </w:r>
+            <w:r>
+              <w:rPr>
+                <w:rFonts w:ascii="Courier New" w:hAnsi="Courier New" w:cs="Courier New"/>
+                <w:noProof/>
+              </w:rPr>
+              <w:tab/>
+              <w:t xml:space="preserve">@isSplReason </w:t>
+            </w:r>
+            <w:r>
+              <w:rPr>
+                <w:rFonts w:ascii="Courier New" w:hAnsi="Courier New" w:cs="Courier New"/>
+                <w:noProof/>
+                <w:color w:val="808080"/>
+              </w:rPr>
+              <w:t>=</w:t>
+            </w:r>
+            <w:r>
+              <w:rPr>
+                <w:rFonts w:ascii="Courier New" w:hAnsi="Courier New" w:cs="Courier New"/>
+                <w:noProof/>
+              </w:rPr>
+              <w:t xml:space="preserve"> 0</w:t>
+            </w:r>
+            <w:r>
+              <w:rPr>
+                <w:rFonts w:ascii="Courier New" w:hAnsi="Courier New" w:cs="Courier New"/>
+                <w:noProof/>
+                <w:color w:val="808080"/>
+              </w:rPr>
+              <w:t>,</w:t>
+            </w:r>
+          </w:p>
+          <w:p>
+            <w:pPr>
+              <w:overflowPunct/>
+              <w:textAlignment w:val="auto"/>
+              <w:rPr>
+                <w:rFonts w:ascii="Courier New" w:hAnsi="Courier New" w:cs="Courier New"/>
+                <w:noProof/>
+                <w:color w:val="808080"/>
+              </w:rPr>
+            </w:pPr>
+            <w:r>
+              <w:rPr>
+                <w:rFonts w:ascii="Courier New" w:hAnsi="Courier New" w:cs="Courier New"/>
+                <w:noProof/>
+              </w:rPr>
+              <w:tab/>
+            </w:r>
+            <w:r>
+              <w:rPr>
+                <w:rFonts w:ascii="Courier New" w:hAnsi="Courier New" w:cs="Courier New"/>
+                <w:noProof/>
+              </w:rPr>
+              <w:tab/>
+              <w:t xml:space="preserve">@splReasonPrty </w:t>
+            </w:r>
+            <w:r>
+              <w:rPr>
+                <w:rFonts w:ascii="Courier New" w:hAnsi="Courier New" w:cs="Courier New"/>
+                <w:noProof/>
+                <w:color w:val="808080"/>
+              </w:rPr>
+              <w:t>=</w:t>
+            </w:r>
+            <w:r>
+              <w:rPr>
+                <w:rFonts w:ascii="Courier New" w:hAnsi="Courier New" w:cs="Courier New"/>
+                <w:noProof/>
+              </w:rPr>
+              <w:t xml:space="preserve"> 0</w:t>
+            </w:r>
+            <w:r>
+              <w:rPr>
+                <w:rFonts w:ascii="Courier New" w:hAnsi="Courier New" w:cs="Courier New"/>
+                <w:noProof/>
+                <w:color w:val="808080"/>
+              </w:rPr>
+              <w:t>,</w:t>
+            </w:r>
+          </w:p>
+          <w:p>
+            <w:pPr>
+              <w:overflowPunct/>
+              <w:textAlignment w:val="auto"/>
+              <w:rPr>
+                <w:rFonts w:ascii="Courier New" w:hAnsi="Courier New" w:cs="Courier New"/>
+                <w:noProof/>
+                <w:color w:val="808080"/>
+              </w:rPr>
+            </w:pPr>
+            <w:r>
+              <w:rPr>
+                <w:rFonts w:ascii="Courier New" w:hAnsi="Courier New" w:cs="Courier New"/>
+                <w:noProof/>
+              </w:rPr>
+              <w:tab/>
+            </w:r>
+            <w:r>
+              <w:rPr>
+                <w:rFonts w:ascii="Courier New" w:hAnsi="Courier New" w:cs="Courier New"/>
+                <w:noProof/>
+              </w:rPr>
+              <w:tab/>
+              <w:t xml:space="preserve">@strCSRin </w:t>
+            </w:r>
+            <w:r>
+              <w:rPr>
+                <w:rFonts w:ascii="Courier New" w:hAnsi="Courier New" w:cs="Courier New"/>
+                <w:noProof/>
+                <w:color w:val="808080"/>
+              </w:rPr>
+              <w:t>=</w:t>
+            </w:r>
+            <w:r>
+              <w:rPr>
+                <w:rFonts w:ascii="Courier New" w:hAnsi="Courier New" w:cs="Courier New"/>
+                <w:noProof/>
+              </w:rPr>
+              <w:t xml:space="preserve"> </w:t>
+            </w:r>
+            <w:r>
+              <w:rPr>
+                <w:rFonts w:ascii="Courier New" w:hAnsi="Courier New" w:cs="Courier New"/>
+                <w:noProof/>
+                <w:color w:val="FF0000"/>
+              </w:rPr>
+              <w:t>N'jourdain.augustin'</w:t>
+            </w:r>
+            <w:r>
+              <w:rPr>
+                <w:rFonts w:ascii="Courier New" w:hAnsi="Courier New" w:cs="Courier New"/>
+                <w:noProof/>
+                <w:color w:val="808080"/>
+              </w:rPr>
+              <w:t>,</w:t>
+            </w:r>
+          </w:p>
+          <w:p>
+            <w:pPr>
+              <w:overflowPunct/>
+              <w:textAlignment w:val="auto"/>
+              <w:rPr>
+                <w:rFonts w:ascii="Courier New" w:hAnsi="Courier New" w:cs="Courier New"/>
+                <w:noProof/>
+                <w:color w:val="FF0000"/>
+              </w:rPr>
+            </w:pPr>
+            <w:r>
+              <w:rPr>
+                <w:rFonts w:ascii="Courier New" w:hAnsi="Courier New" w:cs="Courier New"/>
+                <w:noProof/>
+              </w:rPr>
+              <w:tab/>
+            </w:r>
+            <w:r>
+              <w:rPr>
+                <w:rFonts w:ascii="Courier New" w:hAnsi="Courier New" w:cs="Courier New"/>
+                <w:noProof/>
+              </w:rPr>
+              <w:tab/>
+              <w:t xml:space="preserve">@strSubmitterin </w:t>
+            </w:r>
+            <w:r>
+              <w:rPr>
+                <w:rFonts w:ascii="Courier New" w:hAnsi="Courier New" w:cs="Courier New"/>
+                <w:noProof/>
+                <w:color w:val="808080"/>
+              </w:rPr>
+              <w:t>=</w:t>
+            </w:r>
+            <w:r>
+              <w:rPr>
+                <w:rFonts w:ascii="Courier New" w:hAnsi="Courier New" w:cs="Courier New"/>
+                <w:noProof/>
+              </w:rPr>
+              <w:t xml:space="preserve"> </w:t>
+            </w:r>
+            <w:r>
+              <w:rPr>
+                <w:rFonts w:ascii="Courier New" w:hAnsi="Courier New" w:cs="Courier New"/>
+                <w:noProof/>
+                <w:color w:val="FF0000"/>
+              </w:rPr>
+              <w:t>N'Mozella.Martin'</w:t>
+            </w:r>
+          </w:p>
+          <w:p>
+            <w:pPr>
+              <w:overflowPunct/>
+              <w:textAlignment w:val="auto"/>
+              <w:rPr>
+                <w:rFonts w:ascii="Courier New" w:hAnsi="Courier New" w:cs="Courier New"/>
+                <w:noProof/>
+                <w:color w:val="FF0000"/>
+              </w:rPr>
+            </w:pPr>
+          </w:p>
+          <w:p>
+            <w:pPr>
+              <w:overflowPunct/>
+              <w:textAlignment w:val="auto"/>
+              <w:rPr>
+                <w:rFonts w:ascii="Courier New" w:hAnsi="Courier New" w:cs="Courier New"/>
+                <w:noProof/>
+              </w:rPr>
+            </w:pPr>
+            <w:r>
+              <w:rPr>
+                <w:rFonts w:ascii="Courier New" w:hAnsi="Courier New" w:cs="Courier New"/>
+                <w:noProof/>
+                <w:color w:val="0000FF"/>
+              </w:rPr>
+              <w:t>SELECT</w:t>
+            </w:r>
+            <w:r>
+              <w:rPr>
+                <w:rFonts w:ascii="Courier New" w:hAnsi="Courier New" w:cs="Courier New"/>
+                <w:noProof/>
+              </w:rPr>
+              <w:tab/>
+            </w:r>
+            <w:r>
+              <w:rPr>
+                <w:rFonts w:ascii="Courier New" w:hAnsi="Courier New" w:cs="Courier New"/>
+                <w:noProof/>
+                <w:color w:val="FF0000"/>
+              </w:rPr>
+              <w:t>'Return Value'</w:t>
+            </w:r>
+            <w:r>
+              <w:rPr>
+                <w:rFonts w:ascii="Courier New" w:hAnsi="Courier New" w:cs="Courier New"/>
+                <w:noProof/>
+              </w:rPr>
+              <w:t xml:space="preserve"> </w:t>
+            </w:r>
+            <w:r>
+              <w:rPr>
+                <w:rFonts w:ascii="Courier New" w:hAnsi="Courier New" w:cs="Courier New"/>
+                <w:noProof/>
+                <w:color w:val="808080"/>
+              </w:rPr>
+              <w:t>=</w:t>
+            </w:r>
+            <w:r>
+              <w:rPr>
+                <w:rFonts w:ascii="Courier New" w:hAnsi="Courier New" w:cs="Courier New"/>
+                <w:noProof/>
+              </w:rPr>
+              <w:t xml:space="preserve"> @return_value</w:t>
+            </w:r>
+          </w:p>
+          <w:p>
+            <w:pPr>
+              <w:overflowPunct/>
+              <w:textAlignment w:val="auto"/>
+              <w:rPr>
+                <w:rFonts w:ascii="Courier New" w:hAnsi="Courier New" w:cs="Courier New"/>
+                <w:noProof/>
+              </w:rPr>
+            </w:pPr>
+          </w:p>
+          <w:p>
+            <w:pPr>
+              <w:overflowPunct/>
+              <w:textAlignment w:val="auto"/>
+              <w:rPr>
+                <w:rFonts w:ascii="Courier New" w:hAnsi="Courier New" w:cs="Courier New"/>
+                <w:noProof/>
+                <w:color w:val="0000FF"/>
+              </w:rPr>
+            </w:pPr>
+            <w:r>
+              <w:rPr>
+                <w:rFonts w:ascii="Courier New" w:hAnsi="Courier New" w:cs="Courier New"/>
+                <w:noProof/>
+                <w:color w:val="0000FF"/>
+              </w:rPr>
+              <w:t>GO</w:t>
+            </w:r>
+          </w:p>
+          <w:p>
+            <w:pPr>
+              <w:overflowPunct/>
+              <w:textAlignment w:val="auto"/>
+              <w:rPr>
+                <w:rFonts w:ascii="Courier New" w:hAnsi="Courier New" w:cs="Courier New"/>
+                <w:noProof/>
+                <w:color w:val="0000FF"/>
+              </w:rPr>
+            </w:pPr>
+          </w:p>
+          <w:p>
+            <w:pPr>
+              <w:overflowPunct/>
+              <w:textAlignment w:val="auto"/>
+              <w:rPr>
+                <w:rFonts w:ascii="Courier New" w:hAnsi="Courier New" w:cs="Courier New"/>
+                <w:noProof/>
+              </w:rPr>
+            </w:pPr>
+          </w:p>
+          <w:p>
+            <w:pPr>
+              <w:rPr>
+                <w:rFonts w:asciiTheme="minorHAnsi" w:hAnsiTheme="minorHAnsi"/>
+                <w:bCs/>
+              </w:rPr>
+            </w:pPr>
+          </w:p>
+        </w:tc>
+        <w:tc>
+          <w:tcPr>
+            <w:tcW w:w="4500" w:type="dxa"/>
+          </w:tcPr>
+          <w:p>
+            <w:pPr>
+              <w:rPr>
+                <w:rFonts w:asciiTheme="minorHAnsi" w:hAnsiTheme="minorHAnsi"/>
+                <w:bCs/>
+              </w:rPr>
+            </w:pPr>
+            <w:r>
+              <w:rPr>
+                <w:rFonts w:asciiTheme="minorHAnsi" w:hAnsiTheme="minorHAnsi"/>
+                <w:bCs/>
+              </w:rPr>
+              <w:t xml:space="preserve">Should return Coaching Reasons similar to another existing LSA user </w:t>
+            </w:r>
+            <w:proofErr w:type="spellStart"/>
+            <w:r>
+              <w:rPr>
+                <w:rFonts w:asciiTheme="minorHAnsi" w:hAnsiTheme="minorHAnsi"/>
+                <w:bCs/>
+              </w:rPr>
+              <w:t>Nocholas</w:t>
+            </w:r>
+            <w:proofErr w:type="spellEnd"/>
+            <w:r>
+              <w:rPr>
+                <w:rFonts w:asciiTheme="minorHAnsi" w:hAnsiTheme="minorHAnsi"/>
+                <w:bCs/>
+              </w:rPr>
+              <w:t xml:space="preserve"> Seal WIDH03 job code.</w:t>
+            </w:r>
+          </w:p>
+          <w:p>
+            <w:pPr>
+              <w:rPr>
+                <w:rFonts w:asciiTheme="minorHAnsi" w:hAnsiTheme="minorHAnsi"/>
+                <w:bCs/>
+              </w:rPr>
+            </w:pPr>
+          </w:p>
+          <w:p>
+            <w:pPr>
+              <w:rPr>
+                <w:rFonts w:asciiTheme="minorHAnsi" w:hAnsiTheme="minorHAnsi"/>
+                <w:bCs/>
+              </w:rPr>
+            </w:pPr>
+            <w:r>
+              <w:rPr>
+                <w:rFonts w:asciiTheme="minorHAnsi" w:hAnsiTheme="minorHAnsi"/>
+                <w:bCs/>
+              </w:rPr>
+              <w:t>7 reasons returned.</w:t>
+            </w:r>
+          </w:p>
+          <w:p>
+            <w:pPr>
+              <w:rPr>
+                <w:rFonts w:asciiTheme="minorHAnsi" w:hAnsiTheme="minorHAnsi"/>
+                <w:bCs/>
+              </w:rPr>
+            </w:pPr>
+            <w:r>
+              <w:rPr>
+                <w:rFonts w:asciiTheme="minorHAnsi" w:hAnsiTheme="minorHAnsi"/>
+                <w:bCs/>
+              </w:rPr>
+              <w:tab/>
+            </w:r>
+          </w:p>
+        </w:tc>
+        <w:tc>
+          <w:tcPr>
+            <w:tcW w:w="1260" w:type="dxa"/>
+          </w:tcPr>
+          <w:p>
+            <w:pPr>
+              <w:rPr>
+                <w:rFonts w:asciiTheme="minorHAnsi" w:hAnsiTheme="minorHAnsi"/>
+                <w:bCs/>
+              </w:rPr>
+            </w:pPr>
+            <w:r>
+              <w:rPr>
+                <w:rFonts w:asciiTheme="minorHAnsi" w:hAnsiTheme="minorHAnsi"/>
+                <w:bCs/>
+              </w:rPr>
+              <w:t>P</w:t>
+            </w:r>
+          </w:p>
+        </w:tc>
+        <w:tc>
+          <w:tcPr>
+            <w:tcW w:w="2880" w:type="dxa"/>
+          </w:tcPr>
+          <w:p>
+            <w:pPr>
+              <w:rPr>
+                <w:rFonts w:asciiTheme="minorHAnsi" w:hAnsiTheme="minorHAnsi"/>
+                <w:bCs/>
+              </w:rPr>
+            </w:pPr>
+          </w:p>
+        </w:tc>
+      </w:tr>
+      <w:tr>
+        <w:trPr>
+          <w:cantSplit/>
+        </w:trPr>
+        <w:tc>
+          <w:tcPr>
+            <w:tcW w:w="900" w:type="dxa"/>
+          </w:tcPr>
+          <w:p>
+            <w:pPr>
+              <w:rPr>
+                <w:rFonts w:asciiTheme="minorHAnsi" w:hAnsiTheme="minorHAnsi"/>
+                <w:bCs/>
+              </w:rPr>
+            </w:pPr>
+            <w:r>
+              <w:rPr>
+                <w:rFonts w:asciiTheme="minorHAnsi" w:hAnsiTheme="minorHAnsi"/>
+                <w:bCs/>
+              </w:rPr>
+              <w:t>14.3</w:t>
+            </w:r>
+          </w:p>
+        </w:tc>
+        <w:tc>
+          <w:tcPr>
+            <w:tcW w:w="3960" w:type="dxa"/>
+          </w:tcPr>
+          <w:p>
+            <w:pPr>
+              <w:overflowPunct/>
+              <w:textAlignment w:val="auto"/>
+              <w:rPr>
+                <w:rFonts w:ascii="Courier New" w:hAnsi="Courier New" w:cs="Courier New"/>
+                <w:noProof/>
+                <w:color w:val="0000FF"/>
+              </w:rPr>
+            </w:pPr>
+            <w:r>
+              <w:rPr>
+                <w:rFonts w:ascii="Courier New" w:hAnsi="Courier New" w:cs="Courier New"/>
+                <w:noProof/>
+                <w:color w:val="0000FF"/>
+              </w:rPr>
+              <w:t>DECLARE</w:t>
+            </w:r>
+            <w:r>
+              <w:rPr>
+                <w:rFonts w:ascii="Courier New" w:hAnsi="Courier New" w:cs="Courier New"/>
+                <w:noProof/>
+              </w:rPr>
+              <w:tab/>
+              <w:t xml:space="preserve">@return_value </w:t>
+            </w:r>
+            <w:r>
+              <w:rPr>
+                <w:rFonts w:ascii="Courier New" w:hAnsi="Courier New" w:cs="Courier New"/>
+                <w:noProof/>
+                <w:color w:val="0000FF"/>
+              </w:rPr>
+              <w:t>int</w:t>
+            </w:r>
+          </w:p>
+          <w:p>
+            <w:pPr>
+              <w:overflowPunct/>
+              <w:textAlignment w:val="auto"/>
+              <w:rPr>
+                <w:rFonts w:ascii="Courier New" w:hAnsi="Courier New" w:cs="Courier New"/>
+                <w:noProof/>
+                <w:color w:val="0000FF"/>
+              </w:rPr>
+            </w:pPr>
+          </w:p>
+          <w:p>
+            <w:pPr>
+              <w:overflowPunct/>
+              <w:textAlignment w:val="auto"/>
+              <w:rPr>
+                <w:rFonts w:ascii="Courier New" w:hAnsi="Courier New" w:cs="Courier New"/>
+                <w:noProof/>
+              </w:rPr>
+            </w:pPr>
+            <w:r>
+              <w:rPr>
+                <w:rFonts w:ascii="Courier New" w:hAnsi="Courier New" w:cs="Courier New"/>
+                <w:noProof/>
+                <w:color w:val="0000FF"/>
+              </w:rPr>
+              <w:t>EXEC</w:t>
+            </w:r>
+            <w:r>
+              <w:rPr>
+                <w:rFonts w:ascii="Courier New" w:hAnsi="Courier New" w:cs="Courier New"/>
+                <w:noProof/>
+              </w:rPr>
+              <w:tab/>
+              <w:t xml:space="preserve">@return_value </w:t>
+            </w:r>
+            <w:r>
+              <w:rPr>
+                <w:rFonts w:ascii="Courier New" w:hAnsi="Courier New" w:cs="Courier New"/>
+                <w:noProof/>
+                <w:color w:val="808080"/>
+              </w:rPr>
+              <w:t>=</w:t>
+            </w:r>
+            <w:r>
+              <w:rPr>
+                <w:rFonts w:ascii="Courier New" w:hAnsi="Courier New" w:cs="Courier New"/>
+                <w:noProof/>
+              </w:rPr>
+              <w:t xml:space="preserve"> [EC]</w:t>
+            </w:r>
+            <w:r>
+              <w:rPr>
+                <w:rFonts w:ascii="Courier New" w:hAnsi="Courier New" w:cs="Courier New"/>
+                <w:noProof/>
+                <w:color w:val="808080"/>
+              </w:rPr>
+              <w:t>.</w:t>
+            </w:r>
+            <w:r>
+              <w:rPr>
+                <w:rFonts w:ascii="Courier New" w:hAnsi="Courier New" w:cs="Courier New"/>
+                <w:noProof/>
+              </w:rPr>
+              <w:t>[sp_Select_Modules_By_Job_Code]</w:t>
+            </w:r>
+          </w:p>
+          <w:p>
+            <w:pPr>
+              <w:overflowPunct/>
+              <w:textAlignment w:val="auto"/>
+              <w:rPr>
+                <w:rFonts w:ascii="Courier New" w:hAnsi="Courier New" w:cs="Courier New"/>
+                <w:noProof/>
+                <w:color w:val="FF0000"/>
+              </w:rPr>
+            </w:pPr>
+            <w:r>
+              <w:rPr>
+                <w:rFonts w:ascii="Courier New" w:hAnsi="Courier New" w:cs="Courier New"/>
+                <w:noProof/>
+                <w:color w:val="0000FF"/>
+              </w:rPr>
+              <w:tab/>
+            </w:r>
+            <w:r>
+              <w:rPr>
+                <w:rFonts w:ascii="Courier New" w:hAnsi="Courier New" w:cs="Courier New"/>
+                <w:noProof/>
+                <w:color w:val="0000FF"/>
+              </w:rPr>
+              <w:tab/>
+            </w:r>
+            <w:r>
+              <w:rPr>
+                <w:rFonts w:ascii="Courier New" w:hAnsi="Courier New" w:cs="Courier New"/>
+                <w:noProof/>
+              </w:rPr>
+              <w:t xml:space="preserve">@nvcEmpLanIDin </w:t>
+            </w:r>
+            <w:r>
+              <w:rPr>
+                <w:rFonts w:ascii="Courier New" w:hAnsi="Courier New" w:cs="Courier New"/>
+                <w:noProof/>
+                <w:color w:val="808080"/>
+              </w:rPr>
+              <w:t>=</w:t>
+            </w:r>
+            <w:r>
+              <w:rPr>
+                <w:rFonts w:ascii="Courier New" w:hAnsi="Courier New" w:cs="Courier New"/>
+                <w:noProof/>
+              </w:rPr>
+              <w:t xml:space="preserve"> </w:t>
+            </w:r>
+            <w:r>
+              <w:rPr>
+                <w:rFonts w:ascii="Courier New" w:hAnsi="Courier New" w:cs="Courier New"/>
+                <w:noProof/>
+                <w:color w:val="FF0000"/>
+              </w:rPr>
+              <w:t>N'Danielle.McNew'</w:t>
+            </w:r>
+          </w:p>
+          <w:p>
+            <w:pPr>
+              <w:overflowPunct/>
+              <w:textAlignment w:val="auto"/>
+              <w:rPr>
+                <w:rFonts w:ascii="Courier New" w:hAnsi="Courier New" w:cs="Courier New"/>
+                <w:noProof/>
+                <w:color w:val="FF0000"/>
+              </w:rPr>
+            </w:pPr>
+          </w:p>
+          <w:p>
+            <w:pPr>
+              <w:overflowPunct/>
+              <w:textAlignment w:val="auto"/>
+              <w:rPr>
+                <w:rFonts w:ascii="Courier New" w:hAnsi="Courier New" w:cs="Courier New"/>
+                <w:noProof/>
+              </w:rPr>
+            </w:pPr>
+            <w:r>
+              <w:rPr>
+                <w:rFonts w:ascii="Courier New" w:hAnsi="Courier New" w:cs="Courier New"/>
+                <w:noProof/>
+                <w:color w:val="0000FF"/>
+              </w:rPr>
+              <w:t>SELECT</w:t>
+            </w:r>
+            <w:r>
+              <w:rPr>
+                <w:rFonts w:ascii="Courier New" w:hAnsi="Courier New" w:cs="Courier New"/>
+                <w:noProof/>
+              </w:rPr>
+              <w:tab/>
+            </w:r>
+            <w:r>
+              <w:rPr>
+                <w:rFonts w:ascii="Courier New" w:hAnsi="Courier New" w:cs="Courier New"/>
+                <w:noProof/>
+                <w:color w:val="FF0000"/>
+              </w:rPr>
+              <w:t>'Return Value'</w:t>
+            </w:r>
+            <w:r>
+              <w:rPr>
+                <w:rFonts w:ascii="Courier New" w:hAnsi="Courier New" w:cs="Courier New"/>
+                <w:noProof/>
+              </w:rPr>
+              <w:t xml:space="preserve"> </w:t>
+            </w:r>
+            <w:r>
+              <w:rPr>
+                <w:rFonts w:ascii="Courier New" w:hAnsi="Courier New" w:cs="Courier New"/>
+                <w:noProof/>
+                <w:color w:val="808080"/>
+              </w:rPr>
+              <w:t>=</w:t>
+            </w:r>
+            <w:r>
+              <w:rPr>
+                <w:rFonts w:ascii="Courier New" w:hAnsi="Courier New" w:cs="Courier New"/>
+                <w:noProof/>
+              </w:rPr>
+              <w:t xml:space="preserve"> @return_value</w:t>
+            </w:r>
+          </w:p>
+          <w:p>
+            <w:pPr>
+              <w:overflowPunct/>
+              <w:textAlignment w:val="auto"/>
+              <w:rPr>
+                <w:rFonts w:ascii="Courier New" w:hAnsi="Courier New" w:cs="Courier New"/>
+                <w:noProof/>
+              </w:rPr>
+            </w:pPr>
+          </w:p>
+          <w:p>
+            <w:pPr>
+              <w:overflowPunct/>
+              <w:textAlignment w:val="auto"/>
+              <w:rPr>
+                <w:rFonts w:ascii="Courier New" w:hAnsi="Courier New" w:cs="Courier New"/>
+                <w:noProof/>
+                <w:color w:val="0000FF"/>
+              </w:rPr>
+            </w:pPr>
+            <w:r>
+              <w:rPr>
+                <w:rFonts w:ascii="Courier New" w:hAnsi="Courier New" w:cs="Courier New"/>
+                <w:noProof/>
+                <w:color w:val="0000FF"/>
+              </w:rPr>
+              <w:t>GO</w:t>
+            </w:r>
+          </w:p>
+          <w:p>
+            <w:pPr>
+              <w:rPr>
+                <w:rFonts w:asciiTheme="minorHAnsi" w:hAnsiTheme="minorHAnsi"/>
+                <w:bCs/>
+              </w:rPr>
+            </w:pPr>
+          </w:p>
+        </w:tc>
+        <w:tc>
+          <w:tcPr>
+            <w:tcW w:w="4500" w:type="dxa"/>
+          </w:tcPr>
+          <w:p>
+            <w:pPr>
+              <w:rPr>
+                <w:rFonts w:asciiTheme="minorHAnsi" w:hAnsiTheme="minorHAnsi"/>
+                <w:bCs/>
+              </w:rPr>
+            </w:pPr>
+            <w:r>
+              <w:rPr>
+                <w:rFonts w:asciiTheme="minorHAnsi" w:hAnsiTheme="minorHAnsi"/>
+                <w:bCs/>
+              </w:rPr>
+              <w:t>LSA should be returned as a Module in the drop down.</w:t>
+            </w:r>
           </w:p>
         </w:tc>
         <w:tc>
@@ -31710,7 +33401,7 @@
         <w:sz w:val="18"/>
         <w:szCs w:val="18"/>
       </w:rPr>
-      <w:t>27</w:t>
+      <w:t>30</w:t>
     </w:r>
     <w:r>
       <w:rPr>
@@ -31759,7 +33450,7 @@
         <w:sz w:val="18"/>
         <w:szCs w:val="18"/>
       </w:rPr>
-      <w:t>29</w:t>
+      <w:t>30</w:t>
     </w:r>
     <w:r>
       <w:rPr>
@@ -32555,7 +34246,7 @@
   <w:abstractNum w:abstractNumId="5">
     <w:nsid w:val="388921D8"/>
     <w:multiLevelType w:val="hybridMultilevel"/>
-    <w:tmpl w:val="937227F2"/>
+    <w:tmpl w:val="D360B8B6"/>
     <w:lvl w:ilvl="0" w:tplc="0409000F">
       <w:start w:val="1"/>
       <w:numFmt w:val="decimal"/>
@@ -32785,6 +34476,122 @@
     </w:lvl>
   </w:abstractNum>
   <w:abstractNum w:abstractNumId="7">
+    <w:nsid w:val="495E658E"/>
+    <w:multiLevelType w:val="hybridMultilevel"/>
+    <w:tmpl w:val="937227F2"/>
+    <w:lvl w:ilvl="0" w:tplc="0409000F">
+      <w:start w:val="1"/>
+      <w:numFmt w:val="decimal"/>
+      <w:lvlText w:val="%1."/>
+      <w:lvlJc w:val="left"/>
+      <w:pPr>
+        <w:tabs>
+          <w:tab w:val="num" w:pos="720"/>
+        </w:tabs>
+        <w:ind w:left="720" w:hanging="360"/>
+      </w:pPr>
+    </w:lvl>
+    <w:lvl w:ilvl="1" w:tplc="4056895E">
+      <w:start w:val="1"/>
+      <w:numFmt w:val="decimal"/>
+      <w:lvlText w:val="%2."/>
+      <w:lvlJc w:val="left"/>
+      <w:pPr>
+        <w:tabs>
+          <w:tab w:val="num" w:pos="1440"/>
+        </w:tabs>
+        <w:ind w:left="1440" w:hanging="360"/>
+      </w:pPr>
+      <w:rPr>
+        <w:rFonts w:hint="default"/>
+      </w:rPr>
+    </w:lvl>
+    <w:lvl w:ilvl="2" w:tplc="0409001B" w:tentative="1">
+      <w:start w:val="1"/>
+      <w:numFmt w:val="lowerRoman"/>
+      <w:lvlText w:val="%3."/>
+      <w:lvlJc w:val="right"/>
+      <w:pPr>
+        <w:tabs>
+          <w:tab w:val="num" w:pos="2160"/>
+        </w:tabs>
+        <w:ind w:left="2160" w:hanging="180"/>
+      </w:pPr>
+    </w:lvl>
+    <w:lvl w:ilvl="3" w:tplc="0409000F" w:tentative="1">
+      <w:start w:val="1"/>
+      <w:numFmt w:val="decimal"/>
+      <w:lvlText w:val="%4."/>
+      <w:lvlJc w:val="left"/>
+      <w:pPr>
+        <w:tabs>
+          <w:tab w:val="num" w:pos="2880"/>
+        </w:tabs>
+        <w:ind w:left="2880" w:hanging="360"/>
+      </w:pPr>
+    </w:lvl>
+    <w:lvl w:ilvl="4" w:tplc="04090019" w:tentative="1">
+      <w:start w:val="1"/>
+      <w:numFmt w:val="lowerLetter"/>
+      <w:lvlText w:val="%5."/>
+      <w:lvlJc w:val="left"/>
+      <w:pPr>
+        <w:tabs>
+          <w:tab w:val="num" w:pos="3600"/>
+        </w:tabs>
+        <w:ind w:left="3600" w:hanging="360"/>
+      </w:pPr>
+    </w:lvl>
+    <w:lvl w:ilvl="5" w:tplc="0409001B" w:tentative="1">
+      <w:start w:val="1"/>
+      <w:numFmt w:val="lowerRoman"/>
+      <w:lvlText w:val="%6."/>
+      <w:lvlJc w:val="right"/>
+      <w:pPr>
+        <w:tabs>
+          <w:tab w:val="num" w:pos="4320"/>
+        </w:tabs>
+        <w:ind w:left="4320" w:hanging="180"/>
+      </w:pPr>
+    </w:lvl>
+    <w:lvl w:ilvl="6" w:tplc="0409000F" w:tentative="1">
+      <w:start w:val="1"/>
+      <w:numFmt w:val="decimal"/>
+      <w:lvlText w:val="%7."/>
+      <w:lvlJc w:val="left"/>
+      <w:pPr>
+        <w:tabs>
+          <w:tab w:val="num" w:pos="5040"/>
+        </w:tabs>
+        <w:ind w:left="5040" w:hanging="360"/>
+      </w:pPr>
+    </w:lvl>
+    <w:lvl w:ilvl="7" w:tplc="04090019" w:tentative="1">
+      <w:start w:val="1"/>
+      <w:numFmt w:val="lowerLetter"/>
+      <w:lvlText w:val="%8."/>
+      <w:lvlJc w:val="left"/>
+      <w:pPr>
+        <w:tabs>
+          <w:tab w:val="num" w:pos="5760"/>
+        </w:tabs>
+        <w:ind w:left="5760" w:hanging="360"/>
+      </w:pPr>
+    </w:lvl>
+    <w:lvl w:ilvl="8" w:tplc="0409001B" w:tentative="1">
+      <w:start w:val="1"/>
+      <w:numFmt w:val="lowerRoman"/>
+      <w:lvlText w:val="%9."/>
+      <w:lvlJc w:val="right"/>
+      <w:pPr>
+        <w:tabs>
+          <w:tab w:val="num" w:pos="6480"/>
+        </w:tabs>
+        <w:ind w:left="6480" w:hanging="180"/>
+      </w:pPr>
+    </w:lvl>
+  </w:abstractNum>
+  <w:abstractNum w:abstractNumId="8">
     <w:nsid w:val="4C9B20E6"/>
     <w:multiLevelType w:val="hybridMultilevel"/>
     <w:tmpl w:val="126AE5BC"/>
@@ -32896,7 +34703,7 @@
       </w:rPr>
     </w:lvl>
   </w:abstractNum>
-  <w:abstractNum w:abstractNumId="8">
+  <w:abstractNum w:abstractNumId="9">
     <w:nsid w:val="61C46C33"/>
     <w:multiLevelType w:val="hybridMultilevel"/>
     <w:tmpl w:val="18DAB43C"/>
@@ -33012,7 +34819,7 @@
       </w:pPr>
     </w:lvl>
   </w:abstractNum>
-  <w:abstractNum w:abstractNumId="9">
+  <w:abstractNum w:abstractNumId="10">
     <w:nsid w:val="63CC6532"/>
     <w:multiLevelType w:val="hybridMultilevel"/>
     <w:tmpl w:val="223482B0"/>
@@ -33129,13 +34936,13 @@
     </w:lvl>
   </w:abstractNum>
   <w:num w:numId="1">
-    <w:abstractNumId w:val="7"/>
+    <w:abstractNumId w:val="8"/>
   </w:num>
   <w:num w:numId="2">
     <w:abstractNumId w:val="5"/>
   </w:num>
   <w:num w:numId="3">
-    <w:abstractNumId w:val="8"/>
+    <w:abstractNumId w:val="9"/>
   </w:num>
   <w:num w:numId="4">
     <w:abstractNumId w:val="3"/>
@@ -33150,13 +34957,16 @@
     <w:abstractNumId w:val="2"/>
   </w:num>
   <w:num w:numId="8">
-    <w:abstractNumId w:val="9"/>
+    <w:abstractNumId w:val="10"/>
   </w:num>
   <w:num w:numId="9">
     <w:abstractNumId w:val="1"/>
   </w:num>
   <w:num w:numId="10">
     <w:abstractNumId w:val="0"/>
+  </w:num>
+  <w:num w:numId="11">
+    <w:abstractNumId w:val="7"/>
   </w:num>
   <w:numIdMacAtCleanup w:val="2"/>
 </w:numbering>
@@ -35060,7 +36870,7 @@
 </file>
 
 <file path=customXml/itemProps1.xml><?xml version="1.0" encoding="utf-8"?>
-<ds:datastoreItem xmlns:ds="http://schemas.openxmlformats.org/officeDocument/2006/customXml" ds:itemID="{3319F5F6-902C-47AE-B43A-829A91E8DB02}">
+<ds:datastoreItem xmlns:ds="http://schemas.openxmlformats.org/officeDocument/2006/customXml" ds:itemID="{46A4146B-9339-49C7-9707-33F4C0886540}">
   <ds:schemaRefs>
     <ds:schemaRef ds:uri="http://schemas.openxmlformats.org/officeDocument/2006/bibliography"/>
   </ds:schemaRefs>

</xml_diff>

<commit_message>
Internal version 18.0 TFS 3605.
git-tfs-id: [https://tfs.omnicloud.local/tfs/cco%20program/]$/eCoaching_V2;C34927
</commit_message>
<xml_diff>
--- a/Unit Test/CCO_eCoaching_DIM_Table_Maintenance_DB_UTD.docx
+++ b/Unit Test/CCO_eCoaching_DIM_Table_Maintenance_DB_UTD.docx
@@ -257,7 +257,7 @@
           <w:sz w:val="18"/>
           <w:szCs w:val="18"/>
         </w:rPr>
-        <w:t>June 6, 2016</w:t>
+        <w:t>August 17, 2016</w:t>
       </w:r>
       <w:r>
         <w:rPr>
@@ -1557,6 +1557,9 @@
           </w:tcPr>
           <w:p>
             <w:r>
+              <w:t>7</w:t>
+            </w:r>
+            <w:r>
               <w:t>/6/2016</w:t>
             </w:r>
           </w:p>
@@ -1573,7 +1576,13 @@
           </w:tcPr>
           <w:p>
             <w:r>
-              <w:t>16.0</w:t>
+              <w:t>1</w:t>
+            </w:r>
+            <w:r>
+              <w:t>7</w:t>
+            </w:r>
+            <w:r>
+              <w:t>.0</w:t>
             </w:r>
           </w:p>
         </w:tc>
@@ -1590,6 +1599,78 @@
           <w:p>
             <w:r>
               <w:t>TFS – 2669 – Add new Subcoaching Reason 236</w:t>
+            </w:r>
+          </w:p>
+        </w:tc>
+        <w:tc>
+          <w:tcPr>
+            <w:tcW w:w="0" w:type="auto"/>
+            <w:tcBorders>
+              <w:top w:val="single" w:sz="6" w:space="0" w:color="C0C0C0"/>
+              <w:left w:val="single" w:sz="6" w:space="0" w:color="C0C0C0"/>
+              <w:bottom w:val="single" w:sz="6" w:space="0" w:color="C0C0C0"/>
+              <w:right w:val="single" w:sz="6" w:space="0" w:color="C0C0C0"/>
+            </w:tcBorders>
+          </w:tcPr>
+          <w:p>
+            <w:r>
+              <w:t>Susmitha Palacherla</w:t>
+            </w:r>
+          </w:p>
+        </w:tc>
+      </w:tr>
+      <w:tr>
+        <w:tc>
+          <w:tcPr>
+            <w:tcW w:w="0" w:type="auto"/>
+            <w:tcBorders>
+              <w:top w:val="single" w:sz="6" w:space="0" w:color="C0C0C0"/>
+              <w:left w:val="single" w:sz="6" w:space="0" w:color="C0C0C0"/>
+              <w:bottom w:val="single" w:sz="6" w:space="0" w:color="C0C0C0"/>
+              <w:right w:val="single" w:sz="6" w:space="0" w:color="C0C0C0"/>
+            </w:tcBorders>
+          </w:tcPr>
+          <w:p>
+            <w:r>
+              <w:t>8/17/2016</w:t>
+            </w:r>
+          </w:p>
+        </w:tc>
+        <w:tc>
+          <w:tcPr>
+            <w:tcW w:w="0" w:type="auto"/>
+            <w:tcBorders>
+              <w:top w:val="single" w:sz="6" w:space="0" w:color="C0C0C0"/>
+              <w:left w:val="single" w:sz="6" w:space="0" w:color="C0C0C0"/>
+              <w:bottom w:val="single" w:sz="6" w:space="0" w:color="C0C0C0"/>
+              <w:right w:val="single" w:sz="6" w:space="0" w:color="C0C0C0"/>
+            </w:tcBorders>
+          </w:tcPr>
+          <w:p>
+            <w:r>
+              <w:t>18.0</w:t>
+            </w:r>
+          </w:p>
+        </w:tc>
+        <w:tc>
+          <w:tcPr>
+            <w:tcW w:w="0" w:type="auto"/>
+            <w:tcBorders>
+              <w:top w:val="single" w:sz="6" w:space="0" w:color="C0C0C0"/>
+              <w:left w:val="single" w:sz="6" w:space="0" w:color="C0C0C0"/>
+              <w:bottom w:val="single" w:sz="6" w:space="0" w:color="C0C0C0"/>
+              <w:right w:val="single" w:sz="6" w:space="0" w:color="C0C0C0"/>
+            </w:tcBorders>
+          </w:tcPr>
+          <w:p>
+            <w:r>
+              <w:t xml:space="preserve">TFS 3605 - </w:t>
+            </w:r>
+            <w:r>
+              <w:t>Add new Subcoaching Reason 23</w:t>
+            </w:r>
+            <w:r>
+              <w:t>7</w:t>
             </w:r>
           </w:p>
         </w:tc>
@@ -1627,8 +1708,6 @@
       <w:r>
         <w:br w:type="page"/>
       </w:r>
-      <w:bookmarkStart w:id="15" w:name="_GoBack"/>
-      <w:bookmarkEnd w:id="15"/>
     </w:p>
     <w:p/>
     <w:sdt>
@@ -1685,7 +1764,7 @@
           <w:r>
             <w:fldChar w:fldCharType="separate"/>
           </w:r>
-          <w:hyperlink w:anchor="_Toc452996611" w:history="1">
+          <w:hyperlink w:anchor="_Toc459197420" w:history="1">
             <w:r>
               <w:rPr>
                 <w:rStyle w:val="Hyperlink"/>
@@ -1728,7 +1807,7 @@
                 <w:noProof/>
                 <w:webHidden/>
               </w:rPr>
-              <w:instrText xml:space="preserve"> PAGEREF _Toc452996611 \h </w:instrText>
+              <w:instrText xml:space="preserve"> PAGEREF _Toc459197420 \h </w:instrText>
             </w:r>
             <w:r>
               <w:rPr>
@@ -1773,7 +1852,7 @@
               <w:szCs w:val="22"/>
             </w:rPr>
           </w:pPr>
-          <w:hyperlink w:anchor="_Toc452996612" w:history="1">
+          <w:hyperlink w:anchor="_Toc459197421" w:history="1">
             <w:r>
               <w:rPr>
                 <w:rStyle w:val="Hyperlink"/>
@@ -1816,7 +1895,7 @@
                 <w:noProof/>
                 <w:webHidden/>
               </w:rPr>
-              <w:instrText xml:space="preserve"> PAGEREF _Toc452996612 \h </w:instrText>
+              <w:instrText xml:space="preserve"> PAGEREF _Toc459197421 \h </w:instrText>
             </w:r>
             <w:r>
               <w:rPr>
@@ -1861,7 +1940,7 @@
               <w:szCs w:val="22"/>
             </w:rPr>
           </w:pPr>
-          <w:hyperlink w:anchor="_Toc452996613" w:history="1">
+          <w:hyperlink w:anchor="_Toc459197422" w:history="1">
             <w:r>
               <w:rPr>
                 <w:rStyle w:val="Hyperlink"/>
@@ -1904,7 +1983,7 @@
                 <w:noProof/>
                 <w:webHidden/>
               </w:rPr>
-              <w:instrText xml:space="preserve"> PAGEREF _Toc452996613 \h </w:instrText>
+              <w:instrText xml:space="preserve"> PAGEREF _Toc459197422 \h </w:instrText>
             </w:r>
             <w:r>
               <w:rPr>
@@ -1949,7 +2028,7 @@
               <w:szCs w:val="22"/>
             </w:rPr>
           </w:pPr>
-          <w:hyperlink w:anchor="_Toc452996614" w:history="1">
+          <w:hyperlink w:anchor="_Toc459197423" w:history="1">
             <w:r>
               <w:rPr>
                 <w:rStyle w:val="Hyperlink"/>
@@ -1992,7 +2071,7 @@
                 <w:noProof/>
                 <w:webHidden/>
               </w:rPr>
-              <w:instrText xml:space="preserve"> PAGEREF _Toc452996614 \h </w:instrText>
+              <w:instrText xml:space="preserve"> PAGEREF _Toc459197423 \h </w:instrText>
             </w:r>
             <w:r>
               <w:rPr>
@@ -2037,7 +2116,7 @@
               <w:szCs w:val="22"/>
             </w:rPr>
           </w:pPr>
-          <w:hyperlink w:anchor="_Toc452996615" w:history="1">
+          <w:hyperlink w:anchor="_Toc459197424" w:history="1">
             <w:r>
               <w:rPr>
                 <w:rStyle w:val="Hyperlink"/>
@@ -2080,7 +2159,7 @@
                 <w:noProof/>
                 <w:webHidden/>
               </w:rPr>
-              <w:instrText xml:space="preserve"> PAGEREF _Toc452996615 \h </w:instrText>
+              <w:instrText xml:space="preserve"> PAGEREF _Toc459197424 \h </w:instrText>
             </w:r>
             <w:r>
               <w:rPr>
@@ -2125,7 +2204,7 @@
               <w:szCs w:val="22"/>
             </w:rPr>
           </w:pPr>
-          <w:hyperlink w:anchor="_Toc452996616" w:history="1">
+          <w:hyperlink w:anchor="_Toc459197425" w:history="1">
             <w:r>
               <w:rPr>
                 <w:rStyle w:val="Hyperlink"/>
@@ -2168,7 +2247,7 @@
                 <w:noProof/>
                 <w:webHidden/>
               </w:rPr>
-              <w:instrText xml:space="preserve"> PAGEREF _Toc452996616 \h </w:instrText>
+              <w:instrText xml:space="preserve"> PAGEREF _Toc459197425 \h </w:instrText>
             </w:r>
             <w:r>
               <w:rPr>
@@ -2213,7 +2292,7 @@
               <w:szCs w:val="22"/>
             </w:rPr>
           </w:pPr>
-          <w:hyperlink w:anchor="_Toc452996617" w:history="1">
+          <w:hyperlink w:anchor="_Toc459197426" w:history="1">
             <w:r>
               <w:rPr>
                 <w:rStyle w:val="Hyperlink"/>
@@ -2256,7 +2335,7 @@
                 <w:noProof/>
                 <w:webHidden/>
               </w:rPr>
-              <w:instrText xml:space="preserve"> PAGEREF _Toc452996617 \h </w:instrText>
+              <w:instrText xml:space="preserve"> PAGEREF _Toc459197426 \h </w:instrText>
             </w:r>
             <w:r>
               <w:rPr>
@@ -2301,7 +2380,7 @@
               <w:szCs w:val="22"/>
             </w:rPr>
           </w:pPr>
-          <w:hyperlink w:anchor="_Toc452996618" w:history="1">
+          <w:hyperlink w:anchor="_Toc459197427" w:history="1">
             <w:r>
               <w:rPr>
                 <w:rStyle w:val="Hyperlink"/>
@@ -2344,7 +2423,7 @@
                 <w:noProof/>
                 <w:webHidden/>
               </w:rPr>
-              <w:instrText xml:space="preserve"> PAGEREF _Toc452996618 \h </w:instrText>
+              <w:instrText xml:space="preserve"> PAGEREF _Toc459197427 \h </w:instrText>
             </w:r>
             <w:r>
               <w:rPr>
@@ -2389,7 +2468,7 @@
               <w:szCs w:val="22"/>
             </w:rPr>
           </w:pPr>
-          <w:hyperlink w:anchor="_Toc452996619" w:history="1">
+          <w:hyperlink w:anchor="_Toc459197428" w:history="1">
             <w:r>
               <w:rPr>
                 <w:rStyle w:val="Hyperlink"/>
@@ -2432,7 +2511,7 @@
                 <w:noProof/>
                 <w:webHidden/>
               </w:rPr>
-              <w:instrText xml:space="preserve"> PAGEREF _Toc452996619 \h </w:instrText>
+              <w:instrText xml:space="preserve"> PAGEREF _Toc459197428 \h </w:instrText>
             </w:r>
             <w:r>
               <w:rPr>
@@ -2477,7 +2556,7 @@
               <w:szCs w:val="22"/>
             </w:rPr>
           </w:pPr>
-          <w:hyperlink w:anchor="_Toc452996620" w:history="1">
+          <w:hyperlink w:anchor="_Toc459197429" w:history="1">
             <w:r>
               <w:rPr>
                 <w:rStyle w:val="Hyperlink"/>
@@ -2520,7 +2599,7 @@
                 <w:noProof/>
                 <w:webHidden/>
               </w:rPr>
-              <w:instrText xml:space="preserve"> PAGEREF _Toc452996620 \h </w:instrText>
+              <w:instrText xml:space="preserve"> PAGEREF _Toc459197429 \h </w:instrText>
             </w:r>
             <w:r>
               <w:rPr>
@@ -2565,7 +2644,7 @@
               <w:szCs w:val="22"/>
             </w:rPr>
           </w:pPr>
-          <w:hyperlink w:anchor="_Toc452996621" w:history="1">
+          <w:hyperlink w:anchor="_Toc459197430" w:history="1">
             <w:r>
               <w:rPr>
                 <w:rStyle w:val="Hyperlink"/>
@@ -2608,7 +2687,7 @@
                 <w:noProof/>
                 <w:webHidden/>
               </w:rPr>
-              <w:instrText xml:space="preserve"> PAGEREF _Toc452996621 \h </w:instrText>
+              <w:instrText xml:space="preserve"> PAGEREF _Toc459197430 \h </w:instrText>
             </w:r>
             <w:r>
               <w:rPr>
@@ -2653,7 +2732,7 @@
               <w:szCs w:val="22"/>
             </w:rPr>
           </w:pPr>
-          <w:hyperlink w:anchor="_Toc452996622" w:history="1">
+          <w:hyperlink w:anchor="_Toc459197431" w:history="1">
             <w:r>
               <w:rPr>
                 <w:rStyle w:val="Hyperlink"/>
@@ -2696,7 +2775,7 @@
                 <w:noProof/>
                 <w:webHidden/>
               </w:rPr>
-              <w:instrText xml:space="preserve"> PAGEREF _Toc452996622 \h </w:instrText>
+              <w:instrText xml:space="preserve"> PAGEREF _Toc459197431 \h </w:instrText>
             </w:r>
             <w:r>
               <w:rPr>
@@ -2741,7 +2820,7 @@
               <w:szCs w:val="22"/>
             </w:rPr>
           </w:pPr>
-          <w:hyperlink w:anchor="_Toc452996623" w:history="1">
+          <w:hyperlink w:anchor="_Toc459197432" w:history="1">
             <w:r>
               <w:rPr>
                 <w:rStyle w:val="Hyperlink"/>
@@ -2784,7 +2863,7 @@
                 <w:noProof/>
                 <w:webHidden/>
               </w:rPr>
-              <w:instrText xml:space="preserve"> PAGEREF _Toc452996623 \h </w:instrText>
+              <w:instrText xml:space="preserve"> PAGEREF _Toc459197432 \h </w:instrText>
             </w:r>
             <w:r>
               <w:rPr>
@@ -2829,7 +2908,7 @@
               <w:szCs w:val="22"/>
             </w:rPr>
           </w:pPr>
-          <w:hyperlink w:anchor="_Toc452996624" w:history="1">
+          <w:hyperlink w:anchor="_Toc459197433" w:history="1">
             <w:r>
               <w:rPr>
                 <w:rStyle w:val="Hyperlink"/>
@@ -2872,7 +2951,7 @@
                 <w:noProof/>
                 <w:webHidden/>
               </w:rPr>
-              <w:instrText xml:space="preserve"> PAGEREF _Toc452996624 \h </w:instrText>
+              <w:instrText xml:space="preserve"> PAGEREF _Toc459197433 \h </w:instrText>
             </w:r>
             <w:r>
               <w:rPr>
@@ -2917,7 +2996,7 @@
               <w:szCs w:val="22"/>
             </w:rPr>
           </w:pPr>
-          <w:hyperlink w:anchor="_Toc452996625" w:history="1">
+          <w:hyperlink w:anchor="_Toc459197434" w:history="1">
             <w:r>
               <w:rPr>
                 <w:rStyle w:val="Hyperlink"/>
@@ -2960,7 +3039,7 @@
                 <w:noProof/>
                 <w:webHidden/>
               </w:rPr>
-              <w:instrText xml:space="preserve"> PAGEREF _Toc452996625 \h </w:instrText>
+              <w:instrText xml:space="preserve"> PAGEREF _Toc459197434 \h </w:instrText>
             </w:r>
             <w:r>
               <w:rPr>
@@ -3005,7 +3084,7 @@
               <w:szCs w:val="22"/>
             </w:rPr>
           </w:pPr>
-          <w:hyperlink w:anchor="_Toc452996626" w:history="1">
+          <w:hyperlink w:anchor="_Toc459197435" w:history="1">
             <w:r>
               <w:rPr>
                 <w:rStyle w:val="Hyperlink"/>
@@ -3048,7 +3127,7 @@
                 <w:noProof/>
                 <w:webHidden/>
               </w:rPr>
-              <w:instrText xml:space="preserve"> PAGEREF _Toc452996626 \h </w:instrText>
+              <w:instrText xml:space="preserve"> PAGEREF _Toc459197435 \h </w:instrText>
             </w:r>
             <w:r>
               <w:rPr>
@@ -3093,7 +3172,7 @@
               <w:szCs w:val="22"/>
             </w:rPr>
           </w:pPr>
-          <w:hyperlink w:anchor="_Toc452996627" w:history="1">
+          <w:hyperlink w:anchor="_Toc459197436" w:history="1">
             <w:r>
               <w:rPr>
                 <w:rStyle w:val="Hyperlink"/>
@@ -3115,7 +3194,7 @@
                 <w:rStyle w:val="Hyperlink"/>
                 <w:noProof/>
               </w:rPr>
-              <w:t>TFS 2830 – Additional Sub Coaching Reason 6 for CSR Module.</w:t>
+              <w:t>TFS 2830 – Additional Sub Coaching Reason 236 for CSR Module.</w:t>
             </w:r>
             <w:r>
               <w:rPr>
@@ -3136,7 +3215,7 @@
                 <w:noProof/>
                 <w:webHidden/>
               </w:rPr>
-              <w:instrText xml:space="preserve"> PAGEREF _Toc452996627 \h </w:instrText>
+              <w:instrText xml:space="preserve"> PAGEREF _Toc459197436 \h </w:instrText>
             </w:r>
             <w:r>
               <w:rPr>
@@ -3157,6 +3236,94 @@
                 <w:webHidden/>
               </w:rPr>
               <w:t>36</w:t>
+            </w:r>
+            <w:r>
+              <w:rPr>
+                <w:noProof/>
+                <w:webHidden/>
+              </w:rPr>
+              <w:fldChar w:fldCharType="end"/>
+            </w:r>
+          </w:hyperlink>
+        </w:p>
+        <w:p>
+          <w:pPr>
+            <w:pStyle w:val="TOC2"/>
+            <w:tabs>
+              <w:tab w:val="left" w:pos="880"/>
+              <w:tab w:val="right" w:leader="dot" w:pos="13670"/>
+            </w:tabs>
+            <w:rPr>
+              <w:rFonts w:asciiTheme="minorHAnsi" w:eastAsiaTheme="minorEastAsia" w:hAnsiTheme="minorHAnsi" w:cstheme="minorBidi"/>
+              <w:noProof/>
+              <w:sz w:val="22"/>
+              <w:szCs w:val="22"/>
+            </w:rPr>
+          </w:pPr>
+          <w:hyperlink w:anchor="_Toc459197437" w:history="1">
+            <w:r>
+              <w:rPr>
+                <w:rStyle w:val="Hyperlink"/>
+                <w:noProof/>
+              </w:rPr>
+              <w:t>18.</w:t>
+            </w:r>
+            <w:r>
+              <w:rPr>
+                <w:rFonts w:asciiTheme="minorHAnsi" w:eastAsiaTheme="minorEastAsia" w:hAnsiTheme="minorHAnsi" w:cstheme="minorBidi"/>
+                <w:noProof/>
+                <w:sz w:val="22"/>
+                <w:szCs w:val="22"/>
+              </w:rPr>
+              <w:tab/>
+            </w:r>
+            <w:r>
+              <w:rPr>
+                <w:rStyle w:val="Hyperlink"/>
+                <w:noProof/>
+              </w:rPr>
+              <w:t>TFS 3605 – Additional Sub Coaching Reason 237 for CSR Module.</w:t>
+            </w:r>
+            <w:r>
+              <w:rPr>
+                <w:noProof/>
+                <w:webHidden/>
+              </w:rPr>
+              <w:tab/>
+            </w:r>
+            <w:r>
+              <w:rPr>
+                <w:noProof/>
+                <w:webHidden/>
+              </w:rPr>
+              <w:fldChar w:fldCharType="begin"/>
+            </w:r>
+            <w:r>
+              <w:rPr>
+                <w:noProof/>
+                <w:webHidden/>
+              </w:rPr>
+              <w:instrText xml:space="preserve"> PAGEREF _Toc459197437 \h </w:instrText>
+            </w:r>
+            <w:r>
+              <w:rPr>
+                <w:noProof/>
+                <w:webHidden/>
+              </w:rPr>
+            </w:r>
+            <w:r>
+              <w:rPr>
+                <w:noProof/>
+                <w:webHidden/>
+              </w:rPr>
+              <w:fldChar w:fldCharType="separate"/>
+            </w:r>
+            <w:r>
+              <w:rPr>
+                <w:noProof/>
+                <w:webHidden/>
+              </w:rPr>
+              <w:t>38</w:t>
             </w:r>
             <w:r>
               <w:rPr>
@@ -3189,7 +3356,10 @@
     <w:p/>
     <w:p/>
     <w:p/>
-    <w:p/>
+    <w:p>
+      <w:bookmarkStart w:id="15" w:name="_GoBack"/>
+      <w:bookmarkEnd w:id="15"/>
+    </w:p>
     <w:p/>
     <w:p/>
     <w:p/>
@@ -3230,7 +3400,7 @@
         </w:numPr>
       </w:pPr>
       <w:bookmarkStart w:id="16" w:name="_Toc391395339"/>
-      <w:bookmarkStart w:id="17" w:name="_Toc452996611"/>
+      <w:bookmarkStart w:id="17" w:name="_Toc459197420"/>
       <w:r>
         <w:t>SCR 1</w:t>
       </w:r>
@@ -4100,7 +4270,7 @@
           <w:numId w:val="2"/>
         </w:numPr>
       </w:pPr>
-      <w:bookmarkStart w:id="18" w:name="_Toc452996612"/>
+      <w:bookmarkStart w:id="18" w:name="_Toc459197421"/>
       <w:r>
         <w:t>SCR 13515 Update Receiver values in Email_Notifications table</w:t>
       </w:r>
@@ -5990,7 +6160,7 @@
           <w:numId w:val="2"/>
         </w:numPr>
       </w:pPr>
-      <w:bookmarkStart w:id="19" w:name="_Toc452996613"/>
+      <w:bookmarkStart w:id="19" w:name="_Toc459197422"/>
       <w:r>
         <w:t>SCR 13609 Quality Alignment Specialists to receive Coaching Logs</w:t>
       </w:r>
@@ -7611,7 +7781,7 @@
           <w:numId w:val="2"/>
         </w:numPr>
       </w:pPr>
-      <w:bookmarkStart w:id="20" w:name="_Toc452996614"/>
+      <w:bookmarkStart w:id="20" w:name="_Toc459197423"/>
       <w:r>
         <w:t>SCR 13653 Changes for supporting LSA Module value</w:t>
       </w:r>
@@ -12502,7 +12672,7 @@
           <w:numId w:val="2"/>
         </w:numPr>
       </w:pPr>
-      <w:bookmarkStart w:id="21" w:name="_Toc452996615"/>
+      <w:bookmarkStart w:id="21" w:name="_Toc459197424"/>
       <w:r>
         <w:t>SCR 14512 Changes for supporting Training Module</w:t>
       </w:r>
@@ -19295,7 +19465,7 @@
           <w:numId w:val="2"/>
         </w:numPr>
       </w:pPr>
-      <w:bookmarkStart w:id="22" w:name="_Toc452996616"/>
+      <w:bookmarkStart w:id="22" w:name="_Toc459197425"/>
       <w:r>
         <w:t>SCR 15008 Additional job codes for Sup Module submission</w:t>
       </w:r>
@@ -20721,7 +20891,7 @@
           <w:numId w:val="2"/>
         </w:numPr>
       </w:pPr>
-      <w:bookmarkStart w:id="23" w:name="_Toc452996617"/>
+      <w:bookmarkStart w:id="23" w:name="_Toc459197426"/>
       <w:r>
         <w:t>SCR 15075 Set Reinforcement to 1 for non CSE subCoaching Reasons for Training Module.</w:t>
       </w:r>
@@ -21860,7 +22030,7 @@
           <w:numId w:val="2"/>
         </w:numPr>
       </w:pPr>
-      <w:bookmarkStart w:id="24" w:name="_Toc452996618"/>
+      <w:bookmarkStart w:id="24" w:name="_Toc459197427"/>
       <w:r>
         <w:t>TFS 604 – Additional AHT Sub Coaching Reason for CSR and SUP Modules.</w:t>
       </w:r>
@@ -23952,7 +24122,7 @@
           <w:numId w:val="2"/>
         </w:numPr>
       </w:pPr>
-      <w:bookmarkStart w:id="25" w:name="_Toc452996619"/>
+      <w:bookmarkStart w:id="25" w:name="_Toc459197428"/>
       <w:r>
         <w:t>TFS 667- Allow submission to all modules for job code WPOP70</w:t>
       </w:r>
@@ -24906,7 +25076,7 @@
           <w:numId w:val="2"/>
         </w:numPr>
       </w:pPr>
-      <w:bookmarkStart w:id="26" w:name="_Toc452996620"/>
+      <w:bookmarkStart w:id="26" w:name="_Toc459197429"/>
       <w:r>
         <w:t>TFS 841- Allow supervisor Module Submissions for WACQ13</w:t>
       </w:r>
@@ -25996,7 +26166,7 @@
           <w:numId w:val="2"/>
         </w:numPr>
       </w:pPr>
-      <w:bookmarkStart w:id="27" w:name="_Toc452996621"/>
+      <w:bookmarkStart w:id="27" w:name="_Toc459197430"/>
       <w:r>
         <w:t>TFS 861- Allow Warnings submissions for all Modules</w:t>
       </w:r>
@@ -27153,7 +27323,7 @@
           <w:numId w:val="2"/>
         </w:numPr>
       </w:pPr>
-      <w:bookmarkStart w:id="28" w:name="_Toc452996622"/>
+      <w:bookmarkStart w:id="28" w:name="_Toc459197431"/>
       <w:r>
         <w:t xml:space="preserve">TFS 1013 </w:t>
       </w:r>
@@ -28707,7 +28877,7 @@
           <w:numId w:val="2"/>
         </w:numPr>
       </w:pPr>
-      <w:bookmarkStart w:id="29" w:name="_Toc452996623"/>
+      <w:bookmarkStart w:id="29" w:name="_Toc459197432"/>
       <w:r>
         <w:t>TFS 1016 – Additional CCI Sub Coaching Reason for CSR Module.</w:t>
       </w:r>
@@ -30808,7 +30978,7 @@
           <w:numId w:val="2"/>
         </w:numPr>
       </w:pPr>
-      <w:bookmarkStart w:id="30" w:name="_Toc452996624"/>
+      <w:bookmarkStart w:id="30" w:name="_Toc459197433"/>
       <w:r>
         <w:t>TFS 1555 Additional LSA job codes for Submission and review</w:t>
       </w:r>
@@ -32361,7 +32531,7 @@
           <w:numId w:val="2"/>
         </w:numPr>
       </w:pPr>
-      <w:bookmarkStart w:id="31" w:name="_Toc452996625"/>
+      <w:bookmarkStart w:id="31" w:name="_Toc459197434"/>
       <w:r>
         <w:t xml:space="preserve">TFS 2668 </w:t>
       </w:r>
@@ -35586,7 +35756,7 @@
           <w:numId w:val="2"/>
         </w:numPr>
       </w:pPr>
-      <w:bookmarkStart w:id="32" w:name="_Toc452996626"/>
+      <w:bookmarkStart w:id="32" w:name="_Toc459197435"/>
       <w:r>
         <w:t xml:space="preserve">TFS 2269 – Additional Sub Coaching Reason </w:t>
       </w:r>
@@ -37873,21 +38043,15 @@
           <w:numId w:val="2"/>
         </w:numPr>
       </w:pPr>
-      <w:bookmarkStart w:id="33" w:name="_Toc452996627"/>
+      <w:bookmarkStart w:id="33" w:name="_Toc459197436"/>
       <w:r>
-        <w:t>TFS 2</w:t>
+        <w:t xml:space="preserve">TFS 2830 – Additional Sub Coaching Reason </w:t>
       </w:r>
       <w:r>
-        <w:t>830</w:t>
+        <w:t>23</w:t>
       </w:r>
       <w:r>
-        <w:t xml:space="preserve"> – Additional Sub Coaching Reason </w:t>
-      </w:r>
-      <w:r>
-        <w:t>6</w:t>
-      </w:r>
-      <w:r>
-        <w:t xml:space="preserve"> for CSR Module.</w:t>
+        <w:t>6 for CSR Module.</w:t>
       </w:r>
       <w:bookmarkEnd w:id="33"/>
     </w:p>
@@ -38078,10 +38242,7 @@
           </w:tcPr>
           <w:p>
             <w:r>
-              <w:t>New Subcoaching reason id</w:t>
-            </w:r>
-            <w:r>
-              <w:t xml:space="preserve"> 236</w:t>
+              <w:t>New Subcoaching reason id 236</w:t>
             </w:r>
           </w:p>
         </w:tc>
@@ -38225,7 +38386,21 @@
                 <w:rFonts w:asciiTheme="minorHAnsi" w:hAnsiTheme="minorHAnsi"/>
                 <w:bCs/>
               </w:rPr>
-              <w:t>16.1</w:t>
+              <w:t>1</w:t>
+            </w:r>
+            <w:r>
+              <w:rPr>
+                <w:rFonts w:asciiTheme="minorHAnsi" w:hAnsiTheme="minorHAnsi"/>
+                <w:bCs/>
+              </w:rPr>
+              <w:t>7</w:t>
+            </w:r>
+            <w:r>
+              <w:rPr>
+                <w:rFonts w:asciiTheme="minorHAnsi" w:hAnsiTheme="minorHAnsi"/>
+                <w:bCs/>
+              </w:rPr>
+              <w:t>.1</w:t>
             </w:r>
           </w:p>
         </w:tc>
@@ -38466,7 +38641,21 @@
                 <w:rFonts w:asciiTheme="minorHAnsi" w:hAnsiTheme="minorHAnsi"/>
                 <w:bCs/>
               </w:rPr>
-              <w:t>16.2</w:t>
+              <w:t>1</w:t>
+            </w:r>
+            <w:r>
+              <w:rPr>
+                <w:rFonts w:asciiTheme="minorHAnsi" w:hAnsiTheme="minorHAnsi"/>
+                <w:bCs/>
+              </w:rPr>
+              <w:t>7</w:t>
+            </w:r>
+            <w:r>
+              <w:rPr>
+                <w:rFonts w:asciiTheme="minorHAnsi" w:hAnsiTheme="minorHAnsi"/>
+                <w:bCs/>
+              </w:rPr>
+              <w:t>.2</w:t>
             </w:r>
           </w:p>
         </w:tc>
@@ -38651,18 +38840,12 @@
           </w:tcPr>
           <w:p>
             <w:r>
-              <w:t>1</w:t>
-            </w:r>
-            <w:r>
-              <w:t xml:space="preserve"> rows returned.</w:t>
-            </w:r>
-          </w:p>
-          <w:p>
-            <w:r>
-              <w:t>23</w:t>
-            </w:r>
-            <w:r>
-              <w:t>6</w:t>
+              <w:t>1 rows returned.</w:t>
+            </w:r>
+          </w:p>
+          <w:p>
+            <w:r>
+              <w:t>236</w:t>
             </w:r>
           </w:p>
           <w:p>
@@ -38744,7 +38927,21 @@
                 <w:rFonts w:asciiTheme="minorHAnsi" w:hAnsiTheme="minorHAnsi"/>
                 <w:bCs/>
               </w:rPr>
-              <w:t>16.3</w:t>
+              <w:t>1</w:t>
+            </w:r>
+            <w:r>
+              <w:rPr>
+                <w:rFonts w:asciiTheme="minorHAnsi" w:hAnsiTheme="minorHAnsi"/>
+                <w:bCs/>
+              </w:rPr>
+              <w:t>7</w:t>
+            </w:r>
+            <w:r>
+              <w:rPr>
+                <w:rFonts w:asciiTheme="minorHAnsi" w:hAnsiTheme="minorHAnsi"/>
+                <w:bCs/>
+              </w:rPr>
+              <w:t>.3</w:t>
             </w:r>
           </w:p>
         </w:tc>
@@ -39448,6 +39645,1673 @@
         </w:tc>
       </w:tr>
     </w:tbl>
+    <w:p>
+      <w:pPr>
+        <w:pStyle w:val="Heading2"/>
+        <w:ind w:left="360"/>
+      </w:pPr>
+    </w:p>
+    <w:p>
+      <w:pPr>
+        <w:pStyle w:val="Heading2"/>
+        <w:ind w:left="360"/>
+      </w:pPr>
+    </w:p>
+    <w:p>
+      <w:pPr>
+        <w:pStyle w:val="Heading2"/>
+        <w:ind w:left="360"/>
+      </w:pPr>
+    </w:p>
+    <w:p>
+      <w:pPr>
+        <w:pStyle w:val="Heading2"/>
+        <w:numPr>
+          <w:ilvl w:val="0"/>
+          <w:numId w:val="2"/>
+        </w:numPr>
+      </w:pPr>
+      <w:bookmarkStart w:id="34" w:name="_Toc459197437"/>
+      <w:r>
+        <w:t xml:space="preserve">TFS </w:t>
+      </w:r>
+      <w:r>
+        <w:t>3605</w:t>
+      </w:r>
+      <w:r>
+        <w:t xml:space="preserve"> – Additional Sub Coaching Reason </w:t>
+      </w:r>
+      <w:r>
+        <w:t>237</w:t>
+      </w:r>
+      <w:r>
+        <w:t xml:space="preserve"> for CSR Module.</w:t>
+      </w:r>
+      <w:bookmarkEnd w:id="34"/>
+    </w:p>
+    <w:p/>
+    <w:tbl>
+      <w:tblPr>
+        <w:tblW w:w="0" w:type="auto"/>
+        <w:tblInd w:w="-612" w:type="dxa"/>
+        <w:tblBorders>
+          <w:top w:val="single" w:sz="4" w:space="0" w:color="auto"/>
+          <w:left w:val="single" w:sz="4" w:space="0" w:color="auto"/>
+          <w:bottom w:val="single" w:sz="4" w:space="0" w:color="auto"/>
+          <w:right w:val="single" w:sz="4" w:space="0" w:color="auto"/>
+          <w:insideH w:val="single" w:sz="4" w:space="0" w:color="auto"/>
+          <w:insideV w:val="single" w:sz="4" w:space="0" w:color="auto"/>
+        </w:tblBorders>
+        <w:tblLayout w:type="fixed"/>
+        <w:tblLook w:val="0000" w:firstRow="0" w:lastRow="0" w:firstColumn="0" w:lastColumn="0" w:noHBand="0" w:noVBand="0"/>
+      </w:tblPr>
+      <w:tblGrid>
+        <w:gridCol w:w="2549"/>
+        <w:gridCol w:w="10455"/>
+      </w:tblGrid>
+      <w:tr>
+        <w:trPr>
+          <w:tblHeader/>
+        </w:trPr>
+        <w:tc>
+          <w:tcPr>
+            <w:tcW w:w="2549" w:type="dxa"/>
+            <w:shd w:val="solid" w:color="auto" w:fill="000000"/>
+          </w:tcPr>
+          <w:p>
+            <w:r>
+              <w:t>Item</w:t>
+            </w:r>
+          </w:p>
+        </w:tc>
+        <w:tc>
+          <w:tcPr>
+            <w:tcW w:w="10455" w:type="dxa"/>
+            <w:shd w:val="solid" w:color="auto" w:fill="000000"/>
+          </w:tcPr>
+          <w:p>
+            <w:r>
+              <w:t>Description</w:t>
+            </w:r>
+          </w:p>
+        </w:tc>
+      </w:tr>
+      <w:tr>
+        <w:tc>
+          <w:tcPr>
+            <w:tcW w:w="2549" w:type="dxa"/>
+          </w:tcPr>
+          <w:p>
+            <w:r>
+              <w:t>Change Type</w:t>
+            </w:r>
+          </w:p>
+        </w:tc>
+        <w:tc>
+          <w:tcPr>
+            <w:tcW w:w="10455" w:type="dxa"/>
+          </w:tcPr>
+          <w:p>
+            <w:r>
+              <w:t>Change</w:t>
+            </w:r>
+          </w:p>
+        </w:tc>
+      </w:tr>
+      <w:tr>
+        <w:tc>
+          <w:tcPr>
+            <w:tcW w:w="2549" w:type="dxa"/>
+          </w:tcPr>
+          <w:p>
+            <w:r>
+              <w:t>Change Description</w:t>
+            </w:r>
+          </w:p>
+        </w:tc>
+        <w:tc>
+          <w:tcPr>
+            <w:tcW w:w="10455" w:type="dxa"/>
+          </w:tcPr>
+          <w:p>
+            <w:r>
+              <w:t>Additional Sub Coaching Reason for CSR Module</w:t>
+            </w:r>
+          </w:p>
+        </w:tc>
+      </w:tr>
+      <w:tr>
+        <w:tc>
+          <w:tcPr>
+            <w:tcW w:w="2549" w:type="dxa"/>
+          </w:tcPr>
+          <w:p>
+            <w:r>
+              <w:t>Test Environment</w:t>
+            </w:r>
+          </w:p>
+        </w:tc>
+        <w:tc>
+          <w:tcPr>
+            <w:tcW w:w="10455" w:type="dxa"/>
+          </w:tcPr>
+          <w:p>
+            <w:r>
+              <w:t xml:space="preserve">eCoaching_Dev database on vrivfssdbt02\scord01,1437 </w:t>
+            </w:r>
+          </w:p>
+        </w:tc>
+      </w:tr>
+      <w:tr>
+        <w:tc>
+          <w:tcPr>
+            <w:tcW w:w="2549" w:type="dxa"/>
+          </w:tcPr>
+          <w:p>
+            <w:r>
+              <w:t>Code Modules created/updated</w:t>
+            </w:r>
+          </w:p>
+        </w:tc>
+        <w:tc>
+          <w:tcPr>
+            <w:tcW w:w="10455" w:type="dxa"/>
+          </w:tcPr>
+          <w:p>
+            <w:r>
+              <w:t xml:space="preserve">Table </w:t>
+            </w:r>
+            <w:r>
+              <w:t>[EC].[DIM_Sub_Coaching_Reason</w:t>
+            </w:r>
+          </w:p>
+          <w:p>
+            <w:r>
+              <w:t xml:space="preserve">Table </w:t>
+            </w:r>
+            <w:r>
+              <w:t>[EC].[Coaching_Reason_Selection]</w:t>
+            </w:r>
+          </w:p>
+          <w:p/>
+        </w:tc>
+      </w:tr>
+      <w:tr>
+        <w:tc>
+          <w:tcPr>
+            <w:tcW w:w="2549" w:type="dxa"/>
+          </w:tcPr>
+          <w:p>
+            <w:r>
+              <w:lastRenderedPageBreak/>
+              <w:t>Code doc</w:t>
+            </w:r>
+          </w:p>
+        </w:tc>
+        <w:tc>
+          <w:tcPr>
+            <w:tcW w:w="10455" w:type="dxa"/>
+          </w:tcPr>
+          <w:p>
+            <w:r>
+              <w:t>CCO_eCoaching_Dimension_Table_Data.xlsx</w:t>
+            </w:r>
+          </w:p>
+        </w:tc>
+      </w:tr>
+      <w:tr>
+        <w:tc>
+          <w:tcPr>
+            <w:tcW w:w="2549" w:type="dxa"/>
+          </w:tcPr>
+          <w:p>
+            <w:r>
+              <w:t>Notes</w:t>
+            </w:r>
+          </w:p>
+        </w:tc>
+        <w:tc>
+          <w:tcPr>
+            <w:tcW w:w="10455" w:type="dxa"/>
+          </w:tcPr>
+          <w:p>
+            <w:r>
+              <w:t>New Subcoaching reason id 23</w:t>
+            </w:r>
+            <w:r>
+              <w:t>7</w:t>
+            </w:r>
+          </w:p>
+        </w:tc>
+      </w:tr>
+    </w:tbl>
+    <w:p/>
+    <w:tbl>
+      <w:tblPr>
+        <w:tblW w:w="13500" w:type="dxa"/>
+        <w:tblInd w:w="-612" w:type="dxa"/>
+        <w:tblBorders>
+          <w:top w:val="double" w:sz="4" w:space="0" w:color="auto"/>
+          <w:left w:val="double" w:sz="4" w:space="0" w:color="auto"/>
+          <w:bottom w:val="double" w:sz="4" w:space="0" w:color="auto"/>
+          <w:right w:val="double" w:sz="4" w:space="0" w:color="auto"/>
+          <w:insideH w:val="single" w:sz="6" w:space="0" w:color="auto"/>
+          <w:insideV w:val="single" w:sz="6" w:space="0" w:color="auto"/>
+        </w:tblBorders>
+        <w:tblLayout w:type="fixed"/>
+        <w:tblLook w:val="0000" w:firstRow="0" w:lastRow="0" w:firstColumn="0" w:lastColumn="0" w:noHBand="0" w:noVBand="0"/>
+      </w:tblPr>
+      <w:tblGrid>
+        <w:gridCol w:w="900"/>
+        <w:gridCol w:w="3960"/>
+        <w:gridCol w:w="4500"/>
+        <w:gridCol w:w="1260"/>
+        <w:gridCol w:w="2880"/>
+      </w:tblGrid>
+      <w:tr>
+        <w:trPr>
+          <w:cantSplit/>
+          <w:tblHeader/>
+        </w:trPr>
+        <w:tc>
+          <w:tcPr>
+            <w:tcW w:w="900" w:type="dxa"/>
+            <w:shd w:val="clear" w:color="auto" w:fill="A6A6A6"/>
+          </w:tcPr>
+          <w:p>
+            <w:pPr>
+              <w:rPr>
+                <w:i/>
+              </w:rPr>
+            </w:pPr>
+            <w:r>
+              <w:t>TEST#</w:t>
+            </w:r>
+          </w:p>
+        </w:tc>
+        <w:tc>
+          <w:tcPr>
+            <w:tcW w:w="3960" w:type="dxa"/>
+            <w:shd w:val="clear" w:color="auto" w:fill="A6A6A6"/>
+          </w:tcPr>
+          <w:p>
+            <w:pPr>
+              <w:rPr>
+                <w:i/>
+              </w:rPr>
+            </w:pPr>
+            <w:r>
+              <w:t>ACTION</w:t>
+            </w:r>
+          </w:p>
+        </w:tc>
+        <w:tc>
+          <w:tcPr>
+            <w:tcW w:w="4500" w:type="dxa"/>
+            <w:shd w:val="clear" w:color="auto" w:fill="A6A6A6"/>
+          </w:tcPr>
+          <w:p>
+            <w:pPr>
+              <w:rPr>
+                <w:i/>
+              </w:rPr>
+            </w:pPr>
+            <w:r>
+              <w:t xml:space="preserve">EXPECTED RESULTS </w:t>
+            </w:r>
+          </w:p>
+        </w:tc>
+        <w:tc>
+          <w:tcPr>
+            <w:tcW w:w="1260" w:type="dxa"/>
+            <w:shd w:val="clear" w:color="auto" w:fill="A6A6A6"/>
+          </w:tcPr>
+          <w:p>
+            <w:pPr>
+              <w:rPr>
+                <w:i/>
+              </w:rPr>
+            </w:pPr>
+            <w:r>
+              <w:t>RESULTS</w:t>
+            </w:r>
+          </w:p>
+          <w:p>
+            <w:pPr>
+              <w:rPr>
+                <w:i/>
+              </w:rPr>
+            </w:pPr>
+            <w:r>
+              <w:t>P/F/I</w:t>
+            </w:r>
+          </w:p>
+        </w:tc>
+        <w:tc>
+          <w:tcPr>
+            <w:tcW w:w="2880" w:type="dxa"/>
+            <w:shd w:val="clear" w:color="auto" w:fill="A6A6A6"/>
+          </w:tcPr>
+          <w:p>
+            <w:pPr>
+              <w:rPr>
+                <w:i/>
+              </w:rPr>
+            </w:pPr>
+            <w:r>
+              <w:t>COMMENTS</w:t>
+            </w:r>
+          </w:p>
+        </w:tc>
+      </w:tr>
+      <w:tr>
+        <w:trPr>
+          <w:cantSplit/>
+        </w:trPr>
+        <w:tc>
+          <w:tcPr>
+            <w:tcW w:w="900" w:type="dxa"/>
+          </w:tcPr>
+          <w:p>
+            <w:pPr>
+              <w:rPr>
+                <w:i/>
+              </w:rPr>
+            </w:pPr>
+            <w:r>
+              <w:rPr>
+                <w:rFonts w:asciiTheme="minorHAnsi" w:hAnsiTheme="minorHAnsi"/>
+                <w:bCs/>
+              </w:rPr>
+              <w:t>1</w:t>
+            </w:r>
+            <w:r>
+              <w:rPr>
+                <w:rFonts w:asciiTheme="minorHAnsi" w:hAnsiTheme="minorHAnsi"/>
+                <w:bCs/>
+              </w:rPr>
+              <w:t>8</w:t>
+            </w:r>
+            <w:r>
+              <w:rPr>
+                <w:rFonts w:asciiTheme="minorHAnsi" w:hAnsiTheme="minorHAnsi"/>
+                <w:bCs/>
+              </w:rPr>
+              <w:t>.1</w:t>
+            </w:r>
+          </w:p>
+        </w:tc>
+        <w:tc>
+          <w:tcPr>
+            <w:tcW w:w="3960" w:type="dxa"/>
+          </w:tcPr>
+          <w:p>
+            <w:r>
+              <w:t xml:space="preserve">Verify </w:t>
+            </w:r>
+            <w:r>
+              <w:t xml:space="preserve">new reasons are added in table </w:t>
+            </w:r>
+            <w:r>
+              <w:t>[EC].[DIM_Sub_Coaching_Reason</w:t>
+            </w:r>
+          </w:p>
+          <w:p/>
+          <w:p>
+            <w:pPr>
+              <w:overflowPunct/>
+              <w:textAlignment w:val="auto"/>
+              <w:rPr>
+                <w:rFonts w:ascii="Courier New" w:hAnsi="Courier New" w:cs="Courier New"/>
+                <w:noProof/>
+                <w:color w:val="808080"/>
+              </w:rPr>
+            </w:pPr>
+            <w:r>
+              <w:rPr>
+                <w:rFonts w:ascii="Courier New" w:hAnsi="Courier New" w:cs="Courier New"/>
+                <w:noProof/>
+                <w:color w:val="0000FF"/>
+              </w:rPr>
+              <w:t>SELECT</w:t>
+            </w:r>
+            <w:r>
+              <w:rPr>
+                <w:rFonts w:ascii="Courier New" w:hAnsi="Courier New" w:cs="Courier New"/>
+                <w:noProof/>
+              </w:rPr>
+              <w:t xml:space="preserve"> </w:t>
+            </w:r>
+            <w:r>
+              <w:rPr>
+                <w:rFonts w:ascii="Courier New" w:hAnsi="Courier New" w:cs="Courier New"/>
+                <w:noProof/>
+                <w:color w:val="808080"/>
+              </w:rPr>
+              <w:t>*</w:t>
+            </w:r>
+          </w:p>
+          <w:p>
+            <w:pPr>
+              <w:overflowPunct/>
+              <w:textAlignment w:val="auto"/>
+              <w:rPr>
+                <w:rFonts w:ascii="Courier New" w:hAnsi="Courier New" w:cs="Courier New"/>
+                <w:noProof/>
+              </w:rPr>
+            </w:pPr>
+            <w:r>
+              <w:rPr>
+                <w:rFonts w:ascii="Courier New" w:hAnsi="Courier New" w:cs="Courier New"/>
+                <w:noProof/>
+              </w:rPr>
+              <w:t xml:space="preserve">  </w:t>
+            </w:r>
+            <w:r>
+              <w:rPr>
+                <w:rFonts w:ascii="Courier New" w:hAnsi="Courier New" w:cs="Courier New"/>
+                <w:noProof/>
+                <w:color w:val="0000FF"/>
+              </w:rPr>
+              <w:t>FROM</w:t>
+            </w:r>
+            <w:r>
+              <w:rPr>
+                <w:rFonts w:ascii="Courier New" w:hAnsi="Courier New" w:cs="Courier New"/>
+                <w:noProof/>
+              </w:rPr>
+              <w:t xml:space="preserve"> [EC]</w:t>
+            </w:r>
+            <w:r>
+              <w:rPr>
+                <w:rFonts w:ascii="Courier New" w:hAnsi="Courier New" w:cs="Courier New"/>
+                <w:noProof/>
+                <w:color w:val="808080"/>
+              </w:rPr>
+              <w:t>.</w:t>
+            </w:r>
+            <w:r>
+              <w:rPr>
+                <w:rFonts w:ascii="Courier New" w:hAnsi="Courier New" w:cs="Courier New"/>
+                <w:noProof/>
+              </w:rPr>
+              <w:t>[DIM_Sub_Coaching_Reason]</w:t>
+            </w:r>
+          </w:p>
+          <w:p>
+            <w:pPr>
+              <w:overflowPunct/>
+              <w:textAlignment w:val="auto"/>
+              <w:rPr>
+                <w:rFonts w:ascii="Courier New" w:hAnsi="Courier New" w:cs="Courier New"/>
+                <w:noProof/>
+              </w:rPr>
+            </w:pPr>
+            <w:r>
+              <w:rPr>
+                <w:rFonts w:ascii="Courier New" w:hAnsi="Courier New" w:cs="Courier New"/>
+                <w:noProof/>
+              </w:rPr>
+              <w:t xml:space="preserve">  </w:t>
+            </w:r>
+            <w:r>
+              <w:rPr>
+                <w:rFonts w:ascii="Courier New" w:hAnsi="Courier New" w:cs="Courier New"/>
+                <w:noProof/>
+                <w:color w:val="0000FF"/>
+              </w:rPr>
+              <w:t>where</w:t>
+            </w:r>
+            <w:r>
+              <w:rPr>
+                <w:rFonts w:ascii="Courier New" w:hAnsi="Courier New" w:cs="Courier New"/>
+                <w:noProof/>
+              </w:rPr>
+              <w:t xml:space="preserve"> [SubCoachingReason] </w:t>
+            </w:r>
+          </w:p>
+          <w:p>
+            <w:pPr>
+              <w:overflowPunct/>
+              <w:textAlignment w:val="auto"/>
+            </w:pPr>
+            <w:r>
+              <w:rPr>
+                <w:rFonts w:ascii="Courier New" w:hAnsi="Courier New" w:cs="Courier New"/>
+                <w:noProof/>
+              </w:rPr>
+              <w:t xml:space="preserve">  </w:t>
+            </w:r>
+            <w:r>
+              <w:rPr>
+                <w:rFonts w:ascii="Courier New" w:hAnsi="Courier New" w:cs="Courier New"/>
+                <w:noProof/>
+              </w:rPr>
+              <w:t xml:space="preserve">in </w:t>
+            </w:r>
+            <w:r>
+              <w:rPr>
+                <w:rFonts w:ascii="Courier New" w:hAnsi="Courier New" w:cs="Courier New"/>
+                <w:noProof/>
+                <w:color w:val="FF0000"/>
+              </w:rPr>
+              <w:t>'Supervisor Toolkit Initiative'</w:t>
+            </w:r>
+            <w:r>
+              <w:rPr>
+                <w:rFonts w:ascii="Courier New" w:hAnsi="Courier New" w:cs="Courier New"/>
+                <w:noProof/>
+              </w:rPr>
+              <w:t>)</w:t>
+            </w:r>
+          </w:p>
+          <w:p/>
+        </w:tc>
+        <w:tc>
+          <w:tcPr>
+            <w:tcW w:w="4500" w:type="dxa"/>
+          </w:tcPr>
+          <w:p>
+            <w:r>
+              <w:t>1 row returned :ID 23</w:t>
+            </w:r>
+            <w:r>
+              <w:t>7</w:t>
+            </w:r>
+          </w:p>
+        </w:tc>
+        <w:tc>
+          <w:tcPr>
+            <w:tcW w:w="1260" w:type="dxa"/>
+          </w:tcPr>
+          <w:p>
+            <w:pPr>
+              <w:rPr>
+                <w:rFonts w:asciiTheme="minorHAnsi" w:hAnsiTheme="minorHAnsi"/>
+                <w:bCs/>
+              </w:rPr>
+            </w:pPr>
+            <w:r>
+              <w:rPr>
+                <w:rFonts w:asciiTheme="minorHAnsi" w:hAnsiTheme="minorHAnsi"/>
+                <w:bCs/>
+              </w:rPr>
+              <w:t>P</w:t>
+            </w:r>
+          </w:p>
+        </w:tc>
+        <w:tc>
+          <w:tcPr>
+            <w:tcW w:w="2880" w:type="dxa"/>
+          </w:tcPr>
+          <w:p>
+            <w:pPr>
+              <w:rPr>
+                <w:rFonts w:asciiTheme="minorHAnsi" w:hAnsiTheme="minorHAnsi"/>
+                <w:bCs/>
+              </w:rPr>
+            </w:pPr>
+          </w:p>
+          <w:p>
+            <w:pPr>
+              <w:rPr>
+                <w:rFonts w:asciiTheme="minorHAnsi" w:hAnsiTheme="minorHAnsi"/>
+                <w:bCs/>
+              </w:rPr>
+            </w:pPr>
+          </w:p>
+        </w:tc>
+      </w:tr>
+      <w:tr>
+        <w:trPr>
+          <w:cantSplit/>
+        </w:trPr>
+        <w:tc>
+          <w:tcPr>
+            <w:tcW w:w="900" w:type="dxa"/>
+          </w:tcPr>
+          <w:p>
+            <w:pPr>
+              <w:rPr>
+                <w:i/>
+              </w:rPr>
+            </w:pPr>
+            <w:r>
+              <w:rPr>
+                <w:rFonts w:asciiTheme="minorHAnsi" w:hAnsiTheme="minorHAnsi"/>
+                <w:bCs/>
+              </w:rPr>
+              <w:t>1</w:t>
+            </w:r>
+            <w:r>
+              <w:rPr>
+                <w:rFonts w:asciiTheme="minorHAnsi" w:hAnsiTheme="minorHAnsi"/>
+                <w:bCs/>
+              </w:rPr>
+              <w:t>8</w:t>
+            </w:r>
+            <w:r>
+              <w:rPr>
+                <w:rFonts w:asciiTheme="minorHAnsi" w:hAnsiTheme="minorHAnsi"/>
+                <w:bCs/>
+              </w:rPr>
+              <w:t>.2</w:t>
+            </w:r>
+          </w:p>
+        </w:tc>
+        <w:tc>
+          <w:tcPr>
+            <w:tcW w:w="3960" w:type="dxa"/>
+          </w:tcPr>
+          <w:p>
+            <w:pPr>
+              <w:rPr>
+                <w:rFonts w:ascii="Courier New" w:hAnsi="Courier New" w:cs="Courier New"/>
+                <w:noProof/>
+              </w:rPr>
+            </w:pPr>
+            <w:r>
+              <w:rPr>
+                <w:rFonts w:ascii="Courier New" w:hAnsi="Courier New" w:cs="Courier New"/>
+                <w:noProof/>
+              </w:rPr>
+              <w:t xml:space="preserve">Verify data row in Table </w:t>
+            </w:r>
+            <w:r>
+              <w:rPr>
+                <w:rFonts w:ascii="Courier New" w:hAnsi="Courier New" w:cs="Courier New"/>
+                <w:noProof/>
+              </w:rPr>
+              <w:t>[EC]</w:t>
+            </w:r>
+            <w:r>
+              <w:rPr>
+                <w:rFonts w:ascii="Courier New" w:hAnsi="Courier New" w:cs="Courier New"/>
+                <w:noProof/>
+                <w:color w:val="808080"/>
+              </w:rPr>
+              <w:t>.</w:t>
+            </w:r>
+            <w:r>
+              <w:rPr>
+                <w:rFonts w:ascii="Courier New" w:hAnsi="Courier New" w:cs="Courier New"/>
+                <w:noProof/>
+              </w:rPr>
+              <w:t>[Coaching_Reason_Selection]</w:t>
+            </w:r>
+          </w:p>
+          <w:p/>
+          <w:p>
+            <w:pPr>
+              <w:overflowPunct/>
+              <w:textAlignment w:val="auto"/>
+              <w:rPr>
+                <w:rFonts w:ascii="Courier New" w:hAnsi="Courier New" w:cs="Courier New"/>
+                <w:noProof/>
+              </w:rPr>
+            </w:pPr>
+            <w:r>
+              <w:rPr>
+                <w:rFonts w:ascii="Courier New" w:hAnsi="Courier New" w:cs="Courier New"/>
+                <w:noProof/>
+                <w:color w:val="0000FF"/>
+              </w:rPr>
+              <w:t>SELECT</w:t>
+            </w:r>
+            <w:r>
+              <w:rPr>
+                <w:rFonts w:ascii="Courier New" w:hAnsi="Courier New" w:cs="Courier New"/>
+                <w:noProof/>
+              </w:rPr>
+              <w:t xml:space="preserve"> </w:t>
+            </w:r>
+            <w:r>
+              <w:rPr>
+                <w:rFonts w:ascii="Courier New" w:hAnsi="Courier New" w:cs="Courier New"/>
+                <w:noProof/>
+                <w:color w:val="808080"/>
+              </w:rPr>
+              <w:t>*</w:t>
+            </w:r>
+            <w:r>
+              <w:rPr>
+                <w:rFonts w:ascii="Courier New" w:hAnsi="Courier New" w:cs="Courier New"/>
+                <w:noProof/>
+              </w:rPr>
+              <w:t xml:space="preserve">   </w:t>
+            </w:r>
+            <w:r>
+              <w:rPr>
+                <w:rFonts w:ascii="Courier New" w:hAnsi="Courier New" w:cs="Courier New"/>
+                <w:noProof/>
+                <w:color w:val="0000FF"/>
+              </w:rPr>
+              <w:t>FROM</w:t>
+            </w:r>
+            <w:r>
+              <w:rPr>
+                <w:rFonts w:ascii="Courier New" w:hAnsi="Courier New" w:cs="Courier New"/>
+                <w:noProof/>
+              </w:rPr>
+              <w:t xml:space="preserve"> [EC]</w:t>
+            </w:r>
+            <w:r>
+              <w:rPr>
+                <w:rFonts w:ascii="Courier New" w:hAnsi="Courier New" w:cs="Courier New"/>
+                <w:noProof/>
+                <w:color w:val="808080"/>
+              </w:rPr>
+              <w:t>.</w:t>
+            </w:r>
+            <w:r>
+              <w:rPr>
+                <w:rFonts w:ascii="Courier New" w:hAnsi="Courier New" w:cs="Courier New"/>
+                <w:noProof/>
+              </w:rPr>
+              <w:t>[Coaching_Reason_Selection]</w:t>
+            </w:r>
+          </w:p>
+          <w:p>
+            <w:pPr>
+              <w:overflowPunct/>
+              <w:textAlignment w:val="auto"/>
+              <w:rPr>
+                <w:rFonts w:ascii="Courier New" w:hAnsi="Courier New" w:cs="Courier New"/>
+                <w:noProof/>
+              </w:rPr>
+            </w:pPr>
+            <w:r>
+              <w:rPr>
+                <w:rFonts w:ascii="Courier New" w:hAnsi="Courier New" w:cs="Courier New"/>
+                <w:noProof/>
+              </w:rPr>
+              <w:t xml:space="preserve">  </w:t>
+            </w:r>
+            <w:r>
+              <w:rPr>
+                <w:rFonts w:ascii="Courier New" w:hAnsi="Courier New" w:cs="Courier New"/>
+                <w:noProof/>
+                <w:color w:val="0000FF"/>
+              </w:rPr>
+              <w:t>where</w:t>
+            </w:r>
+            <w:r>
+              <w:rPr>
+                <w:rFonts w:ascii="Courier New" w:hAnsi="Courier New" w:cs="Courier New"/>
+                <w:noProof/>
+              </w:rPr>
+              <w:t xml:space="preserve"> SubCoachingReasonID </w:t>
+            </w:r>
+            <w:r>
+              <w:rPr>
+                <w:rFonts w:ascii="Courier New" w:hAnsi="Courier New" w:cs="Courier New"/>
+                <w:noProof/>
+                <w:color w:val="808080"/>
+              </w:rPr>
+              <w:t>= 23</w:t>
+            </w:r>
+            <w:r>
+              <w:rPr>
+                <w:rFonts w:ascii="Courier New" w:hAnsi="Courier New" w:cs="Courier New"/>
+                <w:noProof/>
+                <w:color w:val="808080"/>
+              </w:rPr>
+              <w:t>7</w:t>
+            </w:r>
+          </w:p>
+          <w:p>
+            <w:r>
+              <w:rPr>
+                <w:rFonts w:ascii="Courier New" w:hAnsi="Courier New" w:cs="Courier New"/>
+                <w:noProof/>
+                <w:color w:val="0000FF"/>
+              </w:rPr>
+              <w:t>GO</w:t>
+            </w:r>
+          </w:p>
+          <w:p>
+            <w:pPr>
+              <w:overflowPunct/>
+              <w:textAlignment w:val="auto"/>
+              <w:rPr>
+                <w:rFonts w:ascii="Courier New" w:hAnsi="Courier New" w:cs="Courier New"/>
+                <w:noProof/>
+                <w:color w:val="0000FF"/>
+              </w:rPr>
+            </w:pPr>
+          </w:p>
+          <w:p/>
+        </w:tc>
+        <w:tc>
+          <w:tcPr>
+            <w:tcW w:w="4500" w:type="dxa"/>
+          </w:tcPr>
+          <w:p>
+            <w:r>
+              <w:t>1 rows returned.</w:t>
+            </w:r>
+          </w:p>
+          <w:p>
+            <w:r>
+              <w:t>23</w:t>
+            </w:r>
+            <w:r>
+              <w:t>7:</w:t>
+            </w:r>
+            <w:r>
+              <w:t xml:space="preserve"> </w:t>
+            </w:r>
+            <w:r>
+              <w:t>Supervisor Toolkit Initiative</w:t>
+            </w:r>
+          </w:p>
+          <w:p>
+            <w:r>
+              <w:t>Set to true for CSR 0 for other Modules.</w:t>
+            </w:r>
+          </w:p>
+          <w:p>
+            <w:r>
+              <w:t>Set to True Active</w:t>
+            </w:r>
+          </w:p>
+          <w:p>
+            <w:r>
+              <w:t>Set to True for Direct and Indirect</w:t>
+            </w:r>
+          </w:p>
+          <w:p>
+            <w:r>
+              <w:t>Set to True for Opp and Reinforcement</w:t>
+            </w:r>
+          </w:p>
+          <w:p>
+            <w:r>
+              <w:t>Set to False for SplReason and SplPriority</w:t>
+            </w:r>
+          </w:p>
+          <w:p/>
+          <w:p/>
+        </w:tc>
+        <w:tc>
+          <w:tcPr>
+            <w:tcW w:w="1260" w:type="dxa"/>
+          </w:tcPr>
+          <w:p>
+            <w:pPr>
+              <w:rPr>
+                <w:rFonts w:asciiTheme="minorHAnsi" w:hAnsiTheme="minorHAnsi"/>
+                <w:bCs/>
+              </w:rPr>
+            </w:pPr>
+            <w:r>
+              <w:rPr>
+                <w:rFonts w:asciiTheme="minorHAnsi" w:hAnsiTheme="minorHAnsi"/>
+                <w:bCs/>
+              </w:rPr>
+              <w:t>P</w:t>
+            </w:r>
+          </w:p>
+        </w:tc>
+        <w:tc>
+          <w:tcPr>
+            <w:tcW w:w="2880" w:type="dxa"/>
+          </w:tcPr>
+          <w:p>
+            <w:pPr>
+              <w:rPr>
+                <w:rFonts w:asciiTheme="minorHAnsi" w:hAnsiTheme="minorHAnsi"/>
+                <w:bCs/>
+              </w:rPr>
+            </w:pPr>
+          </w:p>
+        </w:tc>
+      </w:tr>
+      <w:tr>
+        <w:tc>
+          <w:tcPr>
+            <w:tcW w:w="900" w:type="dxa"/>
+          </w:tcPr>
+          <w:p>
+            <w:pPr>
+              <w:rPr>
+                <w:rFonts w:asciiTheme="minorHAnsi" w:hAnsiTheme="minorHAnsi"/>
+                <w:bCs/>
+              </w:rPr>
+            </w:pPr>
+            <w:r>
+              <w:rPr>
+                <w:rFonts w:asciiTheme="minorHAnsi" w:hAnsiTheme="minorHAnsi"/>
+                <w:bCs/>
+              </w:rPr>
+              <w:t>1</w:t>
+            </w:r>
+            <w:r>
+              <w:rPr>
+                <w:rFonts w:asciiTheme="minorHAnsi" w:hAnsiTheme="minorHAnsi"/>
+                <w:bCs/>
+              </w:rPr>
+              <w:t>8</w:t>
+            </w:r>
+            <w:r>
+              <w:rPr>
+                <w:rFonts w:asciiTheme="minorHAnsi" w:hAnsiTheme="minorHAnsi"/>
+                <w:bCs/>
+              </w:rPr>
+              <w:t>.3</w:t>
+            </w:r>
+          </w:p>
+        </w:tc>
+        <w:tc>
+          <w:tcPr>
+            <w:tcW w:w="3960" w:type="dxa"/>
+          </w:tcPr>
+          <w:p>
+            <w:pPr>
+              <w:rPr>
+                <w:rFonts w:ascii="Courier New" w:hAnsi="Courier New" w:cs="Courier New"/>
+                <w:noProof/>
+              </w:rPr>
+            </w:pPr>
+            <w:r>
+              <w:rPr>
+                <w:rFonts w:asciiTheme="minorHAnsi" w:hAnsiTheme="minorHAnsi"/>
+                <w:bCs/>
+              </w:rPr>
+              <w:t xml:space="preserve">Check several combinations of procedure </w:t>
+            </w:r>
+            <w:r>
+              <w:rPr>
+                <w:rFonts w:ascii="Courier New" w:hAnsi="Courier New" w:cs="Courier New"/>
+                <w:noProof/>
+              </w:rPr>
+              <w:t>[EC]</w:t>
+            </w:r>
+            <w:r>
+              <w:rPr>
+                <w:rFonts w:ascii="Courier New" w:hAnsi="Courier New" w:cs="Courier New"/>
+                <w:noProof/>
+                <w:color w:val="808080"/>
+              </w:rPr>
+              <w:t>.</w:t>
+            </w:r>
+            <w:r>
+              <w:rPr>
+                <w:rFonts w:ascii="Courier New" w:hAnsi="Courier New" w:cs="Courier New"/>
+                <w:noProof/>
+              </w:rPr>
+              <w:t>[sp_Select_SubCoachingReasons_By_Reason]for both Direct and Indirect submissions.</w:t>
+            </w:r>
+          </w:p>
+          <w:p>
+            <w:pPr>
+              <w:rPr>
+                <w:rFonts w:ascii="Courier New" w:hAnsi="Courier New" w:cs="Courier New"/>
+                <w:noProof/>
+              </w:rPr>
+            </w:pPr>
+          </w:p>
+          <w:p>
+            <w:pPr>
+              <w:overflowPunct/>
+              <w:textAlignment w:val="auto"/>
+              <w:rPr>
+                <w:rFonts w:ascii="Courier New" w:hAnsi="Courier New" w:cs="Courier New"/>
+                <w:noProof/>
+                <w:color w:val="0000FF"/>
+              </w:rPr>
+            </w:pPr>
+            <w:r>
+              <w:rPr>
+                <w:rFonts w:ascii="Courier New" w:hAnsi="Courier New" w:cs="Courier New"/>
+                <w:noProof/>
+                <w:color w:val="0000FF"/>
+              </w:rPr>
+              <w:t>DECLARE</w:t>
+            </w:r>
+            <w:r>
+              <w:rPr>
+                <w:rFonts w:ascii="Courier New" w:hAnsi="Courier New" w:cs="Courier New"/>
+                <w:noProof/>
+              </w:rPr>
+              <w:tab/>
+              <w:t xml:space="preserve">@return_value </w:t>
+            </w:r>
+            <w:r>
+              <w:rPr>
+                <w:rFonts w:ascii="Courier New" w:hAnsi="Courier New" w:cs="Courier New"/>
+                <w:noProof/>
+                <w:color w:val="0000FF"/>
+              </w:rPr>
+              <w:t>int</w:t>
+            </w:r>
+          </w:p>
+          <w:p>
+            <w:pPr>
+              <w:overflowPunct/>
+              <w:textAlignment w:val="auto"/>
+              <w:rPr>
+                <w:rFonts w:ascii="Courier New" w:hAnsi="Courier New" w:cs="Courier New"/>
+                <w:noProof/>
+              </w:rPr>
+            </w:pPr>
+            <w:r>
+              <w:rPr>
+                <w:rFonts w:ascii="Courier New" w:hAnsi="Courier New" w:cs="Courier New"/>
+                <w:noProof/>
+                <w:color w:val="0000FF"/>
+              </w:rPr>
+              <w:t>EXEC</w:t>
+            </w:r>
+            <w:r>
+              <w:rPr>
+                <w:rFonts w:ascii="Courier New" w:hAnsi="Courier New" w:cs="Courier New"/>
+                <w:noProof/>
+              </w:rPr>
+              <w:tab/>
+              <w:t xml:space="preserve">@return_value </w:t>
+            </w:r>
+            <w:r>
+              <w:rPr>
+                <w:rFonts w:ascii="Courier New" w:hAnsi="Courier New" w:cs="Courier New"/>
+                <w:noProof/>
+                <w:color w:val="808080"/>
+              </w:rPr>
+              <w:t>=</w:t>
+            </w:r>
+            <w:r>
+              <w:rPr>
+                <w:rFonts w:ascii="Courier New" w:hAnsi="Courier New" w:cs="Courier New"/>
+                <w:noProof/>
+              </w:rPr>
+              <w:t xml:space="preserve"> [EC]</w:t>
+            </w:r>
+            <w:r>
+              <w:rPr>
+                <w:rFonts w:ascii="Courier New" w:hAnsi="Courier New" w:cs="Courier New"/>
+                <w:noProof/>
+                <w:color w:val="808080"/>
+              </w:rPr>
+              <w:t>.</w:t>
+            </w:r>
+            <w:r>
+              <w:rPr>
+                <w:rFonts w:ascii="Courier New" w:hAnsi="Courier New" w:cs="Courier New"/>
+                <w:noProof/>
+              </w:rPr>
+              <w:t>[sp_Select_SubCoachingReasons_By_Reason]</w:t>
+            </w:r>
+          </w:p>
+          <w:p>
+            <w:pPr>
+              <w:overflowPunct/>
+              <w:textAlignment w:val="auto"/>
+              <w:rPr>
+                <w:rFonts w:ascii="Courier New" w:hAnsi="Courier New" w:cs="Courier New"/>
+                <w:noProof/>
+                <w:color w:val="808080"/>
+              </w:rPr>
+            </w:pPr>
+            <w:r>
+              <w:rPr>
+                <w:rFonts w:ascii="Courier New" w:hAnsi="Courier New" w:cs="Courier New"/>
+                <w:noProof/>
+                <w:color w:val="0000FF"/>
+              </w:rPr>
+              <w:tab/>
+            </w:r>
+            <w:r>
+              <w:rPr>
+                <w:rFonts w:ascii="Courier New" w:hAnsi="Courier New" w:cs="Courier New"/>
+                <w:noProof/>
+                <w:color w:val="0000FF"/>
+              </w:rPr>
+              <w:tab/>
+            </w:r>
+            <w:r>
+              <w:rPr>
+                <w:rFonts w:ascii="Courier New" w:hAnsi="Courier New" w:cs="Courier New"/>
+                <w:noProof/>
+              </w:rPr>
+              <w:t xml:space="preserve">@strReasonin </w:t>
+            </w:r>
+            <w:r>
+              <w:rPr>
+                <w:rFonts w:ascii="Courier New" w:hAnsi="Courier New" w:cs="Courier New"/>
+                <w:noProof/>
+                <w:color w:val="808080"/>
+              </w:rPr>
+              <w:t>=</w:t>
+            </w:r>
+            <w:r>
+              <w:rPr>
+                <w:rFonts w:ascii="Courier New" w:hAnsi="Courier New" w:cs="Courier New"/>
+                <w:noProof/>
+              </w:rPr>
+              <w:t xml:space="preserve"> </w:t>
+            </w:r>
+            <w:r>
+              <w:rPr>
+                <w:rFonts w:ascii="Courier New" w:hAnsi="Courier New" w:cs="Courier New"/>
+                <w:noProof/>
+                <w:color w:val="FF0000"/>
+              </w:rPr>
+              <w:t>N'Quality'</w:t>
+            </w:r>
+            <w:r>
+              <w:rPr>
+                <w:rFonts w:ascii="Courier New" w:hAnsi="Courier New" w:cs="Courier New"/>
+                <w:noProof/>
+                <w:color w:val="808080"/>
+              </w:rPr>
+              <w:t>,</w:t>
+            </w:r>
+          </w:p>
+          <w:p>
+            <w:pPr>
+              <w:overflowPunct/>
+              <w:textAlignment w:val="auto"/>
+              <w:rPr>
+                <w:rFonts w:ascii="Courier New" w:hAnsi="Courier New" w:cs="Courier New"/>
+                <w:noProof/>
+                <w:color w:val="808080"/>
+              </w:rPr>
+            </w:pPr>
+            <w:r>
+              <w:rPr>
+                <w:rFonts w:ascii="Courier New" w:hAnsi="Courier New" w:cs="Courier New"/>
+                <w:noProof/>
+              </w:rPr>
+              <w:tab/>
+            </w:r>
+            <w:r>
+              <w:rPr>
+                <w:rFonts w:ascii="Courier New" w:hAnsi="Courier New" w:cs="Courier New"/>
+                <w:noProof/>
+              </w:rPr>
+              <w:tab/>
+              <w:t xml:space="preserve">@strModulein </w:t>
+            </w:r>
+            <w:r>
+              <w:rPr>
+                <w:rFonts w:ascii="Courier New" w:hAnsi="Courier New" w:cs="Courier New"/>
+                <w:noProof/>
+                <w:color w:val="808080"/>
+              </w:rPr>
+              <w:t>=</w:t>
+            </w:r>
+            <w:r>
+              <w:rPr>
+                <w:rFonts w:ascii="Courier New" w:hAnsi="Courier New" w:cs="Courier New"/>
+                <w:noProof/>
+              </w:rPr>
+              <w:t xml:space="preserve"> </w:t>
+            </w:r>
+            <w:r>
+              <w:rPr>
+                <w:rFonts w:ascii="Courier New" w:hAnsi="Courier New" w:cs="Courier New"/>
+                <w:noProof/>
+                <w:color w:val="FF0000"/>
+              </w:rPr>
+              <w:t>N'CSR'</w:t>
+            </w:r>
+            <w:r>
+              <w:rPr>
+                <w:rFonts w:ascii="Courier New" w:hAnsi="Courier New" w:cs="Courier New"/>
+                <w:noProof/>
+                <w:color w:val="808080"/>
+              </w:rPr>
+              <w:t>,</w:t>
+            </w:r>
+          </w:p>
+          <w:p>
+            <w:pPr>
+              <w:overflowPunct/>
+              <w:textAlignment w:val="auto"/>
+              <w:rPr>
+                <w:rFonts w:ascii="Courier New" w:hAnsi="Courier New" w:cs="Courier New"/>
+                <w:noProof/>
+                <w:color w:val="008000"/>
+              </w:rPr>
+            </w:pPr>
+            <w:r>
+              <w:rPr>
+                <w:rFonts w:ascii="Courier New" w:hAnsi="Courier New" w:cs="Courier New"/>
+                <w:noProof/>
+              </w:rPr>
+              <w:lastRenderedPageBreak/>
+              <w:tab/>
+            </w:r>
+            <w:r>
+              <w:rPr>
+                <w:rFonts w:ascii="Courier New" w:hAnsi="Courier New" w:cs="Courier New"/>
+                <w:noProof/>
+              </w:rPr>
+              <w:tab/>
+            </w:r>
+            <w:r>
+              <w:rPr>
+                <w:rFonts w:ascii="Courier New" w:hAnsi="Courier New" w:cs="Courier New"/>
+                <w:noProof/>
+                <w:color w:val="008000"/>
+              </w:rPr>
+              <w:t>--@strModulein = N'Supervisor',</w:t>
+            </w:r>
+          </w:p>
+          <w:p>
+            <w:pPr>
+              <w:overflowPunct/>
+              <w:textAlignment w:val="auto"/>
+              <w:rPr>
+                <w:rFonts w:ascii="Courier New" w:hAnsi="Courier New" w:cs="Courier New"/>
+                <w:noProof/>
+                <w:color w:val="008000"/>
+              </w:rPr>
+            </w:pPr>
+            <w:r>
+              <w:rPr>
+                <w:rFonts w:ascii="Courier New" w:hAnsi="Courier New" w:cs="Courier New"/>
+                <w:noProof/>
+              </w:rPr>
+              <w:tab/>
+            </w:r>
+            <w:r>
+              <w:rPr>
+                <w:rFonts w:ascii="Courier New" w:hAnsi="Courier New" w:cs="Courier New"/>
+                <w:noProof/>
+              </w:rPr>
+              <w:tab/>
+            </w:r>
+            <w:r>
+              <w:rPr>
+                <w:rFonts w:ascii="Courier New" w:hAnsi="Courier New" w:cs="Courier New"/>
+                <w:noProof/>
+                <w:color w:val="008000"/>
+              </w:rPr>
+              <w:t>--@strModulein = N'Quality',</w:t>
+            </w:r>
+          </w:p>
+          <w:p>
+            <w:pPr>
+              <w:overflowPunct/>
+              <w:textAlignment w:val="auto"/>
+              <w:rPr>
+                <w:rFonts w:ascii="Courier New" w:hAnsi="Courier New" w:cs="Courier New"/>
+                <w:noProof/>
+                <w:color w:val="008000"/>
+              </w:rPr>
+            </w:pPr>
+            <w:r>
+              <w:rPr>
+                <w:rFonts w:ascii="Courier New" w:hAnsi="Courier New" w:cs="Courier New"/>
+                <w:noProof/>
+              </w:rPr>
+              <w:tab/>
+            </w:r>
+            <w:r>
+              <w:rPr>
+                <w:rFonts w:ascii="Courier New" w:hAnsi="Courier New" w:cs="Courier New"/>
+                <w:noProof/>
+              </w:rPr>
+              <w:tab/>
+            </w:r>
+            <w:r>
+              <w:rPr>
+                <w:rFonts w:ascii="Courier New" w:hAnsi="Courier New" w:cs="Courier New"/>
+                <w:noProof/>
+                <w:color w:val="008000"/>
+              </w:rPr>
+              <w:t>--@strModulein = N'LSA',</w:t>
+            </w:r>
+          </w:p>
+          <w:p>
+            <w:pPr>
+              <w:overflowPunct/>
+              <w:textAlignment w:val="auto"/>
+              <w:rPr>
+                <w:rFonts w:ascii="Courier New" w:hAnsi="Courier New" w:cs="Courier New"/>
+                <w:noProof/>
+                <w:color w:val="008000"/>
+              </w:rPr>
+            </w:pPr>
+            <w:r>
+              <w:rPr>
+                <w:rFonts w:ascii="Courier New" w:hAnsi="Courier New" w:cs="Courier New"/>
+                <w:noProof/>
+              </w:rPr>
+              <w:tab/>
+            </w:r>
+            <w:r>
+              <w:rPr>
+                <w:rFonts w:ascii="Courier New" w:hAnsi="Courier New" w:cs="Courier New"/>
+                <w:noProof/>
+              </w:rPr>
+              <w:tab/>
+            </w:r>
+            <w:r>
+              <w:rPr>
+                <w:rFonts w:ascii="Courier New" w:hAnsi="Courier New" w:cs="Courier New"/>
+                <w:noProof/>
+                <w:color w:val="008000"/>
+              </w:rPr>
+              <w:t>--@strModulein = N'Training',</w:t>
+            </w:r>
+          </w:p>
+          <w:p>
+            <w:pPr>
+              <w:overflowPunct/>
+              <w:textAlignment w:val="auto"/>
+              <w:rPr>
+                <w:rFonts w:ascii="Courier New" w:hAnsi="Courier New" w:cs="Courier New"/>
+                <w:noProof/>
+                <w:color w:val="808080"/>
+              </w:rPr>
+            </w:pPr>
+            <w:r>
+              <w:rPr>
+                <w:rFonts w:ascii="Courier New" w:hAnsi="Courier New" w:cs="Courier New"/>
+                <w:noProof/>
+              </w:rPr>
+              <w:tab/>
+            </w:r>
+            <w:r>
+              <w:rPr>
+                <w:rFonts w:ascii="Courier New" w:hAnsi="Courier New" w:cs="Courier New"/>
+                <w:noProof/>
+              </w:rPr>
+              <w:tab/>
+              <w:t xml:space="preserve">@strSourcein </w:t>
+            </w:r>
+            <w:r>
+              <w:rPr>
+                <w:rFonts w:ascii="Courier New" w:hAnsi="Courier New" w:cs="Courier New"/>
+                <w:noProof/>
+                <w:color w:val="808080"/>
+              </w:rPr>
+              <w:t>=</w:t>
+            </w:r>
+            <w:r>
+              <w:rPr>
+                <w:rFonts w:ascii="Courier New" w:hAnsi="Courier New" w:cs="Courier New"/>
+                <w:noProof/>
+              </w:rPr>
+              <w:t xml:space="preserve"> </w:t>
+            </w:r>
+            <w:r>
+              <w:rPr>
+                <w:rFonts w:ascii="Courier New" w:hAnsi="Courier New" w:cs="Courier New"/>
+                <w:noProof/>
+                <w:color w:val="FF0000"/>
+              </w:rPr>
+              <w:t>N'Direct'</w:t>
+            </w:r>
+            <w:r>
+              <w:rPr>
+                <w:rFonts w:ascii="Courier New" w:hAnsi="Courier New" w:cs="Courier New"/>
+                <w:noProof/>
+                <w:color w:val="808080"/>
+              </w:rPr>
+              <w:t>,</w:t>
+            </w:r>
+          </w:p>
+          <w:p>
+            <w:pPr>
+              <w:overflowPunct/>
+              <w:textAlignment w:val="auto"/>
+              <w:rPr>
+                <w:rFonts w:ascii="Courier New" w:hAnsi="Courier New" w:cs="Courier New"/>
+                <w:noProof/>
+                <w:color w:val="FF0000"/>
+              </w:rPr>
+            </w:pPr>
+            <w:r>
+              <w:rPr>
+                <w:rFonts w:ascii="Courier New" w:hAnsi="Courier New" w:cs="Courier New"/>
+                <w:noProof/>
+              </w:rPr>
+              <w:tab/>
+            </w:r>
+            <w:r>
+              <w:rPr>
+                <w:rFonts w:ascii="Courier New" w:hAnsi="Courier New" w:cs="Courier New"/>
+                <w:noProof/>
+              </w:rPr>
+              <w:tab/>
+              <w:t xml:space="preserve">@nvcEmpLanIDin </w:t>
+            </w:r>
+            <w:r>
+              <w:rPr>
+                <w:rFonts w:ascii="Courier New" w:hAnsi="Courier New" w:cs="Courier New"/>
+                <w:noProof/>
+                <w:color w:val="808080"/>
+              </w:rPr>
+              <w:t>=</w:t>
+            </w:r>
+            <w:r>
+              <w:rPr>
+                <w:rFonts w:ascii="Courier New" w:hAnsi="Courier New" w:cs="Courier New"/>
+                <w:noProof/>
+              </w:rPr>
+              <w:t xml:space="preserve"> </w:t>
+            </w:r>
+            <w:r>
+              <w:rPr>
+                <w:rFonts w:ascii="Courier New" w:hAnsi="Courier New" w:cs="Courier New"/>
+                <w:noProof/>
+                <w:color w:val="FF0000"/>
+              </w:rPr>
+              <w:t>N'Susmitha.palacherla'</w:t>
+            </w:r>
+          </w:p>
+          <w:p>
+            <w:pPr>
+              <w:overflowPunct/>
+              <w:textAlignment w:val="auto"/>
+              <w:rPr>
+                <w:rFonts w:ascii="Courier New" w:hAnsi="Courier New" w:cs="Courier New"/>
+                <w:noProof/>
+                <w:color w:val="FF0000"/>
+              </w:rPr>
+            </w:pPr>
+          </w:p>
+          <w:p>
+            <w:pPr>
+              <w:overflowPunct/>
+              <w:textAlignment w:val="auto"/>
+              <w:rPr>
+                <w:rFonts w:ascii="Courier New" w:hAnsi="Courier New" w:cs="Courier New"/>
+                <w:noProof/>
+              </w:rPr>
+            </w:pPr>
+            <w:r>
+              <w:rPr>
+                <w:rFonts w:ascii="Courier New" w:hAnsi="Courier New" w:cs="Courier New"/>
+                <w:noProof/>
+                <w:color w:val="0000FF"/>
+              </w:rPr>
+              <w:t>SELECT</w:t>
+            </w:r>
+            <w:r>
+              <w:rPr>
+                <w:rFonts w:ascii="Courier New" w:hAnsi="Courier New" w:cs="Courier New"/>
+                <w:noProof/>
+              </w:rPr>
+              <w:tab/>
+            </w:r>
+            <w:r>
+              <w:rPr>
+                <w:rFonts w:ascii="Courier New" w:hAnsi="Courier New" w:cs="Courier New"/>
+                <w:noProof/>
+                <w:color w:val="FF0000"/>
+              </w:rPr>
+              <w:t>'Return Value'</w:t>
+            </w:r>
+            <w:r>
+              <w:rPr>
+                <w:rFonts w:ascii="Courier New" w:hAnsi="Courier New" w:cs="Courier New"/>
+                <w:noProof/>
+              </w:rPr>
+              <w:t xml:space="preserve"> </w:t>
+            </w:r>
+            <w:r>
+              <w:rPr>
+                <w:rFonts w:ascii="Courier New" w:hAnsi="Courier New" w:cs="Courier New"/>
+                <w:noProof/>
+                <w:color w:val="808080"/>
+              </w:rPr>
+              <w:t>=</w:t>
+            </w:r>
+            <w:r>
+              <w:rPr>
+                <w:rFonts w:ascii="Courier New" w:hAnsi="Courier New" w:cs="Courier New"/>
+                <w:noProof/>
+              </w:rPr>
+              <w:t xml:space="preserve"> @return_value</w:t>
+            </w:r>
+          </w:p>
+          <w:p>
+            <w:pPr>
+              <w:overflowPunct/>
+              <w:textAlignment w:val="auto"/>
+              <w:rPr>
+                <w:rFonts w:ascii="Courier New" w:hAnsi="Courier New" w:cs="Courier New"/>
+                <w:noProof/>
+              </w:rPr>
+            </w:pPr>
+          </w:p>
+          <w:p>
+            <w:pPr>
+              <w:overflowPunct/>
+              <w:textAlignment w:val="auto"/>
+              <w:rPr>
+                <w:rFonts w:ascii="Courier New" w:hAnsi="Courier New" w:cs="Courier New"/>
+                <w:noProof/>
+                <w:color w:val="0000FF"/>
+              </w:rPr>
+            </w:pPr>
+            <w:r>
+              <w:rPr>
+                <w:rFonts w:ascii="Courier New" w:hAnsi="Courier New" w:cs="Courier New"/>
+                <w:noProof/>
+                <w:color w:val="0000FF"/>
+              </w:rPr>
+              <w:t>GO</w:t>
+            </w:r>
+          </w:p>
+          <w:p>
+            <w:pPr>
+              <w:overflowPunct/>
+              <w:textAlignment w:val="auto"/>
+              <w:rPr>
+                <w:rFonts w:ascii="Courier New" w:hAnsi="Courier New" w:cs="Courier New"/>
+                <w:noProof/>
+                <w:color w:val="0000FF"/>
+              </w:rPr>
+            </w:pPr>
+          </w:p>
+          <w:p>
+            <w:pPr>
+              <w:overflowPunct/>
+              <w:textAlignment w:val="auto"/>
+              <w:rPr>
+                <w:rFonts w:ascii="Courier New" w:hAnsi="Courier New" w:cs="Courier New"/>
+                <w:noProof/>
+                <w:color w:val="0000FF"/>
+              </w:rPr>
+            </w:pPr>
+          </w:p>
+          <w:p>
+            <w:pPr>
+              <w:overflowPunct/>
+              <w:textAlignment w:val="auto"/>
+              <w:rPr>
+                <w:rFonts w:ascii="Courier New" w:hAnsi="Courier New" w:cs="Courier New"/>
+                <w:noProof/>
+                <w:color w:val="0000FF"/>
+              </w:rPr>
+            </w:pPr>
+          </w:p>
+          <w:p>
+            <w:pPr>
+              <w:overflowPunct/>
+              <w:textAlignment w:val="auto"/>
+              <w:rPr>
+                <w:rFonts w:asciiTheme="minorHAnsi" w:hAnsiTheme="minorHAnsi"/>
+                <w:bCs/>
+              </w:rPr>
+            </w:pPr>
+          </w:p>
+        </w:tc>
+        <w:tc>
+          <w:tcPr>
+            <w:tcW w:w="4500" w:type="dxa"/>
+          </w:tcPr>
+          <w:p>
+            <w:pPr>
+              <w:rPr>
+                <w:rFonts w:asciiTheme="minorHAnsi" w:hAnsiTheme="minorHAnsi"/>
+                <w:bCs/>
+              </w:rPr>
+            </w:pPr>
+            <w:r>
+              <w:rPr>
+                <w:rFonts w:asciiTheme="minorHAnsi" w:hAnsiTheme="minorHAnsi"/>
+                <w:bCs/>
+              </w:rPr>
+              <w:lastRenderedPageBreak/>
+              <w:t>Subcoaching reason is returned for CSR module and not returned for other Modules.</w:t>
+            </w:r>
+          </w:p>
+          <w:p>
+            <w:pPr>
+              <w:rPr>
+                <w:rFonts w:asciiTheme="minorHAnsi" w:hAnsiTheme="minorHAnsi"/>
+                <w:bCs/>
+              </w:rPr>
+            </w:pPr>
+          </w:p>
+        </w:tc>
+        <w:tc>
+          <w:tcPr>
+            <w:tcW w:w="1260" w:type="dxa"/>
+          </w:tcPr>
+          <w:p>
+            <w:pPr>
+              <w:rPr>
+                <w:rFonts w:asciiTheme="minorHAnsi" w:hAnsiTheme="minorHAnsi"/>
+                <w:bCs/>
+              </w:rPr>
+            </w:pPr>
+            <w:r>
+              <w:rPr>
+                <w:rFonts w:asciiTheme="minorHAnsi" w:hAnsiTheme="minorHAnsi"/>
+                <w:bCs/>
+              </w:rPr>
+              <w:t>P</w:t>
+            </w:r>
+          </w:p>
+        </w:tc>
+        <w:tc>
+          <w:tcPr>
+            <w:tcW w:w="2880" w:type="dxa"/>
+          </w:tcPr>
+          <w:p>
+            <w:pPr>
+              <w:rPr>
+                <w:rFonts w:asciiTheme="minorHAnsi" w:hAnsiTheme="minorHAnsi"/>
+                <w:bCs/>
+              </w:rPr>
+            </w:pPr>
+          </w:p>
+        </w:tc>
+      </w:tr>
+    </w:tbl>
+    <w:p>
+      <w:pPr>
+        <w:pStyle w:val="Heading2"/>
+        <w:ind w:left="360"/>
+      </w:pPr>
+    </w:p>
     <w:p>
       <w:pPr>
         <w:pStyle w:val="Heading2"/>
@@ -39675,7 +41539,7 @@
         <w:sz w:val="18"/>
         <w:szCs w:val="18"/>
       </w:rPr>
-      <w:t>38</w:t>
+      <w:t>40</w:t>
     </w:r>
     <w:r>
       <w:rPr>
@@ -40703,7 +42567,7 @@
   <w:abstractNum w:abstractNumId="7" w15:restartNumberingAfterBreak="0">
     <w:nsid w:val="388921D8"/>
     <w:multiLevelType w:val="hybridMultilevel"/>
-    <w:tmpl w:val="6E5408FE"/>
+    <w:tmpl w:val="5B62482E"/>
     <w:lvl w:ilvl="0" w:tplc="0409000F">
       <w:start w:val="1"/>
       <w:numFmt w:val="decimal"/>
@@ -41624,6 +43488,122 @@
       </w:pPr>
     </w:lvl>
   </w:abstractNum>
+  <w:abstractNum w:abstractNumId="15" w15:restartNumberingAfterBreak="0">
+    <w:nsid w:val="77AC6688"/>
+    <w:multiLevelType w:val="hybridMultilevel"/>
+    <w:tmpl w:val="6E5408FE"/>
+    <w:lvl w:ilvl="0" w:tplc="0409000F">
+      <w:start w:val="1"/>
+      <w:numFmt w:val="decimal"/>
+      <w:lvlText w:val="%1."/>
+      <w:lvlJc w:val="left"/>
+      <w:pPr>
+        <w:tabs>
+          <w:tab w:val="num" w:pos="720"/>
+        </w:tabs>
+        <w:ind w:left="720" w:hanging="360"/>
+      </w:pPr>
+    </w:lvl>
+    <w:lvl w:ilvl="1" w:tplc="4056895E">
+      <w:start w:val="1"/>
+      <w:numFmt w:val="decimal"/>
+      <w:lvlText w:val="%2."/>
+      <w:lvlJc w:val="left"/>
+      <w:pPr>
+        <w:tabs>
+          <w:tab w:val="num" w:pos="1440"/>
+        </w:tabs>
+        <w:ind w:left="1440" w:hanging="360"/>
+      </w:pPr>
+      <w:rPr>
+        <w:rFonts w:hint="default"/>
+      </w:rPr>
+    </w:lvl>
+    <w:lvl w:ilvl="2" w:tplc="0409001B" w:tentative="1">
+      <w:start w:val="1"/>
+      <w:numFmt w:val="lowerRoman"/>
+      <w:lvlText w:val="%3."/>
+      <w:lvlJc w:val="right"/>
+      <w:pPr>
+        <w:tabs>
+          <w:tab w:val="num" w:pos="2160"/>
+        </w:tabs>
+        <w:ind w:left="2160" w:hanging="180"/>
+      </w:pPr>
+    </w:lvl>
+    <w:lvl w:ilvl="3" w:tplc="0409000F" w:tentative="1">
+      <w:start w:val="1"/>
+      <w:numFmt w:val="decimal"/>
+      <w:lvlText w:val="%4."/>
+      <w:lvlJc w:val="left"/>
+      <w:pPr>
+        <w:tabs>
+          <w:tab w:val="num" w:pos="2880"/>
+        </w:tabs>
+        <w:ind w:left="2880" w:hanging="360"/>
+      </w:pPr>
+    </w:lvl>
+    <w:lvl w:ilvl="4" w:tplc="04090019" w:tentative="1">
+      <w:start w:val="1"/>
+      <w:numFmt w:val="lowerLetter"/>
+      <w:lvlText w:val="%5."/>
+      <w:lvlJc w:val="left"/>
+      <w:pPr>
+        <w:tabs>
+          <w:tab w:val="num" w:pos="3600"/>
+        </w:tabs>
+        <w:ind w:left="3600" w:hanging="360"/>
+      </w:pPr>
+    </w:lvl>
+    <w:lvl w:ilvl="5" w:tplc="0409001B" w:tentative="1">
+      <w:start w:val="1"/>
+      <w:numFmt w:val="lowerRoman"/>
+      <w:lvlText w:val="%6."/>
+      <w:lvlJc w:val="right"/>
+      <w:pPr>
+        <w:tabs>
+          <w:tab w:val="num" w:pos="4320"/>
+        </w:tabs>
+        <w:ind w:left="4320" w:hanging="180"/>
+      </w:pPr>
+    </w:lvl>
+    <w:lvl w:ilvl="6" w:tplc="0409000F" w:tentative="1">
+      <w:start w:val="1"/>
+      <w:numFmt w:val="decimal"/>
+      <w:lvlText w:val="%7."/>
+      <w:lvlJc w:val="left"/>
+      <w:pPr>
+        <w:tabs>
+          <w:tab w:val="num" w:pos="5040"/>
+        </w:tabs>
+        <w:ind w:left="5040" w:hanging="360"/>
+      </w:pPr>
+    </w:lvl>
+    <w:lvl w:ilvl="7" w:tplc="04090019" w:tentative="1">
+      <w:start w:val="1"/>
+      <w:numFmt w:val="lowerLetter"/>
+      <w:lvlText w:val="%8."/>
+      <w:lvlJc w:val="left"/>
+      <w:pPr>
+        <w:tabs>
+          <w:tab w:val="num" w:pos="5760"/>
+        </w:tabs>
+        <w:ind w:left="5760" w:hanging="360"/>
+      </w:pPr>
+    </w:lvl>
+    <w:lvl w:ilvl="8" w:tplc="0409001B" w:tentative="1">
+      <w:start w:val="1"/>
+      <w:numFmt w:val="lowerRoman"/>
+      <w:lvlText w:val="%9."/>
+      <w:lvlJc w:val="right"/>
+      <w:pPr>
+        <w:tabs>
+          <w:tab w:val="num" w:pos="6480"/>
+        </w:tabs>
+        <w:ind w:left="6480" w:hanging="180"/>
+      </w:pPr>
+    </w:lvl>
+  </w:abstractNum>
   <w:num w:numId="1">
     <w:abstractNumId w:val="10"/>
   </w:num>
@@ -41668,6 +43648,9 @@
   </w:num>
   <w:num w:numId="15">
     <w:abstractNumId w:val="11"/>
+  </w:num>
+  <w:num w:numId="16">
+    <w:abstractNumId w:val="15"/>
   </w:num>
   <w:numIdMacAtCleanup w:val="2"/>
 </w:numbering>
@@ -42998,7 +44981,7 @@
 </file>
 
 <file path=customXml/itemProps1.xml><?xml version="1.0" encoding="utf-8"?>
-<ds:datastoreItem xmlns:ds="http://schemas.openxmlformats.org/officeDocument/2006/customXml" ds:itemID="{A4B6EDDC-2D0A-4D68-9557-758CCA161A91}">
+<ds:datastoreItem xmlns:ds="http://schemas.openxmlformats.org/officeDocument/2006/customXml" ds:itemID="{0DBCC928-9E01-4A65-AE79-F43B4A46490A}">
   <ds:schemaRefs>
     <ds:schemaRef ds:uri="http://schemas.openxmlformats.org/officeDocument/2006/bibliography"/>
   </ds:schemaRefs>

</xml_diff>

<commit_message>
Updated for TFS 3440.
git-tfs-id: [https://tfs.omnicloud.local/tfs/cco%20program/]$/eCoaching_V2;C35320
</commit_message>
<xml_diff>
--- a/Unit Test/CCO_eCoaching_DIM_Table_Maintenance_DB_UTD.docx
+++ b/Unit Test/CCO_eCoaching_DIM_Table_Maintenance_DB_UTD.docx
@@ -257,7 +257,7 @@
           <w:sz w:val="18"/>
           <w:szCs w:val="18"/>
         </w:rPr>
-        <w:t>August 17, 2016</w:t>
+        <w:t>September 21, 2016</w:t>
       </w:r>
       <w:r>
         <w:rPr>
@@ -1664,13 +1664,73 @@
           </w:tcPr>
           <w:p>
             <w:r>
-              <w:t xml:space="preserve">TFS 3605 - </w:t>
-            </w:r>
-            <w:r>
-              <w:t>Add new Subcoaching Reason 23</w:t>
-            </w:r>
-            <w:r>
-              <w:t>7</w:t>
+              <w:t>TFS 3605 - Add new Subcoaching Reason 237</w:t>
+            </w:r>
+          </w:p>
+        </w:tc>
+        <w:tc>
+          <w:tcPr>
+            <w:tcW w:w="0" w:type="auto"/>
+            <w:tcBorders>
+              <w:top w:val="single" w:sz="6" w:space="0" w:color="C0C0C0"/>
+              <w:left w:val="single" w:sz="6" w:space="0" w:color="C0C0C0"/>
+              <w:bottom w:val="single" w:sz="6" w:space="0" w:color="C0C0C0"/>
+              <w:right w:val="single" w:sz="6" w:space="0" w:color="C0C0C0"/>
+            </w:tcBorders>
+          </w:tcPr>
+          <w:p>
+            <w:r>
+              <w:t>Susmitha Palacherla</w:t>
+            </w:r>
+          </w:p>
+        </w:tc>
+      </w:tr>
+      <w:tr>
+        <w:tc>
+          <w:tcPr>
+            <w:tcW w:w="0" w:type="auto"/>
+            <w:tcBorders>
+              <w:top w:val="single" w:sz="6" w:space="0" w:color="C0C0C0"/>
+              <w:left w:val="single" w:sz="6" w:space="0" w:color="C0C0C0"/>
+              <w:bottom w:val="single" w:sz="6" w:space="0" w:color="C0C0C0"/>
+              <w:right w:val="single" w:sz="6" w:space="0" w:color="C0C0C0"/>
+            </w:tcBorders>
+          </w:tcPr>
+          <w:p>
+            <w:r>
+              <w:t>9/21/2016</w:t>
+            </w:r>
+          </w:p>
+        </w:tc>
+        <w:tc>
+          <w:tcPr>
+            <w:tcW w:w="0" w:type="auto"/>
+            <w:tcBorders>
+              <w:top w:val="single" w:sz="6" w:space="0" w:color="C0C0C0"/>
+              <w:left w:val="single" w:sz="6" w:space="0" w:color="C0C0C0"/>
+              <w:bottom w:val="single" w:sz="6" w:space="0" w:color="C0C0C0"/>
+              <w:right w:val="single" w:sz="6" w:space="0" w:color="C0C0C0"/>
+            </w:tcBorders>
+          </w:tcPr>
+          <w:p>
+            <w:r>
+              <w:t>19.0</w:t>
+            </w:r>
+          </w:p>
+        </w:tc>
+        <w:tc>
+          <w:tcPr>
+            <w:tcW w:w="0" w:type="auto"/>
+            <w:tcBorders>
+              <w:top w:val="single" w:sz="6" w:space="0" w:color="C0C0C0"/>
+              <w:left w:val="single" w:sz="6" w:space="0" w:color="C0C0C0"/>
+              <w:bottom w:val="single" w:sz="6" w:space="0" w:color="C0C0C0"/>
+              <w:right w:val="single" w:sz="6" w:space="0" w:color="C0C0C0"/>
+            </w:tcBorders>
+          </w:tcPr>
+          <w:p>
+            <w:r>
+              <w:t>TFS 3440 – Update job code WISY13 to WISY14 in module submission table</w:t>
             </w:r>
           </w:p>
         </w:tc>
@@ -1764,7 +1824,7 @@
           <w:r>
             <w:fldChar w:fldCharType="separate"/>
           </w:r>
-          <w:hyperlink w:anchor="_Toc459197420" w:history="1">
+          <w:hyperlink w:anchor="_Toc462225288" w:history="1">
             <w:r>
               <w:rPr>
                 <w:rStyle w:val="Hyperlink"/>
@@ -1807,7 +1867,7 @@
                 <w:noProof/>
                 <w:webHidden/>
               </w:rPr>
-              <w:instrText xml:space="preserve"> PAGEREF _Toc459197420 \h </w:instrText>
+              <w:instrText xml:space="preserve"> PAGEREF _Toc462225288 \h </w:instrText>
             </w:r>
             <w:r>
               <w:rPr>
@@ -1852,7 +1912,7 @@
               <w:szCs w:val="22"/>
             </w:rPr>
           </w:pPr>
-          <w:hyperlink w:anchor="_Toc459197421" w:history="1">
+          <w:hyperlink w:anchor="_Toc462225289" w:history="1">
             <w:r>
               <w:rPr>
                 <w:rStyle w:val="Hyperlink"/>
@@ -1895,7 +1955,7 @@
                 <w:noProof/>
                 <w:webHidden/>
               </w:rPr>
-              <w:instrText xml:space="preserve"> PAGEREF _Toc459197421 \h </w:instrText>
+              <w:instrText xml:space="preserve"> PAGEREF _Toc462225289 \h </w:instrText>
             </w:r>
             <w:r>
               <w:rPr>
@@ -1940,7 +2000,7 @@
               <w:szCs w:val="22"/>
             </w:rPr>
           </w:pPr>
-          <w:hyperlink w:anchor="_Toc459197422" w:history="1">
+          <w:hyperlink w:anchor="_Toc462225290" w:history="1">
             <w:r>
               <w:rPr>
                 <w:rStyle w:val="Hyperlink"/>
@@ -1983,7 +2043,7 @@
                 <w:noProof/>
                 <w:webHidden/>
               </w:rPr>
-              <w:instrText xml:space="preserve"> PAGEREF _Toc459197422 \h </w:instrText>
+              <w:instrText xml:space="preserve"> PAGEREF _Toc462225290 \h </w:instrText>
             </w:r>
             <w:r>
               <w:rPr>
@@ -2028,7 +2088,7 @@
               <w:szCs w:val="22"/>
             </w:rPr>
           </w:pPr>
-          <w:hyperlink w:anchor="_Toc459197423" w:history="1">
+          <w:hyperlink w:anchor="_Toc462225291" w:history="1">
             <w:r>
               <w:rPr>
                 <w:rStyle w:val="Hyperlink"/>
@@ -2071,7 +2131,7 @@
                 <w:noProof/>
                 <w:webHidden/>
               </w:rPr>
-              <w:instrText xml:space="preserve"> PAGEREF _Toc459197423 \h </w:instrText>
+              <w:instrText xml:space="preserve"> PAGEREF _Toc462225291 \h </w:instrText>
             </w:r>
             <w:r>
               <w:rPr>
@@ -2116,7 +2176,7 @@
               <w:szCs w:val="22"/>
             </w:rPr>
           </w:pPr>
-          <w:hyperlink w:anchor="_Toc459197424" w:history="1">
+          <w:hyperlink w:anchor="_Toc462225292" w:history="1">
             <w:r>
               <w:rPr>
                 <w:rStyle w:val="Hyperlink"/>
@@ -2159,7 +2219,7 @@
                 <w:noProof/>
                 <w:webHidden/>
               </w:rPr>
-              <w:instrText xml:space="preserve"> PAGEREF _Toc459197424 \h </w:instrText>
+              <w:instrText xml:space="preserve"> PAGEREF _Toc462225292 \h </w:instrText>
             </w:r>
             <w:r>
               <w:rPr>
@@ -2204,7 +2264,7 @@
               <w:szCs w:val="22"/>
             </w:rPr>
           </w:pPr>
-          <w:hyperlink w:anchor="_Toc459197425" w:history="1">
+          <w:hyperlink w:anchor="_Toc462225293" w:history="1">
             <w:r>
               <w:rPr>
                 <w:rStyle w:val="Hyperlink"/>
@@ -2247,7 +2307,7 @@
                 <w:noProof/>
                 <w:webHidden/>
               </w:rPr>
-              <w:instrText xml:space="preserve"> PAGEREF _Toc459197425 \h </w:instrText>
+              <w:instrText xml:space="preserve"> PAGEREF _Toc462225293 \h </w:instrText>
             </w:r>
             <w:r>
               <w:rPr>
@@ -2292,7 +2352,7 @@
               <w:szCs w:val="22"/>
             </w:rPr>
           </w:pPr>
-          <w:hyperlink w:anchor="_Toc459197426" w:history="1">
+          <w:hyperlink w:anchor="_Toc462225294" w:history="1">
             <w:r>
               <w:rPr>
                 <w:rStyle w:val="Hyperlink"/>
@@ -2335,7 +2395,7 @@
                 <w:noProof/>
                 <w:webHidden/>
               </w:rPr>
-              <w:instrText xml:space="preserve"> PAGEREF _Toc459197426 \h </w:instrText>
+              <w:instrText xml:space="preserve"> PAGEREF _Toc462225294 \h </w:instrText>
             </w:r>
             <w:r>
               <w:rPr>
@@ -2380,7 +2440,7 @@
               <w:szCs w:val="22"/>
             </w:rPr>
           </w:pPr>
-          <w:hyperlink w:anchor="_Toc459197427" w:history="1">
+          <w:hyperlink w:anchor="_Toc462225295" w:history="1">
             <w:r>
               <w:rPr>
                 <w:rStyle w:val="Hyperlink"/>
@@ -2423,7 +2483,7 @@
                 <w:noProof/>
                 <w:webHidden/>
               </w:rPr>
-              <w:instrText xml:space="preserve"> PAGEREF _Toc459197427 \h </w:instrText>
+              <w:instrText xml:space="preserve"> PAGEREF _Toc462225295 \h </w:instrText>
             </w:r>
             <w:r>
               <w:rPr>
@@ -2468,7 +2528,7 @@
               <w:szCs w:val="22"/>
             </w:rPr>
           </w:pPr>
-          <w:hyperlink w:anchor="_Toc459197428" w:history="1">
+          <w:hyperlink w:anchor="_Toc462225296" w:history="1">
             <w:r>
               <w:rPr>
                 <w:rStyle w:val="Hyperlink"/>
@@ -2511,7 +2571,7 @@
                 <w:noProof/>
                 <w:webHidden/>
               </w:rPr>
-              <w:instrText xml:space="preserve"> PAGEREF _Toc459197428 \h </w:instrText>
+              <w:instrText xml:space="preserve"> PAGEREF _Toc462225296 \h </w:instrText>
             </w:r>
             <w:r>
               <w:rPr>
@@ -2556,7 +2616,7 @@
               <w:szCs w:val="22"/>
             </w:rPr>
           </w:pPr>
-          <w:hyperlink w:anchor="_Toc459197429" w:history="1">
+          <w:hyperlink w:anchor="_Toc462225297" w:history="1">
             <w:r>
               <w:rPr>
                 <w:rStyle w:val="Hyperlink"/>
@@ -2599,7 +2659,7 @@
                 <w:noProof/>
                 <w:webHidden/>
               </w:rPr>
-              <w:instrText xml:space="preserve"> PAGEREF _Toc459197429 \h </w:instrText>
+              <w:instrText xml:space="preserve"> PAGEREF _Toc462225297 \h </w:instrText>
             </w:r>
             <w:r>
               <w:rPr>
@@ -2644,7 +2704,7 @@
               <w:szCs w:val="22"/>
             </w:rPr>
           </w:pPr>
-          <w:hyperlink w:anchor="_Toc459197430" w:history="1">
+          <w:hyperlink w:anchor="_Toc462225298" w:history="1">
             <w:r>
               <w:rPr>
                 <w:rStyle w:val="Hyperlink"/>
@@ -2687,7 +2747,7 @@
                 <w:noProof/>
                 <w:webHidden/>
               </w:rPr>
-              <w:instrText xml:space="preserve"> PAGEREF _Toc459197430 \h </w:instrText>
+              <w:instrText xml:space="preserve"> PAGEREF _Toc462225298 \h </w:instrText>
             </w:r>
             <w:r>
               <w:rPr>
@@ -2732,7 +2792,7 @@
               <w:szCs w:val="22"/>
             </w:rPr>
           </w:pPr>
-          <w:hyperlink w:anchor="_Toc459197431" w:history="1">
+          <w:hyperlink w:anchor="_Toc462225299" w:history="1">
             <w:r>
               <w:rPr>
                 <w:rStyle w:val="Hyperlink"/>
@@ -2775,7 +2835,7 @@
                 <w:noProof/>
                 <w:webHidden/>
               </w:rPr>
-              <w:instrText xml:space="preserve"> PAGEREF _Toc459197431 \h </w:instrText>
+              <w:instrText xml:space="preserve"> PAGEREF _Toc462225299 \h </w:instrText>
             </w:r>
             <w:r>
               <w:rPr>
@@ -2820,7 +2880,7 @@
               <w:szCs w:val="22"/>
             </w:rPr>
           </w:pPr>
-          <w:hyperlink w:anchor="_Toc459197432" w:history="1">
+          <w:hyperlink w:anchor="_Toc462225300" w:history="1">
             <w:r>
               <w:rPr>
                 <w:rStyle w:val="Hyperlink"/>
@@ -2863,7 +2923,7 @@
                 <w:noProof/>
                 <w:webHidden/>
               </w:rPr>
-              <w:instrText xml:space="preserve"> PAGEREF _Toc459197432 \h </w:instrText>
+              <w:instrText xml:space="preserve"> PAGEREF _Toc462225300 \h </w:instrText>
             </w:r>
             <w:r>
               <w:rPr>
@@ -2908,7 +2968,7 @@
               <w:szCs w:val="22"/>
             </w:rPr>
           </w:pPr>
-          <w:hyperlink w:anchor="_Toc459197433" w:history="1">
+          <w:hyperlink w:anchor="_Toc462225301" w:history="1">
             <w:r>
               <w:rPr>
                 <w:rStyle w:val="Hyperlink"/>
@@ -2951,7 +3011,7 @@
                 <w:noProof/>
                 <w:webHidden/>
               </w:rPr>
-              <w:instrText xml:space="preserve"> PAGEREF _Toc459197433 \h </w:instrText>
+              <w:instrText xml:space="preserve"> PAGEREF _Toc462225301 \h </w:instrText>
             </w:r>
             <w:r>
               <w:rPr>
@@ -2996,7 +3056,7 @@
               <w:szCs w:val="22"/>
             </w:rPr>
           </w:pPr>
-          <w:hyperlink w:anchor="_Toc459197434" w:history="1">
+          <w:hyperlink w:anchor="_Toc462225302" w:history="1">
             <w:r>
               <w:rPr>
                 <w:rStyle w:val="Hyperlink"/>
@@ -3039,7 +3099,7 @@
                 <w:noProof/>
                 <w:webHidden/>
               </w:rPr>
-              <w:instrText xml:space="preserve"> PAGEREF _Toc459197434 \h </w:instrText>
+              <w:instrText xml:space="preserve"> PAGEREF _Toc462225302 \h </w:instrText>
             </w:r>
             <w:r>
               <w:rPr>
@@ -3084,7 +3144,7 @@
               <w:szCs w:val="22"/>
             </w:rPr>
           </w:pPr>
-          <w:hyperlink w:anchor="_Toc459197435" w:history="1">
+          <w:hyperlink w:anchor="_Toc462225303" w:history="1">
             <w:r>
               <w:rPr>
                 <w:rStyle w:val="Hyperlink"/>
@@ -3127,7 +3187,7 @@
                 <w:noProof/>
                 <w:webHidden/>
               </w:rPr>
-              <w:instrText xml:space="preserve"> PAGEREF _Toc459197435 \h </w:instrText>
+              <w:instrText xml:space="preserve"> PAGEREF _Toc462225303 \h </w:instrText>
             </w:r>
             <w:r>
               <w:rPr>
@@ -3172,7 +3232,7 @@
               <w:szCs w:val="22"/>
             </w:rPr>
           </w:pPr>
-          <w:hyperlink w:anchor="_Toc459197436" w:history="1">
+          <w:hyperlink w:anchor="_Toc462225304" w:history="1">
             <w:r>
               <w:rPr>
                 <w:rStyle w:val="Hyperlink"/>
@@ -3215,7 +3275,7 @@
                 <w:noProof/>
                 <w:webHidden/>
               </w:rPr>
-              <w:instrText xml:space="preserve"> PAGEREF _Toc459197436 \h </w:instrText>
+              <w:instrText xml:space="preserve"> PAGEREF _Toc462225304 \h </w:instrText>
             </w:r>
             <w:r>
               <w:rPr>
@@ -3260,7 +3320,7 @@
               <w:szCs w:val="22"/>
             </w:rPr>
           </w:pPr>
-          <w:hyperlink w:anchor="_Toc459197437" w:history="1">
+          <w:hyperlink w:anchor="_Toc462225305" w:history="1">
             <w:r>
               <w:rPr>
                 <w:rStyle w:val="Hyperlink"/>
@@ -3303,7 +3363,7 @@
                 <w:noProof/>
                 <w:webHidden/>
               </w:rPr>
-              <w:instrText xml:space="preserve"> PAGEREF _Toc459197437 \h </w:instrText>
+              <w:instrText xml:space="preserve"> PAGEREF _Toc462225305 \h </w:instrText>
             </w:r>
             <w:r>
               <w:rPr>
@@ -3324,6 +3384,94 @@
                 <w:webHidden/>
               </w:rPr>
               <w:t>38</w:t>
+            </w:r>
+            <w:r>
+              <w:rPr>
+                <w:noProof/>
+                <w:webHidden/>
+              </w:rPr>
+              <w:fldChar w:fldCharType="end"/>
+            </w:r>
+          </w:hyperlink>
+        </w:p>
+        <w:p>
+          <w:pPr>
+            <w:pStyle w:val="TOC2"/>
+            <w:tabs>
+              <w:tab w:val="left" w:pos="880"/>
+              <w:tab w:val="right" w:leader="dot" w:pos="13670"/>
+            </w:tabs>
+            <w:rPr>
+              <w:rFonts w:asciiTheme="minorHAnsi" w:eastAsiaTheme="minorEastAsia" w:hAnsiTheme="minorHAnsi" w:cstheme="minorBidi"/>
+              <w:noProof/>
+              <w:sz w:val="22"/>
+              <w:szCs w:val="22"/>
+            </w:rPr>
+          </w:pPr>
+          <w:hyperlink w:anchor="_Toc462225306" w:history="1">
+            <w:r>
+              <w:rPr>
+                <w:rStyle w:val="Hyperlink"/>
+                <w:noProof/>
+              </w:rPr>
+              <w:t>19.</w:t>
+            </w:r>
+            <w:r>
+              <w:rPr>
+                <w:rFonts w:asciiTheme="minorHAnsi" w:eastAsiaTheme="minorEastAsia" w:hAnsiTheme="minorHAnsi" w:cstheme="minorBidi"/>
+                <w:noProof/>
+                <w:sz w:val="22"/>
+                <w:szCs w:val="22"/>
+              </w:rPr>
+              <w:tab/>
+            </w:r>
+            <w:r>
+              <w:rPr>
+                <w:rStyle w:val="Hyperlink"/>
+                <w:noProof/>
+              </w:rPr>
+              <w:t>TFS 3440 – Update job code WISY13 to WISY14 in module submission table</w:t>
+            </w:r>
+            <w:r>
+              <w:rPr>
+                <w:noProof/>
+                <w:webHidden/>
+              </w:rPr>
+              <w:tab/>
+            </w:r>
+            <w:r>
+              <w:rPr>
+                <w:noProof/>
+                <w:webHidden/>
+              </w:rPr>
+              <w:fldChar w:fldCharType="begin"/>
+            </w:r>
+            <w:r>
+              <w:rPr>
+                <w:noProof/>
+                <w:webHidden/>
+              </w:rPr>
+              <w:instrText xml:space="preserve"> PAGEREF _Toc462225306 \h </w:instrText>
+            </w:r>
+            <w:r>
+              <w:rPr>
+                <w:noProof/>
+                <w:webHidden/>
+              </w:rPr>
+            </w:r>
+            <w:r>
+              <w:rPr>
+                <w:noProof/>
+                <w:webHidden/>
+              </w:rPr>
+              <w:fldChar w:fldCharType="separate"/>
+            </w:r>
+            <w:r>
+              <w:rPr>
+                <w:noProof/>
+                <w:webHidden/>
+              </w:rPr>
+              <w:t>40</w:t>
             </w:r>
             <w:r>
               <w:rPr>
@@ -3356,10 +3504,7 @@
     <w:p/>
     <w:p/>
     <w:p/>
-    <w:p>
-      <w:bookmarkStart w:id="15" w:name="_GoBack"/>
-      <w:bookmarkEnd w:id="15"/>
-    </w:p>
+    <w:p/>
     <w:p/>
     <w:p/>
     <w:p/>
@@ -3399,8 +3544,8 @@
           <w:numId w:val="2"/>
         </w:numPr>
       </w:pPr>
+      <w:bookmarkStart w:id="15" w:name="_Toc462225288"/>
       <w:bookmarkStart w:id="16" w:name="_Toc391395339"/>
-      <w:bookmarkStart w:id="17" w:name="_Toc459197420"/>
       <w:r>
         <w:t>SCR 1</w:t>
       </w:r>
@@ -3416,7 +3561,7 @@
       <w:r>
         <w:t>ew sub Coaching Reason value</w:t>
       </w:r>
-      <w:bookmarkEnd w:id="17"/>
+      <w:bookmarkEnd w:id="15"/>
     </w:p>
     <w:bookmarkEnd w:id="16"/>
     <w:p/>
@@ -4270,11 +4415,11 @@
           <w:numId w:val="2"/>
         </w:numPr>
       </w:pPr>
-      <w:bookmarkStart w:id="18" w:name="_Toc459197421"/>
+      <w:bookmarkStart w:id="17" w:name="_Toc462225289"/>
       <w:r>
         <w:t>SCR 13515 Update Receiver values in Email_Notifications table</w:t>
       </w:r>
-      <w:bookmarkEnd w:id="18"/>
+      <w:bookmarkEnd w:id="17"/>
     </w:p>
     <w:p/>
     <w:tbl>
@@ -6160,11 +6305,11 @@
           <w:numId w:val="2"/>
         </w:numPr>
       </w:pPr>
-      <w:bookmarkStart w:id="19" w:name="_Toc459197422"/>
+      <w:bookmarkStart w:id="18" w:name="_Toc462225290"/>
       <w:r>
         <w:t>SCR 13609 Quality Alignment Specialists to receive Coaching Logs</w:t>
       </w:r>
-      <w:bookmarkEnd w:id="19"/>
+      <w:bookmarkEnd w:id="18"/>
     </w:p>
     <w:p/>
     <w:tbl>
@@ -7781,11 +7926,11 @@
           <w:numId w:val="2"/>
         </w:numPr>
       </w:pPr>
-      <w:bookmarkStart w:id="20" w:name="_Toc459197423"/>
+      <w:bookmarkStart w:id="19" w:name="_Toc462225291"/>
       <w:r>
         <w:t>SCR 13653 Changes for supporting LSA Module value</w:t>
       </w:r>
-      <w:bookmarkEnd w:id="20"/>
+      <w:bookmarkEnd w:id="19"/>
     </w:p>
     <w:p/>
     <w:tbl>
@@ -12672,11 +12817,11 @@
           <w:numId w:val="2"/>
         </w:numPr>
       </w:pPr>
-      <w:bookmarkStart w:id="21" w:name="_Toc459197424"/>
+      <w:bookmarkStart w:id="20" w:name="_Toc462225292"/>
       <w:r>
         <w:t>SCR 14512 Changes for supporting Training Module</w:t>
       </w:r>
-      <w:bookmarkEnd w:id="21"/>
+      <w:bookmarkEnd w:id="20"/>
     </w:p>
     <w:p/>
     <w:tbl>
@@ -19465,11 +19610,11 @@
           <w:numId w:val="2"/>
         </w:numPr>
       </w:pPr>
-      <w:bookmarkStart w:id="22" w:name="_Toc459197425"/>
+      <w:bookmarkStart w:id="21" w:name="_Toc462225293"/>
       <w:r>
         <w:t>SCR 15008 Additional job codes for Sup Module submission</w:t>
       </w:r>
-      <w:bookmarkEnd w:id="22"/>
+      <w:bookmarkEnd w:id="21"/>
     </w:p>
     <w:p/>
     <w:tbl>
@@ -20891,11 +21036,11 @@
           <w:numId w:val="2"/>
         </w:numPr>
       </w:pPr>
-      <w:bookmarkStart w:id="23" w:name="_Toc459197426"/>
+      <w:bookmarkStart w:id="22" w:name="_Toc462225294"/>
       <w:r>
         <w:t>SCR 15075 Set Reinforcement to 1 for non CSE subCoaching Reasons for Training Module.</w:t>
       </w:r>
-      <w:bookmarkEnd w:id="23"/>
+      <w:bookmarkEnd w:id="22"/>
     </w:p>
     <w:p/>
     <w:tbl>
@@ -22030,11 +22175,11 @@
           <w:numId w:val="2"/>
         </w:numPr>
       </w:pPr>
-      <w:bookmarkStart w:id="24" w:name="_Toc459197427"/>
+      <w:bookmarkStart w:id="23" w:name="_Toc462225295"/>
       <w:r>
         <w:t>TFS 604 – Additional AHT Sub Coaching Reason for CSR and SUP Modules.</w:t>
       </w:r>
-      <w:bookmarkEnd w:id="24"/>
+      <w:bookmarkEnd w:id="23"/>
     </w:p>
     <w:p/>
     <w:tbl>
@@ -24122,11 +24267,11 @@
           <w:numId w:val="2"/>
         </w:numPr>
       </w:pPr>
-      <w:bookmarkStart w:id="25" w:name="_Toc459197428"/>
+      <w:bookmarkStart w:id="24" w:name="_Toc462225296"/>
       <w:r>
         <w:t>TFS 667- Allow submission to all modules for job code WPOP70</w:t>
       </w:r>
-      <w:bookmarkEnd w:id="25"/>
+      <w:bookmarkEnd w:id="24"/>
     </w:p>
     <w:p/>
     <w:tbl>
@@ -25076,11 +25221,11 @@
           <w:numId w:val="2"/>
         </w:numPr>
       </w:pPr>
-      <w:bookmarkStart w:id="26" w:name="_Toc459197429"/>
+      <w:bookmarkStart w:id="25" w:name="_Toc462225297"/>
       <w:r>
         <w:t>TFS 841- Allow supervisor Module Submissions for WACQ13</w:t>
       </w:r>
-      <w:bookmarkEnd w:id="26"/>
+      <w:bookmarkEnd w:id="25"/>
     </w:p>
     <w:p/>
     <w:tbl>
@@ -26166,11 +26311,11 @@
           <w:numId w:val="2"/>
         </w:numPr>
       </w:pPr>
-      <w:bookmarkStart w:id="27" w:name="_Toc459197430"/>
+      <w:bookmarkStart w:id="26" w:name="_Toc462225298"/>
       <w:r>
         <w:t>TFS 861- Allow Warnings submissions for all Modules</w:t>
       </w:r>
-      <w:bookmarkEnd w:id="27"/>
+      <w:bookmarkEnd w:id="26"/>
     </w:p>
     <w:p/>
     <w:tbl>
@@ -27323,14 +27468,14 @@
           <w:numId w:val="2"/>
         </w:numPr>
       </w:pPr>
-      <w:bookmarkStart w:id="28" w:name="_Toc459197431"/>
+      <w:bookmarkStart w:id="27" w:name="_Toc462225299"/>
       <w:r>
         <w:t xml:space="preserve">TFS 1013 </w:t>
       </w:r>
       <w:r>
         <w:t>Add new Direct Source for Supervisor Module UI Submissions</w:t>
       </w:r>
-      <w:bookmarkEnd w:id="28"/>
+      <w:bookmarkEnd w:id="27"/>
       <w:r>
         <w:rPr>
           <w:rStyle w:val="info-text2"/>
@@ -28877,11 +29022,11 @@
           <w:numId w:val="2"/>
         </w:numPr>
       </w:pPr>
-      <w:bookmarkStart w:id="29" w:name="_Toc459197432"/>
+      <w:bookmarkStart w:id="28" w:name="_Toc462225300"/>
       <w:r>
         <w:t>TFS 1016 – Additional CCI Sub Coaching Reason for CSR Module.</w:t>
       </w:r>
-      <w:bookmarkEnd w:id="29"/>
+      <w:bookmarkEnd w:id="28"/>
     </w:p>
     <w:p/>
     <w:tbl>
@@ -30978,11 +31123,11 @@
           <w:numId w:val="2"/>
         </w:numPr>
       </w:pPr>
-      <w:bookmarkStart w:id="30" w:name="_Toc459197433"/>
+      <w:bookmarkStart w:id="29" w:name="_Toc462225301"/>
       <w:r>
         <w:t>TFS 1555 Additional LSA job codes for Submission and review</w:t>
       </w:r>
-      <w:bookmarkEnd w:id="30"/>
+      <w:bookmarkEnd w:id="29"/>
     </w:p>
     <w:p/>
     <w:tbl>
@@ -32531,14 +32676,14 @@
           <w:numId w:val="2"/>
         </w:numPr>
       </w:pPr>
-      <w:bookmarkStart w:id="31" w:name="_Toc459197434"/>
+      <w:bookmarkStart w:id="30" w:name="_Toc462225302"/>
       <w:r>
         <w:t xml:space="preserve">TFS 2668 </w:t>
       </w:r>
       <w:r>
         <w:t>update sub coaching text for metric</w:t>
       </w:r>
-      <w:bookmarkEnd w:id="31"/>
+      <w:bookmarkEnd w:id="30"/>
     </w:p>
     <w:p/>
     <w:tbl>
@@ -35756,7 +35901,7 @@
           <w:numId w:val="2"/>
         </w:numPr>
       </w:pPr>
-      <w:bookmarkStart w:id="32" w:name="_Toc459197435"/>
+      <w:bookmarkStart w:id="31" w:name="_Toc462225303"/>
       <w:r>
         <w:t xml:space="preserve">TFS 2269 – Additional Sub Coaching Reason </w:t>
       </w:r>
@@ -35766,7 +35911,7 @@
       <w:r>
         <w:t>for CSR Module.</w:t>
       </w:r>
-      <w:bookmarkEnd w:id="32"/>
+      <w:bookmarkEnd w:id="31"/>
     </w:p>
     <w:p/>
     <w:tbl>
@@ -38043,7 +38188,7 @@
           <w:numId w:val="2"/>
         </w:numPr>
       </w:pPr>
-      <w:bookmarkStart w:id="33" w:name="_Toc459197436"/>
+      <w:bookmarkStart w:id="32" w:name="_Toc462225304"/>
       <w:r>
         <w:t xml:space="preserve">TFS 2830 – Additional Sub Coaching Reason </w:t>
       </w:r>
@@ -38053,7 +38198,7 @@
       <w:r>
         <w:t>6 for CSR Module.</w:t>
       </w:r>
-      <w:bookmarkEnd w:id="33"/>
+      <w:bookmarkEnd w:id="32"/>
     </w:p>
     <w:p/>
     <w:tbl>
@@ -39671,23 +39816,11 @@
           <w:numId w:val="2"/>
         </w:numPr>
       </w:pPr>
-      <w:bookmarkStart w:id="34" w:name="_Toc459197437"/>
+      <w:bookmarkStart w:id="33" w:name="_Toc462225305"/>
       <w:r>
-        <w:t xml:space="preserve">TFS </w:t>
+        <w:t>TFS 3605 – Additional Sub Coaching Reason 237 for CSR Module.</w:t>
       </w:r>
-      <w:r>
-        <w:t>3605</w:t>
-      </w:r>
-      <w:r>
-        <w:t xml:space="preserve"> – Additional Sub Coaching Reason </w:t>
-      </w:r>
-      <w:r>
-        <w:t>237</w:t>
-      </w:r>
-      <w:r>
-        <w:t xml:space="preserve"> for CSR Module.</w:t>
-      </w:r>
-      <w:bookmarkEnd w:id="34"/>
+      <w:bookmarkEnd w:id="33"/>
     </w:p>
     <w:p/>
     <w:tbl>
@@ -39876,10 +40009,7 @@
           </w:tcPr>
           <w:p>
             <w:r>
-              <w:t>New Subcoaching reason id 23</w:t>
-            </w:r>
-            <w:r>
-              <w:t>7</w:t>
+              <w:t>New Subcoaching reason id 237</w:t>
             </w:r>
           </w:p>
         </w:tc>
@@ -40023,21 +40153,7 @@
                 <w:rFonts w:asciiTheme="minorHAnsi" w:hAnsiTheme="minorHAnsi"/>
                 <w:bCs/>
               </w:rPr>
-              <w:t>1</w:t>
-            </w:r>
-            <w:r>
-              <w:rPr>
-                <w:rFonts w:asciiTheme="minorHAnsi" w:hAnsiTheme="minorHAnsi"/>
-                <w:bCs/>
-              </w:rPr>
-              <w:t>8</w:t>
-            </w:r>
-            <w:r>
-              <w:rPr>
-                <w:rFonts w:asciiTheme="minorHAnsi" w:hAnsiTheme="minorHAnsi"/>
-                <w:bCs/>
-              </w:rPr>
-              <w:t>.1</w:t>
+              <w:t>18.1</w:t>
             </w:r>
           </w:p>
         </w:tc>
@@ -40213,10 +40329,7 @@
           </w:tcPr>
           <w:p>
             <w:r>
-              <w:t>1 row returned :ID 23</w:t>
-            </w:r>
-            <w:r>
-              <w:t>7</w:t>
+              <w:t>1 row returned :ID 237</w:t>
             </w:r>
           </w:p>
         </w:tc>
@@ -40281,21 +40394,7 @@
                 <w:rFonts w:asciiTheme="minorHAnsi" w:hAnsiTheme="minorHAnsi"/>
                 <w:bCs/>
               </w:rPr>
-              <w:t>1</w:t>
-            </w:r>
-            <w:r>
-              <w:rPr>
-                <w:rFonts w:asciiTheme="minorHAnsi" w:hAnsiTheme="minorHAnsi"/>
-                <w:bCs/>
-              </w:rPr>
-              <w:t>8</w:t>
-            </w:r>
-            <w:r>
-              <w:rPr>
-                <w:rFonts w:asciiTheme="minorHAnsi" w:hAnsiTheme="minorHAnsi"/>
-                <w:bCs/>
-              </w:rPr>
-              <w:t>.2</w:t>
+              <w:t>18.2</w:t>
             </w:r>
           </w:p>
         </w:tc>
@@ -40448,15 +40547,7 @@
                 <w:noProof/>
                 <w:color w:val="808080"/>
               </w:rPr>
-              <w:t>= 23</w:t>
-            </w:r>
-            <w:r>
-              <w:rPr>
-                <w:rFonts w:ascii="Courier New" w:hAnsi="Courier New" w:cs="Courier New"/>
-                <w:noProof/>
-                <w:color w:val="808080"/>
-              </w:rPr>
-              <w:t>7</w:t>
+              <w:t>= 237</w:t>
             </w:r>
           </w:p>
           <w:p>
@@ -40493,16 +40584,10 @@
           </w:p>
           <w:p>
             <w:r>
-              <w:t>23</w:t>
-            </w:r>
-            <w:r>
-              <w:t>7:</w:t>
-            </w:r>
-            <w:r>
-              <w:t xml:space="preserve"> </w:t>
-            </w:r>
-            <w:r>
-              <w:t>Supervisor Toolkit Initiative</w:t>
+              <w:t>237:</w:t>
+            </w:r>
+            <w:r>
+              <w:t xml:space="preserve"> Supervisor Toolkit Initiative</w:t>
             </w:r>
           </w:p>
           <w:p>
@@ -40584,21 +40669,7 @@
                 <w:rFonts w:asciiTheme="minorHAnsi" w:hAnsiTheme="minorHAnsi"/>
                 <w:bCs/>
               </w:rPr>
-              <w:t>1</w:t>
-            </w:r>
-            <w:r>
-              <w:rPr>
-                <w:rFonts w:asciiTheme="minorHAnsi" w:hAnsiTheme="minorHAnsi"/>
-                <w:bCs/>
-              </w:rPr>
-              <w:t>8</w:t>
-            </w:r>
-            <w:r>
-              <w:rPr>
-                <w:rFonts w:asciiTheme="minorHAnsi" w:hAnsiTheme="minorHAnsi"/>
-                <w:bCs/>
-              </w:rPr>
-              <w:t>.3</w:t>
+              <w:t>18.3</w:t>
             </w:r>
           </w:p>
         </w:tc>
@@ -41269,6 +41340,1479 @@
                 <w:bCs/>
               </w:rPr>
             </w:pPr>
+          </w:p>
+        </w:tc>
+        <w:tc>
+          <w:tcPr>
+            <w:tcW w:w="1260" w:type="dxa"/>
+          </w:tcPr>
+          <w:p>
+            <w:pPr>
+              <w:rPr>
+                <w:rFonts w:asciiTheme="minorHAnsi" w:hAnsiTheme="minorHAnsi"/>
+                <w:bCs/>
+              </w:rPr>
+            </w:pPr>
+            <w:r>
+              <w:rPr>
+                <w:rFonts w:asciiTheme="minorHAnsi" w:hAnsiTheme="minorHAnsi"/>
+                <w:bCs/>
+              </w:rPr>
+              <w:t>P</w:t>
+            </w:r>
+          </w:p>
+        </w:tc>
+        <w:tc>
+          <w:tcPr>
+            <w:tcW w:w="2880" w:type="dxa"/>
+          </w:tcPr>
+          <w:p>
+            <w:pPr>
+              <w:rPr>
+                <w:rFonts w:asciiTheme="minorHAnsi" w:hAnsiTheme="minorHAnsi"/>
+                <w:bCs/>
+              </w:rPr>
+            </w:pPr>
+          </w:p>
+        </w:tc>
+      </w:tr>
+    </w:tbl>
+    <w:p>
+      <w:pPr>
+        <w:pStyle w:val="Heading2"/>
+        <w:ind w:left="360"/>
+      </w:pPr>
+    </w:p>
+    <w:p>
+      <w:pPr>
+        <w:pStyle w:val="Heading2"/>
+        <w:ind w:left="360"/>
+      </w:pPr>
+    </w:p>
+    <w:p>
+      <w:pPr>
+        <w:pStyle w:val="Heading2"/>
+        <w:ind w:left="360"/>
+      </w:pPr>
+    </w:p>
+    <w:p>
+      <w:pPr>
+        <w:pStyle w:val="Heading2"/>
+        <w:numPr>
+          <w:ilvl w:val="0"/>
+          <w:numId w:val="2"/>
+        </w:numPr>
+      </w:pPr>
+      <w:bookmarkStart w:id="34" w:name="_Toc462225306"/>
+      <w:r>
+        <w:t>TFS 3440 – Update job code WISY13 to WISY14 in module submission table</w:t>
+      </w:r>
+      <w:bookmarkEnd w:id="34"/>
+      <w:r>
+        <w:t xml:space="preserve"> </w:t>
+      </w:r>
+    </w:p>
+    <w:p/>
+    <w:tbl>
+      <w:tblPr>
+        <w:tblW w:w="0" w:type="auto"/>
+        <w:tblInd w:w="-612" w:type="dxa"/>
+        <w:tblBorders>
+          <w:top w:val="single" w:sz="4" w:space="0" w:color="auto"/>
+          <w:left w:val="single" w:sz="4" w:space="0" w:color="auto"/>
+          <w:bottom w:val="single" w:sz="4" w:space="0" w:color="auto"/>
+          <w:right w:val="single" w:sz="4" w:space="0" w:color="auto"/>
+          <w:insideH w:val="single" w:sz="4" w:space="0" w:color="auto"/>
+          <w:insideV w:val="single" w:sz="4" w:space="0" w:color="auto"/>
+        </w:tblBorders>
+        <w:tblLayout w:type="fixed"/>
+        <w:tblLook w:val="0000" w:firstRow="0" w:lastRow="0" w:firstColumn="0" w:lastColumn="0" w:noHBand="0" w:noVBand="0"/>
+      </w:tblPr>
+      <w:tblGrid>
+        <w:gridCol w:w="2549"/>
+        <w:gridCol w:w="10455"/>
+      </w:tblGrid>
+      <w:tr>
+        <w:trPr>
+          <w:tblHeader/>
+        </w:trPr>
+        <w:tc>
+          <w:tcPr>
+            <w:tcW w:w="2549" w:type="dxa"/>
+            <w:shd w:val="solid" w:color="auto" w:fill="000000"/>
+          </w:tcPr>
+          <w:p>
+            <w:r>
+              <w:t>Item</w:t>
+            </w:r>
+          </w:p>
+        </w:tc>
+        <w:tc>
+          <w:tcPr>
+            <w:tcW w:w="10455" w:type="dxa"/>
+            <w:shd w:val="solid" w:color="auto" w:fill="000000"/>
+          </w:tcPr>
+          <w:p>
+            <w:r>
+              <w:t>Description</w:t>
+            </w:r>
+          </w:p>
+        </w:tc>
+      </w:tr>
+      <w:tr>
+        <w:tc>
+          <w:tcPr>
+            <w:tcW w:w="2549" w:type="dxa"/>
+          </w:tcPr>
+          <w:p>
+            <w:r>
+              <w:t>Change Type</w:t>
+            </w:r>
+          </w:p>
+        </w:tc>
+        <w:tc>
+          <w:tcPr>
+            <w:tcW w:w="10455" w:type="dxa"/>
+          </w:tcPr>
+          <w:p>
+            <w:r>
+              <w:t>Change</w:t>
+            </w:r>
+          </w:p>
+        </w:tc>
+      </w:tr>
+      <w:tr>
+        <w:tc>
+          <w:tcPr>
+            <w:tcW w:w="2549" w:type="dxa"/>
+          </w:tcPr>
+          <w:p>
+            <w:r>
+              <w:t>Change Description</w:t>
+            </w:r>
+          </w:p>
+        </w:tc>
+        <w:tc>
+          <w:tcPr>
+            <w:tcW w:w="10455" w:type="dxa"/>
+          </w:tcPr>
+          <w:p>
+            <w:r>
+              <w:t>Replace analyst job code in module submission table</w:t>
+            </w:r>
+          </w:p>
+        </w:tc>
+      </w:tr>
+      <w:tr>
+        <w:tc>
+          <w:tcPr>
+            <w:tcW w:w="2549" w:type="dxa"/>
+          </w:tcPr>
+          <w:p>
+            <w:r>
+              <w:t>Test Environment</w:t>
+            </w:r>
+          </w:p>
+        </w:tc>
+        <w:tc>
+          <w:tcPr>
+            <w:tcW w:w="10455" w:type="dxa"/>
+          </w:tcPr>
+          <w:p>
+            <w:r>
+              <w:t xml:space="preserve">eCoaching_Dev database on vrivfssdbt02\scord01,1437 </w:t>
+            </w:r>
+          </w:p>
+        </w:tc>
+      </w:tr>
+      <w:tr>
+        <w:tc>
+          <w:tcPr>
+            <w:tcW w:w="2549" w:type="dxa"/>
+          </w:tcPr>
+          <w:p>
+            <w:r>
+              <w:t>Code Modules created/updated</w:t>
+            </w:r>
+          </w:p>
+        </w:tc>
+        <w:tc>
+          <w:tcPr>
+            <w:tcW w:w="10455" w:type="dxa"/>
+          </w:tcPr>
+          <w:p>
+            <w:r>
+              <w:t xml:space="preserve">[EC].[Module_Submission] </w:t>
+            </w:r>
+          </w:p>
+        </w:tc>
+      </w:tr>
+      <w:tr>
+        <w:tc>
+          <w:tcPr>
+            <w:tcW w:w="2549" w:type="dxa"/>
+          </w:tcPr>
+          <w:p>
+            <w:r>
+              <w:t>Code doc</w:t>
+            </w:r>
+          </w:p>
+        </w:tc>
+        <w:tc>
+          <w:tcPr>
+            <w:tcW w:w="10455" w:type="dxa"/>
+          </w:tcPr>
+          <w:p>
+            <w:r>
+              <w:t>CCO_eCoaching_Dimension_Table_Data.xlsx</w:t>
+            </w:r>
+          </w:p>
+        </w:tc>
+      </w:tr>
+      <w:tr>
+        <w:tc>
+          <w:tcPr>
+            <w:tcW w:w="2549" w:type="dxa"/>
+          </w:tcPr>
+          <w:p>
+            <w:r>
+              <w:t>Notes</w:t>
+            </w:r>
+          </w:p>
+        </w:tc>
+        <w:tc>
+          <w:tcPr>
+            <w:tcW w:w="10455" w:type="dxa"/>
+          </w:tcPr>
+          <w:p>
+            <w:r>
+              <w:t>Update WISY13 to WISY14</w:t>
+            </w:r>
+          </w:p>
+        </w:tc>
+      </w:tr>
+    </w:tbl>
+    <w:p/>
+    <w:tbl>
+      <w:tblPr>
+        <w:tblW w:w="13500" w:type="dxa"/>
+        <w:tblInd w:w="-612" w:type="dxa"/>
+        <w:tblBorders>
+          <w:top w:val="double" w:sz="4" w:space="0" w:color="auto"/>
+          <w:left w:val="double" w:sz="4" w:space="0" w:color="auto"/>
+          <w:bottom w:val="double" w:sz="4" w:space="0" w:color="auto"/>
+          <w:right w:val="double" w:sz="4" w:space="0" w:color="auto"/>
+          <w:insideH w:val="single" w:sz="6" w:space="0" w:color="auto"/>
+          <w:insideV w:val="single" w:sz="6" w:space="0" w:color="auto"/>
+        </w:tblBorders>
+        <w:tblLayout w:type="fixed"/>
+        <w:tblLook w:val="0000" w:firstRow="0" w:lastRow="0" w:firstColumn="0" w:lastColumn="0" w:noHBand="0" w:noVBand="0"/>
+      </w:tblPr>
+      <w:tblGrid>
+        <w:gridCol w:w="900"/>
+        <w:gridCol w:w="3960"/>
+        <w:gridCol w:w="4500"/>
+        <w:gridCol w:w="1260"/>
+        <w:gridCol w:w="2880"/>
+      </w:tblGrid>
+      <w:tr>
+        <w:trPr>
+          <w:cantSplit/>
+          <w:tblHeader/>
+        </w:trPr>
+        <w:tc>
+          <w:tcPr>
+            <w:tcW w:w="900" w:type="dxa"/>
+            <w:shd w:val="clear" w:color="auto" w:fill="A6A6A6"/>
+          </w:tcPr>
+          <w:p>
+            <w:pPr>
+              <w:rPr>
+                <w:i/>
+              </w:rPr>
+            </w:pPr>
+            <w:r>
+              <w:t>TEST#</w:t>
+            </w:r>
+          </w:p>
+        </w:tc>
+        <w:tc>
+          <w:tcPr>
+            <w:tcW w:w="3960" w:type="dxa"/>
+            <w:shd w:val="clear" w:color="auto" w:fill="A6A6A6"/>
+          </w:tcPr>
+          <w:p>
+            <w:pPr>
+              <w:rPr>
+                <w:i/>
+              </w:rPr>
+            </w:pPr>
+            <w:r>
+              <w:t>ACTION</w:t>
+            </w:r>
+          </w:p>
+        </w:tc>
+        <w:tc>
+          <w:tcPr>
+            <w:tcW w:w="4500" w:type="dxa"/>
+            <w:shd w:val="clear" w:color="auto" w:fill="A6A6A6"/>
+          </w:tcPr>
+          <w:p>
+            <w:pPr>
+              <w:rPr>
+                <w:i/>
+              </w:rPr>
+            </w:pPr>
+            <w:r>
+              <w:t xml:space="preserve">EXPECTED RESULTS </w:t>
+            </w:r>
+          </w:p>
+        </w:tc>
+        <w:tc>
+          <w:tcPr>
+            <w:tcW w:w="1260" w:type="dxa"/>
+            <w:shd w:val="clear" w:color="auto" w:fill="A6A6A6"/>
+          </w:tcPr>
+          <w:p>
+            <w:pPr>
+              <w:rPr>
+                <w:i/>
+              </w:rPr>
+            </w:pPr>
+            <w:r>
+              <w:t>RESULTS</w:t>
+            </w:r>
+          </w:p>
+          <w:p>
+            <w:pPr>
+              <w:rPr>
+                <w:i/>
+              </w:rPr>
+            </w:pPr>
+            <w:r>
+              <w:t>P/F/I</w:t>
+            </w:r>
+          </w:p>
+        </w:tc>
+        <w:tc>
+          <w:tcPr>
+            <w:tcW w:w="2880" w:type="dxa"/>
+            <w:shd w:val="clear" w:color="auto" w:fill="A6A6A6"/>
+          </w:tcPr>
+          <w:p>
+            <w:pPr>
+              <w:rPr>
+                <w:i/>
+              </w:rPr>
+            </w:pPr>
+            <w:r>
+              <w:t>COMMENTS</w:t>
+            </w:r>
+          </w:p>
+        </w:tc>
+      </w:tr>
+      <w:tr>
+        <w:trPr>
+          <w:cantSplit/>
+        </w:trPr>
+        <w:tc>
+          <w:tcPr>
+            <w:tcW w:w="900" w:type="dxa"/>
+          </w:tcPr>
+          <w:p>
+            <w:pPr>
+              <w:rPr>
+                <w:i/>
+              </w:rPr>
+            </w:pPr>
+            <w:r>
+              <w:rPr>
+                <w:rFonts w:asciiTheme="minorHAnsi" w:hAnsiTheme="minorHAnsi"/>
+                <w:bCs/>
+              </w:rPr>
+              <w:lastRenderedPageBreak/>
+              <w:t>19.1</w:t>
+            </w:r>
+          </w:p>
+        </w:tc>
+        <w:tc>
+          <w:tcPr>
+            <w:tcW w:w="3960" w:type="dxa"/>
+          </w:tcPr>
+          <w:p>
+            <w:r>
+              <w:t xml:space="preserve">Verify </w:t>
+            </w:r>
+            <w:r>
+              <w:t>job code and description are updated accordingly</w:t>
+            </w:r>
+          </w:p>
+          <w:p/>
+          <w:p>
+            <w:pPr>
+              <w:overflowPunct/>
+              <w:textAlignment w:val="auto"/>
+              <w:rPr>
+                <w:rFonts w:ascii="Courier New" w:hAnsi="Courier New" w:cs="Courier New"/>
+                <w:noProof/>
+                <w:color w:val="808080"/>
+              </w:rPr>
+            </w:pPr>
+            <w:r>
+              <w:rPr>
+                <w:rFonts w:ascii="Courier New" w:hAnsi="Courier New" w:cs="Courier New"/>
+                <w:noProof/>
+                <w:color w:val="0000FF"/>
+              </w:rPr>
+              <w:t>SELECT</w:t>
+            </w:r>
+            <w:r>
+              <w:rPr>
+                <w:rFonts w:ascii="Courier New" w:hAnsi="Courier New" w:cs="Courier New"/>
+                <w:noProof/>
+              </w:rPr>
+              <w:t xml:space="preserve"> </w:t>
+            </w:r>
+            <w:r>
+              <w:rPr>
+                <w:rFonts w:ascii="Courier New" w:hAnsi="Courier New" w:cs="Courier New"/>
+                <w:noProof/>
+                <w:color w:val="808080"/>
+              </w:rPr>
+              <w:t>*</w:t>
+            </w:r>
+          </w:p>
+          <w:p>
+            <w:pPr>
+              <w:overflowPunct/>
+              <w:textAlignment w:val="auto"/>
+              <w:rPr>
+                <w:rFonts w:ascii="Courier New" w:hAnsi="Courier New" w:cs="Courier New"/>
+                <w:noProof/>
+              </w:rPr>
+            </w:pPr>
+            <w:r>
+              <w:rPr>
+                <w:rFonts w:ascii="Courier New" w:hAnsi="Courier New" w:cs="Courier New"/>
+                <w:noProof/>
+              </w:rPr>
+              <w:t xml:space="preserve">  </w:t>
+            </w:r>
+            <w:r>
+              <w:rPr>
+                <w:rFonts w:ascii="Courier New" w:hAnsi="Courier New" w:cs="Courier New"/>
+                <w:noProof/>
+                <w:color w:val="0000FF"/>
+              </w:rPr>
+              <w:t>FROM</w:t>
+            </w:r>
+            <w:r>
+              <w:rPr>
+                <w:rFonts w:ascii="Courier New" w:hAnsi="Courier New" w:cs="Courier New"/>
+                <w:noProof/>
+              </w:rPr>
+              <w:t xml:space="preserve"> [EC]</w:t>
+            </w:r>
+            <w:r>
+              <w:rPr>
+                <w:rFonts w:ascii="Courier New" w:hAnsi="Courier New" w:cs="Courier New"/>
+                <w:noProof/>
+                <w:color w:val="808080"/>
+              </w:rPr>
+              <w:t>.</w:t>
+            </w:r>
+            <w:r>
+              <w:rPr>
+                <w:rFonts w:ascii="Courier New" w:hAnsi="Courier New" w:cs="Courier New"/>
+                <w:noProof/>
+              </w:rPr>
+              <w:t>[Module_Submission]</w:t>
+            </w:r>
+          </w:p>
+          <w:p>
+            <w:pPr>
+              <w:overflowPunct/>
+              <w:textAlignment w:val="auto"/>
+              <w:rPr>
+                <w:rFonts w:ascii="Courier New" w:hAnsi="Courier New" w:cs="Courier New"/>
+                <w:noProof/>
+                <w:color w:val="FF0000"/>
+              </w:rPr>
+            </w:pPr>
+            <w:r>
+              <w:rPr>
+                <w:rFonts w:ascii="Courier New" w:hAnsi="Courier New" w:cs="Courier New"/>
+                <w:noProof/>
+              </w:rPr>
+              <w:t xml:space="preserve">  </w:t>
+            </w:r>
+            <w:r>
+              <w:rPr>
+                <w:rFonts w:ascii="Courier New" w:hAnsi="Courier New" w:cs="Courier New"/>
+                <w:noProof/>
+                <w:color w:val="0000FF"/>
+              </w:rPr>
+              <w:t>where</w:t>
+            </w:r>
+            <w:r>
+              <w:rPr>
+                <w:rFonts w:ascii="Courier New" w:hAnsi="Courier New" w:cs="Courier New"/>
+                <w:noProof/>
+              </w:rPr>
+              <w:t xml:space="preserve"> [Job_Code] </w:t>
+            </w:r>
+            <w:r>
+              <w:rPr>
+                <w:rFonts w:ascii="Courier New" w:hAnsi="Courier New" w:cs="Courier New"/>
+                <w:noProof/>
+                <w:color w:val="808080"/>
+              </w:rPr>
+              <w:t>=</w:t>
+            </w:r>
+            <w:r>
+              <w:rPr>
+                <w:rFonts w:ascii="Courier New" w:hAnsi="Courier New" w:cs="Courier New"/>
+                <w:noProof/>
+              </w:rPr>
+              <w:t xml:space="preserve"> </w:t>
+            </w:r>
+            <w:r>
+              <w:rPr>
+                <w:rFonts w:ascii="Courier New" w:hAnsi="Courier New" w:cs="Courier New"/>
+                <w:noProof/>
+                <w:color w:val="FF0000"/>
+              </w:rPr>
+              <w:t>'wisy14'</w:t>
+            </w:r>
+          </w:p>
+          <w:p>
+            <w:pPr>
+              <w:overflowPunct/>
+              <w:textAlignment w:val="auto"/>
+              <w:rPr>
+                <w:rFonts w:ascii="Courier New" w:hAnsi="Courier New" w:cs="Courier New"/>
+                <w:noProof/>
+                <w:color w:val="0000FF"/>
+              </w:rPr>
+            </w:pPr>
+            <w:r>
+              <w:rPr>
+                <w:rFonts w:ascii="Courier New" w:hAnsi="Courier New" w:cs="Courier New"/>
+                <w:noProof/>
+                <w:color w:val="0000FF"/>
+              </w:rPr>
+              <w:t>GO</w:t>
+            </w:r>
+          </w:p>
+          <w:p>
+            <w:r>
+              <w:t xml:space="preserve"> </w:t>
+            </w:r>
+          </w:p>
+        </w:tc>
+        <w:tc>
+          <w:tcPr>
+            <w:tcW w:w="4500" w:type="dxa"/>
+          </w:tcPr>
+          <w:p>
+            <w:r>
+              <w:t>1 row with a 1 for all Modules</w:t>
+            </w:r>
+          </w:p>
+        </w:tc>
+        <w:tc>
+          <w:tcPr>
+            <w:tcW w:w="1260" w:type="dxa"/>
+          </w:tcPr>
+          <w:p>
+            <w:pPr>
+              <w:rPr>
+                <w:rFonts w:asciiTheme="minorHAnsi" w:hAnsiTheme="minorHAnsi"/>
+                <w:bCs/>
+              </w:rPr>
+            </w:pPr>
+            <w:r>
+              <w:rPr>
+                <w:rFonts w:asciiTheme="minorHAnsi" w:hAnsiTheme="minorHAnsi"/>
+                <w:bCs/>
+              </w:rPr>
+              <w:t>P</w:t>
+            </w:r>
+          </w:p>
+        </w:tc>
+        <w:tc>
+          <w:tcPr>
+            <w:tcW w:w="2880" w:type="dxa"/>
+          </w:tcPr>
+          <w:p>
+            <w:pPr>
+              <w:rPr>
+                <w:rFonts w:asciiTheme="minorHAnsi" w:hAnsiTheme="minorHAnsi"/>
+                <w:bCs/>
+              </w:rPr>
+            </w:pPr>
+          </w:p>
+          <w:p>
+            <w:pPr>
+              <w:rPr>
+                <w:rFonts w:asciiTheme="minorHAnsi" w:hAnsiTheme="minorHAnsi"/>
+                <w:bCs/>
+              </w:rPr>
+            </w:pPr>
+          </w:p>
+        </w:tc>
+      </w:tr>
+      <w:tr>
+        <w:trPr>
+          <w:cantSplit/>
+        </w:trPr>
+        <w:tc>
+          <w:tcPr>
+            <w:tcW w:w="900" w:type="dxa"/>
+          </w:tcPr>
+          <w:p>
+            <w:pPr>
+              <w:rPr>
+                <w:i/>
+              </w:rPr>
+            </w:pPr>
+            <w:r>
+              <w:rPr>
+                <w:rFonts w:asciiTheme="minorHAnsi" w:hAnsiTheme="minorHAnsi"/>
+                <w:bCs/>
+              </w:rPr>
+              <w:t>19.2</w:t>
+            </w:r>
+          </w:p>
+        </w:tc>
+        <w:tc>
+          <w:tcPr>
+            <w:tcW w:w="3960" w:type="dxa"/>
+          </w:tcPr>
+          <w:p>
+            <w:r>
+              <w:t>Verify WISY14 can submit for all modules</w:t>
+            </w:r>
+          </w:p>
+          <w:p>
+            <w:pPr>
+              <w:overflowPunct/>
+              <w:textAlignment w:val="auto"/>
+              <w:rPr>
+                <w:rFonts w:ascii="Courier New" w:hAnsi="Courier New" w:cs="Courier New"/>
+                <w:noProof/>
+                <w:color w:val="0000FF"/>
+              </w:rPr>
+            </w:pPr>
+            <w:r>
+              <w:rPr>
+                <w:rFonts w:ascii="Courier New" w:hAnsi="Courier New" w:cs="Courier New"/>
+                <w:noProof/>
+                <w:color w:val="0000FF"/>
+              </w:rPr>
+              <w:t>DECLARE</w:t>
+            </w:r>
+            <w:r>
+              <w:rPr>
+                <w:rFonts w:ascii="Courier New" w:hAnsi="Courier New" w:cs="Courier New"/>
+                <w:noProof/>
+              </w:rPr>
+              <w:tab/>
+              <w:t xml:space="preserve">@return_value </w:t>
+            </w:r>
+            <w:r>
+              <w:rPr>
+                <w:rFonts w:ascii="Courier New" w:hAnsi="Courier New" w:cs="Courier New"/>
+                <w:noProof/>
+                <w:color w:val="0000FF"/>
+              </w:rPr>
+              <w:t>int</w:t>
+            </w:r>
+          </w:p>
+          <w:p>
+            <w:pPr>
+              <w:overflowPunct/>
+              <w:textAlignment w:val="auto"/>
+              <w:rPr>
+                <w:rFonts w:ascii="Courier New" w:hAnsi="Courier New" w:cs="Courier New"/>
+                <w:noProof/>
+                <w:color w:val="0000FF"/>
+              </w:rPr>
+            </w:pPr>
+          </w:p>
+          <w:p>
+            <w:pPr>
+              <w:overflowPunct/>
+              <w:textAlignment w:val="auto"/>
+              <w:rPr>
+                <w:rFonts w:ascii="Courier New" w:hAnsi="Courier New" w:cs="Courier New"/>
+                <w:noProof/>
+              </w:rPr>
+            </w:pPr>
+            <w:r>
+              <w:rPr>
+                <w:rFonts w:ascii="Courier New" w:hAnsi="Courier New" w:cs="Courier New"/>
+                <w:noProof/>
+                <w:color w:val="0000FF"/>
+              </w:rPr>
+              <w:t>EXEC</w:t>
+            </w:r>
+            <w:r>
+              <w:rPr>
+                <w:rFonts w:ascii="Courier New" w:hAnsi="Courier New" w:cs="Courier New"/>
+                <w:noProof/>
+              </w:rPr>
+              <w:tab/>
+              <w:t xml:space="preserve">@return_value </w:t>
+            </w:r>
+            <w:r>
+              <w:rPr>
+                <w:rFonts w:ascii="Courier New" w:hAnsi="Courier New" w:cs="Courier New"/>
+                <w:noProof/>
+                <w:color w:val="808080"/>
+              </w:rPr>
+              <w:t>=</w:t>
+            </w:r>
+            <w:r>
+              <w:rPr>
+                <w:rFonts w:ascii="Courier New" w:hAnsi="Courier New" w:cs="Courier New"/>
+                <w:noProof/>
+              </w:rPr>
+              <w:t xml:space="preserve"> [EC]</w:t>
+            </w:r>
+            <w:r>
+              <w:rPr>
+                <w:rFonts w:ascii="Courier New" w:hAnsi="Courier New" w:cs="Courier New"/>
+                <w:noProof/>
+                <w:color w:val="808080"/>
+              </w:rPr>
+              <w:t>.</w:t>
+            </w:r>
+            <w:r>
+              <w:rPr>
+                <w:rFonts w:ascii="Courier New" w:hAnsi="Courier New" w:cs="Courier New"/>
+                <w:noProof/>
+              </w:rPr>
+              <w:t>[sp_Select_Modules_By_Job_Code]</w:t>
+            </w:r>
+          </w:p>
+          <w:p>
+            <w:pPr>
+              <w:overflowPunct/>
+              <w:textAlignment w:val="auto"/>
+              <w:rPr>
+                <w:rFonts w:ascii="Courier New" w:hAnsi="Courier New" w:cs="Courier New"/>
+                <w:noProof/>
+                <w:color w:val="FF0000"/>
+              </w:rPr>
+            </w:pPr>
+            <w:r>
+              <w:rPr>
+                <w:rFonts w:ascii="Courier New" w:hAnsi="Courier New" w:cs="Courier New"/>
+                <w:noProof/>
+                <w:color w:val="0000FF"/>
+              </w:rPr>
+              <w:tab/>
+            </w:r>
+            <w:r>
+              <w:rPr>
+                <w:rFonts w:ascii="Courier New" w:hAnsi="Courier New" w:cs="Courier New"/>
+                <w:noProof/>
+                <w:color w:val="0000FF"/>
+              </w:rPr>
+              <w:tab/>
+            </w:r>
+            <w:r>
+              <w:rPr>
+                <w:rFonts w:ascii="Courier New" w:hAnsi="Courier New" w:cs="Courier New"/>
+                <w:noProof/>
+              </w:rPr>
+              <w:t xml:space="preserve">@nvcEmpLanIDin </w:t>
+            </w:r>
+            <w:r>
+              <w:rPr>
+                <w:rFonts w:ascii="Courier New" w:hAnsi="Courier New" w:cs="Courier New"/>
+                <w:noProof/>
+                <w:color w:val="808080"/>
+              </w:rPr>
+              <w:t>=</w:t>
+            </w:r>
+            <w:r>
+              <w:rPr>
+                <w:rFonts w:ascii="Courier New" w:hAnsi="Courier New" w:cs="Courier New"/>
+                <w:noProof/>
+              </w:rPr>
+              <w:t xml:space="preserve"> </w:t>
+            </w:r>
+            <w:r>
+              <w:rPr>
+                <w:rFonts w:ascii="Courier New" w:hAnsi="Courier New" w:cs="Courier New"/>
+                <w:noProof/>
+                <w:color w:val="FF0000"/>
+              </w:rPr>
+              <w:t>N'johneric.tiongson'</w:t>
+            </w:r>
+          </w:p>
+          <w:p>
+            <w:pPr>
+              <w:overflowPunct/>
+              <w:textAlignment w:val="auto"/>
+              <w:rPr>
+                <w:rFonts w:ascii="Courier New" w:hAnsi="Courier New" w:cs="Courier New"/>
+                <w:noProof/>
+                <w:color w:val="FF0000"/>
+              </w:rPr>
+            </w:pPr>
+          </w:p>
+          <w:p>
+            <w:pPr>
+              <w:overflowPunct/>
+              <w:textAlignment w:val="auto"/>
+              <w:rPr>
+                <w:rFonts w:ascii="Courier New" w:hAnsi="Courier New" w:cs="Courier New"/>
+                <w:noProof/>
+              </w:rPr>
+            </w:pPr>
+            <w:r>
+              <w:rPr>
+                <w:rFonts w:ascii="Courier New" w:hAnsi="Courier New" w:cs="Courier New"/>
+                <w:noProof/>
+                <w:color w:val="0000FF"/>
+              </w:rPr>
+              <w:t>SELECT</w:t>
+            </w:r>
+            <w:r>
+              <w:rPr>
+                <w:rFonts w:ascii="Courier New" w:hAnsi="Courier New" w:cs="Courier New"/>
+                <w:noProof/>
+              </w:rPr>
+              <w:tab/>
+            </w:r>
+            <w:r>
+              <w:rPr>
+                <w:rFonts w:ascii="Courier New" w:hAnsi="Courier New" w:cs="Courier New"/>
+                <w:noProof/>
+                <w:color w:val="FF0000"/>
+              </w:rPr>
+              <w:t>'Return Value'</w:t>
+            </w:r>
+            <w:r>
+              <w:rPr>
+                <w:rFonts w:ascii="Courier New" w:hAnsi="Courier New" w:cs="Courier New"/>
+                <w:noProof/>
+              </w:rPr>
+              <w:t xml:space="preserve"> </w:t>
+            </w:r>
+            <w:r>
+              <w:rPr>
+                <w:rFonts w:ascii="Courier New" w:hAnsi="Courier New" w:cs="Courier New"/>
+                <w:noProof/>
+                <w:color w:val="808080"/>
+              </w:rPr>
+              <w:t>=</w:t>
+            </w:r>
+            <w:r>
+              <w:rPr>
+                <w:rFonts w:ascii="Courier New" w:hAnsi="Courier New" w:cs="Courier New"/>
+                <w:noProof/>
+              </w:rPr>
+              <w:t xml:space="preserve"> @return_value</w:t>
+            </w:r>
+          </w:p>
+          <w:p>
+            <w:pPr>
+              <w:overflowPunct/>
+              <w:textAlignment w:val="auto"/>
+              <w:rPr>
+                <w:rFonts w:ascii="Courier New" w:hAnsi="Courier New" w:cs="Courier New"/>
+                <w:noProof/>
+              </w:rPr>
+            </w:pPr>
+          </w:p>
+          <w:p>
+            <w:pPr>
+              <w:overflowPunct/>
+              <w:textAlignment w:val="auto"/>
+              <w:rPr>
+                <w:rFonts w:ascii="Courier New" w:hAnsi="Courier New" w:cs="Courier New"/>
+                <w:noProof/>
+                <w:color w:val="0000FF"/>
+              </w:rPr>
+            </w:pPr>
+            <w:r>
+              <w:rPr>
+                <w:rFonts w:ascii="Courier New" w:hAnsi="Courier New" w:cs="Courier New"/>
+                <w:noProof/>
+                <w:color w:val="0000FF"/>
+              </w:rPr>
+              <w:t>GO</w:t>
+            </w:r>
+          </w:p>
+          <w:p/>
+          <w:p/>
+        </w:tc>
+        <w:tc>
+          <w:tcPr>
+            <w:tcW w:w="4500" w:type="dxa"/>
+          </w:tcPr>
+          <w:p>
+            <w:r>
+              <w:t>CSR</w:t>
+            </w:r>
+          </w:p>
+          <w:p>
+            <w:r>
+              <w:t>LSA</w:t>
+            </w:r>
+          </w:p>
+          <w:p>
+            <w:r>
+              <w:t>Quality</w:t>
+            </w:r>
+          </w:p>
+          <w:p>
+            <w:r>
+              <w:t>Supervisor</w:t>
+            </w:r>
+          </w:p>
+          <w:p>
+            <w:r>
+              <w:t>Training</w:t>
+            </w:r>
+          </w:p>
+        </w:tc>
+        <w:tc>
+          <w:tcPr>
+            <w:tcW w:w="1260" w:type="dxa"/>
+          </w:tcPr>
+          <w:p>
+            <w:pPr>
+              <w:rPr>
+                <w:rFonts w:asciiTheme="minorHAnsi" w:hAnsiTheme="minorHAnsi"/>
+                <w:bCs/>
+              </w:rPr>
+            </w:pPr>
+            <w:r>
+              <w:rPr>
+                <w:rFonts w:asciiTheme="minorHAnsi" w:hAnsiTheme="minorHAnsi"/>
+                <w:bCs/>
+              </w:rPr>
+              <w:t>P</w:t>
+            </w:r>
+          </w:p>
+        </w:tc>
+        <w:tc>
+          <w:tcPr>
+            <w:tcW w:w="2880" w:type="dxa"/>
+          </w:tcPr>
+          <w:p>
+            <w:pPr>
+              <w:rPr>
+                <w:rFonts w:asciiTheme="minorHAnsi" w:hAnsiTheme="minorHAnsi"/>
+                <w:bCs/>
+              </w:rPr>
+            </w:pPr>
+          </w:p>
+        </w:tc>
+      </w:tr>
+      <w:tr>
+        <w:trPr>
+          <w:cantSplit/>
+        </w:trPr>
+        <w:tc>
+          <w:tcPr>
+            <w:tcW w:w="900" w:type="dxa"/>
+          </w:tcPr>
+          <w:p>
+            <w:pPr>
+              <w:rPr>
+                <w:rFonts w:asciiTheme="minorHAnsi" w:hAnsiTheme="minorHAnsi"/>
+                <w:bCs/>
+              </w:rPr>
+            </w:pPr>
+            <w:r>
+              <w:rPr>
+                <w:rFonts w:asciiTheme="minorHAnsi" w:hAnsiTheme="minorHAnsi"/>
+                <w:bCs/>
+              </w:rPr>
+              <w:lastRenderedPageBreak/>
+              <w:t>19.3</w:t>
+            </w:r>
+          </w:p>
+        </w:tc>
+        <w:tc>
+          <w:tcPr>
+            <w:tcW w:w="3960" w:type="dxa"/>
+          </w:tcPr>
+          <w:p>
+            <w:pPr>
+              <w:overflowPunct/>
+              <w:textAlignment w:val="auto"/>
+            </w:pPr>
+            <w:r>
+              <w:t>Verify WISY13 can only submit CSR</w:t>
+            </w:r>
+          </w:p>
+          <w:p>
+            <w:pPr>
+              <w:overflowPunct/>
+              <w:textAlignment w:val="auto"/>
+            </w:pPr>
+            <w:r>
+              <w:t>Update my job code to WISY13</w:t>
+            </w:r>
+          </w:p>
+          <w:p>
+            <w:pPr>
+              <w:overflowPunct/>
+              <w:textAlignment w:val="auto"/>
+            </w:pPr>
+          </w:p>
+          <w:p>
+            <w:pPr>
+              <w:overflowPunct/>
+              <w:textAlignment w:val="auto"/>
+              <w:rPr>
+                <w:rFonts w:ascii="Courier New" w:hAnsi="Courier New" w:cs="Courier New"/>
+                <w:noProof/>
+              </w:rPr>
+            </w:pPr>
+            <w:r>
+              <w:rPr>
+                <w:rFonts w:ascii="Courier New" w:hAnsi="Courier New" w:cs="Courier New"/>
+                <w:noProof/>
+                <w:color w:val="0000FF"/>
+              </w:rPr>
+              <w:t>update</w:t>
+            </w:r>
+            <w:r>
+              <w:rPr>
+                <w:rFonts w:ascii="Courier New" w:hAnsi="Courier New" w:cs="Courier New"/>
+                <w:noProof/>
+              </w:rPr>
+              <w:t xml:space="preserve"> </w:t>
+            </w:r>
+            <w:r>
+              <w:rPr>
+                <w:rFonts w:ascii="Courier New" w:hAnsi="Courier New" w:cs="Courier New"/>
+                <w:noProof/>
+              </w:rPr>
+              <w:t>[</w:t>
+            </w:r>
+            <w:r>
+              <w:rPr>
+                <w:rFonts w:ascii="Courier New" w:hAnsi="Courier New" w:cs="Courier New"/>
+                <w:noProof/>
+              </w:rPr>
+              <w:t>EC]</w:t>
+            </w:r>
+            <w:r>
+              <w:rPr>
+                <w:rFonts w:ascii="Courier New" w:hAnsi="Courier New" w:cs="Courier New"/>
+                <w:noProof/>
+                <w:color w:val="808080"/>
+              </w:rPr>
+              <w:t>.</w:t>
+            </w:r>
+            <w:r>
+              <w:rPr>
+                <w:rFonts w:ascii="Courier New" w:hAnsi="Courier New" w:cs="Courier New"/>
+                <w:noProof/>
+              </w:rPr>
+              <w:t>[Employee_Hierarchy]</w:t>
+            </w:r>
+          </w:p>
+          <w:p>
+            <w:pPr>
+              <w:overflowPunct/>
+              <w:textAlignment w:val="auto"/>
+              <w:rPr>
+                <w:rFonts w:ascii="Courier New" w:hAnsi="Courier New" w:cs="Courier New"/>
+                <w:noProof/>
+                <w:color w:val="FF0000"/>
+              </w:rPr>
+            </w:pPr>
+            <w:r>
+              <w:rPr>
+                <w:rFonts w:ascii="Courier New" w:hAnsi="Courier New" w:cs="Courier New"/>
+                <w:noProof/>
+                <w:color w:val="0000FF"/>
+              </w:rPr>
+              <w:t>set</w:t>
+            </w:r>
+            <w:r>
+              <w:rPr>
+                <w:rFonts w:ascii="Courier New" w:hAnsi="Courier New" w:cs="Courier New"/>
+                <w:noProof/>
+              </w:rPr>
+              <w:t xml:space="preserve"> Emp_Job_Code </w:t>
+            </w:r>
+            <w:r>
+              <w:rPr>
+                <w:rFonts w:ascii="Courier New" w:hAnsi="Courier New" w:cs="Courier New"/>
+                <w:noProof/>
+                <w:color w:val="808080"/>
+              </w:rPr>
+              <w:t>=</w:t>
+            </w:r>
+            <w:r>
+              <w:rPr>
+                <w:rFonts w:ascii="Courier New" w:hAnsi="Courier New" w:cs="Courier New"/>
+                <w:noProof/>
+              </w:rPr>
+              <w:t xml:space="preserve"> </w:t>
+            </w:r>
+            <w:r>
+              <w:rPr>
+                <w:rFonts w:ascii="Courier New" w:hAnsi="Courier New" w:cs="Courier New"/>
+                <w:noProof/>
+                <w:color w:val="FF0000"/>
+              </w:rPr>
+              <w:t>'WISY13'</w:t>
+            </w:r>
+          </w:p>
+          <w:p>
+            <w:pPr>
+              <w:overflowPunct/>
+              <w:textAlignment w:val="auto"/>
+              <w:rPr>
+                <w:rFonts w:ascii="Courier New" w:hAnsi="Courier New" w:cs="Courier New"/>
+                <w:noProof/>
+                <w:color w:val="FF0000"/>
+              </w:rPr>
+            </w:pPr>
+            <w:r>
+              <w:rPr>
+                <w:rFonts w:ascii="Courier New" w:hAnsi="Courier New" w:cs="Courier New"/>
+                <w:noProof/>
+              </w:rPr>
+              <w:t xml:space="preserve"> </w:t>
+            </w:r>
+            <w:r>
+              <w:rPr>
+                <w:rFonts w:ascii="Courier New" w:hAnsi="Courier New" w:cs="Courier New"/>
+                <w:noProof/>
+                <w:color w:val="0000FF"/>
+              </w:rPr>
+              <w:t>where</w:t>
+            </w:r>
+            <w:r>
+              <w:rPr>
+                <w:rFonts w:ascii="Courier New" w:hAnsi="Courier New" w:cs="Courier New"/>
+                <w:noProof/>
+              </w:rPr>
+              <w:t xml:space="preserve"> Emp_id </w:t>
+            </w:r>
+            <w:r>
+              <w:rPr>
+                <w:rFonts w:ascii="Courier New" w:hAnsi="Courier New" w:cs="Courier New"/>
+                <w:noProof/>
+                <w:color w:val="808080"/>
+              </w:rPr>
+              <w:t>=</w:t>
+            </w:r>
+            <w:r>
+              <w:rPr>
+                <w:rFonts w:ascii="Courier New" w:hAnsi="Courier New" w:cs="Courier New"/>
+                <w:noProof/>
+              </w:rPr>
+              <w:t xml:space="preserve"> </w:t>
+            </w:r>
+            <w:r>
+              <w:rPr>
+                <w:rFonts w:ascii="Courier New" w:hAnsi="Courier New" w:cs="Courier New"/>
+                <w:noProof/>
+                <w:color w:val="FF0000"/>
+              </w:rPr>
+              <w:t>'345712'</w:t>
+            </w:r>
+          </w:p>
+          <w:p>
+            <w:pPr>
+              <w:overflowPunct/>
+              <w:textAlignment w:val="auto"/>
+            </w:pPr>
+          </w:p>
+          <w:p>
+            <w:pPr>
+              <w:overflowPunct/>
+              <w:textAlignment w:val="auto"/>
+            </w:pPr>
+            <w:r>
+              <w:t>**</w:t>
+            </w:r>
+          </w:p>
+          <w:p>
+            <w:pPr>
+              <w:overflowPunct/>
+              <w:textAlignment w:val="auto"/>
+              <w:rPr>
+                <w:rFonts w:ascii="Courier New" w:hAnsi="Courier New" w:cs="Courier New"/>
+                <w:noProof/>
+                <w:color w:val="0000FF"/>
+              </w:rPr>
+            </w:pPr>
+            <w:r>
+              <w:rPr>
+                <w:rFonts w:ascii="Courier New" w:hAnsi="Courier New" w:cs="Courier New"/>
+                <w:noProof/>
+                <w:color w:val="0000FF"/>
+              </w:rPr>
+              <w:t>DECLARE</w:t>
+            </w:r>
+            <w:r>
+              <w:rPr>
+                <w:rFonts w:ascii="Courier New" w:hAnsi="Courier New" w:cs="Courier New"/>
+                <w:noProof/>
+              </w:rPr>
+              <w:tab/>
+              <w:t xml:space="preserve">@return_value </w:t>
+            </w:r>
+            <w:r>
+              <w:rPr>
+                <w:rFonts w:ascii="Courier New" w:hAnsi="Courier New" w:cs="Courier New"/>
+                <w:noProof/>
+                <w:color w:val="0000FF"/>
+              </w:rPr>
+              <w:t>int</w:t>
+            </w:r>
+          </w:p>
+          <w:p>
+            <w:pPr>
+              <w:overflowPunct/>
+              <w:textAlignment w:val="auto"/>
+              <w:rPr>
+                <w:rFonts w:ascii="Courier New" w:hAnsi="Courier New" w:cs="Courier New"/>
+                <w:noProof/>
+                <w:color w:val="0000FF"/>
+              </w:rPr>
+            </w:pPr>
+          </w:p>
+          <w:p>
+            <w:pPr>
+              <w:overflowPunct/>
+              <w:textAlignment w:val="auto"/>
+              <w:rPr>
+                <w:rFonts w:ascii="Courier New" w:hAnsi="Courier New" w:cs="Courier New"/>
+                <w:noProof/>
+              </w:rPr>
+            </w:pPr>
+            <w:r>
+              <w:rPr>
+                <w:rFonts w:ascii="Courier New" w:hAnsi="Courier New" w:cs="Courier New"/>
+                <w:noProof/>
+                <w:color w:val="0000FF"/>
+              </w:rPr>
+              <w:t>EXEC</w:t>
+            </w:r>
+            <w:r>
+              <w:rPr>
+                <w:rFonts w:ascii="Courier New" w:hAnsi="Courier New" w:cs="Courier New"/>
+                <w:noProof/>
+              </w:rPr>
+              <w:tab/>
+              <w:t xml:space="preserve">@return_value </w:t>
+            </w:r>
+            <w:r>
+              <w:rPr>
+                <w:rFonts w:ascii="Courier New" w:hAnsi="Courier New" w:cs="Courier New"/>
+                <w:noProof/>
+                <w:color w:val="808080"/>
+              </w:rPr>
+              <w:t>=</w:t>
+            </w:r>
+            <w:r>
+              <w:rPr>
+                <w:rFonts w:ascii="Courier New" w:hAnsi="Courier New" w:cs="Courier New"/>
+                <w:noProof/>
+              </w:rPr>
+              <w:t xml:space="preserve"> [EC]</w:t>
+            </w:r>
+            <w:r>
+              <w:rPr>
+                <w:rFonts w:ascii="Courier New" w:hAnsi="Courier New" w:cs="Courier New"/>
+                <w:noProof/>
+                <w:color w:val="808080"/>
+              </w:rPr>
+              <w:t>.</w:t>
+            </w:r>
+            <w:r>
+              <w:rPr>
+                <w:rFonts w:ascii="Courier New" w:hAnsi="Courier New" w:cs="Courier New"/>
+                <w:noProof/>
+              </w:rPr>
+              <w:t>[sp_Select_Modules_By_Job_Code]</w:t>
+            </w:r>
+          </w:p>
+          <w:p>
+            <w:pPr>
+              <w:overflowPunct/>
+              <w:textAlignment w:val="auto"/>
+              <w:rPr>
+                <w:rFonts w:ascii="Courier New" w:hAnsi="Courier New" w:cs="Courier New"/>
+                <w:noProof/>
+                <w:color w:val="FF0000"/>
+              </w:rPr>
+            </w:pPr>
+            <w:r>
+              <w:rPr>
+                <w:rFonts w:ascii="Courier New" w:hAnsi="Courier New" w:cs="Courier New"/>
+                <w:noProof/>
+                <w:color w:val="0000FF"/>
+              </w:rPr>
+              <w:tab/>
+            </w:r>
+            <w:r>
+              <w:rPr>
+                <w:rFonts w:ascii="Courier New" w:hAnsi="Courier New" w:cs="Courier New"/>
+                <w:noProof/>
+                <w:color w:val="0000FF"/>
+              </w:rPr>
+              <w:tab/>
+            </w:r>
+            <w:r>
+              <w:rPr>
+                <w:rFonts w:ascii="Courier New" w:hAnsi="Courier New" w:cs="Courier New"/>
+                <w:noProof/>
+              </w:rPr>
+              <w:t xml:space="preserve">@nvcEmpLanIDin </w:t>
+            </w:r>
+            <w:r>
+              <w:rPr>
+                <w:rFonts w:ascii="Courier New" w:hAnsi="Courier New" w:cs="Courier New"/>
+                <w:noProof/>
+                <w:color w:val="808080"/>
+              </w:rPr>
+              <w:t>=</w:t>
+            </w:r>
+            <w:r>
+              <w:rPr>
+                <w:rFonts w:ascii="Courier New" w:hAnsi="Courier New" w:cs="Courier New"/>
+                <w:noProof/>
+              </w:rPr>
+              <w:t xml:space="preserve"> </w:t>
+            </w:r>
+            <w:r>
+              <w:rPr>
+                <w:rFonts w:ascii="Courier New" w:hAnsi="Courier New" w:cs="Courier New"/>
+                <w:noProof/>
+                <w:color w:val="FF0000"/>
+              </w:rPr>
+              <w:t>N'susmitha.palacherla'</w:t>
+            </w:r>
+          </w:p>
+          <w:p>
+            <w:pPr>
+              <w:overflowPunct/>
+              <w:textAlignment w:val="auto"/>
+              <w:rPr>
+                <w:rFonts w:ascii="Courier New" w:hAnsi="Courier New" w:cs="Courier New"/>
+                <w:noProof/>
+                <w:color w:val="FF0000"/>
+              </w:rPr>
+            </w:pPr>
+          </w:p>
+          <w:p>
+            <w:pPr>
+              <w:overflowPunct/>
+              <w:textAlignment w:val="auto"/>
+              <w:rPr>
+                <w:rFonts w:ascii="Courier New" w:hAnsi="Courier New" w:cs="Courier New"/>
+                <w:noProof/>
+              </w:rPr>
+            </w:pPr>
+            <w:r>
+              <w:rPr>
+                <w:rFonts w:ascii="Courier New" w:hAnsi="Courier New" w:cs="Courier New"/>
+                <w:noProof/>
+                <w:color w:val="0000FF"/>
+              </w:rPr>
+              <w:t>SELECT</w:t>
+            </w:r>
+            <w:r>
+              <w:rPr>
+                <w:rFonts w:ascii="Courier New" w:hAnsi="Courier New" w:cs="Courier New"/>
+                <w:noProof/>
+              </w:rPr>
+              <w:tab/>
+            </w:r>
+            <w:r>
+              <w:rPr>
+                <w:rFonts w:ascii="Courier New" w:hAnsi="Courier New" w:cs="Courier New"/>
+                <w:noProof/>
+                <w:color w:val="FF0000"/>
+              </w:rPr>
+              <w:t>'Return Value'</w:t>
+            </w:r>
+            <w:r>
+              <w:rPr>
+                <w:rFonts w:ascii="Courier New" w:hAnsi="Courier New" w:cs="Courier New"/>
+                <w:noProof/>
+              </w:rPr>
+              <w:t xml:space="preserve"> </w:t>
+            </w:r>
+            <w:r>
+              <w:rPr>
+                <w:rFonts w:ascii="Courier New" w:hAnsi="Courier New" w:cs="Courier New"/>
+                <w:noProof/>
+                <w:color w:val="808080"/>
+              </w:rPr>
+              <w:t>=</w:t>
+            </w:r>
+            <w:r>
+              <w:rPr>
+                <w:rFonts w:ascii="Courier New" w:hAnsi="Courier New" w:cs="Courier New"/>
+                <w:noProof/>
+              </w:rPr>
+              <w:t xml:space="preserve"> @return_value</w:t>
+            </w:r>
+          </w:p>
+          <w:p>
+            <w:pPr>
+              <w:overflowPunct/>
+              <w:textAlignment w:val="auto"/>
+              <w:rPr>
+                <w:rFonts w:ascii="Courier New" w:hAnsi="Courier New" w:cs="Courier New"/>
+                <w:noProof/>
+              </w:rPr>
+            </w:pPr>
+          </w:p>
+          <w:p>
+            <w:pPr>
+              <w:overflowPunct/>
+              <w:textAlignment w:val="auto"/>
+              <w:rPr>
+                <w:rFonts w:ascii="Courier New" w:hAnsi="Courier New" w:cs="Courier New"/>
+                <w:noProof/>
+                <w:color w:val="0000FF"/>
+              </w:rPr>
+            </w:pPr>
+            <w:r>
+              <w:rPr>
+                <w:rFonts w:ascii="Courier New" w:hAnsi="Courier New" w:cs="Courier New"/>
+                <w:noProof/>
+                <w:color w:val="0000FF"/>
+              </w:rPr>
+              <w:t>GO</w:t>
+            </w:r>
+          </w:p>
+          <w:p>
+            <w:pPr>
+              <w:overflowPunct/>
+              <w:textAlignment w:val="auto"/>
+            </w:pPr>
+            <w:bookmarkStart w:id="35" w:name="_GoBack"/>
+            <w:bookmarkEnd w:id="35"/>
+          </w:p>
+        </w:tc>
+        <w:tc>
+          <w:tcPr>
+            <w:tcW w:w="4500" w:type="dxa"/>
+          </w:tcPr>
+          <w:p>
+            <w:r>
+              <w:t>CSR</w:t>
+            </w:r>
           </w:p>
         </w:tc>
         <w:tc>
@@ -41490,7 +43034,7 @@
         <w:sz w:val="18"/>
         <w:szCs w:val="18"/>
       </w:rPr>
-      <w:t>4</w:t>
+      <w:t>41</w:t>
     </w:r>
     <w:r>
       <w:rPr>
@@ -41539,7 +43083,7 @@
         <w:sz w:val="18"/>
         <w:szCs w:val="18"/>
       </w:rPr>
-      <w:t>40</w:t>
+      <w:t>42</w:t>
     </w:r>
     <w:r>
       <w:rPr>
@@ -42567,6 +44111,122 @@
   <w:abstractNum w:abstractNumId="7" w15:restartNumberingAfterBreak="0">
     <w:nsid w:val="388921D8"/>
     <w:multiLevelType w:val="hybridMultilevel"/>
+    <w:tmpl w:val="D8A0F1E6"/>
+    <w:lvl w:ilvl="0" w:tplc="0409000F">
+      <w:start w:val="1"/>
+      <w:numFmt w:val="decimal"/>
+      <w:lvlText w:val="%1."/>
+      <w:lvlJc w:val="left"/>
+      <w:pPr>
+        <w:tabs>
+          <w:tab w:val="num" w:pos="720"/>
+        </w:tabs>
+        <w:ind w:left="720" w:hanging="360"/>
+      </w:pPr>
+    </w:lvl>
+    <w:lvl w:ilvl="1" w:tplc="4056895E">
+      <w:start w:val="1"/>
+      <w:numFmt w:val="decimal"/>
+      <w:lvlText w:val="%2."/>
+      <w:lvlJc w:val="left"/>
+      <w:pPr>
+        <w:tabs>
+          <w:tab w:val="num" w:pos="1440"/>
+        </w:tabs>
+        <w:ind w:left="1440" w:hanging="360"/>
+      </w:pPr>
+      <w:rPr>
+        <w:rFonts w:hint="default"/>
+      </w:rPr>
+    </w:lvl>
+    <w:lvl w:ilvl="2" w:tplc="0409001B" w:tentative="1">
+      <w:start w:val="1"/>
+      <w:numFmt w:val="lowerRoman"/>
+      <w:lvlText w:val="%3."/>
+      <w:lvlJc w:val="right"/>
+      <w:pPr>
+        <w:tabs>
+          <w:tab w:val="num" w:pos="2160"/>
+        </w:tabs>
+        <w:ind w:left="2160" w:hanging="180"/>
+      </w:pPr>
+    </w:lvl>
+    <w:lvl w:ilvl="3" w:tplc="0409000F" w:tentative="1">
+      <w:start w:val="1"/>
+      <w:numFmt w:val="decimal"/>
+      <w:lvlText w:val="%4."/>
+      <w:lvlJc w:val="left"/>
+      <w:pPr>
+        <w:tabs>
+          <w:tab w:val="num" w:pos="2880"/>
+        </w:tabs>
+        <w:ind w:left="2880" w:hanging="360"/>
+      </w:pPr>
+    </w:lvl>
+    <w:lvl w:ilvl="4" w:tplc="04090019" w:tentative="1">
+      <w:start w:val="1"/>
+      <w:numFmt w:val="lowerLetter"/>
+      <w:lvlText w:val="%5."/>
+      <w:lvlJc w:val="left"/>
+      <w:pPr>
+        <w:tabs>
+          <w:tab w:val="num" w:pos="3600"/>
+        </w:tabs>
+        <w:ind w:left="3600" w:hanging="360"/>
+      </w:pPr>
+    </w:lvl>
+    <w:lvl w:ilvl="5" w:tplc="0409001B" w:tentative="1">
+      <w:start w:val="1"/>
+      <w:numFmt w:val="lowerRoman"/>
+      <w:lvlText w:val="%6."/>
+      <w:lvlJc w:val="right"/>
+      <w:pPr>
+        <w:tabs>
+          <w:tab w:val="num" w:pos="4320"/>
+        </w:tabs>
+        <w:ind w:left="4320" w:hanging="180"/>
+      </w:pPr>
+    </w:lvl>
+    <w:lvl w:ilvl="6" w:tplc="0409000F" w:tentative="1">
+      <w:start w:val="1"/>
+      <w:numFmt w:val="decimal"/>
+      <w:lvlText w:val="%7."/>
+      <w:lvlJc w:val="left"/>
+      <w:pPr>
+        <w:tabs>
+          <w:tab w:val="num" w:pos="5040"/>
+        </w:tabs>
+        <w:ind w:left="5040" w:hanging="360"/>
+      </w:pPr>
+    </w:lvl>
+    <w:lvl w:ilvl="7" w:tplc="04090019" w:tentative="1">
+      <w:start w:val="1"/>
+      <w:numFmt w:val="lowerLetter"/>
+      <w:lvlText w:val="%8."/>
+      <w:lvlJc w:val="left"/>
+      <w:pPr>
+        <w:tabs>
+          <w:tab w:val="num" w:pos="5760"/>
+        </w:tabs>
+        <w:ind w:left="5760" w:hanging="360"/>
+      </w:pPr>
+    </w:lvl>
+    <w:lvl w:ilvl="8" w:tplc="0409001B" w:tentative="1">
+      <w:start w:val="1"/>
+      <w:numFmt w:val="lowerRoman"/>
+      <w:lvlText w:val="%9."/>
+      <w:lvlJc w:val="right"/>
+      <w:pPr>
+        <w:tabs>
+          <w:tab w:val="num" w:pos="6480"/>
+        </w:tabs>
+        <w:ind w:left="6480" w:hanging="180"/>
+      </w:pPr>
+    </w:lvl>
+  </w:abstractNum>
+  <w:abstractNum w:abstractNumId="8" w15:restartNumberingAfterBreak="0">
+    <w:nsid w:val="41EC447F"/>
+    <w:multiLevelType w:val="hybridMultilevel"/>
     <w:tmpl w:val="5B62482E"/>
     <w:lvl w:ilvl="0" w:tplc="0409000F">
       <w:start w:val="1"/>
@@ -42680,7 +44340,7 @@
       </w:pPr>
     </w:lvl>
   </w:abstractNum>
-  <w:abstractNum w:abstractNumId="8" w15:restartNumberingAfterBreak="0">
+  <w:abstractNum w:abstractNumId="9" w15:restartNumberingAfterBreak="0">
     <w:nsid w:val="43264037"/>
     <w:multiLevelType w:val="hybridMultilevel"/>
     <w:tmpl w:val="CF1E3B96"/>
@@ -42796,7 +44456,7 @@
       </w:pPr>
     </w:lvl>
   </w:abstractNum>
-  <w:abstractNum w:abstractNumId="9" w15:restartNumberingAfterBreak="0">
+  <w:abstractNum w:abstractNumId="10" w15:restartNumberingAfterBreak="0">
     <w:nsid w:val="495E658E"/>
     <w:multiLevelType w:val="hybridMultilevel"/>
     <w:tmpl w:val="937227F2"/>
@@ -42912,7 +44572,7 @@
       </w:pPr>
     </w:lvl>
   </w:abstractNum>
-  <w:abstractNum w:abstractNumId="10" w15:restartNumberingAfterBreak="0">
+  <w:abstractNum w:abstractNumId="11" w15:restartNumberingAfterBreak="0">
     <w:nsid w:val="4C9B20E6"/>
     <w:multiLevelType w:val="hybridMultilevel"/>
     <w:tmpl w:val="126AE5BC"/>
@@ -43024,7 +44684,7 @@
       </w:rPr>
     </w:lvl>
   </w:abstractNum>
-  <w:abstractNum w:abstractNumId="11" w15:restartNumberingAfterBreak="0">
+  <w:abstractNum w:abstractNumId="12" w15:restartNumberingAfterBreak="0">
     <w:nsid w:val="5A4F574F"/>
     <w:multiLevelType w:val="hybridMultilevel"/>
     <w:tmpl w:val="5D0E79A2"/>
@@ -43140,7 +44800,7 @@
       </w:pPr>
     </w:lvl>
   </w:abstractNum>
-  <w:abstractNum w:abstractNumId="12" w15:restartNumberingAfterBreak="0">
+  <w:abstractNum w:abstractNumId="13" w15:restartNumberingAfterBreak="0">
     <w:nsid w:val="61C46C33"/>
     <w:multiLevelType w:val="hybridMultilevel"/>
     <w:tmpl w:val="18DAB43C"/>
@@ -43256,7 +44916,7 @@
       </w:pPr>
     </w:lvl>
   </w:abstractNum>
-  <w:abstractNum w:abstractNumId="13" w15:restartNumberingAfterBreak="0">
+  <w:abstractNum w:abstractNumId="14" w15:restartNumberingAfterBreak="0">
     <w:nsid w:val="63CC6532"/>
     <w:multiLevelType w:val="hybridMultilevel"/>
     <w:tmpl w:val="223482B0"/>
@@ -43372,7 +45032,7 @@
       </w:pPr>
     </w:lvl>
   </w:abstractNum>
-  <w:abstractNum w:abstractNumId="14" w15:restartNumberingAfterBreak="0">
+  <w:abstractNum w:abstractNumId="15" w15:restartNumberingAfterBreak="0">
     <w:nsid w:val="765C70F0"/>
     <w:multiLevelType w:val="hybridMultilevel"/>
     <w:tmpl w:val="D360B8B6"/>
@@ -43488,7 +45148,7 @@
       </w:pPr>
     </w:lvl>
   </w:abstractNum>
-  <w:abstractNum w:abstractNumId="15" w15:restartNumberingAfterBreak="0">
+  <w:abstractNum w:abstractNumId="16" w15:restartNumberingAfterBreak="0">
     <w:nsid w:val="77AC6688"/>
     <w:multiLevelType w:val="hybridMultilevel"/>
     <w:tmpl w:val="6E5408FE"/>
@@ -43605,19 +45265,19 @@
     </w:lvl>
   </w:abstractNum>
   <w:num w:numId="1">
-    <w:abstractNumId w:val="10"/>
+    <w:abstractNumId w:val="11"/>
   </w:num>
   <w:num w:numId="2">
     <w:abstractNumId w:val="7"/>
   </w:num>
   <w:num w:numId="3">
-    <w:abstractNumId w:val="12"/>
+    <w:abstractNumId w:val="13"/>
   </w:num>
   <w:num w:numId="4">
     <w:abstractNumId w:val="4"/>
   </w:num>
   <w:num w:numId="5">
-    <w:abstractNumId w:val="8"/>
+    <w:abstractNumId w:val="9"/>
   </w:num>
   <w:num w:numId="6">
     <w:abstractNumId w:val="5"/>
@@ -43626,7 +45286,7 @@
     <w:abstractNumId w:val="3"/>
   </w:num>
   <w:num w:numId="8">
-    <w:abstractNumId w:val="13"/>
+    <w:abstractNumId w:val="14"/>
   </w:num>
   <w:num w:numId="9">
     <w:abstractNumId w:val="2"/>
@@ -43635,10 +45295,10 @@
     <w:abstractNumId w:val="1"/>
   </w:num>
   <w:num w:numId="11">
-    <w:abstractNumId w:val="9"/>
+    <w:abstractNumId w:val="10"/>
   </w:num>
   <w:num w:numId="12">
-    <w:abstractNumId w:val="14"/>
+    <w:abstractNumId w:val="15"/>
   </w:num>
   <w:num w:numId="13">
     <w:abstractNumId w:val="6"/>
@@ -43647,10 +45307,13 @@
     <w:abstractNumId w:val="0"/>
   </w:num>
   <w:num w:numId="15">
-    <w:abstractNumId w:val="11"/>
+    <w:abstractNumId w:val="12"/>
   </w:num>
   <w:num w:numId="16">
-    <w:abstractNumId w:val="15"/>
+    <w:abstractNumId w:val="16"/>
+  </w:num>
+  <w:num w:numId="17">
+    <w:abstractNumId w:val="8"/>
   </w:num>
   <w:numIdMacAtCleanup w:val="2"/>
 </w:numbering>
@@ -44981,7 +46644,7 @@
 </file>
 
 <file path=customXml/itemProps1.xml><?xml version="1.0" encoding="utf-8"?>
-<ds:datastoreItem xmlns:ds="http://schemas.openxmlformats.org/officeDocument/2006/customXml" ds:itemID="{0DBCC928-9E01-4A65-AE79-F43B4A46490A}">
+<ds:datastoreItem xmlns:ds="http://schemas.openxmlformats.org/officeDocument/2006/customXml" ds:itemID="{FEF8B33C-287F-45F9-8328-164A2C8912BE}">
   <ds:schemaRefs>
     <ds:schemaRef ds:uri="http://schemas.openxmlformats.org/officeDocument/2006/bibliography"/>
   </ds:schemaRefs>

</xml_diff>

<commit_message>
Updated for TFS 4137.
git-tfs-id: [https://tfs.omnicloud.local/tfs/cco%20program/]$/eCoaching_V2;C35551
</commit_message>
<xml_diff>
--- a/Unit Test/CCO_eCoaching_DIM_Table_Maintenance_DB_UTD.docx
+++ b/Unit Test/CCO_eCoaching_DIM_Table_Maintenance_DB_UTD.docx
@@ -257,7 +257,7 @@
           <w:sz w:val="18"/>
           <w:szCs w:val="18"/>
         </w:rPr>
-        <w:t>September 21, 2016</w:t>
+        <w:t>October 4, 2016</w:t>
       </w:r>
       <w:r>
         <w:rPr>
@@ -1731,6 +1731,72 @@
           <w:p>
             <w:r>
               <w:t>TFS 3440 – Update job code WISY13 to WISY14 in module submission table</w:t>
+            </w:r>
+          </w:p>
+        </w:tc>
+        <w:tc>
+          <w:tcPr>
+            <w:tcW w:w="0" w:type="auto"/>
+            <w:tcBorders>
+              <w:top w:val="single" w:sz="6" w:space="0" w:color="C0C0C0"/>
+              <w:left w:val="single" w:sz="6" w:space="0" w:color="C0C0C0"/>
+              <w:bottom w:val="single" w:sz="6" w:space="0" w:color="C0C0C0"/>
+              <w:right w:val="single" w:sz="6" w:space="0" w:color="C0C0C0"/>
+            </w:tcBorders>
+          </w:tcPr>
+          <w:p>
+            <w:r>
+              <w:t>Susmitha Palacherla</w:t>
+            </w:r>
+          </w:p>
+        </w:tc>
+      </w:tr>
+      <w:tr>
+        <w:tc>
+          <w:tcPr>
+            <w:tcW w:w="0" w:type="auto"/>
+            <w:tcBorders>
+              <w:top w:val="single" w:sz="6" w:space="0" w:color="C0C0C0"/>
+              <w:left w:val="single" w:sz="6" w:space="0" w:color="C0C0C0"/>
+              <w:bottom w:val="single" w:sz="6" w:space="0" w:color="C0C0C0"/>
+              <w:right w:val="single" w:sz="6" w:space="0" w:color="C0C0C0"/>
+            </w:tcBorders>
+          </w:tcPr>
+          <w:p>
+            <w:r>
+              <w:t>10/4/2016</w:t>
+            </w:r>
+          </w:p>
+        </w:tc>
+        <w:tc>
+          <w:tcPr>
+            <w:tcW w:w="0" w:type="auto"/>
+            <w:tcBorders>
+              <w:top w:val="single" w:sz="6" w:space="0" w:color="C0C0C0"/>
+              <w:left w:val="single" w:sz="6" w:space="0" w:color="C0C0C0"/>
+              <w:bottom w:val="single" w:sz="6" w:space="0" w:color="C0C0C0"/>
+              <w:right w:val="single" w:sz="6" w:space="0" w:color="C0C0C0"/>
+            </w:tcBorders>
+          </w:tcPr>
+          <w:p>
+            <w:r>
+              <w:t>20.0</w:t>
+            </w:r>
+          </w:p>
+        </w:tc>
+        <w:tc>
+          <w:tcPr>
+            <w:tcW w:w="0" w:type="auto"/>
+            <w:tcBorders>
+              <w:top w:val="single" w:sz="6" w:space="0" w:color="C0C0C0"/>
+              <w:left w:val="single" w:sz="6" w:space="0" w:color="C0C0C0"/>
+              <w:bottom w:val="single" w:sz="6" w:space="0" w:color="C0C0C0"/>
+              <w:right w:val="single" w:sz="6" w:space="0" w:color="C0C0C0"/>
+            </w:tcBorders>
+          </w:tcPr>
+          <w:p>
+            <w:r>
+              <w:t>TFS 4137 – Add Call Efficiency as a Coaching Reason and remove AHT</w:t>
             </w:r>
           </w:p>
         </w:tc>
@@ -1824,7 +1890,7 @@
           <w:r>
             <w:fldChar w:fldCharType="separate"/>
           </w:r>
-          <w:hyperlink w:anchor="_Toc462225288" w:history="1">
+          <w:hyperlink w:anchor="_Toc463376336" w:history="1">
             <w:r>
               <w:rPr>
                 <w:rStyle w:val="Hyperlink"/>
@@ -1867,7 +1933,7 @@
                 <w:noProof/>
                 <w:webHidden/>
               </w:rPr>
-              <w:instrText xml:space="preserve"> PAGEREF _Toc462225288 \h </w:instrText>
+              <w:instrText xml:space="preserve"> PAGEREF _Toc463376336 \h </w:instrText>
             </w:r>
             <w:r>
               <w:rPr>
@@ -1912,7 +1978,7 @@
               <w:szCs w:val="22"/>
             </w:rPr>
           </w:pPr>
-          <w:hyperlink w:anchor="_Toc462225289" w:history="1">
+          <w:hyperlink w:anchor="_Toc463376337" w:history="1">
             <w:r>
               <w:rPr>
                 <w:rStyle w:val="Hyperlink"/>
@@ -1955,7 +2021,7 @@
                 <w:noProof/>
                 <w:webHidden/>
               </w:rPr>
-              <w:instrText xml:space="preserve"> PAGEREF _Toc462225289 \h </w:instrText>
+              <w:instrText xml:space="preserve"> PAGEREF _Toc463376337 \h </w:instrText>
             </w:r>
             <w:r>
               <w:rPr>
@@ -2000,7 +2066,7 @@
               <w:szCs w:val="22"/>
             </w:rPr>
           </w:pPr>
-          <w:hyperlink w:anchor="_Toc462225290" w:history="1">
+          <w:hyperlink w:anchor="_Toc463376338" w:history="1">
             <w:r>
               <w:rPr>
                 <w:rStyle w:val="Hyperlink"/>
@@ -2043,7 +2109,7 @@
                 <w:noProof/>
                 <w:webHidden/>
               </w:rPr>
-              <w:instrText xml:space="preserve"> PAGEREF _Toc462225290 \h </w:instrText>
+              <w:instrText xml:space="preserve"> PAGEREF _Toc463376338 \h </w:instrText>
             </w:r>
             <w:r>
               <w:rPr>
@@ -2088,7 +2154,7 @@
               <w:szCs w:val="22"/>
             </w:rPr>
           </w:pPr>
-          <w:hyperlink w:anchor="_Toc462225291" w:history="1">
+          <w:hyperlink w:anchor="_Toc463376339" w:history="1">
             <w:r>
               <w:rPr>
                 <w:rStyle w:val="Hyperlink"/>
@@ -2131,7 +2197,7 @@
                 <w:noProof/>
                 <w:webHidden/>
               </w:rPr>
-              <w:instrText xml:space="preserve"> PAGEREF _Toc462225291 \h </w:instrText>
+              <w:instrText xml:space="preserve"> PAGEREF _Toc463376339 \h </w:instrText>
             </w:r>
             <w:r>
               <w:rPr>
@@ -2176,7 +2242,7 @@
               <w:szCs w:val="22"/>
             </w:rPr>
           </w:pPr>
-          <w:hyperlink w:anchor="_Toc462225292" w:history="1">
+          <w:hyperlink w:anchor="_Toc463376340" w:history="1">
             <w:r>
               <w:rPr>
                 <w:rStyle w:val="Hyperlink"/>
@@ -2219,7 +2285,7 @@
                 <w:noProof/>
                 <w:webHidden/>
               </w:rPr>
-              <w:instrText xml:space="preserve"> PAGEREF _Toc462225292 \h </w:instrText>
+              <w:instrText xml:space="preserve"> PAGEREF _Toc463376340 \h </w:instrText>
             </w:r>
             <w:r>
               <w:rPr>
@@ -2264,7 +2330,7 @@
               <w:szCs w:val="22"/>
             </w:rPr>
           </w:pPr>
-          <w:hyperlink w:anchor="_Toc462225293" w:history="1">
+          <w:hyperlink w:anchor="_Toc463376341" w:history="1">
             <w:r>
               <w:rPr>
                 <w:rStyle w:val="Hyperlink"/>
@@ -2307,7 +2373,7 @@
                 <w:noProof/>
                 <w:webHidden/>
               </w:rPr>
-              <w:instrText xml:space="preserve"> PAGEREF _Toc462225293 \h </w:instrText>
+              <w:instrText xml:space="preserve"> PAGEREF _Toc463376341 \h </w:instrText>
             </w:r>
             <w:r>
               <w:rPr>
@@ -2352,7 +2418,7 @@
               <w:szCs w:val="22"/>
             </w:rPr>
           </w:pPr>
-          <w:hyperlink w:anchor="_Toc462225294" w:history="1">
+          <w:hyperlink w:anchor="_Toc463376342" w:history="1">
             <w:r>
               <w:rPr>
                 <w:rStyle w:val="Hyperlink"/>
@@ -2395,7 +2461,7 @@
                 <w:noProof/>
                 <w:webHidden/>
               </w:rPr>
-              <w:instrText xml:space="preserve"> PAGEREF _Toc462225294 \h </w:instrText>
+              <w:instrText xml:space="preserve"> PAGEREF _Toc463376342 \h </w:instrText>
             </w:r>
             <w:r>
               <w:rPr>
@@ -2440,7 +2506,7 @@
               <w:szCs w:val="22"/>
             </w:rPr>
           </w:pPr>
-          <w:hyperlink w:anchor="_Toc462225295" w:history="1">
+          <w:hyperlink w:anchor="_Toc463376343" w:history="1">
             <w:r>
               <w:rPr>
                 <w:rStyle w:val="Hyperlink"/>
@@ -2483,7 +2549,7 @@
                 <w:noProof/>
                 <w:webHidden/>
               </w:rPr>
-              <w:instrText xml:space="preserve"> PAGEREF _Toc462225295 \h </w:instrText>
+              <w:instrText xml:space="preserve"> PAGEREF _Toc463376343 \h </w:instrText>
             </w:r>
             <w:r>
               <w:rPr>
@@ -2528,7 +2594,7 @@
               <w:szCs w:val="22"/>
             </w:rPr>
           </w:pPr>
-          <w:hyperlink w:anchor="_Toc462225296" w:history="1">
+          <w:hyperlink w:anchor="_Toc463376344" w:history="1">
             <w:r>
               <w:rPr>
                 <w:rStyle w:val="Hyperlink"/>
@@ -2571,7 +2637,7 @@
                 <w:noProof/>
                 <w:webHidden/>
               </w:rPr>
-              <w:instrText xml:space="preserve"> PAGEREF _Toc462225296 \h </w:instrText>
+              <w:instrText xml:space="preserve"> PAGEREF _Toc463376344 \h </w:instrText>
             </w:r>
             <w:r>
               <w:rPr>
@@ -2616,7 +2682,7 @@
               <w:szCs w:val="22"/>
             </w:rPr>
           </w:pPr>
-          <w:hyperlink w:anchor="_Toc462225297" w:history="1">
+          <w:hyperlink w:anchor="_Toc463376345" w:history="1">
             <w:r>
               <w:rPr>
                 <w:rStyle w:val="Hyperlink"/>
@@ -2659,7 +2725,7 @@
                 <w:noProof/>
                 <w:webHidden/>
               </w:rPr>
-              <w:instrText xml:space="preserve"> PAGEREF _Toc462225297 \h </w:instrText>
+              <w:instrText xml:space="preserve"> PAGEREF _Toc463376345 \h </w:instrText>
             </w:r>
             <w:r>
               <w:rPr>
@@ -2704,7 +2770,7 @@
               <w:szCs w:val="22"/>
             </w:rPr>
           </w:pPr>
-          <w:hyperlink w:anchor="_Toc462225298" w:history="1">
+          <w:hyperlink w:anchor="_Toc463376346" w:history="1">
             <w:r>
               <w:rPr>
                 <w:rStyle w:val="Hyperlink"/>
@@ -2747,7 +2813,7 @@
                 <w:noProof/>
                 <w:webHidden/>
               </w:rPr>
-              <w:instrText xml:space="preserve"> PAGEREF _Toc462225298 \h </w:instrText>
+              <w:instrText xml:space="preserve"> PAGEREF _Toc463376346 \h </w:instrText>
             </w:r>
             <w:r>
               <w:rPr>
@@ -2792,7 +2858,7 @@
               <w:szCs w:val="22"/>
             </w:rPr>
           </w:pPr>
-          <w:hyperlink w:anchor="_Toc462225299" w:history="1">
+          <w:hyperlink w:anchor="_Toc463376347" w:history="1">
             <w:r>
               <w:rPr>
                 <w:rStyle w:val="Hyperlink"/>
@@ -2835,7 +2901,7 @@
                 <w:noProof/>
                 <w:webHidden/>
               </w:rPr>
-              <w:instrText xml:space="preserve"> PAGEREF _Toc462225299 \h </w:instrText>
+              <w:instrText xml:space="preserve"> PAGEREF _Toc463376347 \h </w:instrText>
             </w:r>
             <w:r>
               <w:rPr>
@@ -2880,7 +2946,7 @@
               <w:szCs w:val="22"/>
             </w:rPr>
           </w:pPr>
-          <w:hyperlink w:anchor="_Toc462225300" w:history="1">
+          <w:hyperlink w:anchor="_Toc463376348" w:history="1">
             <w:r>
               <w:rPr>
                 <w:rStyle w:val="Hyperlink"/>
@@ -2923,7 +2989,7 @@
                 <w:noProof/>
                 <w:webHidden/>
               </w:rPr>
-              <w:instrText xml:space="preserve"> PAGEREF _Toc462225300 \h </w:instrText>
+              <w:instrText xml:space="preserve"> PAGEREF _Toc463376348 \h </w:instrText>
             </w:r>
             <w:r>
               <w:rPr>
@@ -2968,7 +3034,7 @@
               <w:szCs w:val="22"/>
             </w:rPr>
           </w:pPr>
-          <w:hyperlink w:anchor="_Toc462225301" w:history="1">
+          <w:hyperlink w:anchor="_Toc463376349" w:history="1">
             <w:r>
               <w:rPr>
                 <w:rStyle w:val="Hyperlink"/>
@@ -3011,7 +3077,7 @@
                 <w:noProof/>
                 <w:webHidden/>
               </w:rPr>
-              <w:instrText xml:space="preserve"> PAGEREF _Toc462225301 \h </w:instrText>
+              <w:instrText xml:space="preserve"> PAGEREF _Toc463376349 \h </w:instrText>
             </w:r>
             <w:r>
               <w:rPr>
@@ -3056,7 +3122,7 @@
               <w:szCs w:val="22"/>
             </w:rPr>
           </w:pPr>
-          <w:hyperlink w:anchor="_Toc462225302" w:history="1">
+          <w:hyperlink w:anchor="_Toc463376350" w:history="1">
             <w:r>
               <w:rPr>
                 <w:rStyle w:val="Hyperlink"/>
@@ -3099,7 +3165,7 @@
                 <w:noProof/>
                 <w:webHidden/>
               </w:rPr>
-              <w:instrText xml:space="preserve"> PAGEREF _Toc462225302 \h </w:instrText>
+              <w:instrText xml:space="preserve"> PAGEREF _Toc463376350 \h </w:instrText>
             </w:r>
             <w:r>
               <w:rPr>
@@ -3144,7 +3210,7 @@
               <w:szCs w:val="22"/>
             </w:rPr>
           </w:pPr>
-          <w:hyperlink w:anchor="_Toc462225303" w:history="1">
+          <w:hyperlink w:anchor="_Toc463376351" w:history="1">
             <w:r>
               <w:rPr>
                 <w:rStyle w:val="Hyperlink"/>
@@ -3187,7 +3253,7 @@
                 <w:noProof/>
                 <w:webHidden/>
               </w:rPr>
-              <w:instrText xml:space="preserve"> PAGEREF _Toc462225303 \h </w:instrText>
+              <w:instrText xml:space="preserve"> PAGEREF _Toc463376351 \h </w:instrText>
             </w:r>
             <w:r>
               <w:rPr>
@@ -3232,7 +3298,7 @@
               <w:szCs w:val="22"/>
             </w:rPr>
           </w:pPr>
-          <w:hyperlink w:anchor="_Toc462225304" w:history="1">
+          <w:hyperlink w:anchor="_Toc463376352" w:history="1">
             <w:r>
               <w:rPr>
                 <w:rStyle w:val="Hyperlink"/>
@@ -3275,7 +3341,7 @@
                 <w:noProof/>
                 <w:webHidden/>
               </w:rPr>
-              <w:instrText xml:space="preserve"> PAGEREF _Toc462225304 \h </w:instrText>
+              <w:instrText xml:space="preserve"> PAGEREF _Toc463376352 \h </w:instrText>
             </w:r>
             <w:r>
               <w:rPr>
@@ -3320,7 +3386,7 @@
               <w:szCs w:val="22"/>
             </w:rPr>
           </w:pPr>
-          <w:hyperlink w:anchor="_Toc462225305" w:history="1">
+          <w:hyperlink w:anchor="_Toc463376353" w:history="1">
             <w:r>
               <w:rPr>
                 <w:rStyle w:val="Hyperlink"/>
@@ -3363,7 +3429,7 @@
                 <w:noProof/>
                 <w:webHidden/>
               </w:rPr>
-              <w:instrText xml:space="preserve"> PAGEREF _Toc462225305 \h </w:instrText>
+              <w:instrText xml:space="preserve"> PAGEREF _Toc463376353 \h </w:instrText>
             </w:r>
             <w:r>
               <w:rPr>
@@ -3408,7 +3474,7 @@
               <w:szCs w:val="22"/>
             </w:rPr>
           </w:pPr>
-          <w:hyperlink w:anchor="_Toc462225306" w:history="1">
+          <w:hyperlink w:anchor="_Toc463376354" w:history="1">
             <w:r>
               <w:rPr>
                 <w:rStyle w:val="Hyperlink"/>
@@ -3451,7 +3517,7 @@
                 <w:noProof/>
                 <w:webHidden/>
               </w:rPr>
-              <w:instrText xml:space="preserve"> PAGEREF _Toc462225306 \h </w:instrText>
+              <w:instrText xml:space="preserve"> PAGEREF _Toc463376354 \h </w:instrText>
             </w:r>
             <w:r>
               <w:rPr>
@@ -3472,6 +3538,94 @@
                 <w:webHidden/>
               </w:rPr>
               <w:t>40</w:t>
+            </w:r>
+            <w:r>
+              <w:rPr>
+                <w:noProof/>
+                <w:webHidden/>
+              </w:rPr>
+              <w:fldChar w:fldCharType="end"/>
+            </w:r>
+          </w:hyperlink>
+        </w:p>
+        <w:p>
+          <w:pPr>
+            <w:pStyle w:val="TOC2"/>
+            <w:tabs>
+              <w:tab w:val="left" w:pos="880"/>
+              <w:tab w:val="right" w:leader="dot" w:pos="13670"/>
+            </w:tabs>
+            <w:rPr>
+              <w:rFonts w:asciiTheme="minorHAnsi" w:eastAsiaTheme="minorEastAsia" w:hAnsiTheme="minorHAnsi" w:cstheme="minorBidi"/>
+              <w:noProof/>
+              <w:sz w:val="22"/>
+              <w:szCs w:val="22"/>
+            </w:rPr>
+          </w:pPr>
+          <w:hyperlink w:anchor="_Toc463376355" w:history="1">
+            <w:r>
+              <w:rPr>
+                <w:rStyle w:val="Hyperlink"/>
+                <w:noProof/>
+              </w:rPr>
+              <w:t>20.</w:t>
+            </w:r>
+            <w:r>
+              <w:rPr>
+                <w:rFonts w:asciiTheme="minorHAnsi" w:eastAsiaTheme="minorEastAsia" w:hAnsiTheme="minorHAnsi" w:cstheme="minorBidi"/>
+                <w:noProof/>
+                <w:sz w:val="22"/>
+                <w:szCs w:val="22"/>
+              </w:rPr>
+              <w:tab/>
+            </w:r>
+            <w:r>
+              <w:rPr>
+                <w:rStyle w:val="Hyperlink"/>
+                <w:noProof/>
+              </w:rPr>
+              <w:t>TFS 4137 – Add call efficiency as a Coaching Reason for CSR and sup Modules.</w:t>
+            </w:r>
+            <w:r>
+              <w:rPr>
+                <w:noProof/>
+                <w:webHidden/>
+              </w:rPr>
+              <w:tab/>
+            </w:r>
+            <w:r>
+              <w:rPr>
+                <w:noProof/>
+                <w:webHidden/>
+              </w:rPr>
+              <w:fldChar w:fldCharType="begin"/>
+            </w:r>
+            <w:r>
+              <w:rPr>
+                <w:noProof/>
+                <w:webHidden/>
+              </w:rPr>
+              <w:instrText xml:space="preserve"> PAGEREF _Toc463376355 \h </w:instrText>
+            </w:r>
+            <w:r>
+              <w:rPr>
+                <w:noProof/>
+                <w:webHidden/>
+              </w:rPr>
+            </w:r>
+            <w:r>
+              <w:rPr>
+                <w:noProof/>
+                <w:webHidden/>
+              </w:rPr>
+              <w:fldChar w:fldCharType="separate"/>
+            </w:r>
+            <w:r>
+              <w:rPr>
+                <w:noProof/>
+                <w:webHidden/>
+              </w:rPr>
+              <w:t>42</w:t>
             </w:r>
             <w:r>
               <w:rPr>
@@ -3544,8 +3698,8 @@
           <w:numId w:val="2"/>
         </w:numPr>
       </w:pPr>
-      <w:bookmarkStart w:id="15" w:name="_Toc462225288"/>
-      <w:bookmarkStart w:id="16" w:name="_Toc391395339"/>
+      <w:bookmarkStart w:id="15" w:name="_Toc391395339"/>
+      <w:bookmarkStart w:id="16" w:name="_Toc463376336"/>
       <w:r>
         <w:t>SCR 1</w:t>
       </w:r>
@@ -3561,9 +3715,9 @@
       <w:r>
         <w:t>ew sub Coaching Reason value</w:t>
       </w:r>
-      <w:bookmarkEnd w:id="15"/>
+      <w:bookmarkEnd w:id="16"/>
     </w:p>
-    <w:bookmarkEnd w:id="16"/>
+    <w:bookmarkEnd w:id="15"/>
     <w:p/>
     <w:tbl>
       <w:tblPr>
@@ -3808,6 +3962,7 @@
               </w:rPr>
             </w:pPr>
             <w:r>
+              <w:lastRenderedPageBreak/>
               <w:t>TEST#</w:t>
             </w:r>
           </w:p>
@@ -3906,7 +4061,6 @@
                 <w:rFonts w:asciiTheme="minorHAnsi" w:hAnsiTheme="minorHAnsi"/>
                 <w:bCs/>
               </w:rPr>
-              <w:lastRenderedPageBreak/>
               <w:t>1.</w:t>
             </w:r>
           </w:p>
@@ -4415,7 +4569,7 @@
           <w:numId w:val="2"/>
         </w:numPr>
       </w:pPr>
-      <w:bookmarkStart w:id="17" w:name="_Toc462225289"/>
+      <w:bookmarkStart w:id="17" w:name="_Toc463376337"/>
       <w:r>
         <w:t>SCR 13515 Update Receiver values in Email_Notifications table</w:t>
       </w:r>
@@ -6305,7 +6459,7 @@
           <w:numId w:val="2"/>
         </w:numPr>
       </w:pPr>
-      <w:bookmarkStart w:id="18" w:name="_Toc462225290"/>
+      <w:bookmarkStart w:id="18" w:name="_Toc463376338"/>
       <w:r>
         <w:t>SCR 13609 Quality Alignment Specialists to receive Coaching Logs</w:t>
       </w:r>
@@ -7926,7 +8080,7 @@
           <w:numId w:val="2"/>
         </w:numPr>
       </w:pPr>
-      <w:bookmarkStart w:id="19" w:name="_Toc462225291"/>
+      <w:bookmarkStart w:id="19" w:name="_Toc463376339"/>
       <w:r>
         <w:t>SCR 13653 Changes for supporting LSA Module value</w:t>
       </w:r>
@@ -12817,7 +12971,7 @@
           <w:numId w:val="2"/>
         </w:numPr>
       </w:pPr>
-      <w:bookmarkStart w:id="20" w:name="_Toc462225292"/>
+      <w:bookmarkStart w:id="20" w:name="_Toc463376340"/>
       <w:r>
         <w:t>SCR 14512 Changes for supporting Training Module</w:t>
       </w:r>
@@ -19610,7 +19764,7 @@
           <w:numId w:val="2"/>
         </w:numPr>
       </w:pPr>
-      <w:bookmarkStart w:id="21" w:name="_Toc462225293"/>
+      <w:bookmarkStart w:id="21" w:name="_Toc463376341"/>
       <w:r>
         <w:t>SCR 15008 Additional job codes for Sup Module submission</w:t>
       </w:r>
@@ -21036,7 +21190,7 @@
           <w:numId w:val="2"/>
         </w:numPr>
       </w:pPr>
-      <w:bookmarkStart w:id="22" w:name="_Toc462225294"/>
+      <w:bookmarkStart w:id="22" w:name="_Toc463376342"/>
       <w:r>
         <w:t>SCR 15075 Set Reinforcement to 1 for non CSE subCoaching Reasons for Training Module.</w:t>
       </w:r>
@@ -22175,7 +22329,7 @@
           <w:numId w:val="2"/>
         </w:numPr>
       </w:pPr>
-      <w:bookmarkStart w:id="23" w:name="_Toc462225295"/>
+      <w:bookmarkStart w:id="23" w:name="_Toc463376343"/>
       <w:r>
         <w:t>TFS 604 – Additional AHT Sub Coaching Reason for CSR and SUP Modules.</w:t>
       </w:r>
@@ -24267,7 +24421,7 @@
           <w:numId w:val="2"/>
         </w:numPr>
       </w:pPr>
-      <w:bookmarkStart w:id="24" w:name="_Toc462225296"/>
+      <w:bookmarkStart w:id="24" w:name="_Toc463376344"/>
       <w:r>
         <w:t>TFS 667- Allow submission to all modules for job code WPOP70</w:t>
       </w:r>
@@ -25221,7 +25375,7 @@
           <w:numId w:val="2"/>
         </w:numPr>
       </w:pPr>
-      <w:bookmarkStart w:id="25" w:name="_Toc462225297"/>
+      <w:bookmarkStart w:id="25" w:name="_Toc463376345"/>
       <w:r>
         <w:t>TFS 841- Allow supervisor Module Submissions for WACQ13</w:t>
       </w:r>
@@ -26311,7 +26465,7 @@
           <w:numId w:val="2"/>
         </w:numPr>
       </w:pPr>
-      <w:bookmarkStart w:id="26" w:name="_Toc462225298"/>
+      <w:bookmarkStart w:id="26" w:name="_Toc463376346"/>
       <w:r>
         <w:t>TFS 861- Allow Warnings submissions for all Modules</w:t>
       </w:r>
@@ -27468,7 +27622,7 @@
           <w:numId w:val="2"/>
         </w:numPr>
       </w:pPr>
-      <w:bookmarkStart w:id="27" w:name="_Toc462225299"/>
+      <w:bookmarkStart w:id="27" w:name="_Toc463376347"/>
       <w:r>
         <w:t xml:space="preserve">TFS 1013 </w:t>
       </w:r>
@@ -29022,7 +29176,7 @@
           <w:numId w:val="2"/>
         </w:numPr>
       </w:pPr>
-      <w:bookmarkStart w:id="28" w:name="_Toc462225300"/>
+      <w:bookmarkStart w:id="28" w:name="_Toc463376348"/>
       <w:r>
         <w:t>TFS 1016 – Additional CCI Sub Coaching Reason for CSR Module.</w:t>
       </w:r>
@@ -31123,7 +31277,7 @@
           <w:numId w:val="2"/>
         </w:numPr>
       </w:pPr>
-      <w:bookmarkStart w:id="29" w:name="_Toc462225301"/>
+      <w:bookmarkStart w:id="29" w:name="_Toc463376349"/>
       <w:r>
         <w:t>TFS 1555 Additional LSA job codes for Submission and review</w:t>
       </w:r>
@@ -32676,7 +32830,7 @@
           <w:numId w:val="2"/>
         </w:numPr>
       </w:pPr>
-      <w:bookmarkStart w:id="30" w:name="_Toc462225302"/>
+      <w:bookmarkStart w:id="30" w:name="_Toc463376350"/>
       <w:r>
         <w:t xml:space="preserve">TFS 2668 </w:t>
       </w:r>
@@ -35901,7 +36055,7 @@
           <w:numId w:val="2"/>
         </w:numPr>
       </w:pPr>
-      <w:bookmarkStart w:id="31" w:name="_Toc462225303"/>
+      <w:bookmarkStart w:id="31" w:name="_Toc463376351"/>
       <w:r>
         <w:t xml:space="preserve">TFS 2269 – Additional Sub Coaching Reason </w:t>
       </w:r>
@@ -38188,7 +38342,7 @@
           <w:numId w:val="2"/>
         </w:numPr>
       </w:pPr>
-      <w:bookmarkStart w:id="32" w:name="_Toc462225304"/>
+      <w:bookmarkStart w:id="32" w:name="_Toc463376352"/>
       <w:r>
         <w:t xml:space="preserve">TFS 2830 – Additional Sub Coaching Reason </w:t>
       </w:r>
@@ -39816,7 +39970,7 @@
           <w:numId w:val="2"/>
         </w:numPr>
       </w:pPr>
-      <w:bookmarkStart w:id="33" w:name="_Toc462225305"/>
+      <w:bookmarkStart w:id="33" w:name="_Toc463376353"/>
       <w:r>
         <w:t>TFS 3605 – Additional Sub Coaching Reason 237 for CSR Module.</w:t>
       </w:r>
@@ -41403,7 +41557,7 @@
           <w:numId w:val="2"/>
         </w:numPr>
       </w:pPr>
-      <w:bookmarkStart w:id="34" w:name="_Toc462225306"/>
+      <w:bookmarkStart w:id="34" w:name="_Toc463376354"/>
       <w:r>
         <w:t>TFS 3440 – Update job code WISY13 to WISY14 in module submission table</w:t>
       </w:r>
@@ -42390,21 +42544,104 @@
                 <w:rFonts w:ascii="Courier New" w:hAnsi="Courier New" w:cs="Courier New"/>
                 <w:noProof/>
               </w:rPr>
+              <w:t xml:space="preserve"> [EC]</w:t>
+            </w:r>
+            <w:r>
+              <w:rPr>
+                <w:rFonts w:ascii="Courier New" w:hAnsi="Courier New" w:cs="Courier New"/>
+                <w:noProof/>
+                <w:color w:val="808080"/>
+              </w:rPr>
+              <w:t>.</w:t>
+            </w:r>
+            <w:r>
+              <w:rPr>
+                <w:rFonts w:ascii="Courier New" w:hAnsi="Courier New" w:cs="Courier New"/>
+                <w:noProof/>
+              </w:rPr>
+              <w:t>[Employee_Hierarchy]</w:t>
+            </w:r>
+          </w:p>
+          <w:p>
+            <w:pPr>
+              <w:overflowPunct/>
+              <w:textAlignment w:val="auto"/>
+              <w:rPr>
+                <w:rFonts w:ascii="Courier New" w:hAnsi="Courier New" w:cs="Courier New"/>
+                <w:noProof/>
+                <w:color w:val="FF0000"/>
+              </w:rPr>
+            </w:pPr>
+            <w:r>
+              <w:rPr>
+                <w:rFonts w:ascii="Courier New" w:hAnsi="Courier New" w:cs="Courier New"/>
+                <w:noProof/>
+                <w:color w:val="0000FF"/>
+              </w:rPr>
+              <w:t>set</w:t>
+            </w:r>
+            <w:r>
+              <w:rPr>
+                <w:rFonts w:ascii="Courier New" w:hAnsi="Courier New" w:cs="Courier New"/>
+                <w:noProof/>
+              </w:rPr>
+              <w:t xml:space="preserve"> Emp_Job_Code </w:t>
+            </w:r>
+            <w:r>
+              <w:rPr>
+                <w:rFonts w:ascii="Courier New" w:hAnsi="Courier New" w:cs="Courier New"/>
+                <w:noProof/>
+                <w:color w:val="808080"/>
+              </w:rPr>
+              <w:t>=</w:t>
+            </w:r>
+            <w:r>
+              <w:rPr>
+                <w:rFonts w:ascii="Courier New" w:hAnsi="Courier New" w:cs="Courier New"/>
+                <w:noProof/>
+              </w:rPr>
               <w:t xml:space="preserve"> </w:t>
             </w:r>
             <w:r>
               <w:rPr>
                 <w:rFonts w:ascii="Courier New" w:hAnsi="Courier New" w:cs="Courier New"/>
                 <w:noProof/>
-              </w:rPr>
-              <w:t>[</w:t>
-            </w:r>
-            <w:r>
-              <w:rPr>
-                <w:rFonts w:ascii="Courier New" w:hAnsi="Courier New" w:cs="Courier New"/>
-                <w:noProof/>
-              </w:rPr>
-              <w:t>EC]</w:t>
+                <w:color w:val="FF0000"/>
+              </w:rPr>
+              <w:t>'WISY13'</w:t>
+            </w:r>
+          </w:p>
+          <w:p>
+            <w:pPr>
+              <w:overflowPunct/>
+              <w:textAlignment w:val="auto"/>
+              <w:rPr>
+                <w:rFonts w:ascii="Courier New" w:hAnsi="Courier New" w:cs="Courier New"/>
+                <w:noProof/>
+                <w:color w:val="FF0000"/>
+              </w:rPr>
+            </w:pPr>
+            <w:r>
+              <w:rPr>
+                <w:rFonts w:ascii="Courier New" w:hAnsi="Courier New" w:cs="Courier New"/>
+                <w:noProof/>
+              </w:rPr>
+              <w:t xml:space="preserve"> </w:t>
+            </w:r>
+            <w:r>
+              <w:rPr>
+                <w:rFonts w:ascii="Courier New" w:hAnsi="Courier New" w:cs="Courier New"/>
+                <w:noProof/>
+                <w:color w:val="0000FF"/>
+              </w:rPr>
+              <w:t>where</w:t>
+            </w:r>
+            <w:r>
+              <w:rPr>
+                <w:rFonts w:ascii="Courier New" w:hAnsi="Courier New" w:cs="Courier New"/>
+                <w:noProof/>
+              </w:rPr>
+              <w:t xml:space="preserve"> Emp_id </w:t>
             </w:r>
             <w:r>
               <w:rPr>
@@ -42412,6 +42649,131 @@
                 <w:noProof/>
                 <w:color w:val="808080"/>
               </w:rPr>
+              <w:t>=</w:t>
+            </w:r>
+            <w:r>
+              <w:rPr>
+                <w:rFonts w:ascii="Courier New" w:hAnsi="Courier New" w:cs="Courier New"/>
+                <w:noProof/>
+              </w:rPr>
+              <w:t xml:space="preserve"> </w:t>
+            </w:r>
+            <w:r>
+              <w:rPr>
+                <w:rFonts w:ascii="Courier New" w:hAnsi="Courier New" w:cs="Courier New"/>
+                <w:noProof/>
+                <w:color w:val="FF0000"/>
+              </w:rPr>
+              <w:t>'345712'</w:t>
+            </w:r>
+          </w:p>
+          <w:p>
+            <w:pPr>
+              <w:overflowPunct/>
+              <w:textAlignment w:val="auto"/>
+            </w:pPr>
+          </w:p>
+          <w:p>
+            <w:pPr>
+              <w:overflowPunct/>
+              <w:textAlignment w:val="auto"/>
+            </w:pPr>
+            <w:r>
+              <w:t>**</w:t>
+            </w:r>
+          </w:p>
+          <w:p>
+            <w:pPr>
+              <w:overflowPunct/>
+              <w:textAlignment w:val="auto"/>
+              <w:rPr>
+                <w:rFonts w:ascii="Courier New" w:hAnsi="Courier New" w:cs="Courier New"/>
+                <w:noProof/>
+                <w:color w:val="0000FF"/>
+              </w:rPr>
+            </w:pPr>
+            <w:r>
+              <w:rPr>
+                <w:rFonts w:ascii="Courier New" w:hAnsi="Courier New" w:cs="Courier New"/>
+                <w:noProof/>
+                <w:color w:val="0000FF"/>
+              </w:rPr>
+              <w:t>DECLARE</w:t>
+            </w:r>
+            <w:r>
+              <w:rPr>
+                <w:rFonts w:ascii="Courier New" w:hAnsi="Courier New" w:cs="Courier New"/>
+                <w:noProof/>
+              </w:rPr>
+              <w:tab/>
+              <w:t xml:space="preserve">@return_value </w:t>
+            </w:r>
+            <w:r>
+              <w:rPr>
+                <w:rFonts w:ascii="Courier New" w:hAnsi="Courier New" w:cs="Courier New"/>
+                <w:noProof/>
+                <w:color w:val="0000FF"/>
+              </w:rPr>
+              <w:t>int</w:t>
+            </w:r>
+          </w:p>
+          <w:p>
+            <w:pPr>
+              <w:overflowPunct/>
+              <w:textAlignment w:val="auto"/>
+              <w:rPr>
+                <w:rFonts w:ascii="Courier New" w:hAnsi="Courier New" w:cs="Courier New"/>
+                <w:noProof/>
+                <w:color w:val="0000FF"/>
+              </w:rPr>
+            </w:pPr>
+          </w:p>
+          <w:p>
+            <w:pPr>
+              <w:overflowPunct/>
+              <w:textAlignment w:val="auto"/>
+              <w:rPr>
+                <w:rFonts w:ascii="Courier New" w:hAnsi="Courier New" w:cs="Courier New"/>
+                <w:noProof/>
+              </w:rPr>
+            </w:pPr>
+            <w:r>
+              <w:rPr>
+                <w:rFonts w:ascii="Courier New" w:hAnsi="Courier New" w:cs="Courier New"/>
+                <w:noProof/>
+                <w:color w:val="0000FF"/>
+              </w:rPr>
+              <w:t>EXEC</w:t>
+            </w:r>
+            <w:r>
+              <w:rPr>
+                <w:rFonts w:ascii="Courier New" w:hAnsi="Courier New" w:cs="Courier New"/>
+                <w:noProof/>
+              </w:rPr>
+              <w:tab/>
+              <w:t xml:space="preserve">@return_value </w:t>
+            </w:r>
+            <w:r>
+              <w:rPr>
+                <w:rFonts w:ascii="Courier New" w:hAnsi="Courier New" w:cs="Courier New"/>
+                <w:noProof/>
+                <w:color w:val="808080"/>
+              </w:rPr>
+              <w:t>=</w:t>
+            </w:r>
+            <w:r>
+              <w:rPr>
+                <w:rFonts w:ascii="Courier New" w:hAnsi="Courier New" w:cs="Courier New"/>
+                <w:noProof/>
+              </w:rPr>
+              <w:t xml:space="preserve"> [EC]</w:t>
+            </w:r>
+            <w:r>
+              <w:rPr>
+                <w:rFonts w:ascii="Courier New" w:hAnsi="Courier New" w:cs="Courier New"/>
+                <w:noProof/>
+                <w:color w:val="808080"/>
+              </w:rPr>
               <w:t>.</w:t>
             </w:r>
             <w:r>
@@ -42419,7 +42781,7 @@
                 <w:rFonts w:ascii="Courier New" w:hAnsi="Courier New" w:cs="Courier New"/>
                 <w:noProof/>
               </w:rPr>
-              <w:t>[Employee_Hierarchy]</w:t>
+              <w:t>[sp_Select_Modules_By_Job_Code]</w:t>
             </w:r>
           </w:p>
           <w:p>
@@ -42438,14 +42800,22 @@
                 <w:noProof/>
                 <w:color w:val="0000FF"/>
               </w:rPr>
-              <w:t>set</w:t>
-            </w:r>
-            <w:r>
-              <w:rPr>
-                <w:rFonts w:ascii="Courier New" w:hAnsi="Courier New" w:cs="Courier New"/>
-                <w:noProof/>
-              </w:rPr>
-              <w:t xml:space="preserve"> Emp_Job_Code </w:t>
+              <w:tab/>
+            </w:r>
+            <w:r>
+              <w:rPr>
+                <w:rFonts w:ascii="Courier New" w:hAnsi="Courier New" w:cs="Courier New"/>
+                <w:noProof/>
+                <w:color w:val="0000FF"/>
+              </w:rPr>
+              <w:tab/>
+            </w:r>
+            <w:r>
+              <w:rPr>
+                <w:rFonts w:ascii="Courier New" w:hAnsi="Courier New" w:cs="Courier New"/>
+                <w:noProof/>
+              </w:rPr>
+              <w:t xml:space="preserve">@nvcEmpLanIDin </w:t>
             </w:r>
             <w:r>
               <w:rPr>
@@ -42468,7 +42838,7 @@
                 <w:noProof/>
                 <w:color w:val="FF0000"/>
               </w:rPr>
-              <w:t>'WISY13'</w:t>
+              <w:t>N'susmitha.palacherla'</w:t>
             </w:r>
           </w:p>
           <w:p>
@@ -42481,6 +42851,39 @@
                 <w:color w:val="FF0000"/>
               </w:rPr>
             </w:pPr>
+          </w:p>
+          <w:p>
+            <w:pPr>
+              <w:overflowPunct/>
+              <w:textAlignment w:val="auto"/>
+              <w:rPr>
+                <w:rFonts w:ascii="Courier New" w:hAnsi="Courier New" w:cs="Courier New"/>
+                <w:noProof/>
+              </w:rPr>
+            </w:pPr>
+            <w:r>
+              <w:rPr>
+                <w:rFonts w:ascii="Courier New" w:hAnsi="Courier New" w:cs="Courier New"/>
+                <w:noProof/>
+                <w:color w:val="0000FF"/>
+              </w:rPr>
+              <w:t>SELECT</w:t>
+            </w:r>
+            <w:r>
+              <w:rPr>
+                <w:rFonts w:ascii="Courier New" w:hAnsi="Courier New" w:cs="Courier New"/>
+                <w:noProof/>
+              </w:rPr>
+              <w:tab/>
+            </w:r>
+            <w:r>
+              <w:rPr>
+                <w:rFonts w:ascii="Courier New" w:hAnsi="Courier New" w:cs="Courier New"/>
+                <w:noProof/>
+                <w:color w:val="FF0000"/>
+              </w:rPr>
+              <w:t>'Return Value'</w:t>
+            </w:r>
             <w:r>
               <w:rPr>
                 <w:rFonts w:ascii="Courier New" w:hAnsi="Courier New" w:cs="Courier New"/>
@@ -42492,307 +42895,44 @@
               <w:rPr>
                 <w:rFonts w:ascii="Courier New" w:hAnsi="Courier New" w:cs="Courier New"/>
                 <w:noProof/>
+                <w:color w:val="808080"/>
+              </w:rPr>
+              <w:t>=</w:t>
+            </w:r>
+            <w:r>
+              <w:rPr>
+                <w:rFonts w:ascii="Courier New" w:hAnsi="Courier New" w:cs="Courier New"/>
+                <w:noProof/>
+              </w:rPr>
+              <w:t xml:space="preserve"> @return_value</w:t>
+            </w:r>
+          </w:p>
+          <w:p>
+            <w:pPr>
+              <w:overflowPunct/>
+              <w:textAlignment w:val="auto"/>
+              <w:rPr>
+                <w:rFonts w:ascii="Courier New" w:hAnsi="Courier New" w:cs="Courier New"/>
+                <w:noProof/>
+              </w:rPr>
+            </w:pPr>
+          </w:p>
+          <w:p>
+            <w:pPr>
+              <w:overflowPunct/>
+              <w:textAlignment w:val="auto"/>
+              <w:rPr>
+                <w:rFonts w:ascii="Courier New" w:hAnsi="Courier New" w:cs="Courier New"/>
+                <w:noProof/>
                 <w:color w:val="0000FF"/>
               </w:rPr>
-              <w:t>where</w:t>
-            </w:r>
-            <w:r>
-              <w:rPr>
-                <w:rFonts w:ascii="Courier New" w:hAnsi="Courier New" w:cs="Courier New"/>
-                <w:noProof/>
-              </w:rPr>
-              <w:t xml:space="preserve"> Emp_id </w:t>
-            </w:r>
-            <w:r>
-              <w:rPr>
-                <w:rFonts w:ascii="Courier New" w:hAnsi="Courier New" w:cs="Courier New"/>
-                <w:noProof/>
-                <w:color w:val="808080"/>
-              </w:rPr>
-              <w:t>=</w:t>
-            </w:r>
-            <w:r>
-              <w:rPr>
-                <w:rFonts w:ascii="Courier New" w:hAnsi="Courier New" w:cs="Courier New"/>
-                <w:noProof/>
-              </w:rPr>
-              <w:t xml:space="preserve"> </w:t>
-            </w:r>
-            <w:r>
-              <w:rPr>
-                <w:rFonts w:ascii="Courier New" w:hAnsi="Courier New" w:cs="Courier New"/>
-                <w:noProof/>
-                <w:color w:val="FF0000"/>
-              </w:rPr>
-              <w:t>'345712'</w:t>
-            </w:r>
-          </w:p>
-          <w:p>
-            <w:pPr>
-              <w:overflowPunct/>
-              <w:textAlignment w:val="auto"/>
-            </w:pPr>
-          </w:p>
-          <w:p>
-            <w:pPr>
-              <w:overflowPunct/>
-              <w:textAlignment w:val="auto"/>
-            </w:pPr>
-            <w:r>
-              <w:t>**</w:t>
-            </w:r>
-          </w:p>
-          <w:p>
-            <w:pPr>
-              <w:overflowPunct/>
-              <w:textAlignment w:val="auto"/>
+            </w:pPr>
+            <w:r>
               <w:rPr>
                 <w:rFonts w:ascii="Courier New" w:hAnsi="Courier New" w:cs="Courier New"/>
                 <w:noProof/>
                 <w:color w:val="0000FF"/>
               </w:rPr>
-            </w:pPr>
-            <w:r>
-              <w:rPr>
-                <w:rFonts w:ascii="Courier New" w:hAnsi="Courier New" w:cs="Courier New"/>
-                <w:noProof/>
-                <w:color w:val="0000FF"/>
-              </w:rPr>
-              <w:t>DECLARE</w:t>
-            </w:r>
-            <w:r>
-              <w:rPr>
-                <w:rFonts w:ascii="Courier New" w:hAnsi="Courier New" w:cs="Courier New"/>
-                <w:noProof/>
-              </w:rPr>
-              <w:tab/>
-              <w:t xml:space="preserve">@return_value </w:t>
-            </w:r>
-            <w:r>
-              <w:rPr>
-                <w:rFonts w:ascii="Courier New" w:hAnsi="Courier New" w:cs="Courier New"/>
-                <w:noProof/>
-                <w:color w:val="0000FF"/>
-              </w:rPr>
-              <w:t>int</w:t>
-            </w:r>
-          </w:p>
-          <w:p>
-            <w:pPr>
-              <w:overflowPunct/>
-              <w:textAlignment w:val="auto"/>
-              <w:rPr>
-                <w:rFonts w:ascii="Courier New" w:hAnsi="Courier New" w:cs="Courier New"/>
-                <w:noProof/>
-                <w:color w:val="0000FF"/>
-              </w:rPr>
-            </w:pPr>
-          </w:p>
-          <w:p>
-            <w:pPr>
-              <w:overflowPunct/>
-              <w:textAlignment w:val="auto"/>
-              <w:rPr>
-                <w:rFonts w:ascii="Courier New" w:hAnsi="Courier New" w:cs="Courier New"/>
-                <w:noProof/>
-              </w:rPr>
-            </w:pPr>
-            <w:r>
-              <w:rPr>
-                <w:rFonts w:ascii="Courier New" w:hAnsi="Courier New" w:cs="Courier New"/>
-                <w:noProof/>
-                <w:color w:val="0000FF"/>
-              </w:rPr>
-              <w:t>EXEC</w:t>
-            </w:r>
-            <w:r>
-              <w:rPr>
-                <w:rFonts w:ascii="Courier New" w:hAnsi="Courier New" w:cs="Courier New"/>
-                <w:noProof/>
-              </w:rPr>
-              <w:tab/>
-              <w:t xml:space="preserve">@return_value </w:t>
-            </w:r>
-            <w:r>
-              <w:rPr>
-                <w:rFonts w:ascii="Courier New" w:hAnsi="Courier New" w:cs="Courier New"/>
-                <w:noProof/>
-                <w:color w:val="808080"/>
-              </w:rPr>
-              <w:t>=</w:t>
-            </w:r>
-            <w:r>
-              <w:rPr>
-                <w:rFonts w:ascii="Courier New" w:hAnsi="Courier New" w:cs="Courier New"/>
-                <w:noProof/>
-              </w:rPr>
-              <w:t xml:space="preserve"> [EC]</w:t>
-            </w:r>
-            <w:r>
-              <w:rPr>
-                <w:rFonts w:ascii="Courier New" w:hAnsi="Courier New" w:cs="Courier New"/>
-                <w:noProof/>
-                <w:color w:val="808080"/>
-              </w:rPr>
-              <w:t>.</w:t>
-            </w:r>
-            <w:r>
-              <w:rPr>
-                <w:rFonts w:ascii="Courier New" w:hAnsi="Courier New" w:cs="Courier New"/>
-                <w:noProof/>
-              </w:rPr>
-              <w:t>[sp_Select_Modules_By_Job_Code]</w:t>
-            </w:r>
-          </w:p>
-          <w:p>
-            <w:pPr>
-              <w:overflowPunct/>
-              <w:textAlignment w:val="auto"/>
-              <w:rPr>
-                <w:rFonts w:ascii="Courier New" w:hAnsi="Courier New" w:cs="Courier New"/>
-                <w:noProof/>
-                <w:color w:val="FF0000"/>
-              </w:rPr>
-            </w:pPr>
-            <w:r>
-              <w:rPr>
-                <w:rFonts w:ascii="Courier New" w:hAnsi="Courier New" w:cs="Courier New"/>
-                <w:noProof/>
-                <w:color w:val="0000FF"/>
-              </w:rPr>
-              <w:tab/>
-            </w:r>
-            <w:r>
-              <w:rPr>
-                <w:rFonts w:ascii="Courier New" w:hAnsi="Courier New" w:cs="Courier New"/>
-                <w:noProof/>
-                <w:color w:val="0000FF"/>
-              </w:rPr>
-              <w:tab/>
-            </w:r>
-            <w:r>
-              <w:rPr>
-                <w:rFonts w:ascii="Courier New" w:hAnsi="Courier New" w:cs="Courier New"/>
-                <w:noProof/>
-              </w:rPr>
-              <w:t xml:space="preserve">@nvcEmpLanIDin </w:t>
-            </w:r>
-            <w:r>
-              <w:rPr>
-                <w:rFonts w:ascii="Courier New" w:hAnsi="Courier New" w:cs="Courier New"/>
-                <w:noProof/>
-                <w:color w:val="808080"/>
-              </w:rPr>
-              <w:t>=</w:t>
-            </w:r>
-            <w:r>
-              <w:rPr>
-                <w:rFonts w:ascii="Courier New" w:hAnsi="Courier New" w:cs="Courier New"/>
-                <w:noProof/>
-              </w:rPr>
-              <w:t xml:space="preserve"> </w:t>
-            </w:r>
-            <w:r>
-              <w:rPr>
-                <w:rFonts w:ascii="Courier New" w:hAnsi="Courier New" w:cs="Courier New"/>
-                <w:noProof/>
-                <w:color w:val="FF0000"/>
-              </w:rPr>
-              <w:t>N'susmitha.palacherla'</w:t>
-            </w:r>
-          </w:p>
-          <w:p>
-            <w:pPr>
-              <w:overflowPunct/>
-              <w:textAlignment w:val="auto"/>
-              <w:rPr>
-                <w:rFonts w:ascii="Courier New" w:hAnsi="Courier New" w:cs="Courier New"/>
-                <w:noProof/>
-                <w:color w:val="FF0000"/>
-              </w:rPr>
-            </w:pPr>
-          </w:p>
-          <w:p>
-            <w:pPr>
-              <w:overflowPunct/>
-              <w:textAlignment w:val="auto"/>
-              <w:rPr>
-                <w:rFonts w:ascii="Courier New" w:hAnsi="Courier New" w:cs="Courier New"/>
-                <w:noProof/>
-              </w:rPr>
-            </w:pPr>
-            <w:r>
-              <w:rPr>
-                <w:rFonts w:ascii="Courier New" w:hAnsi="Courier New" w:cs="Courier New"/>
-                <w:noProof/>
-                <w:color w:val="0000FF"/>
-              </w:rPr>
-              <w:t>SELECT</w:t>
-            </w:r>
-            <w:r>
-              <w:rPr>
-                <w:rFonts w:ascii="Courier New" w:hAnsi="Courier New" w:cs="Courier New"/>
-                <w:noProof/>
-              </w:rPr>
-              <w:tab/>
-            </w:r>
-            <w:r>
-              <w:rPr>
-                <w:rFonts w:ascii="Courier New" w:hAnsi="Courier New" w:cs="Courier New"/>
-                <w:noProof/>
-                <w:color w:val="FF0000"/>
-              </w:rPr>
-              <w:t>'Return Value'</w:t>
-            </w:r>
-            <w:r>
-              <w:rPr>
-                <w:rFonts w:ascii="Courier New" w:hAnsi="Courier New" w:cs="Courier New"/>
-                <w:noProof/>
-              </w:rPr>
-              <w:t xml:space="preserve"> </w:t>
-            </w:r>
-            <w:r>
-              <w:rPr>
-                <w:rFonts w:ascii="Courier New" w:hAnsi="Courier New" w:cs="Courier New"/>
-                <w:noProof/>
-                <w:color w:val="808080"/>
-              </w:rPr>
-              <w:t>=</w:t>
-            </w:r>
-            <w:r>
-              <w:rPr>
-                <w:rFonts w:ascii="Courier New" w:hAnsi="Courier New" w:cs="Courier New"/>
-                <w:noProof/>
-              </w:rPr>
-              <w:t xml:space="preserve"> @return_value</w:t>
-            </w:r>
-          </w:p>
-          <w:p>
-            <w:pPr>
-              <w:overflowPunct/>
-              <w:textAlignment w:val="auto"/>
-              <w:rPr>
-                <w:rFonts w:ascii="Courier New" w:hAnsi="Courier New" w:cs="Courier New"/>
-                <w:noProof/>
-              </w:rPr>
-            </w:pPr>
-          </w:p>
-          <w:p>
-            <w:pPr>
-              <w:overflowPunct/>
-              <w:textAlignment w:val="auto"/>
-              <w:rPr>
-                <w:rFonts w:ascii="Courier New" w:hAnsi="Courier New" w:cs="Courier New"/>
-                <w:noProof/>
-                <w:color w:val="0000FF"/>
-              </w:rPr>
-            </w:pPr>
-            <w:r>
-              <w:rPr>
-                <w:rFonts w:ascii="Courier New" w:hAnsi="Courier New" w:cs="Courier New"/>
-                <w:noProof/>
-                <w:color w:val="0000FF"/>
-              </w:rPr>
               <w:t>GO</w:t>
             </w:r>
           </w:p>
@@ -42801,8 +42941,6 @@
               <w:overflowPunct/>
               <w:textAlignment w:val="auto"/>
             </w:pPr>
-            <w:bookmarkStart w:id="35" w:name="_GoBack"/>
-            <w:bookmarkEnd w:id="35"/>
           </w:p>
         </w:tc>
         <w:tc>
@@ -42868,6 +43006,1740 @@
         <w:ind w:left="360"/>
       </w:pPr>
     </w:p>
+    <w:p>
+      <w:pPr>
+        <w:pStyle w:val="Heading2"/>
+        <w:ind w:left="360"/>
+      </w:pPr>
+    </w:p>
+    <w:p>
+      <w:pPr>
+        <w:pStyle w:val="Heading2"/>
+        <w:numPr>
+          <w:ilvl w:val="0"/>
+          <w:numId w:val="2"/>
+        </w:numPr>
+      </w:pPr>
+      <w:bookmarkStart w:id="35" w:name="_Toc463376355"/>
+      <w:r>
+        <w:t>TFS 4137 – Add call efficiency as a Coaching Reason for CSR and sup Modules.</w:t>
+      </w:r>
+      <w:bookmarkEnd w:id="35"/>
+    </w:p>
+    <w:p/>
+    <w:tbl>
+      <w:tblPr>
+        <w:tblW w:w="0" w:type="auto"/>
+        <w:tblInd w:w="-612" w:type="dxa"/>
+        <w:tblBorders>
+          <w:top w:val="single" w:sz="4" w:space="0" w:color="auto"/>
+          <w:left w:val="single" w:sz="4" w:space="0" w:color="auto"/>
+          <w:bottom w:val="single" w:sz="4" w:space="0" w:color="auto"/>
+          <w:right w:val="single" w:sz="4" w:space="0" w:color="auto"/>
+          <w:insideH w:val="single" w:sz="4" w:space="0" w:color="auto"/>
+          <w:insideV w:val="single" w:sz="4" w:space="0" w:color="auto"/>
+        </w:tblBorders>
+        <w:tblLayout w:type="fixed"/>
+        <w:tblLook w:val="0000" w:firstRow="0" w:lastRow="0" w:firstColumn="0" w:lastColumn="0" w:noHBand="0" w:noVBand="0"/>
+      </w:tblPr>
+      <w:tblGrid>
+        <w:gridCol w:w="2549"/>
+        <w:gridCol w:w="10455"/>
+      </w:tblGrid>
+      <w:tr>
+        <w:trPr>
+          <w:tblHeader/>
+        </w:trPr>
+        <w:tc>
+          <w:tcPr>
+            <w:tcW w:w="2549" w:type="dxa"/>
+            <w:shd w:val="solid" w:color="auto" w:fill="000000"/>
+          </w:tcPr>
+          <w:p>
+            <w:r>
+              <w:t>Item</w:t>
+            </w:r>
+          </w:p>
+        </w:tc>
+        <w:tc>
+          <w:tcPr>
+            <w:tcW w:w="10455" w:type="dxa"/>
+            <w:shd w:val="solid" w:color="auto" w:fill="000000"/>
+          </w:tcPr>
+          <w:p>
+            <w:r>
+              <w:t>Description</w:t>
+            </w:r>
+          </w:p>
+        </w:tc>
+      </w:tr>
+      <w:tr>
+        <w:tc>
+          <w:tcPr>
+            <w:tcW w:w="2549" w:type="dxa"/>
+          </w:tcPr>
+          <w:p>
+            <w:r>
+              <w:t>Change Type</w:t>
+            </w:r>
+          </w:p>
+        </w:tc>
+        <w:tc>
+          <w:tcPr>
+            <w:tcW w:w="10455" w:type="dxa"/>
+          </w:tcPr>
+          <w:p>
+            <w:r>
+              <w:t>Change</w:t>
+            </w:r>
+          </w:p>
+        </w:tc>
+      </w:tr>
+      <w:tr>
+        <w:tc>
+          <w:tcPr>
+            <w:tcW w:w="2549" w:type="dxa"/>
+          </w:tcPr>
+          <w:p>
+            <w:r>
+              <w:t>Change Description</w:t>
+            </w:r>
+          </w:p>
+        </w:tc>
+        <w:tc>
+          <w:tcPr>
+            <w:tcW w:w="10455" w:type="dxa"/>
+          </w:tcPr>
+          <w:p>
+            <w:r>
+              <w:t>Additional  Call Efficiency as a Coaching Reason for CSR and Sup Modules</w:t>
+            </w:r>
+          </w:p>
+        </w:tc>
+      </w:tr>
+      <w:tr>
+        <w:tc>
+          <w:tcPr>
+            <w:tcW w:w="2549" w:type="dxa"/>
+          </w:tcPr>
+          <w:p>
+            <w:r>
+              <w:t>Test Environment</w:t>
+            </w:r>
+          </w:p>
+        </w:tc>
+        <w:tc>
+          <w:tcPr>
+            <w:tcW w:w="10455" w:type="dxa"/>
+          </w:tcPr>
+          <w:p>
+            <w:r>
+              <w:t xml:space="preserve">eCoaching_Dev database on vrivfssdbt02\scord01,1437 </w:t>
+            </w:r>
+          </w:p>
+        </w:tc>
+      </w:tr>
+      <w:tr>
+        <w:tc>
+          <w:tcPr>
+            <w:tcW w:w="2549" w:type="dxa"/>
+          </w:tcPr>
+          <w:p>
+            <w:r>
+              <w:t>Code Modules created/updated</w:t>
+            </w:r>
+          </w:p>
+        </w:tc>
+        <w:tc>
+          <w:tcPr>
+            <w:tcW w:w="10455" w:type="dxa"/>
+          </w:tcPr>
+          <w:p>
+            <w:r>
+              <w:t>Table [EC].[DIM_</w:t>
+            </w:r>
+            <w:r>
+              <w:t>Coaching_Reason</w:t>
+            </w:r>
+          </w:p>
+          <w:p>
+            <w:r>
+              <w:t xml:space="preserve">Table </w:t>
+            </w:r>
+            <w:r>
+              <w:t>[EC].[Coaching_Reason_Selection]</w:t>
+            </w:r>
+          </w:p>
+          <w:p/>
+        </w:tc>
+      </w:tr>
+      <w:tr>
+        <w:tc>
+          <w:tcPr>
+            <w:tcW w:w="2549" w:type="dxa"/>
+          </w:tcPr>
+          <w:p>
+            <w:r>
+              <w:t>Code doc</w:t>
+            </w:r>
+          </w:p>
+        </w:tc>
+        <w:tc>
+          <w:tcPr>
+            <w:tcW w:w="10455" w:type="dxa"/>
+          </w:tcPr>
+          <w:p>
+            <w:r>
+              <w:t>CCO_eCoaching_Dimension_Table_Data.xlsx</w:t>
+            </w:r>
+          </w:p>
+        </w:tc>
+      </w:tr>
+      <w:tr>
+        <w:tc>
+          <w:tcPr>
+            <w:tcW w:w="2549" w:type="dxa"/>
+          </w:tcPr>
+          <w:p>
+            <w:r>
+              <w:t>Notes</w:t>
+            </w:r>
+          </w:p>
+        </w:tc>
+        <w:tc>
+          <w:tcPr>
+            <w:tcW w:w="10455" w:type="dxa"/>
+          </w:tcPr>
+          <w:p>
+            <w:r>
+              <w:t>New coaching reason id 55</w:t>
+            </w:r>
+          </w:p>
+        </w:tc>
+      </w:tr>
+    </w:tbl>
+    <w:p/>
+    <w:tbl>
+      <w:tblPr>
+        <w:tblW w:w="13500" w:type="dxa"/>
+        <w:tblInd w:w="-612" w:type="dxa"/>
+        <w:tblBorders>
+          <w:top w:val="double" w:sz="4" w:space="0" w:color="auto"/>
+          <w:left w:val="double" w:sz="4" w:space="0" w:color="auto"/>
+          <w:bottom w:val="double" w:sz="4" w:space="0" w:color="auto"/>
+          <w:right w:val="double" w:sz="4" w:space="0" w:color="auto"/>
+          <w:insideH w:val="single" w:sz="6" w:space="0" w:color="auto"/>
+          <w:insideV w:val="single" w:sz="6" w:space="0" w:color="auto"/>
+        </w:tblBorders>
+        <w:tblLayout w:type="fixed"/>
+        <w:tblLook w:val="0000" w:firstRow="0" w:lastRow="0" w:firstColumn="0" w:lastColumn="0" w:noHBand="0" w:noVBand="0"/>
+      </w:tblPr>
+      <w:tblGrid>
+        <w:gridCol w:w="900"/>
+        <w:gridCol w:w="3960"/>
+        <w:gridCol w:w="4500"/>
+        <w:gridCol w:w="1260"/>
+        <w:gridCol w:w="2880"/>
+      </w:tblGrid>
+      <w:tr>
+        <w:trPr>
+          <w:cantSplit/>
+          <w:tblHeader/>
+        </w:trPr>
+        <w:tc>
+          <w:tcPr>
+            <w:tcW w:w="900" w:type="dxa"/>
+            <w:shd w:val="clear" w:color="auto" w:fill="A6A6A6"/>
+          </w:tcPr>
+          <w:p>
+            <w:pPr>
+              <w:rPr>
+                <w:i/>
+              </w:rPr>
+            </w:pPr>
+            <w:r>
+              <w:lastRenderedPageBreak/>
+              <w:t>TEST#</w:t>
+            </w:r>
+          </w:p>
+        </w:tc>
+        <w:tc>
+          <w:tcPr>
+            <w:tcW w:w="3960" w:type="dxa"/>
+            <w:shd w:val="clear" w:color="auto" w:fill="A6A6A6"/>
+          </w:tcPr>
+          <w:p>
+            <w:pPr>
+              <w:rPr>
+                <w:i/>
+              </w:rPr>
+            </w:pPr>
+            <w:r>
+              <w:t>ACTION</w:t>
+            </w:r>
+          </w:p>
+        </w:tc>
+        <w:tc>
+          <w:tcPr>
+            <w:tcW w:w="4500" w:type="dxa"/>
+            <w:shd w:val="clear" w:color="auto" w:fill="A6A6A6"/>
+          </w:tcPr>
+          <w:p>
+            <w:pPr>
+              <w:rPr>
+                <w:i/>
+              </w:rPr>
+            </w:pPr>
+            <w:r>
+              <w:t xml:space="preserve">EXPECTED RESULTS </w:t>
+            </w:r>
+          </w:p>
+        </w:tc>
+        <w:tc>
+          <w:tcPr>
+            <w:tcW w:w="1260" w:type="dxa"/>
+            <w:shd w:val="clear" w:color="auto" w:fill="A6A6A6"/>
+          </w:tcPr>
+          <w:p>
+            <w:pPr>
+              <w:rPr>
+                <w:i/>
+              </w:rPr>
+            </w:pPr>
+            <w:r>
+              <w:t>RESULTS</w:t>
+            </w:r>
+          </w:p>
+          <w:p>
+            <w:pPr>
+              <w:rPr>
+                <w:i/>
+              </w:rPr>
+            </w:pPr>
+            <w:r>
+              <w:t>P/F/I</w:t>
+            </w:r>
+          </w:p>
+        </w:tc>
+        <w:tc>
+          <w:tcPr>
+            <w:tcW w:w="2880" w:type="dxa"/>
+            <w:shd w:val="clear" w:color="auto" w:fill="A6A6A6"/>
+          </w:tcPr>
+          <w:p>
+            <w:pPr>
+              <w:rPr>
+                <w:i/>
+              </w:rPr>
+            </w:pPr>
+            <w:r>
+              <w:t>COMMENTS</w:t>
+            </w:r>
+          </w:p>
+        </w:tc>
+      </w:tr>
+      <w:tr>
+        <w:trPr>
+          <w:cantSplit/>
+        </w:trPr>
+        <w:tc>
+          <w:tcPr>
+            <w:tcW w:w="900" w:type="dxa"/>
+          </w:tcPr>
+          <w:p>
+            <w:pPr>
+              <w:rPr>
+                <w:i/>
+              </w:rPr>
+            </w:pPr>
+            <w:r>
+              <w:rPr>
+                <w:rFonts w:asciiTheme="minorHAnsi" w:hAnsiTheme="minorHAnsi"/>
+                <w:bCs/>
+              </w:rPr>
+              <w:t>20.1</w:t>
+            </w:r>
+          </w:p>
+        </w:tc>
+        <w:tc>
+          <w:tcPr>
+            <w:tcW w:w="3960" w:type="dxa"/>
+          </w:tcPr>
+          <w:p>
+            <w:r>
+              <w:t xml:space="preserve">Verify </w:t>
+            </w:r>
+            <w:r>
+              <w:t>new reason is added in table [EC].[DIM</w:t>
+            </w:r>
+            <w:r>
+              <w:t>_Coaching_Reason</w:t>
+            </w:r>
+          </w:p>
+          <w:p/>
+          <w:p>
+            <w:pPr>
+              <w:overflowPunct/>
+              <w:textAlignment w:val="auto"/>
+              <w:rPr>
+                <w:rFonts w:ascii="Courier New" w:hAnsi="Courier New" w:cs="Courier New"/>
+                <w:noProof/>
+              </w:rPr>
+            </w:pPr>
+          </w:p>
+          <w:p>
+            <w:pPr>
+              <w:overflowPunct/>
+              <w:textAlignment w:val="auto"/>
+              <w:rPr>
+                <w:rFonts w:ascii="Courier New" w:hAnsi="Courier New" w:cs="Courier New"/>
+                <w:noProof/>
+                <w:color w:val="808080"/>
+              </w:rPr>
+            </w:pPr>
+            <w:r>
+              <w:rPr>
+                <w:rFonts w:ascii="Courier New" w:hAnsi="Courier New" w:cs="Courier New"/>
+                <w:noProof/>
+                <w:color w:val="0000FF"/>
+              </w:rPr>
+              <w:t>SELECT</w:t>
+            </w:r>
+            <w:r>
+              <w:rPr>
+                <w:rFonts w:ascii="Courier New" w:hAnsi="Courier New" w:cs="Courier New"/>
+                <w:noProof/>
+              </w:rPr>
+              <w:t xml:space="preserve"> </w:t>
+            </w:r>
+            <w:r>
+              <w:rPr>
+                <w:rFonts w:ascii="Courier New" w:hAnsi="Courier New" w:cs="Courier New"/>
+                <w:noProof/>
+                <w:color w:val="808080"/>
+              </w:rPr>
+              <w:t>*</w:t>
+            </w:r>
+          </w:p>
+          <w:p>
+            <w:pPr>
+              <w:overflowPunct/>
+              <w:textAlignment w:val="auto"/>
+              <w:rPr>
+                <w:rFonts w:ascii="Courier New" w:hAnsi="Courier New" w:cs="Courier New"/>
+                <w:noProof/>
+              </w:rPr>
+            </w:pPr>
+            <w:r>
+              <w:rPr>
+                <w:rFonts w:ascii="Courier New" w:hAnsi="Courier New" w:cs="Courier New"/>
+                <w:noProof/>
+              </w:rPr>
+              <w:t xml:space="preserve">  </w:t>
+            </w:r>
+            <w:r>
+              <w:rPr>
+                <w:rFonts w:ascii="Courier New" w:hAnsi="Courier New" w:cs="Courier New"/>
+                <w:noProof/>
+                <w:color w:val="0000FF"/>
+              </w:rPr>
+              <w:t>FROM</w:t>
+            </w:r>
+            <w:r>
+              <w:rPr>
+                <w:rFonts w:ascii="Courier New" w:hAnsi="Courier New" w:cs="Courier New"/>
+                <w:noProof/>
+              </w:rPr>
+              <w:t xml:space="preserve"> [EC]</w:t>
+            </w:r>
+            <w:r>
+              <w:rPr>
+                <w:rFonts w:ascii="Courier New" w:hAnsi="Courier New" w:cs="Courier New"/>
+                <w:noProof/>
+                <w:color w:val="808080"/>
+              </w:rPr>
+              <w:t>.</w:t>
+            </w:r>
+            <w:r>
+              <w:rPr>
+                <w:rFonts w:ascii="Courier New" w:hAnsi="Courier New" w:cs="Courier New"/>
+                <w:noProof/>
+              </w:rPr>
+              <w:t>[DIM_Coaching_Reason]</w:t>
+            </w:r>
+          </w:p>
+          <w:p>
+            <w:pPr>
+              <w:overflowPunct/>
+              <w:textAlignment w:val="auto"/>
+              <w:rPr>
+                <w:rFonts w:ascii="Courier New" w:hAnsi="Courier New" w:cs="Courier New"/>
+                <w:noProof/>
+                <w:color w:val="FF0000"/>
+              </w:rPr>
+            </w:pPr>
+            <w:r>
+              <w:rPr>
+                <w:rFonts w:ascii="Courier New" w:hAnsi="Courier New" w:cs="Courier New"/>
+                <w:noProof/>
+              </w:rPr>
+              <w:t xml:space="preserve">  </w:t>
+            </w:r>
+            <w:r>
+              <w:rPr>
+                <w:rFonts w:ascii="Courier New" w:hAnsi="Courier New" w:cs="Courier New"/>
+                <w:noProof/>
+                <w:color w:val="0000FF"/>
+              </w:rPr>
+              <w:t>where</w:t>
+            </w:r>
+            <w:r>
+              <w:rPr>
+                <w:rFonts w:ascii="Courier New" w:hAnsi="Courier New" w:cs="Courier New"/>
+                <w:noProof/>
+              </w:rPr>
+              <w:t xml:space="preserve"> coachingReason </w:t>
+            </w:r>
+            <w:r>
+              <w:rPr>
+                <w:rFonts w:ascii="Courier New" w:hAnsi="Courier New" w:cs="Courier New"/>
+                <w:noProof/>
+                <w:color w:val="808080"/>
+              </w:rPr>
+              <w:t>=</w:t>
+            </w:r>
+            <w:r>
+              <w:rPr>
+                <w:rFonts w:ascii="Courier New" w:hAnsi="Courier New" w:cs="Courier New"/>
+                <w:noProof/>
+              </w:rPr>
+              <w:t xml:space="preserve"> </w:t>
+            </w:r>
+            <w:r>
+              <w:rPr>
+                <w:rFonts w:ascii="Courier New" w:hAnsi="Courier New" w:cs="Courier New"/>
+                <w:noProof/>
+                <w:color w:val="FF0000"/>
+              </w:rPr>
+              <w:t>'Call Efficiency'</w:t>
+            </w:r>
+          </w:p>
+          <w:p>
+            <w:pPr>
+              <w:overflowPunct/>
+              <w:textAlignment w:val="auto"/>
+              <w:rPr>
+                <w:rFonts w:ascii="Courier New" w:hAnsi="Courier New" w:cs="Courier New"/>
+                <w:noProof/>
+                <w:color w:val="0000FF"/>
+              </w:rPr>
+            </w:pPr>
+            <w:r>
+              <w:rPr>
+                <w:rFonts w:ascii="Courier New" w:hAnsi="Courier New" w:cs="Courier New"/>
+                <w:noProof/>
+                <w:color w:val="0000FF"/>
+              </w:rPr>
+              <w:t>GO</w:t>
+            </w:r>
+          </w:p>
+          <w:p>
+            <w:pPr>
+              <w:overflowPunct/>
+              <w:textAlignment w:val="auto"/>
+              <w:rPr>
+                <w:rFonts w:ascii="Courier New" w:hAnsi="Courier New" w:cs="Courier New"/>
+                <w:noProof/>
+                <w:color w:val="0000FF"/>
+              </w:rPr>
+            </w:pPr>
+          </w:p>
+          <w:p/>
+        </w:tc>
+        <w:tc>
+          <w:tcPr>
+            <w:tcW w:w="4500" w:type="dxa"/>
+          </w:tcPr>
+          <w:p>
+            <w:r>
+              <w:t>1 row returned</w:t>
+            </w:r>
+          </w:p>
+          <w:p>
+            <w:r>
+              <w:t>55</w:t>
+            </w:r>
+            <w:r>
+              <w:tab/>
+              <w:t>Call Efficiency</w:t>
+            </w:r>
+          </w:p>
+        </w:tc>
+        <w:tc>
+          <w:tcPr>
+            <w:tcW w:w="1260" w:type="dxa"/>
+          </w:tcPr>
+          <w:p>
+            <w:pPr>
+              <w:rPr>
+                <w:rFonts w:asciiTheme="minorHAnsi" w:hAnsiTheme="minorHAnsi"/>
+                <w:bCs/>
+              </w:rPr>
+            </w:pPr>
+            <w:r>
+              <w:rPr>
+                <w:rFonts w:asciiTheme="minorHAnsi" w:hAnsiTheme="minorHAnsi"/>
+                <w:bCs/>
+              </w:rPr>
+              <w:t>P</w:t>
+            </w:r>
+          </w:p>
+        </w:tc>
+        <w:tc>
+          <w:tcPr>
+            <w:tcW w:w="2880" w:type="dxa"/>
+          </w:tcPr>
+          <w:p>
+            <w:pPr>
+              <w:rPr>
+                <w:rFonts w:asciiTheme="minorHAnsi" w:hAnsiTheme="minorHAnsi"/>
+                <w:bCs/>
+              </w:rPr>
+            </w:pPr>
+          </w:p>
+          <w:p>
+            <w:pPr>
+              <w:rPr>
+                <w:rFonts w:asciiTheme="minorHAnsi" w:hAnsiTheme="minorHAnsi"/>
+                <w:bCs/>
+              </w:rPr>
+            </w:pPr>
+          </w:p>
+        </w:tc>
+      </w:tr>
+      <w:tr>
+        <w:trPr>
+          <w:cantSplit/>
+        </w:trPr>
+        <w:tc>
+          <w:tcPr>
+            <w:tcW w:w="900" w:type="dxa"/>
+          </w:tcPr>
+          <w:p>
+            <w:pPr>
+              <w:rPr>
+                <w:i/>
+              </w:rPr>
+            </w:pPr>
+            <w:r>
+              <w:rPr>
+                <w:rFonts w:asciiTheme="minorHAnsi" w:hAnsiTheme="minorHAnsi"/>
+                <w:bCs/>
+              </w:rPr>
+              <w:t>20.2</w:t>
+            </w:r>
+          </w:p>
+        </w:tc>
+        <w:tc>
+          <w:tcPr>
+            <w:tcW w:w="3960" w:type="dxa"/>
+          </w:tcPr>
+          <w:p>
+            <w:pPr>
+              <w:rPr>
+                <w:rFonts w:ascii="Courier New" w:hAnsi="Courier New" w:cs="Courier New"/>
+                <w:noProof/>
+              </w:rPr>
+            </w:pPr>
+            <w:r>
+              <w:rPr>
+                <w:rFonts w:ascii="Courier New" w:hAnsi="Courier New" w:cs="Courier New"/>
+                <w:noProof/>
+              </w:rPr>
+              <w:t xml:space="preserve">Verify data row in Table </w:t>
+            </w:r>
+            <w:r>
+              <w:rPr>
+                <w:rFonts w:ascii="Courier New" w:hAnsi="Courier New" w:cs="Courier New"/>
+                <w:noProof/>
+              </w:rPr>
+              <w:t>[EC]</w:t>
+            </w:r>
+            <w:r>
+              <w:rPr>
+                <w:rFonts w:ascii="Courier New" w:hAnsi="Courier New" w:cs="Courier New"/>
+                <w:noProof/>
+                <w:color w:val="808080"/>
+              </w:rPr>
+              <w:t>.</w:t>
+            </w:r>
+            <w:r>
+              <w:rPr>
+                <w:rFonts w:ascii="Courier New" w:hAnsi="Courier New" w:cs="Courier New"/>
+                <w:noProof/>
+              </w:rPr>
+              <w:t>[Coaching_Reason_Selection]</w:t>
+            </w:r>
+          </w:p>
+          <w:p/>
+          <w:p>
+            <w:pPr>
+              <w:overflowPunct/>
+              <w:textAlignment w:val="auto"/>
+              <w:rPr>
+                <w:rFonts w:ascii="Courier New" w:hAnsi="Courier New" w:cs="Courier New"/>
+                <w:noProof/>
+              </w:rPr>
+            </w:pPr>
+            <w:r>
+              <w:rPr>
+                <w:rFonts w:ascii="Courier New" w:hAnsi="Courier New" w:cs="Courier New"/>
+                <w:noProof/>
+                <w:color w:val="0000FF"/>
+              </w:rPr>
+              <w:t>SELECT</w:t>
+            </w:r>
+            <w:r>
+              <w:rPr>
+                <w:rFonts w:ascii="Courier New" w:hAnsi="Courier New" w:cs="Courier New"/>
+                <w:noProof/>
+              </w:rPr>
+              <w:t xml:space="preserve"> </w:t>
+            </w:r>
+            <w:r>
+              <w:rPr>
+                <w:rFonts w:ascii="Courier New" w:hAnsi="Courier New" w:cs="Courier New"/>
+                <w:noProof/>
+                <w:color w:val="808080"/>
+              </w:rPr>
+              <w:t>*</w:t>
+            </w:r>
+            <w:r>
+              <w:rPr>
+                <w:rFonts w:ascii="Courier New" w:hAnsi="Courier New" w:cs="Courier New"/>
+                <w:noProof/>
+              </w:rPr>
+              <w:t xml:space="preserve">   </w:t>
+            </w:r>
+            <w:r>
+              <w:rPr>
+                <w:rFonts w:ascii="Courier New" w:hAnsi="Courier New" w:cs="Courier New"/>
+                <w:noProof/>
+                <w:color w:val="0000FF"/>
+              </w:rPr>
+              <w:t>FROM</w:t>
+            </w:r>
+            <w:r>
+              <w:rPr>
+                <w:rFonts w:ascii="Courier New" w:hAnsi="Courier New" w:cs="Courier New"/>
+                <w:noProof/>
+              </w:rPr>
+              <w:t xml:space="preserve"> [EC]</w:t>
+            </w:r>
+            <w:r>
+              <w:rPr>
+                <w:rFonts w:ascii="Courier New" w:hAnsi="Courier New" w:cs="Courier New"/>
+                <w:noProof/>
+                <w:color w:val="808080"/>
+              </w:rPr>
+              <w:t>.</w:t>
+            </w:r>
+            <w:r>
+              <w:rPr>
+                <w:rFonts w:ascii="Courier New" w:hAnsi="Courier New" w:cs="Courier New"/>
+                <w:noProof/>
+              </w:rPr>
+              <w:t>[Coaching_Reason_Selection]</w:t>
+            </w:r>
+          </w:p>
+          <w:p>
+            <w:pPr>
+              <w:overflowPunct/>
+              <w:textAlignment w:val="auto"/>
+              <w:rPr>
+                <w:rFonts w:ascii="Courier New" w:hAnsi="Courier New" w:cs="Courier New"/>
+                <w:noProof/>
+              </w:rPr>
+            </w:pPr>
+            <w:r>
+              <w:rPr>
+                <w:rFonts w:ascii="Courier New" w:hAnsi="Courier New" w:cs="Courier New"/>
+                <w:noProof/>
+              </w:rPr>
+              <w:t xml:space="preserve">  </w:t>
+            </w:r>
+            <w:r>
+              <w:rPr>
+                <w:rFonts w:ascii="Courier New" w:hAnsi="Courier New" w:cs="Courier New"/>
+                <w:noProof/>
+                <w:color w:val="0000FF"/>
+              </w:rPr>
+              <w:t>where</w:t>
+            </w:r>
+            <w:r>
+              <w:rPr>
+                <w:rFonts w:ascii="Courier New" w:hAnsi="Courier New" w:cs="Courier New"/>
+                <w:noProof/>
+              </w:rPr>
+              <w:t xml:space="preserve"> CoachingReasonID </w:t>
+            </w:r>
+            <w:r>
+              <w:rPr>
+                <w:rFonts w:ascii="Courier New" w:hAnsi="Courier New" w:cs="Courier New"/>
+                <w:noProof/>
+                <w:color w:val="808080"/>
+              </w:rPr>
+              <w:t>= 55</w:t>
+            </w:r>
+          </w:p>
+          <w:p>
+            <w:r>
+              <w:rPr>
+                <w:rFonts w:ascii="Courier New" w:hAnsi="Courier New" w:cs="Courier New"/>
+                <w:noProof/>
+                <w:color w:val="0000FF"/>
+              </w:rPr>
+              <w:t>GO</w:t>
+            </w:r>
+          </w:p>
+          <w:p>
+            <w:pPr>
+              <w:overflowPunct/>
+              <w:textAlignment w:val="auto"/>
+              <w:rPr>
+                <w:rFonts w:ascii="Courier New" w:hAnsi="Courier New" w:cs="Courier New"/>
+                <w:noProof/>
+                <w:color w:val="0000FF"/>
+              </w:rPr>
+            </w:pPr>
+          </w:p>
+          <w:p/>
+        </w:tc>
+        <w:tc>
+          <w:tcPr>
+            <w:tcW w:w="4500" w:type="dxa"/>
+          </w:tcPr>
+          <w:p>
+            <w:r>
+              <w:t>7 rows returned.</w:t>
+            </w:r>
+          </w:p>
+          <w:p>
+            <w:r>
+              <w:t>SubCoaching Reasons</w:t>
+            </w:r>
+          </w:p>
+          <w:p>
+            <w:r>
+              <w:t>Keeping the call on task</w:t>
+            </w:r>
+          </w:p>
+          <w:p>
+            <w:r>
+              <w:t>Navigational efficiency</w:t>
+            </w:r>
+          </w:p>
+          <w:p>
+            <w:r>
+              <w:t>Non transfer opportunity</w:t>
+            </w:r>
+          </w:p>
+          <w:p>
+            <w:r>
+              <w:t>Over servicing the caller</w:t>
+            </w:r>
+          </w:p>
+          <w:p>
+            <w:r>
+              <w:t>Utilizing appropriate scripting</w:t>
+            </w:r>
+          </w:p>
+          <w:p>
+            <w:r>
+              <w:t>Appropriate use of hold</w:t>
+            </w:r>
+          </w:p>
+          <w:p>
+            <w:r>
+              <w:t>Other: Specify reason under coaching details.</w:t>
+            </w:r>
+          </w:p>
+          <w:p/>
+          <w:p>
+            <w:r>
+              <w:t>All rows set to 1 for the following</w:t>
+            </w:r>
+          </w:p>
+          <w:p>
+            <w:r>
+              <w:t>isActive</w:t>
+            </w:r>
+          </w:p>
+          <w:p>
+            <w:r>
+              <w:t>Direct</w:t>
+            </w:r>
+          </w:p>
+          <w:p>
+            <w:r>
+              <w:t>Indirect</w:t>
+            </w:r>
+          </w:p>
+          <w:p>
+            <w:r>
+              <w:t>isOpportunity</w:t>
+            </w:r>
+          </w:p>
+          <w:p>
+            <w:r>
+              <w:t>isReinforcement</w:t>
+            </w:r>
+          </w:p>
+          <w:p>
+            <w:r>
+              <w:t>CSR</w:t>
+            </w:r>
+          </w:p>
+          <w:p>
+            <w:r>
+              <w:t>Supervisor</w:t>
+            </w:r>
+          </w:p>
+          <w:p/>
+          <w:p>
+            <w:r>
+              <w:t>All others 0</w:t>
+            </w:r>
+          </w:p>
+          <w:p/>
+          <w:p/>
+          <w:p>
+            <w:r>
+              <w:t>Quality</w:t>
+            </w:r>
+          </w:p>
+          <w:p>
+            <w:r>
+              <w:t>splReason</w:t>
+            </w:r>
+          </w:p>
+          <w:p>
+            <w:r>
+              <w:t>splReasonPrty</w:t>
+            </w:r>
+          </w:p>
+          <w:p>
+            <w:r>
+              <w:t>LSA</w:t>
+            </w:r>
+          </w:p>
+          <w:p>
+            <w:r>
+              <w:t>Training</w:t>
+            </w:r>
+          </w:p>
+        </w:tc>
+        <w:tc>
+          <w:tcPr>
+            <w:tcW w:w="1260" w:type="dxa"/>
+          </w:tcPr>
+          <w:p>
+            <w:pPr>
+              <w:rPr>
+                <w:rFonts w:asciiTheme="minorHAnsi" w:hAnsiTheme="minorHAnsi"/>
+                <w:bCs/>
+              </w:rPr>
+            </w:pPr>
+            <w:r>
+              <w:rPr>
+                <w:rFonts w:asciiTheme="minorHAnsi" w:hAnsiTheme="minorHAnsi"/>
+                <w:bCs/>
+              </w:rPr>
+              <w:t>P</w:t>
+            </w:r>
+          </w:p>
+        </w:tc>
+        <w:tc>
+          <w:tcPr>
+            <w:tcW w:w="2880" w:type="dxa"/>
+          </w:tcPr>
+          <w:p>
+            <w:pPr>
+              <w:rPr>
+                <w:rFonts w:asciiTheme="minorHAnsi" w:hAnsiTheme="minorHAnsi"/>
+                <w:bCs/>
+              </w:rPr>
+            </w:pPr>
+          </w:p>
+        </w:tc>
+      </w:tr>
+      <w:tr>
+        <w:tc>
+          <w:tcPr>
+            <w:tcW w:w="900" w:type="dxa"/>
+          </w:tcPr>
+          <w:p>
+            <w:pPr>
+              <w:rPr>
+                <w:rFonts w:asciiTheme="minorHAnsi" w:hAnsiTheme="minorHAnsi"/>
+                <w:bCs/>
+              </w:rPr>
+            </w:pPr>
+            <w:r>
+              <w:rPr>
+                <w:rFonts w:asciiTheme="minorHAnsi" w:hAnsiTheme="minorHAnsi"/>
+                <w:bCs/>
+              </w:rPr>
+              <w:lastRenderedPageBreak/>
+              <w:t>20.3</w:t>
+            </w:r>
+          </w:p>
+        </w:tc>
+        <w:tc>
+          <w:tcPr>
+            <w:tcW w:w="3960" w:type="dxa"/>
+          </w:tcPr>
+          <w:p>
+            <w:pPr>
+              <w:rPr>
+                <w:rFonts w:ascii="Courier New" w:hAnsi="Courier New" w:cs="Courier New"/>
+                <w:noProof/>
+              </w:rPr>
+            </w:pPr>
+            <w:r>
+              <w:rPr>
+                <w:rFonts w:asciiTheme="minorHAnsi" w:hAnsiTheme="minorHAnsi"/>
+                <w:bCs/>
+              </w:rPr>
+              <w:t xml:space="preserve">Check several combinations of procedure </w:t>
+            </w:r>
+            <w:r>
+              <w:rPr>
+                <w:rFonts w:ascii="Courier New" w:hAnsi="Courier New" w:cs="Courier New"/>
+                <w:noProof/>
+              </w:rPr>
+              <w:t>[EC]</w:t>
+            </w:r>
+            <w:r>
+              <w:rPr>
+                <w:rFonts w:ascii="Courier New" w:hAnsi="Courier New" w:cs="Courier New"/>
+                <w:noProof/>
+                <w:color w:val="808080"/>
+              </w:rPr>
+              <w:t>.</w:t>
+            </w:r>
+            <w:r>
+              <w:rPr>
+                <w:rFonts w:ascii="Courier New" w:hAnsi="Courier New" w:cs="Courier New"/>
+                <w:noProof/>
+              </w:rPr>
+              <w:t>[sp_Select_SubCoachingReasons_By_Reason]for both Direct and Indirect submissions.</w:t>
+            </w:r>
+          </w:p>
+          <w:p>
+            <w:pPr>
+              <w:rPr>
+                <w:rFonts w:ascii="Courier New" w:hAnsi="Courier New" w:cs="Courier New"/>
+                <w:noProof/>
+              </w:rPr>
+            </w:pPr>
+          </w:p>
+          <w:p>
+            <w:pPr>
+              <w:overflowPunct/>
+              <w:textAlignment w:val="auto"/>
+              <w:rPr>
+                <w:rFonts w:ascii="Courier New" w:hAnsi="Courier New" w:cs="Courier New"/>
+                <w:noProof/>
+                <w:color w:val="0000FF"/>
+              </w:rPr>
+            </w:pPr>
+            <w:r>
+              <w:rPr>
+                <w:rFonts w:ascii="Courier New" w:hAnsi="Courier New" w:cs="Courier New"/>
+                <w:noProof/>
+                <w:color w:val="0000FF"/>
+              </w:rPr>
+              <w:t>DECLARE</w:t>
+            </w:r>
+            <w:r>
+              <w:rPr>
+                <w:rFonts w:ascii="Courier New" w:hAnsi="Courier New" w:cs="Courier New"/>
+                <w:noProof/>
+              </w:rPr>
+              <w:tab/>
+              <w:t xml:space="preserve">@return_value </w:t>
+            </w:r>
+            <w:r>
+              <w:rPr>
+                <w:rFonts w:ascii="Courier New" w:hAnsi="Courier New" w:cs="Courier New"/>
+                <w:noProof/>
+                <w:color w:val="0000FF"/>
+              </w:rPr>
+              <w:t>int</w:t>
+            </w:r>
+          </w:p>
+          <w:p>
+            <w:pPr>
+              <w:overflowPunct/>
+              <w:textAlignment w:val="auto"/>
+              <w:rPr>
+                <w:rFonts w:ascii="Courier New" w:hAnsi="Courier New" w:cs="Courier New"/>
+                <w:noProof/>
+              </w:rPr>
+            </w:pPr>
+            <w:r>
+              <w:rPr>
+                <w:rFonts w:ascii="Courier New" w:hAnsi="Courier New" w:cs="Courier New"/>
+                <w:noProof/>
+                <w:color w:val="0000FF"/>
+              </w:rPr>
+              <w:t>EXEC</w:t>
+            </w:r>
+            <w:r>
+              <w:rPr>
+                <w:rFonts w:ascii="Courier New" w:hAnsi="Courier New" w:cs="Courier New"/>
+                <w:noProof/>
+              </w:rPr>
+              <w:tab/>
+              <w:t xml:space="preserve">@return_value </w:t>
+            </w:r>
+            <w:r>
+              <w:rPr>
+                <w:rFonts w:ascii="Courier New" w:hAnsi="Courier New" w:cs="Courier New"/>
+                <w:noProof/>
+                <w:color w:val="808080"/>
+              </w:rPr>
+              <w:t>=</w:t>
+            </w:r>
+            <w:r>
+              <w:rPr>
+                <w:rFonts w:ascii="Courier New" w:hAnsi="Courier New" w:cs="Courier New"/>
+                <w:noProof/>
+              </w:rPr>
+              <w:t xml:space="preserve"> [EC]</w:t>
+            </w:r>
+            <w:r>
+              <w:rPr>
+                <w:rFonts w:ascii="Courier New" w:hAnsi="Courier New" w:cs="Courier New"/>
+                <w:noProof/>
+                <w:color w:val="808080"/>
+              </w:rPr>
+              <w:t>.</w:t>
+            </w:r>
+            <w:r>
+              <w:rPr>
+                <w:rFonts w:ascii="Courier New" w:hAnsi="Courier New" w:cs="Courier New"/>
+                <w:noProof/>
+              </w:rPr>
+              <w:t>[sp_Select_SubCoachingReasons_By_Reason]</w:t>
+            </w:r>
+          </w:p>
+          <w:p>
+            <w:pPr>
+              <w:overflowPunct/>
+              <w:textAlignment w:val="auto"/>
+              <w:rPr>
+                <w:rFonts w:ascii="Courier New" w:hAnsi="Courier New" w:cs="Courier New"/>
+                <w:noProof/>
+                <w:color w:val="808080"/>
+              </w:rPr>
+            </w:pPr>
+            <w:r>
+              <w:rPr>
+                <w:rFonts w:ascii="Courier New" w:hAnsi="Courier New" w:cs="Courier New"/>
+                <w:noProof/>
+                <w:color w:val="0000FF"/>
+              </w:rPr>
+              <w:tab/>
+            </w:r>
+            <w:r>
+              <w:rPr>
+                <w:rFonts w:ascii="Courier New" w:hAnsi="Courier New" w:cs="Courier New"/>
+                <w:noProof/>
+                <w:color w:val="0000FF"/>
+              </w:rPr>
+              <w:tab/>
+            </w:r>
+            <w:r>
+              <w:rPr>
+                <w:rFonts w:ascii="Courier New" w:hAnsi="Courier New" w:cs="Courier New"/>
+                <w:noProof/>
+              </w:rPr>
+              <w:t xml:space="preserve">@strReasonin </w:t>
+            </w:r>
+            <w:r>
+              <w:rPr>
+                <w:rFonts w:ascii="Courier New" w:hAnsi="Courier New" w:cs="Courier New"/>
+                <w:noProof/>
+                <w:color w:val="808080"/>
+              </w:rPr>
+              <w:t>=</w:t>
+            </w:r>
+            <w:r>
+              <w:rPr>
+                <w:rFonts w:ascii="Courier New" w:hAnsi="Courier New" w:cs="Courier New"/>
+                <w:noProof/>
+              </w:rPr>
+              <w:t xml:space="preserve"> </w:t>
+            </w:r>
+            <w:r>
+              <w:rPr>
+                <w:rFonts w:ascii="Courier New" w:hAnsi="Courier New" w:cs="Courier New"/>
+                <w:noProof/>
+                <w:color w:val="FF0000"/>
+              </w:rPr>
+              <w:t>N'Call Efficiency'</w:t>
+            </w:r>
+            <w:r>
+              <w:rPr>
+                <w:rFonts w:ascii="Courier New" w:hAnsi="Courier New" w:cs="Courier New"/>
+                <w:noProof/>
+                <w:color w:val="808080"/>
+              </w:rPr>
+              <w:t>,</w:t>
+            </w:r>
+          </w:p>
+          <w:p>
+            <w:pPr>
+              <w:overflowPunct/>
+              <w:textAlignment w:val="auto"/>
+              <w:rPr>
+                <w:rFonts w:ascii="Courier New" w:hAnsi="Courier New" w:cs="Courier New"/>
+                <w:noProof/>
+                <w:color w:val="808080"/>
+              </w:rPr>
+            </w:pPr>
+            <w:r>
+              <w:rPr>
+                <w:rFonts w:ascii="Courier New" w:hAnsi="Courier New" w:cs="Courier New"/>
+                <w:noProof/>
+              </w:rPr>
+              <w:tab/>
+            </w:r>
+            <w:r>
+              <w:rPr>
+                <w:rFonts w:ascii="Courier New" w:hAnsi="Courier New" w:cs="Courier New"/>
+                <w:noProof/>
+              </w:rPr>
+              <w:tab/>
+              <w:t xml:space="preserve">@strModulein </w:t>
+            </w:r>
+            <w:r>
+              <w:rPr>
+                <w:rFonts w:ascii="Courier New" w:hAnsi="Courier New" w:cs="Courier New"/>
+                <w:noProof/>
+                <w:color w:val="808080"/>
+              </w:rPr>
+              <w:t>=</w:t>
+            </w:r>
+            <w:r>
+              <w:rPr>
+                <w:rFonts w:ascii="Courier New" w:hAnsi="Courier New" w:cs="Courier New"/>
+                <w:noProof/>
+              </w:rPr>
+              <w:t xml:space="preserve"> </w:t>
+            </w:r>
+            <w:r>
+              <w:rPr>
+                <w:rFonts w:ascii="Courier New" w:hAnsi="Courier New" w:cs="Courier New"/>
+                <w:noProof/>
+                <w:color w:val="FF0000"/>
+              </w:rPr>
+              <w:t>N'CSR'</w:t>
+            </w:r>
+            <w:r>
+              <w:rPr>
+                <w:rFonts w:ascii="Courier New" w:hAnsi="Courier New" w:cs="Courier New"/>
+                <w:noProof/>
+                <w:color w:val="808080"/>
+              </w:rPr>
+              <w:t>,</w:t>
+            </w:r>
+          </w:p>
+          <w:p>
+            <w:pPr>
+              <w:overflowPunct/>
+              <w:textAlignment w:val="auto"/>
+              <w:rPr>
+                <w:rFonts w:ascii="Courier New" w:hAnsi="Courier New" w:cs="Courier New"/>
+                <w:noProof/>
+                <w:color w:val="008000"/>
+              </w:rPr>
+            </w:pPr>
+            <w:r>
+              <w:rPr>
+                <w:rFonts w:ascii="Courier New" w:hAnsi="Courier New" w:cs="Courier New"/>
+                <w:noProof/>
+              </w:rPr>
+              <w:tab/>
+            </w:r>
+            <w:r>
+              <w:rPr>
+                <w:rFonts w:ascii="Courier New" w:hAnsi="Courier New" w:cs="Courier New"/>
+                <w:noProof/>
+              </w:rPr>
+              <w:tab/>
+            </w:r>
+            <w:r>
+              <w:rPr>
+                <w:rFonts w:ascii="Courier New" w:hAnsi="Courier New" w:cs="Courier New"/>
+                <w:noProof/>
+                <w:color w:val="008000"/>
+              </w:rPr>
+              <w:t>--@strModulein = N'Supervisor',</w:t>
+            </w:r>
+          </w:p>
+          <w:p>
+            <w:pPr>
+              <w:overflowPunct/>
+              <w:textAlignment w:val="auto"/>
+              <w:rPr>
+                <w:rFonts w:ascii="Courier New" w:hAnsi="Courier New" w:cs="Courier New"/>
+                <w:noProof/>
+                <w:color w:val="008000"/>
+              </w:rPr>
+            </w:pPr>
+            <w:r>
+              <w:rPr>
+                <w:rFonts w:ascii="Courier New" w:hAnsi="Courier New" w:cs="Courier New"/>
+                <w:noProof/>
+              </w:rPr>
+              <w:tab/>
+            </w:r>
+            <w:r>
+              <w:rPr>
+                <w:rFonts w:ascii="Courier New" w:hAnsi="Courier New" w:cs="Courier New"/>
+                <w:noProof/>
+              </w:rPr>
+              <w:tab/>
+            </w:r>
+            <w:r>
+              <w:rPr>
+                <w:rFonts w:ascii="Courier New" w:hAnsi="Courier New" w:cs="Courier New"/>
+                <w:noProof/>
+                <w:color w:val="008000"/>
+              </w:rPr>
+              <w:t>--@strModulein = N'Quality',</w:t>
+            </w:r>
+          </w:p>
+          <w:p>
+            <w:pPr>
+              <w:overflowPunct/>
+              <w:textAlignment w:val="auto"/>
+              <w:rPr>
+                <w:rFonts w:ascii="Courier New" w:hAnsi="Courier New" w:cs="Courier New"/>
+                <w:noProof/>
+                <w:color w:val="008000"/>
+              </w:rPr>
+            </w:pPr>
+            <w:r>
+              <w:rPr>
+                <w:rFonts w:ascii="Courier New" w:hAnsi="Courier New" w:cs="Courier New"/>
+                <w:noProof/>
+              </w:rPr>
+              <w:tab/>
+            </w:r>
+            <w:r>
+              <w:rPr>
+                <w:rFonts w:ascii="Courier New" w:hAnsi="Courier New" w:cs="Courier New"/>
+                <w:noProof/>
+              </w:rPr>
+              <w:tab/>
+            </w:r>
+            <w:r>
+              <w:rPr>
+                <w:rFonts w:ascii="Courier New" w:hAnsi="Courier New" w:cs="Courier New"/>
+                <w:noProof/>
+                <w:color w:val="008000"/>
+              </w:rPr>
+              <w:t>--@strModulein = N'LSA',</w:t>
+            </w:r>
+          </w:p>
+          <w:p>
+            <w:pPr>
+              <w:overflowPunct/>
+              <w:textAlignment w:val="auto"/>
+              <w:rPr>
+                <w:rFonts w:ascii="Courier New" w:hAnsi="Courier New" w:cs="Courier New"/>
+                <w:noProof/>
+                <w:color w:val="008000"/>
+              </w:rPr>
+            </w:pPr>
+            <w:r>
+              <w:rPr>
+                <w:rFonts w:ascii="Courier New" w:hAnsi="Courier New" w:cs="Courier New"/>
+                <w:noProof/>
+              </w:rPr>
+              <w:tab/>
+            </w:r>
+            <w:r>
+              <w:rPr>
+                <w:rFonts w:ascii="Courier New" w:hAnsi="Courier New" w:cs="Courier New"/>
+                <w:noProof/>
+              </w:rPr>
+              <w:tab/>
+            </w:r>
+            <w:r>
+              <w:rPr>
+                <w:rFonts w:ascii="Courier New" w:hAnsi="Courier New" w:cs="Courier New"/>
+                <w:noProof/>
+                <w:color w:val="008000"/>
+              </w:rPr>
+              <w:t>--@strModulein = N'Training',</w:t>
+            </w:r>
+          </w:p>
+          <w:p>
+            <w:pPr>
+              <w:overflowPunct/>
+              <w:textAlignment w:val="auto"/>
+              <w:rPr>
+                <w:rFonts w:ascii="Courier New" w:hAnsi="Courier New" w:cs="Courier New"/>
+                <w:noProof/>
+                <w:color w:val="808080"/>
+              </w:rPr>
+            </w:pPr>
+            <w:r>
+              <w:rPr>
+                <w:rFonts w:ascii="Courier New" w:hAnsi="Courier New" w:cs="Courier New"/>
+                <w:noProof/>
+              </w:rPr>
+              <w:tab/>
+            </w:r>
+            <w:r>
+              <w:rPr>
+                <w:rFonts w:ascii="Courier New" w:hAnsi="Courier New" w:cs="Courier New"/>
+                <w:noProof/>
+              </w:rPr>
+              <w:tab/>
+              <w:t xml:space="preserve">@strSourcein </w:t>
+            </w:r>
+            <w:r>
+              <w:rPr>
+                <w:rFonts w:ascii="Courier New" w:hAnsi="Courier New" w:cs="Courier New"/>
+                <w:noProof/>
+                <w:color w:val="808080"/>
+              </w:rPr>
+              <w:t>=</w:t>
+            </w:r>
+            <w:r>
+              <w:rPr>
+                <w:rFonts w:ascii="Courier New" w:hAnsi="Courier New" w:cs="Courier New"/>
+                <w:noProof/>
+              </w:rPr>
+              <w:t xml:space="preserve"> </w:t>
+            </w:r>
+            <w:r>
+              <w:rPr>
+                <w:rFonts w:ascii="Courier New" w:hAnsi="Courier New" w:cs="Courier New"/>
+                <w:noProof/>
+                <w:color w:val="FF0000"/>
+              </w:rPr>
+              <w:t>N'Direct'</w:t>
+            </w:r>
+            <w:r>
+              <w:rPr>
+                <w:rFonts w:ascii="Courier New" w:hAnsi="Courier New" w:cs="Courier New"/>
+                <w:noProof/>
+                <w:color w:val="808080"/>
+              </w:rPr>
+              <w:t>,</w:t>
+            </w:r>
+          </w:p>
+          <w:p>
+            <w:pPr>
+              <w:overflowPunct/>
+              <w:textAlignment w:val="auto"/>
+              <w:rPr>
+                <w:rFonts w:ascii="Courier New" w:hAnsi="Courier New" w:cs="Courier New"/>
+                <w:noProof/>
+                <w:color w:val="FF0000"/>
+              </w:rPr>
+            </w:pPr>
+            <w:r>
+              <w:rPr>
+                <w:rFonts w:ascii="Courier New" w:hAnsi="Courier New" w:cs="Courier New"/>
+                <w:noProof/>
+              </w:rPr>
+              <w:tab/>
+            </w:r>
+            <w:r>
+              <w:rPr>
+                <w:rFonts w:ascii="Courier New" w:hAnsi="Courier New" w:cs="Courier New"/>
+                <w:noProof/>
+              </w:rPr>
+              <w:tab/>
+              <w:t xml:space="preserve">@nvcEmpLanIDin </w:t>
+            </w:r>
+            <w:r>
+              <w:rPr>
+                <w:rFonts w:ascii="Courier New" w:hAnsi="Courier New" w:cs="Courier New"/>
+                <w:noProof/>
+                <w:color w:val="808080"/>
+              </w:rPr>
+              <w:t>=</w:t>
+            </w:r>
+            <w:r>
+              <w:rPr>
+                <w:rFonts w:ascii="Courier New" w:hAnsi="Courier New" w:cs="Courier New"/>
+                <w:noProof/>
+              </w:rPr>
+              <w:t xml:space="preserve"> </w:t>
+            </w:r>
+            <w:r>
+              <w:rPr>
+                <w:rFonts w:ascii="Courier New" w:hAnsi="Courier New" w:cs="Courier New"/>
+                <w:noProof/>
+                <w:color w:val="FF0000"/>
+              </w:rPr>
+              <w:t>N'Susmitha.palacherla'</w:t>
+            </w:r>
+          </w:p>
+          <w:p>
+            <w:pPr>
+              <w:overflowPunct/>
+              <w:textAlignment w:val="auto"/>
+              <w:rPr>
+                <w:rFonts w:ascii="Courier New" w:hAnsi="Courier New" w:cs="Courier New"/>
+                <w:noProof/>
+                <w:color w:val="FF0000"/>
+              </w:rPr>
+            </w:pPr>
+          </w:p>
+          <w:p>
+            <w:pPr>
+              <w:overflowPunct/>
+              <w:textAlignment w:val="auto"/>
+              <w:rPr>
+                <w:rFonts w:ascii="Courier New" w:hAnsi="Courier New" w:cs="Courier New"/>
+                <w:noProof/>
+              </w:rPr>
+            </w:pPr>
+            <w:r>
+              <w:rPr>
+                <w:rFonts w:ascii="Courier New" w:hAnsi="Courier New" w:cs="Courier New"/>
+                <w:noProof/>
+                <w:color w:val="0000FF"/>
+              </w:rPr>
+              <w:t>SELECT</w:t>
+            </w:r>
+            <w:r>
+              <w:rPr>
+                <w:rFonts w:ascii="Courier New" w:hAnsi="Courier New" w:cs="Courier New"/>
+                <w:noProof/>
+              </w:rPr>
+              <w:tab/>
+            </w:r>
+            <w:r>
+              <w:rPr>
+                <w:rFonts w:ascii="Courier New" w:hAnsi="Courier New" w:cs="Courier New"/>
+                <w:noProof/>
+                <w:color w:val="FF0000"/>
+              </w:rPr>
+              <w:t>'Return Value'</w:t>
+            </w:r>
+            <w:r>
+              <w:rPr>
+                <w:rFonts w:ascii="Courier New" w:hAnsi="Courier New" w:cs="Courier New"/>
+                <w:noProof/>
+              </w:rPr>
+              <w:t xml:space="preserve"> </w:t>
+            </w:r>
+            <w:r>
+              <w:rPr>
+                <w:rFonts w:ascii="Courier New" w:hAnsi="Courier New" w:cs="Courier New"/>
+                <w:noProof/>
+                <w:color w:val="808080"/>
+              </w:rPr>
+              <w:t>=</w:t>
+            </w:r>
+            <w:r>
+              <w:rPr>
+                <w:rFonts w:ascii="Courier New" w:hAnsi="Courier New" w:cs="Courier New"/>
+                <w:noProof/>
+              </w:rPr>
+              <w:t xml:space="preserve"> @return_value</w:t>
+            </w:r>
+          </w:p>
+          <w:p>
+            <w:pPr>
+              <w:overflowPunct/>
+              <w:textAlignment w:val="auto"/>
+              <w:rPr>
+                <w:rFonts w:ascii="Courier New" w:hAnsi="Courier New" w:cs="Courier New"/>
+                <w:noProof/>
+              </w:rPr>
+            </w:pPr>
+          </w:p>
+          <w:p>
+            <w:pPr>
+              <w:overflowPunct/>
+              <w:textAlignment w:val="auto"/>
+              <w:rPr>
+                <w:rFonts w:ascii="Courier New" w:hAnsi="Courier New" w:cs="Courier New"/>
+                <w:noProof/>
+                <w:color w:val="0000FF"/>
+              </w:rPr>
+            </w:pPr>
+            <w:r>
+              <w:rPr>
+                <w:rFonts w:ascii="Courier New" w:hAnsi="Courier New" w:cs="Courier New"/>
+                <w:noProof/>
+                <w:color w:val="0000FF"/>
+              </w:rPr>
+              <w:t>GO</w:t>
+            </w:r>
+          </w:p>
+          <w:p>
+            <w:pPr>
+              <w:overflowPunct/>
+              <w:textAlignment w:val="auto"/>
+              <w:rPr>
+                <w:rFonts w:ascii="Courier New" w:hAnsi="Courier New" w:cs="Courier New"/>
+                <w:noProof/>
+                <w:color w:val="0000FF"/>
+              </w:rPr>
+            </w:pPr>
+          </w:p>
+          <w:p>
+            <w:pPr>
+              <w:overflowPunct/>
+              <w:textAlignment w:val="auto"/>
+              <w:rPr>
+                <w:rFonts w:asciiTheme="minorHAnsi" w:hAnsiTheme="minorHAnsi"/>
+                <w:bCs/>
+              </w:rPr>
+            </w:pPr>
+          </w:p>
+        </w:tc>
+        <w:tc>
+          <w:tcPr>
+            <w:tcW w:w="4500" w:type="dxa"/>
+          </w:tcPr>
+          <w:p>
+            <w:pPr>
+              <w:rPr>
+                <w:rFonts w:asciiTheme="minorHAnsi" w:hAnsiTheme="minorHAnsi"/>
+                <w:bCs/>
+              </w:rPr>
+            </w:pPr>
+            <w:r>
+              <w:rPr>
+                <w:rFonts w:asciiTheme="minorHAnsi" w:hAnsiTheme="minorHAnsi"/>
+                <w:bCs/>
+              </w:rPr>
+              <w:t xml:space="preserve">7 </w:t>
+            </w:r>
+            <w:r>
+              <w:rPr>
+                <w:rFonts w:asciiTheme="minorHAnsi" w:hAnsiTheme="minorHAnsi"/>
+                <w:bCs/>
+              </w:rPr>
+              <w:t>Subcoaching reason</w:t>
+            </w:r>
+            <w:r>
+              <w:rPr>
+                <w:rFonts w:asciiTheme="minorHAnsi" w:hAnsiTheme="minorHAnsi"/>
+                <w:bCs/>
+              </w:rPr>
+              <w:t xml:space="preserve">s returned </w:t>
+            </w:r>
+            <w:r>
+              <w:rPr>
+                <w:rFonts w:asciiTheme="minorHAnsi" w:hAnsiTheme="minorHAnsi"/>
+                <w:bCs/>
+              </w:rPr>
+              <w:t xml:space="preserve">for CSR </w:t>
+            </w:r>
+            <w:r>
+              <w:rPr>
+                <w:rFonts w:asciiTheme="minorHAnsi" w:hAnsiTheme="minorHAnsi"/>
+                <w:bCs/>
+              </w:rPr>
+              <w:t xml:space="preserve">and Sup </w:t>
+            </w:r>
+            <w:r>
+              <w:rPr>
+                <w:rFonts w:asciiTheme="minorHAnsi" w:hAnsiTheme="minorHAnsi"/>
+                <w:bCs/>
+              </w:rPr>
+              <w:t>module</w:t>
+            </w:r>
+            <w:r>
+              <w:rPr>
+                <w:rFonts w:asciiTheme="minorHAnsi" w:hAnsiTheme="minorHAnsi"/>
+                <w:bCs/>
+              </w:rPr>
+              <w:t>s.</w:t>
+            </w:r>
+          </w:p>
+          <w:p>
+            <w:pPr>
+              <w:rPr>
+                <w:rFonts w:asciiTheme="minorHAnsi" w:hAnsiTheme="minorHAnsi"/>
+                <w:bCs/>
+              </w:rPr>
+            </w:pPr>
+          </w:p>
+          <w:p>
+            <w:pPr>
+              <w:rPr>
+                <w:rFonts w:asciiTheme="minorHAnsi" w:hAnsiTheme="minorHAnsi"/>
+                <w:bCs/>
+              </w:rPr>
+            </w:pPr>
+            <w:r>
+              <w:rPr>
+                <w:rFonts w:asciiTheme="minorHAnsi" w:hAnsiTheme="minorHAnsi"/>
+                <w:bCs/>
+              </w:rPr>
+              <w:t>No rows returned for other modules.</w:t>
+            </w:r>
+          </w:p>
+          <w:p>
+            <w:pPr>
+              <w:rPr>
+                <w:rFonts w:asciiTheme="minorHAnsi" w:hAnsiTheme="minorHAnsi"/>
+                <w:bCs/>
+              </w:rPr>
+            </w:pPr>
+          </w:p>
+        </w:tc>
+        <w:tc>
+          <w:tcPr>
+            <w:tcW w:w="1260" w:type="dxa"/>
+          </w:tcPr>
+          <w:p>
+            <w:pPr>
+              <w:rPr>
+                <w:rFonts w:asciiTheme="minorHAnsi" w:hAnsiTheme="minorHAnsi"/>
+                <w:bCs/>
+              </w:rPr>
+            </w:pPr>
+            <w:r>
+              <w:rPr>
+                <w:rFonts w:asciiTheme="minorHAnsi" w:hAnsiTheme="minorHAnsi"/>
+                <w:bCs/>
+              </w:rPr>
+              <w:t>P</w:t>
+            </w:r>
+          </w:p>
+        </w:tc>
+        <w:tc>
+          <w:tcPr>
+            <w:tcW w:w="2880" w:type="dxa"/>
+          </w:tcPr>
+          <w:p>
+            <w:pPr>
+              <w:rPr>
+                <w:rFonts w:asciiTheme="minorHAnsi" w:hAnsiTheme="minorHAnsi"/>
+                <w:bCs/>
+              </w:rPr>
+            </w:pPr>
+          </w:p>
+        </w:tc>
+      </w:tr>
+    </w:tbl>
     <w:p>
       <w:pPr>
         <w:pStyle w:val="Heading2"/>
@@ -43034,7 +44906,7 @@
         <w:sz w:val="18"/>
         <w:szCs w:val="18"/>
       </w:rPr>
-      <w:t>41</w:t>
+      <w:t>4</w:t>
     </w:r>
     <w:r>
       <w:rPr>
@@ -43083,7 +44955,7 @@
         <w:sz w:val="18"/>
         <w:szCs w:val="18"/>
       </w:rPr>
-      <w:t>42</w:t>
+      <w:t>44</w:t>
     </w:r>
     <w:r>
       <w:rPr>
@@ -44111,7 +45983,7 @@
   <w:abstractNum w:abstractNumId="7" w15:restartNumberingAfterBreak="0">
     <w:nsid w:val="388921D8"/>
     <w:multiLevelType w:val="hybridMultilevel"/>
-    <w:tmpl w:val="D8A0F1E6"/>
+    <w:tmpl w:val="C0CCFA86"/>
     <w:lvl w:ilvl="0" w:tplc="0409000F">
       <w:start w:val="1"/>
       <w:numFmt w:val="decimal"/>
@@ -45264,6 +47136,122 @@
       </w:pPr>
     </w:lvl>
   </w:abstractNum>
+  <w:abstractNum w:abstractNumId="17" w15:restartNumberingAfterBreak="0">
+    <w:nsid w:val="78164424"/>
+    <w:multiLevelType w:val="hybridMultilevel"/>
+    <w:tmpl w:val="D8A0F1E6"/>
+    <w:lvl w:ilvl="0" w:tplc="0409000F">
+      <w:start w:val="1"/>
+      <w:numFmt w:val="decimal"/>
+      <w:lvlText w:val="%1."/>
+      <w:lvlJc w:val="left"/>
+      <w:pPr>
+        <w:tabs>
+          <w:tab w:val="num" w:pos="720"/>
+        </w:tabs>
+        <w:ind w:left="720" w:hanging="360"/>
+      </w:pPr>
+    </w:lvl>
+    <w:lvl w:ilvl="1" w:tplc="4056895E">
+      <w:start w:val="1"/>
+      <w:numFmt w:val="decimal"/>
+      <w:lvlText w:val="%2."/>
+      <w:lvlJc w:val="left"/>
+      <w:pPr>
+        <w:tabs>
+          <w:tab w:val="num" w:pos="1440"/>
+        </w:tabs>
+        <w:ind w:left="1440" w:hanging="360"/>
+      </w:pPr>
+      <w:rPr>
+        <w:rFonts w:hint="default"/>
+      </w:rPr>
+    </w:lvl>
+    <w:lvl w:ilvl="2" w:tplc="0409001B" w:tentative="1">
+      <w:start w:val="1"/>
+      <w:numFmt w:val="lowerRoman"/>
+      <w:lvlText w:val="%3."/>
+      <w:lvlJc w:val="right"/>
+      <w:pPr>
+        <w:tabs>
+          <w:tab w:val="num" w:pos="2160"/>
+        </w:tabs>
+        <w:ind w:left="2160" w:hanging="180"/>
+      </w:pPr>
+    </w:lvl>
+    <w:lvl w:ilvl="3" w:tplc="0409000F" w:tentative="1">
+      <w:start w:val="1"/>
+      <w:numFmt w:val="decimal"/>
+      <w:lvlText w:val="%4."/>
+      <w:lvlJc w:val="left"/>
+      <w:pPr>
+        <w:tabs>
+          <w:tab w:val="num" w:pos="2880"/>
+        </w:tabs>
+        <w:ind w:left="2880" w:hanging="360"/>
+      </w:pPr>
+    </w:lvl>
+    <w:lvl w:ilvl="4" w:tplc="04090019" w:tentative="1">
+      <w:start w:val="1"/>
+      <w:numFmt w:val="lowerLetter"/>
+      <w:lvlText w:val="%5."/>
+      <w:lvlJc w:val="left"/>
+      <w:pPr>
+        <w:tabs>
+          <w:tab w:val="num" w:pos="3600"/>
+        </w:tabs>
+        <w:ind w:left="3600" w:hanging="360"/>
+      </w:pPr>
+    </w:lvl>
+    <w:lvl w:ilvl="5" w:tplc="0409001B" w:tentative="1">
+      <w:start w:val="1"/>
+      <w:numFmt w:val="lowerRoman"/>
+      <w:lvlText w:val="%6."/>
+      <w:lvlJc w:val="right"/>
+      <w:pPr>
+        <w:tabs>
+          <w:tab w:val="num" w:pos="4320"/>
+        </w:tabs>
+        <w:ind w:left="4320" w:hanging="180"/>
+      </w:pPr>
+    </w:lvl>
+    <w:lvl w:ilvl="6" w:tplc="0409000F" w:tentative="1">
+      <w:start w:val="1"/>
+      <w:numFmt w:val="decimal"/>
+      <w:lvlText w:val="%7."/>
+      <w:lvlJc w:val="left"/>
+      <w:pPr>
+        <w:tabs>
+          <w:tab w:val="num" w:pos="5040"/>
+        </w:tabs>
+        <w:ind w:left="5040" w:hanging="360"/>
+      </w:pPr>
+    </w:lvl>
+    <w:lvl w:ilvl="7" w:tplc="04090019" w:tentative="1">
+      <w:start w:val="1"/>
+      <w:numFmt w:val="lowerLetter"/>
+      <w:lvlText w:val="%8."/>
+      <w:lvlJc w:val="left"/>
+      <w:pPr>
+        <w:tabs>
+          <w:tab w:val="num" w:pos="5760"/>
+        </w:tabs>
+        <w:ind w:left="5760" w:hanging="360"/>
+      </w:pPr>
+    </w:lvl>
+    <w:lvl w:ilvl="8" w:tplc="0409001B" w:tentative="1">
+      <w:start w:val="1"/>
+      <w:numFmt w:val="lowerRoman"/>
+      <w:lvlText w:val="%9."/>
+      <w:lvlJc w:val="right"/>
+      <w:pPr>
+        <w:tabs>
+          <w:tab w:val="num" w:pos="6480"/>
+        </w:tabs>
+        <w:ind w:left="6480" w:hanging="180"/>
+      </w:pPr>
+    </w:lvl>
+  </w:abstractNum>
   <w:num w:numId="1">
     <w:abstractNumId w:val="11"/>
   </w:num>
@@ -45314,6 +47302,9 @@
   </w:num>
   <w:num w:numId="17">
     <w:abstractNumId w:val="8"/>
+  </w:num>
+  <w:num w:numId="18">
+    <w:abstractNumId w:val="17"/>
   </w:num>
   <w:numIdMacAtCleanup w:val="2"/>
 </w:numbering>
@@ -46644,7 +48635,7 @@
 </file>
 
 <file path=customXml/itemProps1.xml><?xml version="1.0" encoding="utf-8"?>
-<ds:datastoreItem xmlns:ds="http://schemas.openxmlformats.org/officeDocument/2006/customXml" ds:itemID="{FEF8B33C-287F-45F9-8328-164A2C8912BE}">
+<ds:datastoreItem xmlns:ds="http://schemas.openxmlformats.org/officeDocument/2006/customXml" ds:itemID="{36F5B690-6223-4DC5-9631-C594E2C07034}">
   <ds:schemaRefs>
     <ds:schemaRef ds:uri="http://schemas.openxmlformats.org/officeDocument/2006/bibliography"/>
   </ds:schemaRefs>

</xml_diff>